<commit_message>
Revised second lecture notes and slides
</commit_message>
<xml_diff>
--- a/Economics and management of innovation simple (for real).docx
+++ b/Economics and management of innovation simple (for real).docx
@@ -9,6 +9,15 @@
     </w:p>
     <w:sdt>
       <w:sdtPr>
+        <w:rPr>
+          <w:rFonts w:asciiTheme="minorHAnsi" w:eastAsiaTheme="minorHAnsi" w:hAnsiTheme="minorHAnsi" w:cstheme="minorBidi"/>
+          <w:color w:val="auto"/>
+          <w:kern w:val="2"/>
+          <w:sz w:val="22"/>
+          <w:szCs w:val="22"/>
+          <w:lang w:eastAsia="en-US"/>
+          <w14:ligatures w14:val="standardContextual"/>
+        </w:rPr>
         <w:id w:val="-1609808987"/>
         <w:docPartObj>
           <w:docPartGallery w:val="Table of Contents"/>
@@ -17,15 +26,8 @@
       </w:sdtPr>
       <w:sdtEndPr>
         <w:rPr>
-          <w:rFonts w:asciiTheme="minorHAnsi" w:eastAsiaTheme="minorHAnsi" w:hAnsiTheme="minorHAnsi" w:cstheme="minorBidi"/>
           <w:b/>
           <w:bCs/>
-          <w:color w:val="auto"/>
-          <w:kern w:val="2"/>
-          <w:sz w:val="22"/>
-          <w:szCs w:val="22"/>
-          <w:lang w:eastAsia="en-US"/>
-          <w14:ligatures w14:val="standardContextual"/>
         </w:rPr>
       </w:sdtEndPr>
       <w:sdtContent>
@@ -34,7 +36,7 @@
             <w:pStyle w:val="Titolosommario"/>
           </w:pPr>
           <w:r>
-            <w:t>Sommario</w:t>
+            <w:t>Summary</w:t>
           </w:r>
         </w:p>
         <w:p>
@@ -44,7 +46,9 @@
               <w:tab w:val="right" w:leader="dot" w:pos="9628"/>
             </w:tabs>
             <w:rPr>
+              <w:rFonts w:eastAsiaTheme="minorEastAsia"/>
               <w:noProof/>
+              <w:lang w:eastAsia="it-IT"/>
             </w:rPr>
           </w:pPr>
           <w:r>
@@ -56,13 +60,14 @@
           <w:r>
             <w:fldChar w:fldCharType="separate"/>
           </w:r>
-          <w:hyperlink w:anchor="_Toc147401556" w:history="1">
+          <w:hyperlink w:anchor="_Toc147513415" w:history="1">
             <w:r>
               <w:rPr>
                 <w:rStyle w:val="Collegamentoipertestuale"/>
                 <w:noProof/>
+                <w:lang w:val="en-US"/>
               </w:rPr>
-              <w:t>Introduction</w:t>
+              <w:t>Course introduction</w:t>
             </w:r>
             <w:r>
               <w:rPr>
@@ -83,7 +88,7 @@
                 <w:noProof/>
                 <w:webHidden/>
               </w:rPr>
-              <w:instrText xml:space="preserve"> PAGEREF _Toc147401556 \h </w:instrText>
+              <w:instrText xml:space="preserve"> PAGEREF _Toc147513415 \h </w:instrText>
             </w:r>
             <w:r>
               <w:rPr>
@@ -115,6 +120,148 @@
           </w:hyperlink>
         </w:p>
         <w:p>
+          <w:pPr>
+            <w:pStyle w:val="Sommario1"/>
+            <w:tabs>
+              <w:tab w:val="right" w:leader="dot" w:pos="9628"/>
+            </w:tabs>
+            <w:rPr>
+              <w:rFonts w:eastAsiaTheme="minorEastAsia"/>
+              <w:noProof/>
+              <w:lang w:eastAsia="it-IT"/>
+            </w:rPr>
+          </w:pPr>
+          <w:hyperlink w:anchor="_Toc147513416" w:history="1">
+            <w:r>
+              <w:rPr>
+                <w:rStyle w:val="Collegamentoipertestuale"/>
+                <w:noProof/>
+                <w:lang w:val="en-US"/>
+              </w:rPr>
+              <w:t>Chapter 1 – Introduction</w:t>
+            </w:r>
+            <w:r>
+              <w:rPr>
+                <w:noProof/>
+                <w:webHidden/>
+              </w:rPr>
+              <w:tab/>
+            </w:r>
+            <w:r>
+              <w:rPr>
+                <w:noProof/>
+                <w:webHidden/>
+              </w:rPr>
+              <w:fldChar w:fldCharType="begin"/>
+            </w:r>
+            <w:r>
+              <w:rPr>
+                <w:noProof/>
+                <w:webHidden/>
+              </w:rPr>
+              <w:instrText xml:space="preserve"> PAGEREF _Toc147513416 \h </w:instrText>
+            </w:r>
+            <w:r>
+              <w:rPr>
+                <w:noProof/>
+                <w:webHidden/>
+              </w:rPr>
+            </w:r>
+            <w:r>
+              <w:rPr>
+                <w:noProof/>
+                <w:webHidden/>
+              </w:rPr>
+              <w:fldChar w:fldCharType="separate"/>
+            </w:r>
+            <w:r>
+              <w:rPr>
+                <w:noProof/>
+                <w:webHidden/>
+              </w:rPr>
+              <w:t>4</w:t>
+            </w:r>
+            <w:r>
+              <w:rPr>
+                <w:noProof/>
+                <w:webHidden/>
+              </w:rPr>
+              <w:fldChar w:fldCharType="end"/>
+            </w:r>
+          </w:hyperlink>
+        </w:p>
+        <w:p>
+          <w:pPr>
+            <w:pStyle w:val="Sommario1"/>
+            <w:tabs>
+              <w:tab w:val="right" w:leader="dot" w:pos="9628"/>
+            </w:tabs>
+            <w:rPr>
+              <w:rFonts w:eastAsiaTheme="minorEastAsia"/>
+              <w:noProof/>
+              <w:lang w:eastAsia="it-IT"/>
+            </w:rPr>
+          </w:pPr>
+          <w:hyperlink w:anchor="_Toc147513417" w:history="1">
+            <w:r>
+              <w:rPr>
+                <w:rStyle w:val="Collegamentoipertestuale"/>
+                <w:noProof/>
+                <w:lang w:val="en-US"/>
+              </w:rPr>
+              <w:t>Chapter 2 – Sources of innovation</w:t>
+            </w:r>
+            <w:r>
+              <w:rPr>
+                <w:noProof/>
+                <w:webHidden/>
+              </w:rPr>
+              <w:tab/>
+            </w:r>
+            <w:r>
+              <w:rPr>
+                <w:noProof/>
+                <w:webHidden/>
+              </w:rPr>
+              <w:fldChar w:fldCharType="begin"/>
+            </w:r>
+            <w:r>
+              <w:rPr>
+                <w:noProof/>
+                <w:webHidden/>
+              </w:rPr>
+              <w:instrText xml:space="preserve"> PAGEREF _Toc147513417 \h </w:instrText>
+            </w:r>
+            <w:r>
+              <w:rPr>
+                <w:noProof/>
+                <w:webHidden/>
+              </w:rPr>
+            </w:r>
+            <w:r>
+              <w:rPr>
+                <w:noProof/>
+                <w:webHidden/>
+              </w:rPr>
+              <w:fldChar w:fldCharType="separate"/>
+            </w:r>
+            <w:r>
+              <w:rPr>
+                <w:noProof/>
+                <w:webHidden/>
+              </w:rPr>
+              <w:t>5</w:t>
+            </w:r>
+            <w:r>
+              <w:rPr>
+                <w:noProof/>
+                <w:webHidden/>
+              </w:rPr>
+              <w:fldChar w:fldCharType="end"/>
+            </w:r>
+          </w:hyperlink>
+        </w:p>
+        <w:p>
           <w:r>
             <w:rPr>
               <w:b/>
@@ -134,11 +281,17 @@
       <w:pPr>
         <w:pStyle w:val="Titolo1"/>
         <w:jc w:val="center"/>
-      </w:pPr>
-      <w:bookmarkStart w:id="0" w:name="_Toc147401556"/>
-      <w:r>
+        <w:rPr>
+          <w:lang w:val="en-US"/>
+        </w:rPr>
+      </w:pPr>
+      <w:bookmarkStart w:id="0" w:name="_Toc147513415"/>
+      <w:r>
+        <w:rPr>
+          <w:lang w:val="en-US"/>
+        </w:rPr>
         <w:lastRenderedPageBreak/>
-        <w:t>Introduction</w:t>
+        <w:t>Course introduction</w:t>
       </w:r>
       <w:bookmarkEnd w:id="0"/>
     </w:p>
@@ -430,13 +583,7 @@
         <w:rPr>
           <w:lang w:val="en-US"/>
         </w:rPr>
-        <w:t xml:space="preserve"> </w:t>
-      </w:r>
-      <w:r>
-        <w:rPr>
-          <w:lang w:val="en-US"/>
-        </w:rPr>
-        <w:t xml:space="preserve">The presentation of the teamwork (composed of possibly 5 students) is made by companies. </w:t>
+        <w:t xml:space="preserve"> The presentation of the teamwork (composed of possibly 5 students) is made by companies. </w:t>
       </w:r>
     </w:p>
     <w:p>
@@ -512,6 +659,1870 @@
         </w:rPr>
         <w:t xml:space="preserve">Innovation in general can be considered synonymous with technology, future, progress and improvement. </w:t>
       </w:r>
+    </w:p>
+    <w:p>
+      <w:pPr>
+        <w:rPr>
+          <w:lang w:val="en-US"/>
+        </w:rPr>
+      </w:pPr>
+      <w:r>
+        <w:rPr>
+          <w:lang w:val="en-US"/>
+        </w:rPr>
+        <w:br w:type="page"/>
+      </w:r>
+    </w:p>
+    <w:p>
+      <w:pPr>
+        <w:pStyle w:val="Titolo1"/>
+        <w:jc w:val="center"/>
+        <w:rPr>
+          <w:lang w:val="en-US"/>
+        </w:rPr>
+      </w:pPr>
+      <w:bookmarkStart w:id="1" w:name="_Toc147513416"/>
+      <w:r>
+        <w:rPr>
+          <w:lang w:val="en-US"/>
+        </w:rPr>
+        <w:lastRenderedPageBreak/>
+        <w:t xml:space="preserve">Chapter 1 </w:t>
+      </w:r>
+      <w:r>
+        <w:rPr>
+          <w:lang w:val="en-US"/>
+        </w:rPr>
+        <w:t>– Introduction</w:t>
+      </w:r>
+      <w:bookmarkEnd w:id="1"/>
+      <w:r>
+        <w:rPr>
+          <w:lang w:val="en-US"/>
+        </w:rPr>
+        <w:t xml:space="preserve"> </w:t>
+      </w:r>
+    </w:p>
+    <w:p>
+      <w:pPr>
+        <w:rPr>
+          <w:lang w:val="en-US"/>
+        </w:rPr>
+      </w:pPr>
+    </w:p>
+    <w:p>
+      <w:pPr>
+        <w:rPr>
+          <w:lang w:val="en-US"/>
+        </w:rPr>
+      </w:pPr>
+      <w:r>
+        <w:rPr>
+          <w:lang w:val="en-US"/>
+        </w:rPr>
+        <w:t>The innovation is a key factor in driving competing success</w:t>
+      </w:r>
+      <w:r>
+        <w:rPr>
+          <w:lang w:val="en-US"/>
+        </w:rPr>
+        <w:t xml:space="preserve">, where enabling rapidly a new design, short production times, lifecycles, segmenting the market towards </w:t>
+      </w:r>
+      <w:r>
+        <w:rPr>
+          <w:lang w:val="en-US"/>
+        </w:rPr>
+        <w:t>niches</w:t>
+      </w:r>
+      <w:r>
+        <w:rPr>
+          <w:lang w:val="en-US"/>
+        </w:rPr>
+        <w:t xml:space="preserve">, allows impactful change and news all over the world. </w:t>
+      </w:r>
+      <w:r>
+        <w:rPr>
+          <w:lang w:val="en-US"/>
+        </w:rPr>
+        <w:t xml:space="preserve">Many innovation help industries differentiate themselves. </w:t>
+      </w:r>
+    </w:p>
+    <w:p>
+      <w:pPr>
+        <w:rPr>
+          <w:lang w:val="en-US"/>
+        </w:rPr>
+      </w:pPr>
+      <w:r>
+        <w:rPr>
+          <w:lang w:val="en-US"/>
+        </w:rPr>
+        <w:t>Advances in information technology have enabled faster innovation</w:t>
+      </w:r>
+      <w:r>
+        <w:rPr>
+          <w:lang w:val="en-US"/>
+        </w:rPr>
+        <w:t xml:space="preserve">, enabling rapid design and shorter production. Innovation and advances in information lead to shorter product lifecycles, creating more rapid new product introductions and having greater market segmentation. This </w:t>
+      </w:r>
+      <w:r>
+        <w:rPr>
+          <w:lang w:val="en-US"/>
+        </w:rPr>
+        <w:t>enables a wider range of goods and services to be delivered to people worldwide.</w:t>
+      </w:r>
+      <w:r>
+        <w:rPr>
+          <w:lang w:val="en-US"/>
+        </w:rPr>
+        <w:t xml:space="preserve"> </w:t>
+      </w:r>
+    </w:p>
+    <w:p>
+      <w:pPr>
+        <w:rPr>
+          <w:lang w:val="en-US"/>
+        </w:rPr>
+      </w:pPr>
+      <w:r>
+        <w:rPr>
+          <w:lang w:val="en-US"/>
+        </w:rPr>
+        <w:t>Successf</w:t>
+      </w:r>
+      <w:r>
+        <w:rPr>
+          <w:lang w:val="en-US"/>
+        </w:rPr>
+        <w:t xml:space="preserve">ul innovation requires specific strategies and implementation processes, creating an </w:t>
+      </w:r>
+      <w:r>
+        <w:rPr>
+          <w:i/>
+          <w:iCs/>
+          <w:lang w:val="en-US"/>
+        </w:rPr>
+        <w:t>innovation funnel</w:t>
+      </w:r>
+      <w:r>
+        <w:rPr>
+          <w:lang w:val="en-US"/>
+        </w:rPr>
+        <w:t>, a pipeline starting from the idea generation, then accompanying the screening idea, concept development, testing, analysis and commercialization.</w:t>
+      </w:r>
+      <w:r>
+        <w:rPr>
+          <w:lang w:val="en-US"/>
+        </w:rPr>
+        <w:t xml:space="preserve"> Specifically:</w:t>
+      </w:r>
+    </w:p>
+    <w:p>
+      <w:pPr>
+        <w:pStyle w:val="Paragrafoelenco"/>
+        <w:numPr>
+          <w:ilvl w:val="0"/>
+          <w:numId w:val="8"/>
+        </w:numPr>
+        <w:rPr>
+          <w:lang w:val="en-US"/>
+        </w:rPr>
+      </w:pPr>
+      <w:r>
+        <w:rPr>
+          <w:lang w:val="en-US"/>
+        </w:rPr>
+        <w:t>Foundations of technological innovation</w:t>
+      </w:r>
+    </w:p>
+    <w:p>
+      <w:pPr>
+        <w:pStyle w:val="Paragrafoelenco"/>
+        <w:numPr>
+          <w:ilvl w:val="1"/>
+          <w:numId w:val="8"/>
+        </w:numPr>
+        <w:rPr>
+          <w:lang w:val="en-US"/>
+        </w:rPr>
+      </w:pPr>
+      <w:r>
+        <w:rPr>
+          <w:lang w:val="en-US"/>
+        </w:rPr>
+        <w:t>Sources of innovation (internal/external)</w:t>
+      </w:r>
+    </w:p>
+    <w:p>
+      <w:pPr>
+        <w:pStyle w:val="Paragrafoelenco"/>
+        <w:numPr>
+          <w:ilvl w:val="1"/>
+          <w:numId w:val="8"/>
+        </w:numPr>
+        <w:rPr>
+          <w:lang w:val="en-US"/>
+        </w:rPr>
+      </w:pPr>
+      <w:r>
+        <w:rPr>
+          <w:lang w:val="en-US"/>
+        </w:rPr>
+        <w:t>Types and patterns of innovation (product/process/business model)</w:t>
+      </w:r>
+    </w:p>
+    <w:p>
+      <w:pPr>
+        <w:pStyle w:val="Paragrafoelenco"/>
+        <w:numPr>
+          <w:ilvl w:val="1"/>
+          <w:numId w:val="8"/>
+        </w:numPr>
+        <w:rPr>
+          <w:lang w:val="en-US"/>
+        </w:rPr>
+      </w:pPr>
+      <w:r>
+        <w:rPr>
+          <w:lang w:val="en-US"/>
+        </w:rPr>
+        <w:t>Battles to assert industry dominance</w:t>
+      </w:r>
+    </w:p>
+    <w:p>
+      <w:pPr>
+        <w:pStyle w:val="Paragrafoelenco"/>
+        <w:numPr>
+          <w:ilvl w:val="1"/>
+          <w:numId w:val="8"/>
+        </w:numPr>
+        <w:rPr>
+          <w:lang w:val="en-US"/>
+        </w:rPr>
+      </w:pPr>
+      <w:r>
+        <w:rPr>
+          <w:lang w:val="en-US"/>
+        </w:rPr>
+        <w:t>Timing of entry in the market</w:t>
+      </w:r>
+    </w:p>
+    <w:p>
+      <w:pPr>
+        <w:pStyle w:val="Paragrafoelenco"/>
+        <w:numPr>
+          <w:ilvl w:val="0"/>
+          <w:numId w:val="8"/>
+        </w:numPr>
+        <w:rPr>
+          <w:lang w:val="en-US"/>
+        </w:rPr>
+      </w:pPr>
+      <w:r>
+        <w:rPr>
+          <w:lang w:val="en-US"/>
+        </w:rPr>
+        <w:t>Formulating Technological Innovation Strategy</w:t>
+      </w:r>
+      <w:r>
+        <w:rPr>
+          <w:lang w:val="en-US"/>
+        </w:rPr>
+        <w:t xml:space="preserve"> (part 1)</w:t>
+      </w:r>
+    </w:p>
+    <w:p>
+      <w:pPr>
+        <w:pStyle w:val="Paragrafoelenco"/>
+        <w:numPr>
+          <w:ilvl w:val="1"/>
+          <w:numId w:val="8"/>
+        </w:numPr>
+        <w:rPr>
+          <w:lang w:val="en-US"/>
+        </w:rPr>
+      </w:pPr>
+      <w:r>
+        <w:rPr>
+          <w:lang w:val="en-US"/>
+        </w:rPr>
+        <w:t>Define the mission core, the overall vision and the strategic intent to reach</w:t>
+      </w:r>
+    </w:p>
+    <w:p>
+      <w:pPr>
+        <w:pStyle w:val="Paragrafoelenco"/>
+        <w:numPr>
+          <w:ilvl w:val="1"/>
+          <w:numId w:val="8"/>
+        </w:numPr>
+        <w:rPr>
+          <w:lang w:val="en-US"/>
+        </w:rPr>
+      </w:pPr>
+      <w:r>
+        <w:rPr>
+          <w:lang w:val="en-US"/>
+        </w:rPr>
+        <w:t>Choosing innovation projects, a portfolio of new ones, studying risks and decision-making stages</w:t>
+      </w:r>
+    </w:p>
+    <w:p>
+      <w:pPr>
+        <w:pStyle w:val="Paragrafoelenco"/>
+        <w:numPr>
+          <w:ilvl w:val="1"/>
+          <w:numId w:val="8"/>
+        </w:numPr>
+        <w:rPr>
+          <w:lang w:val="en-US"/>
+        </w:rPr>
+      </w:pPr>
+      <w:r>
+        <w:rPr>
+          <w:lang w:val="en-US"/>
+        </w:rPr>
+        <w:t>Collaboration strategies, between partners of various kinds and alliances</w:t>
+      </w:r>
+    </w:p>
+    <w:p>
+      <w:pPr>
+        <w:pStyle w:val="Paragrafoelenco"/>
+        <w:numPr>
+          <w:ilvl w:val="1"/>
+          <w:numId w:val="8"/>
+        </w:numPr>
+        <w:rPr>
+          <w:lang w:val="en-US"/>
+        </w:rPr>
+      </w:pPr>
+      <w:r>
+        <w:rPr>
+          <w:lang w:val="en-US"/>
+        </w:rPr>
+        <w:t>Protecting innovation competitively, having defensive strategies and creating patents</w:t>
+      </w:r>
+    </w:p>
+    <w:p>
+      <w:pPr>
+        <w:pStyle w:val="Paragrafoelenco"/>
+        <w:numPr>
+          <w:ilvl w:val="0"/>
+          <w:numId w:val="8"/>
+        </w:numPr>
+        <w:rPr>
+          <w:lang w:val="en-US"/>
+        </w:rPr>
+      </w:pPr>
+      <w:r>
+        <w:rPr>
+          <w:lang w:val="en-US"/>
+        </w:rPr>
+        <w:t>Formulating Technological Innovation Strategy</w:t>
+      </w:r>
+      <w:r>
+        <w:rPr>
+          <w:lang w:val="en-US"/>
+        </w:rPr>
+        <w:t xml:space="preserve"> (part </w:t>
+      </w:r>
+      <w:r>
+        <w:rPr>
+          <w:lang w:val="en-US"/>
+        </w:rPr>
+        <w:t>2</w:t>
+      </w:r>
+      <w:r>
+        <w:rPr>
+          <w:lang w:val="en-US"/>
+        </w:rPr>
+        <w:t>)</w:t>
+      </w:r>
+    </w:p>
+    <w:p>
+      <w:pPr>
+        <w:pStyle w:val="Paragrafoelenco"/>
+        <w:numPr>
+          <w:ilvl w:val="1"/>
+          <w:numId w:val="8"/>
+        </w:numPr>
+        <w:rPr>
+          <w:lang w:val="en-US"/>
+        </w:rPr>
+      </w:pPr>
+      <w:r>
+        <w:rPr>
+          <w:lang w:val="en-US"/>
+        </w:rPr>
+        <w:t>Create dedicated innovation structures to support innovation</w:t>
+      </w:r>
+    </w:p>
+    <w:p>
+      <w:pPr>
+        <w:pStyle w:val="Paragrafoelenco"/>
+        <w:numPr>
+          <w:ilvl w:val="1"/>
+          <w:numId w:val="8"/>
+        </w:numPr>
+        <w:rPr>
+          <w:lang w:val="en-US"/>
+        </w:rPr>
+      </w:pPr>
+      <w:r>
+        <w:rPr>
+          <w:lang w:val="en-US"/>
+        </w:rPr>
+        <w:t>Fostering a innovation culture, promoting</w:t>
+      </w:r>
+      <w:r>
+        <w:rPr>
+          <w:lang w:val="en-US"/>
+        </w:rPr>
+        <w:t xml:space="preserve"> cross-funct</w:t>
+      </w:r>
+      <w:r>
+        <w:rPr>
+          <w:lang w:val="en-US"/>
+        </w:rPr>
+        <w:t>ional collaboration</w:t>
+      </w:r>
+    </w:p>
+    <w:p>
+      <w:pPr>
+        <w:pStyle w:val="Paragrafoelenco"/>
+        <w:numPr>
+          <w:ilvl w:val="1"/>
+          <w:numId w:val="8"/>
+        </w:numPr>
+        <w:rPr>
+          <w:lang w:val="en-US"/>
+        </w:rPr>
+      </w:pPr>
+      <w:r>
+        <w:rPr>
+          <w:lang w:val="en-US"/>
+        </w:rPr>
+        <w:t>Manage the product development, allocating resources accordingly, creating good teams, maintaining leadership and motivation</w:t>
+      </w:r>
+    </w:p>
+    <w:p>
+      <w:pPr>
+        <w:pStyle w:val="Paragrafoelenco"/>
+        <w:numPr>
+          <w:ilvl w:val="1"/>
+          <w:numId w:val="8"/>
+        </w:numPr>
+        <w:rPr>
+          <w:lang w:val="en-US"/>
+        </w:rPr>
+      </w:pPr>
+      <w:r>
+        <w:rPr>
+          <w:lang w:val="en-US"/>
+        </w:rPr>
+        <w:t>Crafting a development strategy, carefully planning the enter in the market of services and products, while generating overall brand-awareness</w:t>
+      </w:r>
+    </w:p>
+    <w:p>
+      <w:pPr>
+        <w:rPr>
+          <w:lang w:val="en-US"/>
+        </w:rPr>
+      </w:pPr>
+      <w:r>
+        <w:rPr>
+          <w:lang w:val="en-US"/>
+        </w:rPr>
+        <w:t>Some natural questions that we may ask ourselves are:</w:t>
+      </w:r>
+    </w:p>
+    <w:p>
+      <w:pPr>
+        <w:pStyle w:val="Paragrafoelenco"/>
+        <w:numPr>
+          <w:ilvl w:val="0"/>
+          <w:numId w:val="2"/>
+        </w:numPr>
+        <w:rPr>
+          <w:lang w:val="en-US"/>
+        </w:rPr>
+      </w:pPr>
+      <w:r>
+        <w:rPr>
+          <w:lang w:val="en-US"/>
+        </w:rPr>
+        <w:t>What were the potential advantages of developing cultured meat? What were the challenges of developing it and bringing it to market?</w:t>
+      </w:r>
+    </w:p>
+    <w:p>
+      <w:pPr>
+        <w:pStyle w:val="Paragrafoelenco"/>
+        <w:numPr>
+          <w:ilvl w:val="0"/>
+          <w:numId w:val="2"/>
+        </w:numPr>
+        <w:rPr>
+          <w:lang w:val="en-US"/>
+        </w:rPr>
+      </w:pPr>
+      <w:r>
+        <w:rPr>
+          <w:lang w:val="en-US"/>
+        </w:rPr>
+        <w:t>What kinds of organizations were involved in developing clean meat? What were the different resources that each kind of organization brought to the innovation and what were their motives?</w:t>
+      </w:r>
+    </w:p>
+    <w:p>
+      <w:pPr>
+        <w:pStyle w:val="Paragrafoelenco"/>
+        <w:numPr>
+          <w:ilvl w:val="0"/>
+          <w:numId w:val="2"/>
+        </w:numPr>
+        <w:rPr>
+          <w:lang w:val="en-US"/>
+        </w:rPr>
+      </w:pPr>
+      <w:r>
+        <w:rPr>
+          <w:lang w:val="en-US"/>
+        </w:rPr>
+        <w:t>What are the challenges to gaining wide market acceptance of cultured meat, and how could these organizations facilitate that? Can you think of other products or services that faced similar challenges?</w:t>
+      </w:r>
+    </w:p>
+    <w:p>
+      <w:pPr>
+        <w:rPr>
+          <w:lang w:val="en-US"/>
+        </w:rPr>
+      </w:pPr>
+      <w:r>
+        <w:rPr>
+          <w:lang w:val="en-US"/>
+        </w:rPr>
+        <w:t>Overall above, many factors were analyzed, between common industry patterns and other factors which may determine where innovation is headed towards, identifying firms and entry options.</w:t>
+      </w:r>
+    </w:p>
+    <w:p>
+      <w:pPr>
+        <w:rPr>
+          <w:lang w:val="en-US"/>
+        </w:rPr>
+      </w:pPr>
+      <w:r>
+        <w:rPr>
+          <w:lang w:val="en-US"/>
+        </w:rPr>
+        <w:br w:type="page"/>
+      </w:r>
+    </w:p>
+    <w:p>
+      <w:pPr>
+        <w:pStyle w:val="Titolo1"/>
+        <w:jc w:val="center"/>
+        <w:rPr>
+          <w:lang w:val="en-US"/>
+        </w:rPr>
+      </w:pPr>
+      <w:bookmarkStart w:id="2" w:name="_Toc147513417"/>
+      <w:r>
+        <w:rPr>
+          <w:lang w:val="en-US"/>
+        </w:rPr>
+        <w:lastRenderedPageBreak/>
+        <w:t>Chapter 2 – Sources of innovation</w:t>
+      </w:r>
+      <w:bookmarkEnd w:id="2"/>
+    </w:p>
+    <w:p>
+      <w:pPr>
+        <w:rPr>
+          <w:lang w:val="en-US"/>
+        </w:rPr>
+      </w:pPr>
+    </w:p>
+    <w:p>
+      <w:pPr>
+        <w:rPr>
+          <w:lang w:val="en-US"/>
+        </w:rPr>
+      </w:pPr>
+      <w:r>
+        <w:rPr>
+          <w:lang w:val="en-US"/>
+        </w:rPr>
+        <w:t>The development of cultured meat, also known as "clean meat," is a clear example of innovation stemming from both internal and external sources</w:t>
+      </w:r>
+      <w:r>
+        <w:rPr>
+          <w:lang w:val="en-US"/>
+        </w:rPr>
+        <w:t xml:space="preserve"> in the food industry, introducing entirely new ways of producing meat without traditional methods</w:t>
+      </w:r>
+      <w:r>
+        <w:rPr>
+          <w:lang w:val="en-US"/>
+        </w:rPr>
+        <w:t xml:space="preserve">. </w:t>
+      </w:r>
+    </w:p>
+    <w:p>
+      <w:pPr>
+        <w:rPr>
+          <w:lang w:val="en-US"/>
+        </w:rPr>
+      </w:pPr>
+      <w:r>
+        <w:rPr>
+          <w:lang w:val="en-US"/>
+        </w:rPr>
+        <w:t>Jason Matheny founded New Harvest, an organization dedicated to promoting research in this field. Collaborations with Dutch scientists and the government highlight external sources of innovation</w:t>
+      </w:r>
+      <w:r>
+        <w:rPr>
+          <w:lang w:val="en-US"/>
+        </w:rPr>
+        <w:t xml:space="preserve">, having a clear understanding of the environmental problem and posing itself as a new solution to this overall issue and challenge, using very few calories and having new startups bringing this problem to the overall attention. </w:t>
+      </w:r>
+    </w:p>
+    <w:p>
+      <w:pPr>
+        <w:rPr>
+          <w:lang w:val="en-US"/>
+        </w:rPr>
+      </w:pPr>
+      <w:r>
+        <w:rPr>
+          <w:lang w:val="en-US"/>
+        </w:rPr>
+        <w:t>Innovation can arise from many different sources and the linkages between them.</w:t>
+      </w:r>
+    </w:p>
+    <w:p>
+      <w:pPr>
+        <w:rPr>
+          <w:lang w:val="en-US"/>
+        </w:rPr>
+      </w:pPr>
+      <w:r>
+        <w:rPr>
+          <w:noProof/>
+          <w:lang w:val="en-US"/>
+        </w:rPr>
+        <w:drawing>
+          <wp:inline distT="0" distB="0" distL="0" distR="0" wp14:anchorId="1A6C80DA" wp14:editId="454FD971">
+            <wp:extent cx="2716306" cy="1887858"/>
+            <wp:effectExtent l="0" t="0" r="8255" b="0"/>
+            <wp:docPr id="1604591504" name="Immagine 1" descr="Immagine che contiene cerchio, diagramma, linea, schermata&#10;&#10;Descrizione generata automaticamente"/>
+            <wp:cNvGraphicFramePr>
+              <a:graphicFrameLocks xmlns:a="http://schemas.openxmlformats.org/drawingml/2006/main" noChangeAspect="1"/>
+            </wp:cNvGraphicFramePr>
+            <a:graphic xmlns:a="http://schemas.openxmlformats.org/drawingml/2006/main">
+              <a:graphicData uri="http://schemas.openxmlformats.org/drawingml/2006/picture">
+                <pic:pic xmlns:pic="http://schemas.openxmlformats.org/drawingml/2006/picture">
+                  <pic:nvPicPr>
+                    <pic:cNvPr id="1604591504" name="Immagine 1" descr="Immagine che contiene cerchio, diagramma, linea, schermata&#10;&#10;Descrizione generata automaticamente"/>
+                    <pic:cNvPicPr/>
+                  </pic:nvPicPr>
+                  <pic:blipFill>
+                    <a:blip r:embed="rId7"/>
+                    <a:stretch>
+                      <a:fillRect/>
+                    </a:stretch>
+                  </pic:blipFill>
+                  <pic:spPr>
+                    <a:xfrm>
+                      <a:off x="0" y="0"/>
+                      <a:ext cx="2726488" cy="1894934"/>
+                    </a:xfrm>
+                    <a:prstGeom prst="rect">
+                      <a:avLst/>
+                    </a:prstGeom>
+                  </pic:spPr>
+                </pic:pic>
+              </a:graphicData>
+            </a:graphic>
+          </wp:inline>
+        </w:drawing>
+      </w:r>
+    </w:p>
+    <w:p>
+      <w:pPr>
+        <w:rPr>
+          <w:lang w:val="en-US"/>
+        </w:rPr>
+      </w:pPr>
+      <w:r>
+        <w:rPr>
+          <w:lang w:val="en-US"/>
+        </w:rPr>
+        <w:t xml:space="preserve">It’s interesting to analyze </w:t>
+      </w:r>
+      <w:r>
+        <w:rPr>
+          <w:u w:val="single"/>
+          <w:lang w:val="en-US"/>
+        </w:rPr>
+        <w:t>creativity</w:t>
+      </w:r>
+      <w:r>
+        <w:rPr>
+          <w:lang w:val="en-US"/>
+        </w:rPr>
+        <w:t xml:space="preserve"> as the ability to produce useful, novel work based on personal development and knowledge in a specific environment, but not only that (having a mix of knowledge and culture to create new ideas overtime</w:t>
+      </w:r>
+      <w:r>
+        <w:rPr>
+          <w:lang w:val="en-US"/>
+        </w:rPr>
+        <w:t>, both with personality and motivation</w:t>
+      </w:r>
+      <w:r>
+        <w:rPr>
+          <w:lang w:val="en-US"/>
+        </w:rPr>
+        <w:t xml:space="preserve">). </w:t>
+      </w:r>
+    </w:p>
+    <w:p>
+      <w:pPr>
+        <w:rPr>
+          <w:lang w:val="en-US"/>
+        </w:rPr>
+      </w:pPr>
+      <w:r>
+        <w:rPr>
+          <w:lang w:val="en-US"/>
+        </w:rPr>
+        <w:t xml:space="preserve">We might manage to categorize </w:t>
+      </w:r>
+      <w:r>
+        <w:rPr>
+          <w:u w:val="single"/>
+          <w:lang w:val="en-US"/>
+        </w:rPr>
+        <w:t>organizational creativity</w:t>
+      </w:r>
+      <w:r>
+        <w:rPr>
+          <w:lang w:val="en-US"/>
+        </w:rPr>
+        <w:t xml:space="preserve"> as c</w:t>
+      </w:r>
+      <w:r>
+        <w:rPr>
+          <w:lang w:val="en-US"/>
+        </w:rPr>
+        <w:t>reativity of individuals within the organizatio</w:t>
+      </w:r>
+      <w:r>
+        <w:rPr>
+          <w:lang w:val="en-US"/>
+        </w:rPr>
+        <w:t>n, crafting new social process</w:t>
+      </w:r>
+      <w:r>
+        <w:rPr>
+          <w:lang w:val="en-US"/>
+        </w:rPr>
+        <w:t xml:space="preserve">es </w:t>
+      </w:r>
+      <w:r>
+        <w:rPr>
+          <w:lang w:val="en-US"/>
+        </w:rPr>
+        <w:t xml:space="preserve">that help shape new forms of interactions and trainings, encouraging creativity in action (Google for example, encouraging spending time to think new ideas). </w:t>
+      </w:r>
+    </w:p>
+    <w:p>
+      <w:pPr>
+        <w:rPr>
+          <w:lang w:val="en-US"/>
+        </w:rPr>
+      </w:pPr>
+      <w:r>
+        <w:rPr>
+          <w:lang w:val="en-US"/>
+        </w:rPr>
+        <w:t xml:space="preserve">Innovating means then implementing creative ideas into new devices or processes, taking for </w:t>
+      </w:r>
+      <w:r>
+        <w:rPr>
+          <w:lang w:val="en-US"/>
+        </w:rPr>
+        <w:t>example</w:t>
+      </w:r>
+      <w:r>
+        <w:rPr>
+          <w:lang w:val="en-US"/>
+        </w:rPr>
+        <w:t xml:space="preserve"> </w:t>
+      </w:r>
+      <w:r>
+        <w:rPr>
+          <w:i/>
+          <w:iCs/>
+          <w:lang w:val="en-US"/>
+        </w:rPr>
+        <w:t>inventors</w:t>
+      </w:r>
+      <w:r>
+        <w:rPr>
+          <w:lang w:val="en-US"/>
+        </w:rPr>
+        <w:t xml:space="preserve">, people who essentially mastered the basic tools and operations of specific fields, always keen of finding new problems to stimulate their sense of unified knowledge, questioning assumptions and then creating as a whole process of giving and taking, this way developing many new devices but commercializing very few. </w:t>
+      </w:r>
+    </w:p>
+    <w:p>
+      <w:pPr>
+        <w:rPr>
+          <w:lang w:val="en-US"/>
+        </w:rPr>
+      </w:pPr>
+      <w:r>
+        <w:rPr>
+          <w:lang w:val="en-US"/>
+        </w:rPr>
+        <w:t xml:space="preserve">This way we can see innovations are made with faith into realistic actions, made of hard work, modest means and constant self-teaching. </w:t>
+      </w:r>
+      <w:r>
+        <w:rPr>
+          <w:lang w:val="en-US"/>
+        </w:rPr>
+        <w:t>Paraphrasing: t</w:t>
+      </w:r>
+      <w:r>
+        <w:rPr>
+          <w:lang w:val="en-US"/>
+        </w:rPr>
+        <w:t xml:space="preserve">he key to success is </w:t>
+      </w:r>
+      <w:r>
+        <w:rPr>
+          <w:lang w:val="en-US"/>
+        </w:rPr>
+        <w:t>made</w:t>
+      </w:r>
+      <w:r>
+        <w:rPr>
+          <w:lang w:val="en-US"/>
+        </w:rPr>
+        <w:t xml:space="preserve"> by making, thinking by thinking and proving yourself wrong overtime. When the time is right, you will be right too. </w:t>
+      </w:r>
+    </w:p>
+    <w:p>
+      <w:pPr>
+        <w:rPr>
+          <w:lang w:val="en-US"/>
+        </w:rPr>
+      </w:pPr>
+      <w:r>
+        <w:rPr>
+          <w:lang w:val="en-US"/>
+        </w:rPr>
+        <w:t>Many other times, innovation can come by users (</w:t>
+      </w:r>
+      <w:r>
+        <w:rPr>
+          <w:i/>
+          <w:iCs/>
+          <w:lang w:val="en-US"/>
+        </w:rPr>
+        <w:t>innovation by users</w:t>
+      </w:r>
+      <w:r>
+        <w:rPr>
+          <w:lang w:val="en-US"/>
+        </w:rPr>
+        <w:t xml:space="preserve">), because they have a deep understanding of </w:t>
+      </w:r>
+      <w:r>
+        <w:rPr>
+          <w:lang w:val="en-US"/>
+        </w:rPr>
+        <w:t xml:space="preserve">their own </w:t>
+      </w:r>
+      <w:r>
+        <w:rPr>
+          <w:lang w:val="en-US"/>
+        </w:rPr>
+        <w:t xml:space="preserve">needs practically and tend to solve their problems themselves. </w:t>
+      </w:r>
+      <w:r>
+        <w:rPr>
+          <w:lang w:val="en-US"/>
+        </w:rPr>
+        <w:t xml:space="preserve">Also, there is </w:t>
+      </w:r>
+      <w:r>
+        <w:rPr>
+          <w:i/>
+          <w:iCs/>
+          <w:lang w:val="en-US"/>
+        </w:rPr>
+        <w:t>research and development by firms (R&amp;D)</w:t>
+      </w:r>
+      <w:r>
+        <w:rPr>
+          <w:lang w:val="en-US"/>
+        </w:rPr>
+        <w:t>. Research refers to both basic and applied research</w:t>
+      </w:r>
+      <w:r>
+        <w:rPr>
+          <w:lang w:val="en-US"/>
+        </w:rPr>
+        <w:t>:</w:t>
+      </w:r>
+    </w:p>
+    <w:p>
+      <w:pPr>
+        <w:pStyle w:val="Paragrafoelenco"/>
+        <w:numPr>
+          <w:ilvl w:val="0"/>
+          <w:numId w:val="3"/>
+        </w:numPr>
+        <w:rPr>
+          <w:lang w:val="en-US"/>
+        </w:rPr>
+      </w:pPr>
+      <w:r>
+        <w:rPr>
+          <w:i/>
+          <w:iCs/>
+          <w:lang w:val="en-US"/>
+        </w:rPr>
+        <w:t>Basic research</w:t>
+      </w:r>
+      <w:r>
+        <w:rPr>
+          <w:lang w:val="en-US"/>
+        </w:rPr>
+        <w:t xml:space="preserve"> aims at increasing understanding of a topic or field without an immediate commercial application in mind</w:t>
+      </w:r>
+    </w:p>
+    <w:p>
+      <w:pPr>
+        <w:pStyle w:val="Paragrafoelenco"/>
+        <w:numPr>
+          <w:ilvl w:val="0"/>
+          <w:numId w:val="3"/>
+        </w:numPr>
+        <w:rPr>
+          <w:lang w:val="en-US"/>
+        </w:rPr>
+      </w:pPr>
+      <w:r>
+        <w:rPr>
+          <w:i/>
+          <w:iCs/>
+          <w:lang w:val="en-US"/>
+        </w:rPr>
+        <w:t>Applied research</w:t>
+      </w:r>
+      <w:r>
+        <w:rPr>
+          <w:lang w:val="en-US"/>
+        </w:rPr>
+        <w:t xml:space="preserve"> aims at increasing understanding of a topic or field to meet a specific need</w:t>
+      </w:r>
+      <w:r>
+        <w:rPr>
+          <w:lang w:val="en-US"/>
+        </w:rPr>
+        <w:t xml:space="preserve"> (more likely to have commercialization than the basic one) </w:t>
+      </w:r>
+    </w:p>
+    <w:p>
+      <w:pPr>
+        <w:rPr>
+          <w:lang w:val="en-US"/>
+        </w:rPr>
+      </w:pPr>
+      <w:r>
+        <w:rPr>
+          <w:i/>
+          <w:iCs/>
+          <w:lang w:val="en-US"/>
+        </w:rPr>
+        <w:lastRenderedPageBreak/>
+        <w:t>Development</w:t>
+      </w:r>
+      <w:r>
+        <w:rPr>
+          <w:lang w:val="en-US"/>
+        </w:rPr>
+        <w:t xml:space="preserve"> refers to activities that apply knowledge to produce useful devices, materials, or processes</w:t>
+      </w:r>
+      <w:r>
+        <w:rPr>
+          <w:lang w:val="en-US"/>
+        </w:rPr>
+        <w:t xml:space="preserve">. </w:t>
+      </w:r>
+      <w:r>
+        <w:rPr>
+          <w:lang w:val="en-US"/>
+        </w:rPr>
+        <w:t>In this case, we have two specific approaches:</w:t>
+      </w:r>
+    </w:p>
+    <w:p>
+      <w:pPr>
+        <w:pStyle w:val="Paragrafoelenco"/>
+        <w:numPr>
+          <w:ilvl w:val="0"/>
+          <w:numId w:val="3"/>
+        </w:numPr>
+        <w:rPr>
+          <w:lang w:val="en-US"/>
+        </w:rPr>
+      </w:pPr>
+      <w:r>
+        <w:rPr>
+          <w:i/>
+          <w:iCs/>
+          <w:lang w:val="en-US"/>
+        </w:rPr>
+        <w:t>Science Push</w:t>
+      </w:r>
+      <w:r>
+        <w:rPr>
+          <w:lang w:val="en-US"/>
+        </w:rPr>
+        <w:t xml:space="preserve"> approaches suggest that innovation proceeds linearly:</w:t>
+      </w:r>
+    </w:p>
+    <w:p>
+      <w:pPr>
+        <w:pStyle w:val="Paragrafoelenco"/>
+        <w:numPr>
+          <w:ilvl w:val="1"/>
+          <w:numId w:val="3"/>
+        </w:numPr>
+        <w:rPr>
+          <w:lang w:val="en-US"/>
+        </w:rPr>
+      </w:pPr>
+      <w:r>
+        <w:rPr>
+          <w:lang w:val="en-US"/>
+        </w:rPr>
+        <w:t xml:space="preserve">Scientific discovery → invention → manufacturing → Marketing. </w:t>
+      </w:r>
+    </w:p>
+    <w:p>
+      <w:pPr>
+        <w:pStyle w:val="Paragrafoelenco"/>
+        <w:numPr>
+          <w:ilvl w:val="0"/>
+          <w:numId w:val="3"/>
+        </w:numPr>
+        <w:rPr>
+          <w:lang w:val="en-US"/>
+        </w:rPr>
+      </w:pPr>
+      <w:r>
+        <w:rPr>
+          <w:i/>
+          <w:iCs/>
+          <w:lang w:val="en-US"/>
+        </w:rPr>
+        <w:t xml:space="preserve">Demand Pull </w:t>
+      </w:r>
+      <w:r>
+        <w:rPr>
+          <w:lang w:val="en-US"/>
+        </w:rPr>
+        <w:t>approaches argued that innovation originates with unmet customer need:</w:t>
+      </w:r>
+    </w:p>
+    <w:p>
+      <w:pPr>
+        <w:pStyle w:val="Paragrafoelenco"/>
+        <w:numPr>
+          <w:ilvl w:val="1"/>
+          <w:numId w:val="3"/>
+        </w:numPr>
+        <w:rPr>
+          <w:lang w:val="en-US"/>
+        </w:rPr>
+      </w:pPr>
+      <w:r>
+        <w:rPr>
+          <w:lang w:val="en-US"/>
+        </w:rPr>
+        <w:t xml:space="preserve">Customer suggestions → invention → Manufacturing. </w:t>
+      </w:r>
+    </w:p>
+    <w:p>
+      <w:pPr>
+        <w:rPr>
+          <w:lang w:val="en-US"/>
+        </w:rPr>
+      </w:pPr>
+      <w:r>
+        <w:rPr>
+          <w:lang w:val="en-US"/>
+        </w:rPr>
+        <w:t>Most frequent collaborations are between firm and their customers, suppliers, and local universitie</w:t>
+      </w:r>
+      <w:r>
+        <w:rPr>
+          <w:lang w:val="en-US"/>
+        </w:rPr>
+        <w:t>s.</w:t>
+      </w:r>
+      <w:r>
+        <w:rPr>
+          <w:lang w:val="en-US"/>
+        </w:rPr>
+        <w:t xml:space="preserve"> These are the usual percentages:</w:t>
+      </w:r>
+    </w:p>
+    <w:p>
+      <w:pPr>
+        <w:rPr>
+          <w:lang w:val="en-US"/>
+        </w:rPr>
+      </w:pPr>
+      <w:r>
+        <w:rPr>
+          <w:lang w:val="en-US"/>
+        </w:rPr>
+        <w:drawing>
+          <wp:inline distT="0" distB="0" distL="0" distR="0" wp14:anchorId="61EEE3DF" wp14:editId="00C2580B">
+            <wp:extent cx="3937000" cy="755701"/>
+            <wp:effectExtent l="0" t="0" r="6350" b="6350"/>
+            <wp:docPr id="1270979526" name="Immagine 1" descr="Immagine che contiene testo, schermata, Carattere, numero&#10;&#10;Descrizione generata automaticamente"/>
+            <wp:cNvGraphicFramePr>
+              <a:graphicFrameLocks xmlns:a="http://schemas.openxmlformats.org/drawingml/2006/main" noChangeAspect="1"/>
+            </wp:cNvGraphicFramePr>
+            <a:graphic xmlns:a="http://schemas.openxmlformats.org/drawingml/2006/main">
+              <a:graphicData uri="http://schemas.openxmlformats.org/drawingml/2006/picture">
+                <pic:pic xmlns:pic="http://schemas.openxmlformats.org/drawingml/2006/picture">
+                  <pic:nvPicPr>
+                    <pic:cNvPr id="1270979526" name="Immagine 1" descr="Immagine che contiene testo, schermata, Carattere, numero&#10;&#10;Descrizione generata automaticamente"/>
+                    <pic:cNvPicPr/>
+                  </pic:nvPicPr>
+                  <pic:blipFill>
+                    <a:blip r:embed="rId8"/>
+                    <a:stretch>
+                      <a:fillRect/>
+                    </a:stretch>
+                  </pic:blipFill>
+                  <pic:spPr>
+                    <a:xfrm>
+                      <a:off x="0" y="0"/>
+                      <a:ext cx="3941965" cy="756654"/>
+                    </a:xfrm>
+                    <a:prstGeom prst="rect">
+                      <a:avLst/>
+                    </a:prstGeom>
+                  </pic:spPr>
+                </pic:pic>
+              </a:graphicData>
+            </a:graphic>
+          </wp:inline>
+        </w:drawing>
+      </w:r>
+      <w:r>
+        <w:rPr>
+          <w:lang w:val="en-US"/>
+        </w:rPr>
+        <w:t xml:space="preserve"> </w:t>
+      </w:r>
+    </w:p>
+    <w:p>
+      <w:pPr>
+        <w:rPr>
+          <w:lang w:val="en-US"/>
+        </w:rPr>
+      </w:pPr>
+      <w:r>
+        <w:rPr>
+          <w:lang w:val="en-US"/>
+        </w:rPr>
+        <w:t xml:space="preserve">There are also </w:t>
+      </w:r>
+      <w:r>
+        <w:rPr>
+          <w:i/>
+          <w:iCs/>
+          <w:lang w:val="en-US"/>
+        </w:rPr>
+        <w:t>complementors</w:t>
+      </w:r>
+      <w:r>
+        <w:rPr>
+          <w:lang w:val="en-US"/>
+        </w:rPr>
+        <w:t xml:space="preserve">, which </w:t>
+      </w:r>
+      <w:r>
+        <w:rPr>
+          <w:lang w:val="en-US"/>
+        </w:rPr>
+        <w:t>are businesses, products, or services that, while not direct competitors, provide value by enhancing or complementing the offerings of another company. They often work in conjunction with a company's products or services to create a more complete and attractive solution for customers.</w:t>
+      </w:r>
+      <w:r>
+        <w:rPr>
+          <w:lang w:val="en-US"/>
+        </w:rPr>
+        <w:t xml:space="preserve"> </w:t>
+      </w:r>
+    </w:p>
+    <w:p>
+      <w:pPr>
+        <w:rPr>
+          <w:lang w:val="en-US"/>
+        </w:rPr>
+      </w:pPr>
+      <w:r>
+        <w:rPr>
+          <w:lang w:val="en-US"/>
+        </w:rPr>
+        <w:t>C</w:t>
+      </w:r>
+      <w:r>
+        <w:rPr>
+          <w:lang w:val="en-US"/>
+        </w:rPr>
+        <w:t>omplementors and suppliers serve distinct roles in a company's ecosystem. Complementors enhance the value of a company's products or services</w:t>
+      </w:r>
+      <w:r>
+        <w:rPr>
+          <w:lang w:val="en-US"/>
+        </w:rPr>
+        <w:t xml:space="preserve"> (you don’t always need them)</w:t>
+      </w:r>
+      <w:r>
+        <w:rPr>
+          <w:lang w:val="en-US"/>
+        </w:rPr>
+        <w:t>, often in a cooperative relationship, while suppliers provide the necessary inputs for a company's core operations in a transactional relationship</w:t>
+      </w:r>
+      <w:r>
+        <w:rPr>
+          <w:lang w:val="en-US"/>
+        </w:rPr>
+        <w:t xml:space="preserve"> (you need them)</w:t>
+      </w:r>
+      <w:r>
+        <w:rPr>
+          <w:lang w:val="en-US"/>
+        </w:rPr>
+        <w:t>.</w:t>
+      </w:r>
+    </w:p>
+    <w:p>
+      <w:pPr>
+        <w:rPr>
+          <w:lang w:val="en-US"/>
+        </w:rPr>
+      </w:pPr>
+      <w:r>
+        <w:rPr>
+          <w:lang w:val="en-US"/>
+        </w:rPr>
+        <w:t xml:space="preserve">Innovation can be </w:t>
+      </w:r>
+      <w:r>
+        <w:rPr>
+          <w:i/>
+          <w:iCs/>
+          <w:lang w:val="en-US"/>
+        </w:rPr>
+        <w:t>External</w:t>
+      </w:r>
+      <w:r>
+        <w:rPr>
+          <w:lang w:val="en-US"/>
+        </w:rPr>
+        <w:t xml:space="preserve"> or </w:t>
+      </w:r>
+      <w:r>
+        <w:rPr>
+          <w:i/>
+          <w:iCs/>
+          <w:lang w:val="en-US"/>
+        </w:rPr>
+        <w:t>Internal</w:t>
+      </w:r>
+      <w:r>
+        <w:rPr>
+          <w:lang w:val="en-US"/>
+        </w:rPr>
+        <w:t xml:space="preserve"> Sourcing, which </w:t>
+      </w:r>
+      <w:r>
+        <w:rPr>
+          <w:lang w:val="en-US"/>
+        </w:rPr>
+        <w:t>are complements</w:t>
+      </w:r>
+      <w:r>
+        <w:rPr>
+          <w:lang w:val="en-US"/>
+        </w:rPr>
+        <w:t>.</w:t>
+      </w:r>
+    </w:p>
+    <w:p>
+      <w:pPr>
+        <w:pStyle w:val="Paragrafoelenco"/>
+        <w:numPr>
+          <w:ilvl w:val="0"/>
+          <w:numId w:val="3"/>
+        </w:numPr>
+        <w:rPr>
+          <w:lang w:val="en-US"/>
+        </w:rPr>
+      </w:pPr>
+      <w:r>
+        <w:rPr>
+          <w:lang w:val="en-US"/>
+        </w:rPr>
+        <w:t>Firms with in-house R&amp;D also heaviest users of external collaboration networks</w:t>
+      </w:r>
+    </w:p>
+    <w:p>
+      <w:pPr>
+        <w:pStyle w:val="Paragrafoelenco"/>
+        <w:numPr>
+          <w:ilvl w:val="0"/>
+          <w:numId w:val="3"/>
+        </w:numPr>
+        <w:rPr>
+          <w:lang w:val="en-US"/>
+        </w:rPr>
+      </w:pPr>
+      <w:r>
+        <w:rPr>
+          <w:lang w:val="en-US"/>
+        </w:rPr>
+        <w:t xml:space="preserve">In-house R&amp;D may help firm build absorptive capacity </w:t>
+      </w:r>
+      <w:r>
+        <w:rPr>
+          <w:lang w:val="en-US"/>
+        </w:rPr>
+        <w:t xml:space="preserve">(capacity to exploit external knowledge, using tools efficiently in new ways) </w:t>
+      </w:r>
+      <w:r>
+        <w:rPr>
+          <w:lang w:val="en-US"/>
+        </w:rPr>
+        <w:t>that enables it to better use information obtained externall</w:t>
+      </w:r>
+      <w:r>
+        <w:rPr>
+          <w:lang w:val="en-US"/>
+        </w:rPr>
+        <w:t>y</w:t>
+      </w:r>
+    </w:p>
+    <w:p>
+      <w:pPr>
+        <w:rPr>
+          <w:lang w:val="en-US"/>
+        </w:rPr>
+      </w:pPr>
+      <w:r>
+        <w:rPr>
+          <w:lang w:val="en-US"/>
+        </w:rPr>
+        <w:t>Many universities encourage research that leads to useful innovations</w:t>
+      </w:r>
+      <w:r>
+        <w:rPr>
+          <w:lang w:val="en-US"/>
+        </w:rPr>
+        <w:t xml:space="preserve">, with small revenues, but contributing to innovation trough publication of research results. </w:t>
+      </w:r>
+      <w:r>
+        <w:rPr>
+          <w:lang w:val="en-US"/>
+        </w:rPr>
+        <w:t xml:space="preserve">Governments invest in research through: </w:t>
+      </w:r>
+    </w:p>
+    <w:p>
+      <w:pPr>
+        <w:pStyle w:val="Paragrafoelenco"/>
+        <w:numPr>
+          <w:ilvl w:val="0"/>
+          <w:numId w:val="4"/>
+        </w:numPr>
+        <w:rPr>
+          <w:lang w:val="en-US"/>
+        </w:rPr>
+      </w:pPr>
+      <w:r>
+        <w:rPr>
+          <w:lang w:val="en-US"/>
+        </w:rPr>
+        <w:t>Their own laboratories</w:t>
+      </w:r>
+    </w:p>
+    <w:p>
+      <w:pPr>
+        <w:pStyle w:val="Paragrafoelenco"/>
+        <w:numPr>
+          <w:ilvl w:val="0"/>
+          <w:numId w:val="4"/>
+        </w:numPr>
+        <w:rPr>
+          <w:lang w:val="en-US"/>
+        </w:rPr>
+      </w:pPr>
+      <w:r>
+        <w:rPr>
+          <w:lang w:val="en-US"/>
+        </w:rPr>
+        <w:t>Science parks and incubators</w:t>
+      </w:r>
+    </w:p>
+    <w:p>
+      <w:pPr>
+        <w:pStyle w:val="Paragrafoelenco"/>
+        <w:numPr>
+          <w:ilvl w:val="0"/>
+          <w:numId w:val="4"/>
+        </w:numPr>
+        <w:rPr>
+          <w:lang w:val="en-US"/>
+        </w:rPr>
+      </w:pPr>
+      <w:r>
+        <w:rPr>
+          <w:lang w:val="en-US"/>
+        </w:rPr>
+        <w:t>Grants for other public or private research organizations</w:t>
+      </w:r>
+    </w:p>
+    <w:p>
+      <w:pPr>
+        <w:rPr>
+          <w:lang w:val="en-US"/>
+        </w:rPr>
+      </w:pPr>
+      <w:r>
+        <w:rPr>
+          <w:lang w:val="en-US"/>
+        </w:rPr>
+        <w:t>Many nonprofit organizations do in-house R&amp;D, fund R&amp;D by others, or both</w:t>
+      </w:r>
+      <w:r>
+        <w:rPr>
+          <w:lang w:val="en-US"/>
+        </w:rPr>
+        <w:t xml:space="preserve"> (there are a good number of organizations doing this).</w:t>
+      </w:r>
+      <w:r>
+        <w:rPr>
+          <w:lang w:val="en-US"/>
+        </w:rPr>
+        <w:t xml:space="preserve"> </w:t>
+      </w:r>
+      <w:r>
+        <w:rPr>
+          <w:lang w:val="en-US"/>
+        </w:rPr>
+        <w:t>The R&amp;D Business expenditure is very much the biggest one, while government spend (apart from India where it’s huge) a good amount of funds on this; also, higher education represents a good investment especially in European countries.</w:t>
+      </w:r>
+    </w:p>
+    <w:p>
+      <w:pPr>
+        <w:rPr>
+          <w:lang w:val="en-US"/>
+        </w:rPr>
+      </w:pPr>
+      <w:r>
+        <w:rPr>
+          <w:lang w:val="en-US"/>
+        </w:rPr>
+        <w:t>Such c</w:t>
+      </w:r>
+      <w:r>
+        <w:rPr>
+          <w:lang w:val="en-US"/>
+        </w:rPr>
+        <w:t>ollaborations include (but are not limited to):</w:t>
+      </w:r>
+    </w:p>
+    <w:p>
+      <w:pPr>
+        <w:pStyle w:val="Paragrafoelenco"/>
+        <w:numPr>
+          <w:ilvl w:val="0"/>
+          <w:numId w:val="6"/>
+        </w:numPr>
+        <w:rPr>
+          <w:lang w:val="en-US"/>
+        </w:rPr>
+      </w:pPr>
+      <w:r>
+        <w:rPr>
+          <w:lang w:val="en-US"/>
+        </w:rPr>
+        <w:t>Joint ventures</w:t>
+      </w:r>
+      <w:r>
+        <w:rPr>
+          <w:lang w:val="en-US"/>
+        </w:rPr>
+        <w:t xml:space="preserve"> (more companies coming together and creating new things)</w:t>
+      </w:r>
+    </w:p>
+    <w:p>
+      <w:pPr>
+        <w:pStyle w:val="Paragrafoelenco"/>
+        <w:numPr>
+          <w:ilvl w:val="0"/>
+          <w:numId w:val="6"/>
+        </w:numPr>
+        <w:rPr>
+          <w:lang w:val="en-US"/>
+        </w:rPr>
+      </w:pPr>
+      <w:r>
+        <w:rPr>
+          <w:lang w:val="en-US"/>
+        </w:rPr>
+        <w:t>Licensing and second-sourcing agreements</w:t>
+      </w:r>
+      <w:r>
+        <w:rPr>
+          <w:lang w:val="en-US"/>
+        </w:rPr>
+        <w:t xml:space="preserve"> (patents/intellectual property)</w:t>
+      </w:r>
+    </w:p>
+    <w:p>
+      <w:pPr>
+        <w:pStyle w:val="Paragrafoelenco"/>
+        <w:numPr>
+          <w:ilvl w:val="0"/>
+          <w:numId w:val="6"/>
+        </w:numPr>
+        <w:rPr>
+          <w:lang w:val="en-US"/>
+        </w:rPr>
+      </w:pPr>
+      <w:r>
+        <w:rPr>
+          <w:lang w:val="en-US"/>
+        </w:rPr>
+        <w:t>Research associations</w:t>
+      </w:r>
+      <w:r>
+        <w:rPr>
+          <w:lang w:val="en-US"/>
+        </w:rPr>
+        <w:t xml:space="preserve"> (collaborative groups or research and expertise)</w:t>
+      </w:r>
+    </w:p>
+    <w:p>
+      <w:pPr>
+        <w:pStyle w:val="Paragrafoelenco"/>
+        <w:numPr>
+          <w:ilvl w:val="0"/>
+          <w:numId w:val="6"/>
+        </w:numPr>
+        <w:rPr>
+          <w:lang w:val="en-US"/>
+        </w:rPr>
+      </w:pPr>
+      <w:r>
+        <w:rPr>
+          <w:lang w:val="en-US"/>
+        </w:rPr>
+        <w:t>Government-sponsored joint research programs</w:t>
+      </w:r>
+      <w:r>
+        <w:rPr>
+          <w:lang w:val="en-US"/>
+        </w:rPr>
+        <w:t xml:space="preserve"> (funding in various sectors)</w:t>
+      </w:r>
+    </w:p>
+    <w:p>
+      <w:pPr>
+        <w:pStyle w:val="Paragrafoelenco"/>
+        <w:numPr>
+          <w:ilvl w:val="0"/>
+          <w:numId w:val="6"/>
+        </w:numPr>
+        <w:rPr>
+          <w:lang w:val="en-US"/>
+        </w:rPr>
+      </w:pPr>
+      <w:r>
+        <w:rPr>
+          <w:lang w:val="en-US"/>
+        </w:rPr>
+        <w:t>Value-added networks for technical and scientific exchange</w:t>
+      </w:r>
+      <w:r>
+        <w:rPr>
+          <w:lang w:val="en-US"/>
+        </w:rPr>
+        <w:t xml:space="preserve"> (provide platforms for exchange)</w:t>
+      </w:r>
+    </w:p>
+    <w:p>
+      <w:pPr>
+        <w:pStyle w:val="Paragrafoelenco"/>
+        <w:numPr>
+          <w:ilvl w:val="0"/>
+          <w:numId w:val="6"/>
+        </w:numPr>
+        <w:rPr>
+          <w:lang w:val="en-US"/>
+        </w:rPr>
+      </w:pPr>
+      <w:r>
+        <w:rPr>
+          <w:lang w:val="en-US"/>
+        </w:rPr>
+        <w:t>Informal networks</w:t>
+      </w:r>
+      <w:r>
+        <w:rPr>
+          <w:lang w:val="en-US"/>
+        </w:rPr>
+        <w:t xml:space="preserve"> (collaborations of individuals across common interests)</w:t>
+      </w:r>
+    </w:p>
+    <w:p>
+      <w:pPr>
+        <w:rPr>
+          <w:lang w:val="en-US"/>
+        </w:rPr>
+      </w:pPr>
+      <w:r>
+        <w:rPr>
+          <w:lang w:val="en-US"/>
+        </w:rPr>
+        <w:lastRenderedPageBreak/>
+        <w:t>Collaborative research is especially important in high</w:t>
+      </w:r>
+      <w:r>
+        <w:rPr>
+          <w:lang w:val="en-US"/>
+        </w:rPr>
+        <w:t>-</w:t>
+      </w:r>
+      <w:r>
+        <w:rPr>
+          <w:lang w:val="en-US"/>
+        </w:rPr>
+        <w:t>technology sectors where individual firms rarely possess all necessary resources and capabilities</w:t>
+      </w:r>
+      <w:r>
+        <w:rPr>
+          <w:lang w:val="en-US"/>
+        </w:rPr>
+        <w:t>.</w:t>
+      </w:r>
+      <w:r>
+        <w:rPr>
+          <w:lang w:val="en-US"/>
+        </w:rPr>
+        <w:t xml:space="preserve"> This allows the size and the structure of networks changing and adapting according to alliance activity and broadening the overall spectrum of collaboration:</w:t>
+      </w:r>
+    </w:p>
+    <w:p>
+      <w:pPr>
+        <w:rPr>
+          <w:lang w:val="en-US"/>
+        </w:rPr>
+      </w:pPr>
+      <w:r>
+        <w:rPr>
+          <w:lang w:val="en-US"/>
+        </w:rPr>
+        <w:drawing>
+          <wp:inline distT="0" distB="0" distL="0" distR="0" wp14:anchorId="0892072C" wp14:editId="6809805C">
+            <wp:extent cx="4386262" cy="1479533"/>
+            <wp:effectExtent l="0" t="0" r="0" b="6985"/>
+            <wp:docPr id="1732397679" name="Immagine 1" descr="Immagine che contiene schizzo, diagramma&#10;&#10;Descrizione generata automaticamente"/>
+            <wp:cNvGraphicFramePr>
+              <a:graphicFrameLocks xmlns:a="http://schemas.openxmlformats.org/drawingml/2006/main" noChangeAspect="1"/>
+            </wp:cNvGraphicFramePr>
+            <a:graphic xmlns:a="http://schemas.openxmlformats.org/drawingml/2006/main">
+              <a:graphicData uri="http://schemas.openxmlformats.org/drawingml/2006/picture">
+                <pic:pic xmlns:pic="http://schemas.openxmlformats.org/drawingml/2006/picture">
+                  <pic:nvPicPr>
+                    <pic:cNvPr id="1732397679" name="Immagine 1" descr="Immagine che contiene schizzo, diagramma&#10;&#10;Descrizione generata automaticamente"/>
+                    <pic:cNvPicPr/>
+                  </pic:nvPicPr>
+                  <pic:blipFill>
+                    <a:blip r:embed="rId9"/>
+                    <a:stretch>
+                      <a:fillRect/>
+                    </a:stretch>
+                  </pic:blipFill>
+                  <pic:spPr>
+                    <a:xfrm>
+                      <a:off x="0" y="0"/>
+                      <a:ext cx="4401382" cy="1484633"/>
+                    </a:xfrm>
+                    <a:prstGeom prst="rect">
+                      <a:avLst/>
+                    </a:prstGeom>
+                  </pic:spPr>
+                </pic:pic>
+              </a:graphicData>
+            </a:graphic>
+          </wp:inline>
+        </w:drawing>
+      </w:r>
+    </w:p>
+    <w:p>
+      <w:pPr>
+        <w:rPr>
+          <w:lang w:val="en-US"/>
+        </w:rPr>
+      </w:pPr>
+      <w:r>
+        <w:rPr>
+          <w:lang w:val="en-US"/>
+        </w:rPr>
+        <w:t>We can describe collaborative networks between firms in this way:</w:t>
+      </w:r>
+    </w:p>
+    <w:p>
+      <w:pPr>
+        <w:numPr>
+          <w:ilvl w:val="0"/>
+          <w:numId w:val="7"/>
+        </w:numPr>
+        <w:rPr>
+          <w:lang w:val="en-US"/>
+        </w:rPr>
+      </w:pPr>
+      <w:r>
+        <w:rPr>
+          <w:b/>
+          <w:bCs/>
+          <w:lang w:val="en-US"/>
+        </w:rPr>
+        <w:t>Collaborative Relationships:</w:t>
+      </w:r>
+      <w:r>
+        <w:rPr>
+          <w:lang w:val="en-US"/>
+        </w:rPr>
+        <w:t xml:space="preserve"> Firms often engage in collaborative relationships, which can take various forms, such as partnerships, alliances, or joint ventures. These relationships involve two or more organizations working together for mutual benefit.</w:t>
+      </w:r>
+    </w:p>
+    <w:p>
+      <w:pPr>
+        <w:numPr>
+          <w:ilvl w:val="0"/>
+          <w:numId w:val="7"/>
+        </w:numPr>
+        <w:rPr>
+          <w:lang w:val="en-US"/>
+        </w:rPr>
+      </w:pPr>
+      <w:r>
+        <w:rPr>
+          <w:b/>
+          <w:bCs/>
+          <w:lang w:val="en-US"/>
+        </w:rPr>
+        <w:t>Network Formation:</w:t>
+      </w:r>
+      <w:r>
+        <w:rPr>
+          <w:lang w:val="en-US"/>
+        </w:rPr>
+        <w:t xml:space="preserve"> When firms </w:t>
+      </w:r>
+      <w:r>
+        <w:rPr>
+          <w:lang w:val="en-US"/>
+        </w:rPr>
+        <w:t>enter</w:t>
+      </w:r>
+      <w:r>
+        <w:rPr>
+          <w:lang w:val="en-US"/>
+        </w:rPr>
+        <w:t xml:space="preserve"> these collaborative relationships, they become part of a larger network. This network includes not only the collaborating firms but also the connections and interactions they have with other organizations, suppliers, customers, and stakeholders.</w:t>
+      </w:r>
+      <w:r>
+        <w:rPr>
+          <w:lang w:val="en-US"/>
+        </w:rPr>
+        <w:t xml:space="preserve"> There networks can have many forms, social, communication, supply chain ones, etc.</w:t>
+      </w:r>
+    </w:p>
+    <w:p>
+      <w:pPr>
+        <w:numPr>
+          <w:ilvl w:val="0"/>
+          <w:numId w:val="7"/>
+        </w:numPr>
+        <w:rPr>
+          <w:lang w:val="en-US"/>
+        </w:rPr>
+      </w:pPr>
+      <w:r>
+        <w:rPr>
+          <w:b/>
+          <w:bCs/>
+          <w:lang w:val="en-US"/>
+        </w:rPr>
+        <w:t>Information and Resource Diffusion:</w:t>
+      </w:r>
+      <w:r>
+        <w:rPr>
+          <w:lang w:val="en-US"/>
+        </w:rPr>
+        <w:t xml:space="preserve"> Within this collaborative network, information and resources flow between the participating firms. This flow of information can include knowledge sharing, best practices, technological innovations, and market insights. Additionally, resources such as capital, human resources, and technology may be shared or accessed through these relationships.</w:t>
+      </w:r>
+      <w:r>
+        <w:rPr>
+          <w:lang w:val="en-US"/>
+        </w:rPr>
+        <w:t xml:space="preserve"> In this way, information and ideas can flow depending on the influence and the impact this can have. </w:t>
+      </w:r>
+    </w:p>
+    <w:p>
+      <w:pPr>
+        <w:numPr>
+          <w:ilvl w:val="0"/>
+          <w:numId w:val="7"/>
+        </w:numPr>
+        <w:rPr>
+          <w:lang w:val="en-US"/>
+        </w:rPr>
+      </w:pPr>
+      <w:r>
+        <w:rPr>
+          <w:b/>
+          <w:bCs/>
+          <w:lang w:val="en-US"/>
+        </w:rPr>
+        <w:t>Network Dynamics:</w:t>
+      </w:r>
+      <w:r>
+        <w:rPr>
+          <w:lang w:val="en-US"/>
+        </w:rPr>
+        <w:t xml:space="preserve"> The size and structure of this collaborative network are not static; they change over time. This change is driven by shifts in alliance activity, such as forming new partnerships, ending existing ones, or altering the nature of collaborations. These changes can have a significant impact on the network's effectiveness in promoting innovation and resource diffusion.</w:t>
+      </w:r>
+    </w:p>
+    <w:p>
+      <w:pPr>
+        <w:rPr>
+          <w:lang w:val="en-US"/>
+        </w:rPr>
+      </w:pPr>
     </w:p>
     <w:sectPr>
       <w:pgSz w:w="11906" w:h="16838"/>
@@ -526,6 +2537,230 @@
 <file path=word/numbering.xml><?xml version="1.0" encoding="utf-8"?>
 <w:numbering xmlns:wpc="http://schemas.microsoft.com/office/word/2010/wordprocessingCanvas" xmlns:cx="http://schemas.microsoft.com/office/drawing/2014/chartex" xmlns:cx1="http://schemas.microsoft.com/office/drawing/2015/9/8/chartex" xmlns:cx2="http://schemas.microsoft.com/office/drawing/2015/10/21/chartex" xmlns:cx3="http://schemas.microsoft.com/office/drawing/2016/5/9/chartex" xmlns:cx4="http://schemas.microsoft.com/office/drawing/2016/5/10/chartex" xmlns:cx5="http://schemas.microsoft.com/office/drawing/2016/5/11/chartex" xmlns:cx6="http://schemas.microsoft.com/office/drawing/2016/5/12/chartex" xmlns:cx7="http://schemas.microsoft.com/office/drawing/2016/5/13/chartex" xmlns:cx8="http://schemas.microsoft.com/office/drawing/2016/5/14/chartex" xmlns:mc="http://schemas.openxmlformats.org/markup-compatibility/2006" xmlns:aink="http://schemas.microsoft.com/office/drawing/2016/ink" xmlns:am3d="http://schemas.microsoft.com/office/drawing/2017/model3d" xmlns:o="urn:schemas-microsoft-com:office:office" xmlns:oel="http://schemas.microsoft.com/office/2019/extlst" xmlns:r="http://schemas.openxmlformats.org/officeDocument/2006/relationships" xmlns:m="http://schemas.openxmlformats.org/officeDocument/2006/math" xmlns:v="urn:schemas-microsoft-com:vml" xmlns:wp14="http://schemas.microsoft.com/office/word/2010/wordprocessingDrawing" xmlns:wp="http://schemas.openxmlformats.org/drawingml/2006/wordprocessingDrawing" xmlns:w10="urn:schemas-microsoft-com:office:word" xmlns:w="http://schemas.openxmlformats.org/wordprocessingml/2006/main" xmlns:w14="http://schemas.microsoft.com/office/word/2010/wordml" xmlns:w15="http://schemas.microsoft.com/office/word/2012/wordml" xmlns:w16cex="http://schemas.microsoft.com/office/word/2018/wordml/cex" xmlns:w16cid="http://schemas.microsoft.com/office/word/2016/wordml/cid" xmlns:w16="http://schemas.microsoft.com/office/word/2018/wordml" xmlns:w16sdtdh="http://schemas.microsoft.com/office/word/2020/wordml/sdtdatahash" xmlns:w16se="http://schemas.microsoft.com/office/word/2015/wordml/symex" xmlns:wpg="http://schemas.microsoft.com/office/word/2010/wordprocessingGroup" xmlns:wpi="http://schemas.microsoft.com/office/word/2010/wordprocessingInk" xmlns:wne="http://schemas.microsoft.com/office/word/2006/wordml" xmlns:wps="http://schemas.microsoft.com/office/word/2010/wordprocessingShape" mc:Ignorable="w14 w15 w16se w16cid w16 w16cex w16sdtdh wp14">
   <w:abstractNum w:abstractNumId="0" w15:restartNumberingAfterBreak="0">
+    <w:nsid w:val="48D736DC"/>
+    <w:multiLevelType w:val="hybridMultilevel"/>
+    <w:tmpl w:val="A8D48224"/>
+    <w:lvl w:ilvl="0" w:tplc="392CB4E2">
+      <w:numFmt w:val="bullet"/>
+      <w:lvlText w:val="-"/>
+      <w:lvlJc w:val="left"/>
+      <w:pPr>
+        <w:ind w:left="720" w:hanging="360"/>
+      </w:pPr>
+      <w:rPr>
+        <w:rFonts w:ascii="Calibri" w:eastAsiaTheme="minorHAnsi" w:hAnsi="Calibri" w:cs="Calibri" w:hint="default"/>
+      </w:rPr>
+    </w:lvl>
+    <w:lvl w:ilvl="1" w:tplc="04100003" w:tentative="1">
+      <w:start w:val="1"/>
+      <w:numFmt w:val="bullet"/>
+      <w:lvlText w:val="o"/>
+      <w:lvlJc w:val="left"/>
+      <w:pPr>
+        <w:ind w:left="1440" w:hanging="360"/>
+      </w:pPr>
+      <w:rPr>
+        <w:rFonts w:ascii="Courier New" w:hAnsi="Courier New" w:cs="Courier New" w:hint="default"/>
+      </w:rPr>
+    </w:lvl>
+    <w:lvl w:ilvl="2" w:tplc="04100005" w:tentative="1">
+      <w:start w:val="1"/>
+      <w:numFmt w:val="bullet"/>
+      <w:lvlText w:val=""/>
+      <w:lvlJc w:val="left"/>
+      <w:pPr>
+        <w:ind w:left="2160" w:hanging="360"/>
+      </w:pPr>
+      <w:rPr>
+        <w:rFonts w:ascii="Wingdings" w:hAnsi="Wingdings" w:hint="default"/>
+      </w:rPr>
+    </w:lvl>
+    <w:lvl w:ilvl="3" w:tplc="04100001" w:tentative="1">
+      <w:start w:val="1"/>
+      <w:numFmt w:val="bullet"/>
+      <w:lvlText w:val=""/>
+      <w:lvlJc w:val="left"/>
+      <w:pPr>
+        <w:ind w:left="2880" w:hanging="360"/>
+      </w:pPr>
+      <w:rPr>
+        <w:rFonts w:ascii="Symbol" w:hAnsi="Symbol" w:hint="default"/>
+      </w:rPr>
+    </w:lvl>
+    <w:lvl w:ilvl="4" w:tplc="04100003" w:tentative="1">
+      <w:start w:val="1"/>
+      <w:numFmt w:val="bullet"/>
+      <w:lvlText w:val="o"/>
+      <w:lvlJc w:val="left"/>
+      <w:pPr>
+        <w:ind w:left="3600" w:hanging="360"/>
+      </w:pPr>
+      <w:rPr>
+        <w:rFonts w:ascii="Courier New" w:hAnsi="Courier New" w:cs="Courier New" w:hint="default"/>
+      </w:rPr>
+    </w:lvl>
+    <w:lvl w:ilvl="5" w:tplc="04100005" w:tentative="1">
+      <w:start w:val="1"/>
+      <w:numFmt w:val="bullet"/>
+      <w:lvlText w:val=""/>
+      <w:lvlJc w:val="left"/>
+      <w:pPr>
+        <w:ind w:left="4320" w:hanging="360"/>
+      </w:pPr>
+      <w:rPr>
+        <w:rFonts w:ascii="Wingdings" w:hAnsi="Wingdings" w:hint="default"/>
+      </w:rPr>
+    </w:lvl>
+    <w:lvl w:ilvl="6" w:tplc="04100001" w:tentative="1">
+      <w:start w:val="1"/>
+      <w:numFmt w:val="bullet"/>
+      <w:lvlText w:val=""/>
+      <w:lvlJc w:val="left"/>
+      <w:pPr>
+        <w:ind w:left="5040" w:hanging="360"/>
+      </w:pPr>
+      <w:rPr>
+        <w:rFonts w:ascii="Symbol" w:hAnsi="Symbol" w:hint="default"/>
+      </w:rPr>
+    </w:lvl>
+    <w:lvl w:ilvl="7" w:tplc="04100003" w:tentative="1">
+      <w:start w:val="1"/>
+      <w:numFmt w:val="bullet"/>
+      <w:lvlText w:val="o"/>
+      <w:lvlJc w:val="left"/>
+      <w:pPr>
+        <w:ind w:left="5760" w:hanging="360"/>
+      </w:pPr>
+      <w:rPr>
+        <w:rFonts w:ascii="Courier New" w:hAnsi="Courier New" w:cs="Courier New" w:hint="default"/>
+      </w:rPr>
+    </w:lvl>
+    <w:lvl w:ilvl="8" w:tplc="04100005" w:tentative="1">
+      <w:start w:val="1"/>
+      <w:numFmt w:val="bullet"/>
+      <w:lvlText w:val=""/>
+      <w:lvlJc w:val="left"/>
+      <w:pPr>
+        <w:ind w:left="6480" w:hanging="360"/>
+      </w:pPr>
+      <w:rPr>
+        <w:rFonts w:ascii="Wingdings" w:hAnsi="Wingdings" w:hint="default"/>
+      </w:rPr>
+    </w:lvl>
+  </w:abstractNum>
+  <w:abstractNum w:abstractNumId="1" w15:restartNumberingAfterBreak="0">
+    <w:nsid w:val="4E3F14B4"/>
+    <w:multiLevelType w:val="hybridMultilevel"/>
+    <w:tmpl w:val="F6FA90A4"/>
+    <w:lvl w:ilvl="0" w:tplc="CC4C3434">
+      <w:numFmt w:val="bullet"/>
+      <w:lvlText w:val="•"/>
+      <w:lvlJc w:val="left"/>
+      <w:pPr>
+        <w:ind w:left="720" w:hanging="360"/>
+      </w:pPr>
+      <w:rPr>
+        <w:rFonts w:ascii="Calibri" w:eastAsiaTheme="minorHAnsi" w:hAnsi="Calibri" w:cs="Calibri" w:hint="default"/>
+      </w:rPr>
+    </w:lvl>
+    <w:lvl w:ilvl="1" w:tplc="04100003" w:tentative="1">
+      <w:start w:val="1"/>
+      <w:numFmt w:val="bullet"/>
+      <w:lvlText w:val="o"/>
+      <w:lvlJc w:val="left"/>
+      <w:pPr>
+        <w:ind w:left="1440" w:hanging="360"/>
+      </w:pPr>
+      <w:rPr>
+        <w:rFonts w:ascii="Courier New" w:hAnsi="Courier New" w:cs="Courier New" w:hint="default"/>
+      </w:rPr>
+    </w:lvl>
+    <w:lvl w:ilvl="2" w:tplc="04100005" w:tentative="1">
+      <w:start w:val="1"/>
+      <w:numFmt w:val="bullet"/>
+      <w:lvlText w:val=""/>
+      <w:lvlJc w:val="left"/>
+      <w:pPr>
+        <w:ind w:left="2160" w:hanging="360"/>
+      </w:pPr>
+      <w:rPr>
+        <w:rFonts w:ascii="Wingdings" w:hAnsi="Wingdings" w:hint="default"/>
+      </w:rPr>
+    </w:lvl>
+    <w:lvl w:ilvl="3" w:tplc="04100001" w:tentative="1">
+      <w:start w:val="1"/>
+      <w:numFmt w:val="bullet"/>
+      <w:lvlText w:val=""/>
+      <w:lvlJc w:val="left"/>
+      <w:pPr>
+        <w:ind w:left="2880" w:hanging="360"/>
+      </w:pPr>
+      <w:rPr>
+        <w:rFonts w:ascii="Symbol" w:hAnsi="Symbol" w:hint="default"/>
+      </w:rPr>
+    </w:lvl>
+    <w:lvl w:ilvl="4" w:tplc="04100003" w:tentative="1">
+      <w:start w:val="1"/>
+      <w:numFmt w:val="bullet"/>
+      <w:lvlText w:val="o"/>
+      <w:lvlJc w:val="left"/>
+      <w:pPr>
+        <w:ind w:left="3600" w:hanging="360"/>
+      </w:pPr>
+      <w:rPr>
+        <w:rFonts w:ascii="Courier New" w:hAnsi="Courier New" w:cs="Courier New" w:hint="default"/>
+      </w:rPr>
+    </w:lvl>
+    <w:lvl w:ilvl="5" w:tplc="04100005" w:tentative="1">
+      <w:start w:val="1"/>
+      <w:numFmt w:val="bullet"/>
+      <w:lvlText w:val=""/>
+      <w:lvlJc w:val="left"/>
+      <w:pPr>
+        <w:ind w:left="4320" w:hanging="360"/>
+      </w:pPr>
+      <w:rPr>
+        <w:rFonts w:ascii="Wingdings" w:hAnsi="Wingdings" w:hint="default"/>
+      </w:rPr>
+    </w:lvl>
+    <w:lvl w:ilvl="6" w:tplc="04100001" w:tentative="1">
+      <w:start w:val="1"/>
+      <w:numFmt w:val="bullet"/>
+      <w:lvlText w:val=""/>
+      <w:lvlJc w:val="left"/>
+      <w:pPr>
+        <w:ind w:left="5040" w:hanging="360"/>
+      </w:pPr>
+      <w:rPr>
+        <w:rFonts w:ascii="Symbol" w:hAnsi="Symbol" w:hint="default"/>
+      </w:rPr>
+    </w:lvl>
+    <w:lvl w:ilvl="7" w:tplc="04100003" w:tentative="1">
+      <w:start w:val="1"/>
+      <w:numFmt w:val="bullet"/>
+      <w:lvlText w:val="o"/>
+      <w:lvlJc w:val="left"/>
+      <w:pPr>
+        <w:ind w:left="5760" w:hanging="360"/>
+      </w:pPr>
+      <w:rPr>
+        <w:rFonts w:ascii="Courier New" w:hAnsi="Courier New" w:cs="Courier New" w:hint="default"/>
+      </w:rPr>
+    </w:lvl>
+    <w:lvl w:ilvl="8" w:tplc="04100005" w:tentative="1">
+      <w:start w:val="1"/>
+      <w:numFmt w:val="bullet"/>
+      <w:lvlText w:val=""/>
+      <w:lvlJc w:val="left"/>
+      <w:pPr>
+        <w:ind w:left="6480" w:hanging="360"/>
+      </w:pPr>
+      <w:rPr>
+        <w:rFonts w:ascii="Wingdings" w:hAnsi="Wingdings" w:hint="default"/>
+      </w:rPr>
+    </w:lvl>
+  </w:abstractNum>
+  <w:abstractNum w:abstractNumId="2" w15:restartNumberingAfterBreak="0">
     <w:nsid w:val="50F75887"/>
     <w:multiLevelType w:val="hybridMultilevel"/>
     <w:tmpl w:val="4D726372"/>
@@ -614,8 +2849,541 @@
       </w:pPr>
     </w:lvl>
   </w:abstractNum>
+  <w:abstractNum w:abstractNumId="3" w15:restartNumberingAfterBreak="0">
+    <w:nsid w:val="548D68CC"/>
+    <w:multiLevelType w:val="hybridMultilevel"/>
+    <w:tmpl w:val="681C77D4"/>
+    <w:lvl w:ilvl="0" w:tplc="392CB4E2">
+      <w:numFmt w:val="bullet"/>
+      <w:lvlText w:val="-"/>
+      <w:lvlJc w:val="left"/>
+      <w:pPr>
+        <w:ind w:left="720" w:hanging="360"/>
+      </w:pPr>
+      <w:rPr>
+        <w:rFonts w:ascii="Calibri" w:eastAsiaTheme="minorHAnsi" w:hAnsi="Calibri" w:cs="Calibri" w:hint="default"/>
+      </w:rPr>
+    </w:lvl>
+    <w:lvl w:ilvl="1" w:tplc="04100003" w:tentative="1">
+      <w:start w:val="1"/>
+      <w:numFmt w:val="bullet"/>
+      <w:lvlText w:val="o"/>
+      <w:lvlJc w:val="left"/>
+      <w:pPr>
+        <w:ind w:left="1440" w:hanging="360"/>
+      </w:pPr>
+      <w:rPr>
+        <w:rFonts w:ascii="Courier New" w:hAnsi="Courier New" w:cs="Courier New" w:hint="default"/>
+      </w:rPr>
+    </w:lvl>
+    <w:lvl w:ilvl="2" w:tplc="04100005" w:tentative="1">
+      <w:start w:val="1"/>
+      <w:numFmt w:val="bullet"/>
+      <w:lvlText w:val=""/>
+      <w:lvlJc w:val="left"/>
+      <w:pPr>
+        <w:ind w:left="2160" w:hanging="360"/>
+      </w:pPr>
+      <w:rPr>
+        <w:rFonts w:ascii="Wingdings" w:hAnsi="Wingdings" w:hint="default"/>
+      </w:rPr>
+    </w:lvl>
+    <w:lvl w:ilvl="3" w:tplc="04100001" w:tentative="1">
+      <w:start w:val="1"/>
+      <w:numFmt w:val="bullet"/>
+      <w:lvlText w:val=""/>
+      <w:lvlJc w:val="left"/>
+      <w:pPr>
+        <w:ind w:left="2880" w:hanging="360"/>
+      </w:pPr>
+      <w:rPr>
+        <w:rFonts w:ascii="Symbol" w:hAnsi="Symbol" w:hint="default"/>
+      </w:rPr>
+    </w:lvl>
+    <w:lvl w:ilvl="4" w:tplc="04100003" w:tentative="1">
+      <w:start w:val="1"/>
+      <w:numFmt w:val="bullet"/>
+      <w:lvlText w:val="o"/>
+      <w:lvlJc w:val="left"/>
+      <w:pPr>
+        <w:ind w:left="3600" w:hanging="360"/>
+      </w:pPr>
+      <w:rPr>
+        <w:rFonts w:ascii="Courier New" w:hAnsi="Courier New" w:cs="Courier New" w:hint="default"/>
+      </w:rPr>
+    </w:lvl>
+    <w:lvl w:ilvl="5" w:tplc="04100005" w:tentative="1">
+      <w:start w:val="1"/>
+      <w:numFmt w:val="bullet"/>
+      <w:lvlText w:val=""/>
+      <w:lvlJc w:val="left"/>
+      <w:pPr>
+        <w:ind w:left="4320" w:hanging="360"/>
+      </w:pPr>
+      <w:rPr>
+        <w:rFonts w:ascii="Wingdings" w:hAnsi="Wingdings" w:hint="default"/>
+      </w:rPr>
+    </w:lvl>
+    <w:lvl w:ilvl="6" w:tplc="04100001" w:tentative="1">
+      <w:start w:val="1"/>
+      <w:numFmt w:val="bullet"/>
+      <w:lvlText w:val=""/>
+      <w:lvlJc w:val="left"/>
+      <w:pPr>
+        <w:ind w:left="5040" w:hanging="360"/>
+      </w:pPr>
+      <w:rPr>
+        <w:rFonts w:ascii="Symbol" w:hAnsi="Symbol" w:hint="default"/>
+      </w:rPr>
+    </w:lvl>
+    <w:lvl w:ilvl="7" w:tplc="04100003" w:tentative="1">
+      <w:start w:val="1"/>
+      <w:numFmt w:val="bullet"/>
+      <w:lvlText w:val="o"/>
+      <w:lvlJc w:val="left"/>
+      <w:pPr>
+        <w:ind w:left="5760" w:hanging="360"/>
+      </w:pPr>
+      <w:rPr>
+        <w:rFonts w:ascii="Courier New" w:hAnsi="Courier New" w:cs="Courier New" w:hint="default"/>
+      </w:rPr>
+    </w:lvl>
+    <w:lvl w:ilvl="8" w:tplc="04100005" w:tentative="1">
+      <w:start w:val="1"/>
+      <w:numFmt w:val="bullet"/>
+      <w:lvlText w:val=""/>
+      <w:lvlJc w:val="left"/>
+      <w:pPr>
+        <w:ind w:left="6480" w:hanging="360"/>
+      </w:pPr>
+      <w:rPr>
+        <w:rFonts w:ascii="Wingdings" w:hAnsi="Wingdings" w:hint="default"/>
+      </w:rPr>
+    </w:lvl>
+  </w:abstractNum>
+  <w:abstractNum w:abstractNumId="4" w15:restartNumberingAfterBreak="0">
+    <w:nsid w:val="54AF7B9E"/>
+    <w:multiLevelType w:val="hybridMultilevel"/>
+    <w:tmpl w:val="C5BAE558"/>
+    <w:lvl w:ilvl="0" w:tplc="04100011">
+      <w:start w:val="1"/>
+      <w:numFmt w:val="decimal"/>
+      <w:lvlText w:val="%1)"/>
+      <w:lvlJc w:val="left"/>
+      <w:pPr>
+        <w:ind w:left="720" w:hanging="360"/>
+      </w:pPr>
+      <w:rPr>
+        <w:rFonts w:hint="default"/>
+      </w:rPr>
+    </w:lvl>
+    <w:lvl w:ilvl="1" w:tplc="04100019">
+      <w:start w:val="1"/>
+      <w:numFmt w:val="lowerLetter"/>
+      <w:lvlText w:val="%2."/>
+      <w:lvlJc w:val="left"/>
+      <w:pPr>
+        <w:ind w:left="1440" w:hanging="360"/>
+      </w:pPr>
+    </w:lvl>
+    <w:lvl w:ilvl="2" w:tplc="0410001B" w:tentative="1">
+      <w:start w:val="1"/>
+      <w:numFmt w:val="lowerRoman"/>
+      <w:lvlText w:val="%3."/>
+      <w:lvlJc w:val="right"/>
+      <w:pPr>
+        <w:ind w:left="2160" w:hanging="180"/>
+      </w:pPr>
+    </w:lvl>
+    <w:lvl w:ilvl="3" w:tplc="0410000F" w:tentative="1">
+      <w:start w:val="1"/>
+      <w:numFmt w:val="decimal"/>
+      <w:lvlText w:val="%4."/>
+      <w:lvlJc w:val="left"/>
+      <w:pPr>
+        <w:ind w:left="2880" w:hanging="360"/>
+      </w:pPr>
+    </w:lvl>
+    <w:lvl w:ilvl="4" w:tplc="04100019" w:tentative="1">
+      <w:start w:val="1"/>
+      <w:numFmt w:val="lowerLetter"/>
+      <w:lvlText w:val="%5."/>
+      <w:lvlJc w:val="left"/>
+      <w:pPr>
+        <w:ind w:left="3600" w:hanging="360"/>
+      </w:pPr>
+    </w:lvl>
+    <w:lvl w:ilvl="5" w:tplc="0410001B" w:tentative="1">
+      <w:start w:val="1"/>
+      <w:numFmt w:val="lowerRoman"/>
+      <w:lvlText w:val="%6."/>
+      <w:lvlJc w:val="right"/>
+      <w:pPr>
+        <w:ind w:left="4320" w:hanging="180"/>
+      </w:pPr>
+    </w:lvl>
+    <w:lvl w:ilvl="6" w:tplc="0410000F" w:tentative="1">
+      <w:start w:val="1"/>
+      <w:numFmt w:val="decimal"/>
+      <w:lvlText w:val="%7."/>
+      <w:lvlJc w:val="left"/>
+      <w:pPr>
+        <w:ind w:left="5040" w:hanging="360"/>
+      </w:pPr>
+    </w:lvl>
+    <w:lvl w:ilvl="7" w:tplc="04100019" w:tentative="1">
+      <w:start w:val="1"/>
+      <w:numFmt w:val="lowerLetter"/>
+      <w:lvlText w:val="%8."/>
+      <w:lvlJc w:val="left"/>
+      <w:pPr>
+        <w:ind w:left="5760" w:hanging="360"/>
+      </w:pPr>
+    </w:lvl>
+    <w:lvl w:ilvl="8" w:tplc="0410001B" w:tentative="1">
+      <w:start w:val="1"/>
+      <w:numFmt w:val="lowerRoman"/>
+      <w:lvlText w:val="%9."/>
+      <w:lvlJc w:val="right"/>
+      <w:pPr>
+        <w:ind w:left="6480" w:hanging="180"/>
+      </w:pPr>
+    </w:lvl>
+  </w:abstractNum>
+  <w:abstractNum w:abstractNumId="5" w15:restartNumberingAfterBreak="0">
+    <w:nsid w:val="6174610B"/>
+    <w:multiLevelType w:val="hybridMultilevel"/>
+    <w:tmpl w:val="BF8AB1C8"/>
+    <w:lvl w:ilvl="0" w:tplc="392CB4E2">
+      <w:numFmt w:val="bullet"/>
+      <w:lvlText w:val="-"/>
+      <w:lvlJc w:val="left"/>
+      <w:pPr>
+        <w:ind w:left="720" w:hanging="360"/>
+      </w:pPr>
+      <w:rPr>
+        <w:rFonts w:ascii="Calibri" w:eastAsiaTheme="minorHAnsi" w:hAnsi="Calibri" w:cs="Calibri" w:hint="default"/>
+      </w:rPr>
+    </w:lvl>
+    <w:lvl w:ilvl="1" w:tplc="04100003">
+      <w:start w:val="1"/>
+      <w:numFmt w:val="bullet"/>
+      <w:lvlText w:val="o"/>
+      <w:lvlJc w:val="left"/>
+      <w:pPr>
+        <w:ind w:left="1440" w:hanging="360"/>
+      </w:pPr>
+      <w:rPr>
+        <w:rFonts w:ascii="Courier New" w:hAnsi="Courier New" w:cs="Courier New" w:hint="default"/>
+      </w:rPr>
+    </w:lvl>
+    <w:lvl w:ilvl="2" w:tplc="04100005" w:tentative="1">
+      <w:start w:val="1"/>
+      <w:numFmt w:val="bullet"/>
+      <w:lvlText w:val=""/>
+      <w:lvlJc w:val="left"/>
+      <w:pPr>
+        <w:ind w:left="2160" w:hanging="360"/>
+      </w:pPr>
+      <w:rPr>
+        <w:rFonts w:ascii="Wingdings" w:hAnsi="Wingdings" w:hint="default"/>
+      </w:rPr>
+    </w:lvl>
+    <w:lvl w:ilvl="3" w:tplc="04100001" w:tentative="1">
+      <w:start w:val="1"/>
+      <w:numFmt w:val="bullet"/>
+      <w:lvlText w:val=""/>
+      <w:lvlJc w:val="left"/>
+      <w:pPr>
+        <w:ind w:left="2880" w:hanging="360"/>
+      </w:pPr>
+      <w:rPr>
+        <w:rFonts w:ascii="Symbol" w:hAnsi="Symbol" w:hint="default"/>
+      </w:rPr>
+    </w:lvl>
+    <w:lvl w:ilvl="4" w:tplc="04100003" w:tentative="1">
+      <w:start w:val="1"/>
+      <w:numFmt w:val="bullet"/>
+      <w:lvlText w:val="o"/>
+      <w:lvlJc w:val="left"/>
+      <w:pPr>
+        <w:ind w:left="3600" w:hanging="360"/>
+      </w:pPr>
+      <w:rPr>
+        <w:rFonts w:ascii="Courier New" w:hAnsi="Courier New" w:cs="Courier New" w:hint="default"/>
+      </w:rPr>
+    </w:lvl>
+    <w:lvl w:ilvl="5" w:tplc="04100005" w:tentative="1">
+      <w:start w:val="1"/>
+      <w:numFmt w:val="bullet"/>
+      <w:lvlText w:val=""/>
+      <w:lvlJc w:val="left"/>
+      <w:pPr>
+        <w:ind w:left="4320" w:hanging="360"/>
+      </w:pPr>
+      <w:rPr>
+        <w:rFonts w:ascii="Wingdings" w:hAnsi="Wingdings" w:hint="default"/>
+      </w:rPr>
+    </w:lvl>
+    <w:lvl w:ilvl="6" w:tplc="04100001" w:tentative="1">
+      <w:start w:val="1"/>
+      <w:numFmt w:val="bullet"/>
+      <w:lvlText w:val=""/>
+      <w:lvlJc w:val="left"/>
+      <w:pPr>
+        <w:ind w:left="5040" w:hanging="360"/>
+      </w:pPr>
+      <w:rPr>
+        <w:rFonts w:ascii="Symbol" w:hAnsi="Symbol" w:hint="default"/>
+      </w:rPr>
+    </w:lvl>
+    <w:lvl w:ilvl="7" w:tplc="04100003" w:tentative="1">
+      <w:start w:val="1"/>
+      <w:numFmt w:val="bullet"/>
+      <w:lvlText w:val="o"/>
+      <w:lvlJc w:val="left"/>
+      <w:pPr>
+        <w:ind w:left="5760" w:hanging="360"/>
+      </w:pPr>
+      <w:rPr>
+        <w:rFonts w:ascii="Courier New" w:hAnsi="Courier New" w:cs="Courier New" w:hint="default"/>
+      </w:rPr>
+    </w:lvl>
+    <w:lvl w:ilvl="8" w:tplc="04100005" w:tentative="1">
+      <w:start w:val="1"/>
+      <w:numFmt w:val="bullet"/>
+      <w:lvlText w:val=""/>
+      <w:lvlJc w:val="left"/>
+      <w:pPr>
+        <w:ind w:left="6480" w:hanging="360"/>
+      </w:pPr>
+      <w:rPr>
+        <w:rFonts w:ascii="Wingdings" w:hAnsi="Wingdings" w:hint="default"/>
+      </w:rPr>
+    </w:lvl>
+  </w:abstractNum>
+  <w:abstractNum w:abstractNumId="6" w15:restartNumberingAfterBreak="0">
+    <w:nsid w:val="678E0F46"/>
+    <w:multiLevelType w:val="multilevel"/>
+    <w:tmpl w:val="45FC202E"/>
+    <w:lvl w:ilvl="0">
+      <w:start w:val="1"/>
+      <w:numFmt w:val="decimal"/>
+      <w:lvlText w:val="%1."/>
+      <w:lvlJc w:val="left"/>
+      <w:pPr>
+        <w:tabs>
+          <w:tab w:val="num" w:pos="720"/>
+        </w:tabs>
+        <w:ind w:left="720" w:hanging="360"/>
+      </w:pPr>
+    </w:lvl>
+    <w:lvl w:ilvl="1" w:tentative="1">
+      <w:start w:val="1"/>
+      <w:numFmt w:val="decimal"/>
+      <w:lvlText w:val="%2."/>
+      <w:lvlJc w:val="left"/>
+      <w:pPr>
+        <w:tabs>
+          <w:tab w:val="num" w:pos="1440"/>
+        </w:tabs>
+        <w:ind w:left="1440" w:hanging="360"/>
+      </w:pPr>
+    </w:lvl>
+    <w:lvl w:ilvl="2" w:tentative="1">
+      <w:start w:val="1"/>
+      <w:numFmt w:val="decimal"/>
+      <w:lvlText w:val="%3."/>
+      <w:lvlJc w:val="left"/>
+      <w:pPr>
+        <w:tabs>
+          <w:tab w:val="num" w:pos="2160"/>
+        </w:tabs>
+        <w:ind w:left="2160" w:hanging="360"/>
+      </w:pPr>
+    </w:lvl>
+    <w:lvl w:ilvl="3" w:tentative="1">
+      <w:start w:val="1"/>
+      <w:numFmt w:val="decimal"/>
+      <w:lvlText w:val="%4."/>
+      <w:lvlJc w:val="left"/>
+      <w:pPr>
+        <w:tabs>
+          <w:tab w:val="num" w:pos="2880"/>
+        </w:tabs>
+        <w:ind w:left="2880" w:hanging="360"/>
+      </w:pPr>
+    </w:lvl>
+    <w:lvl w:ilvl="4" w:tentative="1">
+      <w:start w:val="1"/>
+      <w:numFmt w:val="decimal"/>
+      <w:lvlText w:val="%5."/>
+      <w:lvlJc w:val="left"/>
+      <w:pPr>
+        <w:tabs>
+          <w:tab w:val="num" w:pos="3600"/>
+        </w:tabs>
+        <w:ind w:left="3600" w:hanging="360"/>
+      </w:pPr>
+    </w:lvl>
+    <w:lvl w:ilvl="5" w:tentative="1">
+      <w:start w:val="1"/>
+      <w:numFmt w:val="decimal"/>
+      <w:lvlText w:val="%6."/>
+      <w:lvlJc w:val="left"/>
+      <w:pPr>
+        <w:tabs>
+          <w:tab w:val="num" w:pos="4320"/>
+        </w:tabs>
+        <w:ind w:left="4320" w:hanging="360"/>
+      </w:pPr>
+    </w:lvl>
+    <w:lvl w:ilvl="6" w:tentative="1">
+      <w:start w:val="1"/>
+      <w:numFmt w:val="decimal"/>
+      <w:lvlText w:val="%7."/>
+      <w:lvlJc w:val="left"/>
+      <w:pPr>
+        <w:tabs>
+          <w:tab w:val="num" w:pos="5040"/>
+        </w:tabs>
+        <w:ind w:left="5040" w:hanging="360"/>
+      </w:pPr>
+    </w:lvl>
+    <w:lvl w:ilvl="7" w:tentative="1">
+      <w:start w:val="1"/>
+      <w:numFmt w:val="decimal"/>
+      <w:lvlText w:val="%8."/>
+      <w:lvlJc w:val="left"/>
+      <w:pPr>
+        <w:tabs>
+          <w:tab w:val="num" w:pos="5760"/>
+        </w:tabs>
+        <w:ind w:left="5760" w:hanging="360"/>
+      </w:pPr>
+    </w:lvl>
+    <w:lvl w:ilvl="8" w:tentative="1">
+      <w:start w:val="1"/>
+      <w:numFmt w:val="decimal"/>
+      <w:lvlText w:val="%9."/>
+      <w:lvlJc w:val="left"/>
+      <w:pPr>
+        <w:tabs>
+          <w:tab w:val="num" w:pos="6480"/>
+        </w:tabs>
+        <w:ind w:left="6480" w:hanging="360"/>
+      </w:pPr>
+    </w:lvl>
+  </w:abstractNum>
+  <w:abstractNum w:abstractNumId="7" w15:restartNumberingAfterBreak="0">
+    <w:nsid w:val="7F8A344B"/>
+    <w:multiLevelType w:val="hybridMultilevel"/>
+    <w:tmpl w:val="BB94BB0A"/>
+    <w:lvl w:ilvl="0" w:tplc="0410000F">
+      <w:start w:val="1"/>
+      <w:numFmt w:val="decimal"/>
+      <w:lvlText w:val="%1."/>
+      <w:lvlJc w:val="left"/>
+      <w:pPr>
+        <w:ind w:left="720" w:hanging="360"/>
+      </w:pPr>
+    </w:lvl>
+    <w:lvl w:ilvl="1" w:tplc="04100019" w:tentative="1">
+      <w:start w:val="1"/>
+      <w:numFmt w:val="lowerLetter"/>
+      <w:lvlText w:val="%2."/>
+      <w:lvlJc w:val="left"/>
+      <w:pPr>
+        <w:ind w:left="1440" w:hanging="360"/>
+      </w:pPr>
+    </w:lvl>
+    <w:lvl w:ilvl="2" w:tplc="0410001B" w:tentative="1">
+      <w:start w:val="1"/>
+      <w:numFmt w:val="lowerRoman"/>
+      <w:lvlText w:val="%3."/>
+      <w:lvlJc w:val="right"/>
+      <w:pPr>
+        <w:ind w:left="2160" w:hanging="180"/>
+      </w:pPr>
+    </w:lvl>
+    <w:lvl w:ilvl="3" w:tplc="0410000F" w:tentative="1">
+      <w:start w:val="1"/>
+      <w:numFmt w:val="decimal"/>
+      <w:lvlText w:val="%4."/>
+      <w:lvlJc w:val="left"/>
+      <w:pPr>
+        <w:ind w:left="2880" w:hanging="360"/>
+      </w:pPr>
+    </w:lvl>
+    <w:lvl w:ilvl="4" w:tplc="04100019" w:tentative="1">
+      <w:start w:val="1"/>
+      <w:numFmt w:val="lowerLetter"/>
+      <w:lvlText w:val="%5."/>
+      <w:lvlJc w:val="left"/>
+      <w:pPr>
+        <w:ind w:left="3600" w:hanging="360"/>
+      </w:pPr>
+    </w:lvl>
+    <w:lvl w:ilvl="5" w:tplc="0410001B" w:tentative="1">
+      <w:start w:val="1"/>
+      <w:numFmt w:val="lowerRoman"/>
+      <w:lvlText w:val="%6."/>
+      <w:lvlJc w:val="right"/>
+      <w:pPr>
+        <w:ind w:left="4320" w:hanging="180"/>
+      </w:pPr>
+    </w:lvl>
+    <w:lvl w:ilvl="6" w:tplc="0410000F" w:tentative="1">
+      <w:start w:val="1"/>
+      <w:numFmt w:val="decimal"/>
+      <w:lvlText w:val="%7."/>
+      <w:lvlJc w:val="left"/>
+      <w:pPr>
+        <w:ind w:left="5040" w:hanging="360"/>
+      </w:pPr>
+    </w:lvl>
+    <w:lvl w:ilvl="7" w:tplc="04100019" w:tentative="1">
+      <w:start w:val="1"/>
+      <w:numFmt w:val="lowerLetter"/>
+      <w:lvlText w:val="%8."/>
+      <w:lvlJc w:val="left"/>
+      <w:pPr>
+        <w:ind w:left="5760" w:hanging="360"/>
+      </w:pPr>
+    </w:lvl>
+    <w:lvl w:ilvl="8" w:tplc="0410001B" w:tentative="1">
+      <w:start w:val="1"/>
+      <w:numFmt w:val="lowerRoman"/>
+      <w:lvlText w:val="%9."/>
+      <w:lvlJc w:val="right"/>
+      <w:pPr>
+        <w:ind w:left="6480" w:hanging="180"/>
+      </w:pPr>
+    </w:lvl>
+  </w:abstractNum>
   <w:num w:numId="1" w16cid:durableId="1975720858">
+    <w:abstractNumId w:val="2"/>
+  </w:num>
+  <w:num w:numId="2" w16cid:durableId="1327435672">
+    <w:abstractNumId w:val="7"/>
+  </w:num>
+  <w:num w:numId="3" w16cid:durableId="318655723">
+    <w:abstractNumId w:val="5"/>
+  </w:num>
+  <w:num w:numId="4" w16cid:durableId="1387531433">
+    <w:abstractNumId w:val="3"/>
+  </w:num>
+  <w:num w:numId="5" w16cid:durableId="1357460751">
     <w:abstractNumId w:val="0"/>
+  </w:num>
+  <w:num w:numId="6" w16cid:durableId="1876189052">
+    <w:abstractNumId w:val="1"/>
+  </w:num>
+  <w:num w:numId="7" w16cid:durableId="135681959">
+    <w:abstractNumId w:val="6"/>
+  </w:num>
+  <w:num w:numId="8" w16cid:durableId="707490182">
+    <w:abstractNumId w:val="4"/>
   </w:num>
 </w:numbering>
 </file>
@@ -1045,6 +3813,7 @@
   <w:style w:type="character" w:default="1" w:styleId="Carpredefinitoparagrafo">
     <w:name w:val="Default Paragraph Font"/>
     <w:uiPriority w:val="1"/>
+    <w:semiHidden/>
     <w:unhideWhenUsed/>
   </w:style>
   <w:style w:type="table" w:default="1" w:styleId="Tabellanormale">

</xml_diff>

<commit_message>
Group project info and material
</commit_message>
<xml_diff>
--- a/Economics and management of innovation simple (for real).docx
+++ b/Economics and management of innovation simple (for real).docx
@@ -6941,7 +6941,21 @@
         <w:rPr>
           <w:lang w:val="en-US"/>
         </w:rPr>
-        <w:t>There are two sources of risks: technological and economical uncertainty</w:t>
+        <w:t xml:space="preserve">There are two sources of risks: technological and </w:t>
+      </w:r>
+      <w:proofErr w:type="spellStart"/>
+      <w:r>
+        <w:rPr>
+          <w:lang w:val="en-US"/>
+        </w:rPr>
+        <w:t>economical</w:t>
+      </w:r>
+      <w:proofErr w:type="spellEnd"/>
+      <w:r>
+        <w:rPr>
+          <w:lang w:val="en-US"/>
+        </w:rPr>
+        <w:t xml:space="preserve"> uncertainty</w:t>
       </w:r>
       <w:r>
         <w:rPr>
@@ -10999,72 +11013,171 @@
         <w:rPr>
           <w:lang w:val="en-US"/>
         </w:rPr>
-        <w:t>We have as guests Mobisec, which offer custom cyber security services, concentrating as the name suggests on mobile devices. The lesson starts with a QR code which actually redirects to a questionnaire and it’s used as an example of malicious data encoded in a “easy” way; this is usual phishing, but in the case of leveraging QR codes, it’s actually called “quishing”.</w:t>
-      </w:r>
-    </w:p>
-    <w:p>
-      <w:r>
-        <w:t>Mobile devices today are an essential part of our lives, from communicating with loved ones to managing business on the go</w:t>
-      </w:r>
-      <w:r>
-        <w:t xml:space="preserve">. </w:t>
-      </w:r>
-      <w:r>
-        <w:t>However, there is the flipside of this technology: cyber attacks</w:t>
-      </w:r>
-      <w:r>
-        <w:t xml:space="preserve">, which can lead to </w:t>
-      </w:r>
-      <w:r>
-        <w:t>potentially devastating consequences such as data breaches and financial losses.</w:t>
-      </w:r>
-      <w:r>
-        <w:t xml:space="preserve"> A malicious attack requires knowledge context and possess of personal information (might be users’ personal data and sensitive data, customer behaviors, profiling, know-how of corporates, compromises in economic transactions). </w:t>
-      </w:r>
-    </w:p>
-    <w:p>
-      <w:r>
+        <w:t xml:space="preserve">We have as guests Mobisec, which offer custom cyber security services, concentrating as the name suggests on mobile devices. The lesson starts with a QR code which </w:t>
+      </w:r>
+      <w:r>
+        <w:rPr>
+          <w:lang w:val="en-US"/>
+        </w:rPr>
+        <w:t>redirects</w:t>
+      </w:r>
+      <w:r>
+        <w:rPr>
+          <w:lang w:val="en-US"/>
+        </w:rPr>
+        <w:t xml:space="preserve"> to a </w:t>
+      </w:r>
+      <w:r>
+        <w:rPr>
+          <w:lang w:val="en-US"/>
+        </w:rPr>
+        <w:t>questionnaire,</w:t>
+      </w:r>
+      <w:r>
+        <w:rPr>
+          <w:lang w:val="en-US"/>
+        </w:rPr>
+        <w:t xml:space="preserve"> and it’s used as an example of malicious data encoded in a “easy” way; this is usual phishing, but in the case of leveraging QR codes, it’s </w:t>
+      </w:r>
+      <w:r>
+        <w:rPr>
+          <w:lang w:val="en-US"/>
+        </w:rPr>
+        <w:t>called</w:t>
+      </w:r>
+      <w:r>
+        <w:rPr>
+          <w:lang w:val="en-US"/>
+        </w:rPr>
+        <w:t xml:space="preserve"> “quishing”.</w:t>
+      </w:r>
+      <w:r>
+        <w:rPr>
+          <w:lang w:val="en-US"/>
+        </w:rPr>
+        <w:t xml:space="preserve"> As we all know by this point being master students in CS, mobile devices are billions and billions.</w:t>
+      </w:r>
+    </w:p>
+    <w:p>
+      <w:pPr>
+        <w:rPr>
+          <w:lang w:val="en-US"/>
+        </w:rPr>
+      </w:pPr>
+      <w:r>
+        <w:rPr>
+          <w:lang w:val="en-US"/>
+        </w:rPr>
+        <w:t xml:space="preserve">Mobile devices today are an essential part of our lives, from communicating with loved ones to managing business on the go. However, there is the flipside of this technology: </w:t>
+      </w:r>
+      <w:r>
+        <w:rPr>
+          <w:lang w:val="en-US"/>
+        </w:rPr>
+        <w:t>cyber-attacks</w:t>
+      </w:r>
+      <w:r>
+        <w:rPr>
+          <w:lang w:val="en-US"/>
+        </w:rPr>
+        <w:t>, which can lead to potentially devastating consequences such as data breaches and financial losses</w:t>
+      </w:r>
+      <w:r>
+        <w:rPr>
+          <w:lang w:val="en-US"/>
+        </w:rPr>
+        <w:t xml:space="preserve"> (on average 10 million dollars of loss</w:t>
+      </w:r>
+      <w:r>
+        <w:rPr>
+          <w:lang w:val="en-US"/>
+        </w:rPr>
+        <w:t>/in Italy 13 million euros</w:t>
+      </w:r>
+      <w:r>
+        <w:rPr>
+          <w:lang w:val="en-US"/>
+        </w:rPr>
+        <w:t>)</w:t>
+      </w:r>
+      <w:r>
+        <w:rPr>
+          <w:lang w:val="en-US"/>
+        </w:rPr>
+        <w:t xml:space="preserve">. A malicious attack requires knowledge context and possess of personal information (might be users’ personal data and sensitive data, customer behaviors, profiling, know-how of corporates, compromises in economic transactions). </w:t>
+      </w:r>
+    </w:p>
+    <w:p>
+      <w:pPr>
+        <w:rPr>
+          <w:lang w:val="en-US"/>
+        </w:rPr>
+      </w:pPr>
+      <w:r>
+        <w:rPr>
+          <w:lang w:val="en-US"/>
+        </w:rPr>
         <w:t>This can lead to potentially high costs for a company</w:t>
       </w:r>
       <w:r>
-        <w:t xml:space="preserve">, especially for data breaches context. </w:t>
-      </w:r>
-      <w:r>
-        <w:t>Most organisations are investing heavily in securing their network and infrastructure.</w:t>
-      </w:r>
-      <w:r>
-        <w:t xml:space="preserve"> </w:t>
-      </w:r>
-      <w:r>
-        <w:t>However, a significant shift is underway. Over the past 5 years, organisations large and small have been moving from in-house / on-premises solutions to cloud-based alternatives</w:t>
-      </w:r>
-      <w:r>
-        <w:t>.</w:t>
-      </w:r>
-    </w:p>
-    <w:p>
-      <w:r>
-        <w:t xml:space="preserve">Mobisec presents itself as a company founded for mobile cybersecurity purposes, working with potentially high clients across all of Europe and Italy. </w:t>
-      </w:r>
-      <w:r>
-        <w:t>The company intersects in all sectors, e.g. IOT/physical security/mobile security/endpoints safety/automotive/etc. The platform is structured with tracking agents (real-life devices), training AI/ML models in order to get services data and then reporting continuosly everything (Configuration Managemente – DevOps). So, the company potentially analyzed a lot of data in vulnerabilities and recent breaches, leading to financial losses and damages to brand reputation (also, being careful to avoid other kinds of attacks).</w:t>
-      </w:r>
-    </w:p>
-    <w:p>
-      <w:r>
-        <w:t xml:space="preserve">The company </w:t>
-      </w:r>
-      <w:r>
-        <w:t>examines the development logic of the app as well as its security by testing it on actual devices in our laboratory.</w:t>
-      </w:r>
-      <w:r>
-        <w:t xml:space="preserve"> </w:t>
-      </w:r>
-      <w:r>
-        <w:t>Mobisec DSA detects vulnerabilities by analyzing the actual functioning of devices</w:t>
-      </w:r>
-      <w:r>
-        <w:t>, identifying weaknesses that would otherwise remain hidden if conducted statically. At a high level, this analysis is made of:</w:t>
+        <w:rPr>
+          <w:lang w:val="en-US"/>
+        </w:rPr>
+        <w:t>, especially for data breaches context. Most organisations are investing heavily in securing their network and infrastructure. However, a significant shift is underway. Over the past 5 years, organisations large and small have been moving from in-house / on-premises solutions to cloud-based alternatives.</w:t>
+      </w:r>
+    </w:p>
+    <w:p>
+      <w:pPr>
+        <w:rPr>
+          <w:lang w:val="en-US"/>
+        </w:rPr>
+      </w:pPr>
+      <w:r>
+        <w:rPr>
+          <w:lang w:val="en-US"/>
+        </w:rPr>
+        <w:t xml:space="preserve">Mobisec presents itself as a company founded </w:t>
+      </w:r>
+      <w:r>
+        <w:rPr>
+          <w:lang w:val="en-US"/>
+        </w:rPr>
+        <w:t xml:space="preserve">in 2015 </w:t>
+      </w:r>
+      <w:r>
+        <w:rPr>
+          <w:lang w:val="en-US"/>
+        </w:rPr>
+        <w:t xml:space="preserve">for mobile cybersecurity purposes, working with potentially high clients across all of Europe and Italy. </w:t>
+      </w:r>
+      <w:r>
+        <w:rPr>
+          <w:lang w:val="en-US"/>
+        </w:rPr>
+        <w:t xml:space="preserve">The company intersects in all sectors, e.g. IOT/physical security/mobile security/endpoints safety/automotive/etc. The platform is structured with tracking agents (real-life devices), training AI/ML models </w:t>
+      </w:r>
+      <w:r>
+        <w:rPr>
+          <w:lang w:val="en-US"/>
+        </w:rPr>
+        <w:t>to</w:t>
+      </w:r>
+      <w:r>
+        <w:rPr>
+          <w:lang w:val="en-US"/>
+        </w:rPr>
+        <w:t xml:space="preserve"> get services data and then reporting continuosly everything (Configuration Management – DevOps). So, the company potentially analyzed a lot of data in vulnerabilities and recent breaches, leading to financial losses and damages to brand reputation (also, being careful to avoid other kinds of attacks).</w:t>
+      </w:r>
+    </w:p>
+    <w:p>
+      <w:r>
+        <w:rPr>
+          <w:lang w:val="en-US"/>
+        </w:rPr>
+        <w:t xml:space="preserve">The company examines the development logic of the app as well as its security by testing it on actual devices in our laboratory. Mobisec DSA detects vulnerabilities by analyzing the actual functioning of devices, identifying weaknesses that would otherwise remain hidden if conducted statically. </w:t>
+      </w:r>
+      <w:r>
+        <w:t>At a high level, this analysis is made of:</w:t>
       </w:r>
     </w:p>
     <w:p>
@@ -11074,8 +11187,14 @@
           <w:ilvl w:val="0"/>
           <w:numId w:val="13"/>
         </w:numPr>
-      </w:pPr>
-      <w:r>
+        <w:rPr>
+          <w:lang w:val="en-US"/>
+        </w:rPr>
+      </w:pPr>
+      <w:r>
+        <w:rPr>
+          <w:lang w:val="en-US"/>
+        </w:rPr>
         <w:t>Analyses native, hybrid and API gateway applications</w:t>
       </w:r>
     </w:p>
@@ -11098,8 +11217,14 @@
           <w:ilvl w:val="0"/>
           <w:numId w:val="13"/>
         </w:numPr>
-      </w:pPr>
-      <w:r>
+        <w:rPr>
+          <w:lang w:val="en-US"/>
+        </w:rPr>
+      </w:pPr>
+      <w:r>
+        <w:rPr>
+          <w:lang w:val="en-US"/>
+        </w:rPr>
         <w:t>Vulnerability testing from design to provisioning</w:t>
       </w:r>
     </w:p>
@@ -11110,8 +11235,14 @@
           <w:ilvl w:val="0"/>
           <w:numId w:val="13"/>
         </w:numPr>
-      </w:pPr>
-      <w:r>
+        <w:rPr>
+          <w:lang w:val="en-US"/>
+        </w:rPr>
+      </w:pPr>
+      <w:r>
+        <w:rPr>
+          <w:lang w:val="en-US"/>
+        </w:rPr>
         <w:t>Integrates with your organization's configuration management systems</w:t>
       </w:r>
     </w:p>
@@ -11122,8 +11253,14 @@
           <w:ilvl w:val="0"/>
           <w:numId w:val="13"/>
         </w:numPr>
-      </w:pPr>
-      <w:r>
+        <w:rPr>
+          <w:lang w:val="en-US"/>
+        </w:rPr>
+      </w:pPr>
+      <w:r>
+        <w:rPr>
+          <w:lang w:val="en-US"/>
+        </w:rPr>
         <w:t>Apps are tested in a real-world usage context</w:t>
       </w:r>
     </w:p>
@@ -11134,8 +11271,14 @@
           <w:ilvl w:val="0"/>
           <w:numId w:val="13"/>
         </w:numPr>
-      </w:pPr>
-      <w:r>
+        <w:rPr>
+          <w:lang w:val="en-US"/>
+        </w:rPr>
+      </w:pPr>
+      <w:r>
+        <w:rPr>
+          <w:lang w:val="en-US"/>
+        </w:rPr>
         <w:t>Checks every app data, function, transaction and component</w:t>
       </w:r>
     </w:p>
@@ -11146,13 +11289,27 @@
           <w:ilvl w:val="0"/>
           <w:numId w:val="13"/>
         </w:numPr>
-      </w:pPr>
-      <w:r>
+        <w:rPr>
+          <w:lang w:val="en-US"/>
+        </w:rPr>
+      </w:pPr>
+      <w:r>
+        <w:rPr>
+          <w:lang w:val="en-US"/>
+        </w:rPr>
         <w:t>First full report in 5 days, for subsequent testing in just 2 days</w:t>
       </w:r>
     </w:p>
     <w:p>
-      <w:r>
+      <w:pPr>
+        <w:rPr>
+          <w:lang w:val="en-US"/>
+        </w:rPr>
+      </w:pPr>
+      <w:r>
+        <w:rPr>
+          <w:lang w:val="en-US"/>
+        </w:rPr>
         <w:t>The cybersec tests are commonly of two kinds:</w:t>
       </w:r>
     </w:p>
@@ -11163,8 +11320,14 @@
           <w:ilvl w:val="0"/>
           <w:numId w:val="14"/>
         </w:numPr>
-      </w:pPr>
-      <w:r>
+        <w:rPr>
+          <w:lang w:val="en-US"/>
+        </w:rPr>
+      </w:pPr>
+      <w:r>
+        <w:rPr>
+          <w:lang w:val="en-US"/>
+        </w:rPr>
         <w:t>Vulnerability Assessment (VA) aims to identify known issues to prevent common industry mistakes</w:t>
       </w:r>
     </w:p>
@@ -11175,49 +11338,65 @@
           <w:ilvl w:val="0"/>
           <w:numId w:val="14"/>
         </w:numPr>
-      </w:pPr>
-      <w:r>
-        <w:t>Penetration Testing (PT)</w:t>
-      </w:r>
-      <w:r>
-        <w:t xml:space="preserve">, </w:t>
-      </w:r>
-      <w:r>
-        <w:t>also known as Web Application Penetration Testing (WAPT), conducts a thorough examination of code, algorithms and logic to uncover potential vulnerabilities such as data leakage, account takeover and privilege escalation</w:t>
-      </w:r>
-    </w:p>
-    <w:p>
-      <w:r>
-        <w:t xml:space="preserve">These commonly follow the OWASP standards, keeping data updated continously. The company also developed a product called Hiwave, to </w:t>
-      </w:r>
-      <w:r>
-        <w:t>supervise and manage IoT devices, apps, users and data directly into enterprise systems and devices</w:t>
-      </w:r>
-      <w:r>
-        <w:t xml:space="preserve">. This can be integrated </w:t>
-      </w:r>
-      <w:r>
-        <w:t>into any device and can provide continuous supervision and direct control over</w:t>
-      </w:r>
-      <w:r>
-        <w:t xml:space="preserve">, across all devices (Mobisec UEM - </w:t>
-      </w:r>
-      <w:r>
-        <w:t>Unified Endpoint Managemen</w:t>
-      </w:r>
-      <w:r>
-        <w:t xml:space="preserve">t). There is also a tool proprietary to them, called </w:t>
-      </w:r>
-      <w:r>
-        <w:t>Mobile App Scraping</w:t>
-      </w:r>
-      <w:r>
-        <w:t>, which monitor the main market channels for Android applications.</w:t>
-      </w:r>
-    </w:p>
-    <w:p>
-      <w:r>
+        <w:rPr>
+          <w:lang w:val="en-US"/>
+        </w:rPr>
+      </w:pPr>
+      <w:r>
+        <w:rPr>
+          <w:lang w:val="en-US"/>
+        </w:rPr>
+        <w:t>Penetration Testing (PT), also known as Web Application Penetration Testing (WAPT), conducts a thorough examination of code, algorithms and logic to uncover potential vulnerabilities such as data leakage, account takeover and privilege escalation</w:t>
+      </w:r>
+    </w:p>
+    <w:p>
+      <w:pPr>
+        <w:rPr>
+          <w:lang w:val="en-US"/>
+        </w:rPr>
+      </w:pPr>
+      <w:r>
+        <w:rPr>
+          <w:lang w:val="en-US"/>
+        </w:rPr>
+        <w:t xml:space="preserve">These commonly follow the OWASP standards, keeping data updated </w:t>
+      </w:r>
+      <w:r>
+        <w:rPr>
+          <w:lang w:val="en-US"/>
+        </w:rPr>
+        <w:t>continuously</w:t>
+      </w:r>
+      <w:r>
+        <w:rPr>
+          <w:lang w:val="en-US"/>
+        </w:rPr>
+        <w:t>. The company also developed a product called Hiwave, to supervise and manage IoT devices, apps, users and data directly into enterprise systems and devices. This can be integrated into any device and can provide continuous supervision and direct control over</w:t>
+      </w:r>
+      <w:r>
+        <w:rPr>
+          <w:lang w:val="en-US"/>
+        </w:rPr>
+        <w:t xml:space="preserve">, across all devices (Mobisec UEM - Unified Endpoint Management). </w:t>
+      </w:r>
+      <w:r>
+        <w:rPr>
+          <w:lang w:val="en-US"/>
+        </w:rPr>
         <w:lastRenderedPageBreak/>
+        <w:t>There is also a tool proprietary to them, called Mobile App Scraping, which monitor the main market channels for Android applications.</w:t>
+      </w:r>
+    </w:p>
+    <w:p>
+      <w:pPr>
+        <w:rPr>
+          <w:lang w:val="en-US"/>
+        </w:rPr>
+      </w:pPr>
+      <w:r>
+        <w:rPr>
+          <w:lang w:val="en-US"/>
+        </w:rPr>
         <w:t>For the proper presentation to be posed with groups, they propose two kinds of challenges:</w:t>
       </w:r>
     </w:p>
@@ -11252,9 +11431,27 @@
           <w:ilvl w:val="2"/>
           <w:numId w:val="4"/>
         </w:numPr>
-      </w:pPr>
-      <w:r>
-        <w:t xml:space="preserve">Conduct in-depth market research in mobile / IoT cybersecsector </w:t>
+        <w:rPr>
+          <w:lang w:val="en-US"/>
+        </w:rPr>
+      </w:pPr>
+      <w:r>
+        <w:rPr>
+          <w:lang w:val="en-US"/>
+        </w:rPr>
+        <w:t>Conduct in-depth market research in mobile / IoT cybersec</w:t>
+      </w:r>
+      <w:r>
+        <w:rPr>
+          <w:lang w:val="en-US"/>
+        </w:rPr>
+        <w:t xml:space="preserve"> </w:t>
+      </w:r>
+      <w:r>
+        <w:rPr>
+          <w:lang w:val="en-US"/>
+        </w:rPr>
+        <w:t xml:space="preserve">sector </w:t>
       </w:r>
     </w:p>
     <w:p>
@@ -11276,15 +11473,15 @@
           <w:ilvl w:val="2"/>
           <w:numId w:val="4"/>
         </w:numPr>
-      </w:pPr>
-      <w:r>
-        <w:t>Analyze</w:t>
-      </w:r>
-      <w:r>
-        <w:t xml:space="preserve"> </w:t>
-      </w:r>
-      <w:r>
-        <w:t>market trends, prospects behavior and competitive landscape</w:t>
+        <w:rPr>
+          <w:lang w:val="en-US"/>
+        </w:rPr>
+      </w:pPr>
+      <w:r>
+        <w:rPr>
+          <w:lang w:val="en-US"/>
+        </w:rPr>
+        <w:t>Analyze market trends, prospects behavior and competitive landscape</w:t>
       </w:r>
     </w:p>
     <w:p>
@@ -11306,8 +11503,14 @@
           <w:ilvl w:val="2"/>
           <w:numId w:val="4"/>
         </w:numPr>
-      </w:pPr>
-      <w:r>
+        <w:rPr>
+          <w:lang w:val="en-US"/>
+        </w:rPr>
+      </w:pPr>
+      <w:r>
+        <w:rPr>
+          <w:lang w:val="en-US"/>
+        </w:rPr>
         <w:t>Gather data through surveys, interviews, and secondary research</w:t>
       </w:r>
     </w:p>
@@ -11330,8 +11533,14 @@
           <w:ilvl w:val="2"/>
           <w:numId w:val="4"/>
         </w:numPr>
-      </w:pPr>
-      <w:r>
+        <w:rPr>
+          <w:lang w:val="en-US"/>
+        </w:rPr>
+      </w:pPr>
+      <w:r>
+        <w:rPr>
+          <w:lang w:val="en-US"/>
+        </w:rPr>
         <w:t xml:space="preserve">Interpret findings to identify opportunities, challenges, and potential market gaps. </w:t>
       </w:r>
     </w:p>
@@ -11354,18 +11563,42 @@
           <w:ilvl w:val="2"/>
           <w:numId w:val="4"/>
         </w:numPr>
-      </w:pPr>
-      <w:r>
-        <w:t>Prepare a report in order topresent findings</w:t>
-      </w:r>
-      <w:r>
+        <w:rPr>
+          <w:lang w:val="en-US"/>
+        </w:rPr>
+      </w:pPr>
+      <w:r>
+        <w:rPr>
+          <w:lang w:val="en-US"/>
+        </w:rPr>
+        <w:t xml:space="preserve">Prepare a report </w:t>
+      </w:r>
+      <w:r>
+        <w:rPr>
+          <w:lang w:val="en-US"/>
+        </w:rPr>
+        <w:t>to</w:t>
+      </w:r>
+      <w:r>
+        <w:rPr>
+          <w:lang w:val="en-US"/>
+        </w:rPr>
         <w:t xml:space="preserve"> </w:t>
       </w:r>
+      <w:r>
+        <w:rPr>
+          <w:lang w:val="en-US"/>
+        </w:rPr>
+        <w:t xml:space="preserve">present findings </w:t>
+      </w:r>
     </w:p>
     <w:p>
       <w:pPr>
         <w:pStyle w:val="Paragrafoelenco"/>
         <w:ind w:left="2160"/>
+        <w:rPr>
+          <w:lang w:val="en-US"/>
+        </w:rPr>
       </w:pPr>
     </w:p>
     <w:p>
@@ -11399,8 +11632,14 @@
           <w:ilvl w:val="2"/>
           <w:numId w:val="4"/>
         </w:numPr>
-      </w:pPr>
-      <w:r>
+        <w:rPr>
+          <w:lang w:val="en-US"/>
+        </w:rPr>
+      </w:pPr>
+      <w:r>
+        <w:rPr>
+          <w:lang w:val="en-US"/>
+        </w:rPr>
         <w:t>Develop a communication strategy for Mobisec</w:t>
       </w:r>
     </w:p>
@@ -11423,8 +11662,14 @@
           <w:ilvl w:val="2"/>
           <w:numId w:val="4"/>
         </w:numPr>
-      </w:pPr>
-      <w:r>
+        <w:rPr>
+          <w:lang w:val="en-US"/>
+        </w:rPr>
+      </w:pPr>
+      <w:r>
+        <w:rPr>
+          <w:lang w:val="en-US"/>
+        </w:rPr>
         <w:t>Create a compelling narrative and messaging plan</w:t>
       </w:r>
     </w:p>
@@ -11447,8 +11692,14 @@
           <w:ilvl w:val="2"/>
           <w:numId w:val="4"/>
         </w:numPr>
-      </w:pPr>
-      <w:r>
+        <w:rPr>
+          <w:lang w:val="en-US"/>
+        </w:rPr>
+      </w:pPr>
+      <w:r>
+        <w:rPr>
+          <w:lang w:val="en-US"/>
+        </w:rPr>
         <w:t>Identify target audiences and their preferences</w:t>
       </w:r>
     </w:p>
@@ -11471,9 +11722,27 @@
           <w:ilvl w:val="2"/>
           <w:numId w:val="4"/>
         </w:numPr>
-      </w:pPr>
-      <w:r>
-        <w:t>Choose appropriate communication channels (e.g.social media, traditional advertising…)</w:t>
+        <w:rPr>
+          <w:lang w:val="en-US"/>
+        </w:rPr>
+      </w:pPr>
+      <w:r>
+        <w:rPr>
+          <w:lang w:val="en-US"/>
+        </w:rPr>
+        <w:t>Choose appropriate communication channels (e.g.</w:t>
+      </w:r>
+      <w:r>
+        <w:rPr>
+          <w:lang w:val="en-US"/>
+        </w:rPr>
+        <w:t xml:space="preserve"> </w:t>
+      </w:r>
+      <w:r>
+        <w:rPr>
+          <w:lang w:val="en-US"/>
+        </w:rPr>
+        <w:t>social media, traditional advertising…)</w:t>
       </w:r>
     </w:p>
     <w:p>
@@ -11495,8 +11764,14 @@
           <w:ilvl w:val="2"/>
           <w:numId w:val="4"/>
         </w:numPr>
-      </w:pPr>
-      <w:r>
+        <w:rPr>
+          <w:lang w:val="en-US"/>
+        </w:rPr>
+      </w:pPr>
+      <w:r>
+        <w:rPr>
+          <w:lang w:val="en-US"/>
+        </w:rPr>
         <w:t>Allocate a hypothetical budget to maximize impact</w:t>
       </w:r>
     </w:p>
@@ -11519,10 +11794,461 @@
           <w:ilvl w:val="2"/>
           <w:numId w:val="4"/>
         </w:numPr>
-      </w:pPr>
-      <w:r>
-        <w:t>Prepare a report in order topresentthe strategy</w:t>
-      </w:r>
+        <w:rPr>
+          <w:lang w:val="en-US"/>
+        </w:rPr>
+      </w:pPr>
+      <w:r>
+        <w:rPr>
+          <w:lang w:val="en-US"/>
+        </w:rPr>
+        <w:t xml:space="preserve">Prepare a report </w:t>
+      </w:r>
+      <w:r>
+        <w:rPr>
+          <w:lang w:val="en-US"/>
+        </w:rPr>
+        <w:t>to</w:t>
+      </w:r>
+      <w:r>
+        <w:rPr>
+          <w:lang w:val="en-US"/>
+        </w:rPr>
+        <w:t xml:space="preserve"> </w:t>
+      </w:r>
+      <w:r>
+        <w:rPr>
+          <w:lang w:val="en-US"/>
+        </w:rPr>
+        <w:t>present</w:t>
+      </w:r>
+      <w:r>
+        <w:rPr>
+          <w:lang w:val="en-US"/>
+        </w:rPr>
+        <w:t xml:space="preserve"> </w:t>
+      </w:r>
+      <w:r>
+        <w:rPr>
+          <w:lang w:val="en-US"/>
+        </w:rPr>
+        <w:t>the strategy</w:t>
+      </w:r>
+    </w:p>
+    <w:p>
+      <w:pPr>
+        <w:pStyle w:val="Titolo1"/>
+        <w:jc w:val="center"/>
+        <w:rPr>
+          <w:lang w:val="en-US"/>
+        </w:rPr>
+      </w:pPr>
+      <w:r>
+        <w:rPr>
+          <w:lang w:val="en-US"/>
+        </w:rPr>
+        <w:t>Group formation</w:t>
+      </w:r>
+    </w:p>
+    <w:p>
+      <w:pPr>
+        <w:rPr>
+          <w:lang w:val="en-US"/>
+        </w:rPr>
+      </w:pPr>
+      <w:r>
+        <w:rPr>
+          <w:lang w:val="en-US"/>
+        </w:rPr>
+        <w:t>The group must decide a challenge between:</w:t>
+      </w:r>
+    </w:p>
+    <w:p>
+      <w:pPr>
+        <w:pStyle w:val="Paragrafoelenco"/>
+        <w:numPr>
+          <w:ilvl w:val="0"/>
+          <w:numId w:val="4"/>
+        </w:numPr>
+        <w:rPr>
+          <w:lang w:val="en-US"/>
+        </w:rPr>
+      </w:pPr>
+      <w:r>
+        <w:rPr>
+          <w:lang w:val="en-US"/>
+        </w:rPr>
+        <w:t>Market Research Challenge</w:t>
+      </w:r>
+    </w:p>
+    <w:p>
+      <w:pPr>
+        <w:pStyle w:val="Paragrafoelenco"/>
+        <w:numPr>
+          <w:ilvl w:val="1"/>
+          <w:numId w:val="4"/>
+        </w:numPr>
+        <w:rPr>
+          <w:lang w:val="en-US"/>
+        </w:rPr>
+      </w:pPr>
+      <w:r>
+        <w:rPr>
+          <w:lang w:val="en-US"/>
+        </w:rPr>
+        <w:t xml:space="preserve">We look for </w:t>
+      </w:r>
+      <w:r>
+        <w:rPr>
+          <w:lang w:val="en-US"/>
+        </w:rPr>
+        <w:t>firms</w:t>
+      </w:r>
+      <w:r>
+        <w:rPr>
+          <w:lang w:val="en-US"/>
+        </w:rPr>
+        <w:t xml:space="preserve"> here; in this case, </w:t>
+      </w:r>
+      <w:r>
+        <w:rPr>
+          <w:lang w:val="en-US"/>
+        </w:rPr>
+        <w:t>we see the strategy of industry (competitors/customers/suppliers) and firm relationships, analyzing competitors and segmentation of resources and capabilities</w:t>
+      </w:r>
+    </w:p>
+    <w:p>
+      <w:pPr>
+        <w:pStyle w:val="Paragrafoelenco"/>
+        <w:ind w:left="1440"/>
+        <w:rPr>
+          <w:lang w:val="en-US"/>
+        </w:rPr>
+      </w:pPr>
+    </w:p>
+    <w:p>
+      <w:pPr>
+        <w:pStyle w:val="Paragrafoelenco"/>
+        <w:numPr>
+          <w:ilvl w:val="0"/>
+          <w:numId w:val="4"/>
+        </w:numPr>
+        <w:rPr>
+          <w:lang w:val="en-US"/>
+        </w:rPr>
+      </w:pPr>
+      <w:r>
+        <w:t>Communication Strategy Challenge</w:t>
+      </w:r>
+    </w:p>
+    <w:p>
+      <w:pPr>
+        <w:pStyle w:val="Paragrafoelenco"/>
+        <w:numPr>
+          <w:ilvl w:val="1"/>
+          <w:numId w:val="4"/>
+        </w:numPr>
+        <w:rPr>
+          <w:lang w:val="en-US"/>
+        </w:rPr>
+      </w:pPr>
+      <w:r>
+        <w:rPr>
+          <w:lang w:val="en-US"/>
+        </w:rPr>
+        <w:t>Instead here we look for c</w:t>
+      </w:r>
+      <w:r>
+        <w:rPr>
+          <w:lang w:val="en-US"/>
+        </w:rPr>
+        <w:t>ustomers, also other firms. We are trying to develop lean marketing, basing planning on everything regards the market based on agile creation and decide who to connect with, who to lead, setting up objectives “thinking about how to sell a product for a company”</w:t>
+      </w:r>
+      <w:r>
+        <w:rPr>
+          <w:lang w:val="en-US"/>
+        </w:rPr>
+        <w:t xml:space="preserve"> or designing a funnel to create a good custom development process</w:t>
+      </w:r>
+    </w:p>
+    <w:p>
+      <w:pPr>
+        <w:pStyle w:val="Paragrafoelenco"/>
+        <w:numPr>
+          <w:ilvl w:val="1"/>
+          <w:numId w:val="4"/>
+        </w:numPr>
+        <w:rPr>
+          <w:lang w:val="en-US"/>
+        </w:rPr>
+      </w:pPr>
+      <w:r>
+        <w:rPr>
+          <w:lang w:val="en-US"/>
+        </w:rPr>
+        <w:t>This is much more abstract, designing a value ladder to converting leading customers</w:t>
+      </w:r>
+    </w:p>
+    <w:p>
+      <w:pPr>
+        <w:pStyle w:val="Paragrafoelenco"/>
+        <w:numPr>
+          <w:ilvl w:val="1"/>
+          <w:numId w:val="4"/>
+        </w:numPr>
+        <w:rPr>
+          <w:lang w:val="en-US"/>
+        </w:rPr>
+      </w:pPr>
+      <w:r>
+        <w:rPr>
+          <w:lang w:val="en-US"/>
+        </w:rPr>
+        <w:t xml:space="preserve">This activity is a simulation, we don’t </w:t>
+      </w:r>
+      <w:r>
+        <w:rPr>
+          <w:lang w:val="en-US"/>
+        </w:rPr>
+        <w:t>contact</w:t>
+      </w:r>
+      <w:r>
+        <w:rPr>
+          <w:lang w:val="en-US"/>
+        </w:rPr>
+        <w:t xml:space="preserve"> external firms, but decide ourselves what to do</w:t>
+      </w:r>
+    </w:p>
+    <w:p>
+      <w:pPr>
+        <w:rPr>
+          <w:lang w:val="en-US"/>
+        </w:rPr>
+      </w:pPr>
+      <w:r>
+        <w:rPr>
+          <w:lang w:val="en-US"/>
+        </w:rPr>
+        <w:lastRenderedPageBreak/>
+        <w:t xml:space="preserve">We are given paper material on how to develop a strategy and a few cards to give points of logic and discussion. </w:t>
+      </w:r>
+      <w:r>
+        <w:rPr>
+          <w:lang w:val="en-US"/>
+        </w:rPr>
+        <w:t>Everything is based on a SWOT (Strengths – Weakness – Opportunities – Threats) strategy</w:t>
+      </w:r>
+      <w:r>
+        <w:rPr>
+          <w:lang w:val="en-US"/>
+        </w:rPr>
+        <w:t>. This paper material is also available on PDF.</w:t>
+      </w:r>
+    </w:p>
+    <w:p>
+      <w:pPr>
+        <w:rPr>
+          <w:lang w:val="en-US"/>
+        </w:rPr>
+      </w:pPr>
+      <w:r>
+        <w:rPr>
+          <w:lang w:val="en-US"/>
+        </w:rPr>
+        <w:t>Specifically:</w:t>
+      </w:r>
+    </w:p>
+    <w:p>
+      <w:pPr>
+        <w:pStyle w:val="Paragrafoelenco"/>
+        <w:numPr>
+          <w:ilvl w:val="0"/>
+          <w:numId w:val="4"/>
+        </w:numPr>
+        <w:rPr>
+          <w:lang w:val="en-US"/>
+        </w:rPr>
+      </w:pPr>
+      <w:r>
+        <w:rPr>
+          <w:lang w:val="en-US"/>
+        </w:rPr>
+        <w:t>Market Research Challenge</w:t>
+      </w:r>
+    </w:p>
+    <w:p>
+      <w:pPr>
+        <w:pStyle w:val="Paragrafoelenco"/>
+        <w:numPr>
+          <w:ilvl w:val="1"/>
+          <w:numId w:val="4"/>
+        </w:numPr>
+        <w:rPr>
+          <w:lang w:val="en-US"/>
+        </w:rPr>
+      </w:pPr>
+      <w:r>
+        <w:rPr>
+          <w:lang w:val="en-US"/>
+        </w:rPr>
+        <w:t>SWOT</w:t>
+      </w:r>
+    </w:p>
+    <w:p>
+      <w:pPr>
+        <w:pStyle w:val="Paragrafoelenco"/>
+        <w:numPr>
+          <w:ilvl w:val="1"/>
+          <w:numId w:val="4"/>
+        </w:numPr>
+        <w:rPr>
+          <w:lang w:val="en-US"/>
+        </w:rPr>
+      </w:pPr>
+      <w:r>
+        <w:rPr>
+          <w:lang w:val="en-US"/>
+        </w:rPr>
+        <w:t>Scenario canvas</w:t>
+      </w:r>
+    </w:p>
+    <w:p>
+      <w:pPr>
+        <w:pStyle w:val="Paragrafoelenco"/>
+        <w:numPr>
+          <w:ilvl w:val="0"/>
+          <w:numId w:val="4"/>
+        </w:numPr>
+        <w:rPr>
+          <w:lang w:val="en-US"/>
+        </w:rPr>
+      </w:pPr>
+      <w:r>
+        <w:t>Communication Strategy Challenge</w:t>
+      </w:r>
+    </w:p>
+    <w:p>
+      <w:pPr>
+        <w:pStyle w:val="Paragrafoelenco"/>
+        <w:numPr>
+          <w:ilvl w:val="1"/>
+          <w:numId w:val="4"/>
+        </w:numPr>
+        <w:rPr>
+          <w:lang w:val="en-US"/>
+        </w:rPr>
+      </w:pPr>
+      <w:r>
+        <w:rPr>
+          <w:lang w:val="en-US"/>
+        </w:rPr>
+        <w:t>Delivery journey</w:t>
+      </w:r>
+    </w:p>
+    <w:p>
+      <w:pPr>
+        <w:pStyle w:val="Paragrafoelenco"/>
+        <w:numPr>
+          <w:ilvl w:val="1"/>
+          <w:numId w:val="4"/>
+        </w:numPr>
+        <w:rPr>
+          <w:lang w:val="en-US"/>
+        </w:rPr>
+      </w:pPr>
+      <w:r>
+        <w:rPr>
+          <w:lang w:val="en-US"/>
+        </w:rPr>
+        <w:t>Proposition journey</w:t>
+      </w:r>
+    </w:p>
+    <w:p>
+      <w:pPr>
+        <w:pStyle w:val="Paragrafoelenco"/>
+        <w:numPr>
+          <w:ilvl w:val="1"/>
+          <w:numId w:val="4"/>
+        </w:numPr>
+        <w:rPr>
+          <w:lang w:val="en-US"/>
+        </w:rPr>
+      </w:pPr>
+      <w:r>
+        <w:rPr>
+          <w:lang w:val="en-US"/>
+        </w:rPr>
+        <w:t>Affinity</w:t>
+      </w:r>
+    </w:p>
+    <w:p>
+      <w:pPr>
+        <w:pStyle w:val="Paragrafoelenco"/>
+        <w:numPr>
+          <w:ilvl w:val="1"/>
+          <w:numId w:val="4"/>
+        </w:numPr>
+        <w:rPr>
+          <w:lang w:val="en-US"/>
+        </w:rPr>
+      </w:pPr>
+      <w:r>
+        <w:rPr>
+          <w:lang w:val="en-US"/>
+        </w:rPr>
+        <w:t>Scenario canvas</w:t>
+      </w:r>
+    </w:p>
+    <w:p>
+      <w:pPr>
+        <w:rPr>
+          <w:lang w:val="en-US"/>
+        </w:rPr>
+      </w:pPr>
+      <w:r>
+        <w:rPr>
+          <w:lang w:val="en-US"/>
+        </w:rPr>
+        <w:t xml:space="preserve"> </w:t>
+      </w:r>
+      <w:r>
+        <w:rPr>
+          <w:lang w:val="en-US"/>
+        </w:rPr>
+        <w:t>We contact customers for firms, contacting number of firms and companies to have interviews</w:t>
+      </w:r>
+      <w:r>
+        <w:rPr>
+          <w:lang w:val="en-US"/>
+        </w:rPr>
+        <w:t xml:space="preserve">. </w:t>
+      </w:r>
+    </w:p>
+    <w:p>
+      <w:pPr>
+        <w:rPr>
+          <w:lang w:val="en-US"/>
+        </w:rPr>
+      </w:pPr>
+      <w:r>
+        <w:rPr>
+          <w:lang w:val="en-US"/>
+        </w:rPr>
+        <w:t xml:space="preserve">Apart from the work, we produce a full report based on the points we have for companies, then presenting them unitely in January. </w:t>
+      </w:r>
+      <w:r>
+        <w:rPr>
+          <w:lang w:val="en-US"/>
+        </w:rPr>
+        <w:t xml:space="preserve">            </w:t>
+      </w:r>
+    </w:p>
+    <w:p>
+      <w:pPr>
+        <w:rPr>
+          <w:lang w:val="en-US"/>
+        </w:rPr>
+      </w:pPr>
     </w:p>
     <w:sectPr>
       <w:headerReference w:type="default" r:id="rId19"/>
@@ -13526,6 +14252,7 @@
   <w:style w:type="character" w:default="1" w:styleId="Carpredefinitoparagrafo">
     <w:name w:val="Default Paragraph Font"/>
     <w:uiPriority w:val="1"/>
+    <w:semiHidden/>
     <w:unhideWhenUsed/>
   </w:style>
   <w:style w:type="table" w:default="1" w:styleId="Tabellanormale">

</xml_diff>

<commit_message>
Revised all notes and latest lesson for groups
</commit_message>
<xml_diff>
--- a/Economics and management of innovation simple (for real).docx
+++ b/Economics and management of innovation simple (for real).docx
@@ -4177,7 +4177,7 @@
           <w:r>
             <w:fldChar w:fldCharType="separate"/>
           </w:r>
-          <w:hyperlink w:anchor="_Toc148633897" w:history="1">
+          <w:hyperlink w:anchor="_Toc148858225" w:history="1">
             <w:r>
               <w:rPr>
                 <w:rStyle w:val="Collegamentoipertestuale"/>
@@ -4205,7 +4205,7 @@
                 <w:noProof/>
                 <w:webHidden/>
               </w:rPr>
-              <w:instrText xml:space="preserve"> PAGEREF _Toc148633897 \h </w:instrText>
+              <w:instrText xml:space="preserve"> PAGEREF _Toc148858225 \h </w:instrText>
             </w:r>
             <w:r>
               <w:rPr>
@@ -4248,7 +4248,7 @@
               <w:lang w:eastAsia="it-IT"/>
             </w:rPr>
           </w:pPr>
-          <w:hyperlink w:anchor="_Toc148633898" w:history="1">
+          <w:hyperlink w:anchor="_Toc148858226" w:history="1">
             <w:r>
               <w:rPr>
                 <w:rStyle w:val="Collegamentoipertestuale"/>
@@ -4276,7 +4276,7 @@
                 <w:noProof/>
                 <w:webHidden/>
               </w:rPr>
-              <w:instrText xml:space="preserve"> PAGEREF _Toc148633898 \h </w:instrText>
+              <w:instrText xml:space="preserve"> PAGEREF _Toc148858226 \h </w:instrText>
             </w:r>
             <w:r>
               <w:rPr>
@@ -4319,7 +4319,7 @@
               <w:lang w:eastAsia="it-IT"/>
             </w:rPr>
           </w:pPr>
-          <w:hyperlink w:anchor="_Toc148633899" w:history="1">
+          <w:hyperlink w:anchor="_Toc148858227" w:history="1">
             <w:r>
               <w:rPr>
                 <w:rStyle w:val="Collegamentoipertestuale"/>
@@ -4347,7 +4347,7 @@
                 <w:noProof/>
                 <w:webHidden/>
               </w:rPr>
-              <w:instrText xml:space="preserve"> PAGEREF _Toc148633899 \h </w:instrText>
+              <w:instrText xml:space="preserve"> PAGEREF _Toc148858227 \h </w:instrText>
             </w:r>
             <w:r>
               <w:rPr>
@@ -4390,7 +4390,7 @@
               <w:lang w:eastAsia="it-IT"/>
             </w:rPr>
           </w:pPr>
-          <w:hyperlink w:anchor="_Toc148633900" w:history="1">
+          <w:hyperlink w:anchor="_Toc148858228" w:history="1">
             <w:r>
               <w:rPr>
                 <w:rStyle w:val="Collegamentoipertestuale"/>
@@ -4418,7 +4418,7 @@
                 <w:noProof/>
                 <w:webHidden/>
               </w:rPr>
-              <w:instrText xml:space="preserve"> PAGEREF _Toc148633900 \h </w:instrText>
+              <w:instrText xml:space="preserve"> PAGEREF _Toc148858228 \h </w:instrText>
             </w:r>
             <w:r>
               <w:rPr>
@@ -4461,7 +4461,7 @@
               <w:lang w:eastAsia="it-IT"/>
             </w:rPr>
           </w:pPr>
-          <w:hyperlink w:anchor="_Toc148633901" w:history="1">
+          <w:hyperlink w:anchor="_Toc148858229" w:history="1">
             <w:r>
               <w:rPr>
                 <w:rStyle w:val="Collegamentoipertestuale"/>
@@ -4489,7 +4489,7 @@
                 <w:noProof/>
                 <w:webHidden/>
               </w:rPr>
-              <w:instrText xml:space="preserve"> PAGEREF _Toc148633901 \h </w:instrText>
+              <w:instrText xml:space="preserve"> PAGEREF _Toc148858229 \h </w:instrText>
             </w:r>
             <w:r>
               <w:rPr>
@@ -4521,6 +4521,93 @@
           </w:hyperlink>
         </w:p>
         <w:p>
+          <w:pPr>
+            <w:pStyle w:val="Sommario1"/>
+            <w:tabs>
+              <w:tab w:val="right" w:leader="dot" w:pos="9628"/>
+            </w:tabs>
+            <w:rPr>
+              <w:rFonts w:eastAsiaTheme="minorEastAsia"/>
+              <w:noProof/>
+              <w:lang w:eastAsia="it-IT"/>
+            </w:rPr>
+          </w:pPr>
+          <w:hyperlink w:anchor="_Toc148858230" w:history="1">
+            <w:r>
+              <w:rPr>
+                <w:rStyle w:val="Collegamentoipertestuale"/>
+                <w:noProof/>
+                <w:lang w:val="en-US"/>
+              </w:rPr>
+              <w:t>Group formation a</w:t>
+            </w:r>
+            <w:r>
+              <w:rPr>
+                <w:rStyle w:val="Collegamentoipertestuale"/>
+                <w:noProof/>
+                <w:lang w:val="en-US"/>
+              </w:rPr>
+              <w:t>n</w:t>
+            </w:r>
+            <w:r>
+              <w:rPr>
+                <w:rStyle w:val="Collegamentoipertestuale"/>
+                <w:noProof/>
+                <w:lang w:val="en-US"/>
+              </w:rPr>
+              <w:t>d work structure</w:t>
+            </w:r>
+            <w:r>
+              <w:rPr>
+                <w:noProof/>
+                <w:webHidden/>
+              </w:rPr>
+              <w:tab/>
+            </w:r>
+            <w:r>
+              <w:rPr>
+                <w:noProof/>
+                <w:webHidden/>
+              </w:rPr>
+              <w:fldChar w:fldCharType="begin"/>
+            </w:r>
+            <w:r>
+              <w:rPr>
+                <w:noProof/>
+                <w:webHidden/>
+              </w:rPr>
+              <w:instrText xml:space="preserve"> PAGEREF _Toc148858230 \h </w:instrText>
+            </w:r>
+            <w:r>
+              <w:rPr>
+                <w:noProof/>
+                <w:webHidden/>
+              </w:rPr>
+            </w:r>
+            <w:r>
+              <w:rPr>
+                <w:noProof/>
+                <w:webHidden/>
+              </w:rPr>
+              <w:fldChar w:fldCharType="separate"/>
+            </w:r>
+            <w:r>
+              <w:rPr>
+                <w:noProof/>
+                <w:webHidden/>
+              </w:rPr>
+              <w:t>14</w:t>
+            </w:r>
+            <w:r>
+              <w:rPr>
+                <w:noProof/>
+                <w:webHidden/>
+              </w:rPr>
+              <w:fldChar w:fldCharType="end"/>
+            </w:r>
+          </w:hyperlink>
+        </w:p>
+        <w:p>
           <w:r>
             <w:rPr>
               <w:b/>
@@ -4544,7 +4631,7 @@
           <w:lang w:val="en-US"/>
         </w:rPr>
       </w:pPr>
-      <w:bookmarkStart w:id="0" w:name="_Toc148633897"/>
+      <w:bookmarkStart w:id="0" w:name="_Toc148858225"/>
       <w:r>
         <w:rPr>
           <w:lang w:val="en-US"/>
@@ -4609,13 +4696,20 @@
         <w:rPr>
           <w:lang w:val="en-US"/>
         </w:rPr>
-        <w:t xml:space="preserve">(Notes not for exam) </w:t>
-      </w:r>
-      <w:r>
-        <w:rPr>
-          <w:lang w:val="en-US"/>
-        </w:rPr>
-        <w:t xml:space="preserve">The City Vision event </w:t>
+        <w:t xml:space="preserve">The </w:t>
+      </w:r>
+      <w:r>
+        <w:rPr>
+          <w:u w:val="single"/>
+          <w:lang w:val="en-US"/>
+        </w:rPr>
+        <w:t>City Vision event</w:t>
+      </w:r>
+      <w:r>
+        <w:rPr>
+          <w:lang w:val="en-US"/>
+        </w:rPr>
+        <w:t xml:space="preserve"> </w:t>
       </w:r>
       <w:r>
         <w:rPr>
@@ -4639,7 +4733,19 @@
         <w:rPr>
           <w:lang w:val="en-US"/>
         </w:rPr>
-        <w:t xml:space="preserve"> if one is there. </w:t>
+        <w:t xml:space="preserve"> if one </w:t>
+      </w:r>
+      <w:r>
+        <w:rPr>
+          <w:lang w:val="en-US"/>
+        </w:rPr>
+        <w:t>goes to it</w:t>
+      </w:r>
+      <w:r>
+        <w:rPr>
+          <w:lang w:val="en-US"/>
+        </w:rPr>
+        <w:t xml:space="preserve">. </w:t>
       </w:r>
       <w:r>
         <w:rPr>
@@ -4657,7 +4763,33 @@
         <w:rPr>
           <w:lang w:val="en-US"/>
         </w:rPr>
-        <w:t xml:space="preserve"> If one manages to be present at least 1.5 h. into the City Vision event, one can get 1 point for the exam.</w:t>
+        <w:t xml:space="preserve"> If one manages to be present at least 1.5 h. into the City Vision event, one can get 1 point for the exam</w:t>
+      </w:r>
+      <w:r>
+        <w:rPr>
+          <w:lang w:val="en-US"/>
+        </w:rPr>
+        <w:t xml:space="preserve"> (</w:t>
+      </w:r>
+      <w:r>
+        <w:rPr>
+          <w:i/>
+          <w:iCs/>
+          <w:lang w:val="en-US"/>
+        </w:rPr>
+        <w:t>at least, we were told so</w:t>
+      </w:r>
+      <w:r>
+        <w:rPr>
+          <w:lang w:val="en-US"/>
+        </w:rPr>
+        <w:t>)</w:t>
+      </w:r>
+      <w:r>
+        <w:rPr>
+          <w:lang w:val="en-US"/>
+        </w:rPr>
+        <w:t>.</w:t>
       </w:r>
       <w:r>
         <w:rPr>
@@ -4847,6 +4979,114 @@
     </w:p>
     <w:p>
       <w:pPr>
+        <w:pStyle w:val="Paragrafoelenco"/>
+        <w:numPr>
+          <w:ilvl w:val="0"/>
+          <w:numId w:val="15"/>
+        </w:numPr>
+        <w:rPr>
+          <w:lang w:val="en-US"/>
+        </w:rPr>
+      </w:pPr>
+      <w:r>
+        <w:rPr>
+          <w:lang w:val="en-US"/>
+        </w:rPr>
+        <w:t>Suggested structure of the presentation:</w:t>
+      </w:r>
+    </w:p>
+    <w:p>
+      <w:pPr>
+        <w:pStyle w:val="Paragrafoelenco"/>
+        <w:numPr>
+          <w:ilvl w:val="1"/>
+          <w:numId w:val="15"/>
+        </w:numPr>
+        <w:rPr>
+          <w:lang w:val="en-US"/>
+        </w:rPr>
+      </w:pPr>
+      <w:r>
+        <w:rPr>
+          <w:lang w:val="en-US"/>
+        </w:rPr>
+        <w:t>Team name and list of the group members</w:t>
+      </w:r>
+    </w:p>
+    <w:p>
+      <w:pPr>
+        <w:pStyle w:val="Paragrafoelenco"/>
+        <w:numPr>
+          <w:ilvl w:val="1"/>
+          <w:numId w:val="15"/>
+        </w:numPr>
+        <w:rPr>
+          <w:lang w:val="en-US"/>
+        </w:rPr>
+      </w:pPr>
+      <w:r>
+        <w:rPr>
+          <w:lang w:val="en-US"/>
+        </w:rPr>
+        <w:t>Analysis</w:t>
+      </w:r>
+    </w:p>
+    <w:p>
+      <w:pPr>
+        <w:pStyle w:val="Paragrafoelenco"/>
+        <w:numPr>
+          <w:ilvl w:val="1"/>
+          <w:numId w:val="15"/>
+        </w:numPr>
+        <w:rPr>
+          <w:lang w:val="en-US"/>
+        </w:rPr>
+      </w:pPr>
+      <w:r>
+        <w:rPr>
+          <w:lang w:val="en-US"/>
+        </w:rPr>
+        <w:t>Results</w:t>
+      </w:r>
+    </w:p>
+    <w:p>
+      <w:pPr>
+        <w:pStyle w:val="Paragrafoelenco"/>
+        <w:numPr>
+          <w:ilvl w:val="1"/>
+          <w:numId w:val="15"/>
+        </w:numPr>
+        <w:rPr>
+          <w:lang w:val="en-US"/>
+        </w:rPr>
+      </w:pPr>
+      <w:r>
+        <w:rPr>
+          <w:lang w:val="en-US"/>
+        </w:rPr>
+        <w:t>Critical thoughts</w:t>
+      </w:r>
+    </w:p>
+    <w:p>
+      <w:pPr>
+        <w:pStyle w:val="Paragrafoelenco"/>
+        <w:numPr>
+          <w:ilvl w:val="1"/>
+          <w:numId w:val="15"/>
+        </w:numPr>
+        <w:rPr>
+          <w:lang w:val="en-US"/>
+        </w:rPr>
+      </w:pPr>
+      <w:r>
+        <w:rPr>
+          <w:lang w:val="en-US"/>
+        </w:rPr>
+        <w:t>References</w:t>
+      </w:r>
+    </w:p>
+    <w:p>
+      <w:pPr>
         <w:rPr>
           <w:lang w:val="en-US"/>
         </w:rPr>
@@ -4856,6 +5096,19 @@
           <w:lang w:val="en-US"/>
         </w:rPr>
         <w:t>Details on point 2 are available on the Moodle Platform in due course.</w:t>
+      </w:r>
+    </w:p>
+    <w:p>
+      <w:pPr>
+        <w:rPr>
+          <w:lang w:val="en-US"/>
+        </w:rPr>
+      </w:pPr>
+      <w:r>
+        <w:rPr>
+          <w:lang w:val="en-US"/>
+        </w:rPr>
+        <w:t xml:space="preserve">To form a group, there is a “Build your team” link. </w:t>
       </w:r>
     </w:p>
     <w:p>
@@ -4896,39 +5149,6 @@
         <w:rPr>
           <w:lang w:val="en-US"/>
         </w:rPr>
-        <w:t xml:space="preserve">To form a group, there is a “Build your team” link. </w:t>
-      </w:r>
-    </w:p>
-    <w:p>
-      <w:pPr>
-        <w:rPr>
-          <w:lang w:val="en-US"/>
-        </w:rPr>
-      </w:pPr>
-    </w:p>
-    <w:p>
-      <w:pPr>
-        <w:rPr>
-          <w:lang w:val="en-US"/>
-        </w:rPr>
-      </w:pPr>
-      <w:r>
-        <w:rPr>
-          <w:lang w:val="en-US"/>
-        </w:rPr>
-        <w:t xml:space="preserve">Innovation in general can be considered synonymous with technology, future, progress and improvement. </w:t>
-      </w:r>
-    </w:p>
-    <w:p>
-      <w:pPr>
-        <w:rPr>
-          <w:lang w:val="en-US"/>
-        </w:rPr>
-      </w:pPr>
-      <w:r>
-        <w:rPr>
-          <w:lang w:val="en-US"/>
-        </w:rPr>
         <w:br w:type="page"/>
       </w:r>
     </w:p>
@@ -4940,7 +5160,7 @@
           <w:lang w:val="en-US"/>
         </w:rPr>
       </w:pPr>
-      <w:bookmarkStart w:id="1" w:name="_Toc148633898"/>
+      <w:bookmarkStart w:id="1" w:name="_Toc148858226"/>
       <w:r>
         <w:rPr>
           <w:lang w:val="en-US"/>
@@ -4977,72 +5197,115 @@
       </w:pPr>
       <w:r>
         <w:rPr>
-          <w:lang w:val="en-US"/>
-        </w:rPr>
-        <w:t>The innovation is a key factor in driving competing success</w:t>
-      </w:r>
-      <w:r>
-        <w:rPr>
-          <w:lang w:val="en-US"/>
-        </w:rPr>
-        <w:t xml:space="preserve">, where enabling rapidly a new design, short production times, lifecycles, segmenting the market towards </w:t>
-      </w:r>
-      <w:r>
-        <w:rPr>
-          <w:lang w:val="en-US"/>
-        </w:rPr>
-        <w:t>niches</w:t>
-      </w:r>
-      <w:r>
-        <w:rPr>
-          <w:lang w:val="en-US"/>
-        </w:rPr>
-        <w:t xml:space="preserve">, allows impactful change and news all over the world. </w:t>
-      </w:r>
-      <w:r>
-        <w:rPr>
-          <w:lang w:val="en-US"/>
-        </w:rPr>
-        <w:t xml:space="preserve">Many innovation help industries differentiate themselves. </w:t>
-      </w:r>
-    </w:p>
-    <w:p>
-      <w:pPr>
-        <w:rPr>
-          <w:lang w:val="en-US"/>
-        </w:rPr>
-      </w:pPr>
-      <w:r>
-        <w:rPr>
-          <w:lang w:val="en-US"/>
-        </w:rPr>
-        <w:t>Advances in information technology have enabled faster innovation</w:t>
-      </w:r>
-      <w:r>
-        <w:rPr>
-          <w:lang w:val="en-US"/>
-        </w:rPr>
-        <w:t xml:space="preserve">, enabling rapid design and shorter production. Innovation and advances in information lead to shorter product lifecycles, creating more rapid new product introductions and having greater market segmentation. This </w:t>
-      </w:r>
-      <w:r>
-        <w:rPr>
-          <w:lang w:val="en-US"/>
-        </w:rPr>
-        <w:t>enables a wider range of goods and services to be delivered to people worldwide.</w:t>
-      </w:r>
-      <w:r>
-        <w:rPr>
-          <w:lang w:val="en-US"/>
-        </w:rPr>
-        <w:t xml:space="preserve"> </w:t>
-      </w:r>
-    </w:p>
-    <w:p>
-      <w:pPr>
-        <w:rPr>
-          <w:lang w:val="en-US"/>
-        </w:rPr>
-      </w:pPr>
+          <w:u w:val="single"/>
+          <w:lang w:val="en-US"/>
+        </w:rPr>
+        <w:t>Innovation</w:t>
+      </w:r>
+      <w:r>
+        <w:rPr>
+          <w:lang w:val="en-US"/>
+        </w:rPr>
+        <w:t xml:space="preserve"> stands as a pivotal element in shaping the success of competitive endeavors. Swiftly introducing novel designs, shortening production cycles, managing product lifecycles, and effectively segmenting the market into niche categories can catalyze substantial change and capture global attention. Many times, innovations serve as the differentiating factor that sets industries apart, allowing them to carve a unique niche in the market and make a notable impact across the world</w:t>
+      </w:r>
+      <w:r>
+        <w:rPr>
+          <w:lang w:val="en-US"/>
+        </w:rPr>
+        <w:t>.</w:t>
+      </w:r>
+    </w:p>
+    <w:p>
+      <w:pPr>
+        <w:rPr>
+          <w:lang w:val="en-US"/>
+        </w:rPr>
+      </w:pPr>
+      <w:r>
+        <w:rPr>
+          <w:lang w:val="en-US"/>
+        </w:rPr>
+        <w:t xml:space="preserve">Information technology advancements have accelerated </w:t>
+      </w:r>
+      <w:r>
+        <w:rPr>
+          <w:lang w:val="en-US"/>
+        </w:rPr>
+        <w:t>innovation very much</w:t>
+      </w:r>
+      <w:r>
+        <w:rPr>
+          <w:lang w:val="en-US"/>
+        </w:rPr>
+        <w:t>, expediting design processes and reducing production timelines. This synergy between innovation and information technology results in shorter product lifecycles, facilitating swift product launches and fostering diverse market segmentation. Consequently, a broader array of goods and services can be distributed to a global audience</w:t>
+      </w:r>
+      <w:r>
+        <w:rPr>
+          <w:lang w:val="en-US"/>
+        </w:rPr>
+        <w:t>.</w:t>
+      </w:r>
+    </w:p>
+    <w:p>
+      <w:pPr>
+        <w:rPr>
+          <w:lang w:val="en-US"/>
+        </w:rPr>
+      </w:pPr>
+      <w:r>
+        <w:rPr>
+          <w:lang w:val="en-US"/>
+        </w:rPr>
+        <w:drawing>
+          <wp:anchor distT="0" distB="0" distL="114300" distR="114300" simplePos="0" relativeHeight="251663360" behindDoc="0" locked="0" layoutInCell="1" allowOverlap="1" wp14:anchorId="67602892" wp14:editId="6326E686">
+            <wp:simplePos x="0" y="0"/>
+            <wp:positionH relativeFrom="column">
+              <wp:posOffset>1255395</wp:posOffset>
+            </wp:positionH>
+            <wp:positionV relativeFrom="paragraph">
+              <wp:posOffset>591185</wp:posOffset>
+            </wp:positionV>
+            <wp:extent cx="3891280" cy="1707515"/>
+            <wp:effectExtent l="0" t="0" r="0" b="6985"/>
+            <wp:wrapSquare wrapText="bothSides"/>
+            <wp:docPr id="1027638616" name="Immagine 1" descr="Immagine che contiene testo, schermata, diagramma&#10;&#10;Descrizione generata automaticamente"/>
+            <wp:cNvGraphicFramePr>
+              <a:graphicFrameLocks xmlns:a="http://schemas.openxmlformats.org/drawingml/2006/main" noChangeAspect="1"/>
+            </wp:cNvGraphicFramePr>
+            <a:graphic xmlns:a="http://schemas.openxmlformats.org/drawingml/2006/main">
+              <a:graphicData uri="http://schemas.openxmlformats.org/drawingml/2006/picture">
+                <pic:pic xmlns:pic="http://schemas.openxmlformats.org/drawingml/2006/picture">
+                  <pic:nvPicPr>
+                    <pic:cNvPr id="1027638616" name="Immagine 1" descr="Immagine che contiene testo, schermata, diagramma&#10;&#10;Descrizione generata automaticamente"/>
+                    <pic:cNvPicPr/>
+                  </pic:nvPicPr>
+                  <pic:blipFill>
+                    <a:blip r:embed="rId9" cstate="print">
+                      <a:extLst>
+                        <a:ext uri="{28A0092B-C50C-407E-A947-70E740481C1C}">
+                          <a14:useLocalDpi xmlns:a14="http://schemas.microsoft.com/office/drawing/2010/main" val="0"/>
+                        </a:ext>
+                      </a:extLst>
+                    </a:blip>
+                    <a:stretch>
+                      <a:fillRect/>
+                    </a:stretch>
+                  </pic:blipFill>
+                  <pic:spPr>
+                    <a:xfrm>
+                      <a:off x="0" y="0"/>
+                      <a:ext cx="3891280" cy="1707515"/>
+                    </a:xfrm>
+                    <a:prstGeom prst="rect">
+                      <a:avLst/>
+                    </a:prstGeom>
+                  </pic:spPr>
+                </pic:pic>
+              </a:graphicData>
+            </a:graphic>
+          </wp:anchor>
+        </w:drawing>
+      </w:r>
       <w:r>
         <w:rPr>
           <w:lang w:val="en-US"/>
@@ -5053,7 +5316,19 @@
         <w:rPr>
           <w:lang w:val="en-US"/>
         </w:rPr>
-        <w:t xml:space="preserve">ul innovation requires specific strategies and implementation processes, creating an </w:t>
+        <w:t xml:space="preserve">ul innovation requires specific strategies and implementation processes, </w:t>
+      </w:r>
+      <w:r>
+        <w:rPr>
+          <w:lang w:val="en-US"/>
+        </w:rPr>
+        <w:t>crafting</w:t>
+      </w:r>
+      <w:r>
+        <w:rPr>
+          <w:lang w:val="en-US"/>
+        </w:rPr>
+        <w:t xml:space="preserve"> an </w:t>
       </w:r>
       <w:r>
         <w:rPr>
@@ -5073,7 +5348,62 @@
         <w:rPr>
           <w:lang w:val="en-US"/>
         </w:rPr>
-        <w:t xml:space="preserve"> Specifically:</w:t>
+        <w:t xml:space="preserve"> </w:t>
+      </w:r>
+    </w:p>
+    <w:p>
+      <w:pPr>
+        <w:rPr>
+          <w:lang w:val="en-US"/>
+        </w:rPr>
+      </w:pPr>
+    </w:p>
+    <w:p>
+      <w:pPr>
+        <w:rPr>
+          <w:lang w:val="en-US"/>
+        </w:rPr>
+      </w:pPr>
+    </w:p>
+    <w:p>
+      <w:pPr>
+        <w:rPr>
+          <w:lang w:val="en-US"/>
+        </w:rPr>
+      </w:pPr>
+    </w:p>
+    <w:p>
+      <w:pPr>
+        <w:rPr>
+          <w:lang w:val="en-US"/>
+        </w:rPr>
+      </w:pPr>
+    </w:p>
+    <w:p>
+      <w:pPr>
+        <w:rPr>
+          <w:lang w:val="en-US"/>
+        </w:rPr>
+      </w:pPr>
+    </w:p>
+    <w:p>
+      <w:pPr>
+        <w:rPr>
+          <w:lang w:val="en-US"/>
+        </w:rPr>
+      </w:pPr>
+    </w:p>
+    <w:p>
+      <w:pPr>
+        <w:rPr>
+          <w:lang w:val="en-US"/>
+        </w:rPr>
+      </w:pPr>
+      <w:r>
+        <w:rPr>
+          <w:lang w:val="en-US"/>
+        </w:rPr>
+        <w:t>Specifically:</w:t>
       </w:r>
     </w:p>
     <w:p>
@@ -5091,7 +5421,13 @@
         <w:rPr>
           <w:lang w:val="en-US"/>
         </w:rPr>
-        <w:t>Foundations of technological innovation</w:t>
+        <w:t xml:space="preserve">Foundations of </w:t>
+      </w:r>
+      <w:r>
+        <w:rPr>
+          <w:lang w:val="en-US"/>
+        </w:rPr>
+        <w:t>Technological Innovation</w:t>
       </w:r>
     </w:p>
     <w:p>
@@ -5349,7 +5685,19 @@
         <w:rPr>
           <w:lang w:val="en-US"/>
         </w:rPr>
-        <w:t>Manage the product development, allocating resources accordingly, creating good teams, maintaining leadership and motivation</w:t>
+        <w:t xml:space="preserve">Manage the product development, allocating </w:t>
+      </w:r>
+      <w:r>
+        <w:rPr>
+          <w:lang w:val="en-US"/>
+        </w:rPr>
+        <w:t xml:space="preserve">resources </w:t>
+      </w:r>
+      <w:r>
+        <w:rPr>
+          <w:lang w:val="en-US"/>
+        </w:rPr>
+        <w:t>accordingly, creating good teams, maintaining leadership and motivation</w:t>
       </w:r>
     </w:p>
     <w:p>
@@ -5380,13 +5728,39 @@
         <w:rPr>
           <w:lang w:val="en-US"/>
         </w:rPr>
+        <w:br w:type="page"/>
+      </w:r>
+    </w:p>
+    <w:p>
+      <w:pPr>
+        <w:rPr>
+          <w:lang w:val="en-US"/>
+        </w:rPr>
+      </w:pPr>
+      <w:r>
+        <w:rPr>
+          <w:lang w:val="en-US"/>
+        </w:rPr>
+        <w:lastRenderedPageBreak/>
         <w:t>Some natural questions that we may ask ourselves are</w:t>
       </w:r>
       <w:r>
         <w:rPr>
           <w:lang w:val="en-US"/>
         </w:rPr>
-        <w:t xml:space="preserve"> (coming from the slide, I try to give my take giving just a few keywords, helping the overall discussion):</w:t>
+        <w:t xml:space="preserve"> (coming from the slide, I try to give my</w:t>
+      </w:r>
+      <w:r>
+        <w:rPr>
+          <w:lang w:val="en-US"/>
+        </w:rPr>
+        <w:t xml:space="preserve"> answer</w:t>
+      </w:r>
+      <w:r>
+        <w:rPr>
+          <w:lang w:val="en-US"/>
+        </w:rPr>
+        <w:t xml:space="preserve"> take, helping the overall discussion):</w:t>
       </w:r>
     </w:p>
     <w:p>
@@ -5524,12 +5898,11 @@
           <w:lang w:val="en-US"/>
         </w:rPr>
       </w:pPr>
-      <w:bookmarkStart w:id="2" w:name="_Toc148633899"/>
-      <w:r>
-        <w:rPr>
-          <w:lang w:val="en-US"/>
-        </w:rPr>
-        <w:lastRenderedPageBreak/>
+      <w:bookmarkStart w:id="2" w:name="_Toc148858227"/>
+      <w:r>
+        <w:rPr>
+          <w:lang w:val="en-US"/>
+        </w:rPr>
         <w:t>Chapter 2 – Sources of innovation</w:t>
       </w:r>
       <w:bookmarkEnd w:id="2"/>
@@ -5540,13 +5913,6 @@
           <w:lang w:val="en-US"/>
         </w:rPr>
       </w:pPr>
-    </w:p>
-    <w:p>
-      <w:pPr>
-        <w:rPr>
-          <w:lang w:val="en-US"/>
-        </w:rPr>
-      </w:pPr>
       <w:r>
         <w:rPr>
           <w:lang w:val="en-US"/>
@@ -5636,32 +6002,21 @@
       </w:pPr>
       <w:r>
         <w:rPr>
-          <w:lang w:val="en-US"/>
-        </w:rPr>
-        <w:t>Innovation can arise from many different sources and the linkages between them</w:t>
-      </w:r>
-      <w:r>
-        <w:rPr>
-          <w:lang w:val="en-US"/>
-        </w:rPr>
-        <w:t xml:space="preserve"> is strong, central and decentralized at the same time. </w:t>
-      </w:r>
-    </w:p>
-    <w:p>
-      <w:pPr>
-        <w:rPr>
-          <w:lang w:val="en-US"/>
-        </w:rPr>
-      </w:pPr>
-      <w:r>
-        <w:rPr>
           <w:noProof/>
           <w:lang w:val="en-US"/>
         </w:rPr>
         <w:drawing>
-          <wp:inline distT="0" distB="0" distL="0" distR="0" wp14:anchorId="1A6C80DA" wp14:editId="454FD971">
-            <wp:extent cx="2716306" cy="1887858"/>
-            <wp:effectExtent l="0" t="0" r="8255" b="0"/>
+          <wp:anchor distT="0" distB="0" distL="114300" distR="114300" simplePos="0" relativeHeight="251662336" behindDoc="0" locked="0" layoutInCell="1" allowOverlap="1" wp14:anchorId="1A6C80DA" wp14:editId="41513339">
+            <wp:simplePos x="0" y="0"/>
+            <wp:positionH relativeFrom="column">
+              <wp:posOffset>1857375</wp:posOffset>
+            </wp:positionH>
+            <wp:positionV relativeFrom="paragraph">
+              <wp:posOffset>397510</wp:posOffset>
+            </wp:positionV>
+            <wp:extent cx="2485390" cy="1727200"/>
+            <wp:effectExtent l="0" t="0" r="0" b="6350"/>
+            <wp:wrapSquare wrapText="bothSides"/>
             <wp:docPr id="1604591504" name="Immagine 1" descr="Immagine che contiene cerchio, diagramma, linea, schermata&#10;&#10;Descrizione generata automaticamente"/>
             <wp:cNvGraphicFramePr>
               <a:graphicFrameLocks xmlns:a="http://schemas.openxmlformats.org/drawingml/2006/main" noChangeAspect="1"/>
@@ -5674,7 +6029,13 @@
                     <pic:cNvPicPr/>
                   </pic:nvPicPr>
                   <pic:blipFill>
-                    <a:blip r:embed="rId9"/>
+                    <a:blip r:embed="rId10">
+                      <a:extLst>
+                        <a:ext uri="{28A0092B-C50C-407E-A947-70E740481C1C}">
+                          <a14:useLocalDpi xmlns:a14="http://schemas.microsoft.com/office/drawing/2010/main" val="0"/>
+                        </a:ext>
+                      </a:extLst>
+                    </a:blip>
                     <a:stretch>
                       <a:fillRect/>
                     </a:stretch>
@@ -5682,7 +6043,7 @@
                   <pic:spPr>
                     <a:xfrm>
                       <a:off x="0" y="0"/>
-                      <a:ext cx="2726488" cy="1894934"/>
+                      <a:ext cx="2485390" cy="1727200"/>
                     </a:xfrm>
                     <a:prstGeom prst="rect">
                       <a:avLst/>
@@ -5691,9 +6052,75 @@
                 </pic:pic>
               </a:graphicData>
             </a:graphic>
-          </wp:inline>
+            <wp14:sizeRelH relativeFrom="margin">
+              <wp14:pctWidth>0</wp14:pctWidth>
+            </wp14:sizeRelH>
+            <wp14:sizeRelV relativeFrom="margin">
+              <wp14:pctHeight>0</wp14:pctHeight>
+            </wp14:sizeRelV>
+          </wp:anchor>
         </w:drawing>
       </w:r>
+      <w:r>
+        <w:rPr>
+          <w:lang w:val="en-US"/>
+        </w:rPr>
+        <w:t>Innovation can arise from many different sources and the linkages between them</w:t>
+      </w:r>
+      <w:r>
+        <w:rPr>
+          <w:lang w:val="en-US"/>
+        </w:rPr>
+        <w:t xml:space="preserve"> is strong, central and decentralized at the same time. </w:t>
+      </w:r>
+      <w:r>
+        <w:rPr>
+          <w:lang w:val="en-US"/>
+        </w:rPr>
+        <w:t>This is briefly summarized by the following figure.</w:t>
+      </w:r>
+    </w:p>
+    <w:p>
+      <w:pPr>
+        <w:rPr>
+          <w:lang w:val="en-US"/>
+        </w:rPr>
+      </w:pPr>
+    </w:p>
+    <w:p>
+      <w:pPr>
+        <w:rPr>
+          <w:lang w:val="en-US"/>
+        </w:rPr>
+      </w:pPr>
+    </w:p>
+    <w:p>
+      <w:pPr>
+        <w:rPr>
+          <w:lang w:val="en-US"/>
+        </w:rPr>
+      </w:pPr>
+    </w:p>
+    <w:p>
+      <w:pPr>
+        <w:rPr>
+          <w:lang w:val="en-US"/>
+        </w:rPr>
+      </w:pPr>
+    </w:p>
+    <w:p>
+      <w:pPr>
+        <w:rPr>
+          <w:lang w:val="en-US"/>
+        </w:rPr>
+      </w:pPr>
+    </w:p>
+    <w:p>
+      <w:pPr>
+        <w:rPr>
+          <w:lang w:val="en-US"/>
+        </w:rPr>
+      </w:pPr>
     </w:p>
     <w:p>
       <w:pPr>
@@ -5732,17 +6159,48 @@
         </w:rPr>
         <w:t xml:space="preserve">). </w:t>
       </w:r>
-    </w:p>
-    <w:p>
-      <w:pPr>
-        <w:rPr>
-          <w:lang w:val="en-US"/>
-        </w:rPr>
-      </w:pPr>
-      <w:r>
-        <w:rPr>
-          <w:lang w:val="en-US"/>
-        </w:rPr>
+      <w:r>
+        <w:rPr>
+          <w:lang w:val="en-US"/>
+        </w:rPr>
+        <w:t xml:space="preserve">Essentially, </w:t>
+      </w:r>
+      <w:r>
+        <w:rPr>
+          <w:lang w:val="en-US"/>
+        </w:rPr>
+        <w:t>it’s a</w:t>
+      </w:r>
+      <w:r>
+        <w:rPr>
+          <w:lang w:val="en-US"/>
+        </w:rPr>
+        <w:t xml:space="preserve"> converge</w:t>
+      </w:r>
+      <w:r>
+        <w:rPr>
+          <w:lang w:val="en-US"/>
+        </w:rPr>
+        <w:t xml:space="preserve">nce </w:t>
+      </w:r>
+      <w:r>
+        <w:rPr>
+          <w:lang w:val="en-US"/>
+        </w:rPr>
+        <w:t xml:space="preserve">between the best ideas in the field and a mix or our own, without judging feasibility in the immediate term. </w:t>
+      </w:r>
+    </w:p>
+    <w:p>
+      <w:pPr>
+        <w:rPr>
+          <w:lang w:val="en-US"/>
+        </w:rPr>
+      </w:pPr>
+      <w:r>
+        <w:rPr>
+          <w:lang w:val="en-US"/>
+        </w:rPr>
+        <w:lastRenderedPageBreak/>
         <w:t xml:space="preserve">We might manage to categorize </w:t>
       </w:r>
       <w:r>
@@ -5768,7 +6226,31 @@
         <w:rPr>
           <w:lang w:val="en-US"/>
         </w:rPr>
-        <w:t>n, crafting new social process</w:t>
+        <w:t>n</w:t>
+      </w:r>
+      <w:r>
+        <w:rPr>
+          <w:lang w:val="en-US"/>
+        </w:rPr>
+        <w:t xml:space="preserve"> and the </w:t>
+      </w:r>
+      <w:r>
+        <w:rPr>
+          <w:lang w:val="en-US"/>
+        </w:rPr>
+        <w:t xml:space="preserve">crafting </w:t>
+      </w:r>
+      <w:r>
+        <w:rPr>
+          <w:lang w:val="en-US"/>
+        </w:rPr>
+        <w:t xml:space="preserve">of new </w:t>
+      </w:r>
+      <w:r>
+        <w:rPr>
+          <w:lang w:val="en-US"/>
+        </w:rPr>
+        <w:t>social process</w:t>
       </w:r>
       <w:r>
         <w:rPr>
@@ -5780,32 +6262,32 @@
         <w:rPr>
           <w:lang w:val="en-US"/>
         </w:rPr>
-        <w:t xml:space="preserve">that help shape new forms of interactions and trainings, encouraging creativity in action (Google for example, encouraging spending time to think new ideas). </w:t>
-      </w:r>
-    </w:p>
-    <w:p>
-      <w:pPr>
-        <w:rPr>
-          <w:lang w:val="en-US"/>
-        </w:rPr>
-      </w:pPr>
-      <w:r>
-        <w:rPr>
-          <w:lang w:val="en-US"/>
-        </w:rPr>
-        <w:t xml:space="preserve">Innovating means then implementing creative ideas into new devices or processes, taking for </w:t>
-      </w:r>
-      <w:r>
-        <w:rPr>
-          <w:lang w:val="en-US"/>
-        </w:rPr>
-        <w:t>example</w:t>
-      </w:r>
-      <w:r>
-        <w:rPr>
-          <w:lang w:val="en-US"/>
-        </w:rPr>
-        <w:t xml:space="preserve"> </w:t>
+        <w:t xml:space="preserve">that help shape new forms of interactions and trainings, encouraging creativity in action (Google for example, </w:t>
+      </w:r>
+      <w:r>
+        <w:rPr>
+          <w:lang w:val="en-US"/>
+        </w:rPr>
+        <w:t>which encourages its employees to spend time working on personal projects and gives awards for new ideas</w:t>
+      </w:r>
+      <w:r>
+        <w:rPr>
+          <w:lang w:val="en-US"/>
+        </w:rPr>
+        <w:t xml:space="preserve">). </w:t>
+      </w:r>
+    </w:p>
+    <w:p>
+      <w:pPr>
+        <w:rPr>
+          <w:lang w:val="en-US"/>
+        </w:rPr>
+      </w:pPr>
+      <w:r>
+        <w:rPr>
+          <w:lang w:val="en-US"/>
+        </w:rPr>
+        <w:t xml:space="preserve">Innovation involves the practical application of creative ideas to create new devices or processes. Take </w:t>
       </w:r>
       <w:r>
         <w:rPr>
@@ -5819,7 +6301,25 @@
         <w:rPr>
           <w:lang w:val="en-US"/>
         </w:rPr>
-        <w:t xml:space="preserve">, people who essentially mastered the basic tools and operations of specific fields, always keen of finding new problems to stimulate their sense of unified knowledge, questioning assumptions and then creating as a whole process of giving and taking, this way developing many new devices but commercializing very few. </w:t>
+        <w:t>, for instance</w:t>
+      </w:r>
+      <w:r>
+        <w:rPr>
+          <w:lang w:val="en-US"/>
+        </w:rPr>
+        <w:t xml:space="preserve"> - </w:t>
+      </w:r>
+      <w:r>
+        <w:rPr>
+          <w:lang w:val="en-US"/>
+        </w:rPr>
+        <w:t>they master the fundamental tools and operations of their respective fields. They constantly seek new challenges to expand their unified knowledge. They question established assumptions and engage in a continuous process of ideation, refinement, and experimentation. This approach results in the development of numerous new devices, though only a select few are eventually commercialized</w:t>
+      </w:r>
+      <w:r>
+        <w:rPr>
+          <w:lang w:val="en-US"/>
+        </w:rPr>
+        <w:t>.</w:t>
       </w:r>
     </w:p>
     <w:p>
@@ -5838,7 +6338,13 @@
         <w:rPr>
           <w:lang w:val="en-US"/>
         </w:rPr>
-        <w:t>Paraphrasing: t</w:t>
+        <w:t>The perspective is this</w:t>
+      </w:r>
+      <w:r>
+        <w:rPr>
+          <w:lang w:val="en-US"/>
+        </w:rPr>
+        <w:t>: t</w:t>
       </w:r>
       <w:r>
         <w:rPr>
@@ -5856,86 +6362,193 @@
         <w:rPr>
           <w:lang w:val="en-US"/>
         </w:rPr>
-        <w:t xml:space="preserve"> by making, thinking by thinking and proving yourself wrong overtime. When the time is right, you will be right too. </w:t>
-      </w:r>
-    </w:p>
-    <w:p>
-      <w:pPr>
-        <w:rPr>
-          <w:lang w:val="en-US"/>
-        </w:rPr>
-      </w:pPr>
-      <w:r>
-        <w:rPr>
-          <w:lang w:val="en-US"/>
-        </w:rPr>
-        <w:br w:type="page"/>
-      </w:r>
-    </w:p>
-    <w:p>
-      <w:pPr>
-        <w:rPr>
-          <w:lang w:val="en-US"/>
-        </w:rPr>
-      </w:pPr>
-      <w:r>
-        <w:rPr>
-          <w:lang w:val="en-US"/>
-        </w:rPr>
-        <w:lastRenderedPageBreak/>
+        <w:t xml:space="preserve"> by making, thinking by thinking and proving yourself wrong overtime</w:t>
+      </w:r>
+      <w:r>
+        <w:rPr>
+          <w:lang w:val="en-US"/>
+        </w:rPr>
+        <w:t xml:space="preserve">. </w:t>
+      </w:r>
+      <w:r>
+        <w:rPr>
+          <w:lang w:val="en-US"/>
+        </w:rPr>
+        <w:t>When the moment is ripe, your ideas and actions will align for success.</w:t>
+      </w:r>
+    </w:p>
+    <w:p>
+      <w:pPr>
+        <w:rPr>
+          <w:lang w:val="en-US"/>
+        </w:rPr>
+      </w:pPr>
+      <w:r>
+        <w:rPr>
+          <w:lang w:val="en-US"/>
+        </w:rPr>
         <w:t>Many other times, innovation can come by users (</w:t>
       </w:r>
+      <w:r>
+        <w:rPr>
+          <w:u w:val="single"/>
+          <w:lang w:val="en-US"/>
+        </w:rPr>
+        <w:t>innovation by users</w:t>
+      </w:r>
+      <w:r>
+        <w:rPr>
+          <w:lang w:val="en-US"/>
+        </w:rPr>
+        <w:t xml:space="preserve">), because they have a deep understanding of </w:t>
+      </w:r>
+      <w:r>
+        <w:rPr>
+          <w:lang w:val="en-US"/>
+        </w:rPr>
+        <w:t xml:space="preserve">their own </w:t>
+      </w:r>
+      <w:r>
+        <w:rPr>
+          <w:lang w:val="en-US"/>
+        </w:rPr>
+        <w:t xml:space="preserve">needs practically and tend to solve their problems themselves. </w:t>
+      </w:r>
+      <w:r>
+        <w:rPr>
+          <w:lang w:val="en-US"/>
+        </w:rPr>
+        <w:t xml:space="preserve">Also, there is </w:t>
+      </w:r>
+      <w:r>
+        <w:rPr>
+          <w:u w:val="single"/>
+          <w:lang w:val="en-US"/>
+        </w:rPr>
+        <w:t>R</w:t>
+      </w:r>
+      <w:r>
+        <w:rPr>
+          <w:u w:val="single"/>
+          <w:lang w:val="en-US"/>
+        </w:rPr>
+        <w:t xml:space="preserve">esearch and </w:t>
+      </w:r>
+      <w:r>
+        <w:rPr>
+          <w:u w:val="single"/>
+          <w:lang w:val="en-US"/>
+        </w:rPr>
+        <w:t>D</w:t>
+      </w:r>
+      <w:r>
+        <w:rPr>
+          <w:u w:val="single"/>
+          <w:lang w:val="en-US"/>
+        </w:rPr>
+        <w:t>evelopment by firms (R&amp;D)</w:t>
+      </w:r>
+      <w:r>
+        <w:rPr>
+          <w:lang w:val="en-US"/>
+        </w:rPr>
+        <w:t>. Research refers to both</w:t>
+      </w:r>
+      <w:r>
+        <w:rPr>
+          <w:lang w:val="en-US"/>
+        </w:rPr>
+        <w:t>:</w:t>
+      </w:r>
+    </w:p>
+    <w:p>
+      <w:pPr>
+        <w:pStyle w:val="Paragrafoelenco"/>
+        <w:numPr>
+          <w:ilvl w:val="0"/>
+          <w:numId w:val="3"/>
+        </w:numPr>
+        <w:rPr>
+          <w:lang w:val="en-US"/>
+        </w:rPr>
+      </w:pPr>
       <w:r>
         <w:rPr>
           <w:i/>
           <w:iCs/>
           <w:lang w:val="en-US"/>
         </w:rPr>
-        <w:t>innovation by users</w:t>
-      </w:r>
-      <w:r>
-        <w:rPr>
-          <w:lang w:val="en-US"/>
-        </w:rPr>
-        <w:t xml:space="preserve">), because they have a deep understanding of </w:t>
-      </w:r>
-      <w:r>
-        <w:rPr>
-          <w:lang w:val="en-US"/>
-        </w:rPr>
-        <w:t xml:space="preserve">their own </w:t>
-      </w:r>
-      <w:r>
-        <w:rPr>
-          <w:lang w:val="en-US"/>
-        </w:rPr>
-        <w:t xml:space="preserve">needs practically and tend to solve their problems themselves. </w:t>
-      </w:r>
-      <w:r>
-        <w:rPr>
-          <w:lang w:val="en-US"/>
-        </w:rPr>
-        <w:t xml:space="preserve">Also, there is </w:t>
-      </w:r>
+        <w:t>Basic research</w:t>
+      </w:r>
+      <w:r>
+        <w:rPr>
+          <w:lang w:val="en-US"/>
+        </w:rPr>
+        <w:t xml:space="preserve"> aims at increasing understanding of a topic or field without an immediate commercial application in mind</w:t>
+      </w:r>
+    </w:p>
+    <w:p>
+      <w:pPr>
+        <w:pStyle w:val="Paragrafoelenco"/>
+        <w:numPr>
+          <w:ilvl w:val="0"/>
+          <w:numId w:val="3"/>
+        </w:numPr>
+        <w:rPr>
+          <w:lang w:val="en-US"/>
+        </w:rPr>
+      </w:pPr>
       <w:r>
         <w:rPr>
           <w:i/>
           <w:iCs/>
           <w:lang w:val="en-US"/>
         </w:rPr>
-        <w:t>research and development by firms (R&amp;D)</w:t>
-      </w:r>
-      <w:r>
-        <w:rPr>
-          <w:lang w:val="en-US"/>
-        </w:rPr>
-        <w:t>. Research refers to both basic and applied research</w:t>
-      </w:r>
-      <w:r>
-        <w:rPr>
-          <w:lang w:val="en-US"/>
-        </w:rPr>
-        <w:t>:</w:t>
+        <w:t>Applied research</w:t>
+      </w:r>
+      <w:r>
+        <w:rPr>
+          <w:lang w:val="en-US"/>
+        </w:rPr>
+        <w:t xml:space="preserve"> aims at increasing understanding of a topic or field to meet a specific need</w:t>
+      </w:r>
+      <w:r>
+        <w:rPr>
+          <w:lang w:val="en-US"/>
+        </w:rPr>
+        <w:t xml:space="preserve"> (more likely to have commercialization than the basic one) </w:t>
+      </w:r>
+    </w:p>
+    <w:p>
+      <w:pPr>
+        <w:rPr>
+          <w:lang w:val="en-US"/>
+        </w:rPr>
+      </w:pPr>
+      <w:r>
+        <w:rPr>
+          <w:u w:val="single"/>
+          <w:lang w:val="en-US"/>
+        </w:rPr>
+        <w:t>Development</w:t>
+      </w:r>
+      <w:r>
+        <w:rPr>
+          <w:lang w:val="en-US"/>
+        </w:rPr>
+        <w:t xml:space="preserve"> refers to activities that apply knowledge to produce useful devices, materials, or processes</w:t>
+      </w:r>
+      <w:r>
+        <w:rPr>
+          <w:lang w:val="en-US"/>
+        </w:rPr>
+        <w:t xml:space="preserve">. </w:t>
+      </w:r>
+      <w:r>
+        <w:rPr>
+          <w:lang w:val="en-US"/>
+        </w:rPr>
+        <w:t>In this case, we have two specific approaches:</w:t>
       </w:r>
     </w:p>
     <w:p>
@@ -5955,13 +6568,31 @@
           <w:iCs/>
           <w:lang w:val="en-US"/>
         </w:rPr>
-        <w:t>Basic research</w:t>
-      </w:r>
-      <w:r>
-        <w:rPr>
-          <w:lang w:val="en-US"/>
-        </w:rPr>
-        <w:t xml:space="preserve"> aims at increasing understanding of a topic or field without an immediate commercial application in mind</w:t>
+        <w:t>Science Push</w:t>
+      </w:r>
+      <w:r>
+        <w:rPr>
+          <w:lang w:val="en-US"/>
+        </w:rPr>
+        <w:t xml:space="preserve"> approaches suggest that innovation proceeds linearly:</w:t>
+      </w:r>
+    </w:p>
+    <w:p>
+      <w:pPr>
+        <w:pStyle w:val="Paragrafoelenco"/>
+        <w:numPr>
+          <w:ilvl w:val="1"/>
+          <w:numId w:val="3"/>
+        </w:numPr>
+        <w:rPr>
+          <w:lang w:val="en-US"/>
+        </w:rPr>
+      </w:pPr>
+      <w:r>
+        <w:rPr>
+          <w:lang w:val="en-US"/>
+        </w:rPr>
+        <w:t xml:space="preserve">Scientific discovery → invention → manufacturing → Marketing. </w:t>
       </w:r>
     </w:p>
     <w:p>
@@ -5981,78 +6612,13 @@
           <w:iCs/>
           <w:lang w:val="en-US"/>
         </w:rPr>
-        <w:t>Applied research</w:t>
-      </w:r>
-      <w:r>
-        <w:rPr>
-          <w:lang w:val="en-US"/>
-        </w:rPr>
-        <w:t xml:space="preserve"> aims at increasing understanding of a topic or field to meet a specific need</w:t>
-      </w:r>
-      <w:r>
-        <w:rPr>
-          <w:lang w:val="en-US"/>
-        </w:rPr>
-        <w:t xml:space="preserve"> (more likely to have commercialization than the basic one) </w:t>
-      </w:r>
-    </w:p>
-    <w:p>
-      <w:pPr>
-        <w:rPr>
-          <w:lang w:val="en-US"/>
-        </w:rPr>
-      </w:pPr>
-      <w:r>
-        <w:rPr>
-          <w:i/>
-          <w:iCs/>
-          <w:lang w:val="en-US"/>
-        </w:rPr>
-        <w:t>Development</w:t>
-      </w:r>
-      <w:r>
-        <w:rPr>
-          <w:lang w:val="en-US"/>
-        </w:rPr>
-        <w:t xml:space="preserve"> refers to activities that apply knowledge to produce useful devices, materials, or processes</w:t>
-      </w:r>
-      <w:r>
-        <w:rPr>
-          <w:lang w:val="en-US"/>
-        </w:rPr>
-        <w:t xml:space="preserve">. </w:t>
-      </w:r>
-      <w:r>
-        <w:rPr>
-          <w:lang w:val="en-US"/>
-        </w:rPr>
-        <w:t>In this case, we have two specific approaches:</w:t>
-      </w:r>
-    </w:p>
-    <w:p>
-      <w:pPr>
-        <w:pStyle w:val="Paragrafoelenco"/>
-        <w:numPr>
-          <w:ilvl w:val="0"/>
-          <w:numId w:val="3"/>
-        </w:numPr>
-        <w:rPr>
-          <w:lang w:val="en-US"/>
-        </w:rPr>
-      </w:pPr>
-      <w:r>
-        <w:rPr>
-          <w:i/>
-          <w:iCs/>
-          <w:lang w:val="en-US"/>
-        </w:rPr>
-        <w:t>Science Push</w:t>
-      </w:r>
-      <w:r>
-        <w:rPr>
-          <w:lang w:val="en-US"/>
-        </w:rPr>
-        <w:t xml:space="preserve"> approaches suggest that innovation proceeds linearly:</w:t>
+        <w:t xml:space="preserve">Demand Pull </w:t>
+      </w:r>
+      <w:r>
+        <w:rPr>
+          <w:lang w:val="en-US"/>
+        </w:rPr>
+        <w:t>approaches argued that innovation originates with unmet customer need:</w:t>
       </w:r>
     </w:p>
     <w:p>
@@ -6070,50 +6636,6 @@
         <w:rPr>
           <w:lang w:val="en-US"/>
         </w:rPr>
-        <w:t xml:space="preserve">Scientific discovery → invention → manufacturing → Marketing. </w:t>
-      </w:r>
-    </w:p>
-    <w:p>
-      <w:pPr>
-        <w:pStyle w:val="Paragrafoelenco"/>
-        <w:numPr>
-          <w:ilvl w:val="0"/>
-          <w:numId w:val="3"/>
-        </w:numPr>
-        <w:rPr>
-          <w:lang w:val="en-US"/>
-        </w:rPr>
-      </w:pPr>
-      <w:r>
-        <w:rPr>
-          <w:i/>
-          <w:iCs/>
-          <w:lang w:val="en-US"/>
-        </w:rPr>
-        <w:t xml:space="preserve">Demand Pull </w:t>
-      </w:r>
-      <w:r>
-        <w:rPr>
-          <w:lang w:val="en-US"/>
-        </w:rPr>
-        <w:t>approaches argued that innovation originates with unmet customer need:</w:t>
-      </w:r>
-    </w:p>
-    <w:p>
-      <w:pPr>
-        <w:pStyle w:val="Paragrafoelenco"/>
-        <w:numPr>
-          <w:ilvl w:val="1"/>
-          <w:numId w:val="3"/>
-        </w:numPr>
-        <w:rPr>
-          <w:lang w:val="en-US"/>
-        </w:rPr>
-      </w:pPr>
-      <w:r>
-        <w:rPr>
-          <w:lang w:val="en-US"/>
-        </w:rPr>
         <w:t xml:space="preserve">Customer suggestions → invention → Manufacturing. </w:t>
       </w:r>
     </w:p>
@@ -6125,44 +6647,21 @@
       </w:pPr>
       <w:r>
         <w:rPr>
-          <w:lang w:val="en-US"/>
-        </w:rPr>
-        <w:t>Most frequent collaborations are between firm and their customers, suppliers, and local universitie</w:t>
-      </w:r>
-      <w:r>
-        <w:rPr>
-          <w:lang w:val="en-US"/>
-        </w:rPr>
-        <w:t>s</w:t>
-      </w:r>
-      <w:r>
-        <w:rPr>
-          <w:lang w:val="en-US"/>
-        </w:rPr>
-        <w:t xml:space="preserve">, on which the firms have linkages. </w:t>
-      </w:r>
-      <w:r>
-        <w:rPr>
-          <w:lang w:val="en-US"/>
-        </w:rPr>
-        <w:t>These are the usual percentages:</w:t>
-      </w:r>
-    </w:p>
-    <w:p>
-      <w:pPr>
-        <w:rPr>
-          <w:lang w:val="en-US"/>
-        </w:rPr>
-      </w:pPr>
-      <w:r>
-        <w:rPr>
           <w:noProof/>
           <w:lang w:val="en-US"/>
         </w:rPr>
         <w:drawing>
-          <wp:inline distT="0" distB="0" distL="0" distR="0" wp14:anchorId="61EEE3DF" wp14:editId="00C2580B">
-            <wp:extent cx="3937000" cy="755701"/>
+          <wp:anchor distT="0" distB="0" distL="114300" distR="114300" simplePos="0" relativeHeight="251664384" behindDoc="0" locked="0" layoutInCell="1" allowOverlap="1" wp14:anchorId="61EEE3DF" wp14:editId="1391D32F">
+            <wp:simplePos x="0" y="0"/>
+            <wp:positionH relativeFrom="column">
+              <wp:posOffset>1108710</wp:posOffset>
+            </wp:positionH>
+            <wp:positionV relativeFrom="paragraph">
+              <wp:posOffset>425450</wp:posOffset>
+            </wp:positionV>
+            <wp:extent cx="3937000" cy="755650"/>
             <wp:effectExtent l="0" t="0" r="6350" b="6350"/>
+            <wp:wrapSquare wrapText="bothSides"/>
             <wp:docPr id="1270979526" name="Immagine 1" descr="Immagine che contiene testo, schermata, Carattere, numero&#10;&#10;Descrizione generata automaticamente"/>
             <wp:cNvGraphicFramePr>
               <a:graphicFrameLocks xmlns:a="http://schemas.openxmlformats.org/drawingml/2006/main" noChangeAspect="1"/>
@@ -6175,7 +6674,13 @@
                     <pic:cNvPicPr/>
                   </pic:nvPicPr>
                   <pic:blipFill>
-                    <a:blip r:embed="rId10"/>
+                    <a:blip r:embed="rId11" cstate="print">
+                      <a:extLst>
+                        <a:ext uri="{28A0092B-C50C-407E-A947-70E740481C1C}">
+                          <a14:useLocalDpi xmlns:a14="http://schemas.microsoft.com/office/drawing/2010/main" val="0"/>
+                        </a:ext>
+                      </a:extLst>
+                    </a:blip>
                     <a:stretch>
                       <a:fillRect/>
                     </a:stretch>
@@ -6183,7 +6688,7 @@
                   <pic:spPr>
                     <a:xfrm>
                       <a:off x="0" y="0"/>
-                      <a:ext cx="3941965" cy="756654"/>
+                      <a:ext cx="3937000" cy="755650"/>
                     </a:xfrm>
                     <a:prstGeom prst="rect">
                       <a:avLst/>
@@ -6192,15 +6697,60 @@
                 </pic:pic>
               </a:graphicData>
             </a:graphic>
-          </wp:inline>
+          </wp:anchor>
         </w:drawing>
       </w:r>
       <w:r>
         <w:rPr>
           <w:lang w:val="en-US"/>
         </w:rPr>
+        <w:t>Most frequent collaborations are between firm and their customers, suppliers, and local universitie</w:t>
+      </w:r>
+      <w:r>
+        <w:rPr>
+          <w:lang w:val="en-US"/>
+        </w:rPr>
+        <w:t>s</w:t>
+      </w:r>
+      <w:r>
+        <w:rPr>
+          <w:lang w:val="en-US"/>
+        </w:rPr>
+        <w:t xml:space="preserve">, on which the firms have linkages. </w:t>
+      </w:r>
+      <w:r>
+        <w:rPr>
+          <w:lang w:val="en-US"/>
+        </w:rPr>
+        <w:t>These are the usual percentages:</w:t>
+      </w:r>
+    </w:p>
+    <w:p>
+      <w:pPr>
+        <w:rPr>
+          <w:lang w:val="en-US"/>
+        </w:rPr>
+      </w:pPr>
+      <w:r>
+        <w:rPr>
+          <w:lang w:val="en-US"/>
+        </w:rPr>
         <w:t xml:space="preserve"> </w:t>
       </w:r>
+    </w:p>
+    <w:p>
+      <w:pPr>
+        <w:rPr>
+          <w:lang w:val="en-US"/>
+        </w:rPr>
+      </w:pPr>
+    </w:p>
+    <w:p>
+      <w:pPr>
+        <w:rPr>
+          <w:lang w:val="en-US"/>
+        </w:rPr>
+      </w:pPr>
     </w:p>
     <w:p>
       <w:pPr>
@@ -6251,90 +6801,7 @@
         <w:rPr>
           <w:lang w:val="en-US"/>
         </w:rPr>
-        <w:t>C</w:t>
-      </w:r>
-      <w:r>
-        <w:rPr>
-          <w:lang w:val="en-US"/>
-        </w:rPr>
-        <w:t>omplementors and suppliers serve distinct roles in a company's ecosystem. Complementors enhance the value of a company's products or services</w:t>
-      </w:r>
-      <w:r>
-        <w:rPr>
-          <w:lang w:val="en-US"/>
-        </w:rPr>
-        <w:t xml:space="preserve"> (you don’t always need them)</w:t>
-      </w:r>
-      <w:r>
-        <w:rPr>
-          <w:lang w:val="en-US"/>
-        </w:rPr>
-        <w:t>, often in a cooperative relationship, while suppliers provide the necessary inputs for a company's core operations in a transactional relationship</w:t>
-      </w:r>
-      <w:r>
-        <w:rPr>
-          <w:lang w:val="en-US"/>
-        </w:rPr>
-        <w:t xml:space="preserve"> (you need them)</w:t>
-      </w:r>
-      <w:r>
-        <w:rPr>
-          <w:lang w:val="en-US"/>
-        </w:rPr>
-        <w:t>.</w:t>
-      </w:r>
-    </w:p>
-    <w:p>
-      <w:pPr>
-        <w:rPr>
-          <w:lang w:val="en-US"/>
-        </w:rPr>
-      </w:pPr>
-      <w:r>
-        <w:rPr>
-          <w:lang w:val="en-US"/>
-        </w:rPr>
-        <w:t xml:space="preserve">Innovation can be </w:t>
-      </w:r>
-      <w:r>
-        <w:rPr>
-          <w:i/>
-          <w:iCs/>
-          <w:lang w:val="en-US"/>
-        </w:rPr>
-        <w:t>External</w:t>
-      </w:r>
-      <w:r>
-        <w:rPr>
-          <w:lang w:val="en-US"/>
-        </w:rPr>
-        <w:t xml:space="preserve"> or </w:t>
-      </w:r>
-      <w:r>
-        <w:rPr>
-          <w:i/>
-          <w:iCs/>
-          <w:lang w:val="en-US"/>
-        </w:rPr>
-        <w:t>Internal</w:t>
-      </w:r>
-      <w:r>
-        <w:rPr>
-          <w:lang w:val="en-US"/>
-        </w:rPr>
-        <w:t xml:space="preserve"> Sourcing, which </w:t>
-      </w:r>
-      <w:r>
-        <w:rPr>
-          <w:lang w:val="en-US"/>
-        </w:rPr>
-        <w:t>are complements</w:t>
-      </w:r>
-      <w:r>
-        <w:rPr>
-          <w:lang w:val="en-US"/>
-        </w:rPr>
-        <w:t>.</w:t>
+        <w:t xml:space="preserve">Just to mark difference between complementors and suppliers: </w:t>
       </w:r>
     </w:p>
     <w:p>
@@ -6352,7 +6819,13 @@
         <w:rPr>
           <w:lang w:val="en-US"/>
         </w:rPr>
-        <w:t>Firms with in-house R&amp;D also heaviest users of external collaboration networks</w:t>
+        <w:t>c</w:t>
+      </w:r>
+      <w:r>
+        <w:rPr>
+          <w:lang w:val="en-US"/>
+        </w:rPr>
+        <w:t>omplementors enhance the value of a company's products or services (you don’t always need them), often in a cooperative relationship</w:t>
       </w:r>
     </w:p>
     <w:p>
@@ -6370,6 +6843,107 @@
         <w:rPr>
           <w:lang w:val="en-US"/>
         </w:rPr>
+        <w:t>suppliers provide the necessary inputs for a company's core operations in a transactional relationship (you need them)</w:t>
+      </w:r>
+    </w:p>
+    <w:p>
+      <w:pPr>
+        <w:rPr>
+          <w:lang w:val="en-US"/>
+        </w:rPr>
+      </w:pPr>
+      <w:r>
+        <w:rPr>
+          <w:lang w:val="en-US"/>
+        </w:rPr>
+        <w:br w:type="page"/>
+      </w:r>
+    </w:p>
+    <w:p>
+      <w:pPr>
+        <w:rPr>
+          <w:lang w:val="en-US"/>
+        </w:rPr>
+      </w:pPr>
+      <w:r>
+        <w:rPr>
+          <w:lang w:val="en-US"/>
+        </w:rPr>
+        <w:lastRenderedPageBreak/>
+        <w:t xml:space="preserve">Innovation can be </w:t>
+      </w:r>
+      <w:r>
+        <w:rPr>
+          <w:u w:val="single"/>
+          <w:lang w:val="en-US"/>
+        </w:rPr>
+        <w:t>External</w:t>
+      </w:r>
+      <w:r>
+        <w:rPr>
+          <w:lang w:val="en-US"/>
+        </w:rPr>
+        <w:t xml:space="preserve"> or </w:t>
+      </w:r>
+      <w:r>
+        <w:rPr>
+          <w:u w:val="single"/>
+          <w:lang w:val="en-US"/>
+        </w:rPr>
+        <w:t>Internal Sourcing</w:t>
+      </w:r>
+      <w:r>
+        <w:rPr>
+          <w:lang w:val="en-US"/>
+        </w:rPr>
+        <w:t xml:space="preserve">, which </w:t>
+      </w:r>
+      <w:r>
+        <w:rPr>
+          <w:lang w:val="en-US"/>
+        </w:rPr>
+        <w:t>are complements</w:t>
+      </w:r>
+      <w:r>
+        <w:rPr>
+          <w:lang w:val="en-US"/>
+        </w:rPr>
+        <w:t>.</w:t>
+      </w:r>
+    </w:p>
+    <w:p>
+      <w:pPr>
+        <w:pStyle w:val="Paragrafoelenco"/>
+        <w:numPr>
+          <w:ilvl w:val="0"/>
+          <w:numId w:val="3"/>
+        </w:numPr>
+        <w:rPr>
+          <w:lang w:val="en-US"/>
+        </w:rPr>
+      </w:pPr>
+      <w:r>
+        <w:rPr>
+          <w:lang w:val="en-US"/>
+        </w:rPr>
+        <w:t>Firms with in-house R&amp;D also heaviest users of external collaboration networks</w:t>
+      </w:r>
+    </w:p>
+    <w:p>
+      <w:pPr>
+        <w:pStyle w:val="Paragrafoelenco"/>
+        <w:numPr>
+          <w:ilvl w:val="0"/>
+          <w:numId w:val="3"/>
+        </w:numPr>
+        <w:rPr>
+          <w:lang w:val="en-US"/>
+        </w:rPr>
+      </w:pPr>
+      <w:r>
+        <w:rPr>
+          <w:lang w:val="en-US"/>
+        </w:rPr>
         <w:t xml:space="preserve">In-house R&amp;D may help firm build absorptive capacity </w:t>
       </w:r>
       <w:r>
@@ -6511,20 +7085,6 @@
         <w:rPr>
           <w:lang w:val="en-US"/>
         </w:rPr>
-        <w:br w:type="page"/>
-      </w:r>
-    </w:p>
-    <w:p>
-      <w:pPr>
-        <w:rPr>
-          <w:lang w:val="en-US"/>
-        </w:rPr>
-      </w:pPr>
-      <w:r>
-        <w:rPr>
-          <w:lang w:val="en-US"/>
-        </w:rPr>
-        <w:lastRenderedPageBreak/>
         <w:t>Such c</w:t>
       </w:r>
       <w:r>
@@ -6686,50 +7246,21 @@
       </w:pPr>
       <w:r>
         <w:rPr>
-          <w:lang w:val="en-US"/>
-        </w:rPr>
-        <w:t>Collaborative research is especially important in high</w:t>
-      </w:r>
-      <w:r>
-        <w:rPr>
-          <w:lang w:val="en-US"/>
-        </w:rPr>
-        <w:t>-</w:t>
-      </w:r>
-      <w:r>
-        <w:rPr>
-          <w:lang w:val="en-US"/>
-        </w:rPr>
-        <w:t>technology sectors where individual firms rarely possess all necessary resources and capabilities</w:t>
-      </w:r>
-      <w:r>
-        <w:rPr>
-          <w:lang w:val="en-US"/>
-        </w:rPr>
-        <w:t>.</w:t>
-      </w:r>
-      <w:r>
-        <w:rPr>
-          <w:lang w:val="en-US"/>
-        </w:rPr>
-        <w:t xml:space="preserve"> This allows the size and the structure of networks changing and adapting according to alliance activity and broadening the overall spectrum of collaboration:</w:t>
-      </w:r>
-    </w:p>
-    <w:p>
-      <w:pPr>
-        <w:rPr>
-          <w:lang w:val="en-US"/>
-        </w:rPr>
-      </w:pPr>
-      <w:r>
-        <w:rPr>
           <w:noProof/>
           <w:lang w:val="en-US"/>
         </w:rPr>
         <w:drawing>
-          <wp:inline distT="0" distB="0" distL="0" distR="0" wp14:anchorId="0892072C" wp14:editId="6809805C">
-            <wp:extent cx="4386262" cy="1479533"/>
+          <wp:anchor distT="0" distB="0" distL="114300" distR="114300" simplePos="0" relativeHeight="251665408" behindDoc="0" locked="0" layoutInCell="1" allowOverlap="1" wp14:anchorId="0892072C" wp14:editId="601A0776">
+            <wp:simplePos x="0" y="0"/>
+            <wp:positionH relativeFrom="column">
+              <wp:posOffset>978535</wp:posOffset>
+            </wp:positionH>
+            <wp:positionV relativeFrom="paragraph">
+              <wp:posOffset>789305</wp:posOffset>
+            </wp:positionV>
+            <wp:extent cx="4327525" cy="1459865"/>
             <wp:effectExtent l="0" t="0" r="0" b="6985"/>
+            <wp:wrapSquare wrapText="bothSides"/>
             <wp:docPr id="1732397679" name="Immagine 1" descr="Immagine che contiene schizzo, diagramma&#10;&#10;Descrizione generata automaticamente"/>
             <wp:cNvGraphicFramePr>
               <a:graphicFrameLocks xmlns:a="http://schemas.openxmlformats.org/drawingml/2006/main" noChangeAspect="1"/>
@@ -6742,7 +7273,13 @@
                     <pic:cNvPicPr/>
                   </pic:nvPicPr>
                   <pic:blipFill>
-                    <a:blip r:embed="rId11"/>
+                    <a:blip r:embed="rId12" cstate="print">
+                      <a:extLst>
+                        <a:ext uri="{28A0092B-C50C-407E-A947-70E740481C1C}">
+                          <a14:useLocalDpi xmlns:a14="http://schemas.microsoft.com/office/drawing/2010/main" val="0"/>
+                        </a:ext>
+                      </a:extLst>
+                    </a:blip>
                     <a:stretch>
                       <a:fillRect/>
                     </a:stretch>
@@ -6750,7 +7287,7 @@
                   <pic:spPr>
                     <a:xfrm>
                       <a:off x="0" y="0"/>
-                      <a:ext cx="4401382" cy="1484633"/>
+                      <a:ext cx="4327525" cy="1459865"/>
                     </a:xfrm>
                     <a:prstGeom prst="rect">
                       <a:avLst/>
@@ -6759,9 +7296,92 @@
                 </pic:pic>
               </a:graphicData>
             </a:graphic>
-          </wp:inline>
+            <wp14:sizeRelH relativeFrom="margin">
+              <wp14:pctWidth>0</wp14:pctWidth>
+            </wp14:sizeRelH>
+            <wp14:sizeRelV relativeFrom="margin">
+              <wp14:pctHeight>0</wp14:pctHeight>
+            </wp14:sizeRelV>
+          </wp:anchor>
         </w:drawing>
       </w:r>
+      <w:r>
+        <w:rPr>
+          <w:lang w:val="en-US"/>
+        </w:rPr>
+        <w:t>Collaborative research is especially important in high</w:t>
+      </w:r>
+      <w:r>
+        <w:rPr>
+          <w:lang w:val="en-US"/>
+        </w:rPr>
+        <w:t>-</w:t>
+      </w:r>
+      <w:r>
+        <w:rPr>
+          <w:lang w:val="en-US"/>
+        </w:rPr>
+        <w:t>technology sectors where individual firms rarely possess all necessary resources and capabilities</w:t>
+      </w:r>
+      <w:r>
+        <w:rPr>
+          <w:lang w:val="en-US"/>
+        </w:rPr>
+        <w:t>.</w:t>
+      </w:r>
+      <w:r>
+        <w:rPr>
+          <w:lang w:val="en-US"/>
+        </w:rPr>
+        <w:t xml:space="preserve"> This allows the size and the structure of networks changing and adapting according to alliance activity and broadening the overall spectrum of collaboration</w:t>
+      </w:r>
+      <w:r>
+        <w:rPr>
+          <w:lang w:val="en-US"/>
+        </w:rPr>
+        <w:t xml:space="preserve"> (before, much more focused on ready-made alliances, now much more independent)</w:t>
+      </w:r>
+      <w:r>
+        <w:rPr>
+          <w:lang w:val="en-US"/>
+        </w:rPr>
+        <w:t>:</w:t>
+      </w:r>
+    </w:p>
+    <w:p>
+      <w:pPr>
+        <w:rPr>
+          <w:lang w:val="en-US"/>
+        </w:rPr>
+      </w:pPr>
+    </w:p>
+    <w:p>
+      <w:pPr>
+        <w:rPr>
+          <w:lang w:val="en-US"/>
+        </w:rPr>
+      </w:pPr>
+    </w:p>
+    <w:p>
+      <w:pPr>
+        <w:rPr>
+          <w:lang w:val="en-US"/>
+        </w:rPr>
+      </w:pPr>
+    </w:p>
+    <w:p>
+      <w:pPr>
+        <w:rPr>
+          <w:lang w:val="en-US"/>
+        </w:rPr>
+      </w:pPr>
+    </w:p>
+    <w:p>
+      <w:pPr>
+        <w:rPr>
+          <w:lang w:val="en-US"/>
+        </w:rPr>
+      </w:pPr>
     </w:p>
     <w:p>
       <w:pPr>
@@ -6866,7 +7486,14 @@
         <w:rPr>
           <w:lang w:val="en-US"/>
         </w:rPr>
-        <w:t xml:space="preserve"> Within this collaborative network, information and resources flow between the participating firms. This flow of information can include knowledge sharing, best practices, technological innovations, and market insights. Additionally, resources such as capital, human resources, and technology may be shared or accessed through these relationships.</w:t>
+        <w:t xml:space="preserve"> Within this collaborative network, information and resources flow between the participating firms. This flow of information can include knowledge sharing, best practices, technological innovations, and market insights. Additionally, resources such as capital, </w:t>
+      </w:r>
+      <w:r>
+        <w:rPr>
+          <w:lang w:val="en-US"/>
+        </w:rPr>
+        <w:lastRenderedPageBreak/>
+        <w:t>human resources, and technology may be shared or accessed through these relationships.</w:t>
       </w:r>
       <w:r>
         <w:rPr>
@@ -6930,65 +7557,64 @@
         </w:rPr>
         <w:t xml:space="preserve"> is stimulating a collaborative network, making people stay where they are. </w:t>
       </w:r>
-    </w:p>
-    <w:p>
-      <w:pPr>
-        <w:rPr>
-          <w:lang w:val="en-US"/>
-        </w:rPr>
-      </w:pPr>
-      <w:r>
-        <w:rPr>
-          <w:lang w:val="en-US"/>
-        </w:rPr>
-        <w:t xml:space="preserve">There are two sources of risks: technological and </w:t>
-      </w:r>
-      <w:proofErr w:type="spellStart"/>
-      <w:r>
-        <w:rPr>
-          <w:lang w:val="en-US"/>
-        </w:rPr>
-        <w:t>economical</w:t>
-      </w:r>
-      <w:proofErr w:type="spellEnd"/>
-      <w:r>
-        <w:rPr>
-          <w:lang w:val="en-US"/>
-        </w:rPr>
-        <w:t xml:space="preserve"> uncertainty</w:t>
-      </w:r>
-      <w:r>
-        <w:rPr>
-          <w:lang w:val="en-US"/>
-        </w:rPr>
-        <w:t xml:space="preserve">, given the acceptance of the market. </w:t>
-      </w:r>
-      <w:r>
-        <w:rPr>
-          <w:lang w:val="en-US"/>
-        </w:rPr>
-        <w:t xml:space="preserve">In a network, the more comes out from a node, the more powerful it is. </w:t>
-      </w:r>
-      <w:r>
-        <w:rPr>
-          <w:lang w:val="en-US"/>
-        </w:rPr>
-        <w:br w:type="page"/>
-      </w:r>
-    </w:p>
-    <w:p>
-      <w:pPr>
-        <w:rPr>
-          <w:lang w:val="en-US"/>
-        </w:rPr>
-      </w:pPr>
+      <w:r>
+        <w:rPr>
+          <w:lang w:val="en-US"/>
+        </w:rPr>
+        <w:t xml:space="preserve">There are two sources of risks: </w:t>
+      </w:r>
       <w:r>
         <w:rPr>
           <w:i/>
           <w:iCs/>
           <w:lang w:val="en-US"/>
         </w:rPr>
-        <w:lastRenderedPageBreak/>
+        <w:t>technological</w:t>
+      </w:r>
+      <w:r>
+        <w:rPr>
+          <w:lang w:val="en-US"/>
+        </w:rPr>
+        <w:t xml:space="preserve"> and </w:t>
+      </w:r>
+      <w:r>
+        <w:rPr>
+          <w:i/>
+          <w:iCs/>
+          <w:lang w:val="en-US"/>
+        </w:rPr>
+        <w:t>economic</w:t>
+      </w:r>
+      <w:r>
+        <w:rPr>
+          <w:lang w:val="en-US"/>
+        </w:rPr>
+        <w:t xml:space="preserve"> uncertainty</w:t>
+      </w:r>
+      <w:r>
+        <w:rPr>
+          <w:lang w:val="en-US"/>
+        </w:rPr>
+        <w:t xml:space="preserve">, given the acceptance of the market. </w:t>
+      </w:r>
+      <w:r>
+        <w:rPr>
+          <w:lang w:val="en-US"/>
+        </w:rPr>
+        <w:t xml:space="preserve">In a network, the more comes out from a node, the more powerful it is. </w:t>
+      </w:r>
+    </w:p>
+    <w:p>
+      <w:pPr>
+        <w:rPr>
+          <w:lang w:val="en-US"/>
+        </w:rPr>
+      </w:pPr>
+      <w:r>
+        <w:rPr>
+          <w:u w:val="single"/>
+          <w:lang w:val="en-US"/>
+        </w:rPr>
         <w:t>Technology clusters</w:t>
       </w:r>
       <w:r>
@@ -7251,7 +7877,19 @@
         <w:rPr>
           <w:lang w:val="en-US"/>
         </w:rPr>
-        <w:t>hey occur when the benefits of research or innovation conducted by one entity extend to benefit other entities. The likelihood of these spillovers can be influenced by several factors, as you mentioned:</w:t>
+        <w:t xml:space="preserve">hey occur when the benefits of research or innovation conducted by one entity extend to benefit other entities. The likelihood of these </w:t>
+      </w:r>
+      <w:r>
+        <w:rPr>
+          <w:lang w:val="en-US"/>
+        </w:rPr>
+        <w:t>ones</w:t>
+      </w:r>
+      <w:r>
+        <w:rPr>
+          <w:lang w:val="en-US"/>
+        </w:rPr>
+        <w:t xml:space="preserve"> can be influenced by several factors:</w:t>
       </w:r>
     </w:p>
     <w:p>
@@ -7347,6 +7985,7 @@
         <w:rPr>
           <w:lang w:val="en-US"/>
         </w:rPr>
+        <w:lastRenderedPageBreak/>
         <w:t>Mobility of the Labor Pool</w:t>
       </w:r>
     </w:p>
@@ -7370,35 +8009,17 @@
     </w:p>
     <w:p>
       <w:pPr>
-        <w:rPr>
-          <w:rFonts w:asciiTheme="majorHAnsi" w:eastAsiaTheme="majorEastAsia" w:hAnsiTheme="majorHAnsi" w:cstheme="majorBidi"/>
-          <w:color w:val="2F5496" w:themeColor="accent1" w:themeShade="BF"/>
-          <w:sz w:val="32"/>
-          <w:szCs w:val="32"/>
-          <w:lang w:val="en-US"/>
-        </w:rPr>
-      </w:pPr>
-      <w:r>
-        <w:rPr>
-          <w:lang w:val="en-US"/>
-        </w:rPr>
-        <w:br w:type="page"/>
-      </w:r>
-    </w:p>
-    <w:p>
-      <w:pPr>
         <w:pStyle w:val="Titolo1"/>
         <w:jc w:val="center"/>
         <w:rPr>
           <w:lang w:val="en-US"/>
         </w:rPr>
       </w:pPr>
-      <w:bookmarkStart w:id="3" w:name="_Toc148633900"/>
-      <w:r>
-        <w:rPr>
-          <w:lang w:val="en-US"/>
-        </w:rPr>
-        <w:lastRenderedPageBreak/>
+      <w:bookmarkStart w:id="3" w:name="_Toc148858228"/>
+      <w:r>
+        <w:rPr>
+          <w:lang w:val="en-US"/>
+        </w:rPr>
         <w:t>Social innovation</w:t>
       </w:r>
       <w:bookmarkEnd w:id="3"/>
@@ -8284,7 +8905,19 @@
         <w:rPr>
           <w:lang w:val="en-US"/>
         </w:rPr>
-        <w:t>on SI and the Social Investment Package induce uptake and scaling up of SI solutions, having as main objectives:</w:t>
+        <w:t>on SI</w:t>
+      </w:r>
+      <w:r>
+        <w:rPr>
+          <w:lang w:val="en-US"/>
+        </w:rPr>
+        <w:t xml:space="preserve"> (abbreviated as such for the whole chapter)</w:t>
+      </w:r>
+      <w:r>
+        <w:rPr>
+          <w:lang w:val="en-US"/>
+        </w:rPr>
+        <w:t xml:space="preserve"> and the Social Investment Package induce uptake and scaling up of SI solutions, having as main objectives:</w:t>
       </w:r>
     </w:p>
     <w:p>
@@ -8425,19 +9058,6 @@
           <w:lang w:val="en-US"/>
         </w:rPr>
         <w:t>public organizations</w:t>
-      </w:r>
-    </w:p>
-    <w:p>
-      <w:pPr>
-        <w:rPr>
-          <w:lang w:val="en-US"/>
-        </w:rPr>
-      </w:pPr>
-      <w:r>
-        <w:rPr>
-          <w:lang w:val="en-US"/>
-        </w:rPr>
-        <w:br w:type="page"/>
       </w:r>
     </w:p>
     <w:p>
@@ -10662,7 +11282,7 @@
                     <pic:cNvPicPr/>
                   </pic:nvPicPr>
                   <pic:blipFill>
-                    <a:blip r:embed="rId12"/>
+                    <a:blip r:embed="rId13"/>
                     <a:stretch>
                       <a:fillRect/>
                     </a:stretch>
@@ -10710,7 +11330,7 @@
                     <pic:cNvPicPr/>
                   </pic:nvPicPr>
                   <pic:blipFill>
-                    <a:blip r:embed="rId13"/>
+                    <a:blip r:embed="rId14"/>
                     <a:stretch>
                       <a:fillRect/>
                     </a:stretch>
@@ -10758,7 +11378,7 @@
                     <pic:cNvPicPr/>
                   </pic:nvPicPr>
                   <pic:blipFill>
-                    <a:blip r:embed="rId14"/>
+                    <a:blip r:embed="rId15"/>
                     <a:stretch>
                       <a:fillRect/>
                     </a:stretch>
@@ -10807,7 +11427,7 @@
                     <pic:cNvPicPr/>
                   </pic:nvPicPr>
                   <pic:blipFill>
-                    <a:blip r:embed="rId15"/>
+                    <a:blip r:embed="rId16"/>
                     <a:stretch>
                       <a:fillRect/>
                     </a:stretch>
@@ -10855,7 +11475,7 @@
                     <pic:cNvPicPr/>
                   </pic:nvPicPr>
                   <pic:blipFill>
-                    <a:blip r:embed="rId16"/>
+                    <a:blip r:embed="rId17"/>
                     <a:stretch>
                       <a:fillRect/>
                     </a:stretch>
@@ -10903,7 +11523,7 @@
                     <pic:cNvPicPr/>
                   </pic:nvPicPr>
                   <pic:blipFill>
-                    <a:blip r:embed="rId17"/>
+                    <a:blip r:embed="rId18"/>
                     <a:stretch>
                       <a:fillRect/>
                     </a:stretch>
@@ -10951,7 +11571,7 @@
                     <pic:cNvPicPr/>
                   </pic:nvPicPr>
                   <pic:blipFill>
-                    <a:blip r:embed="rId18"/>
+                    <a:blip r:embed="rId19"/>
                     <a:stretch>
                       <a:fillRect/>
                     </a:stretch>
@@ -10993,7 +11613,7 @@
           <w:lang w:val="en-US"/>
         </w:rPr>
       </w:pPr>
-      <w:bookmarkStart w:id="4" w:name="_Toc148633901"/>
+      <w:bookmarkStart w:id="4" w:name="_Toc148858229"/>
       <w:r>
         <w:rPr>
           <w:lang w:val="en-US"/>
@@ -11397,7 +12017,57 @@
         <w:rPr>
           <w:lang w:val="en-US"/>
         </w:rPr>
-        <w:t>For the proper presentation to be posed with groups, they propose two kinds of challenges:</w:t>
+        <w:t xml:space="preserve">For the </w:t>
+      </w:r>
+      <w:r>
+        <w:rPr>
+          <w:lang w:val="en-US"/>
+        </w:rPr>
+        <w:t>group</w:t>
+      </w:r>
+      <w:r>
+        <w:rPr>
+          <w:lang w:val="en-US"/>
+        </w:rPr>
+        <w:t xml:space="preserve"> presentation </w:t>
+      </w:r>
+      <w:r>
+        <w:rPr>
+          <w:lang w:val="en-US"/>
+        </w:rPr>
+        <w:t>that will be done by attending students</w:t>
+      </w:r>
+      <w:r>
+        <w:rPr>
+          <w:lang w:val="en-US"/>
+        </w:rPr>
+        <w:t xml:space="preserve">, </w:t>
+      </w:r>
+      <w:r>
+        <w:rPr>
+          <w:lang w:val="en-US"/>
+        </w:rPr>
+        <w:t xml:space="preserve">if one chooses Mobisec, it </w:t>
+      </w:r>
+      <w:proofErr w:type="gramStart"/>
+      <w:r>
+        <w:rPr>
+          <w:lang w:val="en-US"/>
+        </w:rPr>
+        <w:t>has to</w:t>
+      </w:r>
+      <w:proofErr w:type="gramEnd"/>
+      <w:r>
+        <w:rPr>
+          <w:lang w:val="en-US"/>
+        </w:rPr>
+        <w:t xml:space="preserve"> consider these things</w:t>
+      </w:r>
+      <w:r>
+        <w:rPr>
+          <w:lang w:val="en-US"/>
+        </w:rPr>
+        <w:t>:</w:t>
       </w:r>
     </w:p>
     <w:p>
@@ -11843,24 +12513,74 @@
           <w:lang w:val="en-US"/>
         </w:rPr>
       </w:pPr>
+      <w:bookmarkStart w:id="5" w:name="_Toc148858230"/>
       <w:r>
         <w:rPr>
           <w:lang w:val="en-US"/>
         </w:rPr>
         <w:t>Group formation</w:t>
       </w:r>
-    </w:p>
-    <w:p>
-      <w:pPr>
-        <w:rPr>
-          <w:lang w:val="en-US"/>
-        </w:rPr>
-      </w:pPr>
-      <w:r>
-        <w:rPr>
-          <w:lang w:val="en-US"/>
-        </w:rPr>
-        <w:t>The group must decide a challenge between:</w:t>
+      <w:r>
+        <w:rPr>
+          <w:lang w:val="en-US"/>
+        </w:rPr>
+        <w:t xml:space="preserve"> and work structure</w:t>
+      </w:r>
+      <w:bookmarkEnd w:id="5"/>
+    </w:p>
+    <w:p>
+      <w:pPr>
+        <w:rPr>
+          <w:lang w:val="en-US"/>
+        </w:rPr>
+      </w:pPr>
+      <w:r>
+        <w:rPr>
+          <w:lang w:val="en-US"/>
+        </w:rPr>
+        <w:t xml:space="preserve">The </w:t>
+      </w:r>
+      <w:r>
+        <w:rPr>
+          <w:lang w:val="en-US"/>
+        </w:rPr>
+        <w:t>formed groups of 5/6 people of Economics</w:t>
+      </w:r>
+      <w:r>
+        <w:rPr>
+          <w:lang w:val="en-US"/>
+        </w:rPr>
+        <w:t xml:space="preserve"> must decide a challenge between</w:t>
+      </w:r>
+      <w:r>
+        <w:rPr>
+          <w:lang w:val="en-US"/>
+        </w:rPr>
+        <w:t xml:space="preserve"> two themes (for each, I briefly summarized the </w:t>
+      </w:r>
+      <w:r>
+        <w:rPr>
+          <w:lang w:val="en-US"/>
+        </w:rPr>
+        <w:t>slides</w:t>
+      </w:r>
+      <w:r>
+        <w:rPr>
+          <w:lang w:val="en-US"/>
+        </w:rPr>
+        <w:t xml:space="preserve"> present on Moodle just </w:t>
+      </w:r>
+      <w:r>
+        <w:rPr>
+          <w:lang w:val="en-US"/>
+        </w:rPr>
+        <w:t>to</w:t>
+      </w:r>
+      <w:r>
+        <w:rPr>
+          <w:lang w:val="en-US"/>
+        </w:rPr>
+        <w:t xml:space="preserve"> give some ideas, so, some keyword buzz):</w:t>
       </w:r>
     </w:p>
     <w:p>
@@ -11880,6 +12600,12 @@
         </w:rPr>
         <w:t>Market Research Challenge</w:t>
       </w:r>
+      <w:r>
+        <w:rPr>
+          <w:lang w:val="en-US"/>
+        </w:rPr>
+        <w:t xml:space="preserve"> </w:t>
+      </w:r>
     </w:p>
     <w:p>
       <w:pPr>
@@ -11889,42 +12615,53 @@
           <w:numId w:val="4"/>
         </w:numPr>
         <w:rPr>
-          <w:lang w:val="en-US"/>
-        </w:rPr>
-      </w:pPr>
-      <w:r>
-        <w:rPr>
-          <w:lang w:val="en-US"/>
-        </w:rPr>
-        <w:t xml:space="preserve">We look for </w:t>
-      </w:r>
-      <w:r>
-        <w:rPr>
-          <w:lang w:val="en-US"/>
-        </w:rPr>
-        <w:t>firms</w:t>
-      </w:r>
-      <w:r>
-        <w:rPr>
-          <w:lang w:val="en-US"/>
-        </w:rPr>
-        <w:t xml:space="preserve"> here; in this case, </w:t>
-      </w:r>
-      <w:r>
-        <w:rPr>
-          <w:lang w:val="en-US"/>
-        </w:rPr>
-        <w:t>we see the strategy of industry (competitors/customers/suppliers) and firm relationships, analyzing competitors and segmentation of resources and capabilities</w:t>
-      </w:r>
-    </w:p>
-    <w:p>
-      <w:pPr>
-        <w:pStyle w:val="Paragrafoelenco"/>
-        <w:ind w:left="1440"/>
-        <w:rPr>
-          <w:lang w:val="en-US"/>
-        </w:rPr>
-      </w:pPr>
+          <w:u w:val="single"/>
+          <w:lang w:val="en-US"/>
+        </w:rPr>
+      </w:pPr>
+      <w:r>
+        <w:rPr>
+          <w:u w:val="single"/>
+          <w:lang w:val="en-US"/>
+        </w:rPr>
+        <w:t>This challenge focuses on firms</w:t>
+      </w:r>
+    </w:p>
+    <w:p>
+      <w:pPr>
+        <w:pStyle w:val="Paragrafoelenco"/>
+        <w:numPr>
+          <w:ilvl w:val="1"/>
+          <w:numId w:val="4"/>
+        </w:numPr>
+        <w:rPr>
+          <w:lang w:val="en-US"/>
+        </w:rPr>
+      </w:pPr>
+      <w:r>
+        <w:rPr>
+          <w:lang w:val="en-US"/>
+        </w:rPr>
+        <w:t>A strategy Is well-developed if it’s long-term, given a profound understanding of the environment and its resources; this represents the present vision and the future (R&amp;D), analyzing competitors and predict how the market will change</w:t>
+      </w:r>
+    </w:p>
+    <w:p>
+      <w:pPr>
+        <w:pStyle w:val="Paragrafoelenco"/>
+        <w:numPr>
+          <w:ilvl w:val="1"/>
+          <w:numId w:val="4"/>
+        </w:numPr>
+        <w:rPr>
+          <w:lang w:val="en-US"/>
+        </w:rPr>
+      </w:pPr>
+      <w:r>
+        <w:rPr>
+          <w:lang w:val="en-US"/>
+        </w:rPr>
+        <w:t>A good strategy gives a competitive advantage over financial, physical and human resources above others, analyzing how the market will trade information and try to go across barriers of innovation and imitation, differentiating enough to give value to the market.</w:t>
+      </w:r>
     </w:p>
     <w:p>
       <w:pPr>
@@ -11938,7 +12675,10 @@
         </w:rPr>
       </w:pPr>
       <w:r>
-        <w:t>Communication Strategy Challenge</w:t>
+        <w:rPr>
+          <w:lang w:val="en-US"/>
+        </w:rPr>
+        <w:t>Some useful material:</w:t>
       </w:r>
     </w:p>
     <w:p>
@@ -11948,27 +12688,17 @@
           <w:ilvl w:val="1"/>
           <w:numId w:val="4"/>
         </w:numPr>
-        <w:rPr>
-          <w:lang w:val="en-US"/>
-        </w:rPr>
-      </w:pPr>
-      <w:r>
-        <w:rPr>
-          <w:lang w:val="en-US"/>
-        </w:rPr>
-        <w:t>Instead here we look for c</w:t>
-      </w:r>
-      <w:r>
-        <w:rPr>
-          <w:lang w:val="en-US"/>
-        </w:rPr>
-        <w:t>ustomers, also other firms. We are trying to develop lean marketing, basing planning on everything regards the market based on agile creation and decide who to connect with, who to lead, setting up objectives “thinking about how to sell a product for a company”</w:t>
-      </w:r>
-      <w:r>
-        <w:rPr>
-          <w:lang w:val="en-US"/>
-        </w:rPr>
-        <w:t xml:space="preserve"> or designing a funnel to create a good custom development process</w:t>
+      </w:pPr>
+      <w:hyperlink r:id="rId20" w:history="1">
+        <w:r>
+          <w:rPr>
+            <w:rStyle w:val="Collegamentoipertestuale"/>
+          </w:rPr>
+          <w:t>https://www.wipo.int/edocs/mdocs/aspac/en/wipo_ip_bkk_17/wipo_ip_bkk_17_15.pdf</w:t>
+        </w:r>
+      </w:hyperlink>
+      <w:r>
+        <w:t xml:space="preserve"> </w:t>
       </w:r>
     </w:p>
     <w:p>
@@ -11978,15 +12708,17 @@
           <w:ilvl w:val="1"/>
           <w:numId w:val="4"/>
         </w:numPr>
-        <w:rPr>
-          <w:lang w:val="en-US"/>
-        </w:rPr>
-      </w:pPr>
-      <w:r>
-        <w:rPr>
-          <w:lang w:val="en-US"/>
-        </w:rPr>
-        <w:t>This is much more abstract, designing a value ladder to converting leading customers</w:t>
+      </w:pPr>
+      <w:hyperlink r:id="rId21" w:history="1">
+        <w:r>
+          <w:rPr>
+            <w:rStyle w:val="Collegamentoipertestuale"/>
+          </w:rPr>
+          <w:t>https://www.b2binternational.com/assets/ebooks/mr_guide/practical-guide-to-market-research_full.pdf</w:t>
+        </w:r>
+      </w:hyperlink>
+      <w:r>
+        <w:t xml:space="preserve"> </w:t>
       </w:r>
     </w:p>
     <w:p>
@@ -11996,67 +12728,64 @@
           <w:ilvl w:val="1"/>
           <w:numId w:val="4"/>
         </w:numPr>
-        <w:rPr>
-          <w:lang w:val="en-US"/>
-        </w:rPr>
-      </w:pPr>
-      <w:r>
-        <w:rPr>
-          <w:lang w:val="en-US"/>
-        </w:rPr>
-        <w:t xml:space="preserve">This activity is a simulation, we don’t </w:t>
-      </w:r>
-      <w:r>
-        <w:rPr>
-          <w:lang w:val="en-US"/>
-        </w:rPr>
-        <w:t>contact</w:t>
-      </w:r>
-      <w:r>
-        <w:rPr>
-          <w:lang w:val="en-US"/>
-        </w:rPr>
-        <w:t xml:space="preserve"> external firms, but decide ourselves what to do</w:t>
-      </w:r>
-    </w:p>
-    <w:p>
-      <w:pPr>
-        <w:rPr>
-          <w:lang w:val="en-US"/>
-        </w:rPr>
-      </w:pPr>
-      <w:r>
-        <w:rPr>
-          <w:lang w:val="en-US"/>
-        </w:rPr>
-        <w:lastRenderedPageBreak/>
-        <w:t xml:space="preserve">We are given paper material on how to develop a strategy and a few cards to give points of logic and discussion. </w:t>
-      </w:r>
-      <w:r>
-        <w:rPr>
-          <w:lang w:val="en-US"/>
-        </w:rPr>
-        <w:t>Everything is based on a SWOT (Strengths – Weakness – Opportunities – Threats) strategy</w:t>
-      </w:r>
-      <w:r>
-        <w:rPr>
-          <w:lang w:val="en-US"/>
-        </w:rPr>
-        <w:t>. This paper material is also available on PDF.</w:t>
-      </w:r>
-    </w:p>
-    <w:p>
-      <w:pPr>
-        <w:rPr>
-          <w:lang w:val="en-US"/>
-        </w:rPr>
-      </w:pPr>
-      <w:r>
-        <w:rPr>
-          <w:lang w:val="en-US"/>
-        </w:rPr>
-        <w:t>Specifically:</w:t>
-      </w:r>
+      </w:pPr>
+      <w:hyperlink r:id="rId22" w:history="1">
+        <w:r>
+          <w:rPr>
+            <w:rStyle w:val="Collegamentoipertestuale"/>
+          </w:rPr>
+          <w:t>https://www.cmu.edu/swartz-center-forentrepreneurship/assets/Olympus%20pdfs/Competitive%20Analysis.pdf</w:t>
+        </w:r>
+      </w:hyperlink>
+      <w:r>
+        <w:t xml:space="preserve"> </w:t>
+      </w:r>
+    </w:p>
+    <w:p>
+      <w:pPr>
+        <w:pStyle w:val="Paragrafoelenco"/>
+        <w:numPr>
+          <w:ilvl w:val="1"/>
+          <w:numId w:val="4"/>
+        </w:numPr>
+      </w:pPr>
+      <w:hyperlink r:id="rId23" w:history="1">
+        <w:r>
+          <w:rPr>
+            <w:rStyle w:val="Collegamentoipertestuale"/>
+          </w:rPr>
+          <w:t>https://sociology.fas.harvard.edu/files/sociology/files/interview_strategies.pdf</w:t>
+        </w:r>
+      </w:hyperlink>
+      <w:r>
+        <w:t xml:space="preserve"> </w:t>
+      </w:r>
+    </w:p>
+    <w:p>
+      <w:pPr>
+        <w:pStyle w:val="Paragrafoelenco"/>
+        <w:numPr>
+          <w:ilvl w:val="1"/>
+          <w:numId w:val="4"/>
+        </w:numPr>
+      </w:pPr>
+      <w:hyperlink r:id="rId24" w:history="1">
+        <w:r>
+          <w:rPr>
+            <w:rStyle w:val="Collegamentoipertestuale"/>
+          </w:rPr>
+          <w:t>https://www.cii.co.uk/media/6158020/a-useful-guide-to-swot-analysis.pdf</w:t>
+        </w:r>
+      </w:hyperlink>
+      <w:r>
+        <w:t xml:space="preserve"> </w:t>
+      </w:r>
+    </w:p>
+    <w:p>
+      <w:pPr>
+        <w:pStyle w:val="Paragrafoelenco"/>
+        <w:ind w:left="1440"/>
+      </w:pPr>
     </w:p>
     <w:p>
       <w:pPr>
@@ -12070,10 +12799,7 @@
         </w:rPr>
       </w:pPr>
       <w:r>
-        <w:rPr>
-          <w:lang w:val="en-US"/>
-        </w:rPr>
-        <w:t>Market Research Challenge</w:t>
+        <w:t>Communication Strategy Challenge</w:t>
       </w:r>
     </w:p>
     <w:p>
@@ -12084,14 +12810,16 @@
           <w:numId w:val="4"/>
         </w:numPr>
         <w:rPr>
-          <w:lang w:val="en-US"/>
-        </w:rPr>
-      </w:pPr>
-      <w:r>
-        <w:rPr>
-          <w:lang w:val="en-US"/>
-        </w:rPr>
-        <w:t>SWOT</w:t>
+          <w:u w:val="single"/>
+          <w:lang w:val="en-US"/>
+        </w:rPr>
+      </w:pPr>
+      <w:r>
+        <w:rPr>
+          <w:u w:val="single"/>
+          <w:lang w:val="en-US"/>
+        </w:rPr>
+        <w:t>This challenge focuses on customers</w:t>
       </w:r>
     </w:p>
     <w:p>
@@ -12109,7 +12837,170 @@
         <w:rPr>
           <w:lang w:val="en-US"/>
         </w:rPr>
-        <w:t>Scenario canvas</w:t>
+        <w:t xml:space="preserve">Here we focus on a Lean Marketing approach, which </w:t>
+      </w:r>
+      <w:r>
+        <w:rPr>
+          <w:lang w:val="en-US"/>
+        </w:rPr>
+        <w:t>emphasizes efficiency, continuous improvement, and customer-centric strategies</w:t>
+      </w:r>
+      <w:r>
+        <w:rPr>
+          <w:lang w:val="en-US"/>
+        </w:rPr>
+        <w:t>, based on Agile development, iteratively improving over experiments and give cross-functional collaboration</w:t>
+      </w:r>
+    </w:p>
+    <w:p>
+      <w:pPr>
+        <w:pStyle w:val="Paragrafoelenco"/>
+        <w:numPr>
+          <w:ilvl w:val="1"/>
+          <w:numId w:val="4"/>
+        </w:numPr>
+        <w:rPr>
+          <w:lang w:val="en-US"/>
+        </w:rPr>
+      </w:pPr>
+      <w:r>
+        <w:rPr>
+          <w:lang w:val="en-US"/>
+        </w:rPr>
+        <w:t>Focus on individuals and interactions over tools, giving a good abstraction between search and execution to understand how to validate customers and build an effective company plan</w:t>
+      </w:r>
+    </w:p>
+    <w:p>
+      <w:pPr>
+        <w:pStyle w:val="Paragrafoelenco"/>
+        <w:numPr>
+          <w:ilvl w:val="1"/>
+          <w:numId w:val="4"/>
+        </w:numPr>
+        <w:rPr>
+          <w:lang w:val="en-US"/>
+        </w:rPr>
+      </w:pPr>
+      <w:r>
+        <w:rPr>
+          <w:lang w:val="en-US"/>
+        </w:rPr>
+        <w:t xml:space="preserve">In this case, the slides are based on social media, but the core is: tell a story to give connections deeply within people, form groups and lead them towards your vision. </w:t>
+      </w:r>
+    </w:p>
+    <w:p>
+      <w:pPr>
+        <w:pStyle w:val="Paragrafoelenco"/>
+        <w:numPr>
+          <w:ilvl w:val="1"/>
+          <w:numId w:val="4"/>
+        </w:numPr>
+        <w:rPr>
+          <w:lang w:val="en-US"/>
+        </w:rPr>
+      </w:pPr>
+      <w:r>
+        <w:rPr>
+          <w:lang w:val="en-US"/>
+        </w:rPr>
+        <w:t>What are we trying to solve and try to lead? Study the customers’ profiles</w:t>
+      </w:r>
+      <w:r>
+        <w:rPr>
+          <w:lang w:val="en-US"/>
+        </w:rPr>
+        <w:t xml:space="preserve"> and create a funnel which interest and converts people into your vision, giving step by step a value ladder to give growth to the company</w:t>
+      </w:r>
+    </w:p>
+    <w:p>
+      <w:pPr>
+        <w:pStyle w:val="Paragrafoelenco"/>
+        <w:numPr>
+          <w:ilvl w:val="1"/>
+          <w:numId w:val="4"/>
+        </w:numPr>
+        <w:rPr>
+          <w:lang w:val="en-US"/>
+        </w:rPr>
+      </w:pPr>
+      <w:r>
+        <w:rPr>
+          <w:lang w:val="en-US"/>
+        </w:rPr>
+        <w:t xml:space="preserve">This is an Agile process so continuously test, seeing how it will be feasible, desirable and viable, prioritizing risks and balancing how will you spend and all the components, learning by evidence or visually from a few key points (learning cards) </w:t>
+      </w:r>
+    </w:p>
+    <w:p>
+      <w:pPr>
+        <w:pStyle w:val="Paragrafoelenco"/>
+        <w:numPr>
+          <w:ilvl w:val="1"/>
+          <w:numId w:val="4"/>
+        </w:numPr>
+        <w:rPr>
+          <w:lang w:val="en-US"/>
+        </w:rPr>
+      </w:pPr>
+      <w:r>
+        <w:rPr>
+          <w:lang w:val="en-US"/>
+        </w:rPr>
+        <w:t>Determine the traffic/setup the bridge/qualify customers/qualify buyers/identify hyperactive buyers/age and ascend relationships/change the selling environment</w:t>
+      </w:r>
+      <w:r>
+        <w:rPr>
+          <w:lang w:val="en-US"/>
+        </w:rPr>
+        <w:t>, by creating multiple funnels, each specific to a context and create a editorial plan</w:t>
+      </w:r>
+    </w:p>
+    <w:p>
+      <w:pPr>
+        <w:rPr>
+          <w:lang w:val="en-US"/>
+        </w:rPr>
+      </w:pPr>
+      <w:r>
+        <w:rPr>
+          <w:lang w:val="en-US"/>
+        </w:rPr>
+        <w:t>We are given paper material on how to develop a strategy</w:t>
+      </w:r>
+      <w:r>
+        <w:rPr>
+          <w:lang w:val="en-US"/>
+        </w:rPr>
+        <w:t xml:space="preserve"> and a few visual cards to develop a strategy effectively</w:t>
+      </w:r>
+      <w:r>
+        <w:rPr>
+          <w:lang w:val="en-US"/>
+        </w:rPr>
+        <w:t xml:space="preserve"> (also, we’re told not to share the paper material). </w:t>
+      </w:r>
+      <w:r>
+        <w:rPr>
+          <w:lang w:val="en-US"/>
+        </w:rPr>
+        <w:t>Some of t</w:t>
+      </w:r>
+      <w:r>
+        <w:rPr>
+          <w:lang w:val="en-US"/>
+        </w:rPr>
+        <w:t>his paper material is also available on PDF.</w:t>
+      </w:r>
+      <w:r>
+        <w:rPr>
+          <w:lang w:val="en-US"/>
+        </w:rPr>
+        <w:t xml:space="preserve"> </w:t>
+      </w:r>
+      <w:r>
+        <w:rPr>
+          <w:lang w:val="en-US"/>
+        </w:rPr>
+        <w:t>Specifically:</w:t>
       </w:r>
     </w:p>
     <w:p>
@@ -12124,7 +13015,10 @@
         </w:rPr>
       </w:pPr>
       <w:r>
-        <w:t>Communication Strategy Challenge</w:t>
+        <w:rPr>
+          <w:lang w:val="en-US"/>
+        </w:rPr>
+        <w:t>Market Research Challenge</w:t>
       </w:r>
     </w:p>
     <w:p>
@@ -12142,7 +13036,49 @@
         <w:rPr>
           <w:lang w:val="en-US"/>
         </w:rPr>
-        <w:t>Delivery journey</w:t>
+        <w:t>SWOT</w:t>
+      </w:r>
+      <w:r>
+        <w:rPr>
+          <w:lang w:val="en-US"/>
+        </w:rPr>
+        <w:t xml:space="preserve"> Strategy (</w:t>
+      </w:r>
+      <w:r>
+        <w:rPr>
+          <w:lang w:val="en-US"/>
+        </w:rPr>
+        <w:t>Strengths – Weakness – Opportunities – Threats)</w:t>
+      </w:r>
+    </w:p>
+    <w:p>
+      <w:pPr>
+        <w:pStyle w:val="Paragrafoelenco"/>
+        <w:numPr>
+          <w:ilvl w:val="2"/>
+          <w:numId w:val="4"/>
+        </w:numPr>
+        <w:rPr>
+          <w:lang w:val="en-US"/>
+        </w:rPr>
+      </w:pPr>
+      <w:r>
+        <w:rPr>
+          <w:lang w:val="en-US"/>
+        </w:rPr>
+        <w:t>Specifically, double-edged on weaknesses and strengths, so SSWWOT (</w:t>
+      </w:r>
+      <w:r>
+        <w:rPr>
+          <w:lang w:val="en-US"/>
+        </w:rPr>
+        <w:t>for a thorough analysis of your business</w:t>
+      </w:r>
+      <w:r>
+        <w:rPr>
+          <w:lang w:val="en-US"/>
+        </w:rPr>
+        <w:t>)</w:t>
       </w:r>
     </w:p>
     <w:p>
@@ -12160,7 +13096,22 @@
         <w:rPr>
           <w:lang w:val="en-US"/>
         </w:rPr>
-        <w:t>Proposition journey</w:t>
+        <w:t>Scenario canvas</w:t>
+      </w:r>
+    </w:p>
+    <w:p>
+      <w:pPr>
+        <w:pStyle w:val="Paragrafoelenco"/>
+        <w:numPr>
+          <w:ilvl w:val="0"/>
+          <w:numId w:val="4"/>
+        </w:numPr>
+        <w:rPr>
+          <w:lang w:val="en-US"/>
+        </w:rPr>
+      </w:pPr>
+      <w:r>
+        <w:t>Communication Strategy Challenge</w:t>
       </w:r>
     </w:p>
     <w:p>
@@ -12178,7 +13129,43 @@
         <w:rPr>
           <w:lang w:val="en-US"/>
         </w:rPr>
-        <w:t>Affinity</w:t>
+        <w:t>Delivery journey</w:t>
+      </w:r>
+      <w:r>
+        <w:rPr>
+          <w:lang w:val="en-US"/>
+        </w:rPr>
+        <w:t xml:space="preserve"> (f</w:t>
+      </w:r>
+      <w:r>
+        <w:rPr>
+          <w:lang w:val="en-US"/>
+        </w:rPr>
+        <w:t>or delivering the best value to your customers</w:t>
+      </w:r>
+      <w:r>
+        <w:rPr>
+          <w:lang w:val="en-US"/>
+        </w:rPr>
+        <w:t>)</w:t>
+      </w:r>
+    </w:p>
+    <w:p>
+      <w:pPr>
+        <w:pStyle w:val="Paragrafoelenco"/>
+        <w:numPr>
+          <w:ilvl w:val="2"/>
+          <w:numId w:val="4"/>
+        </w:numPr>
+        <w:rPr>
+          <w:lang w:val="en-US"/>
+        </w:rPr>
+      </w:pPr>
+      <w:r>
+        <w:rPr>
+          <w:lang w:val="en-US"/>
+        </w:rPr>
+        <w:t>Describe relationships and channels from start to finish (before/during/after)</w:t>
       </w:r>
     </w:p>
     <w:p>
@@ -12196,6 +13183,120 @@
         <w:rPr>
           <w:lang w:val="en-US"/>
         </w:rPr>
+        <w:t>Proposition journey</w:t>
+      </w:r>
+      <w:r>
+        <w:rPr>
+          <w:lang w:val="en-US"/>
+        </w:rPr>
+        <w:t xml:space="preserve"> (</w:t>
+      </w:r>
+      <w:r>
+        <w:rPr>
+          <w:lang w:val="en-US"/>
+        </w:rPr>
+        <w:t>for improving your value proposition</w:t>
+      </w:r>
+      <w:r>
+        <w:rPr>
+          <w:lang w:val="en-US"/>
+        </w:rPr>
+        <w:t>)</w:t>
+      </w:r>
+    </w:p>
+    <w:p>
+      <w:pPr>
+        <w:pStyle w:val="Paragrafoelenco"/>
+        <w:numPr>
+          <w:ilvl w:val="2"/>
+          <w:numId w:val="4"/>
+        </w:numPr>
+        <w:rPr>
+          <w:lang w:val="en-US"/>
+        </w:rPr>
+      </w:pPr>
+      <w:r>
+        <w:rPr>
+          <w:lang w:val="en-US"/>
+        </w:rPr>
+        <w:t xml:space="preserve">Essentially, a vision that start from core and extends to be effective </w:t>
+      </w:r>
+      <w:r>
+        <w:rPr>
+          <w:lang w:val="en-US"/>
+        </w:rPr>
+        <w:t>(before/during/after)</w:t>
+      </w:r>
+    </w:p>
+    <w:p>
+      <w:pPr>
+        <w:pStyle w:val="Paragrafoelenco"/>
+        <w:numPr>
+          <w:ilvl w:val="1"/>
+          <w:numId w:val="4"/>
+        </w:numPr>
+        <w:rPr>
+          <w:lang w:val="en-US"/>
+        </w:rPr>
+      </w:pPr>
+      <w:r>
+        <w:rPr>
+          <w:lang w:val="en-US"/>
+        </w:rPr>
+        <w:t>Affinity</w:t>
+      </w:r>
+      <w:r>
+        <w:rPr>
+          <w:lang w:val="en-US"/>
+        </w:rPr>
+        <w:t xml:space="preserve"> (</w:t>
+      </w:r>
+      <w:r>
+        <w:rPr>
+          <w:lang w:val="en-US"/>
+        </w:rPr>
+        <w:t>for customer profiling and empathy mapping</w:t>
+      </w:r>
+      <w:r>
+        <w:rPr>
+          <w:lang w:val="en-US"/>
+        </w:rPr>
+        <w:t>)</w:t>
+      </w:r>
+    </w:p>
+    <w:p>
+      <w:pPr>
+        <w:pStyle w:val="Paragrafoelenco"/>
+        <w:numPr>
+          <w:ilvl w:val="2"/>
+          <w:numId w:val="4"/>
+        </w:numPr>
+        <w:rPr>
+          <w:lang w:val="en-US"/>
+        </w:rPr>
+      </w:pPr>
+      <w:r>
+        <w:rPr>
+          <w:lang w:val="en-US"/>
+        </w:rPr>
+        <w:t>Describing personal and psycho-attitudinal features of customers</w:t>
+      </w:r>
+    </w:p>
+    <w:p>
+      <w:pPr>
+        <w:pStyle w:val="Paragrafoelenco"/>
+        <w:numPr>
+          <w:ilvl w:val="1"/>
+          <w:numId w:val="4"/>
+        </w:numPr>
+        <w:rPr>
+          <w:lang w:val="en-US"/>
+        </w:rPr>
+      </w:pPr>
+      <w:r>
+        <w:rPr>
+          <w:lang w:val="en-US"/>
+        </w:rPr>
         <w:t>Scenario canvas</w:t>
       </w:r>
     </w:p>
@@ -12209,50 +13310,25 @@
         <w:rPr>
           <w:lang w:val="en-US"/>
         </w:rPr>
-        <w:t xml:space="preserve"> </w:t>
-      </w:r>
-      <w:r>
-        <w:rPr>
-          <w:lang w:val="en-US"/>
-        </w:rPr>
-        <w:t>We contact customers for firms, contacting number of firms and companies to have interviews</w:t>
-      </w:r>
-      <w:r>
-        <w:rPr>
-          <w:lang w:val="en-US"/>
-        </w:rPr>
-        <w:t xml:space="preserve">. </w:t>
-      </w:r>
-    </w:p>
-    <w:p>
-      <w:pPr>
-        <w:rPr>
-          <w:lang w:val="en-US"/>
-        </w:rPr>
-      </w:pPr>
-      <w:r>
-        <w:rPr>
-          <w:lang w:val="en-US"/>
-        </w:rPr>
-        <w:t xml:space="preserve">Apart from the work, we produce a full report based on the points we have for companies, then presenting them unitely in January. </w:t>
-      </w:r>
-      <w:r>
-        <w:rPr>
-          <w:lang w:val="en-US"/>
-        </w:rPr>
-        <w:t xml:space="preserve">            </w:t>
-      </w:r>
-    </w:p>
-    <w:p>
-      <w:pPr>
-        <w:rPr>
-          <w:lang w:val="en-US"/>
-        </w:rPr>
-      </w:pPr>
+        <w:t xml:space="preserve">The scenario canvas is common because, given the specific company, we want to understand all the factors that contribute to the company vision. In class, we’re asked to use it for Mobisec and try to understand the key points. </w:t>
+      </w:r>
+    </w:p>
+    <w:p>
+      <w:pPr>
+        <w:rPr>
+          <w:lang w:val="en-US"/>
+        </w:rPr>
+      </w:pPr>
+      <w:r>
+        <w:rPr>
+          <w:lang w:val="en-US"/>
+        </w:rPr>
+        <w:t>To do the group project, we will produce a report based on our work on specific companies or on customers generally given the theme we chose, then base our slides out of that for January.</w:t>
+      </w:r>
     </w:p>
     <w:sectPr>
-      <w:headerReference w:type="default" r:id="rId19"/>
-      <w:footerReference w:type="default" r:id="rId20"/>
+      <w:headerReference w:type="default" r:id="rId25"/>
+      <w:footerReference w:type="default" r:id="rId26"/>
       <w:pgSz w:w="11906" w:h="16838"/>
       <w:pgMar w:top="1417" w:right="1134" w:bottom="1134" w:left="1134" w:header="708" w:footer="708" w:gutter="0"/>
       <w:pgNumType w:start="0"/>
@@ -12379,6 +13455,95 @@
 <file path=word/numbering.xml><?xml version="1.0" encoding="utf-8"?>
 <w:numbering xmlns:wpc="http://schemas.microsoft.com/office/word/2010/wordprocessingCanvas" xmlns:cx="http://schemas.microsoft.com/office/drawing/2014/chartex" xmlns:cx1="http://schemas.microsoft.com/office/drawing/2015/9/8/chartex" xmlns:cx2="http://schemas.microsoft.com/office/drawing/2015/10/21/chartex" xmlns:cx3="http://schemas.microsoft.com/office/drawing/2016/5/9/chartex" xmlns:cx4="http://schemas.microsoft.com/office/drawing/2016/5/10/chartex" xmlns:cx5="http://schemas.microsoft.com/office/drawing/2016/5/11/chartex" xmlns:cx6="http://schemas.microsoft.com/office/drawing/2016/5/12/chartex" xmlns:cx7="http://schemas.microsoft.com/office/drawing/2016/5/13/chartex" xmlns:cx8="http://schemas.microsoft.com/office/drawing/2016/5/14/chartex" xmlns:mc="http://schemas.openxmlformats.org/markup-compatibility/2006" xmlns:aink="http://schemas.microsoft.com/office/drawing/2016/ink" xmlns:am3d="http://schemas.microsoft.com/office/drawing/2017/model3d" xmlns:o="urn:schemas-microsoft-com:office:office" xmlns:oel="http://schemas.microsoft.com/office/2019/extlst" xmlns:r="http://schemas.openxmlformats.org/officeDocument/2006/relationships" xmlns:m="http://schemas.openxmlformats.org/officeDocument/2006/math" xmlns:v="urn:schemas-microsoft-com:vml" xmlns:wp14="http://schemas.microsoft.com/office/word/2010/wordprocessingDrawing" xmlns:wp="http://schemas.openxmlformats.org/drawingml/2006/wordprocessingDrawing" xmlns:w10="urn:schemas-microsoft-com:office:word" xmlns:w="http://schemas.openxmlformats.org/wordprocessingml/2006/main" xmlns:w14="http://schemas.microsoft.com/office/word/2010/wordml" xmlns:w15="http://schemas.microsoft.com/office/word/2012/wordml" xmlns:w16cex="http://schemas.microsoft.com/office/word/2018/wordml/cex" xmlns:w16cid="http://schemas.microsoft.com/office/word/2016/wordml/cid" xmlns:w16="http://schemas.microsoft.com/office/word/2018/wordml" xmlns:w16sdtdh="http://schemas.microsoft.com/office/word/2020/wordml/sdtdatahash" xmlns:w16se="http://schemas.microsoft.com/office/word/2015/wordml/symex" xmlns:wpg="http://schemas.microsoft.com/office/word/2010/wordprocessingGroup" xmlns:wpi="http://schemas.microsoft.com/office/word/2010/wordprocessingInk" xmlns:wne="http://schemas.microsoft.com/office/word/2006/wordml" xmlns:wps="http://schemas.microsoft.com/office/word/2010/wordprocessingShape" mc:Ignorable="w14 w15 w16se w16cid w16 w16cex w16sdtdh wp14">
   <w:abstractNum w:abstractNumId="0" w15:restartNumberingAfterBreak="0">
+    <w:nsid w:val="00543B77"/>
+    <w:multiLevelType w:val="hybridMultilevel"/>
+    <w:tmpl w:val="8D4AFBDA"/>
+    <w:lvl w:ilvl="0" w:tplc="0410000F">
+      <w:start w:val="1"/>
+      <w:numFmt w:val="decimal"/>
+      <w:lvlText w:val="%1."/>
+      <w:lvlJc w:val="left"/>
+      <w:pPr>
+        <w:ind w:left="720" w:hanging="360"/>
+      </w:pPr>
+      <w:rPr>
+        <w:rFonts w:hint="default"/>
+      </w:rPr>
+    </w:lvl>
+    <w:lvl w:ilvl="1" w:tplc="04100019" w:tentative="1">
+      <w:start w:val="1"/>
+      <w:numFmt w:val="lowerLetter"/>
+      <w:lvlText w:val="%2."/>
+      <w:lvlJc w:val="left"/>
+      <w:pPr>
+        <w:ind w:left="1440" w:hanging="360"/>
+      </w:pPr>
+    </w:lvl>
+    <w:lvl w:ilvl="2" w:tplc="0410001B" w:tentative="1">
+      <w:start w:val="1"/>
+      <w:numFmt w:val="lowerRoman"/>
+      <w:lvlText w:val="%3."/>
+      <w:lvlJc w:val="right"/>
+      <w:pPr>
+        <w:ind w:left="2160" w:hanging="180"/>
+      </w:pPr>
+    </w:lvl>
+    <w:lvl w:ilvl="3" w:tplc="0410000F" w:tentative="1">
+      <w:start w:val="1"/>
+      <w:numFmt w:val="decimal"/>
+      <w:lvlText w:val="%4."/>
+      <w:lvlJc w:val="left"/>
+      <w:pPr>
+        <w:ind w:left="2880" w:hanging="360"/>
+      </w:pPr>
+    </w:lvl>
+    <w:lvl w:ilvl="4" w:tplc="04100019" w:tentative="1">
+      <w:start w:val="1"/>
+      <w:numFmt w:val="lowerLetter"/>
+      <w:lvlText w:val="%5."/>
+      <w:lvlJc w:val="left"/>
+      <w:pPr>
+        <w:ind w:left="3600" w:hanging="360"/>
+      </w:pPr>
+    </w:lvl>
+    <w:lvl w:ilvl="5" w:tplc="0410001B" w:tentative="1">
+      <w:start w:val="1"/>
+      <w:numFmt w:val="lowerRoman"/>
+      <w:lvlText w:val="%6."/>
+      <w:lvlJc w:val="right"/>
+      <w:pPr>
+        <w:ind w:left="4320" w:hanging="180"/>
+      </w:pPr>
+    </w:lvl>
+    <w:lvl w:ilvl="6" w:tplc="0410000F" w:tentative="1">
+      <w:start w:val="1"/>
+      <w:numFmt w:val="decimal"/>
+      <w:lvlText w:val="%7."/>
+      <w:lvlJc w:val="left"/>
+      <w:pPr>
+        <w:ind w:left="5040" w:hanging="360"/>
+      </w:pPr>
+    </w:lvl>
+    <w:lvl w:ilvl="7" w:tplc="04100019" w:tentative="1">
+      <w:start w:val="1"/>
+      <w:numFmt w:val="lowerLetter"/>
+      <w:lvlText w:val="%8."/>
+      <w:lvlJc w:val="left"/>
+      <w:pPr>
+        <w:ind w:left="5760" w:hanging="360"/>
+      </w:pPr>
+    </w:lvl>
+    <w:lvl w:ilvl="8" w:tplc="0410001B" w:tentative="1">
+      <w:start w:val="1"/>
+      <w:numFmt w:val="lowerRoman"/>
+      <w:lvlText w:val="%9."/>
+      <w:lvlJc w:val="right"/>
+      <w:pPr>
+        <w:ind w:left="6480" w:hanging="180"/>
+      </w:pPr>
+    </w:lvl>
+  </w:abstractNum>
+  <w:abstractNum w:abstractNumId="1" w15:restartNumberingAfterBreak="0">
     <w:nsid w:val="00834577"/>
     <w:multiLevelType w:val="hybridMultilevel"/>
     <w:tmpl w:val="2CE6E41C"/>
@@ -12491,7 +13656,120 @@
       </w:rPr>
     </w:lvl>
   </w:abstractNum>
-  <w:abstractNum w:abstractNumId="1" w15:restartNumberingAfterBreak="0">
+  <w:abstractNum w:abstractNumId="2" w15:restartNumberingAfterBreak="0">
+    <w:nsid w:val="0EB31822"/>
+    <w:multiLevelType w:val="hybridMultilevel"/>
+    <w:tmpl w:val="F16A2298"/>
+    <w:lvl w:ilvl="0" w:tplc="04100001">
+      <w:start w:val="1"/>
+      <w:numFmt w:val="bullet"/>
+      <w:lvlText w:val=""/>
+      <w:lvlJc w:val="left"/>
+      <w:pPr>
+        <w:ind w:left="720" w:hanging="360"/>
+      </w:pPr>
+      <w:rPr>
+        <w:rFonts w:ascii="Symbol" w:hAnsi="Symbol" w:hint="default"/>
+      </w:rPr>
+    </w:lvl>
+    <w:lvl w:ilvl="1" w:tplc="04100003">
+      <w:start w:val="1"/>
+      <w:numFmt w:val="bullet"/>
+      <w:lvlText w:val="o"/>
+      <w:lvlJc w:val="left"/>
+      <w:pPr>
+        <w:ind w:left="1440" w:hanging="360"/>
+      </w:pPr>
+      <w:rPr>
+        <w:rFonts w:ascii="Courier New" w:hAnsi="Courier New" w:cs="Courier New" w:hint="default"/>
+      </w:rPr>
+    </w:lvl>
+    <w:lvl w:ilvl="2" w:tplc="04100005" w:tentative="1">
+      <w:start w:val="1"/>
+      <w:numFmt w:val="bullet"/>
+      <w:lvlText w:val=""/>
+      <w:lvlJc w:val="left"/>
+      <w:pPr>
+        <w:ind w:left="2160" w:hanging="360"/>
+      </w:pPr>
+      <w:rPr>
+        <w:rFonts w:ascii="Wingdings" w:hAnsi="Wingdings" w:hint="default"/>
+      </w:rPr>
+    </w:lvl>
+    <w:lvl w:ilvl="3" w:tplc="04100001" w:tentative="1">
+      <w:start w:val="1"/>
+      <w:numFmt w:val="bullet"/>
+      <w:lvlText w:val=""/>
+      <w:lvlJc w:val="left"/>
+      <w:pPr>
+        <w:ind w:left="2880" w:hanging="360"/>
+      </w:pPr>
+      <w:rPr>
+        <w:rFonts w:ascii="Symbol" w:hAnsi="Symbol" w:hint="default"/>
+      </w:rPr>
+    </w:lvl>
+    <w:lvl w:ilvl="4" w:tplc="04100003" w:tentative="1">
+      <w:start w:val="1"/>
+      <w:numFmt w:val="bullet"/>
+      <w:lvlText w:val="o"/>
+      <w:lvlJc w:val="left"/>
+      <w:pPr>
+        <w:ind w:left="3600" w:hanging="360"/>
+      </w:pPr>
+      <w:rPr>
+        <w:rFonts w:ascii="Courier New" w:hAnsi="Courier New" w:cs="Courier New" w:hint="default"/>
+      </w:rPr>
+    </w:lvl>
+    <w:lvl w:ilvl="5" w:tplc="04100005" w:tentative="1">
+      <w:start w:val="1"/>
+      <w:numFmt w:val="bullet"/>
+      <w:lvlText w:val=""/>
+      <w:lvlJc w:val="left"/>
+      <w:pPr>
+        <w:ind w:left="4320" w:hanging="360"/>
+      </w:pPr>
+      <w:rPr>
+        <w:rFonts w:ascii="Wingdings" w:hAnsi="Wingdings" w:hint="default"/>
+      </w:rPr>
+    </w:lvl>
+    <w:lvl w:ilvl="6" w:tplc="04100001" w:tentative="1">
+      <w:start w:val="1"/>
+      <w:numFmt w:val="bullet"/>
+      <w:lvlText w:val=""/>
+      <w:lvlJc w:val="left"/>
+      <w:pPr>
+        <w:ind w:left="5040" w:hanging="360"/>
+      </w:pPr>
+      <w:rPr>
+        <w:rFonts w:ascii="Symbol" w:hAnsi="Symbol" w:hint="default"/>
+      </w:rPr>
+    </w:lvl>
+    <w:lvl w:ilvl="7" w:tplc="04100003" w:tentative="1">
+      <w:start w:val="1"/>
+      <w:numFmt w:val="bullet"/>
+      <w:lvlText w:val="o"/>
+      <w:lvlJc w:val="left"/>
+      <w:pPr>
+        <w:ind w:left="5760" w:hanging="360"/>
+      </w:pPr>
+      <w:rPr>
+        <w:rFonts w:ascii="Courier New" w:hAnsi="Courier New" w:cs="Courier New" w:hint="default"/>
+      </w:rPr>
+    </w:lvl>
+    <w:lvl w:ilvl="8" w:tplc="04100005" w:tentative="1">
+      <w:start w:val="1"/>
+      <w:numFmt w:val="bullet"/>
+      <w:lvlText w:val=""/>
+      <w:lvlJc w:val="left"/>
+      <w:pPr>
+        <w:ind w:left="6480" w:hanging="360"/>
+      </w:pPr>
+      <w:rPr>
+        <w:rFonts w:ascii="Wingdings" w:hAnsi="Wingdings" w:hint="default"/>
+      </w:rPr>
+    </w:lvl>
+  </w:abstractNum>
+  <w:abstractNum w:abstractNumId="3" w15:restartNumberingAfterBreak="0">
     <w:nsid w:val="300453A7"/>
     <w:multiLevelType w:val="hybridMultilevel"/>
     <w:tmpl w:val="0CF09856"/>
@@ -12604,7 +13882,7 @@
       </w:rPr>
     </w:lvl>
   </w:abstractNum>
-  <w:abstractNum w:abstractNumId="2" w15:restartNumberingAfterBreak="0">
+  <w:abstractNum w:abstractNumId="4" w15:restartNumberingAfterBreak="0">
     <w:nsid w:val="48C57BBB"/>
     <w:multiLevelType w:val="hybridMultilevel"/>
     <w:tmpl w:val="BAA02ADC"/>
@@ -12693,7 +13971,7 @@
       </w:pPr>
     </w:lvl>
   </w:abstractNum>
-  <w:abstractNum w:abstractNumId="3" w15:restartNumberingAfterBreak="0">
+  <w:abstractNum w:abstractNumId="5" w15:restartNumberingAfterBreak="0">
     <w:nsid w:val="48D736DC"/>
     <w:multiLevelType w:val="hybridMultilevel"/>
     <w:tmpl w:val="A8D48224"/>
@@ -12805,7 +14083,7 @@
       </w:rPr>
     </w:lvl>
   </w:abstractNum>
-  <w:abstractNum w:abstractNumId="4" w15:restartNumberingAfterBreak="0">
+  <w:abstractNum w:abstractNumId="6" w15:restartNumberingAfterBreak="0">
     <w:nsid w:val="4E3F14B4"/>
     <w:multiLevelType w:val="hybridMultilevel"/>
     <w:tmpl w:val="F6FA90A4"/>
@@ -12917,7 +14195,7 @@
       </w:rPr>
     </w:lvl>
   </w:abstractNum>
-  <w:abstractNum w:abstractNumId="5" w15:restartNumberingAfterBreak="0">
+  <w:abstractNum w:abstractNumId="7" w15:restartNumberingAfterBreak="0">
     <w:nsid w:val="50F75887"/>
     <w:multiLevelType w:val="hybridMultilevel"/>
     <w:tmpl w:val="4D726372"/>
@@ -13006,7 +14284,7 @@
       </w:pPr>
     </w:lvl>
   </w:abstractNum>
-  <w:abstractNum w:abstractNumId="6" w15:restartNumberingAfterBreak="0">
+  <w:abstractNum w:abstractNumId="8" w15:restartNumberingAfterBreak="0">
     <w:nsid w:val="51445A1E"/>
     <w:multiLevelType w:val="hybridMultilevel"/>
     <w:tmpl w:val="97BCA940"/>
@@ -13095,7 +14373,7 @@
       </w:pPr>
     </w:lvl>
   </w:abstractNum>
-  <w:abstractNum w:abstractNumId="7" w15:restartNumberingAfterBreak="0">
+  <w:abstractNum w:abstractNumId="9" w15:restartNumberingAfterBreak="0">
     <w:nsid w:val="548D68CC"/>
     <w:multiLevelType w:val="hybridMultilevel"/>
     <w:tmpl w:val="681C77D4"/>
@@ -13207,7 +14485,7 @@
       </w:rPr>
     </w:lvl>
   </w:abstractNum>
-  <w:abstractNum w:abstractNumId="8" w15:restartNumberingAfterBreak="0">
+  <w:abstractNum w:abstractNumId="10" w15:restartNumberingAfterBreak="0">
     <w:nsid w:val="54AF7B9E"/>
     <w:multiLevelType w:val="hybridMultilevel"/>
     <w:tmpl w:val="C5BAE558"/>
@@ -13296,7 +14574,7 @@
       </w:pPr>
     </w:lvl>
   </w:abstractNum>
-  <w:abstractNum w:abstractNumId="9" w15:restartNumberingAfterBreak="0">
+  <w:abstractNum w:abstractNumId="11" w15:restartNumberingAfterBreak="0">
     <w:nsid w:val="6174610B"/>
     <w:multiLevelType w:val="hybridMultilevel"/>
     <w:tmpl w:val="BF8AB1C8"/>
@@ -13408,7 +14686,7 @@
       </w:rPr>
     </w:lvl>
   </w:abstractNum>
-  <w:abstractNum w:abstractNumId="10" w15:restartNumberingAfterBreak="0">
+  <w:abstractNum w:abstractNumId="12" w15:restartNumberingAfterBreak="0">
     <w:nsid w:val="678E0F46"/>
     <w:multiLevelType w:val="multilevel"/>
     <w:tmpl w:val="45FC202E"/>
@@ -13521,7 +14799,7 @@
       </w:pPr>
     </w:lvl>
   </w:abstractNum>
-  <w:abstractNum w:abstractNumId="11" w15:restartNumberingAfterBreak="0">
+  <w:abstractNum w:abstractNumId="13" w15:restartNumberingAfterBreak="0">
     <w:nsid w:val="7AA674A5"/>
     <w:multiLevelType w:val="hybridMultilevel"/>
     <w:tmpl w:val="39FCE302"/>
@@ -13607,7 +14885,7 @@
       </w:pPr>
     </w:lvl>
   </w:abstractNum>
-  <w:abstractNum w:abstractNumId="12" w15:restartNumberingAfterBreak="0">
+  <w:abstractNum w:abstractNumId="14" w15:restartNumberingAfterBreak="0">
     <w:nsid w:val="7D981271"/>
     <w:multiLevelType w:val="hybridMultilevel"/>
     <w:tmpl w:val="07F8F38C"/>
@@ -13696,7 +14974,7 @@
       </w:pPr>
     </w:lvl>
   </w:abstractNum>
-  <w:abstractNum w:abstractNumId="13" w15:restartNumberingAfterBreak="0">
+  <w:abstractNum w:abstractNumId="15" w15:restartNumberingAfterBreak="0">
     <w:nsid w:val="7F8A344B"/>
     <w:multiLevelType w:val="hybridMultilevel"/>
     <w:tmpl w:val="BB94BB0A"/>
@@ -13783,45 +15061,51 @@
     </w:lvl>
   </w:abstractNum>
   <w:num w:numId="1" w16cid:durableId="1975720858">
+    <w:abstractNumId w:val="7"/>
+  </w:num>
+  <w:num w:numId="2" w16cid:durableId="1327435672">
+    <w:abstractNumId w:val="15"/>
+  </w:num>
+  <w:num w:numId="3" w16cid:durableId="318655723">
+    <w:abstractNumId w:val="11"/>
+  </w:num>
+  <w:num w:numId="4" w16cid:durableId="1387531433">
+    <w:abstractNumId w:val="9"/>
+  </w:num>
+  <w:num w:numId="5" w16cid:durableId="1357460751">
     <w:abstractNumId w:val="5"/>
   </w:num>
-  <w:num w:numId="2" w16cid:durableId="1327435672">
+  <w:num w:numId="6" w16cid:durableId="1876189052">
+    <w:abstractNumId w:val="6"/>
+  </w:num>
+  <w:num w:numId="7" w16cid:durableId="135681959">
+    <w:abstractNumId w:val="12"/>
+  </w:num>
+  <w:num w:numId="8" w16cid:durableId="707490182">
+    <w:abstractNumId w:val="10"/>
+  </w:num>
+  <w:num w:numId="9" w16cid:durableId="1532646141">
     <w:abstractNumId w:val="13"/>
   </w:num>
-  <w:num w:numId="3" w16cid:durableId="318655723">
-    <w:abstractNumId w:val="9"/>
+  <w:num w:numId="10" w16cid:durableId="1065294671">
+    <w:abstractNumId w:val="8"/>
   </w:num>
-  <w:num w:numId="4" w16cid:durableId="1387531433">
-    <w:abstractNumId w:val="7"/>
+  <w:num w:numId="11" w16cid:durableId="597982598">
+    <w:abstractNumId w:val="4"/>
   </w:num>
-  <w:num w:numId="5" w16cid:durableId="1357460751">
+  <w:num w:numId="12" w16cid:durableId="1467701660">
+    <w:abstractNumId w:val="14"/>
+  </w:num>
+  <w:num w:numId="13" w16cid:durableId="1852069043">
     <w:abstractNumId w:val="3"/>
   </w:num>
-  <w:num w:numId="6" w16cid:durableId="1876189052">
-    <w:abstractNumId w:val="4"/>
+  <w:num w:numId="14" w16cid:durableId="289552564">
+    <w:abstractNumId w:val="1"/>
   </w:num>
-  <w:num w:numId="7" w16cid:durableId="135681959">
-    <w:abstractNumId w:val="10"/>
-  </w:num>
-  <w:num w:numId="8" w16cid:durableId="707490182">
-    <w:abstractNumId w:val="8"/>
-  </w:num>
-  <w:num w:numId="9" w16cid:durableId="1532646141">
-    <w:abstractNumId w:val="11"/>
-  </w:num>
-  <w:num w:numId="10" w16cid:durableId="1065294671">
-    <w:abstractNumId w:val="6"/>
-  </w:num>
-  <w:num w:numId="11" w16cid:durableId="597982598">
+  <w:num w:numId="15" w16cid:durableId="2107189947">
     <w:abstractNumId w:val="2"/>
   </w:num>
-  <w:num w:numId="12" w16cid:durableId="1467701660">
-    <w:abstractNumId w:val="12"/>
-  </w:num>
-  <w:num w:numId="13" w16cid:durableId="1852069043">
-    <w:abstractNumId w:val="1"/>
-  </w:num>
-  <w:num w:numId="14" w16cid:durableId="289552564">
+  <w:num w:numId="16" w16cid:durableId="129833776">
     <w:abstractNumId w:val="0"/>
   </w:num>
 </w:numbering>

</xml_diff>

<commit_message>
Updated names and beginning of pages
</commit_message>
<xml_diff>
--- a/Economics and management of innovation simple (for real).docx
+++ b/Economics and management of innovation simple (for real).docx
@@ -3922,7 +3922,8 @@
                                   <w:rPr>
                                     <w:rFonts w:asciiTheme="majorHAnsi" w:eastAsiaTheme="majorEastAsia" w:hAnsiTheme="majorHAnsi" w:cstheme="majorBidi"/>
                                     <w:color w:val="262626" w:themeColor="text1" w:themeTint="D9"/>
-                                    <w:sz w:val="72"/>
+                                    <w:sz w:val="56"/>
+                                    <w:szCs w:val="20"/>
                                     <w:lang w:val="en-US"/>
                                   </w:rPr>
                                 </w:pPr>
@@ -3931,8 +3932,8 @@
                                     <w:rPr>
                                       <w:rFonts w:asciiTheme="majorHAnsi" w:eastAsiaTheme="majorEastAsia" w:hAnsiTheme="majorHAnsi" w:cstheme="majorBidi"/>
                                       <w:color w:val="262626" w:themeColor="text1" w:themeTint="D9"/>
-                                      <w:sz w:val="72"/>
-                                      <w:szCs w:val="72"/>
+                                      <w:sz w:val="56"/>
+                                      <w:szCs w:val="56"/>
                                       <w:lang w:val="en-US"/>
                                     </w:rPr>
                                     <w:alias w:val="Titolo"/>
@@ -3946,21 +3947,71 @@
                                       <w:rPr>
                                         <w:rFonts w:asciiTheme="majorHAnsi" w:eastAsiaTheme="majorEastAsia" w:hAnsiTheme="majorHAnsi" w:cstheme="majorBidi"/>
                                         <w:color w:val="262626" w:themeColor="text1" w:themeTint="D9"/>
-                                        <w:sz w:val="72"/>
-                                        <w:szCs w:val="72"/>
+                                        <w:sz w:val="56"/>
+                                        <w:szCs w:val="56"/>
                                         <w:lang w:val="en-US"/>
                                       </w:rPr>
-                                      <w:t>Economics and management of i</w:t>
+                                      <w:t xml:space="preserve">Economics and </w:t>
                                     </w:r>
                                     <w:r>
                                       <w:rPr>
                                         <w:rFonts w:asciiTheme="majorHAnsi" w:eastAsiaTheme="majorEastAsia" w:hAnsiTheme="majorHAnsi" w:cstheme="majorBidi"/>
                                         <w:color w:val="262626" w:themeColor="text1" w:themeTint="D9"/>
-                                        <w:sz w:val="72"/>
-                                        <w:szCs w:val="72"/>
+                                        <w:sz w:val="56"/>
+                                        <w:szCs w:val="56"/>
                                         <w:lang w:val="en-US"/>
                                       </w:rPr>
-                                      <w:t>nnovation simple (for real)</w:t>
+                                      <w:t>M</w:t>
+                                    </w:r>
+                                    <w:r>
+                                      <w:rPr>
+                                        <w:rFonts w:asciiTheme="majorHAnsi" w:eastAsiaTheme="majorEastAsia" w:hAnsiTheme="majorHAnsi" w:cstheme="majorBidi"/>
+                                        <w:color w:val="262626" w:themeColor="text1" w:themeTint="D9"/>
+                                        <w:sz w:val="56"/>
+                                        <w:szCs w:val="56"/>
+                                        <w:lang w:val="en-US"/>
+                                      </w:rPr>
+                                      <w:t xml:space="preserve">anagement of </w:t>
+                                    </w:r>
+                                    <w:r>
+                                      <w:rPr>
+                                        <w:rFonts w:asciiTheme="majorHAnsi" w:eastAsiaTheme="majorEastAsia" w:hAnsiTheme="majorHAnsi" w:cstheme="majorBidi"/>
+                                        <w:color w:val="262626" w:themeColor="text1" w:themeTint="D9"/>
+                                        <w:sz w:val="56"/>
+                                        <w:szCs w:val="56"/>
+                                        <w:lang w:val="en-US"/>
+                                      </w:rPr>
+                                      <w:t>I</w:t>
+                                    </w:r>
+                                    <w:r>
+                                      <w:rPr>
+                                        <w:rFonts w:asciiTheme="majorHAnsi" w:eastAsiaTheme="majorEastAsia" w:hAnsiTheme="majorHAnsi" w:cstheme="majorBidi"/>
+                                        <w:color w:val="262626" w:themeColor="text1" w:themeTint="D9"/>
+                                        <w:sz w:val="56"/>
+                                        <w:szCs w:val="56"/>
+                                        <w:lang w:val="en-US"/>
+                                      </w:rPr>
+                                      <w:t xml:space="preserve">nnovation </w:t>
+                                    </w:r>
+                                    <w:r>
+                                      <w:rPr>
+                                        <w:rFonts w:asciiTheme="majorHAnsi" w:eastAsiaTheme="majorEastAsia" w:hAnsiTheme="majorHAnsi" w:cstheme="majorBidi"/>
+                                        <w:color w:val="262626" w:themeColor="text1" w:themeTint="D9"/>
+                                        <w:sz w:val="56"/>
+                                        <w:szCs w:val="56"/>
+                                        <w:lang w:val="en-US"/>
+                                      </w:rPr>
+                                      <w:t>S</w:t>
+                                    </w:r>
+                                    <w:r>
+                                      <w:rPr>
+                                        <w:rFonts w:asciiTheme="majorHAnsi" w:eastAsiaTheme="majorEastAsia" w:hAnsiTheme="majorHAnsi" w:cstheme="majorBidi"/>
+                                        <w:color w:val="262626" w:themeColor="text1" w:themeTint="D9"/>
+                                        <w:sz w:val="56"/>
+                                        <w:szCs w:val="56"/>
+                                        <w:lang w:val="en-US"/>
+                                      </w:rPr>
+                                      <w:t>imple (for real)</w:t>
                                     </w:r>
                                   </w:sdtContent>
                                 </w:sdt>
@@ -3971,16 +4022,16 @@
                                   <w:jc w:val="center"/>
                                   <w:rPr>
                                     <w:color w:val="404040" w:themeColor="text1" w:themeTint="BF"/>
-                                    <w:sz w:val="36"/>
-                                    <w:szCs w:val="36"/>
+                                    <w:sz w:val="32"/>
+                                    <w:szCs w:val="32"/>
                                   </w:rPr>
                                 </w:pPr>
                                 <w:sdt>
                                   <w:sdtPr>
                                     <w:rPr>
                                       <w:color w:val="404040" w:themeColor="text1" w:themeTint="BF"/>
-                                      <w:sz w:val="36"/>
-                                      <w:szCs w:val="36"/>
+                                      <w:sz w:val="32"/>
+                                      <w:szCs w:val="32"/>
                                     </w:rPr>
                                     <w:alias w:val="Sottotitolo"/>
                                     <w:tag w:val=""/>
@@ -3993,8 +4044,8 @@
                                     <w:r>
                                       <w:rPr>
                                         <w:color w:val="404040" w:themeColor="text1" w:themeTint="BF"/>
-                                        <w:sz w:val="36"/>
-                                        <w:szCs w:val="36"/>
+                                        <w:sz w:val="32"/>
+                                        <w:szCs w:val="32"/>
                                       </w:rPr>
                                       <w:t xml:space="preserve">     </w:t>
                                     </w:r>
@@ -4033,7 +4084,8 @@
                             <w:rPr>
                               <w:rFonts w:asciiTheme="majorHAnsi" w:eastAsiaTheme="majorEastAsia" w:hAnsiTheme="majorHAnsi" w:cstheme="majorBidi"/>
                               <w:color w:val="262626" w:themeColor="text1" w:themeTint="D9"/>
-                              <w:sz w:val="72"/>
+                              <w:sz w:val="56"/>
+                              <w:szCs w:val="20"/>
                               <w:lang w:val="en-US"/>
                             </w:rPr>
                           </w:pPr>
@@ -4042,8 +4094,8 @@
                               <w:rPr>
                                 <w:rFonts w:asciiTheme="majorHAnsi" w:eastAsiaTheme="majorEastAsia" w:hAnsiTheme="majorHAnsi" w:cstheme="majorBidi"/>
                                 <w:color w:val="262626" w:themeColor="text1" w:themeTint="D9"/>
-                                <w:sz w:val="72"/>
-                                <w:szCs w:val="72"/>
+                                <w:sz w:val="56"/>
+                                <w:szCs w:val="56"/>
                                 <w:lang w:val="en-US"/>
                               </w:rPr>
                               <w:alias w:val="Titolo"/>
@@ -4057,21 +4109,71 @@
                                 <w:rPr>
                                   <w:rFonts w:asciiTheme="majorHAnsi" w:eastAsiaTheme="majorEastAsia" w:hAnsiTheme="majorHAnsi" w:cstheme="majorBidi"/>
                                   <w:color w:val="262626" w:themeColor="text1" w:themeTint="D9"/>
-                                  <w:sz w:val="72"/>
-                                  <w:szCs w:val="72"/>
+                                  <w:sz w:val="56"/>
+                                  <w:szCs w:val="56"/>
                                   <w:lang w:val="en-US"/>
                                 </w:rPr>
-                                <w:t>Economics and management of i</w:t>
+                                <w:t xml:space="preserve">Economics and </w:t>
                               </w:r>
                               <w:r>
                                 <w:rPr>
                                   <w:rFonts w:asciiTheme="majorHAnsi" w:eastAsiaTheme="majorEastAsia" w:hAnsiTheme="majorHAnsi" w:cstheme="majorBidi"/>
                                   <w:color w:val="262626" w:themeColor="text1" w:themeTint="D9"/>
-                                  <w:sz w:val="72"/>
-                                  <w:szCs w:val="72"/>
+                                  <w:sz w:val="56"/>
+                                  <w:szCs w:val="56"/>
                                   <w:lang w:val="en-US"/>
                                 </w:rPr>
-                                <w:t>nnovation simple (for real)</w:t>
+                                <w:t>M</w:t>
+                              </w:r>
+                              <w:r>
+                                <w:rPr>
+                                  <w:rFonts w:asciiTheme="majorHAnsi" w:eastAsiaTheme="majorEastAsia" w:hAnsiTheme="majorHAnsi" w:cstheme="majorBidi"/>
+                                  <w:color w:val="262626" w:themeColor="text1" w:themeTint="D9"/>
+                                  <w:sz w:val="56"/>
+                                  <w:szCs w:val="56"/>
+                                  <w:lang w:val="en-US"/>
+                                </w:rPr>
+                                <w:t xml:space="preserve">anagement of </w:t>
+                              </w:r>
+                              <w:r>
+                                <w:rPr>
+                                  <w:rFonts w:asciiTheme="majorHAnsi" w:eastAsiaTheme="majorEastAsia" w:hAnsiTheme="majorHAnsi" w:cstheme="majorBidi"/>
+                                  <w:color w:val="262626" w:themeColor="text1" w:themeTint="D9"/>
+                                  <w:sz w:val="56"/>
+                                  <w:szCs w:val="56"/>
+                                  <w:lang w:val="en-US"/>
+                                </w:rPr>
+                                <w:t>I</w:t>
+                              </w:r>
+                              <w:r>
+                                <w:rPr>
+                                  <w:rFonts w:asciiTheme="majorHAnsi" w:eastAsiaTheme="majorEastAsia" w:hAnsiTheme="majorHAnsi" w:cstheme="majorBidi"/>
+                                  <w:color w:val="262626" w:themeColor="text1" w:themeTint="D9"/>
+                                  <w:sz w:val="56"/>
+                                  <w:szCs w:val="56"/>
+                                  <w:lang w:val="en-US"/>
+                                </w:rPr>
+                                <w:t xml:space="preserve">nnovation </w:t>
+                              </w:r>
+                              <w:r>
+                                <w:rPr>
+                                  <w:rFonts w:asciiTheme="majorHAnsi" w:eastAsiaTheme="majorEastAsia" w:hAnsiTheme="majorHAnsi" w:cstheme="majorBidi"/>
+                                  <w:color w:val="262626" w:themeColor="text1" w:themeTint="D9"/>
+                                  <w:sz w:val="56"/>
+                                  <w:szCs w:val="56"/>
+                                  <w:lang w:val="en-US"/>
+                                </w:rPr>
+                                <w:t>S</w:t>
+                              </w:r>
+                              <w:r>
+                                <w:rPr>
+                                  <w:rFonts w:asciiTheme="majorHAnsi" w:eastAsiaTheme="majorEastAsia" w:hAnsiTheme="majorHAnsi" w:cstheme="majorBidi"/>
+                                  <w:color w:val="262626" w:themeColor="text1" w:themeTint="D9"/>
+                                  <w:sz w:val="56"/>
+                                  <w:szCs w:val="56"/>
+                                  <w:lang w:val="en-US"/>
+                                </w:rPr>
+                                <w:t>imple (for real)</w:t>
                               </w:r>
                             </w:sdtContent>
                           </w:sdt>
@@ -4082,16 +4184,16 @@
                             <w:jc w:val="center"/>
                             <w:rPr>
                               <w:color w:val="404040" w:themeColor="text1" w:themeTint="BF"/>
-                              <w:sz w:val="36"/>
-                              <w:szCs w:val="36"/>
+                              <w:sz w:val="32"/>
+                              <w:szCs w:val="32"/>
                             </w:rPr>
                           </w:pPr>
                           <w:sdt>
                             <w:sdtPr>
                               <w:rPr>
                                 <w:color w:val="404040" w:themeColor="text1" w:themeTint="BF"/>
-                                <w:sz w:val="36"/>
-                                <w:szCs w:val="36"/>
+                                <w:sz w:val="32"/>
+                                <w:szCs w:val="32"/>
                               </w:rPr>
                               <w:alias w:val="Sottotitolo"/>
                               <w:tag w:val=""/>
@@ -4104,8 +4206,8 @@
                               <w:r>
                                 <w:rPr>
                                   <w:color w:val="404040" w:themeColor="text1" w:themeTint="BF"/>
-                                  <w:sz w:val="36"/>
-                                  <w:szCs w:val="36"/>
+                                  <w:sz w:val="32"/>
+                                  <w:szCs w:val="32"/>
                                 </w:rPr>
                                 <w:t xml:space="preserve">     </w:t>
                               </w:r>
@@ -4186,7 +4288,7 @@
           <w:r>
             <w:fldChar w:fldCharType="separate"/>
           </w:r>
-          <w:hyperlink w:anchor="_Toc149332239" w:history="1">
+          <w:hyperlink w:anchor="_Toc149574040" w:history="1">
             <w:r>
               <w:rPr>
                 <w:rStyle w:val="Collegamentoipertestuale"/>
@@ -4231,7 +4333,7 @@
                 <w:noProof/>
                 <w:webHidden/>
               </w:rPr>
-              <w:instrText xml:space="preserve"> PAGEREF _Toc149332239 \h </w:instrText>
+              <w:instrText xml:space="preserve"> PAGEREF _Toc149574040 \h </w:instrText>
             </w:r>
             <w:r>
               <w:rPr>
@@ -4276,7 +4378,7 @@
               <w14:ligatures w14:val="standardContextual"/>
             </w:rPr>
           </w:pPr>
-          <w:hyperlink w:anchor="_Toc149332240" w:history="1">
+          <w:hyperlink w:anchor="_Toc149574041" w:history="1">
             <w:r>
               <w:rPr>
                 <w:rStyle w:val="Collegamentoipertestuale"/>
@@ -4321,7 +4423,7 @@
                 <w:noProof/>
                 <w:webHidden/>
               </w:rPr>
-              <w:instrText xml:space="preserve"> PAGEREF _Toc149332240 \h </w:instrText>
+              <w:instrText xml:space="preserve"> PAGEREF _Toc149574041 \h </w:instrText>
             </w:r>
             <w:r>
               <w:rPr>
@@ -4366,7 +4468,7 @@
               <w14:ligatures w14:val="standardContextual"/>
             </w:rPr>
           </w:pPr>
-          <w:hyperlink w:anchor="_Toc149332241" w:history="1">
+          <w:hyperlink w:anchor="_Toc149574042" w:history="1">
             <w:r>
               <w:rPr>
                 <w:rStyle w:val="Collegamentoipertestuale"/>
@@ -4411,7 +4513,7 @@
                 <w:noProof/>
                 <w:webHidden/>
               </w:rPr>
-              <w:instrText xml:space="preserve"> PAGEREF _Toc149332241 \h </w:instrText>
+              <w:instrText xml:space="preserve"> PAGEREF _Toc149574042 \h </w:instrText>
             </w:r>
             <w:r>
               <w:rPr>
@@ -4456,7 +4558,7 @@
               <w14:ligatures w14:val="standardContextual"/>
             </w:rPr>
           </w:pPr>
-          <w:hyperlink w:anchor="_Toc149332242" w:history="1">
+          <w:hyperlink w:anchor="_Toc149574043" w:history="1">
             <w:r>
               <w:rPr>
                 <w:rStyle w:val="Collegamentoipertestuale"/>
@@ -4501,7 +4603,7 @@
                 <w:noProof/>
                 <w:webHidden/>
               </w:rPr>
-              <w:instrText xml:space="preserve"> PAGEREF _Toc149332242 \h </w:instrText>
+              <w:instrText xml:space="preserve"> PAGEREF _Toc149574043 \h </w:instrText>
             </w:r>
             <w:r>
               <w:rPr>
@@ -4546,7 +4648,7 @@
               <w14:ligatures w14:val="standardContextual"/>
             </w:rPr>
           </w:pPr>
-          <w:hyperlink w:anchor="_Toc149332243" w:history="1">
+          <w:hyperlink w:anchor="_Toc149574044" w:history="1">
             <w:r>
               <w:rPr>
                 <w:rStyle w:val="Collegamentoipertestuale"/>
@@ -4591,7 +4693,97 @@
                 <w:noProof/>
                 <w:webHidden/>
               </w:rPr>
-              <w:instrText xml:space="preserve"> PAGEREF _Toc149332243 \h </w:instrText>
+              <w:instrText xml:space="preserve"> PAGEREF _Toc149574044 \h </w:instrText>
+            </w:r>
+            <w:r>
+              <w:rPr>
+                <w:noProof/>
+                <w:webHidden/>
+              </w:rPr>
+            </w:r>
+            <w:r>
+              <w:rPr>
+                <w:noProof/>
+                <w:webHidden/>
+              </w:rPr>
+              <w:fldChar w:fldCharType="separate"/>
+            </w:r>
+            <w:r>
+              <w:rPr>
+                <w:noProof/>
+                <w:webHidden/>
+              </w:rPr>
+              <w:t>13</w:t>
+            </w:r>
+            <w:r>
+              <w:rPr>
+                <w:noProof/>
+                <w:webHidden/>
+              </w:rPr>
+              <w:fldChar w:fldCharType="end"/>
+            </w:r>
+          </w:hyperlink>
+        </w:p>
+        <w:p>
+          <w:pPr>
+            <w:pStyle w:val="Sommario1"/>
+            <w:tabs>
+              <w:tab w:val="left" w:pos="440"/>
+              <w:tab w:val="right" w:leader="dot" w:pos="9628"/>
+            </w:tabs>
+            <w:rPr>
+              <w:noProof/>
+              <w:kern w:val="2"/>
+              <w:lang w:eastAsia="it-IT"/>
+              <w14:ligatures w14:val="standardContextual"/>
+            </w:rPr>
+          </w:pPr>
+          <w:hyperlink w:anchor="_Toc149574045" w:history="1">
+            <w:r>
+              <w:rPr>
+                <w:rStyle w:val="Collegamentoipertestuale"/>
+                <w:noProof/>
+                <w:lang w:val="en-US"/>
+              </w:rPr>
+              <w:t>7</w:t>
+            </w:r>
+            <w:r>
+              <w:rPr>
+                <w:noProof/>
+                <w:kern w:val="2"/>
+                <w:lang w:eastAsia="it-IT"/>
+                <w14:ligatures w14:val="standardContextual"/>
+              </w:rPr>
+              <w:tab/>
+            </w:r>
+            <w:r>
+              <w:rPr>
+                <w:rStyle w:val="Collegamentoipertestuale"/>
+                <w:noProof/>
+                <w:lang w:val="en-US"/>
+              </w:rPr>
+              <w:t>Group formation and work structure</w:t>
+            </w:r>
+            <w:r>
+              <w:rPr>
+                <w:noProof/>
+                <w:webHidden/>
+              </w:rPr>
+              <w:tab/>
+            </w:r>
+            <w:r>
+              <w:rPr>
+                <w:noProof/>
+                <w:webHidden/>
+              </w:rPr>
+              <w:fldChar w:fldCharType="begin"/>
+            </w:r>
+            <w:r>
+              <w:rPr>
+                <w:noProof/>
+                <w:webHidden/>
+              </w:rPr>
+              <w:instrText xml:space="preserve"> PAGEREF _Toc149574045 \h </w:instrText>
             </w:r>
             <w:r>
               <w:rPr>
@@ -4636,97 +4828,7 @@
               <w14:ligatures w14:val="standardContextual"/>
             </w:rPr>
           </w:pPr>
-          <w:hyperlink w:anchor="_Toc149332244" w:history="1">
-            <w:r>
-              <w:rPr>
-                <w:rStyle w:val="Collegamentoipertestuale"/>
-                <w:noProof/>
-                <w:lang w:val="en-US"/>
-              </w:rPr>
-              <w:t>7</w:t>
-            </w:r>
-            <w:r>
-              <w:rPr>
-                <w:noProof/>
-                <w:kern w:val="2"/>
-                <w:lang w:eastAsia="it-IT"/>
-                <w14:ligatures w14:val="standardContextual"/>
-              </w:rPr>
-              <w:tab/>
-            </w:r>
-            <w:r>
-              <w:rPr>
-                <w:rStyle w:val="Collegamentoipertestuale"/>
-                <w:noProof/>
-                <w:lang w:val="en-US"/>
-              </w:rPr>
-              <w:t>Group formation and work structure</w:t>
-            </w:r>
-            <w:r>
-              <w:rPr>
-                <w:noProof/>
-                <w:webHidden/>
-              </w:rPr>
-              <w:tab/>
-            </w:r>
-            <w:r>
-              <w:rPr>
-                <w:noProof/>
-                <w:webHidden/>
-              </w:rPr>
-              <w:fldChar w:fldCharType="begin"/>
-            </w:r>
-            <w:r>
-              <w:rPr>
-                <w:noProof/>
-                <w:webHidden/>
-              </w:rPr>
-              <w:instrText xml:space="preserve"> PAGEREF _Toc149332244 \h </w:instrText>
-            </w:r>
-            <w:r>
-              <w:rPr>
-                <w:noProof/>
-                <w:webHidden/>
-              </w:rPr>
-            </w:r>
-            <w:r>
-              <w:rPr>
-                <w:noProof/>
-                <w:webHidden/>
-              </w:rPr>
-              <w:fldChar w:fldCharType="separate"/>
-            </w:r>
-            <w:r>
-              <w:rPr>
-                <w:noProof/>
-                <w:webHidden/>
-              </w:rPr>
-              <w:t>15</w:t>
-            </w:r>
-            <w:r>
-              <w:rPr>
-                <w:noProof/>
-                <w:webHidden/>
-              </w:rPr>
-              <w:fldChar w:fldCharType="end"/>
-            </w:r>
-          </w:hyperlink>
-        </w:p>
-        <w:p>
-          <w:pPr>
-            <w:pStyle w:val="Sommario1"/>
-            <w:tabs>
-              <w:tab w:val="left" w:pos="440"/>
-              <w:tab w:val="right" w:leader="dot" w:pos="9628"/>
-            </w:tabs>
-            <w:rPr>
-              <w:noProof/>
-              <w:kern w:val="2"/>
-              <w:lang w:eastAsia="it-IT"/>
-              <w14:ligatures w14:val="standardContextual"/>
-            </w:rPr>
-          </w:pPr>
-          <w:hyperlink w:anchor="_Toc149332245" w:history="1">
+          <w:hyperlink w:anchor="_Toc149574046" w:history="1">
             <w:r>
               <w:rPr>
                 <w:rStyle w:val="Collegamentoipertestuale"/>
@@ -4771,7 +4873,7 @@
                 <w:noProof/>
                 <w:webHidden/>
               </w:rPr>
-              <w:instrText xml:space="preserve"> PAGEREF _Toc149332245 \h </w:instrText>
+              <w:instrText xml:space="preserve"> PAGEREF _Toc149574046 \h </w:instrText>
             </w:r>
             <w:r>
               <w:rPr>
@@ -4791,7 +4893,7 @@
                 <w:noProof/>
                 <w:webHidden/>
               </w:rPr>
-              <w:t>17</w:t>
+              <w:t>16</w:t>
             </w:r>
             <w:r>
               <w:rPr>
@@ -4816,7 +4918,7 @@
               <w14:ligatures w14:val="standardContextual"/>
             </w:rPr>
           </w:pPr>
-          <w:hyperlink w:anchor="_Toc149332246" w:history="1">
+          <w:hyperlink w:anchor="_Toc149574047" w:history="1">
             <w:r>
               <w:rPr>
                 <w:rStyle w:val="Collegamentoipertestuale"/>
@@ -4861,7 +4963,7 @@
                 <w:noProof/>
                 <w:webHidden/>
               </w:rPr>
-              <w:instrText xml:space="preserve"> PAGEREF _Toc149332246 \h </w:instrText>
+              <w:instrText xml:space="preserve"> PAGEREF _Toc149574047 \h </w:instrText>
             </w:r>
             <w:r>
               <w:rPr>
@@ -4881,7 +4983,7 @@
                 <w:noProof/>
                 <w:webHidden/>
               </w:rPr>
-              <w:t>22</w:t>
+              <w:t>21</w:t>
             </w:r>
             <w:r>
               <w:rPr>
@@ -4916,7 +5018,7 @@
           <w:lang w:val="en-US"/>
         </w:rPr>
       </w:pPr>
-      <w:bookmarkStart w:id="0" w:name="_Toc149332239"/>
+      <w:bookmarkStart w:id="0" w:name="_Toc149574040"/>
       <w:r>
         <w:rPr>
           <w:lang w:val="en-US"/>
@@ -5438,7 +5540,7 @@
           <w:lang w:val="en-US"/>
         </w:rPr>
       </w:pPr>
-      <w:bookmarkStart w:id="1" w:name="_Toc149332240"/>
+      <w:bookmarkStart w:id="1" w:name="_Toc149574041"/>
       <w:r>
         <w:rPr>
           <w:lang w:val="en-US"/>
@@ -5523,7 +5625,7 @@
           <w:lang w:val="en-US"/>
         </w:rPr>
         <w:drawing>
-          <wp:anchor distT="0" distB="0" distL="114300" distR="114300" simplePos="0" relativeHeight="251663360" behindDoc="0" locked="0" layoutInCell="1" allowOverlap="1" wp14:anchorId="67602892" wp14:editId="114A85CD">
+          <wp:anchor distT="0" distB="0" distL="114300" distR="114300" simplePos="0" relativeHeight="251663360" behindDoc="0" locked="0" layoutInCell="1" allowOverlap="1" wp14:anchorId="67602892" wp14:editId="4682076F">
             <wp:simplePos x="0" y="0"/>
             <wp:positionH relativeFrom="column">
               <wp:posOffset>1255395</wp:posOffset>
@@ -6172,7 +6274,7 @@
           <w:lang w:val="en-US"/>
         </w:rPr>
       </w:pPr>
-      <w:bookmarkStart w:id="2" w:name="_Toc149332241"/>
+      <w:bookmarkStart w:id="2" w:name="_Toc149574042"/>
       <w:r>
         <w:rPr>
           <w:lang w:val="en-US"/>
@@ -6931,7 +7033,7 @@
           <w:lang w:val="en-US"/>
         </w:rPr>
         <w:drawing>
-          <wp:anchor distT="0" distB="0" distL="114300" distR="114300" simplePos="0" relativeHeight="251664384" behindDoc="0" locked="0" layoutInCell="1" allowOverlap="1" wp14:anchorId="61EEE3DF" wp14:editId="4E91C4AA">
+          <wp:anchor distT="0" distB="0" distL="114300" distR="114300" simplePos="0" relativeHeight="251664384" behindDoc="0" locked="0" layoutInCell="1" allowOverlap="1" wp14:anchorId="61EEE3DF" wp14:editId="65D8BAC5">
             <wp:simplePos x="0" y="0"/>
             <wp:positionH relativeFrom="column">
               <wp:posOffset>1108710</wp:posOffset>
@@ -8301,7 +8403,7 @@
           <w:lang w:val="en-US"/>
         </w:rPr>
       </w:pPr>
-      <w:bookmarkStart w:id="3" w:name="_Toc149332242"/>
+      <w:bookmarkStart w:id="3" w:name="_Toc149574043"/>
       <w:r>
         <w:rPr>
           <w:lang w:val="en-US"/>
@@ -11803,7 +11905,7 @@
           <w:lang w:val="en-US"/>
         </w:rPr>
       </w:pPr>
-      <w:bookmarkStart w:id="4" w:name="_Toc149332243"/>
+      <w:bookmarkStart w:id="4" w:name="_Toc149574044"/>
       <w:r>
         <w:rPr>
           <w:lang w:val="en-US"/>
@@ -12703,7 +12805,7 @@
           <w:lang w:val="en-US"/>
         </w:rPr>
       </w:pPr>
-      <w:bookmarkStart w:id="5" w:name="_Toc149332244"/>
+      <w:bookmarkStart w:id="5" w:name="_Toc149574045"/>
       <w:r>
         <w:rPr>
           <w:lang w:val="en-US"/>
@@ -13584,7 +13686,7 @@
           <w:lang w:val="en-US"/>
         </w:rPr>
       </w:pPr>
-      <w:bookmarkStart w:id="6" w:name="_Toc149332245"/>
+      <w:bookmarkStart w:id="6" w:name="_Toc149574046"/>
       <w:r>
         <w:rPr>
           <w:lang w:val="en-US"/>
@@ -16533,7 +16635,7 @@
           <w:lang w:val="en-US"/>
         </w:rPr>
       </w:pPr>
-      <w:bookmarkStart w:id="7" w:name="_Toc149332246"/>
+      <w:bookmarkStart w:id="7" w:name="_Toc149574047"/>
       <w:r>
         <w:rPr>
           <w:lang w:val="en-US"/>
@@ -17995,6 +18097,7 @@
       </w:pPr>
       <w:r>
         <w:rPr>
+          <w:noProof/>
           <w:lang w:val="en-US"/>
         </w:rPr>
         <w:drawing>
@@ -18129,6 +18232,7 @@
       </w:pPr>
       <w:r>
         <w:rPr>
+          <w:noProof/>
           <w:lang w:val="en-US"/>
         </w:rPr>
         <w:drawing>
@@ -20644,6 +20748,19 @@
         </w:r>
         <w:r>
           <w:fldChar w:fldCharType="end"/>
+        </w:r>
+        <w:r>
+          <w:tab/>
+        </w:r>
+        <w:r>
+          <w:tab/>
+        </w:r>
+        <w:r>
+          <w:rPr>
+            <w:i/>
+            <w:iCs/>
+          </w:rPr>
+          <w:t>EMI Simple (for real)</w:t>
         </w:r>
       </w:p>
     </w:sdtContent>
@@ -26353,6 +26470,7 @@
   <w:style w:type="character" w:default="1" w:styleId="Carpredefinitoparagrafo">
     <w:name w:val="Default Paragraph Font"/>
     <w:uiPriority w:val="1"/>
+    <w:semiHidden/>
     <w:unhideWhenUsed/>
   </w:style>
   <w:style w:type="table" w:default="1" w:styleId="Tabellanormale">

</xml_diff>

<commit_message>
Answered all Tesla case questions and revised notes
</commit_message>
<xml_diff>
--- a/Economics and management of innovation simple (for real).docx
+++ b/Economics and management of innovation simple (for real).docx
@@ -4288,7 +4288,7 @@
           <w:r>
             <w:fldChar w:fldCharType="separate"/>
           </w:r>
-          <w:hyperlink w:anchor="_Toc149574040" w:history="1">
+          <w:hyperlink w:anchor="_Toc149743160" w:history="1">
             <w:r>
               <w:rPr>
                 <w:rStyle w:val="Collegamentoipertestuale"/>
@@ -4333,7 +4333,7 @@
                 <w:noProof/>
                 <w:webHidden/>
               </w:rPr>
-              <w:instrText xml:space="preserve"> PAGEREF _Toc149574040 \h </w:instrText>
+              <w:instrText xml:space="preserve"> PAGEREF _Toc149743160 \h </w:instrText>
             </w:r>
             <w:r>
               <w:rPr>
@@ -4378,7 +4378,7 @@
               <w14:ligatures w14:val="standardContextual"/>
             </w:rPr>
           </w:pPr>
-          <w:hyperlink w:anchor="_Toc149574041" w:history="1">
+          <w:hyperlink w:anchor="_Toc149743161" w:history="1">
             <w:r>
               <w:rPr>
                 <w:rStyle w:val="Collegamentoipertestuale"/>
@@ -4423,7 +4423,7 @@
                 <w:noProof/>
                 <w:webHidden/>
               </w:rPr>
-              <w:instrText xml:space="preserve"> PAGEREF _Toc149574041 \h </w:instrText>
+              <w:instrText xml:space="preserve"> PAGEREF _Toc149743161 \h </w:instrText>
             </w:r>
             <w:r>
               <w:rPr>
@@ -4468,7 +4468,7 @@
               <w14:ligatures w14:val="standardContextual"/>
             </w:rPr>
           </w:pPr>
-          <w:hyperlink w:anchor="_Toc149574042" w:history="1">
+          <w:hyperlink w:anchor="_Toc149743162" w:history="1">
             <w:r>
               <w:rPr>
                 <w:rStyle w:val="Collegamentoipertestuale"/>
@@ -4513,7 +4513,7 @@
                 <w:noProof/>
                 <w:webHidden/>
               </w:rPr>
-              <w:instrText xml:space="preserve"> PAGEREF _Toc149574042 \h </w:instrText>
+              <w:instrText xml:space="preserve"> PAGEREF _Toc149743162 \h </w:instrText>
             </w:r>
             <w:r>
               <w:rPr>
@@ -4558,7 +4558,7 @@
               <w14:ligatures w14:val="standardContextual"/>
             </w:rPr>
           </w:pPr>
-          <w:hyperlink w:anchor="_Toc149574043" w:history="1">
+          <w:hyperlink w:anchor="_Toc149743163" w:history="1">
             <w:r>
               <w:rPr>
                 <w:rStyle w:val="Collegamentoipertestuale"/>
@@ -4603,7 +4603,7 @@
                 <w:noProof/>
                 <w:webHidden/>
               </w:rPr>
-              <w:instrText xml:space="preserve"> PAGEREF _Toc149574043 \h </w:instrText>
+              <w:instrText xml:space="preserve"> PAGEREF _Toc149743163 \h </w:instrText>
             </w:r>
             <w:r>
               <w:rPr>
@@ -4648,7 +4648,7 @@
               <w14:ligatures w14:val="standardContextual"/>
             </w:rPr>
           </w:pPr>
-          <w:hyperlink w:anchor="_Toc149574044" w:history="1">
+          <w:hyperlink w:anchor="_Toc149743164" w:history="1">
             <w:r>
               <w:rPr>
                 <w:rStyle w:val="Collegamentoipertestuale"/>
@@ -4693,7 +4693,7 @@
                 <w:noProof/>
                 <w:webHidden/>
               </w:rPr>
-              <w:instrText xml:space="preserve"> PAGEREF _Toc149574044 \h </w:instrText>
+              <w:instrText xml:space="preserve"> PAGEREF _Toc149743164 \h </w:instrText>
             </w:r>
             <w:r>
               <w:rPr>
@@ -4738,7 +4738,7 @@
               <w14:ligatures w14:val="standardContextual"/>
             </w:rPr>
           </w:pPr>
-          <w:hyperlink w:anchor="_Toc149574045" w:history="1">
+          <w:hyperlink w:anchor="_Toc149743165" w:history="1">
             <w:r>
               <w:rPr>
                 <w:rStyle w:val="Collegamentoipertestuale"/>
@@ -4783,7 +4783,7 @@
                 <w:noProof/>
                 <w:webHidden/>
               </w:rPr>
-              <w:instrText xml:space="preserve"> PAGEREF _Toc149574045 \h </w:instrText>
+              <w:instrText xml:space="preserve"> PAGEREF _Toc149743165 \h </w:instrText>
             </w:r>
             <w:r>
               <w:rPr>
@@ -4828,7 +4828,7 @@
               <w14:ligatures w14:val="standardContextual"/>
             </w:rPr>
           </w:pPr>
-          <w:hyperlink w:anchor="_Toc149574046" w:history="1">
+          <w:hyperlink w:anchor="_Toc149743166" w:history="1">
             <w:r>
               <w:rPr>
                 <w:rStyle w:val="Collegamentoipertestuale"/>
@@ -4873,7 +4873,7 @@
                 <w:noProof/>
                 <w:webHidden/>
               </w:rPr>
-              <w:instrText xml:space="preserve"> PAGEREF _Toc149574046 \h </w:instrText>
+              <w:instrText xml:space="preserve"> PAGEREF _Toc149743166 \h </w:instrText>
             </w:r>
             <w:r>
               <w:rPr>
@@ -4918,7 +4918,7 @@
               <w14:ligatures w14:val="standardContextual"/>
             </w:rPr>
           </w:pPr>
-          <w:hyperlink w:anchor="_Toc149574047" w:history="1">
+          <w:hyperlink w:anchor="_Toc149743167" w:history="1">
             <w:r>
               <w:rPr>
                 <w:rStyle w:val="Collegamentoipertestuale"/>
@@ -4963,7 +4963,7 @@
                 <w:noProof/>
                 <w:webHidden/>
               </w:rPr>
-              <w:instrText xml:space="preserve"> PAGEREF _Toc149574047 \h </w:instrText>
+              <w:instrText xml:space="preserve"> PAGEREF _Toc149743167 \h </w:instrText>
             </w:r>
             <w:r>
               <w:rPr>
@@ -4995,6 +4995,193 @@
           </w:hyperlink>
         </w:p>
         <w:p>
+          <w:pPr>
+            <w:pStyle w:val="Sommario1"/>
+            <w:tabs>
+              <w:tab w:val="left" w:pos="660"/>
+              <w:tab w:val="right" w:leader="dot" w:pos="9628"/>
+            </w:tabs>
+            <w:rPr>
+              <w:noProof/>
+              <w:kern w:val="2"/>
+              <w:lang w:eastAsia="it-IT"/>
+              <w14:ligatures w14:val="standardContextual"/>
+            </w:rPr>
+          </w:pPr>
+          <w:hyperlink w:anchor="_Toc149743168" w:history="1">
+            <w:r>
+              <w:rPr>
+                <w:rStyle w:val="Collegamentoipertestuale"/>
+                <w:noProof/>
+                <w:lang w:val="en-US"/>
+              </w:rPr>
+              <w:t>10</w:t>
+            </w:r>
+            <w:r>
+              <w:rPr>
+                <w:noProof/>
+                <w:kern w:val="2"/>
+                <w:lang w:eastAsia="it-IT"/>
+                <w14:ligatures w14:val="standardContextual"/>
+              </w:rPr>
+              <w:tab/>
+            </w:r>
+            <w:r>
+              <w:rPr>
+                <w:rStyle w:val="Collegamentoipertestuale"/>
+                <w:noProof/>
+                <w:lang w:val="en-US"/>
+              </w:rPr>
+              <w:t>Standards Battles, Modularity, and Platform competition (Chapter 4)</w:t>
+            </w:r>
+            <w:r>
+              <w:rPr>
+                <w:noProof/>
+                <w:webHidden/>
+              </w:rPr>
+              <w:tab/>
+            </w:r>
+            <w:r>
+              <w:rPr>
+                <w:noProof/>
+                <w:webHidden/>
+              </w:rPr>
+              <w:fldChar w:fldCharType="begin"/>
+            </w:r>
+            <w:r>
+              <w:rPr>
+                <w:noProof/>
+                <w:webHidden/>
+              </w:rPr>
+              <w:instrText xml:space="preserve"> PAGEREF _Toc149743168 \h </w:instrText>
+            </w:r>
+            <w:r>
+              <w:rPr>
+                <w:noProof/>
+                <w:webHidden/>
+              </w:rPr>
+            </w:r>
+            <w:r>
+              <w:rPr>
+                <w:noProof/>
+                <w:webHidden/>
+              </w:rPr>
+              <w:fldChar w:fldCharType="separate"/>
+            </w:r>
+            <w:r>
+              <w:rPr>
+                <w:noProof/>
+                <w:webHidden/>
+              </w:rPr>
+              <w:t>30</w:t>
+            </w:r>
+            <w:r>
+              <w:rPr>
+                <w:noProof/>
+                <w:webHidden/>
+              </w:rPr>
+              <w:fldChar w:fldCharType="end"/>
+            </w:r>
+          </w:hyperlink>
+        </w:p>
+        <w:p>
+          <w:pPr>
+            <w:pStyle w:val="Sommario1"/>
+            <w:tabs>
+              <w:tab w:val="left" w:pos="660"/>
+              <w:tab w:val="right" w:leader="dot" w:pos="9628"/>
+            </w:tabs>
+            <w:rPr>
+              <w:noProof/>
+              <w:kern w:val="2"/>
+              <w:lang w:eastAsia="it-IT"/>
+              <w14:ligatures w14:val="standardContextual"/>
+            </w:rPr>
+          </w:pPr>
+          <w:hyperlink w:anchor="_Toc149743169" w:history="1">
+            <w:r>
+              <w:rPr>
+                <w:rStyle w:val="Collegamentoipertestuale"/>
+                <w:noProof/>
+                <w:lang w:val="en-US"/>
+              </w:rPr>
+              <w:t>11</w:t>
+            </w:r>
+            <w:r>
+              <w:rPr>
+                <w:noProof/>
+                <w:kern w:val="2"/>
+                <w:lang w:eastAsia="it-IT"/>
+                <w14:ligatures w14:val="standardContextual"/>
+              </w:rPr>
+              <w:tab/>
+            </w:r>
+            <w:r>
+              <w:rPr>
+                <w:rStyle w:val="Collegamentoipertestuale"/>
+                <w:noProof/>
+              </w:rPr>
+              <w:t xml:space="preserve">Collaboration Strategies </w:t>
+            </w:r>
+            <w:r>
+              <w:rPr>
+                <w:rStyle w:val="Collegamentoipertestuale"/>
+                <w:noProof/>
+                <w:lang w:val="en-US"/>
+              </w:rPr>
+              <w:t>(Chapter 8)</w:t>
+            </w:r>
+            <w:r>
+              <w:rPr>
+                <w:noProof/>
+                <w:webHidden/>
+              </w:rPr>
+              <w:tab/>
+            </w:r>
+            <w:r>
+              <w:rPr>
+                <w:noProof/>
+                <w:webHidden/>
+              </w:rPr>
+              <w:fldChar w:fldCharType="begin"/>
+            </w:r>
+            <w:r>
+              <w:rPr>
+                <w:noProof/>
+                <w:webHidden/>
+              </w:rPr>
+              <w:instrText xml:space="preserve"> PAGEREF _Toc149743169 \h </w:instrText>
+            </w:r>
+            <w:r>
+              <w:rPr>
+                <w:noProof/>
+                <w:webHidden/>
+              </w:rPr>
+            </w:r>
+            <w:r>
+              <w:rPr>
+                <w:noProof/>
+                <w:webHidden/>
+              </w:rPr>
+              <w:fldChar w:fldCharType="separate"/>
+            </w:r>
+            <w:r>
+              <w:rPr>
+                <w:noProof/>
+                <w:webHidden/>
+              </w:rPr>
+              <w:t>30</w:t>
+            </w:r>
+            <w:r>
+              <w:rPr>
+                <w:noProof/>
+                <w:webHidden/>
+              </w:rPr>
+              <w:fldChar w:fldCharType="end"/>
+            </w:r>
+          </w:hyperlink>
+        </w:p>
+        <w:p>
           <w:r>
             <w:rPr>
               <w:b/>
@@ -5018,7 +5205,7 @@
           <w:lang w:val="en-US"/>
         </w:rPr>
       </w:pPr>
-      <w:bookmarkStart w:id="0" w:name="_Toc149574040"/>
+      <w:bookmarkStart w:id="0" w:name="_Toc149743160"/>
       <w:r>
         <w:rPr>
           <w:lang w:val="en-US"/>
@@ -5540,7 +5727,7 @@
           <w:lang w:val="en-US"/>
         </w:rPr>
       </w:pPr>
-      <w:bookmarkStart w:id="1" w:name="_Toc149574041"/>
+      <w:bookmarkStart w:id="1" w:name="_Toc149743161"/>
       <w:r>
         <w:rPr>
           <w:lang w:val="en-US"/>
@@ -5625,7 +5812,7 @@
           <w:lang w:val="en-US"/>
         </w:rPr>
         <w:drawing>
-          <wp:anchor distT="0" distB="0" distL="114300" distR="114300" simplePos="0" relativeHeight="251663360" behindDoc="0" locked="0" layoutInCell="1" allowOverlap="1" wp14:anchorId="67602892" wp14:editId="4682076F">
+          <wp:anchor distT="0" distB="0" distL="114300" distR="114300" simplePos="0" relativeHeight="251663360" behindDoc="0" locked="0" layoutInCell="1" allowOverlap="1" wp14:anchorId="67602892" wp14:editId="23DBFD87">
             <wp:simplePos x="0" y="0"/>
             <wp:positionH relativeFrom="column">
               <wp:posOffset>1255395</wp:posOffset>
@@ -6274,7 +6461,7 @@
           <w:lang w:val="en-US"/>
         </w:rPr>
       </w:pPr>
-      <w:bookmarkStart w:id="2" w:name="_Toc149574042"/>
+      <w:bookmarkStart w:id="2" w:name="_Toc149743162"/>
       <w:r>
         <w:rPr>
           <w:lang w:val="en-US"/>
@@ -7033,7 +7220,7 @@
           <w:lang w:val="en-US"/>
         </w:rPr>
         <w:drawing>
-          <wp:anchor distT="0" distB="0" distL="114300" distR="114300" simplePos="0" relativeHeight="251664384" behindDoc="0" locked="0" layoutInCell="1" allowOverlap="1" wp14:anchorId="61EEE3DF" wp14:editId="65D8BAC5">
+          <wp:anchor distT="0" distB="0" distL="114300" distR="114300" simplePos="0" relativeHeight="251664384" behindDoc="0" locked="0" layoutInCell="1" allowOverlap="1" wp14:anchorId="61EEE3DF" wp14:editId="5C9038B2">
             <wp:simplePos x="0" y="0"/>
             <wp:positionH relativeFrom="column">
               <wp:posOffset>1108710</wp:posOffset>
@@ -8403,7 +8590,7 @@
           <w:lang w:val="en-US"/>
         </w:rPr>
       </w:pPr>
-      <w:bookmarkStart w:id="3" w:name="_Toc149574043"/>
+      <w:bookmarkStart w:id="3" w:name="_Toc149743163"/>
       <w:r>
         <w:rPr>
           <w:lang w:val="en-US"/>
@@ -11905,7 +12092,7 @@
           <w:lang w:val="en-US"/>
         </w:rPr>
       </w:pPr>
-      <w:bookmarkStart w:id="4" w:name="_Toc149574044"/>
+      <w:bookmarkStart w:id="4" w:name="_Toc149743164"/>
       <w:r>
         <w:rPr>
           <w:lang w:val="en-US"/>
@@ -12805,7 +12992,7 @@
           <w:lang w:val="en-US"/>
         </w:rPr>
       </w:pPr>
-      <w:bookmarkStart w:id="5" w:name="_Toc149574045"/>
+      <w:bookmarkStart w:id="5" w:name="_Toc149743165"/>
       <w:r>
         <w:rPr>
           <w:lang w:val="en-US"/>
@@ -13686,7 +13873,7 @@
           <w:lang w:val="en-US"/>
         </w:rPr>
       </w:pPr>
-      <w:bookmarkStart w:id="6" w:name="_Toc149574046"/>
+      <w:bookmarkStart w:id="6" w:name="_Toc149743166"/>
       <w:r>
         <w:rPr>
           <w:lang w:val="en-US"/>
@@ -13919,7 +14106,19 @@
         <w:rPr>
           <w:lang w:val="en-US"/>
         </w:rPr>
-        <w:t>What is a product innovation for one organization might be a process innovation for another.</w:t>
+        <w:t>What is a product innovation for one organization might be a process innovation for another</w:t>
+      </w:r>
+      <w:r>
+        <w:rPr>
+          <w:lang w:val="en-US"/>
+        </w:rPr>
+        <w:t xml:space="preserve"> one</w:t>
+      </w:r>
+      <w:r>
+        <w:rPr>
+          <w:lang w:val="en-US"/>
+        </w:rPr>
+        <w:t>.</w:t>
       </w:r>
     </w:p>
     <w:p>
@@ -13971,7 +14170,20 @@
         <w:rPr>
           <w:lang w:val="en-US"/>
         </w:rPr>
-        <w:t xml:space="preserve">: Innovations can also be classified as incremental or radical. Incremental innovations involve small, gradual improvements to existing products or processes, while radical innovations are groundbreaking and disruptive, often creating entirely new markets or industries. </w:t>
+        <w:t xml:space="preserve">: Innovations can also be classified as incremental or radical. </w:t>
+      </w:r>
+      <w:r>
+        <w:rPr>
+          <w:u w:val="single"/>
+          <w:lang w:val="en-US"/>
+        </w:rPr>
+        <w:t>Incremental innovations</w:t>
+      </w:r>
+      <w:r>
+        <w:rPr>
+          <w:lang w:val="en-US"/>
+        </w:rPr>
+        <w:t xml:space="preserve"> involve small, gradual improvements to existing products or processes, while radical innovations are groundbreaking and disruptive, often creating entirely new markets or industries. </w:t>
       </w:r>
     </w:p>
     <w:p>
@@ -14045,6 +14257,12 @@
         </w:rPr>
         <w:t xml:space="preserve"> may involve only a minor change from (or adjustment to) existing practices</w:t>
       </w:r>
+      <w:r>
+        <w:rPr>
+          <w:lang w:val="en-US"/>
+        </w:rPr>
+        <w:t>.</w:t>
+      </w:r>
     </w:p>
     <w:p>
       <w:pPr>
@@ -14063,6 +14281,12 @@
         </w:rPr>
         <w:t>The radicalness of an innovation is relative; it may change over time or with respect to different observers</w:t>
       </w:r>
+      <w:r>
+        <w:rPr>
+          <w:lang w:val="en-US"/>
+        </w:rPr>
+        <w:t>.</w:t>
+      </w:r>
     </w:p>
     <w:p>
       <w:pPr>
@@ -14080,6 +14304,12 @@
           <w:lang w:val="en-US"/>
         </w:rPr>
         <w:t>For example, digital photography a more radical innovation for Kodak than for Sony</w:t>
+      </w:r>
+      <w:r>
+        <w:rPr>
+          <w:lang w:val="en-US"/>
+        </w:rPr>
+        <w:t>.</w:t>
       </w:r>
     </w:p>
     <w:p>
@@ -14630,7 +14860,7 @@
         <mc:AlternateContent>
           <mc:Choice Requires="wps">
             <w:drawing>
-              <wp:anchor distT="0" distB="0" distL="114300" distR="114300" simplePos="0" relativeHeight="251668480" behindDoc="0" locked="0" layoutInCell="1" allowOverlap="1" wp14:anchorId="156286F2" wp14:editId="2CF14D4B">
+              <wp:anchor distT="0" distB="0" distL="114300" distR="114300" simplePos="0" relativeHeight="251668480" behindDoc="0" locked="0" layoutInCell="1" allowOverlap="1" wp14:anchorId="156286F2" wp14:editId="10B54BEE">
                 <wp:simplePos x="0" y="0"/>
                 <wp:positionH relativeFrom="column">
                   <wp:posOffset>2217420</wp:posOffset>
@@ -14733,6 +14963,156 @@
           <w:lang w:val="en-US"/>
         </w:rPr>
       </w:pPr>
+      <w:r>
+        <w:rPr>
+          <w:noProof/>
+          <w:lang w:val="en-US"/>
+        </w:rPr>
+        <mc:AlternateContent>
+          <mc:Choice Requires="wps">
+            <w:drawing>
+              <wp:anchor distT="0" distB="0" distL="114300" distR="114300" simplePos="0" relativeHeight="251693056" behindDoc="0" locked="0" layoutInCell="1" allowOverlap="1" wp14:anchorId="23B73EED" wp14:editId="4D60234B">
+                <wp:simplePos x="0" y="0"/>
+                <wp:positionH relativeFrom="column">
+                  <wp:posOffset>3634325</wp:posOffset>
+                </wp:positionH>
+                <wp:positionV relativeFrom="paragraph">
+                  <wp:posOffset>63696</wp:posOffset>
+                </wp:positionV>
+                <wp:extent cx="754380" cy="347594"/>
+                <wp:effectExtent l="38100" t="38100" r="26670" b="33655"/>
+                <wp:wrapNone/>
+                <wp:docPr id="1040507995" name="Connettore 2 2"/>
+                <wp:cNvGraphicFramePr/>
+                <a:graphic xmlns:a="http://schemas.openxmlformats.org/drawingml/2006/main">
+                  <a:graphicData uri="http://schemas.microsoft.com/office/word/2010/wordprocessingShape">
+                    <wps:wsp>
+                      <wps:cNvCnPr/>
+                      <wps:spPr>
+                        <a:xfrm flipH="1" flipV="1">
+                          <a:off x="0" y="0"/>
+                          <a:ext cx="754380" cy="347594"/>
+                        </a:xfrm>
+                        <a:prstGeom prst="straightConnector1">
+                          <a:avLst/>
+                        </a:prstGeom>
+                        <a:ln>
+                          <a:tailEnd type="triangle"/>
+                        </a:ln>
+                      </wps:spPr>
+                      <wps:style>
+                        <a:lnRef idx="1">
+                          <a:schemeClr val="accent1"/>
+                        </a:lnRef>
+                        <a:fillRef idx="0">
+                          <a:schemeClr val="accent1"/>
+                        </a:fillRef>
+                        <a:effectRef idx="0">
+                          <a:schemeClr val="accent1"/>
+                        </a:effectRef>
+                        <a:fontRef idx="minor">
+                          <a:schemeClr val="tx1"/>
+                        </a:fontRef>
+                      </wps:style>
+                      <wps:bodyPr/>
+                    </wps:wsp>
+                  </a:graphicData>
+                </a:graphic>
+                <wp14:sizeRelH relativeFrom="margin">
+                  <wp14:pctWidth>0</wp14:pctWidth>
+                </wp14:sizeRelH>
+                <wp14:sizeRelV relativeFrom="margin">
+                  <wp14:pctHeight>0</wp14:pctHeight>
+                </wp14:sizeRelV>
+              </wp:anchor>
+            </w:drawing>
+          </mc:Choice>
+          <mc:Fallback>
+            <w:pict>
+              <v:shapetype w14:anchorId="06C280E0" id="_x0000_t32" coordsize="21600,21600" o:spt="32" o:oned="t" path="m,l21600,21600e" filled="f">
+                <v:path arrowok="t" fillok="f" o:connecttype="none"/>
+                <o:lock v:ext="edit" shapetype="t"/>
+              </v:shapetype>
+              <v:shape id="Connettore 2 2" o:spid="_x0000_s1026" type="#_x0000_t32" style="position:absolute;margin-left:286.15pt;margin-top:5pt;width:59.4pt;height:27.35pt;flip:x y;z-index:251693056;visibility:visible;mso-wrap-style:square;mso-width-percent:0;mso-height-percent:0;mso-wrap-distance-left:9pt;mso-wrap-distance-top:0;mso-wrap-distance-right:9pt;mso-wrap-distance-bottom:0;mso-position-horizontal:absolute;mso-position-horizontal-relative:text;mso-position-vertical:absolute;mso-position-vertical-relative:text;mso-width-percent:0;mso-height-percent:0;mso-width-relative:margin;mso-height-relative:margin" o:gfxdata="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" strokecolor="#4472c4 [3204]" strokeweight=".5pt">
+                <v:stroke endarrow="block" joinstyle="miter"/>
+              </v:shape>
+            </w:pict>
+          </mc:Fallback>
+        </mc:AlternateContent>
+      </w:r>
+      <w:r>
+        <w:rPr>
+          <w:noProof/>
+          <w:lang w:val="en-US"/>
+        </w:rPr>
+        <mc:AlternateContent>
+          <mc:Choice Requires="wps">
+            <w:drawing>
+              <wp:anchor distT="0" distB="0" distL="114300" distR="114300" simplePos="0" relativeHeight="251686912" behindDoc="0" locked="0" layoutInCell="1" allowOverlap="1" wp14:anchorId="517F4D55" wp14:editId="37D8A14C">
+                <wp:simplePos x="0" y="0"/>
+                <wp:positionH relativeFrom="column">
+                  <wp:posOffset>1399065</wp:posOffset>
+                </wp:positionH>
+                <wp:positionV relativeFrom="paragraph">
+                  <wp:posOffset>61832</wp:posOffset>
+                </wp:positionV>
+                <wp:extent cx="824518" cy="440464"/>
+                <wp:effectExtent l="38100" t="0" r="33020" b="55245"/>
+                <wp:wrapNone/>
+                <wp:docPr id="1733947812" name="Connettore 2 2"/>
+                <wp:cNvGraphicFramePr/>
+                <a:graphic xmlns:a="http://schemas.openxmlformats.org/drawingml/2006/main">
+                  <a:graphicData uri="http://schemas.microsoft.com/office/word/2010/wordprocessingShape">
+                    <wps:wsp>
+                      <wps:cNvCnPr/>
+                      <wps:spPr>
+                        <a:xfrm flipH="1">
+                          <a:off x="0" y="0"/>
+                          <a:ext cx="824518" cy="440464"/>
+                        </a:xfrm>
+                        <a:prstGeom prst="straightConnector1">
+                          <a:avLst/>
+                        </a:prstGeom>
+                        <a:ln>
+                          <a:tailEnd type="triangle"/>
+                        </a:ln>
+                      </wps:spPr>
+                      <wps:style>
+                        <a:lnRef idx="1">
+                          <a:schemeClr val="accent1"/>
+                        </a:lnRef>
+                        <a:fillRef idx="0">
+                          <a:schemeClr val="accent1"/>
+                        </a:fillRef>
+                        <a:effectRef idx="0">
+                          <a:schemeClr val="accent1"/>
+                        </a:effectRef>
+                        <a:fontRef idx="minor">
+                          <a:schemeClr val="tx1"/>
+                        </a:fontRef>
+                      </wps:style>
+                      <wps:bodyPr/>
+                    </wps:wsp>
+                  </a:graphicData>
+                </a:graphic>
+                <wp14:sizeRelH relativeFrom="margin">
+                  <wp14:pctWidth>0</wp14:pctWidth>
+                </wp14:sizeRelH>
+                <wp14:sizeRelV relativeFrom="margin">
+                  <wp14:pctHeight>0</wp14:pctHeight>
+                </wp14:sizeRelV>
+              </wp:anchor>
+            </w:drawing>
+          </mc:Choice>
+          <mc:Fallback>
+            <w:pict>
+              <v:shape w14:anchorId="3741CED4" id="Connettore 2 2" o:spid="_x0000_s1026" type="#_x0000_t32" style="position:absolute;margin-left:110.15pt;margin-top:4.85pt;width:64.9pt;height:34.7pt;flip:x;z-index:251686912;visibility:visible;mso-wrap-style:square;mso-width-percent:0;mso-height-percent:0;mso-wrap-distance-left:9pt;mso-wrap-distance-top:0;mso-wrap-distance-right:9pt;mso-wrap-distance-bottom:0;mso-position-horizontal:absolute;mso-position-horizontal-relative:text;mso-position-vertical:absolute;mso-position-vertical-relative:text;mso-width-percent:0;mso-height-percent:0;mso-width-relative:margin;mso-height-relative:margin" o:gfxdata="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" strokecolor="#4472c4 [3204]" strokeweight=".5pt">
+                <v:stroke endarrow="block" joinstyle="miter"/>
+              </v:shape>
+            </w:pict>
+          </mc:Fallback>
+        </mc:AlternateContent>
+      </w:r>
       <w:r>
         <w:rPr>
           <w:noProof/>
@@ -15216,6 +15596,152 @@
           <w:lang w:val="en-US"/>
         </w:rPr>
       </w:pPr>
+      <w:r>
+        <w:rPr>
+          <w:noProof/>
+          <w:lang w:val="en-US"/>
+        </w:rPr>
+        <mc:AlternateContent>
+          <mc:Choice Requires="wps">
+            <w:drawing>
+              <wp:anchor distT="0" distB="0" distL="114300" distR="114300" simplePos="0" relativeHeight="251691008" behindDoc="0" locked="0" layoutInCell="1" allowOverlap="1" wp14:anchorId="25853B45" wp14:editId="008085C0">
+                <wp:simplePos x="0" y="0"/>
+                <wp:positionH relativeFrom="column">
+                  <wp:posOffset>3634325</wp:posOffset>
+                </wp:positionH>
+                <wp:positionV relativeFrom="paragraph">
+                  <wp:posOffset>42211</wp:posOffset>
+                </wp:positionV>
+                <wp:extent cx="754958" cy="509008"/>
+                <wp:effectExtent l="38100" t="0" r="26670" b="62865"/>
+                <wp:wrapNone/>
+                <wp:docPr id="763075717" name="Connettore 2 2"/>
+                <wp:cNvGraphicFramePr/>
+                <a:graphic xmlns:a="http://schemas.openxmlformats.org/drawingml/2006/main">
+                  <a:graphicData uri="http://schemas.microsoft.com/office/word/2010/wordprocessingShape">
+                    <wps:wsp>
+                      <wps:cNvCnPr/>
+                      <wps:spPr>
+                        <a:xfrm flipH="1">
+                          <a:off x="0" y="0"/>
+                          <a:ext cx="754958" cy="509008"/>
+                        </a:xfrm>
+                        <a:prstGeom prst="straightConnector1">
+                          <a:avLst/>
+                        </a:prstGeom>
+                        <a:ln>
+                          <a:tailEnd type="triangle"/>
+                        </a:ln>
+                      </wps:spPr>
+                      <wps:style>
+                        <a:lnRef idx="1">
+                          <a:schemeClr val="accent1"/>
+                        </a:lnRef>
+                        <a:fillRef idx="0">
+                          <a:schemeClr val="accent1"/>
+                        </a:fillRef>
+                        <a:effectRef idx="0">
+                          <a:schemeClr val="accent1"/>
+                        </a:effectRef>
+                        <a:fontRef idx="minor">
+                          <a:schemeClr val="tx1"/>
+                        </a:fontRef>
+                      </wps:style>
+                      <wps:bodyPr/>
+                    </wps:wsp>
+                  </a:graphicData>
+                </a:graphic>
+                <wp14:sizeRelH relativeFrom="margin">
+                  <wp14:pctWidth>0</wp14:pctWidth>
+                </wp14:sizeRelH>
+                <wp14:sizeRelV relativeFrom="margin">
+                  <wp14:pctHeight>0</wp14:pctHeight>
+                </wp14:sizeRelV>
+              </wp:anchor>
+            </w:drawing>
+          </mc:Choice>
+          <mc:Fallback>
+            <w:pict>
+              <v:shape w14:anchorId="38F4E8F4" id="Connettore 2 2" o:spid="_x0000_s1026" type="#_x0000_t32" style="position:absolute;margin-left:286.15pt;margin-top:3.3pt;width:59.45pt;height:40.1pt;flip:x;z-index:251691008;visibility:visible;mso-wrap-style:square;mso-width-percent:0;mso-height-percent:0;mso-wrap-distance-left:9pt;mso-wrap-distance-top:0;mso-wrap-distance-right:9pt;mso-wrap-distance-bottom:0;mso-position-horizontal:absolute;mso-position-horizontal-relative:text;mso-position-vertical:absolute;mso-position-vertical-relative:text;mso-width-percent:0;mso-height-percent:0;mso-width-relative:margin;mso-height-relative:margin" o:gfxdata="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" strokecolor="#4472c4 [3204]" strokeweight=".5pt">
+                <v:stroke endarrow="block" joinstyle="miter"/>
+              </v:shape>
+            </w:pict>
+          </mc:Fallback>
+        </mc:AlternateContent>
+      </w:r>
+      <w:r>
+        <w:rPr>
+          <w:noProof/>
+          <w:lang w:val="en-US"/>
+        </w:rPr>
+        <mc:AlternateContent>
+          <mc:Choice Requires="wps">
+            <w:drawing>
+              <wp:anchor distT="0" distB="0" distL="114300" distR="114300" simplePos="0" relativeHeight="251688960" behindDoc="0" locked="0" layoutInCell="1" allowOverlap="1" wp14:anchorId="4350B836" wp14:editId="445EEF0A">
+                <wp:simplePos x="0" y="0"/>
+                <wp:positionH relativeFrom="column">
+                  <wp:posOffset>1429399</wp:posOffset>
+                </wp:positionH>
+                <wp:positionV relativeFrom="paragraph">
+                  <wp:posOffset>87714</wp:posOffset>
+                </wp:positionV>
+                <wp:extent cx="792829" cy="489543"/>
+                <wp:effectExtent l="0" t="0" r="83820" b="63500"/>
+                <wp:wrapNone/>
+                <wp:docPr id="1346748274" name="Connettore 2 2"/>
+                <wp:cNvGraphicFramePr/>
+                <a:graphic xmlns:a="http://schemas.openxmlformats.org/drawingml/2006/main">
+                  <a:graphicData uri="http://schemas.microsoft.com/office/word/2010/wordprocessingShape">
+                    <wps:wsp>
+                      <wps:cNvCnPr/>
+                      <wps:spPr>
+                        <a:xfrm>
+                          <a:off x="0" y="0"/>
+                          <a:ext cx="792829" cy="489543"/>
+                        </a:xfrm>
+                        <a:prstGeom prst="straightConnector1">
+                          <a:avLst/>
+                        </a:prstGeom>
+                        <a:ln>
+                          <a:tailEnd type="triangle"/>
+                        </a:ln>
+                      </wps:spPr>
+                      <wps:style>
+                        <a:lnRef idx="1">
+                          <a:schemeClr val="accent1"/>
+                        </a:lnRef>
+                        <a:fillRef idx="0">
+                          <a:schemeClr val="accent1"/>
+                        </a:fillRef>
+                        <a:effectRef idx="0">
+                          <a:schemeClr val="accent1"/>
+                        </a:effectRef>
+                        <a:fontRef idx="minor">
+                          <a:schemeClr val="tx1"/>
+                        </a:fontRef>
+                      </wps:style>
+                      <wps:bodyPr/>
+                    </wps:wsp>
+                  </a:graphicData>
+                </a:graphic>
+                <wp14:sizeRelH relativeFrom="margin">
+                  <wp14:pctWidth>0</wp14:pctWidth>
+                </wp14:sizeRelH>
+                <wp14:sizeRelV relativeFrom="margin">
+                  <wp14:pctHeight>0</wp14:pctHeight>
+                </wp14:sizeRelV>
+              </wp:anchor>
+            </w:drawing>
+          </mc:Choice>
+          <mc:Fallback>
+            <w:pict>
+              <v:shape w14:anchorId="386DFCF2" id="Connettore 2 2" o:spid="_x0000_s1026" type="#_x0000_t32" style="position:absolute;margin-left:112.55pt;margin-top:6.9pt;width:62.45pt;height:38.55pt;z-index:251688960;visibility:visible;mso-wrap-style:square;mso-width-percent:0;mso-height-percent:0;mso-wrap-distance-left:9pt;mso-wrap-distance-top:0;mso-wrap-distance-right:9pt;mso-wrap-distance-bottom:0;mso-position-horizontal:absolute;mso-position-horizontal-relative:text;mso-position-vertical:absolute;mso-position-vertical-relative:text;mso-width-percent:0;mso-height-percent:0;mso-width-relative:margin;mso-height-relative:margin" o:gfxdata="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" strokecolor="#4472c4 [3204]" strokeweight=".5pt">
+                <v:stroke endarrow="block" joinstyle="miter"/>
+              </v:shape>
+            </w:pict>
+          </mc:Fallback>
+        </mc:AlternateContent>
+      </w:r>
     </w:p>
     <w:p>
       <w:pPr>
@@ -15262,13 +15788,37 @@
         <w:rPr>
           <w:lang w:val="en-US"/>
         </w:rPr>
-        <w:t xml:space="preserve">is a concept that plays a pivotal role in the realm of innovation and business. Coined by economist Joseph Schumpeter, creative disruption refers to the process by which new and innovative products, services, or technologies replace existing ones, often rendering the incumbent solutions obsolete. </w:t>
-      </w:r>
-      <w:r>
-        <w:rPr>
-          <w:lang w:val="en-US"/>
-        </w:rPr>
-        <w:t>Examples of creative disruption can be the smartph</w:t>
+        <w:t xml:space="preserve">is a concept that plays a pivotal role in the realm of innovation and business. Coined by economist Joseph Schumpeter, </w:t>
+      </w:r>
+      <w:r>
+        <w:rPr>
+          <w:lang w:val="en-US"/>
+        </w:rPr>
+        <w:t>it</w:t>
+      </w:r>
+      <w:r>
+        <w:rPr>
+          <w:lang w:val="en-US"/>
+        </w:rPr>
+        <w:t xml:space="preserve"> refers to the process by which new and innovative products, services, or technologies replace existing ones, often rendering the incumbent solutions obsolete. </w:t>
+      </w:r>
+      <w:r>
+        <w:rPr>
+          <w:lang w:val="en-US"/>
+        </w:rPr>
+        <w:t xml:space="preserve">Examples of </w:t>
+      </w:r>
+      <w:r>
+        <w:rPr>
+          <w:lang w:val="en-US"/>
+        </w:rPr>
+        <w:t>such</w:t>
+      </w:r>
+      <w:r>
+        <w:rPr>
+          <w:lang w:val="en-US"/>
+        </w:rPr>
+        <w:t xml:space="preserve"> can be the smartph</w:t>
       </w:r>
       <w:r>
         <w:rPr>
@@ -15636,7 +16186,13 @@
         <w:rPr>
           <w:lang w:val="en-US"/>
         </w:rPr>
-        <w:t>Competence-destroying innovations are those that render a firm's existing competencies and knowledge obsolete. They introduce radical changes, often requiring a firm to adopt entirely new skill sets and technologies.</w:t>
+        <w:t>Innovations</w:t>
+      </w:r>
+      <w:r>
+        <w:rPr>
+          <w:lang w:val="en-US"/>
+        </w:rPr>
+        <w:t xml:space="preserve"> that render a firm's existing competencies and knowledge obsolete. They introduce radical changes, often requiring a firm to adopt entirely new skill sets and technologies.</w:t>
       </w:r>
     </w:p>
     <w:p>
@@ -15805,14 +16361,12 @@
         </w:rPr>
         <w:t xml:space="preserve"> entails changing the overall design of the </w:t>
       </w:r>
-      <w:proofErr w:type="gramStart"/>
-      <w:r>
-        <w:rPr>
-          <w:lang w:val="en-US"/>
-        </w:rPr>
-        <w:t>system</w:t>
-      </w:r>
-      <w:proofErr w:type="gramEnd"/>
+      <w:r>
+        <w:rPr>
+          <w:lang w:val="en-US"/>
+        </w:rPr>
+        <w:t>system,</w:t>
+      </w:r>
       <w:r>
         <w:rPr>
           <w:lang w:val="en-US"/>
@@ -16251,7 +16805,25 @@
         <w:rPr>
           <w:lang w:val="en-US"/>
         </w:rPr>
-        <w:t xml:space="preserve">For example, switch from carbon copying to photocopying, or vinyl records to compact discs. </w:t>
+        <w:t>E.g.</w:t>
+      </w:r>
+      <w:r>
+        <w:rPr>
+          <w:lang w:val="en-US"/>
+        </w:rPr>
+        <w:t xml:space="preserve"> switch</w:t>
+      </w:r>
+      <w:r>
+        <w:rPr>
+          <w:lang w:val="en-US"/>
+        </w:rPr>
+        <w:t>ing</w:t>
+      </w:r>
+      <w:r>
+        <w:rPr>
+          <w:lang w:val="en-US"/>
+        </w:rPr>
+        <w:t xml:space="preserve"> from carbon copying to photocopying, or vinyl records to compact discs. </w:t>
       </w:r>
     </w:p>
     <w:p>
@@ -16287,7 +16859,13 @@
         <w:rPr>
           <w:lang w:val="en-US"/>
         </w:rPr>
-        <w:t xml:space="preserve">For example, first automobiles were much slower than horse-drawn carriages. </w:t>
+        <w:t>E.g.</w:t>
+      </w:r>
+      <w:r>
+        <w:rPr>
+          <w:lang w:val="en-US"/>
+        </w:rPr>
+        <w:t xml:space="preserve"> first automobiles were much slower than horse-drawn carriages. </w:t>
       </w:r>
     </w:p>
     <w:p>
@@ -16309,14 +16887,28 @@
       </w:r>
     </w:p>
     <w:p>
-      <w:r>
-        <w:rPr>
-          <w:lang w:val="en-US"/>
-        </w:rPr>
-        <w:t xml:space="preserve">S-curves in technology diffusion are a fundamental concept that describes how a new technology or innovation is adopted and integrated into a market or society over time. These S-curves have distinct phases, each reflecting different rates of adoption and diffusion. </w:t>
-      </w:r>
-      <w:r>
-        <w:t>Here's a breakdown of these phases:</w:t>
+      <w:pPr>
+        <w:rPr>
+          <w:lang w:val="en-US"/>
+        </w:rPr>
+      </w:pPr>
+      <w:r>
+        <w:rPr>
+          <w:lang w:val="en-US"/>
+        </w:rPr>
+        <w:t xml:space="preserve">S-curves in technology diffusion are a fundamental concept that describes how a new technology or innovation is adopted and integrated into a market or society over time. </w:t>
+      </w:r>
+      <w:r>
+        <w:rPr>
+          <w:lang w:val="en-US"/>
+        </w:rPr>
+        <w:t>In summary</w:t>
+      </w:r>
+      <w:r>
+        <w:rPr>
+          <w:lang w:val="en-US"/>
+        </w:rPr>
+        <w:t>:</w:t>
       </w:r>
     </w:p>
     <w:p>
@@ -16522,13 +17114,7 @@
         <w:rPr>
           <w:lang w:val="en-US"/>
         </w:rPr>
-        <w:t xml:space="preserve"> Infact, t</w:t>
-      </w:r>
-      <w:r>
-        <w:rPr>
-          <w:lang w:val="en-US"/>
-        </w:rPr>
-        <w:t>echnology diffusion tends to take far longer than information diffusion</w:t>
+        <w:t xml:space="preserve"> </w:t>
       </w:r>
     </w:p>
     <w:p>
@@ -16555,7 +17141,23 @@
           <w:bCs/>
           <w:lang w:val="en-US"/>
         </w:rPr>
-        <w:t xml:space="preserve"> and complexity</w:t>
+        <w:t xml:space="preserve"> and </w:t>
+      </w:r>
+      <w:r>
+        <w:rPr>
+          <w:b/>
+          <w:bCs/>
+          <w:lang w:val="en-US"/>
+        </w:rPr>
+        <w:t>C</w:t>
+      </w:r>
+      <w:r>
+        <w:rPr>
+          <w:b/>
+          <w:bCs/>
+          <w:lang w:val="en-US"/>
+        </w:rPr>
+        <w:t>omplexity</w:t>
       </w:r>
       <w:r>
         <w:rPr>
@@ -16617,7 +17219,6 @@
           <w:bCs/>
           <w:lang w:val="en-US"/>
         </w:rPr>
-        <w:lastRenderedPageBreak/>
         <w:t>Complementary Resources</w:t>
       </w:r>
       <w:r>
@@ -16635,11 +17236,12 @@
           <w:lang w:val="en-US"/>
         </w:rPr>
       </w:pPr>
-      <w:bookmarkStart w:id="7" w:name="_Toc149574047"/>
-      <w:r>
-        <w:rPr>
-          <w:lang w:val="en-US"/>
-        </w:rPr>
+      <w:bookmarkStart w:id="7" w:name="_Toc149743167"/>
+      <w:r>
+        <w:rPr>
+          <w:lang w:val="en-US"/>
+        </w:rPr>
+        <w:lastRenderedPageBreak/>
         <w:t>Defining the Organization's Strategic Direction</w:t>
       </w:r>
       <w:r>
@@ -16829,7 +17431,7 @@
         <w:rPr>
           <w:lang w:val="en-US"/>
         </w:rPr>
-        <w:t>: Identify the core competencies that set the firm apart. Core competencies are the capabilities and resources that the firm excels at, and they play a crucial role in driving innovation.</w:t>
+        <w:t>: Identify the competencies that set the firm apart. Core competencies are the capabilities and resources that the firm excels at, and they play a crucial role in driving innovation.</w:t>
       </w:r>
     </w:p>
     <w:p>
@@ -18006,13 +18608,13 @@
         </w:rPr>
         <w:lastRenderedPageBreak/>
         <w:drawing>
-          <wp:anchor distT="0" distB="0" distL="114300" distR="114300" simplePos="0" relativeHeight="251678720" behindDoc="0" locked="0" layoutInCell="1" allowOverlap="1" wp14:anchorId="1D68B60B" wp14:editId="0FCD3050">
+          <wp:anchor distT="0" distB="0" distL="114300" distR="114300" simplePos="0" relativeHeight="251678720" behindDoc="0" locked="0" layoutInCell="1" allowOverlap="1" wp14:anchorId="1D68B60B" wp14:editId="459D23D7">
             <wp:simplePos x="0" y="0"/>
             <wp:positionH relativeFrom="column">
-              <wp:posOffset>3444108</wp:posOffset>
+              <wp:posOffset>3547044</wp:posOffset>
             </wp:positionH>
             <wp:positionV relativeFrom="paragraph">
-              <wp:posOffset>160</wp:posOffset>
+              <wp:posOffset>127</wp:posOffset>
             </wp:positionV>
             <wp:extent cx="2397760" cy="2188210"/>
             <wp:effectExtent l="0" t="0" r="2540" b="2540"/>
@@ -18101,13 +18703,13 @@
           <w:lang w:val="en-US"/>
         </w:rPr>
         <w:drawing>
-          <wp:anchor distT="0" distB="0" distL="114300" distR="114300" simplePos="0" relativeHeight="251683840" behindDoc="0" locked="0" layoutInCell="1" allowOverlap="1" wp14:anchorId="7329ED32" wp14:editId="7533AF13">
+          <wp:anchor distT="0" distB="0" distL="114300" distR="114300" simplePos="0" relativeHeight="251683840" behindDoc="0" locked="0" layoutInCell="1" allowOverlap="1" wp14:anchorId="7329ED32" wp14:editId="182D77FD">
             <wp:simplePos x="0" y="0"/>
             <wp:positionH relativeFrom="column">
-              <wp:posOffset>-27305</wp:posOffset>
+              <wp:posOffset>48895</wp:posOffset>
             </wp:positionH>
             <wp:positionV relativeFrom="paragraph">
-              <wp:posOffset>105856</wp:posOffset>
+              <wp:posOffset>105410</wp:posOffset>
             </wp:positionV>
             <wp:extent cx="2883535" cy="2432050"/>
             <wp:effectExtent l="0" t="0" r="0" b="6350"/>
@@ -18619,13 +19221,13 @@
           <w:bCs/>
           <w:lang w:val="en-US"/>
         </w:rPr>
-        <w:t>Operational Excellence</w:t>
-      </w:r>
-      <w:r>
-        <w:rPr>
-          <w:lang w:val="en-US"/>
-        </w:rPr>
-        <w:t>: Efficient operations and supply chain management can reduce costs and improve product availability, making a company more competitive.</w:t>
+        <w:t>Brand Equity</w:t>
+      </w:r>
+      <w:r>
+        <w:rPr>
+          <w:lang w:val="en-US"/>
+        </w:rPr>
+        <w:t>: Building a strong brand that is associated with trust, quality, and reliability can provide a competitive advantage in various industries.</w:t>
       </w:r>
     </w:p>
     <w:p>
@@ -18644,56 +19246,6 @@
           <w:bCs/>
           <w:lang w:val="en-US"/>
         </w:rPr>
-        <w:t>Customer Service and Experience</w:t>
-      </w:r>
-      <w:r>
-        <w:rPr>
-          <w:lang w:val="en-US"/>
-        </w:rPr>
-        <w:t>: Exceptional customer service and an outstanding customer experience can create customer loyalty and a strong competitive position.</w:t>
-      </w:r>
-    </w:p>
-    <w:p>
-      <w:pPr>
-        <w:numPr>
-          <w:ilvl w:val="0"/>
-          <w:numId w:val="44"/>
-        </w:numPr>
-        <w:rPr>
-          <w:lang w:val="en-US"/>
-        </w:rPr>
-      </w:pPr>
-      <w:r>
-        <w:rPr>
-          <w:b/>
-          <w:bCs/>
-          <w:lang w:val="en-US"/>
-        </w:rPr>
-        <w:t>Brand Equity</w:t>
-      </w:r>
-      <w:r>
-        <w:rPr>
-          <w:lang w:val="en-US"/>
-        </w:rPr>
-        <w:t>: Building a strong brand that is associated with trust, quality, and reliability can provide a competitive advantage in various industries.</w:t>
-      </w:r>
-    </w:p>
-    <w:p>
-      <w:pPr>
-        <w:numPr>
-          <w:ilvl w:val="0"/>
-          <w:numId w:val="44"/>
-        </w:numPr>
-        <w:rPr>
-          <w:lang w:val="en-US"/>
-        </w:rPr>
-      </w:pPr>
-      <w:r>
-        <w:rPr>
-          <w:b/>
-          <w:bCs/>
-          <w:lang w:val="en-US"/>
-        </w:rPr>
         <w:t>Global Presence</w:t>
       </w:r>
       <w:r>
@@ -18711,14 +19263,57 @@
       </w:pPr>
       <w:r>
         <w:rPr>
+          <w:lang w:val="en-US"/>
+        </w:rPr>
+        <w:t>In the last decade, massive advancements in digitalization have led to the creation of huge datasets</w:t>
+      </w:r>
+      <w:r>
+        <w:rPr>
+          <w:lang w:val="en-US"/>
+        </w:rPr>
+        <w:t xml:space="preserve">: </w:t>
+      </w:r>
+      <w:r>
+        <w:rPr>
+          <w:lang w:val="en-US"/>
+        </w:rPr>
+        <w:t>big data. Effective utilization of such data, however, requires good data analysis strategies and practices.</w:t>
+      </w:r>
+      <w:r>
+        <w:rPr>
+          <w:lang w:val="en-US"/>
+        </w:rPr>
+        <w:t xml:space="preserve"> Data science can be much valuable for organizations: data must be seen as assets and m</w:t>
+      </w:r>
+      <w:r>
+        <w:rPr>
+          <w:lang w:val="en-US"/>
+        </w:rPr>
+        <w:t>anagers must take the building and composition of the data science team very seriously</w:t>
+      </w:r>
+      <w:r>
+        <w:rPr>
+          <w:lang w:val="en-US"/>
+        </w:rPr>
+        <w:t>, differentiating opportunities and challenges for the firm, while also posing the right questions, accurate each of them.</w:t>
+      </w:r>
+    </w:p>
+    <w:p>
+      <w:pPr>
+        <w:rPr>
+          <w:lang w:val="en-US"/>
+        </w:rPr>
+      </w:pPr>
+      <w:r>
+        <w:rPr>
           <w:noProof/>
           <w:lang w:val="en-US"/>
         </w:rPr>
         <w:drawing>
-          <wp:anchor distT="0" distB="0" distL="114300" distR="114300" simplePos="0" relativeHeight="251680768" behindDoc="0" locked="0" layoutInCell="1" allowOverlap="1" wp14:anchorId="77672D27" wp14:editId="3E7700E3">
+          <wp:anchor distT="0" distB="0" distL="114300" distR="114300" simplePos="0" relativeHeight="251680768" behindDoc="0" locked="0" layoutInCell="1" allowOverlap="1" wp14:anchorId="77672D27" wp14:editId="0FC98D07">
             <wp:simplePos x="0" y="0"/>
             <wp:positionH relativeFrom="column">
-              <wp:posOffset>1473975</wp:posOffset>
+              <wp:posOffset>1509461</wp:posOffset>
             </wp:positionH>
             <wp:positionV relativeFrom="paragraph">
               <wp:posOffset>393700</wp:posOffset>
@@ -18845,7 +19440,21 @@
         <w:rPr>
           <w:lang w:val="en-US"/>
         </w:rPr>
-        <w:t>: A resource is considered rare when competitors do not commonly possess it. In the context of competitive advantage, rarity is a crucial factor. If a resource is rare, it means that not everyone in the industry has access to it. Rare resources are more likely to contribute to a competitive advantage because they provide something unique.</w:t>
+        <w:t xml:space="preserve">: A resource is considered </w:t>
+      </w:r>
+      <w:r>
+        <w:rPr>
+          <w:i/>
+          <w:iCs/>
+          <w:lang w:val="en-US"/>
+        </w:rPr>
+        <w:t>rare</w:t>
+      </w:r>
+      <w:r>
+        <w:rPr>
+          <w:lang w:val="en-US"/>
+        </w:rPr>
+        <w:t xml:space="preserve"> when competitors do not commonly possess it. In the context of competitive advantage, rarity is a crucial factor. If a resource is rare, it means that not everyone in the industry has access to it. Rare resources are more likely to contribute to a competitive advantage because they provide something unique.</w:t>
       </w:r>
     </w:p>
     <w:p>
@@ -18870,7 +19479,21 @@
         <w:rPr>
           <w:lang w:val="en-US"/>
         </w:rPr>
-        <w:t>: A resource is valuable if it enables a company to exploit opportunities or mitigate threats in the market. It must contribute to the company's ability to create value for customers or lower costs. A valuable resource allows the company to outperform its competitors.</w:t>
+        <w:t xml:space="preserve">: A resource is </w:t>
+      </w:r>
+      <w:r>
+        <w:rPr>
+          <w:i/>
+          <w:iCs/>
+          <w:lang w:val="en-US"/>
+        </w:rPr>
+        <w:t>valuable</w:t>
+      </w:r>
+      <w:r>
+        <w:rPr>
+          <w:lang w:val="en-US"/>
+        </w:rPr>
+        <w:t xml:space="preserve"> if it enables a company to exploit opportunities or mitigate threats in the market. It must contribute to the company's ability to create value for customers or lower costs. A valuable resource allows the company to outperform its competitors.</w:t>
       </w:r>
     </w:p>
     <w:p>
@@ -18879,7 +19502,6 @@
           <w:ilvl w:val="0"/>
           <w:numId w:val="45"/>
         </w:numPr>
-        <w:jc w:val="both"/>
         <w:rPr>
           <w:lang w:val="en-US"/>
         </w:rPr>
@@ -18894,24 +19516,109 @@
       </w:r>
       <w:r>
         <w:rPr>
-          <w:lang w:val="en-US"/>
-        </w:rPr>
-        <w:t>:</w:t>
-      </w:r>
-      <w:r>
-        <w:rPr>
-          <w:lang w:val="en-US"/>
-        </w:rPr>
-        <w:t xml:space="preserve"> This criterion affects how a resource is considered important over time, having the potential of being consistent throughout its usage.</w:t>
-      </w:r>
-    </w:p>
-    <w:p>
-      <w:pPr>
-        <w:rPr>
           <w:b/>
           <w:bCs/>
           <w:lang w:val="en-US"/>
         </w:rPr>
+        <w:t xml:space="preserve"> (Duration)</w:t>
+      </w:r>
+      <w:r>
+        <w:rPr>
+          <w:lang w:val="en-US"/>
+        </w:rPr>
+        <w:t>:</w:t>
+      </w:r>
+      <w:r>
+        <w:rPr>
+          <w:lang w:val="en-US"/>
+        </w:rPr>
+        <w:t xml:space="preserve"> This criterion affects how a resource</w:t>
+      </w:r>
+      <w:r>
+        <w:rPr>
+          <w:lang w:val="en-US"/>
+        </w:rPr>
+        <w:t xml:space="preserve"> </w:t>
+      </w:r>
+      <w:r>
+        <w:rPr>
+          <w:lang w:val="en-US"/>
+        </w:rPr>
+        <w:t>doesn't quickly depreciate or become obsolete. It remains relevant and valuable in the industry, allowing the company to continue exploiting opportunities and mitigating threats.</w:t>
+      </w:r>
+      <w:r>
+        <w:rPr>
+          <w:lang w:val="en-US"/>
+        </w:rPr>
+        <w:t xml:space="preserve"> It </w:t>
+      </w:r>
+      <w:r>
+        <w:rPr>
+          <w:lang w:val="en-US"/>
+        </w:rPr>
+        <w:t>signifies that the resource can provide a sustainable and lasting competitive advantage</w:t>
+      </w:r>
+      <w:r>
+        <w:rPr>
+          <w:lang w:val="en-US"/>
+        </w:rPr>
+        <w:t>.</w:t>
+      </w:r>
+    </w:p>
+    <w:p>
+      <w:pPr>
+        <w:rPr>
+          <w:lang w:val="en-US"/>
+        </w:rPr>
+      </w:pPr>
+      <w:r>
+        <w:rPr>
+          <w:lang w:val="en-US"/>
+        </w:rPr>
+        <w:t>At its core, everything about this makes competitive advantage leverage the inimitability from others.</w:t>
+      </w:r>
+      <w:r>
+        <w:rPr>
+          <w:lang w:val="en-US"/>
+        </w:rPr>
+        <w:br w:type="page"/>
+      </w:r>
+    </w:p>
+    <w:p>
+      <w:pPr>
+        <w:rPr>
+          <w:lang w:val="en-US"/>
+        </w:rPr>
+      </w:pPr>
+      <w:r>
+        <w:rPr>
+          <w:lang w:val="en-US"/>
+        </w:rPr>
+        <w:lastRenderedPageBreak/>
+        <w:t xml:space="preserve">In addition to </w:t>
+      </w:r>
+      <w:r>
+        <w:rPr>
+          <w:lang w:val="en-US"/>
+        </w:rPr>
+        <w:t>this</w:t>
+      </w:r>
+      <w:r>
+        <w:rPr>
+          <w:lang w:val="en-US"/>
+        </w:rPr>
+        <w:t>, some specific conditions can make resources difficult (or impossible) to imitate. These conditions include:</w:t>
+      </w:r>
+    </w:p>
+    <w:p>
+      <w:pPr>
+        <w:numPr>
+          <w:ilvl w:val="0"/>
+          <w:numId w:val="46"/>
+        </w:numPr>
+        <w:rPr>
+          <w:lang w:val="en-US"/>
+        </w:rPr>
       </w:pPr>
       <w:r>
         <w:rPr>
@@ -18919,14 +19626,32 @@
           <w:bCs/>
           <w:lang w:val="en-US"/>
         </w:rPr>
-        <w:br w:type="page"/>
+        <w:t>Tacit Knowledge</w:t>
+      </w:r>
+      <w:r>
+        <w:rPr>
+          <w:lang w:val="en-US"/>
+        </w:rPr>
+        <w:t xml:space="preserve">: </w:t>
+      </w:r>
+      <w:r>
+        <w:rPr>
+          <w:lang w:val="en-US"/>
+        </w:rPr>
+        <w:t xml:space="preserve">Knowledge </w:t>
+      </w:r>
+      <w:r>
+        <w:rPr>
+          <w:lang w:val="en-US"/>
+        </w:rPr>
+        <w:t>that is difficult to codify or transfer. It is often embedded in the experience and skills of employees. This kind of knowledge is challenging for competitors to replicate quickly.</w:t>
       </w:r>
     </w:p>
     <w:p>
       <w:pPr>
         <w:numPr>
           <w:ilvl w:val="0"/>
-          <w:numId w:val="45"/>
+          <w:numId w:val="46"/>
         </w:numPr>
         <w:rPr>
           <w:lang w:val="en-US"/>
@@ -18938,39 +19663,13 @@
           <w:bCs/>
           <w:lang w:val="en-US"/>
         </w:rPr>
-        <w:lastRenderedPageBreak/>
-        <w:t>Organization (Organization)</w:t>
-      </w:r>
-      <w:r>
-        <w:rPr>
-          <w:lang w:val="en-US"/>
-        </w:rPr>
-        <w:t>: This criterion emphasizes the role of the organization in leveraging the resource. It's not just about having the resource; it's about how effectively the company can use it. The organization should be capable of organizing, integrating, and deploying the resource or capability for maximum benefit.</w:t>
-      </w:r>
-    </w:p>
-    <w:p>
-      <w:pPr>
-        <w:rPr>
-          <w:lang w:val="en-US"/>
-        </w:rPr>
-      </w:pPr>
-      <w:r>
-        <w:rPr>
-          <w:lang w:val="en-US"/>
-        </w:rPr>
-        <w:t xml:space="preserve">In addition to </w:t>
-      </w:r>
-      <w:r>
-        <w:rPr>
-          <w:lang w:val="en-US"/>
-        </w:rPr>
-        <w:t>this</w:t>
-      </w:r>
-      <w:r>
-        <w:rPr>
-          <w:lang w:val="en-US"/>
-        </w:rPr>
-        <w:t>, some specific conditions can make resources difficult (or impossible) to imitate. These conditions include:</w:t>
+        <w:t>Path Dependence</w:t>
+      </w:r>
+      <w:r>
+        <w:rPr>
+          <w:lang w:val="en-US"/>
+        </w:rPr>
+        <w:t>: Path-dependent resources are those that have developed over time and are closely tied to a company's history and unique path. They are often shaped by historical decisions and events, making them difficult for other companies to recreate.</w:t>
       </w:r>
     </w:p>
     <w:p>
@@ -18989,13 +19688,13 @@
           <w:bCs/>
           <w:lang w:val="en-US"/>
         </w:rPr>
-        <w:t>Tacit Knowledge</w:t>
-      </w:r>
-      <w:r>
-        <w:rPr>
-          <w:lang w:val="en-US"/>
-        </w:rPr>
-        <w:t>: Tacit knowledge is knowledge that is difficult to codify or transfer. It is often embedded in the experience and skills of employees. This kind of knowledge is challenging for competitors to replicate quickly.</w:t>
+        <w:t>Social Complexity</w:t>
+      </w:r>
+      <w:r>
+        <w:rPr>
+          <w:lang w:val="en-US"/>
+        </w:rPr>
+        <w:t>: Resources that rely on complex social interactions within the organization can be challenging to imitate. Social networks, relationships, and collaborative culture are examples of socially complex resources.</w:t>
       </w:r>
     </w:p>
     <w:p>
@@ -19014,56 +19713,6 @@
           <w:bCs/>
           <w:lang w:val="en-US"/>
         </w:rPr>
-        <w:t>Path Dependence</w:t>
-      </w:r>
-      <w:r>
-        <w:rPr>
-          <w:lang w:val="en-US"/>
-        </w:rPr>
-        <w:t>: Path-dependent resources are those that have developed over time and are closely tied to a company's history and unique path. They are often shaped by historical decisions and events, making them difficult for other companies to recreate.</w:t>
-      </w:r>
-    </w:p>
-    <w:p>
-      <w:pPr>
-        <w:numPr>
-          <w:ilvl w:val="0"/>
-          <w:numId w:val="46"/>
-        </w:numPr>
-        <w:rPr>
-          <w:lang w:val="en-US"/>
-        </w:rPr>
-      </w:pPr>
-      <w:r>
-        <w:rPr>
-          <w:b/>
-          <w:bCs/>
-          <w:lang w:val="en-US"/>
-        </w:rPr>
-        <w:t>Social Complexity</w:t>
-      </w:r>
-      <w:r>
-        <w:rPr>
-          <w:lang w:val="en-US"/>
-        </w:rPr>
-        <w:t>: Resources that rely on complex social interactions within the organization can be challenging to imitate. Social networks, relationships, and collaborative culture are examples of socially complex resources.</w:t>
-      </w:r>
-    </w:p>
-    <w:p>
-      <w:pPr>
-        <w:numPr>
-          <w:ilvl w:val="0"/>
-          <w:numId w:val="46"/>
-        </w:numPr>
-        <w:rPr>
-          <w:lang w:val="en-US"/>
-        </w:rPr>
-      </w:pPr>
-      <w:r>
-        <w:rPr>
-          <w:b/>
-          <w:bCs/>
-          <w:lang w:val="en-US"/>
-        </w:rPr>
         <w:t>Causal Ambiguity</w:t>
       </w:r>
       <w:r>
@@ -19109,20 +19758,25 @@
         <w:rPr>
           <w:lang w:val="en-US"/>
         </w:rPr>
-        <w:t xml:space="preserve"> plays a noteworthy role. Serendipity is the concept of making fortunate and unexpected discoveries or connections while searching for something entirely different. When it comes to identifying core competencies and capabilities, serendipity can lead to uncovering valuable strengths that a company may not have actively sought but stumbled upon during its operations or exploration.</w:t>
-      </w:r>
-    </w:p>
-    <w:p>
-      <w:pPr>
-        <w:rPr>
-          <w:lang w:val="en-US"/>
-        </w:rPr>
-      </w:pPr>
-      <w:r>
-        <w:rPr>
-          <w:lang w:val="en-US"/>
-        </w:rPr>
-        <w:t>These unexpected findings can become significant sources of competitive differentiation, cover a range of businesses, and be challenging for competitors to imitate. They may arise from a combination of factors, such as a company's culture of experimentation, innovation, or openness to innovative ideas.</w:t>
+        <w:t xml:space="preserve"> plays a noteworthy role. Serendipity is the concept of making fortunate and unexpected discoveries or connections while searching for something entirely different. When it comes to identifying core competencies and capabilities, serendipity can lead to uncovering valuable strengths that a company may not have actively sought but stumbled upon during its operations or exploration</w:t>
+      </w:r>
+      <w:r>
+        <w:rPr>
+          <w:lang w:val="en-US"/>
+        </w:rPr>
+        <w:t>, which</w:t>
+      </w:r>
+      <w:r>
+        <w:rPr>
+          <w:lang w:val="en-US"/>
+        </w:rPr>
+        <w:t xml:space="preserve"> can become significant sources of </w:t>
+      </w:r>
+      <w:r>
+        <w:rPr>
+          <w:lang w:val="en-US"/>
+        </w:rPr>
+        <w:t>success.</w:t>
       </w:r>
     </w:p>
     <w:p>
@@ -19374,27 +20028,13 @@
         <w:rPr>
           <w:lang w:val="en-US"/>
         </w:rPr>
-        <w:lastRenderedPageBreak/>
-        <w:t>When firms excel at a particular activity or set of competencies, they can become overcommitted and inflexible. This can lead to a situation where the firm is overly reliant on its current strengths, making it challenging to adapt to changing market conditions</w:t>
-      </w:r>
-      <w:r>
-        <w:rPr>
-          <w:lang w:val="en-US"/>
-        </w:rPr>
-        <w:t xml:space="preserve"> and thus creating new core competencies.</w:t>
-      </w:r>
-    </w:p>
-    <w:p>
-      <w:pPr>
-        <w:rPr>
-          <w:lang w:val="en-US"/>
-        </w:rPr>
-      </w:pPr>
-      <w:r>
-        <w:rPr>
-          <w:lang w:val="en-US"/>
-        </w:rPr>
-        <w:t xml:space="preserve">However, </w:t>
+        <w:t>When firms excel at a particular activity or set of competencies, they can become overcommitted and inflexible</w:t>
+      </w:r>
+      <w:r>
+        <w:rPr>
+          <w:lang w:val="en-US"/>
+        </w:rPr>
+        <w:t xml:space="preserve"> (so-called </w:t>
       </w:r>
       <w:r>
         <w:rPr>
@@ -19402,6 +20042,45 @@
           <w:iCs/>
           <w:lang w:val="en-US"/>
         </w:rPr>
+        <w:t>risk of core rigidities</w:t>
+      </w:r>
+      <w:r>
+        <w:rPr>
+          <w:lang w:val="en-US"/>
+        </w:rPr>
+        <w:t>)</w:t>
+      </w:r>
+      <w:r>
+        <w:rPr>
+          <w:lang w:val="en-US"/>
+        </w:rPr>
+        <w:t>. This can lead to a situation where the firm is overly reliant on its current strengths, making it challenging to adapt to changing market conditions</w:t>
+      </w:r>
+      <w:r>
+        <w:rPr>
+          <w:lang w:val="en-US"/>
+        </w:rPr>
+        <w:t>.</w:t>
+      </w:r>
+    </w:p>
+    <w:p>
+      <w:pPr>
+        <w:rPr>
+          <w:lang w:val="en-US"/>
+        </w:rPr>
+      </w:pPr>
+      <w:r>
+        <w:rPr>
+          <w:lang w:val="en-US"/>
+        </w:rPr>
+        <w:t xml:space="preserve">However, </w:t>
+      </w:r>
+      <w:r>
+        <w:rPr>
+          <w:i/>
+          <w:iCs/>
+          <w:lang w:val="en-US"/>
+        </w:rPr>
         <w:t>dynamic capabilities</w:t>
       </w:r>
       <w:r>
@@ -19420,7 +20099,46 @@
         <w:rPr>
           <w:lang w:val="en-US"/>
         </w:rPr>
-        <w:t>are a distinct category of competencies that enable a firm to respond quickly and effectively to change. These capabilities allow the firm to adapt, innovate, and seize new opportunities. Here are a couple of examples:</w:t>
+        <w:t xml:space="preserve">are a distinct category of competencies that enable a firm to respond quickly and effectively to change. </w:t>
+      </w:r>
+    </w:p>
+    <w:p>
+      <w:pPr>
+        <w:rPr>
+          <w:lang w:val="en-US"/>
+        </w:rPr>
+      </w:pPr>
+      <w:r>
+        <w:rPr>
+          <w:lang w:val="en-US"/>
+        </w:rPr>
+        <w:br w:type="page"/>
+      </w:r>
+    </w:p>
+    <w:p>
+      <w:pPr>
+        <w:rPr>
+          <w:lang w:val="en-US"/>
+        </w:rPr>
+      </w:pPr>
+      <w:r>
+        <w:rPr>
+          <w:lang w:val="en-US"/>
+        </w:rPr>
+        <w:lastRenderedPageBreak/>
+        <w:t xml:space="preserve">These capabilities allow the firm to adapt, innovate, and seize new opportunities. </w:t>
+      </w:r>
+      <w:r>
+        <w:rPr>
+          <w:lang w:val="en-US"/>
+        </w:rPr>
+        <w:t>Some</w:t>
+      </w:r>
+      <w:r>
+        <w:rPr>
+          <w:lang w:val="en-US"/>
+        </w:rPr>
+        <w:t xml:space="preserve"> examples:</w:t>
       </w:r>
     </w:p>
     <w:p>
@@ -19514,6 +20232,12 @@
         </w:rPr>
         <w:t xml:space="preserve">. </w:t>
       </w:r>
+      <w:r>
+        <w:rPr>
+          <w:lang w:val="en-US"/>
+        </w:rPr>
+        <w:t>A few key points here:</w:t>
+      </w:r>
     </w:p>
     <w:p>
       <w:pPr>
@@ -19535,9 +20259,29 @@
       </w:r>
       <w:r>
         <w:rPr>
+          <w:b/>
+          <w:bCs/>
+          <w:lang w:val="en-US"/>
+        </w:rPr>
+        <w:t xml:space="preserve"> for all Organization</w:t>
+      </w:r>
+      <w:r>
+        <w:rPr>
           <w:lang w:val="en-US"/>
         </w:rPr>
         <w:t>: Strategic intent sets a bold and ambitious long-term objective for the organization. It goes beyond incremental improvements and envisions a significantly higher level of achievement.</w:t>
+      </w:r>
+      <w:r>
+        <w:rPr>
+          <w:lang w:val="en-US"/>
+        </w:rPr>
+        <w:t xml:space="preserve"> </w:t>
+      </w:r>
+      <w:r>
+        <w:rPr>
+          <w:lang w:val="en-US"/>
+        </w:rPr>
+        <w:t>It is a unifying goal that aligns the efforts of all employees toward a common vision.</w:t>
       </w:r>
     </w:p>
     <w:p>
@@ -19581,13 +20325,27 @@
           <w:bCs/>
           <w:lang w:val="en-US"/>
         </w:rPr>
-        <w:t>Incorporates All Levels of the Organization</w:t>
-      </w:r>
-      <w:r>
-        <w:rPr>
-          <w:lang w:val="en-US"/>
-        </w:rPr>
-        <w:t>: Strategic intent involves the entire organization, from top management to frontline employees. It is a unifying goal that aligns the efforts of all employees toward a common vision.</w:t>
+        <w:t>Long-Term Horizon</w:t>
+      </w:r>
+      <w:r>
+        <w:rPr>
+          <w:b/>
+          <w:bCs/>
+          <w:lang w:val="en-US"/>
+        </w:rPr>
+        <w:t xml:space="preserve"> and Clear Milestones</w:t>
+      </w:r>
+      <w:r>
+        <w:rPr>
+          <w:lang w:val="en-US"/>
+        </w:rPr>
+        <w:t>: Typically, strategic intent looks 10 to 20 years into the future. It provides a clear, long-term direction for the organization, helping it navigate through changing market dynamics and technological advancements.</w:t>
+      </w:r>
+      <w:r>
+        <w:rPr>
+          <w:lang w:val="en-US"/>
+        </w:rPr>
+        <w:t xml:space="preserve"> Along with the long-term vision, strategic intent sets clear milestones and objectives along the way.</w:t>
       </w:r>
     </w:p>
     <w:p>
@@ -19606,56 +20364,6 @@
           <w:bCs/>
           <w:lang w:val="en-US"/>
         </w:rPr>
-        <w:t>Long-Term Horizon</w:t>
-      </w:r>
-      <w:r>
-        <w:rPr>
-          <w:lang w:val="en-US"/>
-        </w:rPr>
-        <w:t>: Typically, strategic intent looks 10 to 20 years into the future. It provides a clear, long-term direction for the organization, helping it navigate through changing market dynamics and technological advancements.</w:t>
-      </w:r>
-    </w:p>
-    <w:p>
-      <w:pPr>
-        <w:numPr>
-          <w:ilvl w:val="0"/>
-          <w:numId w:val="49"/>
-        </w:numPr>
-        <w:rPr>
-          <w:lang w:val="en-US"/>
-        </w:rPr>
-      </w:pPr>
-      <w:r>
-        <w:rPr>
-          <w:b/>
-          <w:bCs/>
-          <w:lang w:val="en-US"/>
-        </w:rPr>
-        <w:t>Establishes Clear Milestones</w:t>
-      </w:r>
-      <w:r>
-        <w:rPr>
-          <w:lang w:val="en-US"/>
-        </w:rPr>
-        <w:t>: Along with the long-term vision, strategic intent sets clear milestones and objectives along the way. These milestones act as markers of progress and help break down the long-term goal into manageable steps.</w:t>
-      </w:r>
-    </w:p>
-    <w:p>
-      <w:pPr>
-        <w:numPr>
-          <w:ilvl w:val="0"/>
-          <w:numId w:val="49"/>
-        </w:numPr>
-        <w:rPr>
-          <w:lang w:val="en-US"/>
-        </w:rPr>
-      </w:pPr>
-      <w:r>
-        <w:rPr>
-          <w:b/>
-          <w:bCs/>
-          <w:lang w:val="en-US"/>
-        </w:rPr>
         <w:t>Resource Identification</w:t>
       </w:r>
       <w:r>
@@ -19689,7 +20397,6 @@
           <w:noProof/>
           <w:lang w:val="en-US"/>
         </w:rPr>
-        <w:lastRenderedPageBreak/>
         <w:drawing>
           <wp:anchor distT="0" distB="0" distL="114300" distR="114300" simplePos="0" relativeHeight="251682816" behindDoc="0" locked="0" layoutInCell="1" allowOverlap="1" wp14:anchorId="58B8ABB7" wp14:editId="5D58467B">
             <wp:simplePos x="0" y="0"/>
@@ -19792,6 +20499,20 @@
         <w:rPr>
           <w:lang w:val="en-US"/>
         </w:rPr>
+        <w:br w:type="page"/>
+      </w:r>
+    </w:p>
+    <w:p>
+      <w:pPr>
+        <w:rPr>
+          <w:lang w:val="en-US"/>
+        </w:rPr>
+      </w:pPr>
+      <w:r>
+        <w:rPr>
+          <w:lang w:val="en-US"/>
+        </w:rPr>
+        <w:lastRenderedPageBreak/>
         <w:t>At the end of this lesson, we analyze an extract in paper from the book about Tesla. I will briefly summarize the whole content (which you can find on the PDF version</w:t>
       </w:r>
       <w:r>
@@ -19817,7 +20538,19 @@
         <w:rPr>
           <w:lang w:val="en-US"/>
         </w:rPr>
-        <w:t xml:space="preserve"> chapter from 134 to 144 pages).</w:t>
+        <w:t xml:space="preserve"> chapter from 13</w:t>
+      </w:r>
+      <w:r>
+        <w:rPr>
+          <w:lang w:val="en-US"/>
+        </w:rPr>
+        <w:t>6</w:t>
+      </w:r>
+      <w:r>
+        <w:rPr>
+          <w:lang w:val="en-US"/>
+        </w:rPr>
+        <w:t xml:space="preserve"> to 144 pages).</w:t>
       </w:r>
     </w:p>
     <w:p>
@@ -19829,6 +20562,9 @@
       </w:r>
       <w:r>
         <w:t>A few selected key points</w:t>
+      </w:r>
+      <w:r>
+        <w:t>:</w:t>
       </w:r>
     </w:p>
     <w:p>
@@ -19994,7 +20730,193 @@
         <w:rPr>
           <w:lang w:val="en-US"/>
         </w:rPr>
-        <w:br w:type="page"/>
+        <w:t>There are also some question discussions, which we’re told they will be object of the subsequent lesson</w:t>
+      </w:r>
+      <w:r>
+        <w:rPr>
+          <w:lang w:val="en-US"/>
+        </w:rPr>
+        <w:t>. I tried to answer to each:</w:t>
+      </w:r>
+    </w:p>
+    <w:p>
+      <w:pPr>
+        <w:pStyle w:val="Paragrafoelenco"/>
+        <w:numPr>
+          <w:ilvl w:val="0"/>
+          <w:numId w:val="52"/>
+        </w:numPr>
+        <w:rPr>
+          <w:lang w:val="en-US"/>
+        </w:rPr>
+      </w:pPr>
+      <w:r>
+        <w:rPr>
+          <w:lang w:val="en-US"/>
+        </w:rPr>
+        <w:t>What were Musk’s and Eberhard’s goals in founding Tesla?</w:t>
+      </w:r>
+    </w:p>
+    <w:p>
+      <w:pPr>
+        <w:rPr>
+          <w:lang w:val="en-US"/>
+        </w:rPr>
+      </w:pPr>
+      <w:r>
+        <w:rPr>
+          <w:lang w:val="en-US"/>
+        </w:rPr>
+        <w:t xml:space="preserve">Eberhard’s goal was to find a new project to create a </w:t>
+      </w:r>
+      <w:r>
+        <w:rPr>
+          <w:lang w:val="en-US"/>
+        </w:rPr>
+        <w:t>high-performance sports car that was environmentally friendly</w:t>
+      </w:r>
+      <w:r>
+        <w:rPr>
+          <w:lang w:val="en-US"/>
+        </w:rPr>
+        <w:t xml:space="preserve">, having concerns about global warming and dependence on oil of USA. Believing there was no correspondence on the market for an expensive sports car like the Toyota hybrid vehicles combined with </w:t>
+      </w:r>
+      <w:proofErr w:type="spellStart"/>
+      <w:r>
+        <w:rPr>
+          <w:lang w:val="en-US"/>
+        </w:rPr>
+        <w:t>a</w:t>
+      </w:r>
+      <w:proofErr w:type="spellEnd"/>
+      <w:r>
+        <w:rPr>
+          <w:lang w:val="en-US"/>
+        </w:rPr>
+        <w:t xml:space="preserve"> </w:t>
+      </w:r>
+      <w:r>
+        <w:rPr>
+          <w:lang w:val="en-US"/>
+        </w:rPr>
+        <w:t>environmentally friendly car.</w:t>
+      </w:r>
+      <w:r>
+        <w:rPr>
+          <w:lang w:val="en-US"/>
+        </w:rPr>
+        <w:t xml:space="preserve"> To do this, he studied many options, eventually crafting an idea </w:t>
+      </w:r>
+      <w:r>
+        <w:rPr>
+          <w:lang w:val="en-US"/>
+        </w:rPr>
+        <w:t xml:space="preserve">powered by lithium-ion batteries, </w:t>
+      </w:r>
+      <w:r>
+        <w:rPr>
+          <w:lang w:val="en-US"/>
+        </w:rPr>
+        <w:t>which c</w:t>
+      </w:r>
+      <w:r>
+        <w:rPr>
+          <w:lang w:val="en-US"/>
+        </w:rPr>
+        <w:t>ould provide the efficiency and performance he sought.</w:t>
+      </w:r>
+    </w:p>
+    <w:p>
+      <w:pPr>
+        <w:rPr>
+          <w:lang w:val="en-US"/>
+        </w:rPr>
+      </w:pPr>
+      <w:r>
+        <w:rPr>
+          <w:lang w:val="en-US"/>
+        </w:rPr>
+        <w:t xml:space="preserve">Musk’s goal was using vehicles to achieve energy independence from fossil fuels. Given its successful past in the industry </w:t>
+      </w:r>
+      <w:r>
+        <w:rPr>
+          <w:lang w:val="en-US"/>
+        </w:rPr>
+        <w:t>he believed that electric cars could play a crucial role in transforming the transportation industry and contributing to a more sustainable future.</w:t>
+      </w:r>
+      <w:r>
+        <w:rPr>
+          <w:lang w:val="en-US"/>
+        </w:rPr>
+        <w:t xml:space="preserve"> This way, Tesla could potentially become accessible to a broader market with funding it, becoming a significant player.</w:t>
+      </w:r>
+    </w:p>
+    <w:p>
+      <w:pPr>
+        <w:pStyle w:val="Paragrafoelenco"/>
+        <w:numPr>
+          <w:ilvl w:val="0"/>
+          <w:numId w:val="52"/>
+        </w:numPr>
+        <w:rPr>
+          <w:lang w:val="en-US"/>
+        </w:rPr>
+      </w:pPr>
+      <w:r>
+        <w:rPr>
+          <w:lang w:val="en-US"/>
+        </w:rPr>
+        <w:t>How would you characterize competition in the auto industry?</w:t>
+      </w:r>
+    </w:p>
+    <w:p>
+      <w:pPr>
+        <w:rPr>
+          <w:lang w:val="en-US"/>
+        </w:rPr>
+      </w:pPr>
+      <w:r>
+        <w:rPr>
+          <w:lang w:val="en-US"/>
+        </w:rPr>
+        <w:t xml:space="preserve">To answer this question, we need to look briefly on many Tesla models and try to give a collective answer. </w:t>
+      </w:r>
+    </w:p>
+    <w:p>
+      <w:pPr>
+        <w:rPr>
+          <w:lang w:val="en-US"/>
+        </w:rPr>
+      </w:pPr>
+      <w:r>
+        <w:rPr>
+          <w:lang w:val="en-US"/>
+        </w:rPr>
+        <w:t xml:space="preserve">The early days of launching the Roadster model, </w:t>
+      </w:r>
+      <w:r>
+        <w:rPr>
+          <w:lang w:val="en-US"/>
+        </w:rPr>
+        <w:t>the competition was relatively limited in the electric vehicle market.</w:t>
+      </w:r>
+      <w:r>
+        <w:rPr>
+          <w:lang w:val="en-US"/>
+        </w:rPr>
+        <w:t xml:space="preserve"> </w:t>
+      </w:r>
+      <w:r>
+        <w:rPr>
+          <w:lang w:val="en-US"/>
+        </w:rPr>
+        <w:t>Traditional automakers were not heavily invested in electric cars at this point, and Tesla faced minimal direct competition</w:t>
+      </w:r>
+      <w:r>
+        <w:rPr>
+          <w:lang w:val="en-US"/>
+        </w:rPr>
+        <w:t xml:space="preserve"> inside the sector.</w:t>
       </w:r>
     </w:p>
     <w:p>
@@ -20008,624 +20930,534 @@
           <w:lang w:val="en-US"/>
         </w:rPr>
         <w:lastRenderedPageBreak/>
-        <w:t>There are also some question discussions, which we’re told they will be object of the subsequent lesson:</w:t>
-      </w:r>
-    </w:p>
-    <w:p>
-      <w:pPr>
+        <w:t xml:space="preserve">When launching the Model S, the price was competing with other BMW cars at the time, trying to bring a product made by USA in-house. </w:t>
+      </w:r>
+      <w:r>
+        <w:rPr>
+          <w:lang w:val="en-US"/>
+        </w:rPr>
+        <w:t>Competing luxury automakers, such as BMW and Mercedes-Benz,</w:t>
+      </w:r>
+      <w:r>
+        <w:rPr>
+          <w:lang w:val="en-US"/>
+        </w:rPr>
+        <w:t xml:space="preserve"> While building technologies for other companies, Tesla expanded their plan on the market and further developed others plans for new vehicles, like the Model 3, which </w:t>
+      </w:r>
+      <w:r>
+        <w:rPr>
+          <w:lang w:val="en-US"/>
+        </w:rPr>
+        <w:t>aimed to penetrate the mass market, directly competing with more affordable gasoline-powered cars</w:t>
+      </w:r>
+      <w:r>
+        <w:rPr>
+          <w:lang w:val="en-US"/>
+        </w:rPr>
+        <w:t>.</w:t>
+      </w:r>
+    </w:p>
+    <w:p>
+      <w:pPr>
+        <w:rPr>
+          <w:lang w:val="en-US"/>
+        </w:rPr>
+      </w:pPr>
+      <w:r>
+        <w:rPr>
+          <w:lang w:val="en-US"/>
+        </w:rPr>
+        <w:t>Traditional automakers, including GM, Ford, Nissan, and others, increased their efforts to produce electric vehicles that could rival the Model 3</w:t>
+      </w:r>
+      <w:r>
+        <w:rPr>
+          <w:lang w:val="en-US"/>
+        </w:rPr>
+        <w:t xml:space="preserve">, intensifying responses from other players. </w:t>
+      </w:r>
+      <w:r>
+        <w:rPr>
+          <w:lang w:val="en-US"/>
+        </w:rPr>
+        <w:t>Tesla's global expansion and its Gigafactories in multiple countries posed a challenge to local automakers in those regions</w:t>
+      </w:r>
+      <w:r>
+        <w:rPr>
+          <w:lang w:val="en-US"/>
+        </w:rPr>
+        <w:t xml:space="preserve">, while other automakers over the world overtime felt the pressure of competition from Tesla and pushed </w:t>
+      </w:r>
+      <w:r>
+        <w:rPr>
+          <w:lang w:val="en-US"/>
+        </w:rPr>
+        <w:t xml:space="preserve"> to accelerate their electric vehicle production and technology development.</w:t>
+      </w:r>
+    </w:p>
+    <w:p>
+      <w:pPr>
+        <w:rPr>
+          <w:lang w:val="en-US"/>
+        </w:rPr>
+      </w:pPr>
+      <w:r>
+        <w:rPr>
+          <w:lang w:val="en-US"/>
+        </w:rPr>
+        <w:t>Continuing with expansion in markets like solar energy, Tesla tried overtime to diversify and enter new markets under the name of sustainability, having s</w:t>
+      </w:r>
+      <w:r>
+        <w:rPr>
+          <w:lang w:val="en-US"/>
+        </w:rPr>
+        <w:t xml:space="preserve">olar energy companies and energy storage providers </w:t>
+      </w:r>
+      <w:r>
+        <w:rPr>
+          <w:lang w:val="en-US"/>
+        </w:rPr>
+        <w:t>as</w:t>
+      </w:r>
+      <w:r>
+        <w:rPr>
+          <w:lang w:val="en-US"/>
+        </w:rPr>
+        <w:t xml:space="preserve"> potential competitors</w:t>
+      </w:r>
+      <w:r>
+        <w:rPr>
+          <w:lang w:val="en-US"/>
+        </w:rPr>
+        <w:t xml:space="preserve">. </w:t>
+      </w:r>
+    </w:p>
+    <w:p>
+      <w:pPr>
+        <w:pStyle w:val="Paragrafoelenco"/>
         <w:numPr>
           <w:ilvl w:val="0"/>
-          <w:numId w:val="51"/>
-        </w:numPr>
-        <w:rPr>
-          <w:lang w:val="en-US"/>
-        </w:rPr>
-      </w:pPr>
-      <w:r>
-        <w:rPr>
-          <w:b/>
-          <w:bCs/>
-          <w:lang w:val="en-US"/>
-        </w:rPr>
-        <w:t>Goals of Musk and Eberhard:</w:t>
-      </w:r>
-    </w:p>
-    <w:p>
-      <w:pPr>
-        <w:numPr>
-          <w:ilvl w:val="1"/>
-          <w:numId w:val="51"/>
-        </w:numPr>
-        <w:rPr>
-          <w:lang w:val="en-US"/>
-        </w:rPr>
-      </w:pPr>
-      <w:r>
-        <w:rPr>
-          <w:lang w:val="en-US"/>
-        </w:rPr>
-        <w:t>Musk and Eberhard aimed to create a high-performance, environmentally friendly electric car.</w:t>
-      </w:r>
-    </w:p>
-    <w:p>
-      <w:pPr>
-        <w:numPr>
-          <w:ilvl w:val="1"/>
-          <w:numId w:val="51"/>
-        </w:numPr>
-        <w:rPr>
-          <w:lang w:val="en-US"/>
-        </w:rPr>
-      </w:pPr>
-      <w:r>
-        <w:rPr>
-          <w:lang w:val="en-US"/>
-        </w:rPr>
-        <w:t>They sought to challenge the status quo in the auto industry by promoting electric vehicles as a viable and sustainable alternative to traditional gasoline-powered cars.</w:t>
-      </w:r>
-    </w:p>
-    <w:p>
-      <w:pPr>
+          <w:numId w:val="52"/>
+        </w:numPr>
+      </w:pPr>
+      <w:r>
+        <w:rPr>
+          <w:lang w:val="en-US"/>
+        </w:rPr>
+        <w:t xml:space="preserve">What do you think are Tesla’s core competencies? </w:t>
+      </w:r>
+      <w:r>
+        <w:t>Does it have any sources of sustainable competitive advantage?</w:t>
+      </w:r>
+    </w:p>
+    <w:p>
+      <w:pPr>
+        <w:rPr>
+          <w:lang w:val="en-US"/>
+        </w:rPr>
+      </w:pPr>
+      <w:r>
+        <w:rPr>
+          <w:lang w:val="en-US"/>
+        </w:rPr>
+        <w:t xml:space="preserve">Tesla has some core competencies which help it differentiate from the rest of the market, first the battery technology in its unique way of manufacturing, thanks especially to the Gigafactories production, which gave </w:t>
+      </w:r>
+      <w:r>
+        <w:rPr>
+          <w:lang w:val="en-US"/>
+        </w:rPr>
+        <w:t>Tesla a significant advantage in terms of cost efficiency and supply chain control.</w:t>
+      </w:r>
+      <w:r>
+        <w:rPr>
+          <w:lang w:val="en-US"/>
+        </w:rPr>
+        <w:t xml:space="preserve"> In doing this, Tesla has pioneered new innovations like powertrains and superchargers. </w:t>
+      </w:r>
+    </w:p>
+    <w:p>
+      <w:pPr>
+        <w:rPr>
+          <w:lang w:val="en-US"/>
+        </w:rPr>
+      </w:pPr>
+      <w:r>
+        <w:rPr>
+          <w:lang w:val="en-US"/>
+        </w:rPr>
+        <w:t xml:space="preserve">In doing autonomous driving, Tesla has potential to amass data of this kind of driving and habits, offering advantages in terms of charging. This way, Tesla has established itself a big player, given it was the first of its kind to create a following for the electric vehicles market, gathering mass production of batteries in terms of cost and supply chain. </w:t>
+      </w:r>
+    </w:p>
+    <w:p>
+      <w:pPr>
+        <w:pStyle w:val="Paragrafoelenco"/>
         <w:numPr>
           <w:ilvl w:val="0"/>
-          <w:numId w:val="51"/>
-        </w:numPr>
-        <w:rPr>
-          <w:lang w:val="en-US"/>
-        </w:rPr>
-      </w:pPr>
-      <w:r>
-        <w:rPr>
-          <w:b/>
-          <w:bCs/>
-          <w:lang w:val="en-US"/>
-        </w:rPr>
-        <w:t>Competition in the Auto Industry:</w:t>
-      </w:r>
-    </w:p>
-    <w:p>
-      <w:pPr>
-        <w:numPr>
-          <w:ilvl w:val="1"/>
-          <w:numId w:val="51"/>
-        </w:numPr>
-        <w:rPr>
-          <w:lang w:val="en-US"/>
-        </w:rPr>
-      </w:pPr>
-      <w:r>
-        <w:rPr>
-          <w:lang w:val="en-US"/>
-        </w:rPr>
-        <w:t>The auto industry is highly competitive, with numerous established automakers and emerging startups.</w:t>
-      </w:r>
-    </w:p>
-    <w:p>
-      <w:pPr>
-        <w:numPr>
-          <w:ilvl w:val="1"/>
-          <w:numId w:val="51"/>
-        </w:numPr>
-        <w:rPr>
-          <w:lang w:val="en-US"/>
-        </w:rPr>
-      </w:pPr>
-      <w:r>
-        <w:rPr>
-          <w:lang w:val="en-US"/>
-        </w:rPr>
-        <w:t>Competition has intensified in the electric vehicle (EV) sector, as traditional automakers and newcomers are investing in EV technology.</w:t>
-      </w:r>
-    </w:p>
-    <w:p>
-      <w:pPr>
-        <w:numPr>
-          <w:ilvl w:val="1"/>
-          <w:numId w:val="51"/>
-        </w:numPr>
-        <w:rPr>
-          <w:lang w:val="en-US"/>
-        </w:rPr>
-      </w:pPr>
-      <w:r>
-        <w:rPr>
-          <w:lang w:val="en-US"/>
-        </w:rPr>
-        <w:t>Factors such as brand reputation, manufacturing capacity, and technological innovation play a crucial role in determining success in the industry.</w:t>
-      </w:r>
-    </w:p>
-    <w:p>
-      <w:pPr>
+          <w:numId w:val="52"/>
+        </w:numPr>
+      </w:pPr>
+      <w:r>
+        <w:rPr>
+          <w:lang w:val="en-US"/>
+        </w:rPr>
+        <w:t xml:space="preserve">What is your assessment of Tesla’s moves into (a) mass-market cars, (b) batteries (car batteries and Powerwall), (c) solar panels? </w:t>
+      </w:r>
+      <w:r>
+        <w:t xml:space="preserve">Please consider both the </w:t>
+      </w:r>
+      <w:proofErr w:type="spellStart"/>
+      <w:r>
+        <w:t>motivation</w:t>
+      </w:r>
+      <w:proofErr w:type="spellEnd"/>
+      <w:r>
+        <w:t xml:space="preserve"> for the </w:t>
+      </w:r>
+      <w:proofErr w:type="spellStart"/>
+      <w:r>
+        <w:t>moves</w:t>
+      </w:r>
+      <w:proofErr w:type="spellEnd"/>
+      <w:r>
+        <w:t xml:space="preserve">, and the </w:t>
+      </w:r>
+      <w:proofErr w:type="spellStart"/>
+      <w:r>
+        <w:t>opportunities</w:t>
+      </w:r>
+      <w:proofErr w:type="spellEnd"/>
+      <w:r>
+        <w:t xml:space="preserve"> and challenges for Tesla to compete in these businesses.</w:t>
+      </w:r>
+    </w:p>
+    <w:p>
+      <w:pPr>
+        <w:rPr>
+          <w:lang w:val="en-US"/>
+        </w:rPr>
+      </w:pPr>
+      <w:r>
+        <w:rPr>
+          <w:lang w:val="en-US"/>
+        </w:rPr>
+        <w:t>The motivation of Tesla in bringing itself into the mass-market car segment was to accelerate transition towards sustainable transportation with ease and no fossil fuel dependent term. In this, there is intense competition and cost pressures, giving the scale of the economy is not yet ready, even with years of new crafting vehicles and solutions, to try to differentiate enough from other vehicles, while also trying to keep demand and being relevant in technology.</w:t>
+      </w:r>
+    </w:p>
+    <w:p>
+      <w:pPr>
+        <w:rPr>
+          <w:lang w:val="en-US"/>
+        </w:rPr>
+      </w:pPr>
+      <w:r>
+        <w:rPr>
+          <w:lang w:val="en-US"/>
+        </w:rPr>
+        <w:t xml:space="preserve">In batteries, Tesla desired to tackle a new market challenge, while also offering a solution which could be green, sustainable and innovative while entering the mass-market needs. This way, entering this market, new batteries and new energy-efficient solutions came </w:t>
+      </w:r>
+      <w:proofErr w:type="spellStart"/>
+      <w:r>
+        <w:rPr>
+          <w:lang w:val="en-US"/>
+        </w:rPr>
+        <w:t>n</w:t>
+      </w:r>
+      <w:proofErr w:type="spellEnd"/>
+      <w:r>
+        <w:rPr>
+          <w:lang w:val="en-US"/>
+        </w:rPr>
+        <w:t xml:space="preserve"> the form of supply-chain production, while facing new regulatory hurdles in adoption of these new technologies.</w:t>
+      </w:r>
+    </w:p>
+    <w:p>
+      <w:pPr>
+        <w:rPr>
+          <w:lang w:val="en-US"/>
+        </w:rPr>
+      </w:pPr>
+      <w:r>
+        <w:rPr>
+          <w:lang w:val="en-US"/>
+        </w:rPr>
+        <w:t xml:space="preserve">To be coherent with them all, the solar market represented another new way of innovation, with creating a </w:t>
+      </w:r>
+      <w:r>
+        <w:rPr>
+          <w:lang w:val="en-US"/>
+        </w:rPr>
+        <w:t>comprehensive energy ecosystem, covering generation, storage, and consumption.</w:t>
+      </w:r>
+    </w:p>
+    <w:p>
+      <w:pPr>
+        <w:pStyle w:val="Paragrafoelenco"/>
         <w:numPr>
           <w:ilvl w:val="0"/>
-          <w:numId w:val="51"/>
-        </w:numPr>
-        <w:rPr>
-          <w:lang w:val="en-US"/>
-        </w:rPr>
-      </w:pPr>
-      <w:r>
-        <w:rPr>
-          <w:b/>
-          <w:bCs/>
-          <w:lang w:val="en-US"/>
-        </w:rPr>
-        <w:t>Tesla's Core Competencies and Competitive Advantage:</w:t>
-      </w:r>
-    </w:p>
-    <w:p>
-      <w:pPr>
-        <w:numPr>
-          <w:ilvl w:val="1"/>
-          <w:numId w:val="51"/>
-        </w:numPr>
-        <w:rPr>
-          <w:lang w:val="en-US"/>
-        </w:rPr>
-      </w:pPr>
-      <w:r>
-        <w:rPr>
-          <w:lang w:val="en-US"/>
-        </w:rPr>
-        <w:t>Tesla's core competencies include electric drivetrain technology, battery technology, and software integration for autonomous driving.</w:t>
-      </w:r>
-    </w:p>
-    <w:p>
-      <w:pPr>
-        <w:numPr>
-          <w:ilvl w:val="1"/>
-          <w:numId w:val="51"/>
-        </w:numPr>
-        <w:rPr>
-          <w:lang w:val="en-US"/>
-        </w:rPr>
-      </w:pPr>
-      <w:r>
-        <w:rPr>
-          <w:lang w:val="en-US"/>
-        </w:rPr>
-        <w:t>Sustainable competitive advantages stem from its extensive Supercharger network, strong brand image, and first-mover advantage in the EV market.</w:t>
-      </w:r>
-    </w:p>
-    <w:p>
-      <w:pPr>
+          <w:numId w:val="52"/>
+        </w:numPr>
+      </w:pPr>
+      <w:r>
+        <w:rPr>
+          <w:lang w:val="en-US"/>
+        </w:rPr>
+        <w:t xml:space="preserve">Do you think Tesla will be profitable in </w:t>
+      </w:r>
+      <w:proofErr w:type="gramStart"/>
+      <w:r>
+        <w:rPr>
+          <w:lang w:val="en-US"/>
+        </w:rPr>
+        <w:t>all of</w:t>
+      </w:r>
+      <w:proofErr w:type="gramEnd"/>
+      <w:r>
+        <w:rPr>
+          <w:lang w:val="en-US"/>
+        </w:rPr>
+        <w:t xml:space="preserve"> these businesses? </w:t>
+      </w:r>
+      <w:r>
+        <w:t>Why or why not?</w:t>
+      </w:r>
+    </w:p>
+    <w:p>
+      <w:pPr>
+        <w:rPr>
+          <w:lang w:val="en-US"/>
+        </w:rPr>
+      </w:pPr>
+      <w:r>
+        <w:rPr>
+          <w:lang w:val="en-US"/>
+        </w:rPr>
+        <w:t>Tesla, like many other companies, wasn’t profitable yet it started to capitalize enough to become one of the biggest companies of the planet, creating a brand reputation and offer new opportunities, coming more and more investments to keep covering costs and finance their projects. Its core it’s being dynamic enough to face new competition, while also raising awareness of new chances and possibilities.</w:t>
+      </w:r>
+    </w:p>
+    <w:p>
+      <w:pPr>
+        <w:rPr>
+          <w:lang w:val="en-US"/>
+        </w:rPr>
+      </w:pPr>
+      <w:r>
+        <w:rPr>
+          <w:lang w:val="en-US"/>
+        </w:rPr>
+        <w:lastRenderedPageBreak/>
+        <w:t xml:space="preserve">So, it is now profitable, thanks to have sticked with a core identity for years which was costly and not profitable enough to be successful enough to see sales and profits go upwards. </w:t>
+      </w:r>
+      <w:r>
+        <w:rPr>
+          <w:lang w:val="en-US"/>
+        </w:rPr>
+        <w:t>Tesla's commitment to electric vehicles raised awareness about the benefits of sustainable transportation. As more people learned about the advantages of EVs, demand grew.</w:t>
+      </w:r>
+    </w:p>
+    <w:p>
+      <w:pPr>
+        <w:rPr>
+          <w:lang w:val="en-US"/>
+        </w:rPr>
+      </w:pPr>
+      <w:r>
+        <w:rPr>
+          <w:lang w:val="en-US"/>
+        </w:rPr>
+        <w:t xml:space="preserve">Recognizing </w:t>
+      </w:r>
+      <w:r>
+        <w:rPr>
+          <w:lang w:val="en-US"/>
+        </w:rPr>
+        <w:t>the synergy between electric cars, energy storage, and renewable energy generation</w:t>
+      </w:r>
+      <w:r>
+        <w:rPr>
+          <w:lang w:val="en-US"/>
+        </w:rPr>
+        <w:t xml:space="preserve">, it created a </w:t>
+      </w:r>
+      <w:r>
+        <w:rPr>
+          <w:lang w:val="en-US"/>
+        </w:rPr>
+        <w:t>holistic approach created cross-selling opportunities and diversified revenue streams.</w:t>
+      </w:r>
+      <w:r>
+        <w:rPr>
+          <w:lang w:val="en-US"/>
+        </w:rPr>
+        <w:t xml:space="preserve"> This is </w:t>
+      </w:r>
+      <w:proofErr w:type="gramStart"/>
+      <w:r>
+        <w:rPr>
+          <w:lang w:val="en-US"/>
+        </w:rPr>
+        <w:t>definitely successful</w:t>
+      </w:r>
+      <w:proofErr w:type="gramEnd"/>
+      <w:r>
+        <w:rPr>
+          <w:lang w:val="en-US"/>
+        </w:rPr>
+        <w:t xml:space="preserve"> with securing investments and funding new things continuously.</w:t>
+      </w:r>
+    </w:p>
+    <w:p>
+      <w:pPr>
+        <w:pStyle w:val="Paragrafoelenco"/>
         <w:numPr>
           <w:ilvl w:val="0"/>
-          <w:numId w:val="51"/>
-        </w:numPr>
-        <w:rPr>
-          <w:lang w:val="en-US"/>
-        </w:rPr>
-      </w:pPr>
-      <w:r>
-        <w:rPr>
-          <w:b/>
-          <w:bCs/>
-          <w:lang w:val="en-US"/>
-        </w:rPr>
-        <w:t>Assessment of Tesla's Moves:</w:t>
-      </w:r>
-      <w:r>
-        <w:rPr>
-          <w:lang w:val="en-US"/>
-        </w:rPr>
-        <w:t xml:space="preserve"> </w:t>
-      </w:r>
-    </w:p>
-    <w:p>
-      <w:pPr>
-        <w:ind w:left="360" w:firstLine="348"/>
-        <w:rPr>
-          <w:lang w:val="en-US"/>
-        </w:rPr>
-      </w:pPr>
-      <w:r>
-        <w:rPr>
-          <w:lang w:val="en-US"/>
-        </w:rPr>
-        <w:t>4</w:t>
-      </w:r>
-      <w:r>
-        <w:rPr>
-          <w:lang w:val="en-US"/>
-        </w:rPr>
-        <w:t xml:space="preserve">a. </w:t>
-      </w:r>
-      <w:r>
-        <w:rPr>
-          <w:b/>
-          <w:bCs/>
-          <w:lang w:val="en-US"/>
-        </w:rPr>
-        <w:t>Mass-Market Cars:</w:t>
-      </w:r>
-    </w:p>
-    <w:p>
-      <w:pPr>
-        <w:numPr>
-          <w:ilvl w:val="1"/>
-          <w:numId w:val="51"/>
-        </w:numPr>
-        <w:rPr>
-          <w:lang w:val="en-US"/>
-        </w:rPr>
-      </w:pPr>
-      <w:r>
-        <w:rPr>
-          <w:lang w:val="en-US"/>
-        </w:rPr>
-        <w:t>Tesla's expansion into mass-market cars, notably the Model 3, aims to make EVs accessible to a broader audience.</w:t>
-      </w:r>
-    </w:p>
-    <w:p>
-      <w:pPr>
-        <w:numPr>
-          <w:ilvl w:val="1"/>
-          <w:numId w:val="51"/>
-        </w:numPr>
-        <w:rPr>
-          <w:lang w:val="en-US"/>
-        </w:rPr>
-      </w:pPr>
-      <w:r>
-        <w:rPr>
-          <w:lang w:val="en-US"/>
-        </w:rPr>
-        <w:t>Motivation: Reducing carbon emissions and accelerating the transition to sustainable transportation.</w:t>
-      </w:r>
-    </w:p>
-    <w:p>
-      <w:pPr>
-        <w:numPr>
-          <w:ilvl w:val="1"/>
-          <w:numId w:val="51"/>
-        </w:numPr>
-        <w:rPr>
-          <w:lang w:val="en-US"/>
-        </w:rPr>
-      </w:pPr>
-      <w:r>
-        <w:rPr>
-          <w:lang w:val="en-US"/>
-        </w:rPr>
-        <w:t>Opportunities: Capturing a larger market share, economies of scale, and influencing environmental change.</w:t>
-      </w:r>
-    </w:p>
-    <w:p>
-      <w:pPr>
-        <w:numPr>
-          <w:ilvl w:val="1"/>
-          <w:numId w:val="51"/>
-        </w:numPr>
-        <w:rPr>
-          <w:lang w:val="en-US"/>
-        </w:rPr>
-      </w:pPr>
-      <w:r>
-        <w:rPr>
-          <w:lang w:val="en-US"/>
-        </w:rPr>
-        <w:t>Challenges: Meeting production targets, competition, and price sensitivity.</w:t>
-      </w:r>
-    </w:p>
-    <w:p>
-      <w:pPr>
-        <w:ind w:firstLine="708"/>
-        <w:rPr>
-          <w:lang w:val="en-US"/>
-        </w:rPr>
-      </w:pPr>
-      <w:r>
-        <w:rPr>
-          <w:lang w:val="en-US"/>
-        </w:rPr>
-        <w:t>4</w:t>
-      </w:r>
-      <w:r>
-        <w:rPr>
-          <w:lang w:val="en-US"/>
-        </w:rPr>
-        <w:t xml:space="preserve">b. </w:t>
-      </w:r>
-      <w:r>
-        <w:rPr>
-          <w:b/>
-          <w:bCs/>
-          <w:lang w:val="en-US"/>
-        </w:rPr>
-        <w:t>Batteries (Car Batteries and Powerwall):</w:t>
-      </w:r>
-    </w:p>
-    <w:p>
-      <w:pPr>
-        <w:numPr>
-          <w:ilvl w:val="1"/>
-          <w:numId w:val="51"/>
-        </w:numPr>
-        <w:rPr>
-          <w:lang w:val="en-US"/>
-        </w:rPr>
-      </w:pPr>
-      <w:r>
-        <w:rPr>
-          <w:lang w:val="en-US"/>
-        </w:rPr>
-        <w:t>Tesla's investment in battery technology supports its EVs and energy storage products.</w:t>
-      </w:r>
-    </w:p>
-    <w:p>
-      <w:pPr>
-        <w:numPr>
-          <w:ilvl w:val="1"/>
-          <w:numId w:val="51"/>
-        </w:numPr>
-        <w:rPr>
-          <w:lang w:val="en-US"/>
-        </w:rPr>
-      </w:pPr>
-      <w:r>
-        <w:rPr>
-          <w:lang w:val="en-US"/>
-        </w:rPr>
-        <w:t>Motivation: Advancing clean energy solutions and improving energy storage.</w:t>
-      </w:r>
-    </w:p>
-    <w:p>
-      <w:pPr>
-        <w:numPr>
-          <w:ilvl w:val="1"/>
-          <w:numId w:val="51"/>
-        </w:numPr>
-        <w:rPr>
-          <w:lang w:val="en-US"/>
-        </w:rPr>
-      </w:pPr>
-      <w:r>
-        <w:rPr>
-          <w:lang w:val="en-US"/>
-        </w:rPr>
-        <w:t>Opportunities: Pioneering energy storage solutions and reducing reliance on fossil fuels.</w:t>
-      </w:r>
-    </w:p>
-    <w:p>
-      <w:pPr>
-        <w:numPr>
-          <w:ilvl w:val="1"/>
-          <w:numId w:val="51"/>
-        </w:numPr>
-        <w:rPr>
-          <w:lang w:val="en-US"/>
-        </w:rPr>
-      </w:pPr>
-      <w:r>
-        <w:rPr>
-          <w:lang w:val="en-US"/>
-        </w:rPr>
-        <w:t>Challenges: Battery production scalability and competition.</w:t>
-      </w:r>
-    </w:p>
-    <w:p>
-      <w:pPr>
-        <w:ind w:left="372" w:firstLine="336"/>
-      </w:pPr>
-      <w:r>
-        <w:t>4</w:t>
-      </w:r>
-      <w:r>
-        <w:t xml:space="preserve">c. </w:t>
-      </w:r>
-      <w:r>
-        <w:rPr>
-          <w:b/>
-          <w:bCs/>
-        </w:rPr>
-        <w:t>Solar Panels:</w:t>
-      </w:r>
-    </w:p>
-    <w:p>
-      <w:pPr>
-        <w:numPr>
-          <w:ilvl w:val="1"/>
-          <w:numId w:val="51"/>
-        </w:numPr>
-        <w:rPr>
-          <w:lang w:val="en-US"/>
-        </w:rPr>
-      </w:pPr>
-      <w:r>
-        <w:rPr>
-          <w:lang w:val="en-US"/>
-        </w:rPr>
-        <w:t>The acquisition of SolarCity and the development of solar roof products diversify Tesla's clean energy offerings.</w:t>
-      </w:r>
-    </w:p>
-    <w:p>
-      <w:pPr>
-        <w:numPr>
-          <w:ilvl w:val="1"/>
-          <w:numId w:val="51"/>
-        </w:numPr>
-        <w:rPr>
-          <w:lang w:val="en-US"/>
-        </w:rPr>
-      </w:pPr>
-      <w:r>
-        <w:rPr>
-          <w:lang w:val="en-US"/>
-        </w:rPr>
-        <w:lastRenderedPageBreak/>
-        <w:t>Motivation: Promoting solar energy adoption and reducing dependence on non-renewable energy sources.</w:t>
-      </w:r>
-    </w:p>
-    <w:p>
-      <w:pPr>
-        <w:numPr>
-          <w:ilvl w:val="1"/>
-          <w:numId w:val="51"/>
-        </w:numPr>
-        <w:rPr>
-          <w:lang w:val="en-US"/>
-        </w:rPr>
-      </w:pPr>
-      <w:r>
-        <w:rPr>
-          <w:lang w:val="en-US"/>
-        </w:rPr>
-        <w:t>Opportunities: Expanding the renewable energy market and providing integrated clean energy solutions.</w:t>
-      </w:r>
-    </w:p>
-    <w:p>
-      <w:pPr>
-        <w:numPr>
-          <w:ilvl w:val="1"/>
-          <w:numId w:val="51"/>
-        </w:numPr>
-        <w:rPr>
-          <w:lang w:val="en-US"/>
-        </w:rPr>
-      </w:pPr>
-      <w:r>
-        <w:rPr>
-          <w:lang w:val="en-US"/>
-        </w:rPr>
-        <w:t>Challenges: Market competition, production efficiency, and regulatory hurdles.</w:t>
-      </w:r>
-    </w:p>
-    <w:p>
-      <w:pPr>
-        <w:numPr>
-          <w:ilvl w:val="0"/>
-          <w:numId w:val="51"/>
-        </w:numPr>
-      </w:pPr>
-      <w:r>
-        <w:rPr>
-          <w:b/>
-          <w:bCs/>
-        </w:rPr>
-        <w:t>Profitability in These Businesses:</w:t>
-      </w:r>
-    </w:p>
-    <w:p>
-      <w:pPr>
-        <w:numPr>
-          <w:ilvl w:val="1"/>
-          <w:numId w:val="51"/>
-        </w:numPr>
-        <w:rPr>
-          <w:lang w:val="en-US"/>
-        </w:rPr>
-      </w:pPr>
-      <w:r>
-        <w:rPr>
-          <w:lang w:val="en-US"/>
-        </w:rPr>
-        <w:t>Tesla's profitability varies across its businesses. The automotive segment, particularly the high-margin Model 3 and Model Y, has been profitable.</w:t>
-      </w:r>
-    </w:p>
-    <w:p>
-      <w:pPr>
-        <w:numPr>
-          <w:ilvl w:val="1"/>
-          <w:numId w:val="51"/>
-        </w:numPr>
-        <w:rPr>
-          <w:lang w:val="en-US"/>
-        </w:rPr>
-      </w:pPr>
-      <w:r>
-        <w:rPr>
-          <w:lang w:val="en-US"/>
-        </w:rPr>
-        <w:t>Energy and solar products may face profitability challenges due to competitive pricing and scalability issues.</w:t>
-      </w:r>
-    </w:p>
-    <w:p>
-      <w:pPr>
-        <w:numPr>
-          <w:ilvl w:val="1"/>
-          <w:numId w:val="51"/>
-        </w:numPr>
-        <w:rPr>
-          <w:lang w:val="en-US"/>
-        </w:rPr>
-      </w:pPr>
-      <w:r>
-        <w:rPr>
-          <w:lang w:val="en-US"/>
-        </w:rPr>
-        <w:t>Sustainable profitability depends on market demand, production efficiency, and technological advancements.</w:t>
-      </w:r>
-    </w:p>
-    <w:p>
-      <w:pPr>
-        <w:numPr>
-          <w:ilvl w:val="0"/>
-          <w:numId w:val="51"/>
-        </w:numPr>
-        <w:rPr>
-          <w:lang w:val="en-US"/>
-        </w:rPr>
-      </w:pPr>
-      <w:r>
-        <w:rPr>
-          <w:b/>
-          <w:bCs/>
-          <w:lang w:val="en-US"/>
-        </w:rPr>
-        <w:t>Strategic Intent of Tesla (or Elon Musk):</w:t>
-      </w:r>
-    </w:p>
-    <w:p>
-      <w:pPr>
-        <w:numPr>
-          <w:ilvl w:val="1"/>
-          <w:numId w:val="51"/>
-        </w:numPr>
-        <w:rPr>
-          <w:lang w:val="en-US"/>
-        </w:rPr>
-      </w:pPr>
-      <w:r>
-        <w:rPr>
-          <w:lang w:val="en-US"/>
-        </w:rPr>
-        <w:t>Tesla's strategic intent is to lead the transition to sustainable transportation and energy.</w:t>
-      </w:r>
-    </w:p>
-    <w:p>
-      <w:pPr>
-        <w:numPr>
-          <w:ilvl w:val="1"/>
-          <w:numId w:val="51"/>
-        </w:numPr>
-        <w:rPr>
-          <w:lang w:val="en-US"/>
-        </w:rPr>
-      </w:pPr>
-      <w:r>
-        <w:rPr>
-          <w:lang w:val="en-US"/>
-        </w:rPr>
-        <w:t>Elon Musk envisions a future with widespread electric mobility, energy independence, and reduced environmental impact.</w:t>
-      </w:r>
-    </w:p>
-    <w:p>
-      <w:pPr>
-        <w:numPr>
-          <w:ilvl w:val="1"/>
-          <w:numId w:val="51"/>
-        </w:numPr>
-        <w:rPr>
-          <w:lang w:val="en-US"/>
-        </w:rPr>
-      </w:pPr>
-      <w:r>
-        <w:rPr>
-          <w:lang w:val="en-US"/>
-        </w:rPr>
-        <w:t>The company aims to be at the forefront of innovation in electric vehicles, batteries, and sustainable energy solutions.</w:t>
-      </w:r>
+          <w:numId w:val="52"/>
+        </w:numPr>
+        <w:rPr>
+          <w:lang w:val="en-US"/>
+        </w:rPr>
+      </w:pPr>
+      <w:r>
+        <w:rPr>
+          <w:lang w:val="en-US"/>
+        </w:rPr>
+        <w:t>What do you think Tesla’s (or Elon Musk’s) strategic intent is?</w:t>
+      </w:r>
+    </w:p>
+    <w:p>
+      <w:pPr>
+        <w:rPr>
+          <w:lang w:val="en-US"/>
+        </w:rPr>
+      </w:pPr>
+      <w:r>
+        <w:rPr>
+          <w:lang w:val="en-US"/>
+        </w:rPr>
+        <w:t>Musk’s strategic intent is to promote this ecosystem growth to a point where, like Amazon, it will become so big practically any project will be possible. More concretely, T</w:t>
+      </w:r>
+      <w:r>
+        <w:rPr>
+          <w:lang w:val="en-US"/>
+        </w:rPr>
+        <w:t>esla's primary strategic intent is to promote sustainability by developing and providing sustainable energy solutions</w:t>
+      </w:r>
+      <w:r>
+        <w:rPr>
+          <w:lang w:val="en-US"/>
+        </w:rPr>
+        <w:t xml:space="preserve">. Innovation succeeded from bringing so many new solutions which seemed impossible years ago, thanks to being at the right place at the right time and the aim of helping both individuals and companies helped a lot in the long run, given </w:t>
+      </w:r>
+      <w:r>
+        <w:rPr>
+          <w:lang w:val="en-US"/>
+        </w:rPr>
+        <w:t>Tesla's commitment to research and development</w:t>
+      </w:r>
+      <w:r>
+        <w:rPr>
+          <w:lang w:val="en-US"/>
+        </w:rPr>
+        <w:t xml:space="preserve"> and </w:t>
+      </w:r>
+      <w:r>
+        <w:rPr>
+          <w:lang w:val="en-US"/>
+        </w:rPr>
+        <w:t>push</w:t>
+      </w:r>
+      <w:r>
+        <w:rPr>
+          <w:lang w:val="en-US"/>
+        </w:rPr>
+        <w:t>ing</w:t>
+      </w:r>
+      <w:r>
+        <w:rPr>
+          <w:lang w:val="en-US"/>
+        </w:rPr>
+        <w:t xml:space="preserve"> the boundaries of technology in the EV, energy storage, and solar energy sectors.</w:t>
+      </w:r>
+    </w:p>
+    <w:p>
+      <w:pPr>
+        <w:rPr>
+          <w:lang w:val="en-US"/>
+        </w:rPr>
+      </w:pPr>
+      <w:r>
+        <w:rPr>
+          <w:lang w:val="en-US"/>
+        </w:rPr>
+        <w:t>Tesla aims to be a holistic leader, merging growth from everywhere and creating new knowledge and products with the blink of an eye, keeping content both customers and companies.</w:t>
+      </w:r>
+    </w:p>
+    <w:p>
+      <w:pPr>
+        <w:pStyle w:val="Titolo1"/>
+        <w:jc w:val="center"/>
+        <w:rPr>
+          <w:lang w:val="en-US"/>
+        </w:rPr>
+      </w:pPr>
+      <w:bookmarkStart w:id="8" w:name="_Toc149743168"/>
+      <w:r>
+        <w:rPr>
+          <w:lang w:val="en-US"/>
+        </w:rPr>
+        <w:t>Standards Battles, Modularity, and Platform competition</w:t>
+      </w:r>
+      <w:r>
+        <w:rPr>
+          <w:lang w:val="en-US"/>
+        </w:rPr>
+        <w:t xml:space="preserve"> (Chapter 4)</w:t>
+      </w:r>
+      <w:bookmarkEnd w:id="8"/>
+    </w:p>
+    <w:p>
+      <w:pPr>
+        <w:rPr>
+          <w:lang w:val="en-US"/>
+        </w:rPr>
+      </w:pPr>
+    </w:p>
+    <w:p>
+      <w:pPr>
+        <w:pStyle w:val="Titolo1"/>
+        <w:jc w:val="center"/>
+        <w:rPr>
+          <w:lang w:val="en-US"/>
+        </w:rPr>
+      </w:pPr>
+      <w:bookmarkStart w:id="9" w:name="_Toc149743169"/>
+      <w:r>
+        <w:t xml:space="preserve">Collaboration Strategies </w:t>
+      </w:r>
+      <w:r>
+        <w:rPr>
+          <w:lang w:val="en-US"/>
+        </w:rPr>
+        <w:t xml:space="preserve">(Chapter </w:t>
+      </w:r>
+      <w:r>
+        <w:rPr>
+          <w:lang w:val="en-US"/>
+        </w:rPr>
+        <w:t>8</w:t>
+      </w:r>
+      <w:r>
+        <w:rPr>
+          <w:lang w:val="en-US"/>
+        </w:rPr>
+        <w:t>)</w:t>
+      </w:r>
+      <w:bookmarkEnd w:id="9"/>
+    </w:p>
+    <w:p>
+      <w:pPr>
+        <w:rPr>
+          <w:lang w:val="en-US"/>
+        </w:rPr>
+      </w:pPr>
     </w:p>
     <w:p>
       <w:pPr>
@@ -21555,6 +22387,95 @@
     </w:lvl>
   </w:abstractNum>
   <w:abstractNum w:abstractNumId="7" w15:restartNumberingAfterBreak="0">
+    <w:nsid w:val="0EC53E0B"/>
+    <w:multiLevelType w:val="hybridMultilevel"/>
+    <w:tmpl w:val="02B2C6DA"/>
+    <w:lvl w:ilvl="0" w:tplc="0410000F">
+      <w:start w:val="1"/>
+      <w:numFmt w:val="decimal"/>
+      <w:lvlText w:val="%1."/>
+      <w:lvlJc w:val="left"/>
+      <w:pPr>
+        <w:ind w:left="720" w:hanging="360"/>
+      </w:pPr>
+      <w:rPr>
+        <w:rFonts w:hint="default"/>
+      </w:rPr>
+    </w:lvl>
+    <w:lvl w:ilvl="1" w:tplc="04100019" w:tentative="1">
+      <w:start w:val="1"/>
+      <w:numFmt w:val="lowerLetter"/>
+      <w:lvlText w:val="%2."/>
+      <w:lvlJc w:val="left"/>
+      <w:pPr>
+        <w:ind w:left="1440" w:hanging="360"/>
+      </w:pPr>
+    </w:lvl>
+    <w:lvl w:ilvl="2" w:tplc="0410001B" w:tentative="1">
+      <w:start w:val="1"/>
+      <w:numFmt w:val="lowerRoman"/>
+      <w:lvlText w:val="%3."/>
+      <w:lvlJc w:val="right"/>
+      <w:pPr>
+        <w:ind w:left="2160" w:hanging="180"/>
+      </w:pPr>
+    </w:lvl>
+    <w:lvl w:ilvl="3" w:tplc="0410000F" w:tentative="1">
+      <w:start w:val="1"/>
+      <w:numFmt w:val="decimal"/>
+      <w:lvlText w:val="%4."/>
+      <w:lvlJc w:val="left"/>
+      <w:pPr>
+        <w:ind w:left="2880" w:hanging="360"/>
+      </w:pPr>
+    </w:lvl>
+    <w:lvl w:ilvl="4" w:tplc="04100019" w:tentative="1">
+      <w:start w:val="1"/>
+      <w:numFmt w:val="lowerLetter"/>
+      <w:lvlText w:val="%5."/>
+      <w:lvlJc w:val="left"/>
+      <w:pPr>
+        <w:ind w:left="3600" w:hanging="360"/>
+      </w:pPr>
+    </w:lvl>
+    <w:lvl w:ilvl="5" w:tplc="0410001B" w:tentative="1">
+      <w:start w:val="1"/>
+      <w:numFmt w:val="lowerRoman"/>
+      <w:lvlText w:val="%6."/>
+      <w:lvlJc w:val="right"/>
+      <w:pPr>
+        <w:ind w:left="4320" w:hanging="180"/>
+      </w:pPr>
+    </w:lvl>
+    <w:lvl w:ilvl="6" w:tplc="0410000F" w:tentative="1">
+      <w:start w:val="1"/>
+      <w:numFmt w:val="decimal"/>
+      <w:lvlText w:val="%7."/>
+      <w:lvlJc w:val="left"/>
+      <w:pPr>
+        <w:ind w:left="5040" w:hanging="360"/>
+      </w:pPr>
+    </w:lvl>
+    <w:lvl w:ilvl="7" w:tplc="04100019" w:tentative="1">
+      <w:start w:val="1"/>
+      <w:numFmt w:val="lowerLetter"/>
+      <w:lvlText w:val="%8."/>
+      <w:lvlJc w:val="left"/>
+      <w:pPr>
+        <w:ind w:left="5760" w:hanging="360"/>
+      </w:pPr>
+    </w:lvl>
+    <w:lvl w:ilvl="8" w:tplc="0410001B" w:tentative="1">
+      <w:start w:val="1"/>
+      <w:numFmt w:val="lowerRoman"/>
+      <w:lvlText w:val="%9."/>
+      <w:lvlJc w:val="right"/>
+      <w:pPr>
+        <w:ind w:left="6480" w:hanging="180"/>
+      </w:pPr>
+    </w:lvl>
+  </w:abstractNum>
+  <w:abstractNum w:abstractNumId="8" w15:restartNumberingAfterBreak="0">
     <w:nsid w:val="1482775B"/>
     <w:multiLevelType w:val="multilevel"/>
     <w:tmpl w:val="0EBA3C40"/>
@@ -21649,7 +22570,7 @@
       </w:pPr>
     </w:lvl>
   </w:abstractNum>
-  <w:abstractNum w:abstractNumId="8" w15:restartNumberingAfterBreak="0">
+  <w:abstractNum w:abstractNumId="9" w15:restartNumberingAfterBreak="0">
     <w:nsid w:val="17CD4A1A"/>
     <w:multiLevelType w:val="multilevel"/>
     <w:tmpl w:val="73A4BEF0"/>
@@ -21766,7 +22687,7 @@
       </w:pPr>
     </w:lvl>
   </w:abstractNum>
-  <w:abstractNum w:abstractNumId="9" w15:restartNumberingAfterBreak="0">
+  <w:abstractNum w:abstractNumId="10" w15:restartNumberingAfterBreak="0">
     <w:nsid w:val="180A6AA9"/>
     <w:multiLevelType w:val="multilevel"/>
     <w:tmpl w:val="45C85776"/>
@@ -21887,7 +22808,7 @@
       </w:pPr>
     </w:lvl>
   </w:abstractNum>
-  <w:abstractNum w:abstractNumId="10" w15:restartNumberingAfterBreak="0">
+  <w:abstractNum w:abstractNumId="11" w15:restartNumberingAfterBreak="0">
     <w:nsid w:val="1A710660"/>
     <w:multiLevelType w:val="multilevel"/>
     <w:tmpl w:val="9E7C9D06"/>
@@ -22036,7 +22957,7 @@
       </w:rPr>
     </w:lvl>
   </w:abstractNum>
-  <w:abstractNum w:abstractNumId="11" w15:restartNumberingAfterBreak="0">
+  <w:abstractNum w:abstractNumId="12" w15:restartNumberingAfterBreak="0">
     <w:nsid w:val="200D4EAE"/>
     <w:multiLevelType w:val="multilevel"/>
     <w:tmpl w:val="52A85FD0"/>
@@ -22185,7 +23106,7 @@
       </w:rPr>
     </w:lvl>
   </w:abstractNum>
-  <w:abstractNum w:abstractNumId="12" w15:restartNumberingAfterBreak="0">
+  <w:abstractNum w:abstractNumId="13" w15:restartNumberingAfterBreak="0">
     <w:nsid w:val="23AA637C"/>
     <w:multiLevelType w:val="multilevel"/>
     <w:tmpl w:val="C5B406D4"/>
@@ -22298,7 +23219,7 @@
       </w:pPr>
     </w:lvl>
   </w:abstractNum>
-  <w:abstractNum w:abstractNumId="13" w15:restartNumberingAfterBreak="0">
+  <w:abstractNum w:abstractNumId="14" w15:restartNumberingAfterBreak="0">
     <w:nsid w:val="300453A7"/>
     <w:multiLevelType w:val="hybridMultilevel"/>
     <w:tmpl w:val="0CF09856"/>
@@ -22411,7 +23332,7 @@
       </w:rPr>
     </w:lvl>
   </w:abstractNum>
-  <w:abstractNum w:abstractNumId="14" w15:restartNumberingAfterBreak="0">
+  <w:abstractNum w:abstractNumId="15" w15:restartNumberingAfterBreak="0">
     <w:nsid w:val="358E4227"/>
     <w:multiLevelType w:val="multilevel"/>
     <w:tmpl w:val="41DC2600"/>
@@ -22528,7 +23449,7 @@
       </w:pPr>
     </w:lvl>
   </w:abstractNum>
-  <w:abstractNum w:abstractNumId="15" w15:restartNumberingAfterBreak="0">
+  <w:abstractNum w:abstractNumId="16" w15:restartNumberingAfterBreak="0">
     <w:nsid w:val="36213F64"/>
     <w:multiLevelType w:val="multilevel"/>
     <w:tmpl w:val="5ADC2390"/>
@@ -22677,7 +23598,7 @@
       </w:rPr>
     </w:lvl>
   </w:abstractNum>
-  <w:abstractNum w:abstractNumId="16" w15:restartNumberingAfterBreak="0">
+  <w:abstractNum w:abstractNumId="17" w15:restartNumberingAfterBreak="0">
     <w:nsid w:val="38BD7077"/>
     <w:multiLevelType w:val="multilevel"/>
     <w:tmpl w:val="9E3855C4"/>
@@ -22826,7 +23747,7 @@
       </w:rPr>
     </w:lvl>
   </w:abstractNum>
-  <w:abstractNum w:abstractNumId="17" w15:restartNumberingAfterBreak="0">
+  <w:abstractNum w:abstractNumId="18" w15:restartNumberingAfterBreak="0">
     <w:nsid w:val="3D7C0944"/>
     <w:multiLevelType w:val="multilevel"/>
     <w:tmpl w:val="2F264C0C"/>
@@ -22975,7 +23896,7 @@
       </w:rPr>
     </w:lvl>
   </w:abstractNum>
-  <w:abstractNum w:abstractNumId="18" w15:restartNumberingAfterBreak="0">
+  <w:abstractNum w:abstractNumId="19" w15:restartNumberingAfterBreak="0">
     <w:nsid w:val="42B97669"/>
     <w:multiLevelType w:val="multilevel"/>
     <w:tmpl w:val="BC744E90"/>
@@ -23088,7 +24009,7 @@
       </w:pPr>
     </w:lvl>
   </w:abstractNum>
-  <w:abstractNum w:abstractNumId="19" w15:restartNumberingAfterBreak="0">
+  <w:abstractNum w:abstractNumId="20" w15:restartNumberingAfterBreak="0">
     <w:nsid w:val="474B4334"/>
     <w:multiLevelType w:val="multilevel"/>
     <w:tmpl w:val="E002438A"/>
@@ -23201,7 +24122,7 @@
       </w:pPr>
     </w:lvl>
   </w:abstractNum>
-  <w:abstractNum w:abstractNumId="20" w15:restartNumberingAfterBreak="0">
+  <w:abstractNum w:abstractNumId="21" w15:restartNumberingAfterBreak="0">
     <w:nsid w:val="48C57BBB"/>
     <w:multiLevelType w:val="hybridMultilevel"/>
     <w:tmpl w:val="BAA02ADC"/>
@@ -23290,7 +24211,7 @@
       </w:pPr>
     </w:lvl>
   </w:abstractNum>
-  <w:abstractNum w:abstractNumId="21" w15:restartNumberingAfterBreak="0">
+  <w:abstractNum w:abstractNumId="22" w15:restartNumberingAfterBreak="0">
     <w:nsid w:val="48D736DC"/>
     <w:multiLevelType w:val="hybridMultilevel"/>
     <w:tmpl w:val="A8D48224"/>
@@ -23402,7 +24323,7 @@
       </w:rPr>
     </w:lvl>
   </w:abstractNum>
-  <w:abstractNum w:abstractNumId="22" w15:restartNumberingAfterBreak="0">
+  <w:abstractNum w:abstractNumId="23" w15:restartNumberingAfterBreak="0">
     <w:nsid w:val="4CF355F5"/>
     <w:multiLevelType w:val="hybridMultilevel"/>
     <w:tmpl w:val="E50ED086"/>
@@ -23515,7 +24436,7 @@
       </w:rPr>
     </w:lvl>
   </w:abstractNum>
-  <w:abstractNum w:abstractNumId="23" w15:restartNumberingAfterBreak="0">
+  <w:abstractNum w:abstractNumId="24" w15:restartNumberingAfterBreak="0">
     <w:nsid w:val="4E3F14B4"/>
     <w:multiLevelType w:val="hybridMultilevel"/>
     <w:tmpl w:val="F6FA90A4"/>
@@ -23627,7 +24548,7 @@
       </w:rPr>
     </w:lvl>
   </w:abstractNum>
-  <w:abstractNum w:abstractNumId="24" w15:restartNumberingAfterBreak="0">
+  <w:abstractNum w:abstractNumId="25" w15:restartNumberingAfterBreak="0">
     <w:nsid w:val="50F75887"/>
     <w:multiLevelType w:val="hybridMultilevel"/>
     <w:tmpl w:val="4D726372"/>
@@ -23716,7 +24637,7 @@
       </w:pPr>
     </w:lvl>
   </w:abstractNum>
-  <w:abstractNum w:abstractNumId="25" w15:restartNumberingAfterBreak="0">
+  <w:abstractNum w:abstractNumId="26" w15:restartNumberingAfterBreak="0">
     <w:nsid w:val="51445A1E"/>
     <w:multiLevelType w:val="hybridMultilevel"/>
     <w:tmpl w:val="97BCA940"/>
@@ -23805,7 +24726,7 @@
       </w:pPr>
     </w:lvl>
   </w:abstractNum>
-  <w:abstractNum w:abstractNumId="26" w15:restartNumberingAfterBreak="0">
+  <w:abstractNum w:abstractNumId="27" w15:restartNumberingAfterBreak="0">
     <w:nsid w:val="52D7566E"/>
     <w:multiLevelType w:val="multilevel"/>
     <w:tmpl w:val="0D2217F2"/>
@@ -23922,7 +24843,7 @@
       </w:pPr>
     </w:lvl>
   </w:abstractNum>
-  <w:abstractNum w:abstractNumId="27" w15:restartNumberingAfterBreak="0">
+  <w:abstractNum w:abstractNumId="28" w15:restartNumberingAfterBreak="0">
     <w:nsid w:val="548D68CC"/>
     <w:multiLevelType w:val="hybridMultilevel"/>
     <w:tmpl w:val="681C77D4"/>
@@ -24034,7 +24955,7 @@
       </w:rPr>
     </w:lvl>
   </w:abstractNum>
-  <w:abstractNum w:abstractNumId="28" w15:restartNumberingAfterBreak="0">
+  <w:abstractNum w:abstractNumId="29" w15:restartNumberingAfterBreak="0">
     <w:nsid w:val="54AF7B9E"/>
     <w:multiLevelType w:val="hybridMultilevel"/>
     <w:tmpl w:val="C5BAE558"/>
@@ -24123,7 +25044,7 @@
       </w:pPr>
     </w:lvl>
   </w:abstractNum>
-  <w:abstractNum w:abstractNumId="29" w15:restartNumberingAfterBreak="0">
+  <w:abstractNum w:abstractNumId="30" w15:restartNumberingAfterBreak="0">
     <w:nsid w:val="56BA71E1"/>
     <w:multiLevelType w:val="hybridMultilevel"/>
     <w:tmpl w:val="05DC26B8"/>
@@ -24236,7 +25157,7 @@
       </w:rPr>
     </w:lvl>
   </w:abstractNum>
-  <w:abstractNum w:abstractNumId="30" w15:restartNumberingAfterBreak="0">
+  <w:abstractNum w:abstractNumId="31" w15:restartNumberingAfterBreak="0">
     <w:nsid w:val="5AFA71D9"/>
     <w:multiLevelType w:val="multilevel"/>
     <w:tmpl w:val="B212EBBC"/>
@@ -24385,7 +25306,7 @@
       </w:rPr>
     </w:lvl>
   </w:abstractNum>
-  <w:abstractNum w:abstractNumId="31" w15:restartNumberingAfterBreak="0">
+  <w:abstractNum w:abstractNumId="32" w15:restartNumberingAfterBreak="0">
     <w:nsid w:val="5F3242AE"/>
     <w:multiLevelType w:val="hybridMultilevel"/>
     <w:tmpl w:val="ABE4EDC0"/>
@@ -24497,7 +25418,7 @@
       </w:rPr>
     </w:lvl>
   </w:abstractNum>
-  <w:abstractNum w:abstractNumId="32" w15:restartNumberingAfterBreak="0">
+  <w:abstractNum w:abstractNumId="33" w15:restartNumberingAfterBreak="0">
     <w:nsid w:val="6174610B"/>
     <w:multiLevelType w:val="hybridMultilevel"/>
     <w:tmpl w:val="BF8AB1C8"/>
@@ -24609,7 +25530,7 @@
       </w:rPr>
     </w:lvl>
   </w:abstractNum>
-  <w:abstractNum w:abstractNumId="33" w15:restartNumberingAfterBreak="0">
+  <w:abstractNum w:abstractNumId="34" w15:restartNumberingAfterBreak="0">
     <w:nsid w:val="64F8535B"/>
     <w:multiLevelType w:val="multilevel"/>
     <w:tmpl w:val="29CCE16A"/>
@@ -24722,7 +25643,7 @@
       </w:pPr>
     </w:lvl>
   </w:abstractNum>
-  <w:abstractNum w:abstractNumId="34" w15:restartNumberingAfterBreak="0">
+  <w:abstractNum w:abstractNumId="35" w15:restartNumberingAfterBreak="0">
     <w:nsid w:val="678E0F46"/>
     <w:multiLevelType w:val="multilevel"/>
     <w:tmpl w:val="45FC202E"/>
@@ -24835,10 +25756,10 @@
       </w:pPr>
     </w:lvl>
   </w:abstractNum>
-  <w:abstractNum w:abstractNumId="35" w15:restartNumberingAfterBreak="0">
+  <w:abstractNum w:abstractNumId="36" w15:restartNumberingAfterBreak="0">
     <w:nsid w:val="6B9754E0"/>
     <w:multiLevelType w:val="multilevel"/>
-    <w:tmpl w:val="B72807F2"/>
+    <w:tmpl w:val="E2081078"/>
     <w:lvl w:ilvl="0">
       <w:start w:val="1"/>
       <w:numFmt w:val="bullet"/>
@@ -24855,6 +25776,151 @@
         <w:sz w:val="20"/>
       </w:rPr>
     </w:lvl>
+    <w:lvl w:ilvl="1">
+      <w:start w:val="2"/>
+      <w:numFmt w:val="decimal"/>
+      <w:lvlText w:val="%2-"/>
+      <w:lvlJc w:val="left"/>
+      <w:pPr>
+        <w:ind w:left="1440" w:hanging="360"/>
+      </w:pPr>
+      <w:rPr>
+        <w:rFonts w:hint="default"/>
+      </w:rPr>
+    </w:lvl>
+    <w:lvl w:ilvl="2" w:tentative="1">
+      <w:start w:val="1"/>
+      <w:numFmt w:val="bullet"/>
+      <w:lvlText w:val=""/>
+      <w:lvlJc w:val="left"/>
+      <w:pPr>
+        <w:tabs>
+          <w:tab w:val="num" w:pos="2160"/>
+        </w:tabs>
+        <w:ind w:left="2160" w:hanging="360"/>
+      </w:pPr>
+      <w:rPr>
+        <w:rFonts w:ascii="Symbol" w:hAnsi="Symbol" w:hint="default"/>
+        <w:sz w:val="20"/>
+      </w:rPr>
+    </w:lvl>
+    <w:lvl w:ilvl="3" w:tentative="1">
+      <w:start w:val="1"/>
+      <w:numFmt w:val="bullet"/>
+      <w:lvlText w:val=""/>
+      <w:lvlJc w:val="left"/>
+      <w:pPr>
+        <w:tabs>
+          <w:tab w:val="num" w:pos="2880"/>
+        </w:tabs>
+        <w:ind w:left="2880" w:hanging="360"/>
+      </w:pPr>
+      <w:rPr>
+        <w:rFonts w:ascii="Symbol" w:hAnsi="Symbol" w:hint="default"/>
+        <w:sz w:val="20"/>
+      </w:rPr>
+    </w:lvl>
+    <w:lvl w:ilvl="4" w:tentative="1">
+      <w:start w:val="1"/>
+      <w:numFmt w:val="bullet"/>
+      <w:lvlText w:val=""/>
+      <w:lvlJc w:val="left"/>
+      <w:pPr>
+        <w:tabs>
+          <w:tab w:val="num" w:pos="3600"/>
+        </w:tabs>
+        <w:ind w:left="3600" w:hanging="360"/>
+      </w:pPr>
+      <w:rPr>
+        <w:rFonts w:ascii="Symbol" w:hAnsi="Symbol" w:hint="default"/>
+        <w:sz w:val="20"/>
+      </w:rPr>
+    </w:lvl>
+    <w:lvl w:ilvl="5" w:tentative="1">
+      <w:start w:val="1"/>
+      <w:numFmt w:val="bullet"/>
+      <w:lvlText w:val=""/>
+      <w:lvlJc w:val="left"/>
+      <w:pPr>
+        <w:tabs>
+          <w:tab w:val="num" w:pos="4320"/>
+        </w:tabs>
+        <w:ind w:left="4320" w:hanging="360"/>
+      </w:pPr>
+      <w:rPr>
+        <w:rFonts w:ascii="Symbol" w:hAnsi="Symbol" w:hint="default"/>
+        <w:sz w:val="20"/>
+      </w:rPr>
+    </w:lvl>
+    <w:lvl w:ilvl="6" w:tentative="1">
+      <w:start w:val="1"/>
+      <w:numFmt w:val="bullet"/>
+      <w:lvlText w:val=""/>
+      <w:lvlJc w:val="left"/>
+      <w:pPr>
+        <w:tabs>
+          <w:tab w:val="num" w:pos="5040"/>
+        </w:tabs>
+        <w:ind w:left="5040" w:hanging="360"/>
+      </w:pPr>
+      <w:rPr>
+        <w:rFonts w:ascii="Symbol" w:hAnsi="Symbol" w:hint="default"/>
+        <w:sz w:val="20"/>
+      </w:rPr>
+    </w:lvl>
+    <w:lvl w:ilvl="7" w:tentative="1">
+      <w:start w:val="1"/>
+      <w:numFmt w:val="bullet"/>
+      <w:lvlText w:val=""/>
+      <w:lvlJc w:val="left"/>
+      <w:pPr>
+        <w:tabs>
+          <w:tab w:val="num" w:pos="5760"/>
+        </w:tabs>
+        <w:ind w:left="5760" w:hanging="360"/>
+      </w:pPr>
+      <w:rPr>
+        <w:rFonts w:ascii="Symbol" w:hAnsi="Symbol" w:hint="default"/>
+        <w:sz w:val="20"/>
+      </w:rPr>
+    </w:lvl>
+    <w:lvl w:ilvl="8" w:tentative="1">
+      <w:start w:val="1"/>
+      <w:numFmt w:val="bullet"/>
+      <w:lvlText w:val=""/>
+      <w:lvlJc w:val="left"/>
+      <w:pPr>
+        <w:tabs>
+          <w:tab w:val="num" w:pos="6480"/>
+        </w:tabs>
+        <w:ind w:left="6480" w:hanging="360"/>
+      </w:pPr>
+      <w:rPr>
+        <w:rFonts w:ascii="Symbol" w:hAnsi="Symbol" w:hint="default"/>
+        <w:sz w:val="20"/>
+      </w:rPr>
+    </w:lvl>
+  </w:abstractNum>
+  <w:abstractNum w:abstractNumId="37" w15:restartNumberingAfterBreak="0">
+    <w:nsid w:val="707D284E"/>
+    <w:multiLevelType w:val="multilevel"/>
+    <w:tmpl w:val="DF4ADB78"/>
+    <w:lvl w:ilvl="0">
+      <w:start w:val="1"/>
+      <w:numFmt w:val="bullet"/>
+      <w:lvlText w:val=""/>
+      <w:lvlJc w:val="left"/>
+      <w:pPr>
+        <w:tabs>
+          <w:tab w:val="num" w:pos="720"/>
+        </w:tabs>
+        <w:ind w:left="720" w:hanging="360"/>
+      </w:pPr>
+      <w:rPr>
+        <w:rFonts w:ascii="Symbol" w:hAnsi="Symbol" w:hint="default"/>
+        <w:sz w:val="20"/>
+      </w:rPr>
+    </w:lvl>
     <w:lvl w:ilvl="1" w:tentative="1">
       <w:start w:val="1"/>
       <w:numFmt w:val="bullet"/>
@@ -24984,10 +26050,10 @@
       </w:rPr>
     </w:lvl>
   </w:abstractNum>
-  <w:abstractNum w:abstractNumId="36" w15:restartNumberingAfterBreak="0">
-    <w:nsid w:val="707D284E"/>
+  <w:abstractNum w:abstractNumId="38" w15:restartNumberingAfterBreak="0">
+    <w:nsid w:val="71122018"/>
     <w:multiLevelType w:val="multilevel"/>
-    <w:tmpl w:val="DF4ADB78"/>
+    <w:tmpl w:val="FE2EE950"/>
     <w:lvl w:ilvl="0">
       <w:start w:val="1"/>
       <w:numFmt w:val="bullet"/>
@@ -25133,14 +26199,14 @@
       </w:rPr>
     </w:lvl>
   </w:abstractNum>
-  <w:abstractNum w:abstractNumId="37" w15:restartNumberingAfterBreak="0">
-    <w:nsid w:val="71122018"/>
+  <w:abstractNum w:abstractNumId="39" w15:restartNumberingAfterBreak="0">
+    <w:nsid w:val="757A18E0"/>
     <w:multiLevelType w:val="multilevel"/>
-    <w:tmpl w:val="FE2EE950"/>
+    <w:tmpl w:val="00368862"/>
     <w:lvl w:ilvl="0">
       <w:start w:val="1"/>
-      <w:numFmt w:val="bullet"/>
-      <w:lvlText w:val=""/>
+      <w:numFmt w:val="decimal"/>
+      <w:lvlText w:val="%1."/>
       <w:lvlJc w:val="left"/>
       <w:pPr>
         <w:tabs>
@@ -25148,31 +26214,27 @@
         </w:tabs>
         <w:ind w:left="720" w:hanging="360"/>
       </w:pPr>
+    </w:lvl>
+    <w:lvl w:ilvl="1">
+      <w:start w:val="1"/>
+      <w:numFmt w:val="bullet"/>
+      <w:lvlText w:val=""/>
+      <w:lvlJc w:val="left"/>
+      <w:pPr>
+        <w:tabs>
+          <w:tab w:val="num" w:pos="1440"/>
+        </w:tabs>
+        <w:ind w:left="1440" w:hanging="360"/>
+      </w:pPr>
       <w:rPr>
         <w:rFonts w:ascii="Symbol" w:hAnsi="Symbol" w:hint="default"/>
         <w:sz w:val="20"/>
       </w:rPr>
     </w:lvl>
-    <w:lvl w:ilvl="1" w:tentative="1">
-      <w:start w:val="1"/>
-      <w:numFmt w:val="bullet"/>
-      <w:lvlText w:val=""/>
-      <w:lvlJc w:val="left"/>
-      <w:pPr>
-        <w:tabs>
-          <w:tab w:val="num" w:pos="1440"/>
-        </w:tabs>
-        <w:ind w:left="1440" w:hanging="360"/>
-      </w:pPr>
-      <w:rPr>
-        <w:rFonts w:ascii="Symbol" w:hAnsi="Symbol" w:hint="default"/>
-        <w:sz w:val="20"/>
-      </w:rPr>
-    </w:lvl>
-    <w:lvl w:ilvl="2" w:tentative="1">
-      <w:start w:val="1"/>
-      <w:numFmt w:val="bullet"/>
-      <w:lvlText w:val=""/>
+    <w:lvl w:ilvl="2">
+      <w:start w:val="1"/>
+      <w:numFmt w:val="decimal"/>
+      <w:lvlText w:val="%3."/>
       <w:lvlJc w:val="left"/>
       <w:pPr>
         <w:tabs>
@@ -25180,15 +26242,11 @@
         </w:tabs>
         <w:ind w:left="2160" w:hanging="360"/>
       </w:pPr>
-      <w:rPr>
-        <w:rFonts w:ascii="Symbol" w:hAnsi="Symbol" w:hint="default"/>
-        <w:sz w:val="20"/>
-      </w:rPr>
     </w:lvl>
     <w:lvl w:ilvl="3" w:tentative="1">
       <w:start w:val="1"/>
-      <w:numFmt w:val="bullet"/>
-      <w:lvlText w:val=""/>
+      <w:numFmt w:val="decimal"/>
+      <w:lvlText w:val="%4."/>
       <w:lvlJc w:val="left"/>
       <w:pPr>
         <w:tabs>
@@ -25196,15 +26254,11 @@
         </w:tabs>
         <w:ind w:left="2880" w:hanging="360"/>
       </w:pPr>
-      <w:rPr>
-        <w:rFonts w:ascii="Symbol" w:hAnsi="Symbol" w:hint="default"/>
-        <w:sz w:val="20"/>
-      </w:rPr>
     </w:lvl>
     <w:lvl w:ilvl="4" w:tentative="1">
       <w:start w:val="1"/>
-      <w:numFmt w:val="bullet"/>
-      <w:lvlText w:val=""/>
+      <w:numFmt w:val="decimal"/>
+      <w:lvlText w:val="%5."/>
       <w:lvlJc w:val="left"/>
       <w:pPr>
         <w:tabs>
@@ -25212,15 +26266,11 @@
         </w:tabs>
         <w:ind w:left="3600" w:hanging="360"/>
       </w:pPr>
-      <w:rPr>
-        <w:rFonts w:ascii="Symbol" w:hAnsi="Symbol" w:hint="default"/>
-        <w:sz w:val="20"/>
-      </w:rPr>
     </w:lvl>
     <w:lvl w:ilvl="5" w:tentative="1">
       <w:start w:val="1"/>
-      <w:numFmt w:val="bullet"/>
-      <w:lvlText w:val=""/>
+      <w:numFmt w:val="decimal"/>
+      <w:lvlText w:val="%6."/>
       <w:lvlJc w:val="left"/>
       <w:pPr>
         <w:tabs>
@@ -25228,15 +26278,11 @@
         </w:tabs>
         <w:ind w:left="4320" w:hanging="360"/>
       </w:pPr>
-      <w:rPr>
-        <w:rFonts w:ascii="Symbol" w:hAnsi="Symbol" w:hint="default"/>
-        <w:sz w:val="20"/>
-      </w:rPr>
     </w:lvl>
     <w:lvl w:ilvl="6" w:tentative="1">
       <w:start w:val="1"/>
-      <w:numFmt w:val="bullet"/>
-      <w:lvlText w:val=""/>
+      <w:numFmt w:val="decimal"/>
+      <w:lvlText w:val="%7."/>
       <w:lvlJc w:val="left"/>
       <w:pPr>
         <w:tabs>
@@ -25244,15 +26290,11 @@
         </w:tabs>
         <w:ind w:left="5040" w:hanging="360"/>
       </w:pPr>
-      <w:rPr>
-        <w:rFonts w:ascii="Symbol" w:hAnsi="Symbol" w:hint="default"/>
-        <w:sz w:val="20"/>
-      </w:rPr>
     </w:lvl>
     <w:lvl w:ilvl="7" w:tentative="1">
       <w:start w:val="1"/>
-      <w:numFmt w:val="bullet"/>
-      <w:lvlText w:val=""/>
+      <w:numFmt w:val="decimal"/>
+      <w:lvlText w:val="%8."/>
       <w:lvlJc w:val="left"/>
       <w:pPr>
         <w:tabs>
@@ -25260,15 +26302,11 @@
         </w:tabs>
         <w:ind w:left="5760" w:hanging="360"/>
       </w:pPr>
-      <w:rPr>
-        <w:rFonts w:ascii="Symbol" w:hAnsi="Symbol" w:hint="default"/>
-        <w:sz w:val="20"/>
-      </w:rPr>
     </w:lvl>
     <w:lvl w:ilvl="8" w:tentative="1">
       <w:start w:val="1"/>
-      <w:numFmt w:val="bullet"/>
-      <w:lvlText w:val=""/>
+      <w:numFmt w:val="decimal"/>
+      <w:lvlText w:val="%9."/>
       <w:lvlJc w:val="left"/>
       <w:pPr>
         <w:tabs>
@@ -25276,130 +26314,9 @@
         </w:tabs>
         <w:ind w:left="6480" w:hanging="360"/>
       </w:pPr>
-      <w:rPr>
-        <w:rFonts w:ascii="Symbol" w:hAnsi="Symbol" w:hint="default"/>
-        <w:sz w:val="20"/>
-      </w:rPr>
     </w:lvl>
   </w:abstractNum>
-  <w:abstractNum w:abstractNumId="38" w15:restartNumberingAfterBreak="0">
-    <w:nsid w:val="757A18E0"/>
-    <w:multiLevelType w:val="multilevel"/>
-    <w:tmpl w:val="00368862"/>
-    <w:lvl w:ilvl="0">
-      <w:start w:val="1"/>
-      <w:numFmt w:val="decimal"/>
-      <w:lvlText w:val="%1."/>
-      <w:lvlJc w:val="left"/>
-      <w:pPr>
-        <w:tabs>
-          <w:tab w:val="num" w:pos="720"/>
-        </w:tabs>
-        <w:ind w:left="720" w:hanging="360"/>
-      </w:pPr>
-    </w:lvl>
-    <w:lvl w:ilvl="1">
-      <w:start w:val="1"/>
-      <w:numFmt w:val="bullet"/>
-      <w:lvlText w:val=""/>
-      <w:lvlJc w:val="left"/>
-      <w:pPr>
-        <w:tabs>
-          <w:tab w:val="num" w:pos="1440"/>
-        </w:tabs>
-        <w:ind w:left="1440" w:hanging="360"/>
-      </w:pPr>
-      <w:rPr>
-        <w:rFonts w:ascii="Symbol" w:hAnsi="Symbol" w:hint="default"/>
-        <w:sz w:val="20"/>
-      </w:rPr>
-    </w:lvl>
-    <w:lvl w:ilvl="2">
-      <w:start w:val="1"/>
-      <w:numFmt w:val="decimal"/>
-      <w:lvlText w:val="%3."/>
-      <w:lvlJc w:val="left"/>
-      <w:pPr>
-        <w:tabs>
-          <w:tab w:val="num" w:pos="2160"/>
-        </w:tabs>
-        <w:ind w:left="2160" w:hanging="360"/>
-      </w:pPr>
-    </w:lvl>
-    <w:lvl w:ilvl="3" w:tentative="1">
-      <w:start w:val="1"/>
-      <w:numFmt w:val="decimal"/>
-      <w:lvlText w:val="%4."/>
-      <w:lvlJc w:val="left"/>
-      <w:pPr>
-        <w:tabs>
-          <w:tab w:val="num" w:pos="2880"/>
-        </w:tabs>
-        <w:ind w:left="2880" w:hanging="360"/>
-      </w:pPr>
-    </w:lvl>
-    <w:lvl w:ilvl="4" w:tentative="1">
-      <w:start w:val="1"/>
-      <w:numFmt w:val="decimal"/>
-      <w:lvlText w:val="%5."/>
-      <w:lvlJc w:val="left"/>
-      <w:pPr>
-        <w:tabs>
-          <w:tab w:val="num" w:pos="3600"/>
-        </w:tabs>
-        <w:ind w:left="3600" w:hanging="360"/>
-      </w:pPr>
-    </w:lvl>
-    <w:lvl w:ilvl="5" w:tentative="1">
-      <w:start w:val="1"/>
-      <w:numFmt w:val="decimal"/>
-      <w:lvlText w:val="%6."/>
-      <w:lvlJc w:val="left"/>
-      <w:pPr>
-        <w:tabs>
-          <w:tab w:val="num" w:pos="4320"/>
-        </w:tabs>
-        <w:ind w:left="4320" w:hanging="360"/>
-      </w:pPr>
-    </w:lvl>
-    <w:lvl w:ilvl="6" w:tentative="1">
-      <w:start w:val="1"/>
-      <w:numFmt w:val="decimal"/>
-      <w:lvlText w:val="%7."/>
-      <w:lvlJc w:val="left"/>
-      <w:pPr>
-        <w:tabs>
-          <w:tab w:val="num" w:pos="5040"/>
-        </w:tabs>
-        <w:ind w:left="5040" w:hanging="360"/>
-      </w:pPr>
-    </w:lvl>
-    <w:lvl w:ilvl="7" w:tentative="1">
-      <w:start w:val="1"/>
-      <w:numFmt w:val="decimal"/>
-      <w:lvlText w:val="%8."/>
-      <w:lvlJc w:val="left"/>
-      <w:pPr>
-        <w:tabs>
-          <w:tab w:val="num" w:pos="5760"/>
-        </w:tabs>
-        <w:ind w:left="5760" w:hanging="360"/>
-      </w:pPr>
-    </w:lvl>
-    <w:lvl w:ilvl="8" w:tentative="1">
-      <w:start w:val="1"/>
-      <w:numFmt w:val="decimal"/>
-      <w:lvlText w:val="%9."/>
-      <w:lvlJc w:val="left"/>
-      <w:pPr>
-        <w:tabs>
-          <w:tab w:val="num" w:pos="6480"/>
-        </w:tabs>
-        <w:ind w:left="6480" w:hanging="360"/>
-      </w:pPr>
-    </w:lvl>
-  </w:abstractNum>
-  <w:abstractNum w:abstractNumId="39" w15:restartNumberingAfterBreak="0">
+  <w:abstractNum w:abstractNumId="40" w15:restartNumberingAfterBreak="0">
     <w:nsid w:val="7AA674A5"/>
     <w:multiLevelType w:val="hybridMultilevel"/>
     <w:tmpl w:val="39FCE302"/>
@@ -25485,7 +26402,7 @@
       </w:pPr>
     </w:lvl>
   </w:abstractNum>
-  <w:abstractNum w:abstractNumId="40" w15:restartNumberingAfterBreak="0">
+  <w:abstractNum w:abstractNumId="41" w15:restartNumberingAfterBreak="0">
     <w:nsid w:val="7D981271"/>
     <w:multiLevelType w:val="hybridMultilevel"/>
     <w:tmpl w:val="07F8F38C"/>
@@ -25574,7 +26491,7 @@
       </w:pPr>
     </w:lvl>
   </w:abstractNum>
-  <w:abstractNum w:abstractNumId="41" w15:restartNumberingAfterBreak="0">
+  <w:abstractNum w:abstractNumId="42" w15:restartNumberingAfterBreak="0">
     <w:nsid w:val="7F8A344B"/>
     <w:multiLevelType w:val="hybridMultilevel"/>
     <w:tmpl w:val="BB94BB0A"/>
@@ -25661,43 +26578,43 @@
     </w:lvl>
   </w:abstractNum>
   <w:num w:numId="1" w16cid:durableId="1975720858">
+    <w:abstractNumId w:val="25"/>
+  </w:num>
+  <w:num w:numId="2" w16cid:durableId="1327435672">
+    <w:abstractNumId w:val="42"/>
+  </w:num>
+  <w:num w:numId="3" w16cid:durableId="318655723">
+    <w:abstractNumId w:val="33"/>
+  </w:num>
+  <w:num w:numId="4" w16cid:durableId="1387531433">
+    <w:abstractNumId w:val="28"/>
+  </w:num>
+  <w:num w:numId="5" w16cid:durableId="1357460751">
+    <w:abstractNumId w:val="22"/>
+  </w:num>
+  <w:num w:numId="6" w16cid:durableId="1876189052">
     <w:abstractNumId w:val="24"/>
   </w:num>
-  <w:num w:numId="2" w16cid:durableId="1327435672">
+  <w:num w:numId="7" w16cid:durableId="135681959">
+    <w:abstractNumId w:val="35"/>
+  </w:num>
+  <w:num w:numId="8" w16cid:durableId="707490182">
+    <w:abstractNumId w:val="29"/>
+  </w:num>
+  <w:num w:numId="9" w16cid:durableId="1532646141">
+    <w:abstractNumId w:val="40"/>
+  </w:num>
+  <w:num w:numId="10" w16cid:durableId="1065294671">
+    <w:abstractNumId w:val="26"/>
+  </w:num>
+  <w:num w:numId="11" w16cid:durableId="597982598">
+    <w:abstractNumId w:val="21"/>
+  </w:num>
+  <w:num w:numId="12" w16cid:durableId="1467701660">
     <w:abstractNumId w:val="41"/>
   </w:num>
-  <w:num w:numId="3" w16cid:durableId="318655723">
-    <w:abstractNumId w:val="32"/>
-  </w:num>
-  <w:num w:numId="4" w16cid:durableId="1387531433">
-    <w:abstractNumId w:val="27"/>
-  </w:num>
-  <w:num w:numId="5" w16cid:durableId="1357460751">
-    <w:abstractNumId w:val="21"/>
-  </w:num>
-  <w:num w:numId="6" w16cid:durableId="1876189052">
-    <w:abstractNumId w:val="23"/>
-  </w:num>
-  <w:num w:numId="7" w16cid:durableId="135681959">
-    <w:abstractNumId w:val="34"/>
-  </w:num>
-  <w:num w:numId="8" w16cid:durableId="707490182">
-    <w:abstractNumId w:val="28"/>
-  </w:num>
-  <w:num w:numId="9" w16cid:durableId="1532646141">
-    <w:abstractNumId w:val="39"/>
-  </w:num>
-  <w:num w:numId="10" w16cid:durableId="1065294671">
-    <w:abstractNumId w:val="25"/>
-  </w:num>
-  <w:num w:numId="11" w16cid:durableId="597982598">
-    <w:abstractNumId w:val="20"/>
-  </w:num>
-  <w:num w:numId="12" w16cid:durableId="1467701660">
-    <w:abstractNumId w:val="40"/>
-  </w:num>
   <w:num w:numId="13" w16cid:durableId="1852069043">
-    <w:abstractNumId w:val="13"/>
+    <w:abstractNumId w:val="14"/>
   </w:num>
   <w:num w:numId="14" w16cid:durableId="289552564">
     <w:abstractNumId w:val="1"/>
@@ -25709,79 +26626,79 @@
     <w:abstractNumId w:val="0"/>
   </w:num>
   <w:num w:numId="17" w16cid:durableId="772479034">
-    <w:abstractNumId w:val="8"/>
+    <w:abstractNumId w:val="9"/>
   </w:num>
   <w:num w:numId="18" w16cid:durableId="1404833150">
     <w:abstractNumId w:val="3"/>
   </w:num>
   <w:num w:numId="19" w16cid:durableId="668681916">
-    <w:abstractNumId w:val="18"/>
+    <w:abstractNumId w:val="19"/>
   </w:num>
   <w:num w:numId="20" w16cid:durableId="131874364">
-    <w:abstractNumId w:val="26"/>
+    <w:abstractNumId w:val="27"/>
   </w:num>
   <w:num w:numId="21" w16cid:durableId="1374650312">
-    <w:abstractNumId w:val="31"/>
+    <w:abstractNumId w:val="32"/>
   </w:num>
   <w:num w:numId="22" w16cid:durableId="633825772">
-    <w:abstractNumId w:val="37"/>
+    <w:abstractNumId w:val="38"/>
   </w:num>
   <w:num w:numId="23" w16cid:durableId="527261119">
     <w:abstractNumId w:val="2"/>
   </w:num>
   <w:num w:numId="24" w16cid:durableId="1526864696">
+    <w:abstractNumId w:val="16"/>
+  </w:num>
+  <w:num w:numId="25" w16cid:durableId="586962496">
+    <w:abstractNumId w:val="8"/>
+  </w:num>
+  <w:num w:numId="26" w16cid:durableId="252665524">
+    <w:abstractNumId w:val="8"/>
+  </w:num>
+  <w:num w:numId="27" w16cid:durableId="1769885781">
+    <w:abstractNumId w:val="8"/>
+  </w:num>
+  <w:num w:numId="28" w16cid:durableId="581916087">
+    <w:abstractNumId w:val="8"/>
+  </w:num>
+  <w:num w:numId="29" w16cid:durableId="593167782">
+    <w:abstractNumId w:val="8"/>
+  </w:num>
+  <w:num w:numId="30" w16cid:durableId="1429161101">
+    <w:abstractNumId w:val="8"/>
+  </w:num>
+  <w:num w:numId="31" w16cid:durableId="363482855">
+    <w:abstractNumId w:val="8"/>
+  </w:num>
+  <w:num w:numId="32" w16cid:durableId="818500159">
+    <w:abstractNumId w:val="8"/>
+  </w:num>
+  <w:num w:numId="33" w16cid:durableId="91584739">
+    <w:abstractNumId w:val="8"/>
+  </w:num>
+  <w:num w:numId="34" w16cid:durableId="2096051625">
+    <w:abstractNumId w:val="8"/>
+  </w:num>
+  <w:num w:numId="35" w16cid:durableId="514654620">
+    <w:abstractNumId w:val="37"/>
+  </w:num>
+  <w:num w:numId="36" w16cid:durableId="253368158">
     <w:abstractNumId w:val="15"/>
   </w:num>
-  <w:num w:numId="25" w16cid:durableId="586962496">
-    <w:abstractNumId w:val="7"/>
-  </w:num>
-  <w:num w:numId="26" w16cid:durableId="252665524">
-    <w:abstractNumId w:val="7"/>
-  </w:num>
-  <w:num w:numId="27" w16cid:durableId="1769885781">
-    <w:abstractNumId w:val="7"/>
-  </w:num>
-  <w:num w:numId="28" w16cid:durableId="581916087">
-    <w:abstractNumId w:val="7"/>
-  </w:num>
-  <w:num w:numId="29" w16cid:durableId="593167782">
-    <w:abstractNumId w:val="7"/>
-  </w:num>
-  <w:num w:numId="30" w16cid:durableId="1429161101">
-    <w:abstractNumId w:val="7"/>
-  </w:num>
-  <w:num w:numId="31" w16cid:durableId="363482855">
-    <w:abstractNumId w:val="7"/>
-  </w:num>
-  <w:num w:numId="32" w16cid:durableId="818500159">
-    <w:abstractNumId w:val="7"/>
-  </w:num>
-  <w:num w:numId="33" w16cid:durableId="91584739">
-    <w:abstractNumId w:val="7"/>
-  </w:num>
-  <w:num w:numId="34" w16cid:durableId="2096051625">
-    <w:abstractNumId w:val="7"/>
-  </w:num>
-  <w:num w:numId="35" w16cid:durableId="514654620">
-    <w:abstractNumId w:val="36"/>
-  </w:num>
-  <w:num w:numId="36" w16cid:durableId="253368158">
-    <w:abstractNumId w:val="14"/>
-  </w:num>
   <w:num w:numId="37" w16cid:durableId="1662125318">
-    <w:abstractNumId w:val="29"/>
+    <w:abstractNumId w:val="30"/>
   </w:num>
   <w:num w:numId="38" w16cid:durableId="1772313189">
-    <w:abstractNumId w:val="16"/>
+    <w:abstractNumId w:val="17"/>
   </w:num>
   <w:num w:numId="39" w16cid:durableId="851650820">
-    <w:abstractNumId w:val="10"/>
+    <w:abstractNumId w:val="11"/>
   </w:num>
   <w:num w:numId="40" w16cid:durableId="1859931184">
-    <w:abstractNumId w:val="17"/>
+    <w:abstractNumId w:val="18"/>
   </w:num>
   <w:num w:numId="41" w16cid:durableId="1605071765">
-    <w:abstractNumId w:val="9"/>
+    <w:abstractNumId w:val="10"/>
   </w:num>
   <w:num w:numId="42" w16cid:durableId="426535167">
     <w:abstractNumId w:val="5"/>
@@ -25790,28 +26707,31 @@
     <w:abstractNumId w:val="4"/>
   </w:num>
   <w:num w:numId="44" w16cid:durableId="1286156747">
-    <w:abstractNumId w:val="19"/>
+    <w:abstractNumId w:val="20"/>
   </w:num>
   <w:num w:numId="45" w16cid:durableId="573514052">
+    <w:abstractNumId w:val="13"/>
+  </w:num>
+  <w:num w:numId="46" w16cid:durableId="639044347">
+    <w:abstractNumId w:val="31"/>
+  </w:num>
+  <w:num w:numId="47" w16cid:durableId="174998140">
     <w:abstractNumId w:val="12"/>
   </w:num>
-  <w:num w:numId="46" w16cid:durableId="639044347">
-    <w:abstractNumId w:val="30"/>
-  </w:num>
-  <w:num w:numId="47" w16cid:durableId="174998140">
-    <w:abstractNumId w:val="11"/>
-  </w:num>
   <w:num w:numId="48" w16cid:durableId="2110465948">
-    <w:abstractNumId w:val="22"/>
+    <w:abstractNumId w:val="23"/>
   </w:num>
   <w:num w:numId="49" w16cid:durableId="440271574">
-    <w:abstractNumId w:val="33"/>
+    <w:abstractNumId w:val="34"/>
   </w:num>
   <w:num w:numId="50" w16cid:durableId="238951065">
-    <w:abstractNumId w:val="35"/>
+    <w:abstractNumId w:val="36"/>
   </w:num>
   <w:num w:numId="51" w16cid:durableId="1224756782">
-    <w:abstractNumId w:val="38"/>
+    <w:abstractNumId w:val="39"/>
+  </w:num>
+  <w:num w:numId="52" w16cid:durableId="1895653475">
+    <w:abstractNumId w:val="7"/>
   </w:num>
 </w:numbering>
 </file>
@@ -26214,7 +27134,7 @@
   <w:style w:type="paragraph" w:default="1" w:styleId="Normale">
     <w:name w:val="Normal"/>
     <w:qFormat/>
-    <w:rsid w:val="00487DC7"/>
+    <w:rsid w:val="00E810D0"/>
   </w:style>
   <w:style w:type="paragraph" w:styleId="Titolo1">
     <w:name w:val="heading 1"/>
@@ -26470,7 +27390,6 @@
   <w:style w:type="character" w:default="1" w:styleId="Carpredefinitoparagrafo">
     <w:name w:val="Default Paragraph Font"/>
     <w:uiPriority w:val="1"/>
-    <w:semiHidden/>
     <w:unhideWhenUsed/>
   </w:style>
   <w:style w:type="table" w:default="1" w:styleId="Tabellanormale">

</xml_diff>

<commit_message>
Took all today lesson notes
</commit_message>
<xml_diff>
--- a/Economics and management of innovation simple (for real).docx
+++ b/Economics and management of innovation simple (for real).docx
@@ -5812,7 +5812,7 @@
           <w:lang w:val="en-US"/>
         </w:rPr>
         <w:drawing>
-          <wp:anchor distT="0" distB="0" distL="114300" distR="114300" simplePos="0" relativeHeight="251663360" behindDoc="0" locked="0" layoutInCell="1" allowOverlap="1" wp14:anchorId="67602892" wp14:editId="23DBFD87">
+          <wp:anchor distT="0" distB="0" distL="114300" distR="114300" simplePos="0" relativeHeight="251663360" behindDoc="0" locked="0" layoutInCell="1" allowOverlap="1" wp14:anchorId="67602892" wp14:editId="153FD432">
             <wp:simplePos x="0" y="0"/>
             <wp:positionH relativeFrom="column">
               <wp:posOffset>1255395</wp:posOffset>
@@ -7220,7 +7220,7 @@
           <w:lang w:val="en-US"/>
         </w:rPr>
         <w:drawing>
-          <wp:anchor distT="0" distB="0" distL="114300" distR="114300" simplePos="0" relativeHeight="251664384" behindDoc="0" locked="0" layoutInCell="1" allowOverlap="1" wp14:anchorId="61EEE3DF" wp14:editId="5C9038B2">
+          <wp:anchor distT="0" distB="0" distL="114300" distR="114300" simplePos="0" relativeHeight="251664384" behindDoc="0" locked="0" layoutInCell="1" allowOverlap="1" wp14:anchorId="61EEE3DF" wp14:editId="74F5D02A">
             <wp:simplePos x="0" y="0"/>
             <wp:positionH relativeFrom="column">
               <wp:posOffset>1108710</wp:posOffset>
@@ -12526,21 +12526,7 @@
         <w:rPr>
           <w:lang w:val="en-US"/>
         </w:rPr>
-        <w:t xml:space="preserve">if one chooses Mobisec, it </w:t>
-      </w:r>
-      <w:proofErr w:type="gramStart"/>
-      <w:r>
-        <w:rPr>
-          <w:lang w:val="en-US"/>
-        </w:rPr>
-        <w:t>has to</w:t>
-      </w:r>
-      <w:proofErr w:type="gramEnd"/>
-      <w:r>
-        <w:rPr>
-          <w:lang w:val="en-US"/>
-        </w:rPr>
-        <w:t xml:space="preserve"> consider these things</w:t>
+        <w:t>if one chooses Mobisec, it has to consider these things</w:t>
       </w:r>
       <w:r>
         <w:rPr>
@@ -19538,13 +19524,7 @@
         <w:rPr>
           <w:lang w:val="en-US"/>
         </w:rPr>
-        <w:t xml:space="preserve"> </w:t>
-      </w:r>
-      <w:r>
-        <w:rPr>
-          <w:lang w:val="en-US"/>
-        </w:rPr>
-        <w:t>doesn't quickly depreciate or become obsolete. It remains relevant and valuable in the industry, allowing the company to continue exploiting opportunities and mitigating threats.</w:t>
+        <w:t xml:space="preserve"> doesn't quickly depreciate or become obsolete. It remains relevant and valuable in the industry, allowing the company to continue exploiting opportunities and mitigating threats.</w:t>
       </w:r>
       <w:r>
         <w:rPr>
@@ -21038,6 +21018,9 @@
           <w:ilvl w:val="0"/>
           <w:numId w:val="52"/>
         </w:numPr>
+        <w:rPr>
+          <w:lang w:val="en-US"/>
+        </w:rPr>
       </w:pPr>
       <w:r>
         <w:rPr>
@@ -21046,6 +21029,9 @@
         <w:t xml:space="preserve">What do you think are Tesla’s core competencies? </w:t>
       </w:r>
       <w:r>
+        <w:rPr>
+          <w:lang w:val="en-US"/>
+        </w:rPr>
         <w:t>Does it have any sources of sustainable competitive advantage?</w:t>
       </w:r>
     </w:p>
@@ -21094,6 +21080,9 @@
           <w:ilvl w:val="0"/>
           <w:numId w:val="52"/>
         </w:numPr>
+        <w:rPr>
+          <w:lang w:val="en-US"/>
+        </w:rPr>
       </w:pPr>
       <w:r>
         <w:rPr>
@@ -21102,31 +21091,10 @@
         <w:t xml:space="preserve">What is your assessment of Tesla’s moves into (a) mass-market cars, (b) batteries (car batteries and Powerwall), (c) solar panels? </w:t>
       </w:r>
       <w:r>
-        <w:t xml:space="preserve">Please consider both the </w:t>
-      </w:r>
-      <w:proofErr w:type="spellStart"/>
-      <w:r>
-        <w:t>motivation</w:t>
-      </w:r>
-      <w:proofErr w:type="spellEnd"/>
-      <w:r>
-        <w:t xml:space="preserve"> for the </w:t>
-      </w:r>
-      <w:proofErr w:type="spellStart"/>
-      <w:r>
-        <w:t>moves</w:t>
-      </w:r>
-      <w:proofErr w:type="spellEnd"/>
-      <w:r>
-        <w:t xml:space="preserve">, and the </w:t>
-      </w:r>
-      <w:proofErr w:type="spellStart"/>
-      <w:r>
-        <w:t>opportunities</w:t>
-      </w:r>
-      <w:proofErr w:type="spellEnd"/>
-      <w:r>
-        <w:t xml:space="preserve"> and challenges for Tesla to compete in these businesses.</w:t>
+        <w:rPr>
+          <w:lang w:val="en-US"/>
+        </w:rPr>
+        <w:t>Please consider both the motivation for the moves, and the opportunities and challenges for Tesla to compete in these businesses.</w:t>
       </w:r>
     </w:p>
     <w:p>
@@ -21200,21 +21168,7 @@
         <w:rPr>
           <w:lang w:val="en-US"/>
         </w:rPr>
-        <w:t xml:space="preserve">Do you think Tesla will be profitable in </w:t>
-      </w:r>
-      <w:proofErr w:type="gramStart"/>
-      <w:r>
-        <w:rPr>
-          <w:lang w:val="en-US"/>
-        </w:rPr>
-        <w:t>all of</w:t>
-      </w:r>
-      <w:proofErr w:type="gramEnd"/>
-      <w:r>
-        <w:rPr>
-          <w:lang w:val="en-US"/>
-        </w:rPr>
-        <w:t xml:space="preserve"> these businesses? </w:t>
+        <w:t xml:space="preserve">Do you think Tesla will be profitable in all of these businesses? </w:t>
       </w:r>
       <w:r>
         <w:t>Why or why not?</w:t>
@@ -21287,21 +21241,7 @@
         <w:rPr>
           <w:lang w:val="en-US"/>
         </w:rPr>
-        <w:t xml:space="preserve"> This is </w:t>
-      </w:r>
-      <w:proofErr w:type="gramStart"/>
-      <w:r>
-        <w:rPr>
-          <w:lang w:val="en-US"/>
-        </w:rPr>
-        <w:t>definitely successful</w:t>
-      </w:r>
-      <w:proofErr w:type="gramEnd"/>
-      <w:r>
-        <w:rPr>
-          <w:lang w:val="en-US"/>
-        </w:rPr>
-        <w:t xml:space="preserve"> with securing investments and funding new things continuously.</w:t>
+        <w:t xml:space="preserve"> This is definitely successful with securing investments and funding new things continuously.</w:t>
       </w:r>
     </w:p>
     <w:p>
@@ -21419,6 +21359,2511 @@
           <w:lang w:val="en-US"/>
         </w:rPr>
       </w:pPr>
+      <w:r>
+        <w:rPr>
+          <w:lang w:val="en-US"/>
+        </w:rPr>
+        <w:t xml:space="preserve">Let’s introduce this chapter talking about streaming services and how each one contributes to the overall discussion providing individual value, different recommendation systems and content, representing each a unique value to the platform (e.g. a streaming platform which has content others don’t have, etc.). </w:t>
+      </w:r>
+    </w:p>
+    <w:p>
+      <w:pPr>
+        <w:rPr>
+          <w:lang w:val="en-US"/>
+        </w:rPr>
+      </w:pPr>
+      <w:r>
+        <w:rPr>
+          <w:lang w:val="en-US"/>
+        </w:rPr>
+        <w:t>The overall user experience is enhanced by care of multiple companies and features offered by the single platform (in price, preferences, etc.). This can also happen in the rise of exclusive content, which can consolidate and make a competitive advantage for companies to win in this market, targeting customers and niches.</w:t>
+      </w:r>
+    </w:p>
+    <w:p>
+      <w:pPr>
+        <w:rPr>
+          <w:lang w:val="en-US"/>
+        </w:rPr>
+      </w:pPr>
+      <w:r>
+        <w:rPr>
+          <w:lang w:val="en-US"/>
+        </w:rPr>
+        <w:t xml:space="preserve">Many industries face significant pressure to select a single or a few </w:t>
+      </w:r>
+      <w:r>
+        <w:rPr>
+          <w:u w:val="single"/>
+          <w:lang w:val="en-US"/>
+        </w:rPr>
+        <w:t>dominant designs</w:t>
+      </w:r>
+      <w:r>
+        <w:rPr>
+          <w:lang w:val="en-US"/>
+        </w:rPr>
+        <w:t>. This is because having a dominant design can lead to a more efficient and coherent marketplace, making it easier for consumers to adopt and interact with products or technologies.</w:t>
+      </w:r>
+    </w:p>
+    <w:p>
+      <w:pPr>
+        <w:pStyle w:val="Paragrafoelenco"/>
+        <w:numPr>
+          <w:ilvl w:val="0"/>
+          <w:numId w:val="4"/>
+        </w:numPr>
+        <w:rPr>
+          <w:lang w:val="en-US"/>
+        </w:rPr>
+      </w:pPr>
+      <w:r>
+        <w:rPr>
+          <w:lang w:val="en-US"/>
+        </w:rPr>
+        <w:t>The process of selecting a dominant design is influenced by multiple dimensions. These dimensions can be complex and include technological, economic, and strategic factors.</w:t>
+      </w:r>
+    </w:p>
+    <w:p>
+      <w:pPr>
+        <w:pStyle w:val="Paragrafoelenco"/>
+        <w:numPr>
+          <w:ilvl w:val="0"/>
+          <w:numId w:val="4"/>
+        </w:numPr>
+        <w:rPr>
+          <w:lang w:val="en-US"/>
+        </w:rPr>
+      </w:pPr>
+      <w:r>
+        <w:rPr>
+          <w:lang w:val="en-US"/>
+        </w:rPr>
+        <w:t>Firm strategies play a vital role in shaping which technologies rise to dominance. Companies can actively influence several of these dimensions, increasing the likelihood of their own technologies becoming dominant.</w:t>
+      </w:r>
+      <w:r>
+        <w:rPr>
+          <w:noProof/>
+          <w:lang w:val="en-US"/>
+        </w:rPr>
+        <w:t xml:space="preserve"> </w:t>
+      </w:r>
+    </w:p>
+    <w:p>
+      <w:pPr>
+        <w:rPr>
+          <w:lang w:val="en-US"/>
+        </w:rPr>
+      </w:pPr>
+      <w:r>
+        <w:rPr>
+          <w:lang w:val="en-US"/>
+        </w:rPr>
+        <w:br w:type="page"/>
+      </w:r>
+    </w:p>
+    <w:p>
+      <w:pPr>
+        <w:rPr>
+          <w:lang w:val="en-US"/>
+        </w:rPr>
+      </w:pPr>
+      <w:r>
+        <w:rPr>
+          <w:lang w:val="en-US"/>
+        </w:rPr>
+        <w:lastRenderedPageBreak/>
+        <w:drawing>
+          <wp:anchor distT="0" distB="0" distL="114300" distR="114300" simplePos="0" relativeHeight="251695104" behindDoc="0" locked="0" layoutInCell="1" allowOverlap="1" wp14:anchorId="65727419" wp14:editId="66943256">
+            <wp:simplePos x="0" y="0"/>
+            <wp:positionH relativeFrom="column">
+              <wp:posOffset>3850250</wp:posOffset>
+            </wp:positionH>
+            <wp:positionV relativeFrom="paragraph">
+              <wp:posOffset>216040</wp:posOffset>
+            </wp:positionV>
+            <wp:extent cx="2667635" cy="1333500"/>
+            <wp:effectExtent l="0" t="0" r="0" b="0"/>
+            <wp:wrapSquare wrapText="bothSides"/>
+            <wp:docPr id="98853270" name="Immagine 1" descr="Immagine che contiene diagramma, linea, Diagramma, testo&#10;&#10;Descrizione generata automaticamente"/>
+            <wp:cNvGraphicFramePr>
+              <a:graphicFrameLocks xmlns:a="http://schemas.openxmlformats.org/drawingml/2006/main" noChangeAspect="1"/>
+            </wp:cNvGraphicFramePr>
+            <a:graphic xmlns:a="http://schemas.openxmlformats.org/drawingml/2006/main">
+              <a:graphicData uri="http://schemas.openxmlformats.org/drawingml/2006/picture">
+                <pic:pic xmlns:pic="http://schemas.openxmlformats.org/drawingml/2006/picture">
+                  <pic:nvPicPr>
+                    <pic:cNvPr id="98853270" name="Immagine 1" descr="Immagine che contiene diagramma, linea, Diagramma, testo&#10;&#10;Descrizione generata automaticamente"/>
+                    <pic:cNvPicPr/>
+                  </pic:nvPicPr>
+                  <pic:blipFill>
+                    <a:blip r:embed="rId31"/>
+                    <a:stretch>
+                      <a:fillRect/>
+                    </a:stretch>
+                  </pic:blipFill>
+                  <pic:spPr>
+                    <a:xfrm>
+                      <a:off x="0" y="0"/>
+                      <a:ext cx="2667635" cy="1333500"/>
+                    </a:xfrm>
+                    <a:prstGeom prst="rect">
+                      <a:avLst/>
+                    </a:prstGeom>
+                  </pic:spPr>
+                </pic:pic>
+              </a:graphicData>
+            </a:graphic>
+            <wp14:sizeRelH relativeFrom="margin">
+              <wp14:pctWidth>0</wp14:pctWidth>
+            </wp14:sizeRelH>
+            <wp14:sizeRelV relativeFrom="margin">
+              <wp14:pctHeight>0</wp14:pctHeight>
+            </wp14:sizeRelV>
+          </wp:anchor>
+        </w:drawing>
+      </w:r>
+      <w:r>
+        <w:rPr>
+          <w:lang w:val="en-US"/>
+        </w:rPr>
+        <w:t>Hence, d</w:t>
+      </w:r>
+      <w:r>
+        <w:rPr>
+          <w:lang w:val="en-US"/>
+        </w:rPr>
+        <w:t xml:space="preserve">ominant </w:t>
+      </w:r>
+      <w:r>
+        <w:rPr>
+          <w:lang w:val="en-US"/>
+        </w:rPr>
+        <w:t>d</w:t>
+      </w:r>
+      <w:r>
+        <w:rPr>
+          <w:lang w:val="en-US"/>
+        </w:rPr>
+        <w:t xml:space="preserve">esigns </w:t>
+      </w:r>
+      <w:r>
+        <w:rPr>
+          <w:lang w:val="en-US"/>
+        </w:rPr>
+        <w:t>a</w:t>
+      </w:r>
+      <w:r>
+        <w:rPr>
+          <w:lang w:val="en-US"/>
+        </w:rPr>
+        <w:t xml:space="preserve">re </w:t>
+      </w:r>
+      <w:r>
+        <w:rPr>
+          <w:lang w:val="en-US"/>
+        </w:rPr>
+        <w:t>s</w:t>
+      </w:r>
+      <w:r>
+        <w:rPr>
+          <w:lang w:val="en-US"/>
+        </w:rPr>
+        <w:t>elected</w:t>
+      </w:r>
+      <w:r>
+        <w:rPr>
+          <w:lang w:val="en-US"/>
+        </w:rPr>
+        <w:t xml:space="preserve"> for a few reasons:</w:t>
+      </w:r>
+    </w:p>
+    <w:p>
+      <w:pPr>
+        <w:numPr>
+          <w:ilvl w:val="0"/>
+          <w:numId w:val="53"/>
+        </w:numPr>
+      </w:pPr>
+      <w:r>
+        <w:rPr>
+          <w:b/>
+          <w:bCs/>
+        </w:rPr>
+        <w:t>Increasing Returns to Adoption:</w:t>
+      </w:r>
+    </w:p>
+    <w:p>
+      <w:pPr>
+        <w:numPr>
+          <w:ilvl w:val="1"/>
+          <w:numId w:val="53"/>
+        </w:numPr>
+        <w:spacing w:after="0"/>
+        <w:rPr>
+          <w:lang w:val="en-US"/>
+        </w:rPr>
+      </w:pPr>
+      <w:r>
+        <w:rPr>
+          <w:lang w:val="en-US"/>
+        </w:rPr>
+        <w:t>Technologies become more valuable as they are adopted.</w:t>
+      </w:r>
+    </w:p>
+    <w:p>
+      <w:pPr>
+        <w:numPr>
+          <w:ilvl w:val="1"/>
+          <w:numId w:val="53"/>
+        </w:numPr>
+        <w:spacing w:after="0"/>
+        <w:rPr>
+          <w:lang w:val="en-US"/>
+        </w:rPr>
+      </w:pPr>
+      <w:r>
+        <w:rPr>
+          <w:lang w:val="en-US"/>
+        </w:rPr>
+        <w:t>Two primary sources are learning effects and network externalities.</w:t>
+      </w:r>
+    </w:p>
+    <w:p>
+      <w:pPr>
+        <w:numPr>
+          <w:ilvl w:val="1"/>
+          <w:numId w:val="53"/>
+        </w:numPr>
+        <w:spacing w:after="0"/>
+        <w:rPr>
+          <w:lang w:val="en-US"/>
+        </w:rPr>
+      </w:pPr>
+      <w:r>
+        <w:rPr>
+          <w:lang w:val="en-US"/>
+        </w:rPr>
+        <w:t>The learning curve improves efficiency and effectiveness over time.</w:t>
+      </w:r>
+    </w:p>
+    <w:p>
+      <w:pPr>
+        <w:spacing w:after="0"/>
+        <w:ind w:left="1440"/>
+        <w:rPr>
+          <w:lang w:val="en-US"/>
+        </w:rPr>
+      </w:pPr>
+    </w:p>
+    <w:p>
+      <w:pPr>
+        <w:numPr>
+          <w:ilvl w:val="0"/>
+          <w:numId w:val="53"/>
+        </w:numPr>
+        <w:rPr>
+          <w:lang w:val="en-US"/>
+        </w:rPr>
+      </w:pPr>
+      <w:r>
+        <w:rPr>
+          <w:b/>
+          <w:bCs/>
+          <w:lang w:val="en-US"/>
+        </w:rPr>
+        <w:t>Prior Learning and Absorptive Capacity:</w:t>
+      </w:r>
+    </w:p>
+    <w:p>
+      <w:pPr>
+        <w:numPr>
+          <w:ilvl w:val="1"/>
+          <w:numId w:val="53"/>
+        </w:numPr>
+        <w:spacing w:after="0"/>
+        <w:rPr>
+          <w:lang w:val="en-US"/>
+        </w:rPr>
+      </w:pPr>
+      <w:r>
+        <w:rPr>
+          <w:lang w:val="en-US"/>
+        </w:rPr>
+        <w:t>A firm's prior experience influences its ability to recognize and utilize new information.</w:t>
+      </w:r>
+    </w:p>
+    <w:p>
+      <w:pPr>
+        <w:numPr>
+          <w:ilvl w:val="1"/>
+          <w:numId w:val="53"/>
+        </w:numPr>
+        <w:spacing w:after="0"/>
+        <w:rPr>
+          <w:lang w:val="en-US"/>
+        </w:rPr>
+      </w:pPr>
+      <w:r>
+        <w:rPr>
+          <w:lang w:val="en-US"/>
+        </w:rPr>
+        <w:t>Using a specific technology builds a knowledge base, helping firms use and improve it.</w:t>
+      </w:r>
+    </w:p>
+    <w:p>
+      <w:pPr>
+        <w:numPr>
+          <w:ilvl w:val="1"/>
+          <w:numId w:val="53"/>
+        </w:numPr>
+        <w:spacing w:after="0"/>
+        <w:rPr>
+          <w:lang w:val="en-US"/>
+        </w:rPr>
+      </w:pPr>
+      <w:r>
+        <w:rPr>
+          <w:lang w:val="en-US"/>
+        </w:rPr>
+        <w:t>The knowledge base helps firms use and improve the technology</w:t>
+      </w:r>
+    </w:p>
+    <w:p>
+      <w:pPr>
+        <w:numPr>
+          <w:ilvl w:val="1"/>
+          <w:numId w:val="53"/>
+        </w:numPr>
+        <w:spacing w:after="0"/>
+        <w:rPr>
+          <w:lang w:val="en-US"/>
+        </w:rPr>
+      </w:pPr>
+      <w:r>
+        <w:rPr>
+          <w:lang w:val="en-US"/>
+        </w:rPr>
+        <w:t>Technologies adopted earlier tend to become better developed, making it challenging for other technologies to catch up.</w:t>
+      </w:r>
+    </w:p>
+    <w:p>
+      <w:pPr>
+        <w:spacing w:after="0"/>
+        <w:ind w:left="1440"/>
+        <w:rPr>
+          <w:lang w:val="en-US"/>
+        </w:rPr>
+      </w:pPr>
+    </w:p>
+    <w:p>
+      <w:pPr>
+        <w:numPr>
+          <w:ilvl w:val="0"/>
+          <w:numId w:val="53"/>
+        </w:numPr>
+      </w:pPr>
+      <w:r>
+        <w:rPr>
+          <w:b/>
+          <w:bCs/>
+        </w:rPr>
+        <w:t>Network Externalities:</w:t>
+      </w:r>
+    </w:p>
+    <w:p>
+      <w:pPr>
+        <w:numPr>
+          <w:ilvl w:val="1"/>
+          <w:numId w:val="53"/>
+        </w:numPr>
+        <w:spacing w:after="0"/>
+        <w:rPr>
+          <w:lang w:val="en-US"/>
+        </w:rPr>
+      </w:pPr>
+      <w:r>
+        <w:rPr>
+          <w:lang w:val="en-US"/>
+        </w:rPr>
+        <w:t>Benefit from using a good increases with the number of other users of the same good.</w:t>
+      </w:r>
+    </w:p>
+    <w:p>
+      <w:pPr>
+        <w:numPr>
+          <w:ilvl w:val="1"/>
+          <w:numId w:val="53"/>
+        </w:numPr>
+        <w:spacing w:after="0"/>
+        <w:rPr>
+          <w:lang w:val="en-US"/>
+        </w:rPr>
+      </w:pPr>
+      <w:r>
+        <w:rPr>
+          <w:lang w:val="en-US"/>
+        </w:rPr>
+        <w:t>Common in physically networked industries (e.g., railroads, telecommunications).</w:t>
+      </w:r>
+    </w:p>
+    <w:p>
+      <w:pPr>
+        <w:numPr>
+          <w:ilvl w:val="1"/>
+          <w:numId w:val="53"/>
+        </w:numPr>
+        <w:spacing w:after="0"/>
+        <w:rPr>
+          <w:lang w:val="en-US"/>
+        </w:rPr>
+      </w:pPr>
+      <w:r>
+        <w:rPr>
+          <w:lang w:val="en-US"/>
+        </w:rPr>
+        <w:t>Also occurs when compatibility or complementary goods are important.</w:t>
+      </w:r>
+    </w:p>
+    <w:p>
+      <w:pPr>
+        <w:numPr>
+          <w:ilvl w:val="2"/>
+          <w:numId w:val="53"/>
+        </w:numPr>
+        <w:spacing w:after="0"/>
+        <w:rPr>
+          <w:lang w:val="en-US"/>
+        </w:rPr>
+      </w:pPr>
+      <w:r>
+        <w:rPr>
+          <w:lang w:val="en-US"/>
+        </w:rPr>
+        <w:t>E.g. Windows and its big compatibility applications’ ecosystem</w:t>
+      </w:r>
+    </w:p>
+    <w:p>
+      <w:pPr>
+        <w:spacing w:after="0"/>
+        <w:ind w:left="1440"/>
+        <w:rPr>
+          <w:lang w:val="en-US"/>
+        </w:rPr>
+      </w:pPr>
+    </w:p>
+    <w:p>
+      <w:pPr>
+        <w:numPr>
+          <w:ilvl w:val="0"/>
+          <w:numId w:val="53"/>
+        </w:numPr>
+      </w:pPr>
+      <w:r>
+        <w:rPr>
+          <w:b/>
+          <w:bCs/>
+        </w:rPr>
+        <w:drawing>
+          <wp:anchor distT="0" distB="0" distL="114300" distR="114300" simplePos="0" relativeHeight="251697152" behindDoc="0" locked="0" layoutInCell="1" allowOverlap="1" wp14:anchorId="20074D4D" wp14:editId="46D26F00">
+            <wp:simplePos x="0" y="0"/>
+            <wp:positionH relativeFrom="column">
+              <wp:posOffset>3434150</wp:posOffset>
+            </wp:positionH>
+            <wp:positionV relativeFrom="paragraph">
+              <wp:posOffset>101153</wp:posOffset>
+            </wp:positionV>
+            <wp:extent cx="3084830" cy="1246505"/>
+            <wp:effectExtent l="0" t="0" r="1270" b="0"/>
+            <wp:wrapSquare wrapText="bothSides"/>
+            <wp:docPr id="385411041" name="Immagine 1" descr="Immagine che contiene testo, diagramma, Carattere, design&#10;&#10;Descrizione generata automaticamente"/>
+            <wp:cNvGraphicFramePr>
+              <a:graphicFrameLocks xmlns:a="http://schemas.openxmlformats.org/drawingml/2006/main" noChangeAspect="1"/>
+            </wp:cNvGraphicFramePr>
+            <a:graphic xmlns:a="http://schemas.openxmlformats.org/drawingml/2006/main">
+              <a:graphicData uri="http://schemas.openxmlformats.org/drawingml/2006/picture">
+                <pic:pic xmlns:pic="http://schemas.openxmlformats.org/drawingml/2006/picture">
+                  <pic:nvPicPr>
+                    <pic:cNvPr id="385411041" name="Immagine 1" descr="Immagine che contiene testo, diagramma, Carattere, design&#10;&#10;Descrizione generata automaticamente"/>
+                    <pic:cNvPicPr/>
+                  </pic:nvPicPr>
+                  <pic:blipFill>
+                    <a:blip r:embed="rId32"/>
+                    <a:stretch>
+                      <a:fillRect/>
+                    </a:stretch>
+                  </pic:blipFill>
+                  <pic:spPr>
+                    <a:xfrm>
+                      <a:off x="0" y="0"/>
+                      <a:ext cx="3084830" cy="1246505"/>
+                    </a:xfrm>
+                    <a:prstGeom prst="rect">
+                      <a:avLst/>
+                    </a:prstGeom>
+                  </pic:spPr>
+                </pic:pic>
+              </a:graphicData>
+            </a:graphic>
+            <wp14:sizeRelH relativeFrom="margin">
+              <wp14:pctWidth>0</wp14:pctWidth>
+            </wp14:sizeRelH>
+            <wp14:sizeRelV relativeFrom="margin">
+              <wp14:pctHeight>0</wp14:pctHeight>
+            </wp14:sizeRelV>
+          </wp:anchor>
+        </w:drawing>
+      </w:r>
+      <w:r>
+        <w:rPr>
+          <w:b/>
+          <w:bCs/>
+        </w:rPr>
+        <w:t>Self-Reinforcing Cycle:</w:t>
+      </w:r>
+      <w:r>
+        <w:rPr>
+          <w:noProof/>
+        </w:rPr>
+        <w:t xml:space="preserve"> </w:t>
+      </w:r>
+    </w:p>
+    <w:p>
+      <w:pPr>
+        <w:numPr>
+          <w:ilvl w:val="1"/>
+          <w:numId w:val="53"/>
+        </w:numPr>
+        <w:spacing w:after="0"/>
+        <w:rPr>
+          <w:lang w:val="en-US"/>
+        </w:rPr>
+      </w:pPr>
+      <w:r>
+        <w:rPr>
+          <w:lang w:val="en-US"/>
+        </w:rPr>
+        <w:t>A technology with a large installed base attracts developers of complementary goods.</w:t>
+      </w:r>
+    </w:p>
+    <w:p>
+      <w:pPr>
+        <w:numPr>
+          <w:ilvl w:val="1"/>
+          <w:numId w:val="53"/>
+        </w:numPr>
+        <w:spacing w:after="0"/>
+        <w:rPr>
+          <w:lang w:val="en-US"/>
+        </w:rPr>
+      </w:pPr>
+      <w:r>
+        <w:rPr>
+          <w:lang w:val="en-US"/>
+        </w:rPr>
+        <w:t>A technology with a wide range of complementary goods attracts users, increasing the installed base.</w:t>
+      </w:r>
+    </w:p>
+    <w:p>
+      <w:pPr>
+        <w:rPr>
+          <w:lang w:val="en-US"/>
+        </w:rPr>
+      </w:pPr>
+    </w:p>
+    <w:p>
+      <w:pPr>
+        <w:rPr>
+          <w:lang w:val="en-US"/>
+        </w:rPr>
+      </w:pPr>
+      <w:r>
+        <w:rPr>
+          <w:lang w:val="en-US"/>
+        </w:rPr>
+        <w:t>A good example might be the following:</w:t>
+      </w:r>
+    </w:p>
+    <w:p>
+      <w:pPr>
+        <w:pStyle w:val="Paragrafoelenco"/>
+        <w:numPr>
+          <w:ilvl w:val="0"/>
+          <w:numId w:val="4"/>
+        </w:numPr>
+        <w:rPr>
+          <w:lang w:val="en-US"/>
+        </w:rPr>
+      </w:pPr>
+      <w:r>
+        <w:rPr>
+          <w:lang w:val="en-US"/>
+        </w:rPr>
+        <w:t xml:space="preserve">In 1980, Microsoft was not a major player in the PC operating system market. However, when IBM decided to create a personal computer, they turned to Microsoft for an operating system. Microsoft produced MS-DOS, a clone of the dominant CP/M system, which rapidly spread with the success of IBM's PCs. </w:t>
+      </w:r>
+    </w:p>
+    <w:p>
+      <w:pPr>
+        <w:pStyle w:val="Paragrafoelenco"/>
+        <w:numPr>
+          <w:ilvl w:val="0"/>
+          <w:numId w:val="4"/>
+        </w:numPr>
+        <w:rPr>
+          <w:lang w:val="en-US"/>
+        </w:rPr>
+      </w:pPr>
+      <w:r>
+        <w:rPr>
+          <w:lang w:val="en-US"/>
+        </w:rPr>
+        <w:t xml:space="preserve">This led to a proliferation of software for MS-DOS. Later, Microsoft's Windows replaced MS-DOS as the primary operating system. </w:t>
+      </w:r>
+    </w:p>
+    <w:p>
+      <w:pPr>
+        <w:pStyle w:val="Paragrafoelenco"/>
+        <w:numPr>
+          <w:ilvl w:val="0"/>
+          <w:numId w:val="4"/>
+        </w:numPr>
+        <w:rPr>
+          <w:lang w:val="en-US"/>
+        </w:rPr>
+      </w:pPr>
+      <w:r>
+        <w:rPr>
+          <w:lang w:val="en-US"/>
+        </w:rPr>
+        <w:t>The story highlights the critical impact of strategic decisions and partnerships in the tech industry. If history had taken a different turn, the software industry might look very different today.</w:t>
+      </w:r>
+    </w:p>
+    <w:p>
+      <w:pPr>
+        <w:rPr>
+          <w:lang w:val="en-US"/>
+        </w:rPr>
+      </w:pPr>
+      <w:r>
+        <w:rPr>
+          <w:lang w:val="en-US"/>
+        </w:rPr>
+        <w:br w:type="page"/>
+      </w:r>
+    </w:p>
+    <w:p>
+      <w:pPr>
+        <w:rPr>
+          <w:lang w:val="en-US"/>
+        </w:rPr>
+      </w:pPr>
+      <w:r>
+        <w:rPr>
+          <w:lang w:val="en-US"/>
+        </w:rPr>
+        <w:lastRenderedPageBreak/>
+        <w:t>Continuing with points on why dominant designs are selected:</w:t>
+      </w:r>
+    </w:p>
+    <w:p>
+      <w:pPr>
+        <w:numPr>
+          <w:ilvl w:val="0"/>
+          <w:numId w:val="53"/>
+        </w:numPr>
+      </w:pPr>
+      <w:r>
+        <w:rPr>
+          <w:b/>
+          <w:bCs/>
+        </w:rPr>
+        <w:t>Government Regulation:</w:t>
+      </w:r>
+    </w:p>
+    <w:p>
+      <w:pPr>
+        <w:numPr>
+          <w:ilvl w:val="1"/>
+          <w:numId w:val="53"/>
+        </w:numPr>
+        <w:tabs>
+          <w:tab w:val="num" w:pos="720"/>
+        </w:tabs>
+        <w:spacing w:after="0"/>
+        <w:rPr>
+          <w:lang w:val="en-US"/>
+        </w:rPr>
+      </w:pPr>
+      <w:r>
+        <w:rPr>
+          <w:lang w:val="en-US"/>
+        </w:rPr>
+        <w:t>In some cases, government organizations may intervene in industries where a single dominant design is beneficial for consumer welfare.</w:t>
+      </w:r>
+    </w:p>
+    <w:p>
+      <w:pPr>
+        <w:numPr>
+          <w:ilvl w:val="0"/>
+          <w:numId w:val="54"/>
+        </w:numPr>
+        <w:tabs>
+          <w:tab w:val="num" w:pos="720"/>
+        </w:tabs>
+        <w:spacing w:after="0"/>
+        <w:rPr>
+          <w:lang w:val="en-US"/>
+        </w:rPr>
+      </w:pPr>
+      <w:r>
+        <w:rPr>
+          <w:lang w:val="en-US"/>
+        </w:rPr>
+        <w:t>Examples include the NTSC color standard in U.S. television broadcasting and the GSM standard for mobile communications in the European Union.</w:t>
+      </w:r>
+    </w:p>
+    <w:p>
+      <w:pPr>
+        <w:numPr>
+          <w:ilvl w:val="0"/>
+          <w:numId w:val="54"/>
+        </w:numPr>
+        <w:tabs>
+          <w:tab w:val="num" w:pos="720"/>
+        </w:tabs>
+        <w:spacing w:after="0"/>
+        <w:rPr>
+          <w:lang w:val="en-US"/>
+        </w:rPr>
+      </w:pPr>
+      <w:r>
+        <w:rPr>
+          <w:lang w:val="en-US"/>
+        </w:rPr>
+        <w:t>The goal is to ensure compatibility and a smooth user experience.</w:t>
+      </w:r>
+    </w:p>
+    <w:p>
+      <w:pPr>
+        <w:numPr>
+          <w:ilvl w:val="0"/>
+          <w:numId w:val="54"/>
+        </w:numPr>
+        <w:tabs>
+          <w:tab w:val="num" w:pos="720"/>
+        </w:tabs>
+        <w:spacing w:after="0"/>
+        <w:rPr>
+          <w:lang w:val="en-US"/>
+        </w:rPr>
+      </w:pPr>
+      <w:r>
+        <w:rPr>
+          <w:lang w:val="en-US"/>
+        </w:rPr>
+        <w:t>This intervention can lead to "winner-take-all" markets, where a single standard prevails, creating a natural monopoly</w:t>
+      </w:r>
+      <w:r>
+        <w:rPr>
+          <w:lang w:val="en-US"/>
+        </w:rPr>
+        <w:t xml:space="preserve"> where others may be locked out.</w:t>
+      </w:r>
+    </w:p>
+    <w:p>
+      <w:pPr>
+        <w:spacing w:after="0"/>
+        <w:ind w:left="1428"/>
+        <w:rPr>
+          <w:lang w:val="en-US"/>
+        </w:rPr>
+      </w:pPr>
+    </w:p>
+    <w:p>
+      <w:pPr>
+        <w:numPr>
+          <w:ilvl w:val="0"/>
+          <w:numId w:val="53"/>
+        </w:numPr>
+        <w:rPr>
+          <w:lang w:val="en-US"/>
+        </w:rPr>
+      </w:pPr>
+      <w:r>
+        <w:rPr>
+          <w:b/>
+          <w:bCs/>
+          <w:lang w:val="en-US"/>
+        </w:rPr>
+        <w:t>Path Dependency and Technological Inquiry</w:t>
+      </w:r>
+    </w:p>
+    <w:p>
+      <w:pPr>
+        <w:numPr>
+          <w:ilvl w:val="0"/>
+          <w:numId w:val="55"/>
+        </w:numPr>
+        <w:tabs>
+          <w:tab w:val="num" w:pos="720"/>
+        </w:tabs>
+        <w:spacing w:after="0"/>
+        <w:rPr>
+          <w:lang w:val="en-US"/>
+        </w:rPr>
+      </w:pPr>
+      <w:r>
+        <w:rPr>
+          <w:lang w:val="en-US"/>
+        </w:rPr>
+        <w:t xml:space="preserve">Increasing returns to adoption create </w:t>
+      </w:r>
+      <w:r>
+        <w:rPr>
+          <w:i/>
+          <w:iCs/>
+          <w:lang w:val="en-US"/>
+        </w:rPr>
+        <w:t>path dependency</w:t>
+      </w:r>
+      <w:r>
+        <w:rPr>
+          <w:lang w:val="en-US"/>
+        </w:rPr>
+        <w:t xml:space="preserve"> in technology trajectories.</w:t>
+      </w:r>
+    </w:p>
+    <w:p>
+      <w:pPr>
+        <w:numPr>
+          <w:ilvl w:val="0"/>
+          <w:numId w:val="55"/>
+        </w:numPr>
+        <w:tabs>
+          <w:tab w:val="num" w:pos="720"/>
+        </w:tabs>
+        <w:spacing w:after="0"/>
+        <w:rPr>
+          <w:lang w:val="en-US"/>
+        </w:rPr>
+      </w:pPr>
+      <w:r>
+        <w:rPr>
+          <w:lang w:val="en-US"/>
+        </w:rPr>
+        <w:t>The events leading up to the outcome significantly impact the final result.</w:t>
+      </w:r>
+    </w:p>
+    <w:p>
+      <w:pPr>
+        <w:numPr>
+          <w:ilvl w:val="0"/>
+          <w:numId w:val="55"/>
+        </w:numPr>
+        <w:tabs>
+          <w:tab w:val="num" w:pos="720"/>
+        </w:tabs>
+        <w:spacing w:after="0"/>
+        <w:rPr>
+          <w:lang w:val="en-US"/>
+        </w:rPr>
+      </w:pPr>
+      <w:r>
+        <w:rPr>
+          <w:lang w:val="en-US"/>
+        </w:rPr>
+        <w:t xml:space="preserve">Dominant designs have a </w:t>
+      </w:r>
+      <w:r>
+        <w:rPr>
+          <w:i/>
+          <w:iCs/>
+          <w:lang w:val="en-US"/>
+        </w:rPr>
+        <w:t>profound influence</w:t>
+      </w:r>
+      <w:r>
+        <w:rPr>
+          <w:lang w:val="en-US"/>
+        </w:rPr>
+        <w:t xml:space="preserve"> on future technological developments in the same area.</w:t>
+      </w:r>
+    </w:p>
+    <w:p>
+      <w:pPr>
+        <w:numPr>
+          <w:ilvl w:val="0"/>
+          <w:numId w:val="55"/>
+        </w:numPr>
+        <w:tabs>
+          <w:tab w:val="num" w:pos="720"/>
+        </w:tabs>
+        <w:spacing w:after="0"/>
+        <w:rPr>
+          <w:lang w:val="en-US"/>
+        </w:rPr>
+      </w:pPr>
+      <w:r>
+        <w:rPr>
+          <w:lang w:val="en-US"/>
+        </w:rPr>
+        <w:t xml:space="preserve">Winner-take-all markets have unique competitive dynamics where </w:t>
+      </w:r>
+      <w:r>
+        <w:rPr>
+          <w:i/>
+          <w:iCs/>
+          <w:lang w:val="en-US"/>
+        </w:rPr>
+        <w:t>technologically superior</w:t>
+      </w:r>
+      <w:r>
+        <w:rPr>
+          <w:lang w:val="en-US"/>
+        </w:rPr>
+        <w:t xml:space="preserve"> products do not always win.</w:t>
+      </w:r>
+    </w:p>
+    <w:p>
+      <w:pPr>
+        <w:numPr>
+          <w:ilvl w:val="0"/>
+          <w:numId w:val="55"/>
+        </w:numPr>
+        <w:tabs>
+          <w:tab w:val="num" w:pos="720"/>
+        </w:tabs>
+        <w:spacing w:after="0"/>
+        <w:rPr>
+          <w:lang w:val="en-US"/>
+        </w:rPr>
+      </w:pPr>
+      <w:r>
+        <w:rPr>
+          <w:lang w:val="en-US"/>
+        </w:rPr>
+        <w:t>Firms must adopt different strategies for success in these markets compared to those with less pressure for a single dominant design.</w:t>
+      </w:r>
+    </w:p>
+    <w:p>
+      <w:pPr>
+        <w:spacing w:after="0"/>
+        <w:ind w:left="1440"/>
+        <w:rPr>
+          <w:lang w:val="en-US"/>
+        </w:rPr>
+      </w:pPr>
+    </w:p>
+    <w:p>
+      <w:pPr>
+        <w:tabs>
+          <w:tab w:val="num" w:pos="720"/>
+        </w:tabs>
+        <w:rPr>
+          <w:lang w:val="en-US"/>
+        </w:rPr>
+      </w:pPr>
+      <w:r>
+        <w:rPr>
+          <w:lang w:val="en-US"/>
+        </w:rPr>
+        <w:t>In increasing returns industries, a technology's value is influenced by its standalone value and network externality value</w:t>
+      </w:r>
+      <w:r>
+        <w:rPr>
+          <w:lang w:val="en-US"/>
+        </w:rPr>
+        <w:t xml:space="preserve"> (assessing </w:t>
+      </w:r>
+      <w:r>
+        <w:rPr>
+          <w:i/>
+          <w:iCs/>
+          <w:lang w:val="en-US"/>
+        </w:rPr>
+        <w:t>multiple dimensions of value</w:t>
+      </w:r>
+      <w:r>
+        <w:rPr>
+          <w:lang w:val="en-US"/>
+        </w:rPr>
+        <w:t xml:space="preserve">). </w:t>
+      </w:r>
+      <w:r>
+        <w:rPr>
+          <w:u w:val="single"/>
+          <w:lang w:val="en-US"/>
+        </w:rPr>
+        <w:t>Standalone value</w:t>
+      </w:r>
+      <w:r>
+        <w:rPr>
+          <w:lang w:val="en-US"/>
+        </w:rPr>
+        <w:t xml:space="preserve"> includes factors like the functions enabled, aesthetic qualities, and ease of use.</w:t>
+      </w:r>
+    </w:p>
+    <w:p>
+      <w:pPr>
+        <w:tabs>
+          <w:tab w:val="num" w:pos="720"/>
+        </w:tabs>
+        <w:rPr>
+          <w:lang w:val="en-US"/>
+        </w:rPr>
+      </w:pPr>
+      <w:r>
+        <w:rPr>
+          <w:lang w:val="en-US"/>
+        </w:rPr>
+        <w:drawing>
+          <wp:anchor distT="0" distB="0" distL="114300" distR="114300" simplePos="0" relativeHeight="251699200" behindDoc="0" locked="0" layoutInCell="1" allowOverlap="1" wp14:anchorId="1615D7D7" wp14:editId="5CE9F59A">
+            <wp:simplePos x="0" y="0"/>
+            <wp:positionH relativeFrom="column">
+              <wp:posOffset>907471</wp:posOffset>
+            </wp:positionH>
+            <wp:positionV relativeFrom="paragraph">
+              <wp:posOffset>603815</wp:posOffset>
+            </wp:positionV>
+            <wp:extent cx="4134485" cy="1823720"/>
+            <wp:effectExtent l="0" t="0" r="0" b="5080"/>
+            <wp:wrapSquare wrapText="bothSides"/>
+            <wp:docPr id="1409198300" name="Immagine 1" descr="Immagine che contiene testo, schermata, Carattere, numero&#10;&#10;Descrizione generata automaticamente"/>
+            <wp:cNvGraphicFramePr>
+              <a:graphicFrameLocks xmlns:a="http://schemas.openxmlformats.org/drawingml/2006/main" noChangeAspect="1"/>
+            </wp:cNvGraphicFramePr>
+            <a:graphic xmlns:a="http://schemas.openxmlformats.org/drawingml/2006/main">
+              <a:graphicData uri="http://schemas.openxmlformats.org/drawingml/2006/picture">
+                <pic:pic xmlns:pic="http://schemas.openxmlformats.org/drawingml/2006/picture">
+                  <pic:nvPicPr>
+                    <pic:cNvPr id="1409198300" name="Immagine 1" descr="Immagine che contiene testo, schermata, Carattere, numero&#10;&#10;Descrizione generata automaticamente"/>
+                    <pic:cNvPicPr/>
+                  </pic:nvPicPr>
+                  <pic:blipFill>
+                    <a:blip r:embed="rId33"/>
+                    <a:stretch>
+                      <a:fillRect/>
+                    </a:stretch>
+                  </pic:blipFill>
+                  <pic:spPr>
+                    <a:xfrm>
+                      <a:off x="0" y="0"/>
+                      <a:ext cx="4134485" cy="1823720"/>
+                    </a:xfrm>
+                    <a:prstGeom prst="rect">
+                      <a:avLst/>
+                    </a:prstGeom>
+                  </pic:spPr>
+                </pic:pic>
+              </a:graphicData>
+            </a:graphic>
+            <wp14:sizeRelH relativeFrom="margin">
+              <wp14:pctWidth>0</wp14:pctWidth>
+            </wp14:sizeRelH>
+            <wp14:sizeRelV relativeFrom="margin">
+              <wp14:pctHeight>0</wp14:pctHeight>
+            </wp14:sizeRelV>
+          </wp:anchor>
+        </w:drawing>
+      </w:r>
+      <w:r>
+        <w:rPr>
+          <w:lang w:val="en-US"/>
+        </w:rPr>
+        <w:t>Kim and Mauborgne developed a "Buyer Utility Map" to identify elements of a technology's standalone value, considering aspects like purchase, delivery, use, supplements, maintenance, and disposal.</w:t>
+      </w:r>
+      <w:r>
+        <w:rPr>
+          <w:lang w:val="en-US"/>
+        </w:rPr>
+        <w:t xml:space="preserve"> The following is an example:</w:t>
+      </w:r>
+    </w:p>
+    <w:p>
+      <w:pPr>
+        <w:tabs>
+          <w:tab w:val="num" w:pos="720"/>
+        </w:tabs>
+        <w:rPr>
+          <w:lang w:val="en-US"/>
+        </w:rPr>
+      </w:pPr>
+    </w:p>
+    <w:p>
+      <w:pPr>
+        <w:rPr>
+          <w:lang w:val="en-US"/>
+        </w:rPr>
+      </w:pPr>
+    </w:p>
+    <w:p>
+      <w:pPr>
+        <w:rPr>
+          <w:lang w:val="en-US"/>
+        </w:rPr>
+      </w:pPr>
+    </w:p>
+    <w:p>
+      <w:pPr>
+        <w:rPr>
+          <w:lang w:val="en-US"/>
+        </w:rPr>
+      </w:pPr>
+    </w:p>
+    <w:p>
+      <w:pPr>
+        <w:rPr>
+          <w:lang w:val="en-US"/>
+        </w:rPr>
+      </w:pPr>
+    </w:p>
+    <w:p>
+      <w:pPr>
+        <w:rPr>
+          <w:lang w:val="en-US"/>
+        </w:rPr>
+      </w:pPr>
+    </w:p>
+    <w:p>
+      <w:pPr>
+        <w:rPr>
+          <w:lang w:val="en-US"/>
+        </w:rPr>
+      </w:pPr>
+    </w:p>
+    <w:p>
+      <w:pPr>
+        <w:rPr>
+          <w:lang w:val="en-US"/>
+        </w:rPr>
+      </w:pPr>
+      <w:r>
+        <w:rPr>
+          <w:u w:val="single"/>
+          <w:lang w:val="en-US"/>
+        </w:rPr>
+        <w:t>Network externality value</w:t>
+      </w:r>
+      <w:r>
+        <w:rPr>
+          <w:lang w:val="en-US"/>
+        </w:rPr>
+        <w:t xml:space="preserve"> is determined by the size of a technology's installed base and the availability of complementary goods.</w:t>
+      </w:r>
+      <w:r>
+        <w:rPr>
+          <w:lang w:val="en-US"/>
+        </w:rPr>
+        <w:t xml:space="preserve"> </w:t>
+      </w:r>
+      <w:r>
+        <w:rPr>
+          <w:lang w:val="en-US"/>
+        </w:rPr>
+        <w:t>A technologically advanced technology may offer less value if it lacks a sizable installed base or complementary goods. Example: NeXT Computers vs. Windows-based PCs.</w:t>
+      </w:r>
+    </w:p>
+    <w:p>
+      <w:pPr>
+        <w:rPr>
+          <w:lang w:val="en-US"/>
+        </w:rPr>
+      </w:pPr>
+      <w:r>
+        <w:rPr>
+          <w:lang w:val="en-US"/>
+        </w:rPr>
+        <w:br w:type="page"/>
+      </w:r>
+    </w:p>
+    <w:p>
+      <w:pPr>
+        <w:rPr>
+          <w:lang w:val="en-US"/>
+        </w:rPr>
+      </w:pPr>
+      <w:r>
+        <w:rPr>
+          <w:lang w:val="en-US"/>
+        </w:rPr>
+        <w:lastRenderedPageBreak/>
+        <w:drawing>
+          <wp:anchor distT="0" distB="0" distL="114300" distR="114300" simplePos="0" relativeHeight="251701248" behindDoc="0" locked="0" layoutInCell="1" allowOverlap="1" wp14:anchorId="5CC078DB" wp14:editId="0D86FD21">
+            <wp:simplePos x="0" y="0"/>
+            <wp:positionH relativeFrom="column">
+              <wp:posOffset>1133559</wp:posOffset>
+            </wp:positionH>
+            <wp:positionV relativeFrom="paragraph">
+              <wp:posOffset>431507</wp:posOffset>
+            </wp:positionV>
+            <wp:extent cx="3777615" cy="1899285"/>
+            <wp:effectExtent l="0" t="0" r="0" b="5715"/>
+            <wp:wrapSquare wrapText="bothSides"/>
+            <wp:docPr id="963818262" name="Immagine 1" descr="Immagine che contiene testo, schermata, diagramma, Parallelo&#10;&#10;Descrizione generata automaticamente"/>
+            <wp:cNvGraphicFramePr>
+              <a:graphicFrameLocks xmlns:a="http://schemas.openxmlformats.org/drawingml/2006/main" noChangeAspect="1"/>
+            </wp:cNvGraphicFramePr>
+            <a:graphic xmlns:a="http://schemas.openxmlformats.org/drawingml/2006/main">
+              <a:graphicData uri="http://schemas.openxmlformats.org/drawingml/2006/picture">
+                <pic:pic xmlns:pic="http://schemas.openxmlformats.org/drawingml/2006/picture">
+                  <pic:nvPicPr>
+                    <pic:cNvPr id="963818262" name="Immagine 1" descr="Immagine che contiene testo, schermata, diagramma, Parallelo&#10;&#10;Descrizione generata automaticamente"/>
+                    <pic:cNvPicPr/>
+                  </pic:nvPicPr>
+                  <pic:blipFill>
+                    <a:blip r:embed="rId34"/>
+                    <a:stretch>
+                      <a:fillRect/>
+                    </a:stretch>
+                  </pic:blipFill>
+                  <pic:spPr>
+                    <a:xfrm>
+                      <a:off x="0" y="0"/>
+                      <a:ext cx="3777615" cy="1899285"/>
+                    </a:xfrm>
+                    <a:prstGeom prst="rect">
+                      <a:avLst/>
+                    </a:prstGeom>
+                  </pic:spPr>
+                </pic:pic>
+              </a:graphicData>
+            </a:graphic>
+            <wp14:sizeRelH relativeFrom="margin">
+              <wp14:pctWidth>0</wp14:pctWidth>
+            </wp14:sizeRelH>
+            <wp14:sizeRelV relativeFrom="margin">
+              <wp14:pctHeight>0</wp14:pctHeight>
+            </wp14:sizeRelV>
+          </wp:anchor>
+        </w:drawing>
+      </w:r>
+      <w:r>
+        <w:rPr>
+          <w:lang w:val="en-US"/>
+        </w:rPr>
+        <w:t>T</w:t>
+      </w:r>
+      <w:r>
+        <w:rPr>
+          <w:lang w:val="en-US"/>
+        </w:rPr>
+        <w:t>o compete with an existing dominant technology, new technology must offer dramatic improvement or compatibility with the existing installed base and complements.</w:t>
+      </w:r>
+    </w:p>
+    <w:p>
+      <w:pPr>
+        <w:rPr>
+          <w:lang w:val="en-US"/>
+        </w:rPr>
+      </w:pPr>
+    </w:p>
+    <w:p>
+      <w:pPr>
+        <w:rPr>
+          <w:lang w:val="en-US"/>
+        </w:rPr>
+      </w:pPr>
+    </w:p>
+    <w:p>
+      <w:pPr>
+        <w:rPr>
+          <w:lang w:val="en-US"/>
+        </w:rPr>
+      </w:pPr>
+    </w:p>
+    <w:p>
+      <w:pPr>
+        <w:rPr>
+          <w:lang w:val="en-US"/>
+        </w:rPr>
+      </w:pPr>
+    </w:p>
+    <w:p>
+      <w:pPr>
+        <w:rPr>
+          <w:lang w:val="en-US"/>
+        </w:rPr>
+      </w:pPr>
+    </w:p>
+    <w:p>
+      <w:pPr>
+        <w:rPr>
+          <w:lang w:val="en-US"/>
+        </w:rPr>
+      </w:pPr>
+    </w:p>
+    <w:p>
+      <w:pPr>
+        <w:rPr>
+          <w:lang w:val="en-US"/>
+        </w:rPr>
+      </w:pPr>
+    </w:p>
+    <w:p>
+      <w:pPr>
+        <w:rPr>
+          <w:lang w:val="en-US"/>
+        </w:rPr>
+      </w:pPr>
+      <w:r>
+        <w:rPr>
+          <w:i/>
+          <w:iCs/>
+          <w:lang w:val="en-US"/>
+        </w:rPr>
+        <w:drawing>
+          <wp:anchor distT="0" distB="0" distL="114300" distR="114300" simplePos="0" relativeHeight="251703296" behindDoc="0" locked="0" layoutInCell="1" allowOverlap="1" wp14:anchorId="49E48B81" wp14:editId="1F9C3AD2">
+            <wp:simplePos x="0" y="0"/>
+            <wp:positionH relativeFrom="column">
+              <wp:posOffset>1364671</wp:posOffset>
+            </wp:positionH>
+            <wp:positionV relativeFrom="paragraph">
+              <wp:posOffset>388886</wp:posOffset>
+            </wp:positionV>
+            <wp:extent cx="3451225" cy="2272030"/>
+            <wp:effectExtent l="0" t="0" r="0" b="0"/>
+            <wp:wrapSquare wrapText="bothSides"/>
+            <wp:docPr id="88025509" name="Immagine 1" descr="Immagine che contiene testo, schermata, diagramma, Piano&#10;&#10;Descrizione generata automaticamente"/>
+            <wp:cNvGraphicFramePr>
+              <a:graphicFrameLocks xmlns:a="http://schemas.openxmlformats.org/drawingml/2006/main" noChangeAspect="1"/>
+            </wp:cNvGraphicFramePr>
+            <a:graphic xmlns:a="http://schemas.openxmlformats.org/drawingml/2006/main">
+              <a:graphicData uri="http://schemas.openxmlformats.org/drawingml/2006/picture">
+                <pic:pic xmlns:pic="http://schemas.openxmlformats.org/drawingml/2006/picture">
+                  <pic:nvPicPr>
+                    <pic:cNvPr id="88025509" name="Immagine 1" descr="Immagine che contiene testo, schermata, diagramma, Piano&#10;&#10;Descrizione generata automaticamente"/>
+                    <pic:cNvPicPr/>
+                  </pic:nvPicPr>
+                  <pic:blipFill>
+                    <a:blip r:embed="rId35"/>
+                    <a:stretch>
+                      <a:fillRect/>
+                    </a:stretch>
+                  </pic:blipFill>
+                  <pic:spPr>
+                    <a:xfrm>
+                      <a:off x="0" y="0"/>
+                      <a:ext cx="3451225" cy="2272030"/>
+                    </a:xfrm>
+                    <a:prstGeom prst="rect">
+                      <a:avLst/>
+                    </a:prstGeom>
+                  </pic:spPr>
+                </pic:pic>
+              </a:graphicData>
+            </a:graphic>
+            <wp14:sizeRelH relativeFrom="margin">
+              <wp14:pctWidth>0</wp14:pctWidth>
+            </wp14:sizeRelH>
+            <wp14:sizeRelV relativeFrom="margin">
+              <wp14:pctHeight>0</wp14:pctHeight>
+            </wp14:sizeRelV>
+          </wp:anchor>
+        </w:drawing>
+      </w:r>
+      <w:r>
+        <w:rPr>
+          <w:i/>
+          <w:iCs/>
+          <w:lang w:val="en-US"/>
+        </w:rPr>
+        <w:t>Subjective information</w:t>
+      </w:r>
+      <w:r>
+        <w:rPr>
+          <w:lang w:val="en-US"/>
+        </w:rPr>
+        <w:t>, including perceptions and expectations, can be as crucial as objective data.</w:t>
+      </w:r>
+      <w:r>
+        <w:rPr>
+          <w:lang w:val="en-US"/>
+        </w:rPr>
+        <w:t xml:space="preserve"> </w:t>
+      </w:r>
+      <w:r>
+        <w:rPr>
+          <w:lang w:val="en-US"/>
+        </w:rPr>
+        <w:t>The value attributed to each dimension may not always align with actual numbers.</w:t>
+      </w:r>
+    </w:p>
+    <w:p>
+      <w:pPr>
+        <w:rPr>
+          <w:lang w:val="en-US"/>
+        </w:rPr>
+      </w:pPr>
+    </w:p>
+    <w:p>
+      <w:pPr>
+        <w:rPr>
+          <w:lang w:val="en-US"/>
+        </w:rPr>
+      </w:pPr>
+    </w:p>
+    <w:p>
+      <w:pPr>
+        <w:rPr>
+          <w:lang w:val="en-US"/>
+        </w:rPr>
+      </w:pPr>
+    </w:p>
+    <w:p>
+      <w:pPr>
+        <w:rPr>
+          <w:lang w:val="en-US"/>
+        </w:rPr>
+      </w:pPr>
+    </w:p>
+    <w:p>
+      <w:pPr>
+        <w:rPr>
+          <w:lang w:val="en-US"/>
+        </w:rPr>
+      </w:pPr>
+    </w:p>
+    <w:p>
+      <w:pPr>
+        <w:rPr>
+          <w:lang w:val="en-US"/>
+        </w:rPr>
+      </w:pPr>
+    </w:p>
+    <w:p>
+      <w:pPr>
+        <w:rPr>
+          <w:lang w:val="en-US"/>
+        </w:rPr>
+      </w:pPr>
+    </w:p>
+    <w:p>
+      <w:pPr>
+        <w:rPr>
+          <w:lang w:val="en-US"/>
+        </w:rPr>
+      </w:pPr>
+    </w:p>
+    <w:p>
+      <w:pPr>
+        <w:rPr>
+          <w:lang w:val="en-US"/>
+        </w:rPr>
+      </w:pPr>
+      <w:r>
+        <w:rPr>
+          <w:lang w:val="en-US"/>
+        </w:rPr>
+        <w:drawing>
+          <wp:anchor distT="0" distB="0" distL="114300" distR="114300" simplePos="0" relativeHeight="251705344" behindDoc="0" locked="0" layoutInCell="1" allowOverlap="1" wp14:anchorId="59627054" wp14:editId="38564C87">
+            <wp:simplePos x="0" y="0"/>
+            <wp:positionH relativeFrom="column">
+              <wp:posOffset>1264187</wp:posOffset>
+            </wp:positionH>
+            <wp:positionV relativeFrom="paragraph">
+              <wp:posOffset>246834</wp:posOffset>
+            </wp:positionV>
+            <wp:extent cx="3772535" cy="1837055"/>
+            <wp:effectExtent l="0" t="0" r="0" b="0"/>
+            <wp:wrapSquare wrapText="bothSides"/>
+            <wp:docPr id="229939397" name="Immagine 1" descr="Immagine che contiene testo, diagramma, linea, Diagramma&#10;&#10;Descrizione generata automaticamente"/>
+            <wp:cNvGraphicFramePr>
+              <a:graphicFrameLocks xmlns:a="http://schemas.openxmlformats.org/drawingml/2006/main" noChangeAspect="1"/>
+            </wp:cNvGraphicFramePr>
+            <a:graphic xmlns:a="http://schemas.openxmlformats.org/drawingml/2006/main">
+              <a:graphicData uri="http://schemas.openxmlformats.org/drawingml/2006/picture">
+                <pic:pic xmlns:pic="http://schemas.openxmlformats.org/drawingml/2006/picture">
+                  <pic:nvPicPr>
+                    <pic:cNvPr id="229939397" name="Immagine 1" descr="Immagine che contiene testo, diagramma, linea, Diagramma&#10;&#10;Descrizione generata automaticamente"/>
+                    <pic:cNvPicPr/>
+                  </pic:nvPicPr>
+                  <pic:blipFill>
+                    <a:blip r:embed="rId36"/>
+                    <a:stretch>
+                      <a:fillRect/>
+                    </a:stretch>
+                  </pic:blipFill>
+                  <pic:spPr>
+                    <a:xfrm>
+                      <a:off x="0" y="0"/>
+                      <a:ext cx="3772535" cy="1837055"/>
+                    </a:xfrm>
+                    <a:prstGeom prst="rect">
+                      <a:avLst/>
+                    </a:prstGeom>
+                  </pic:spPr>
+                </pic:pic>
+              </a:graphicData>
+            </a:graphic>
+            <wp14:sizeRelH relativeFrom="margin">
+              <wp14:pctWidth>0</wp14:pctWidth>
+            </wp14:sizeRelH>
+            <wp14:sizeRelV relativeFrom="margin">
+              <wp14:pctHeight>0</wp14:pctHeight>
+            </wp14:sizeRelV>
+          </wp:anchor>
+        </w:drawing>
+      </w:r>
+      <w:r>
+        <w:rPr>
+          <w:lang w:val="en-US"/>
+        </w:rPr>
+        <w:t>We can graph the value a technology offers in both standalone value and network externality value:</w:t>
+      </w:r>
+    </w:p>
+    <w:p>
+      <w:pPr>
+        <w:rPr>
+          <w:lang w:val="en-US"/>
+        </w:rPr>
+      </w:pPr>
+    </w:p>
+    <w:p>
+      <w:pPr>
+        <w:rPr>
+          <w:lang w:val="en-US"/>
+        </w:rPr>
+      </w:pPr>
+    </w:p>
+    <w:p>
+      <w:pPr>
+        <w:rPr>
+          <w:lang w:val="en-US"/>
+        </w:rPr>
+      </w:pPr>
+    </w:p>
+    <w:p>
+      <w:pPr>
+        <w:rPr>
+          <w:lang w:val="en-US"/>
+        </w:rPr>
+      </w:pPr>
+    </w:p>
+    <w:p>
+      <w:pPr>
+        <w:rPr>
+          <w:lang w:val="en-US"/>
+        </w:rPr>
+      </w:pPr>
+    </w:p>
+    <w:p>
+      <w:pPr>
+        <w:rPr>
+          <w:lang w:val="en-US"/>
+        </w:rPr>
+      </w:pPr>
+    </w:p>
+    <w:p>
+      <w:pPr>
+        <w:rPr>
+          <w:lang w:val="en-US"/>
+        </w:rPr>
+      </w:pPr>
+      <w:r>
+        <w:rPr>
+          <w:lang w:val="en-US"/>
+        </w:rPr>
+        <w:br w:type="page"/>
+      </w:r>
+    </w:p>
+    <w:p>
+      <w:pPr>
+        <w:rPr>
+          <w:lang w:val="en-US"/>
+        </w:rPr>
+      </w:pPr>
+      <w:r>
+        <w:rPr>
+          <w:lang w:val="en-US"/>
+        </w:rPr>
+        <w:lastRenderedPageBreak/>
+        <w:t>We can compare the graphs of two competing technologies and identify cumulative market share levels (</w:t>
+      </w:r>
+      <w:r>
+        <w:rPr>
+          <w:i/>
+          <w:iCs/>
+          <w:lang w:val="en-US"/>
+        </w:rPr>
+        <w:t>installed base</w:t>
+      </w:r>
+      <w:r>
+        <w:rPr>
+          <w:lang w:val="en-US"/>
+        </w:rPr>
+        <w:t>) that determine which technology yields more value.</w:t>
+      </w:r>
+    </w:p>
+    <w:p>
+      <w:pPr>
+        <w:rPr>
+          <w:lang w:val="en-US"/>
+        </w:rPr>
+      </w:pPr>
+      <w:r>
+        <w:rPr>
+          <w:lang w:val="en-US"/>
+        </w:rPr>
+        <w:drawing>
+          <wp:anchor distT="0" distB="0" distL="114300" distR="114300" simplePos="0" relativeHeight="251709440" behindDoc="0" locked="0" layoutInCell="1" allowOverlap="1" wp14:anchorId="492A17C8" wp14:editId="3167C402">
+            <wp:simplePos x="0" y="0"/>
+            <wp:positionH relativeFrom="column">
+              <wp:posOffset>4002126</wp:posOffset>
+            </wp:positionH>
+            <wp:positionV relativeFrom="paragraph">
+              <wp:posOffset>6350</wp:posOffset>
+            </wp:positionV>
+            <wp:extent cx="1877695" cy="1631950"/>
+            <wp:effectExtent l="0" t="0" r="8255" b="6350"/>
+            <wp:wrapSquare wrapText="bothSides"/>
+            <wp:docPr id="1599328120" name="Immagine 1" descr="Immagine che contiene diagramma, linea, testo, Diagramma&#10;&#10;Descrizione generata automaticamente"/>
+            <wp:cNvGraphicFramePr>
+              <a:graphicFrameLocks xmlns:a="http://schemas.openxmlformats.org/drawingml/2006/main" noChangeAspect="1"/>
+            </wp:cNvGraphicFramePr>
+            <a:graphic xmlns:a="http://schemas.openxmlformats.org/drawingml/2006/main">
+              <a:graphicData uri="http://schemas.openxmlformats.org/drawingml/2006/picture">
+                <pic:pic xmlns:pic="http://schemas.openxmlformats.org/drawingml/2006/picture">
+                  <pic:nvPicPr>
+                    <pic:cNvPr id="1599328120" name="Immagine 1" descr="Immagine che contiene diagramma, linea, testo, Diagramma&#10;&#10;Descrizione generata automaticamente"/>
+                    <pic:cNvPicPr/>
+                  </pic:nvPicPr>
+                  <pic:blipFill>
+                    <a:blip r:embed="rId37"/>
+                    <a:stretch>
+                      <a:fillRect/>
+                    </a:stretch>
+                  </pic:blipFill>
+                  <pic:spPr>
+                    <a:xfrm>
+                      <a:off x="0" y="0"/>
+                      <a:ext cx="1877695" cy="1631950"/>
+                    </a:xfrm>
+                    <a:prstGeom prst="rect">
+                      <a:avLst/>
+                    </a:prstGeom>
+                  </pic:spPr>
+                </pic:pic>
+              </a:graphicData>
+            </a:graphic>
+            <wp14:sizeRelH relativeFrom="margin">
+              <wp14:pctWidth>0</wp14:pctWidth>
+            </wp14:sizeRelH>
+            <wp14:sizeRelV relativeFrom="margin">
+              <wp14:pctHeight>0</wp14:pctHeight>
+            </wp14:sizeRelV>
+          </wp:anchor>
+        </w:drawing>
+      </w:r>
+      <w:r>
+        <w:rPr>
+          <w:lang w:val="en-US"/>
+        </w:rPr>
+        <w:drawing>
+          <wp:anchor distT="0" distB="0" distL="114300" distR="114300" simplePos="0" relativeHeight="251707392" behindDoc="0" locked="0" layoutInCell="1" allowOverlap="1" wp14:anchorId="61D4DFFC" wp14:editId="5455A92A">
+            <wp:simplePos x="0" y="0"/>
+            <wp:positionH relativeFrom="column">
+              <wp:posOffset>-158115</wp:posOffset>
+            </wp:positionH>
+            <wp:positionV relativeFrom="paragraph">
+              <wp:posOffset>8890</wp:posOffset>
+            </wp:positionV>
+            <wp:extent cx="3551555" cy="1630680"/>
+            <wp:effectExtent l="0" t="0" r="0" b="7620"/>
+            <wp:wrapSquare wrapText="bothSides"/>
+            <wp:docPr id="1061167212" name="Immagine 1" descr="Immagine che contiene diagramma, linea, schizzo, Diagramma&#10;&#10;Descrizione generata automaticamente"/>
+            <wp:cNvGraphicFramePr>
+              <a:graphicFrameLocks xmlns:a="http://schemas.openxmlformats.org/drawingml/2006/main" noChangeAspect="1"/>
+            </wp:cNvGraphicFramePr>
+            <a:graphic xmlns:a="http://schemas.openxmlformats.org/drawingml/2006/main">
+              <a:graphicData uri="http://schemas.openxmlformats.org/drawingml/2006/picture">
+                <pic:pic xmlns:pic="http://schemas.openxmlformats.org/drawingml/2006/picture">
+                  <pic:nvPicPr>
+                    <pic:cNvPr id="1061167212" name="Immagine 1" descr="Immagine che contiene diagramma, linea, schizzo, Diagramma&#10;&#10;Descrizione generata automaticamente"/>
+                    <pic:cNvPicPr/>
+                  </pic:nvPicPr>
+                  <pic:blipFill>
+                    <a:blip r:embed="rId38"/>
+                    <a:stretch>
+                      <a:fillRect/>
+                    </a:stretch>
+                  </pic:blipFill>
+                  <pic:spPr>
+                    <a:xfrm>
+                      <a:off x="0" y="0"/>
+                      <a:ext cx="3551555" cy="1630680"/>
+                    </a:xfrm>
+                    <a:prstGeom prst="rect">
+                      <a:avLst/>
+                    </a:prstGeom>
+                  </pic:spPr>
+                </pic:pic>
+              </a:graphicData>
+            </a:graphic>
+            <wp14:sizeRelH relativeFrom="margin">
+              <wp14:pctWidth>0</wp14:pctWidth>
+            </wp14:sizeRelH>
+            <wp14:sizeRelV relativeFrom="margin">
+              <wp14:pctHeight>0</wp14:pctHeight>
+            </wp14:sizeRelV>
+          </wp:anchor>
+        </w:drawing>
+      </w:r>
+    </w:p>
+    <w:p>
+      <w:pPr>
+        <w:rPr>
+          <w:lang w:val="en-US"/>
+        </w:rPr>
+      </w:pPr>
+    </w:p>
+    <w:p>
+      <w:pPr>
+        <w:rPr>
+          <w:lang w:val="en-US"/>
+        </w:rPr>
+      </w:pPr>
+    </w:p>
+    <w:p>
+      <w:pPr>
+        <w:rPr>
+          <w:lang w:val="en-US"/>
+        </w:rPr>
+      </w:pPr>
+    </w:p>
+    <w:p>
+      <w:pPr>
+        <w:rPr>
+          <w:lang w:val="en-US"/>
+        </w:rPr>
+      </w:pPr>
+    </w:p>
+    <w:p>
+      <w:pPr>
+        <w:rPr>
+          <w:lang w:val="en-US"/>
+        </w:rPr>
+      </w:pPr>
+    </w:p>
+    <w:p>
+      <w:pPr>
+        <w:rPr>
+          <w:lang w:val="en-US"/>
+        </w:rPr>
+      </w:pPr>
+      <w:r>
+        <w:rPr>
+          <w:lang w:val="en-US"/>
+        </w:rPr>
+        <w:t>So, a</w:t>
+      </w:r>
+      <w:r>
+        <w:rPr>
+          <w:lang w:val="en-US"/>
+        </w:rPr>
+        <w:t xml:space="preserve">re </w:t>
+      </w:r>
+      <w:r>
+        <w:rPr>
+          <w:lang w:val="en-US"/>
+        </w:rPr>
+        <w:t>w</w:t>
+      </w:r>
+      <w:r>
+        <w:rPr>
+          <w:lang w:val="en-US"/>
+        </w:rPr>
+        <w:t>inner-</w:t>
+      </w:r>
+      <w:r>
+        <w:rPr>
+          <w:lang w:val="en-US"/>
+        </w:rPr>
+        <w:t>t</w:t>
+      </w:r>
+      <w:r>
+        <w:rPr>
+          <w:lang w:val="en-US"/>
+        </w:rPr>
+        <w:t>ake-</w:t>
+      </w:r>
+      <w:r>
+        <w:rPr>
+          <w:lang w:val="en-US"/>
+        </w:rPr>
+        <w:t>a</w:t>
+      </w:r>
+      <w:r>
+        <w:rPr>
+          <w:lang w:val="en-US"/>
+        </w:rPr>
+        <w:t xml:space="preserve">ll </w:t>
+      </w:r>
+      <w:r>
+        <w:rPr>
+          <w:lang w:val="en-US"/>
+        </w:rPr>
+        <w:t>m</w:t>
+      </w:r>
+      <w:r>
+        <w:rPr>
+          <w:lang w:val="en-US"/>
+        </w:rPr>
+        <w:t xml:space="preserve">arkets </w:t>
+      </w:r>
+      <w:r>
+        <w:rPr>
+          <w:lang w:val="en-US"/>
+        </w:rPr>
+        <w:t>g</w:t>
+      </w:r>
+      <w:r>
+        <w:rPr>
+          <w:lang w:val="en-US"/>
+        </w:rPr>
+        <w:t xml:space="preserve">ood for </w:t>
+      </w:r>
+      <w:r>
+        <w:rPr>
+          <w:lang w:val="en-US"/>
+        </w:rPr>
+        <w:t>c</w:t>
+      </w:r>
+      <w:r>
+        <w:rPr>
+          <w:lang w:val="en-US"/>
+        </w:rPr>
+        <w:t>onsumers?</w:t>
+      </w:r>
+    </w:p>
+    <w:p>
+      <w:pPr>
+        <w:numPr>
+          <w:ilvl w:val="0"/>
+          <w:numId w:val="59"/>
+        </w:numPr>
+        <w:rPr>
+          <w:lang w:val="en-US"/>
+        </w:rPr>
+      </w:pPr>
+      <w:r>
+        <w:rPr>
+          <w:lang w:val="en-US"/>
+        </w:rPr>
+        <w:t>Economics typically promotes competition for the benefits it offers to consumers.</w:t>
+      </w:r>
+    </w:p>
+    <w:p>
+      <w:pPr>
+        <w:numPr>
+          <w:ilvl w:val="0"/>
+          <w:numId w:val="59"/>
+        </w:numPr>
+        <w:rPr>
+          <w:lang w:val="en-US"/>
+        </w:rPr>
+      </w:pPr>
+      <w:r>
+        <w:rPr>
+          <w:lang w:val="en-US"/>
+        </w:rPr>
+        <w:t>However, in cases where network externalities come into play, consumers may find more value when one technology dominates.</w:t>
+      </w:r>
+      <w:r>
+        <w:rPr>
+          <w:noProof/>
+          <w:lang w:val="en-US"/>
+        </w:rPr>
+        <w:t xml:space="preserve"> </w:t>
+      </w:r>
+    </w:p>
+    <w:p>
+      <w:pPr>
+        <w:rPr>
+          <w:lang w:val="en-US"/>
+        </w:rPr>
+      </w:pPr>
+      <w:r>
+        <w:rPr>
+          <w:lang w:val="en-US"/>
+        </w:rPr>
+        <w:drawing>
+          <wp:anchor distT="0" distB="0" distL="114300" distR="114300" simplePos="0" relativeHeight="251711488" behindDoc="0" locked="0" layoutInCell="1" allowOverlap="1" wp14:anchorId="36DCCF9F" wp14:editId="50EE2235">
+            <wp:simplePos x="0" y="0"/>
+            <wp:positionH relativeFrom="column">
+              <wp:posOffset>4454399</wp:posOffset>
+            </wp:positionH>
+            <wp:positionV relativeFrom="paragraph">
+              <wp:posOffset>321310</wp:posOffset>
+            </wp:positionV>
+            <wp:extent cx="2113915" cy="1558925"/>
+            <wp:effectExtent l="0" t="0" r="635" b="3175"/>
+            <wp:wrapSquare wrapText="bothSides"/>
+            <wp:docPr id="64232936" name="Immagine 1" descr="Immagine che contiene diagramma, linea, testo, schizzo&#10;&#10;Descrizione generata automaticamente"/>
+            <wp:cNvGraphicFramePr>
+              <a:graphicFrameLocks xmlns:a="http://schemas.openxmlformats.org/drawingml/2006/main" noChangeAspect="1"/>
+            </wp:cNvGraphicFramePr>
+            <a:graphic xmlns:a="http://schemas.openxmlformats.org/drawingml/2006/main">
+              <a:graphicData uri="http://schemas.openxmlformats.org/drawingml/2006/picture">
+                <pic:pic xmlns:pic="http://schemas.openxmlformats.org/drawingml/2006/picture">
+                  <pic:nvPicPr>
+                    <pic:cNvPr id="64232936" name="Immagine 1" descr="Immagine che contiene diagramma, linea, testo, schizzo&#10;&#10;Descrizione generata automaticamente"/>
+                    <pic:cNvPicPr/>
+                  </pic:nvPicPr>
+                  <pic:blipFill>
+                    <a:blip r:embed="rId39"/>
+                    <a:stretch>
+                      <a:fillRect/>
+                    </a:stretch>
+                  </pic:blipFill>
+                  <pic:spPr>
+                    <a:xfrm>
+                      <a:off x="0" y="0"/>
+                      <a:ext cx="2113915" cy="1558925"/>
+                    </a:xfrm>
+                    <a:prstGeom prst="rect">
+                      <a:avLst/>
+                    </a:prstGeom>
+                  </pic:spPr>
+                </pic:pic>
+              </a:graphicData>
+            </a:graphic>
+            <wp14:sizeRelH relativeFrom="margin">
+              <wp14:pctWidth>0</wp14:pctWidth>
+            </wp14:sizeRelH>
+            <wp14:sizeRelV relativeFrom="margin">
+              <wp14:pctHeight>0</wp14:pctHeight>
+            </wp14:sizeRelV>
+          </wp:anchor>
+        </w:drawing>
+      </w:r>
+      <w:r>
+        <w:rPr>
+          <w:lang w:val="en-US"/>
+        </w:rPr>
+        <w:t>Another question</w:t>
+      </w:r>
+      <w:r>
+        <w:rPr>
+          <w:lang w:val="en-US"/>
+        </w:rPr>
+        <w:t>: Should the government intervene when network externalities result in a natural monopoly?</w:t>
+      </w:r>
+    </w:p>
+    <w:p>
+      <w:pPr>
+        <w:numPr>
+          <w:ilvl w:val="0"/>
+          <w:numId w:val="60"/>
+        </w:numPr>
+        <w:rPr>
+          <w:lang w:val="en-US"/>
+        </w:rPr>
+      </w:pPr>
+      <w:r>
+        <w:rPr>
+          <w:lang w:val="en-US"/>
+        </w:rPr>
+        <w:t>Network externality benefits to consumers increase as the cumulative market share of a technology grows.</w:t>
+      </w:r>
+    </w:p>
+    <w:p>
+      <w:pPr>
+        <w:numPr>
+          <w:ilvl w:val="0"/>
+          <w:numId w:val="60"/>
+        </w:numPr>
+        <w:rPr>
+          <w:lang w:val="en-US"/>
+        </w:rPr>
+      </w:pPr>
+      <w:r>
+        <w:rPr>
+          <w:lang w:val="en-US"/>
+        </w:rPr>
+        <w:t>There's also a rising potential for monopoly costs to customers, such as price gouging and restricted product variety</w:t>
+      </w:r>
+      <w:r>
+        <w:rPr>
+          <w:lang w:val="en-US"/>
+        </w:rPr>
+        <w:t xml:space="preserve"> thanks to cumulative market share</w:t>
+      </w:r>
+      <w:r>
+        <w:rPr>
+          <w:lang w:val="en-US"/>
+        </w:rPr>
+        <w:t>.</w:t>
+      </w:r>
+    </w:p>
+    <w:p>
+      <w:pPr>
+        <w:numPr>
+          <w:ilvl w:val="0"/>
+          <w:numId w:val="60"/>
+        </w:numPr>
+        <w:rPr>
+          <w:lang w:val="en-US"/>
+        </w:rPr>
+      </w:pPr>
+      <w:r>
+        <w:rPr>
+          <w:lang w:val="en-US"/>
+        </w:rPr>
+        <w:t>Network externality benefits tend to grow logistically, while potential monopoly costs grow exponentially.</w:t>
+      </w:r>
+    </w:p>
+    <w:p>
+      <w:pPr>
+        <w:numPr>
+          <w:ilvl w:val="0"/>
+          <w:numId w:val="60"/>
+        </w:numPr>
+      </w:pPr>
+      <w:r>
+        <w:rPr>
+          <w:lang w:val="en-US"/>
+        </w:rPr>
+        <w:t xml:space="preserve">When monopoly costs outweigh network externality benefits, government intervention may be justified. </w:t>
+      </w:r>
+      <w:r>
+        <w:t>The optimal market share occurs where these lines intersect.</w:t>
+      </w:r>
+    </w:p>
+    <w:p>
+      <w:pPr>
+        <w:rPr>
+          <w:lang w:val="en-US"/>
+        </w:rPr>
+      </w:pPr>
+      <w:r>
+        <w:rPr>
+          <w:lang w:val="en-US"/>
+        </w:rPr>
+        <w:t xml:space="preserve">In some markets, </w:t>
+      </w:r>
+      <w:r>
+        <w:rPr>
+          <w:u w:val="single"/>
+          <w:lang w:val="en-US"/>
+        </w:rPr>
+        <w:t>modularity</w:t>
+      </w:r>
+      <w:r>
+        <w:rPr>
+          <w:lang w:val="en-US"/>
+        </w:rPr>
+        <w:t xml:space="preserve"> is used to create a platform ecosystem where multiple firms contribute to a product system.</w:t>
+      </w:r>
+      <w:r>
+        <w:rPr>
+          <w:lang w:val="en-US"/>
+        </w:rPr>
+        <w:t xml:space="preserve"> </w:t>
+      </w:r>
+      <w:r>
+        <w:rPr>
+          <w:i/>
+          <w:iCs/>
+          <w:lang w:val="en-US"/>
+        </w:rPr>
+        <w:t>Modular systems</w:t>
+      </w:r>
+      <w:r>
+        <w:rPr>
+          <w:lang w:val="en-US"/>
+        </w:rPr>
+        <w:t xml:space="preserve"> are those that can be separated and recombined to alter their configuration, scale, or functions. </w:t>
+      </w:r>
+    </w:p>
+    <w:p>
+      <w:pPr>
+        <w:pStyle w:val="Paragrafoelenco"/>
+        <w:numPr>
+          <w:ilvl w:val="0"/>
+          <w:numId w:val="4"/>
+        </w:numPr>
+        <w:rPr>
+          <w:lang w:val="en-US"/>
+        </w:rPr>
+      </w:pPr>
+      <w:r>
+        <w:rPr>
+          <w:lang w:val="en-US"/>
+        </w:rPr>
+        <w:t>Standardized interfaces ensure compatibility</w:t>
+      </w:r>
+    </w:p>
+    <w:p>
+      <w:pPr>
+        <w:pStyle w:val="Paragrafoelenco"/>
+        <w:numPr>
+          <w:ilvl w:val="0"/>
+          <w:numId w:val="4"/>
+        </w:numPr>
+        <w:rPr>
+          <w:lang w:val="en-US"/>
+        </w:rPr>
+      </w:pPr>
+      <w:r>
+        <w:rPr>
+          <w:lang w:val="en-US"/>
+        </w:rPr>
+        <w:t>I</w:t>
+      </w:r>
+      <w:r>
+        <w:rPr>
+          <w:lang w:val="en-US"/>
+        </w:rPr>
+        <w:t>n some product systems modularity enables components from different producers to be recombined (for example, smartphones with different apps); in others only components from a single firm are recombined (for example, Ikea shelving systems)</w:t>
+      </w:r>
+    </w:p>
+    <w:p>
+      <w:pPr>
+        <w:rPr>
+          <w:lang w:val="en-US"/>
+        </w:rPr>
+      </w:pPr>
+      <w:r>
+        <w:rPr>
+          <w:lang w:val="en-US"/>
+        </w:rPr>
+        <w:t>Modularity is more valuable when there are</w:t>
+      </w:r>
+      <w:r>
+        <w:rPr>
+          <w:lang w:val="en-US"/>
+        </w:rPr>
+        <w:t>:</w:t>
+      </w:r>
+    </w:p>
+    <w:p>
+      <w:pPr>
+        <w:pStyle w:val="Paragrafoelenco"/>
+        <w:numPr>
+          <w:ilvl w:val="0"/>
+          <w:numId w:val="4"/>
+        </w:numPr>
+        <w:rPr>
+          <w:lang w:val="en-US"/>
+        </w:rPr>
+      </w:pPr>
+      <w:r>
+        <w:rPr>
+          <w:lang w:val="en-US"/>
+        </w:rPr>
+        <w:t>diverse technological options that can be recombined</w:t>
+      </w:r>
+    </w:p>
+    <w:p>
+      <w:pPr>
+        <w:pStyle w:val="Paragrafoelenco"/>
+        <w:numPr>
+          <w:ilvl w:val="0"/>
+          <w:numId w:val="4"/>
+        </w:numPr>
+        <w:rPr>
+          <w:lang w:val="en-US"/>
+        </w:rPr>
+      </w:pPr>
+      <w:r>
+        <w:rPr>
+          <w:lang w:val="en-US"/>
+        </w:rPr>
+        <w:t>when customers have varying preferences</w:t>
+      </w:r>
+    </w:p>
+    <w:p>
+      <w:pPr>
+        <w:rPr>
+          <w:lang w:val="en-US"/>
+        </w:rPr>
+      </w:pPr>
+      <w:r>
+        <w:rPr>
+          <w:lang w:val="en-US"/>
+        </w:rPr>
+        <w:br w:type="page"/>
+      </w:r>
+    </w:p>
+    <w:p>
+      <w:pPr>
+        <w:rPr>
+          <w:lang w:val="en-US"/>
+        </w:rPr>
+      </w:pPr>
+      <w:r>
+        <w:rPr>
+          <w:lang w:val="en-US"/>
+        </w:rPr>
+        <w:lastRenderedPageBreak/>
+        <w:t>In platform competition for modularity (in the slide, examples for videogame consoles/mobile phones):</w:t>
+      </w:r>
+    </w:p>
+    <w:p>
+      <w:pPr>
+        <w:pStyle w:val="Paragrafoelenco"/>
+        <w:numPr>
+          <w:ilvl w:val="0"/>
+          <w:numId w:val="4"/>
+        </w:numPr>
+        <w:rPr>
+          <w:lang w:val="en-US"/>
+        </w:rPr>
+      </w:pPr>
+      <w:r>
+        <w:rPr>
+          <w:lang w:val="en-US"/>
+        </w:rPr>
+        <w:t>Traditional integrated product bundles involve a provider attempting to meet buyers' needs internally, without customization or external compatibility.</w:t>
+      </w:r>
+    </w:p>
+    <w:p>
+      <w:pPr>
+        <w:pStyle w:val="Paragrafoelenco"/>
+        <w:numPr>
+          <w:ilvl w:val="0"/>
+          <w:numId w:val="4"/>
+        </w:numPr>
+        <w:rPr>
+          <w:lang w:val="en-US"/>
+        </w:rPr>
+      </w:pPr>
+      <w:r>
+        <w:rPr>
+          <w:lang w:val="en-US"/>
+        </w:rPr>
+        <w:t>Compatibility with third-party expand options for the user</w:t>
+      </w:r>
+    </w:p>
+    <w:p>
+      <w:pPr>
+        <w:pStyle w:val="Paragrafoelenco"/>
+        <w:numPr>
+          <w:ilvl w:val="0"/>
+          <w:numId w:val="4"/>
+        </w:numPr>
+        <w:rPr>
+          <w:lang w:val="en-US"/>
+        </w:rPr>
+      </w:pPr>
+      <w:r>
+        <w:rPr>
+          <w:lang w:val="en-US"/>
+        </w:rPr>
+        <w:t>Complementary resources in the ecosystem allow even more configuration options</w:t>
+      </w:r>
+    </w:p>
+    <w:p>
+      <w:pPr>
+        <w:rPr>
+          <w:lang w:val="en-US"/>
+        </w:rPr>
+      </w:pPr>
+      <w:r>
+        <w:rPr>
+          <w:lang w:val="en-US"/>
+        </w:rPr>
+        <w:t xml:space="preserve">In a </w:t>
+      </w:r>
+      <w:r>
+        <w:rPr>
+          <w:i/>
+          <w:iCs/>
+          <w:lang w:val="en-US"/>
+        </w:rPr>
+        <w:t>platform ecosystem</w:t>
+      </w:r>
+      <w:r>
+        <w:rPr>
+          <w:lang w:val="en-US"/>
+        </w:rPr>
+        <w:t>, a core product (e.g., a video game console) mediates the relationship between various components or complements (e.g., video games, peripherals) and end-users.</w:t>
+      </w:r>
+    </w:p>
+    <w:p>
+      <w:pPr>
+        <w:pStyle w:val="Paragrafoelenco"/>
+        <w:numPr>
+          <w:ilvl w:val="0"/>
+          <w:numId w:val="4"/>
+        </w:numPr>
+        <w:rPr>
+          <w:lang w:val="en-US"/>
+        </w:rPr>
+      </w:pPr>
+      <w:r>
+        <w:rPr>
+          <w:lang w:val="en-US"/>
+        </w:rPr>
+        <w:t>The boundaries of a platform can be well-defined with stable members or flexible and ever-changing.</w:t>
+      </w:r>
+    </w:p>
+    <w:p>
+      <w:pPr>
+        <w:pStyle w:val="Paragrafoelenco"/>
+        <w:numPr>
+          <w:ilvl w:val="0"/>
+          <w:numId w:val="4"/>
+        </w:numPr>
+        <w:rPr>
+          <w:lang w:val="en-US"/>
+        </w:rPr>
+      </w:pPr>
+      <w:r>
+        <w:rPr>
+          <w:lang w:val="en-US"/>
+        </w:rPr>
+        <w:t>The success of all ecosystem members depends partly on the success of others.</w:t>
+      </w:r>
+    </w:p>
+    <w:p>
+      <w:pPr>
+        <w:pStyle w:val="Paragrafoelenco"/>
+        <w:numPr>
+          <w:ilvl w:val="0"/>
+          <w:numId w:val="4"/>
+        </w:numPr>
+        <w:rPr>
+          <w:lang w:val="en-US"/>
+        </w:rPr>
+      </w:pPr>
+      <w:r>
+        <w:rPr>
+          <w:lang w:val="en-US"/>
+        </w:rPr>
+        <w:t>Members often invest in co-specialization or exclusivity agreements within the ecosystem.</w:t>
+      </w:r>
+    </w:p>
+    <w:p>
+      <w:pPr>
+        <w:rPr>
+          <w:lang w:val="en-US"/>
+        </w:rPr>
+      </w:pPr>
+      <w:r>
+        <w:rPr>
+          <w:lang w:val="en-US"/>
+        </w:rPr>
+        <w:t>Platform ecosystems aim to balance pure modularity and pure integration</w:t>
+      </w:r>
+      <w:r>
+        <w:rPr>
+          <w:lang w:val="en-US"/>
+        </w:rPr>
+        <w:t>:</w:t>
+      </w:r>
+    </w:p>
+    <w:p>
+      <w:pPr>
+        <w:pStyle w:val="Paragrafoelenco"/>
+        <w:numPr>
+          <w:ilvl w:val="0"/>
+          <w:numId w:val="4"/>
+        </w:numPr>
+        <w:rPr>
+          <w:lang w:val="en-US"/>
+        </w:rPr>
+      </w:pPr>
+      <w:r>
+        <w:rPr>
+          <w:i/>
+          <w:iCs/>
+          <w:lang w:val="en-US"/>
+        </w:rPr>
+        <w:t>Pure modularity</w:t>
+      </w:r>
+      <w:r>
+        <w:rPr>
+          <w:lang w:val="en-US"/>
+        </w:rPr>
+        <w:t xml:space="preserve"> involves combinations happening in the market, offering choice and reconfigurability, fostering competition, but with uncertain quality and compatibility.</w:t>
+      </w:r>
+    </w:p>
+    <w:p>
+      <w:pPr>
+        <w:pStyle w:val="Paragrafoelenco"/>
+        <w:numPr>
+          <w:ilvl w:val="0"/>
+          <w:numId w:val="4"/>
+        </w:numPr>
+        <w:rPr>
+          <w:lang w:val="en-US"/>
+        </w:rPr>
+      </w:pPr>
+      <w:r>
+        <w:rPr>
+          <w:lang w:val="en-US"/>
+        </w:rPr>
+        <w:drawing>
+          <wp:anchor distT="0" distB="0" distL="114300" distR="114300" simplePos="0" relativeHeight="251713536" behindDoc="0" locked="0" layoutInCell="1" allowOverlap="1" wp14:anchorId="505ADF8C" wp14:editId="32CDF1C9">
+            <wp:simplePos x="0" y="0"/>
+            <wp:positionH relativeFrom="column">
+              <wp:posOffset>862072</wp:posOffset>
+            </wp:positionH>
+            <wp:positionV relativeFrom="paragraph">
+              <wp:posOffset>456565</wp:posOffset>
+            </wp:positionV>
+            <wp:extent cx="4305300" cy="2040255"/>
+            <wp:effectExtent l="0" t="0" r="0" b="0"/>
+            <wp:wrapSquare wrapText="bothSides"/>
+            <wp:docPr id="487467853" name="Immagine 1" descr="Immagine che contiene testo, schermata, Carattere&#10;&#10;Descrizione generata automaticamente"/>
+            <wp:cNvGraphicFramePr>
+              <a:graphicFrameLocks xmlns:a="http://schemas.openxmlformats.org/drawingml/2006/main" noChangeAspect="1"/>
+            </wp:cNvGraphicFramePr>
+            <a:graphic xmlns:a="http://schemas.openxmlformats.org/drawingml/2006/main">
+              <a:graphicData uri="http://schemas.openxmlformats.org/drawingml/2006/picture">
+                <pic:pic xmlns:pic="http://schemas.openxmlformats.org/drawingml/2006/picture">
+                  <pic:nvPicPr>
+                    <pic:cNvPr id="487467853" name="Immagine 1" descr="Immagine che contiene testo, schermata, Carattere&#10;&#10;Descrizione generata automaticamente"/>
+                    <pic:cNvPicPr/>
+                  </pic:nvPicPr>
+                  <pic:blipFill>
+                    <a:blip r:embed="rId40"/>
+                    <a:stretch>
+                      <a:fillRect/>
+                    </a:stretch>
+                  </pic:blipFill>
+                  <pic:spPr>
+                    <a:xfrm>
+                      <a:off x="0" y="0"/>
+                      <a:ext cx="4305300" cy="2040255"/>
+                    </a:xfrm>
+                    <a:prstGeom prst="rect">
+                      <a:avLst/>
+                    </a:prstGeom>
+                  </pic:spPr>
+                </pic:pic>
+              </a:graphicData>
+            </a:graphic>
+            <wp14:sizeRelH relativeFrom="margin">
+              <wp14:pctWidth>0</wp14:pctWidth>
+            </wp14:sizeRelH>
+            <wp14:sizeRelV relativeFrom="margin">
+              <wp14:pctHeight>0</wp14:pctHeight>
+            </wp14:sizeRelV>
+          </wp:anchor>
+        </w:drawing>
+      </w:r>
+      <w:r>
+        <w:rPr>
+          <w:i/>
+          <w:iCs/>
+          <w:lang w:val="en-US"/>
+        </w:rPr>
+        <w:t>Pure integration</w:t>
+      </w:r>
+      <w:r>
+        <w:rPr>
+          <w:lang w:val="en-US"/>
+        </w:rPr>
+        <w:t xml:space="preserve"> means the combination is predetermined by a firm, there's no reconfiguration, no competition, but high co-specialization for optimized components.</w:t>
+      </w:r>
+    </w:p>
+    <w:p>
+      <w:pPr>
+        <w:rPr>
+          <w:lang w:val="en-US"/>
+        </w:rPr>
+      </w:pPr>
     </w:p>
     <w:p>
       <w:pPr>
@@ -21436,19 +23881,7 @@
         <w:rPr>
           <w:lang w:val="en-US"/>
         </w:rPr>
-        <w:t xml:space="preserve">(Chapter </w:t>
-      </w:r>
-      <w:r>
-        <w:rPr>
-          <w:lang w:val="en-US"/>
-        </w:rPr>
-        <w:t>8</w:t>
-      </w:r>
-      <w:r>
-        <w:rPr>
-          <w:lang w:val="en-US"/>
-        </w:rPr>
-        <w:t>)</w:t>
+        <w:t>(Chapter 8)</w:t>
       </w:r>
       <w:bookmarkEnd w:id="9"/>
     </w:p>
@@ -21467,8 +23900,8 @@
       </w:pPr>
     </w:p>
     <w:sectPr>
-      <w:headerReference w:type="default" r:id="rId31"/>
-      <w:footerReference w:type="default" r:id="rId32"/>
+      <w:headerReference w:type="default" r:id="rId41"/>
+      <w:footerReference w:type="default" r:id="rId42"/>
       <w:pgSz w:w="11906" w:h="16838"/>
       <w:pgMar w:top="1417" w:right="1134" w:bottom="1134" w:left="1134" w:header="708" w:footer="708" w:gutter="0"/>
       <w:pgNumType w:start="0"/>
@@ -22274,6 +24707,272 @@
     </w:lvl>
   </w:abstractNum>
   <w:abstractNum w:abstractNumId="6" w15:restartNumberingAfterBreak="0">
+    <w:nsid w:val="0A906FEF"/>
+    <w:multiLevelType w:val="multilevel"/>
+    <w:tmpl w:val="E506D578"/>
+    <w:lvl w:ilvl="0">
+      <w:start w:val="1"/>
+      <w:numFmt w:val="bullet"/>
+      <w:lvlText w:val=""/>
+      <w:lvlJc w:val="left"/>
+      <w:pPr>
+        <w:tabs>
+          <w:tab w:val="num" w:pos="720"/>
+        </w:tabs>
+        <w:ind w:left="720" w:hanging="360"/>
+      </w:pPr>
+      <w:rPr>
+        <w:rFonts w:ascii="Symbol" w:hAnsi="Symbol" w:hint="default"/>
+        <w:sz w:val="20"/>
+      </w:rPr>
+    </w:lvl>
+    <w:lvl w:ilvl="1" w:tentative="1">
+      <w:start w:val="1"/>
+      <w:numFmt w:val="bullet"/>
+      <w:lvlText w:val=""/>
+      <w:lvlJc w:val="left"/>
+      <w:pPr>
+        <w:tabs>
+          <w:tab w:val="num" w:pos="1440"/>
+        </w:tabs>
+        <w:ind w:left="1440" w:hanging="360"/>
+      </w:pPr>
+      <w:rPr>
+        <w:rFonts w:ascii="Symbol" w:hAnsi="Symbol" w:hint="default"/>
+        <w:sz w:val="20"/>
+      </w:rPr>
+    </w:lvl>
+    <w:lvl w:ilvl="2" w:tentative="1">
+      <w:start w:val="1"/>
+      <w:numFmt w:val="bullet"/>
+      <w:lvlText w:val=""/>
+      <w:lvlJc w:val="left"/>
+      <w:pPr>
+        <w:tabs>
+          <w:tab w:val="num" w:pos="2160"/>
+        </w:tabs>
+        <w:ind w:left="2160" w:hanging="360"/>
+      </w:pPr>
+      <w:rPr>
+        <w:rFonts w:ascii="Symbol" w:hAnsi="Symbol" w:hint="default"/>
+        <w:sz w:val="20"/>
+      </w:rPr>
+    </w:lvl>
+    <w:lvl w:ilvl="3" w:tentative="1">
+      <w:start w:val="1"/>
+      <w:numFmt w:val="bullet"/>
+      <w:lvlText w:val=""/>
+      <w:lvlJc w:val="left"/>
+      <w:pPr>
+        <w:tabs>
+          <w:tab w:val="num" w:pos="2880"/>
+        </w:tabs>
+        <w:ind w:left="2880" w:hanging="360"/>
+      </w:pPr>
+      <w:rPr>
+        <w:rFonts w:ascii="Symbol" w:hAnsi="Symbol" w:hint="default"/>
+        <w:sz w:val="20"/>
+      </w:rPr>
+    </w:lvl>
+    <w:lvl w:ilvl="4" w:tentative="1">
+      <w:start w:val="1"/>
+      <w:numFmt w:val="bullet"/>
+      <w:lvlText w:val=""/>
+      <w:lvlJc w:val="left"/>
+      <w:pPr>
+        <w:tabs>
+          <w:tab w:val="num" w:pos="3600"/>
+        </w:tabs>
+        <w:ind w:left="3600" w:hanging="360"/>
+      </w:pPr>
+      <w:rPr>
+        <w:rFonts w:ascii="Symbol" w:hAnsi="Symbol" w:hint="default"/>
+        <w:sz w:val="20"/>
+      </w:rPr>
+    </w:lvl>
+    <w:lvl w:ilvl="5" w:tentative="1">
+      <w:start w:val="1"/>
+      <w:numFmt w:val="bullet"/>
+      <w:lvlText w:val=""/>
+      <w:lvlJc w:val="left"/>
+      <w:pPr>
+        <w:tabs>
+          <w:tab w:val="num" w:pos="4320"/>
+        </w:tabs>
+        <w:ind w:left="4320" w:hanging="360"/>
+      </w:pPr>
+      <w:rPr>
+        <w:rFonts w:ascii="Symbol" w:hAnsi="Symbol" w:hint="default"/>
+        <w:sz w:val="20"/>
+      </w:rPr>
+    </w:lvl>
+    <w:lvl w:ilvl="6" w:tentative="1">
+      <w:start w:val="1"/>
+      <w:numFmt w:val="bullet"/>
+      <w:lvlText w:val=""/>
+      <w:lvlJc w:val="left"/>
+      <w:pPr>
+        <w:tabs>
+          <w:tab w:val="num" w:pos="5040"/>
+        </w:tabs>
+        <w:ind w:left="5040" w:hanging="360"/>
+      </w:pPr>
+      <w:rPr>
+        <w:rFonts w:ascii="Symbol" w:hAnsi="Symbol" w:hint="default"/>
+        <w:sz w:val="20"/>
+      </w:rPr>
+    </w:lvl>
+    <w:lvl w:ilvl="7" w:tentative="1">
+      <w:start w:val="1"/>
+      <w:numFmt w:val="bullet"/>
+      <w:lvlText w:val=""/>
+      <w:lvlJc w:val="left"/>
+      <w:pPr>
+        <w:tabs>
+          <w:tab w:val="num" w:pos="5760"/>
+        </w:tabs>
+        <w:ind w:left="5760" w:hanging="360"/>
+      </w:pPr>
+      <w:rPr>
+        <w:rFonts w:ascii="Symbol" w:hAnsi="Symbol" w:hint="default"/>
+        <w:sz w:val="20"/>
+      </w:rPr>
+    </w:lvl>
+    <w:lvl w:ilvl="8" w:tentative="1">
+      <w:start w:val="1"/>
+      <w:numFmt w:val="bullet"/>
+      <w:lvlText w:val=""/>
+      <w:lvlJc w:val="left"/>
+      <w:pPr>
+        <w:tabs>
+          <w:tab w:val="num" w:pos="6480"/>
+        </w:tabs>
+        <w:ind w:left="6480" w:hanging="360"/>
+      </w:pPr>
+      <w:rPr>
+        <w:rFonts w:ascii="Symbol" w:hAnsi="Symbol" w:hint="default"/>
+        <w:sz w:val="20"/>
+      </w:rPr>
+    </w:lvl>
+  </w:abstractNum>
+  <w:abstractNum w:abstractNumId="7" w15:restartNumberingAfterBreak="0">
+    <w:nsid w:val="0C030480"/>
+    <w:multiLevelType w:val="multilevel"/>
+    <w:tmpl w:val="8364226A"/>
+    <w:lvl w:ilvl="0">
+      <w:start w:val="1"/>
+      <w:numFmt w:val="decimal"/>
+      <w:lvlText w:val="%1."/>
+      <w:lvlJc w:val="left"/>
+      <w:pPr>
+        <w:tabs>
+          <w:tab w:val="num" w:pos="720"/>
+        </w:tabs>
+        <w:ind w:left="720" w:hanging="360"/>
+      </w:pPr>
+    </w:lvl>
+    <w:lvl w:ilvl="1">
+      <w:start w:val="1"/>
+      <w:numFmt w:val="bullet"/>
+      <w:lvlText w:val=""/>
+      <w:lvlJc w:val="left"/>
+      <w:pPr>
+        <w:tabs>
+          <w:tab w:val="num" w:pos="1440"/>
+        </w:tabs>
+        <w:ind w:left="1440" w:hanging="360"/>
+      </w:pPr>
+      <w:rPr>
+        <w:rFonts w:ascii="Symbol" w:hAnsi="Symbol" w:hint="default"/>
+        <w:sz w:val="20"/>
+      </w:rPr>
+    </w:lvl>
+    <w:lvl w:ilvl="2">
+      <w:start w:val="1"/>
+      <w:numFmt w:val="decimal"/>
+      <w:lvlText w:val="%3."/>
+      <w:lvlJc w:val="left"/>
+      <w:pPr>
+        <w:tabs>
+          <w:tab w:val="num" w:pos="2160"/>
+        </w:tabs>
+        <w:ind w:left="2160" w:hanging="360"/>
+      </w:pPr>
+    </w:lvl>
+    <w:lvl w:ilvl="3" w:tentative="1">
+      <w:start w:val="1"/>
+      <w:numFmt w:val="decimal"/>
+      <w:lvlText w:val="%4."/>
+      <w:lvlJc w:val="left"/>
+      <w:pPr>
+        <w:tabs>
+          <w:tab w:val="num" w:pos="2880"/>
+        </w:tabs>
+        <w:ind w:left="2880" w:hanging="360"/>
+      </w:pPr>
+    </w:lvl>
+    <w:lvl w:ilvl="4" w:tentative="1">
+      <w:start w:val="1"/>
+      <w:numFmt w:val="decimal"/>
+      <w:lvlText w:val="%5."/>
+      <w:lvlJc w:val="left"/>
+      <w:pPr>
+        <w:tabs>
+          <w:tab w:val="num" w:pos="3600"/>
+        </w:tabs>
+        <w:ind w:left="3600" w:hanging="360"/>
+      </w:pPr>
+    </w:lvl>
+    <w:lvl w:ilvl="5" w:tentative="1">
+      <w:start w:val="1"/>
+      <w:numFmt w:val="decimal"/>
+      <w:lvlText w:val="%6."/>
+      <w:lvlJc w:val="left"/>
+      <w:pPr>
+        <w:tabs>
+          <w:tab w:val="num" w:pos="4320"/>
+        </w:tabs>
+        <w:ind w:left="4320" w:hanging="360"/>
+      </w:pPr>
+    </w:lvl>
+    <w:lvl w:ilvl="6" w:tentative="1">
+      <w:start w:val="1"/>
+      <w:numFmt w:val="decimal"/>
+      <w:lvlText w:val="%7."/>
+      <w:lvlJc w:val="left"/>
+      <w:pPr>
+        <w:tabs>
+          <w:tab w:val="num" w:pos="5040"/>
+        </w:tabs>
+        <w:ind w:left="5040" w:hanging="360"/>
+      </w:pPr>
+    </w:lvl>
+    <w:lvl w:ilvl="7" w:tentative="1">
+      <w:start w:val="1"/>
+      <w:numFmt w:val="decimal"/>
+      <w:lvlText w:val="%8."/>
+      <w:lvlJc w:val="left"/>
+      <w:pPr>
+        <w:tabs>
+          <w:tab w:val="num" w:pos="5760"/>
+        </w:tabs>
+        <w:ind w:left="5760" w:hanging="360"/>
+      </w:pPr>
+    </w:lvl>
+    <w:lvl w:ilvl="8" w:tentative="1">
+      <w:start w:val="1"/>
+      <w:numFmt w:val="decimal"/>
+      <w:lvlText w:val="%9."/>
+      <w:lvlJc w:val="left"/>
+      <w:pPr>
+        <w:tabs>
+          <w:tab w:val="num" w:pos="6480"/>
+        </w:tabs>
+        <w:ind w:left="6480" w:hanging="360"/>
+      </w:pPr>
+    </w:lvl>
+  </w:abstractNum>
+  <w:abstractNum w:abstractNumId="8" w15:restartNumberingAfterBreak="0">
     <w:nsid w:val="0EB31822"/>
     <w:multiLevelType w:val="hybridMultilevel"/>
     <w:tmpl w:val="F16A2298"/>
@@ -22386,7 +25085,7 @@
       </w:rPr>
     </w:lvl>
   </w:abstractNum>
-  <w:abstractNum w:abstractNumId="7" w15:restartNumberingAfterBreak="0">
+  <w:abstractNum w:abstractNumId="9" w15:restartNumberingAfterBreak="0">
     <w:nsid w:val="0EC53E0B"/>
     <w:multiLevelType w:val="hybridMultilevel"/>
     <w:tmpl w:val="02B2C6DA"/>
@@ -22475,7 +25174,7 @@
       </w:pPr>
     </w:lvl>
   </w:abstractNum>
-  <w:abstractNum w:abstractNumId="8" w15:restartNumberingAfterBreak="0">
+  <w:abstractNum w:abstractNumId="10" w15:restartNumberingAfterBreak="0">
     <w:nsid w:val="1482775B"/>
     <w:multiLevelType w:val="multilevel"/>
     <w:tmpl w:val="0EBA3C40"/>
@@ -22570,7 +25269,156 @@
       </w:pPr>
     </w:lvl>
   </w:abstractNum>
-  <w:abstractNum w:abstractNumId="9" w15:restartNumberingAfterBreak="0">
+  <w:abstractNum w:abstractNumId="11" w15:restartNumberingAfterBreak="0">
+    <w:nsid w:val="16700D93"/>
+    <w:multiLevelType w:val="multilevel"/>
+    <w:tmpl w:val="E9A054F2"/>
+    <w:lvl w:ilvl="0">
+      <w:start w:val="1"/>
+      <w:numFmt w:val="bullet"/>
+      <w:lvlText w:val=""/>
+      <w:lvlJc w:val="left"/>
+      <w:pPr>
+        <w:tabs>
+          <w:tab w:val="num" w:pos="720"/>
+        </w:tabs>
+        <w:ind w:left="720" w:hanging="360"/>
+      </w:pPr>
+      <w:rPr>
+        <w:rFonts w:ascii="Symbol" w:hAnsi="Symbol" w:hint="default"/>
+        <w:sz w:val="20"/>
+      </w:rPr>
+    </w:lvl>
+    <w:lvl w:ilvl="1" w:tentative="1">
+      <w:start w:val="1"/>
+      <w:numFmt w:val="bullet"/>
+      <w:lvlText w:val=""/>
+      <w:lvlJc w:val="left"/>
+      <w:pPr>
+        <w:tabs>
+          <w:tab w:val="num" w:pos="1440"/>
+        </w:tabs>
+        <w:ind w:left="1440" w:hanging="360"/>
+      </w:pPr>
+      <w:rPr>
+        <w:rFonts w:ascii="Symbol" w:hAnsi="Symbol" w:hint="default"/>
+        <w:sz w:val="20"/>
+      </w:rPr>
+    </w:lvl>
+    <w:lvl w:ilvl="2" w:tentative="1">
+      <w:start w:val="1"/>
+      <w:numFmt w:val="bullet"/>
+      <w:lvlText w:val=""/>
+      <w:lvlJc w:val="left"/>
+      <w:pPr>
+        <w:tabs>
+          <w:tab w:val="num" w:pos="2160"/>
+        </w:tabs>
+        <w:ind w:left="2160" w:hanging="360"/>
+      </w:pPr>
+      <w:rPr>
+        <w:rFonts w:ascii="Symbol" w:hAnsi="Symbol" w:hint="default"/>
+        <w:sz w:val="20"/>
+      </w:rPr>
+    </w:lvl>
+    <w:lvl w:ilvl="3" w:tentative="1">
+      <w:start w:val="1"/>
+      <w:numFmt w:val="bullet"/>
+      <w:lvlText w:val=""/>
+      <w:lvlJc w:val="left"/>
+      <w:pPr>
+        <w:tabs>
+          <w:tab w:val="num" w:pos="2880"/>
+        </w:tabs>
+        <w:ind w:left="2880" w:hanging="360"/>
+      </w:pPr>
+      <w:rPr>
+        <w:rFonts w:ascii="Symbol" w:hAnsi="Symbol" w:hint="default"/>
+        <w:sz w:val="20"/>
+      </w:rPr>
+    </w:lvl>
+    <w:lvl w:ilvl="4" w:tentative="1">
+      <w:start w:val="1"/>
+      <w:numFmt w:val="bullet"/>
+      <w:lvlText w:val=""/>
+      <w:lvlJc w:val="left"/>
+      <w:pPr>
+        <w:tabs>
+          <w:tab w:val="num" w:pos="3600"/>
+        </w:tabs>
+        <w:ind w:left="3600" w:hanging="360"/>
+      </w:pPr>
+      <w:rPr>
+        <w:rFonts w:ascii="Symbol" w:hAnsi="Symbol" w:hint="default"/>
+        <w:sz w:val="20"/>
+      </w:rPr>
+    </w:lvl>
+    <w:lvl w:ilvl="5" w:tentative="1">
+      <w:start w:val="1"/>
+      <w:numFmt w:val="bullet"/>
+      <w:lvlText w:val=""/>
+      <w:lvlJc w:val="left"/>
+      <w:pPr>
+        <w:tabs>
+          <w:tab w:val="num" w:pos="4320"/>
+        </w:tabs>
+        <w:ind w:left="4320" w:hanging="360"/>
+      </w:pPr>
+      <w:rPr>
+        <w:rFonts w:ascii="Symbol" w:hAnsi="Symbol" w:hint="default"/>
+        <w:sz w:val="20"/>
+      </w:rPr>
+    </w:lvl>
+    <w:lvl w:ilvl="6" w:tentative="1">
+      <w:start w:val="1"/>
+      <w:numFmt w:val="bullet"/>
+      <w:lvlText w:val=""/>
+      <w:lvlJc w:val="left"/>
+      <w:pPr>
+        <w:tabs>
+          <w:tab w:val="num" w:pos="5040"/>
+        </w:tabs>
+        <w:ind w:left="5040" w:hanging="360"/>
+      </w:pPr>
+      <w:rPr>
+        <w:rFonts w:ascii="Symbol" w:hAnsi="Symbol" w:hint="default"/>
+        <w:sz w:val="20"/>
+      </w:rPr>
+    </w:lvl>
+    <w:lvl w:ilvl="7" w:tentative="1">
+      <w:start w:val="1"/>
+      <w:numFmt w:val="bullet"/>
+      <w:lvlText w:val=""/>
+      <w:lvlJc w:val="left"/>
+      <w:pPr>
+        <w:tabs>
+          <w:tab w:val="num" w:pos="5760"/>
+        </w:tabs>
+        <w:ind w:left="5760" w:hanging="360"/>
+      </w:pPr>
+      <w:rPr>
+        <w:rFonts w:ascii="Symbol" w:hAnsi="Symbol" w:hint="default"/>
+        <w:sz w:val="20"/>
+      </w:rPr>
+    </w:lvl>
+    <w:lvl w:ilvl="8" w:tentative="1">
+      <w:start w:val="1"/>
+      <w:numFmt w:val="bullet"/>
+      <w:lvlText w:val=""/>
+      <w:lvlJc w:val="left"/>
+      <w:pPr>
+        <w:tabs>
+          <w:tab w:val="num" w:pos="6480"/>
+        </w:tabs>
+        <w:ind w:left="6480" w:hanging="360"/>
+      </w:pPr>
+      <w:rPr>
+        <w:rFonts w:ascii="Symbol" w:hAnsi="Symbol" w:hint="default"/>
+        <w:sz w:val="20"/>
+      </w:rPr>
+    </w:lvl>
+  </w:abstractNum>
+  <w:abstractNum w:abstractNumId="12" w15:restartNumberingAfterBreak="0">
     <w:nsid w:val="17CD4A1A"/>
     <w:multiLevelType w:val="multilevel"/>
     <w:tmpl w:val="73A4BEF0"/>
@@ -22687,7 +25535,7 @@
       </w:pPr>
     </w:lvl>
   </w:abstractNum>
-  <w:abstractNum w:abstractNumId="10" w15:restartNumberingAfterBreak="0">
+  <w:abstractNum w:abstractNumId="13" w15:restartNumberingAfterBreak="0">
     <w:nsid w:val="180A6AA9"/>
     <w:multiLevelType w:val="multilevel"/>
     <w:tmpl w:val="45C85776"/>
@@ -22808,7 +25656,7 @@
       </w:pPr>
     </w:lvl>
   </w:abstractNum>
-  <w:abstractNum w:abstractNumId="11" w15:restartNumberingAfterBreak="0">
+  <w:abstractNum w:abstractNumId="14" w15:restartNumberingAfterBreak="0">
     <w:nsid w:val="1A710660"/>
     <w:multiLevelType w:val="multilevel"/>
     <w:tmpl w:val="9E7C9D06"/>
@@ -22957,7 +25805,156 @@
       </w:rPr>
     </w:lvl>
   </w:abstractNum>
-  <w:abstractNum w:abstractNumId="12" w15:restartNumberingAfterBreak="0">
+  <w:abstractNum w:abstractNumId="15" w15:restartNumberingAfterBreak="0">
+    <w:nsid w:val="1C6A39B5"/>
+    <w:multiLevelType w:val="multilevel"/>
+    <w:tmpl w:val="1AC0B256"/>
+    <w:lvl w:ilvl="0">
+      <w:start w:val="1"/>
+      <w:numFmt w:val="bullet"/>
+      <w:lvlText w:val=""/>
+      <w:lvlJc w:val="left"/>
+      <w:pPr>
+        <w:tabs>
+          <w:tab w:val="num" w:pos="720"/>
+        </w:tabs>
+        <w:ind w:left="720" w:hanging="360"/>
+      </w:pPr>
+      <w:rPr>
+        <w:rFonts w:ascii="Symbol" w:hAnsi="Symbol" w:hint="default"/>
+        <w:sz w:val="20"/>
+      </w:rPr>
+    </w:lvl>
+    <w:lvl w:ilvl="1" w:tentative="1">
+      <w:start w:val="1"/>
+      <w:numFmt w:val="bullet"/>
+      <w:lvlText w:val=""/>
+      <w:lvlJc w:val="left"/>
+      <w:pPr>
+        <w:tabs>
+          <w:tab w:val="num" w:pos="1440"/>
+        </w:tabs>
+        <w:ind w:left="1440" w:hanging="360"/>
+      </w:pPr>
+      <w:rPr>
+        <w:rFonts w:ascii="Symbol" w:hAnsi="Symbol" w:hint="default"/>
+        <w:sz w:val="20"/>
+      </w:rPr>
+    </w:lvl>
+    <w:lvl w:ilvl="2" w:tentative="1">
+      <w:start w:val="1"/>
+      <w:numFmt w:val="bullet"/>
+      <w:lvlText w:val=""/>
+      <w:lvlJc w:val="left"/>
+      <w:pPr>
+        <w:tabs>
+          <w:tab w:val="num" w:pos="2160"/>
+        </w:tabs>
+        <w:ind w:left="2160" w:hanging="360"/>
+      </w:pPr>
+      <w:rPr>
+        <w:rFonts w:ascii="Symbol" w:hAnsi="Symbol" w:hint="default"/>
+        <w:sz w:val="20"/>
+      </w:rPr>
+    </w:lvl>
+    <w:lvl w:ilvl="3" w:tentative="1">
+      <w:start w:val="1"/>
+      <w:numFmt w:val="bullet"/>
+      <w:lvlText w:val=""/>
+      <w:lvlJc w:val="left"/>
+      <w:pPr>
+        <w:tabs>
+          <w:tab w:val="num" w:pos="2880"/>
+        </w:tabs>
+        <w:ind w:left="2880" w:hanging="360"/>
+      </w:pPr>
+      <w:rPr>
+        <w:rFonts w:ascii="Symbol" w:hAnsi="Symbol" w:hint="default"/>
+        <w:sz w:val="20"/>
+      </w:rPr>
+    </w:lvl>
+    <w:lvl w:ilvl="4" w:tentative="1">
+      <w:start w:val="1"/>
+      <w:numFmt w:val="bullet"/>
+      <w:lvlText w:val=""/>
+      <w:lvlJc w:val="left"/>
+      <w:pPr>
+        <w:tabs>
+          <w:tab w:val="num" w:pos="3600"/>
+        </w:tabs>
+        <w:ind w:left="3600" w:hanging="360"/>
+      </w:pPr>
+      <w:rPr>
+        <w:rFonts w:ascii="Symbol" w:hAnsi="Symbol" w:hint="default"/>
+        <w:sz w:val="20"/>
+      </w:rPr>
+    </w:lvl>
+    <w:lvl w:ilvl="5" w:tentative="1">
+      <w:start w:val="1"/>
+      <w:numFmt w:val="bullet"/>
+      <w:lvlText w:val=""/>
+      <w:lvlJc w:val="left"/>
+      <w:pPr>
+        <w:tabs>
+          <w:tab w:val="num" w:pos="4320"/>
+        </w:tabs>
+        <w:ind w:left="4320" w:hanging="360"/>
+      </w:pPr>
+      <w:rPr>
+        <w:rFonts w:ascii="Symbol" w:hAnsi="Symbol" w:hint="default"/>
+        <w:sz w:val="20"/>
+      </w:rPr>
+    </w:lvl>
+    <w:lvl w:ilvl="6" w:tentative="1">
+      <w:start w:val="1"/>
+      <w:numFmt w:val="bullet"/>
+      <w:lvlText w:val=""/>
+      <w:lvlJc w:val="left"/>
+      <w:pPr>
+        <w:tabs>
+          <w:tab w:val="num" w:pos="5040"/>
+        </w:tabs>
+        <w:ind w:left="5040" w:hanging="360"/>
+      </w:pPr>
+      <w:rPr>
+        <w:rFonts w:ascii="Symbol" w:hAnsi="Symbol" w:hint="default"/>
+        <w:sz w:val="20"/>
+      </w:rPr>
+    </w:lvl>
+    <w:lvl w:ilvl="7" w:tentative="1">
+      <w:start w:val="1"/>
+      <w:numFmt w:val="bullet"/>
+      <w:lvlText w:val=""/>
+      <w:lvlJc w:val="left"/>
+      <w:pPr>
+        <w:tabs>
+          <w:tab w:val="num" w:pos="5760"/>
+        </w:tabs>
+        <w:ind w:left="5760" w:hanging="360"/>
+      </w:pPr>
+      <w:rPr>
+        <w:rFonts w:ascii="Symbol" w:hAnsi="Symbol" w:hint="default"/>
+        <w:sz w:val="20"/>
+      </w:rPr>
+    </w:lvl>
+    <w:lvl w:ilvl="8" w:tentative="1">
+      <w:start w:val="1"/>
+      <w:numFmt w:val="bullet"/>
+      <w:lvlText w:val=""/>
+      <w:lvlJc w:val="left"/>
+      <w:pPr>
+        <w:tabs>
+          <w:tab w:val="num" w:pos="6480"/>
+        </w:tabs>
+        <w:ind w:left="6480" w:hanging="360"/>
+      </w:pPr>
+      <w:rPr>
+        <w:rFonts w:ascii="Symbol" w:hAnsi="Symbol" w:hint="default"/>
+        <w:sz w:val="20"/>
+      </w:rPr>
+    </w:lvl>
+  </w:abstractNum>
+  <w:abstractNum w:abstractNumId="16" w15:restartNumberingAfterBreak="0">
     <w:nsid w:val="200D4EAE"/>
     <w:multiLevelType w:val="multilevel"/>
     <w:tmpl w:val="52A85FD0"/>
@@ -23106,7 +26103,156 @@
       </w:rPr>
     </w:lvl>
   </w:abstractNum>
-  <w:abstractNum w:abstractNumId="13" w15:restartNumberingAfterBreak="0">
+  <w:abstractNum w:abstractNumId="17" w15:restartNumberingAfterBreak="0">
+    <w:nsid w:val="2250109F"/>
+    <w:multiLevelType w:val="multilevel"/>
+    <w:tmpl w:val="CB8A09C8"/>
+    <w:lvl w:ilvl="0">
+      <w:start w:val="1"/>
+      <w:numFmt w:val="bullet"/>
+      <w:lvlText w:val=""/>
+      <w:lvlJc w:val="left"/>
+      <w:pPr>
+        <w:tabs>
+          <w:tab w:val="num" w:pos="1440"/>
+        </w:tabs>
+        <w:ind w:left="1440" w:hanging="360"/>
+      </w:pPr>
+      <w:rPr>
+        <w:rFonts w:ascii="Symbol" w:hAnsi="Symbol" w:hint="default"/>
+        <w:sz w:val="20"/>
+      </w:rPr>
+    </w:lvl>
+    <w:lvl w:ilvl="1" w:tentative="1">
+      <w:start w:val="1"/>
+      <w:numFmt w:val="bullet"/>
+      <w:lvlText w:val=""/>
+      <w:lvlJc w:val="left"/>
+      <w:pPr>
+        <w:tabs>
+          <w:tab w:val="num" w:pos="2160"/>
+        </w:tabs>
+        <w:ind w:left="2160" w:hanging="360"/>
+      </w:pPr>
+      <w:rPr>
+        <w:rFonts w:ascii="Symbol" w:hAnsi="Symbol" w:hint="default"/>
+        <w:sz w:val="20"/>
+      </w:rPr>
+    </w:lvl>
+    <w:lvl w:ilvl="2" w:tentative="1">
+      <w:start w:val="1"/>
+      <w:numFmt w:val="bullet"/>
+      <w:lvlText w:val=""/>
+      <w:lvlJc w:val="left"/>
+      <w:pPr>
+        <w:tabs>
+          <w:tab w:val="num" w:pos="2880"/>
+        </w:tabs>
+        <w:ind w:left="2880" w:hanging="360"/>
+      </w:pPr>
+      <w:rPr>
+        <w:rFonts w:ascii="Symbol" w:hAnsi="Symbol" w:hint="default"/>
+        <w:sz w:val="20"/>
+      </w:rPr>
+    </w:lvl>
+    <w:lvl w:ilvl="3" w:tentative="1">
+      <w:start w:val="1"/>
+      <w:numFmt w:val="bullet"/>
+      <w:lvlText w:val=""/>
+      <w:lvlJc w:val="left"/>
+      <w:pPr>
+        <w:tabs>
+          <w:tab w:val="num" w:pos="3600"/>
+        </w:tabs>
+        <w:ind w:left="3600" w:hanging="360"/>
+      </w:pPr>
+      <w:rPr>
+        <w:rFonts w:ascii="Symbol" w:hAnsi="Symbol" w:hint="default"/>
+        <w:sz w:val="20"/>
+      </w:rPr>
+    </w:lvl>
+    <w:lvl w:ilvl="4" w:tentative="1">
+      <w:start w:val="1"/>
+      <w:numFmt w:val="bullet"/>
+      <w:lvlText w:val=""/>
+      <w:lvlJc w:val="left"/>
+      <w:pPr>
+        <w:tabs>
+          <w:tab w:val="num" w:pos="4320"/>
+        </w:tabs>
+        <w:ind w:left="4320" w:hanging="360"/>
+      </w:pPr>
+      <w:rPr>
+        <w:rFonts w:ascii="Symbol" w:hAnsi="Symbol" w:hint="default"/>
+        <w:sz w:val="20"/>
+      </w:rPr>
+    </w:lvl>
+    <w:lvl w:ilvl="5" w:tentative="1">
+      <w:start w:val="1"/>
+      <w:numFmt w:val="bullet"/>
+      <w:lvlText w:val=""/>
+      <w:lvlJc w:val="left"/>
+      <w:pPr>
+        <w:tabs>
+          <w:tab w:val="num" w:pos="5040"/>
+        </w:tabs>
+        <w:ind w:left="5040" w:hanging="360"/>
+      </w:pPr>
+      <w:rPr>
+        <w:rFonts w:ascii="Symbol" w:hAnsi="Symbol" w:hint="default"/>
+        <w:sz w:val="20"/>
+      </w:rPr>
+    </w:lvl>
+    <w:lvl w:ilvl="6" w:tentative="1">
+      <w:start w:val="1"/>
+      <w:numFmt w:val="bullet"/>
+      <w:lvlText w:val=""/>
+      <w:lvlJc w:val="left"/>
+      <w:pPr>
+        <w:tabs>
+          <w:tab w:val="num" w:pos="5760"/>
+        </w:tabs>
+        <w:ind w:left="5760" w:hanging="360"/>
+      </w:pPr>
+      <w:rPr>
+        <w:rFonts w:ascii="Symbol" w:hAnsi="Symbol" w:hint="default"/>
+        <w:sz w:val="20"/>
+      </w:rPr>
+    </w:lvl>
+    <w:lvl w:ilvl="7" w:tentative="1">
+      <w:start w:val="1"/>
+      <w:numFmt w:val="bullet"/>
+      <w:lvlText w:val=""/>
+      <w:lvlJc w:val="left"/>
+      <w:pPr>
+        <w:tabs>
+          <w:tab w:val="num" w:pos="6480"/>
+        </w:tabs>
+        <w:ind w:left="6480" w:hanging="360"/>
+      </w:pPr>
+      <w:rPr>
+        <w:rFonts w:ascii="Symbol" w:hAnsi="Symbol" w:hint="default"/>
+        <w:sz w:val="20"/>
+      </w:rPr>
+    </w:lvl>
+    <w:lvl w:ilvl="8" w:tentative="1">
+      <w:start w:val="1"/>
+      <w:numFmt w:val="bullet"/>
+      <w:lvlText w:val=""/>
+      <w:lvlJc w:val="left"/>
+      <w:pPr>
+        <w:tabs>
+          <w:tab w:val="num" w:pos="7200"/>
+        </w:tabs>
+        <w:ind w:left="7200" w:hanging="360"/>
+      </w:pPr>
+      <w:rPr>
+        <w:rFonts w:ascii="Symbol" w:hAnsi="Symbol" w:hint="default"/>
+        <w:sz w:val="20"/>
+      </w:rPr>
+    </w:lvl>
+  </w:abstractNum>
+  <w:abstractNum w:abstractNumId="18" w15:restartNumberingAfterBreak="0">
     <w:nsid w:val="23AA637C"/>
     <w:multiLevelType w:val="multilevel"/>
     <w:tmpl w:val="C5B406D4"/>
@@ -23219,7 +26365,7 @@
       </w:pPr>
     </w:lvl>
   </w:abstractNum>
-  <w:abstractNum w:abstractNumId="14" w15:restartNumberingAfterBreak="0">
+  <w:abstractNum w:abstractNumId="19" w15:restartNumberingAfterBreak="0">
     <w:nsid w:val="300453A7"/>
     <w:multiLevelType w:val="hybridMultilevel"/>
     <w:tmpl w:val="0CF09856"/>
@@ -23332,7 +26478,7 @@
       </w:rPr>
     </w:lvl>
   </w:abstractNum>
-  <w:abstractNum w:abstractNumId="15" w15:restartNumberingAfterBreak="0">
+  <w:abstractNum w:abstractNumId="20" w15:restartNumberingAfterBreak="0">
     <w:nsid w:val="358E4227"/>
     <w:multiLevelType w:val="multilevel"/>
     <w:tmpl w:val="41DC2600"/>
@@ -23449,7 +26595,7 @@
       </w:pPr>
     </w:lvl>
   </w:abstractNum>
-  <w:abstractNum w:abstractNumId="16" w15:restartNumberingAfterBreak="0">
+  <w:abstractNum w:abstractNumId="21" w15:restartNumberingAfterBreak="0">
     <w:nsid w:val="36213F64"/>
     <w:multiLevelType w:val="multilevel"/>
     <w:tmpl w:val="5ADC2390"/>
@@ -23598,7 +26744,7 @@
       </w:rPr>
     </w:lvl>
   </w:abstractNum>
-  <w:abstractNum w:abstractNumId="17" w15:restartNumberingAfterBreak="0">
+  <w:abstractNum w:abstractNumId="22" w15:restartNumberingAfterBreak="0">
     <w:nsid w:val="38BD7077"/>
     <w:multiLevelType w:val="multilevel"/>
     <w:tmpl w:val="9E3855C4"/>
@@ -23747,7 +26893,7 @@
       </w:rPr>
     </w:lvl>
   </w:abstractNum>
-  <w:abstractNum w:abstractNumId="18" w15:restartNumberingAfterBreak="0">
+  <w:abstractNum w:abstractNumId="23" w15:restartNumberingAfterBreak="0">
     <w:nsid w:val="3D7C0944"/>
     <w:multiLevelType w:val="multilevel"/>
     <w:tmpl w:val="2F264C0C"/>
@@ -23896,7 +27042,7 @@
       </w:rPr>
     </w:lvl>
   </w:abstractNum>
-  <w:abstractNum w:abstractNumId="19" w15:restartNumberingAfterBreak="0">
+  <w:abstractNum w:abstractNumId="24" w15:restartNumberingAfterBreak="0">
     <w:nsid w:val="42B97669"/>
     <w:multiLevelType w:val="multilevel"/>
     <w:tmpl w:val="BC744E90"/>
@@ -24009,7 +27155,7 @@
       </w:pPr>
     </w:lvl>
   </w:abstractNum>
-  <w:abstractNum w:abstractNumId="20" w15:restartNumberingAfterBreak="0">
+  <w:abstractNum w:abstractNumId="25" w15:restartNumberingAfterBreak="0">
     <w:nsid w:val="474B4334"/>
     <w:multiLevelType w:val="multilevel"/>
     <w:tmpl w:val="E002438A"/>
@@ -24122,7 +27268,7 @@
       </w:pPr>
     </w:lvl>
   </w:abstractNum>
-  <w:abstractNum w:abstractNumId="21" w15:restartNumberingAfterBreak="0">
+  <w:abstractNum w:abstractNumId="26" w15:restartNumberingAfterBreak="0">
     <w:nsid w:val="48C57BBB"/>
     <w:multiLevelType w:val="hybridMultilevel"/>
     <w:tmpl w:val="BAA02ADC"/>
@@ -24211,7 +27357,7 @@
       </w:pPr>
     </w:lvl>
   </w:abstractNum>
-  <w:abstractNum w:abstractNumId="22" w15:restartNumberingAfterBreak="0">
+  <w:abstractNum w:abstractNumId="27" w15:restartNumberingAfterBreak="0">
     <w:nsid w:val="48D736DC"/>
     <w:multiLevelType w:val="hybridMultilevel"/>
     <w:tmpl w:val="A8D48224"/>
@@ -24323,7 +27469,7 @@
       </w:rPr>
     </w:lvl>
   </w:abstractNum>
-  <w:abstractNum w:abstractNumId="23" w15:restartNumberingAfterBreak="0">
+  <w:abstractNum w:abstractNumId="28" w15:restartNumberingAfterBreak="0">
     <w:nsid w:val="4CF355F5"/>
     <w:multiLevelType w:val="hybridMultilevel"/>
     <w:tmpl w:val="E50ED086"/>
@@ -24436,7 +27582,7 @@
       </w:rPr>
     </w:lvl>
   </w:abstractNum>
-  <w:abstractNum w:abstractNumId="24" w15:restartNumberingAfterBreak="0">
+  <w:abstractNum w:abstractNumId="29" w15:restartNumberingAfterBreak="0">
     <w:nsid w:val="4E3F14B4"/>
     <w:multiLevelType w:val="hybridMultilevel"/>
     <w:tmpl w:val="F6FA90A4"/>
@@ -24548,7 +27694,7 @@
       </w:rPr>
     </w:lvl>
   </w:abstractNum>
-  <w:abstractNum w:abstractNumId="25" w15:restartNumberingAfterBreak="0">
+  <w:abstractNum w:abstractNumId="30" w15:restartNumberingAfterBreak="0">
     <w:nsid w:val="50F75887"/>
     <w:multiLevelType w:val="hybridMultilevel"/>
     <w:tmpl w:val="4D726372"/>
@@ -24637,7 +27783,7 @@
       </w:pPr>
     </w:lvl>
   </w:abstractNum>
-  <w:abstractNum w:abstractNumId="26" w15:restartNumberingAfterBreak="0">
+  <w:abstractNum w:abstractNumId="31" w15:restartNumberingAfterBreak="0">
     <w:nsid w:val="51445A1E"/>
     <w:multiLevelType w:val="hybridMultilevel"/>
     <w:tmpl w:val="97BCA940"/>
@@ -24726,7 +27872,7 @@
       </w:pPr>
     </w:lvl>
   </w:abstractNum>
-  <w:abstractNum w:abstractNumId="27" w15:restartNumberingAfterBreak="0">
+  <w:abstractNum w:abstractNumId="32" w15:restartNumberingAfterBreak="0">
     <w:nsid w:val="52D7566E"/>
     <w:multiLevelType w:val="multilevel"/>
     <w:tmpl w:val="0D2217F2"/>
@@ -24843,7 +27989,7 @@
       </w:pPr>
     </w:lvl>
   </w:abstractNum>
-  <w:abstractNum w:abstractNumId="28" w15:restartNumberingAfterBreak="0">
+  <w:abstractNum w:abstractNumId="33" w15:restartNumberingAfterBreak="0">
     <w:nsid w:val="548D68CC"/>
     <w:multiLevelType w:val="hybridMultilevel"/>
     <w:tmpl w:val="681C77D4"/>
@@ -24955,7 +28101,7 @@
       </w:rPr>
     </w:lvl>
   </w:abstractNum>
-  <w:abstractNum w:abstractNumId="29" w15:restartNumberingAfterBreak="0">
+  <w:abstractNum w:abstractNumId="34" w15:restartNumberingAfterBreak="0">
     <w:nsid w:val="54AF7B9E"/>
     <w:multiLevelType w:val="hybridMultilevel"/>
     <w:tmpl w:val="C5BAE558"/>
@@ -25044,7 +28190,7 @@
       </w:pPr>
     </w:lvl>
   </w:abstractNum>
-  <w:abstractNum w:abstractNumId="30" w15:restartNumberingAfterBreak="0">
+  <w:abstractNum w:abstractNumId="35" w15:restartNumberingAfterBreak="0">
     <w:nsid w:val="56BA71E1"/>
     <w:multiLevelType w:val="hybridMultilevel"/>
     <w:tmpl w:val="05DC26B8"/>
@@ -25157,7 +28303,7 @@
       </w:rPr>
     </w:lvl>
   </w:abstractNum>
-  <w:abstractNum w:abstractNumId="31" w15:restartNumberingAfterBreak="0">
+  <w:abstractNum w:abstractNumId="36" w15:restartNumberingAfterBreak="0">
     <w:nsid w:val="5AFA71D9"/>
     <w:multiLevelType w:val="multilevel"/>
     <w:tmpl w:val="B212EBBC"/>
@@ -25306,7 +28452,156 @@
       </w:rPr>
     </w:lvl>
   </w:abstractNum>
-  <w:abstractNum w:abstractNumId="32" w15:restartNumberingAfterBreak="0">
+  <w:abstractNum w:abstractNumId="37" w15:restartNumberingAfterBreak="0">
+    <w:nsid w:val="5CDE754D"/>
+    <w:multiLevelType w:val="multilevel"/>
+    <w:tmpl w:val="C770A8AE"/>
+    <w:lvl w:ilvl="0">
+      <w:start w:val="1"/>
+      <w:numFmt w:val="bullet"/>
+      <w:lvlText w:val=""/>
+      <w:lvlJc w:val="left"/>
+      <w:pPr>
+        <w:tabs>
+          <w:tab w:val="num" w:pos="1428"/>
+        </w:tabs>
+        <w:ind w:left="1428" w:hanging="360"/>
+      </w:pPr>
+      <w:rPr>
+        <w:rFonts w:ascii="Symbol" w:hAnsi="Symbol" w:hint="default"/>
+        <w:sz w:val="20"/>
+      </w:rPr>
+    </w:lvl>
+    <w:lvl w:ilvl="1" w:tentative="1">
+      <w:start w:val="1"/>
+      <w:numFmt w:val="bullet"/>
+      <w:lvlText w:val=""/>
+      <w:lvlJc w:val="left"/>
+      <w:pPr>
+        <w:tabs>
+          <w:tab w:val="num" w:pos="2148"/>
+        </w:tabs>
+        <w:ind w:left="2148" w:hanging="360"/>
+      </w:pPr>
+      <w:rPr>
+        <w:rFonts w:ascii="Symbol" w:hAnsi="Symbol" w:hint="default"/>
+        <w:sz w:val="20"/>
+      </w:rPr>
+    </w:lvl>
+    <w:lvl w:ilvl="2" w:tentative="1">
+      <w:start w:val="1"/>
+      <w:numFmt w:val="bullet"/>
+      <w:lvlText w:val=""/>
+      <w:lvlJc w:val="left"/>
+      <w:pPr>
+        <w:tabs>
+          <w:tab w:val="num" w:pos="2868"/>
+        </w:tabs>
+        <w:ind w:left="2868" w:hanging="360"/>
+      </w:pPr>
+      <w:rPr>
+        <w:rFonts w:ascii="Symbol" w:hAnsi="Symbol" w:hint="default"/>
+        <w:sz w:val="20"/>
+      </w:rPr>
+    </w:lvl>
+    <w:lvl w:ilvl="3" w:tentative="1">
+      <w:start w:val="1"/>
+      <w:numFmt w:val="bullet"/>
+      <w:lvlText w:val=""/>
+      <w:lvlJc w:val="left"/>
+      <w:pPr>
+        <w:tabs>
+          <w:tab w:val="num" w:pos="3588"/>
+        </w:tabs>
+        <w:ind w:left="3588" w:hanging="360"/>
+      </w:pPr>
+      <w:rPr>
+        <w:rFonts w:ascii="Symbol" w:hAnsi="Symbol" w:hint="default"/>
+        <w:sz w:val="20"/>
+      </w:rPr>
+    </w:lvl>
+    <w:lvl w:ilvl="4" w:tentative="1">
+      <w:start w:val="1"/>
+      <w:numFmt w:val="bullet"/>
+      <w:lvlText w:val=""/>
+      <w:lvlJc w:val="left"/>
+      <w:pPr>
+        <w:tabs>
+          <w:tab w:val="num" w:pos="4308"/>
+        </w:tabs>
+        <w:ind w:left="4308" w:hanging="360"/>
+      </w:pPr>
+      <w:rPr>
+        <w:rFonts w:ascii="Symbol" w:hAnsi="Symbol" w:hint="default"/>
+        <w:sz w:val="20"/>
+      </w:rPr>
+    </w:lvl>
+    <w:lvl w:ilvl="5" w:tentative="1">
+      <w:start w:val="1"/>
+      <w:numFmt w:val="bullet"/>
+      <w:lvlText w:val=""/>
+      <w:lvlJc w:val="left"/>
+      <w:pPr>
+        <w:tabs>
+          <w:tab w:val="num" w:pos="5028"/>
+        </w:tabs>
+        <w:ind w:left="5028" w:hanging="360"/>
+      </w:pPr>
+      <w:rPr>
+        <w:rFonts w:ascii="Symbol" w:hAnsi="Symbol" w:hint="default"/>
+        <w:sz w:val="20"/>
+      </w:rPr>
+    </w:lvl>
+    <w:lvl w:ilvl="6" w:tentative="1">
+      <w:start w:val="1"/>
+      <w:numFmt w:val="bullet"/>
+      <w:lvlText w:val=""/>
+      <w:lvlJc w:val="left"/>
+      <w:pPr>
+        <w:tabs>
+          <w:tab w:val="num" w:pos="5748"/>
+        </w:tabs>
+        <w:ind w:left="5748" w:hanging="360"/>
+      </w:pPr>
+      <w:rPr>
+        <w:rFonts w:ascii="Symbol" w:hAnsi="Symbol" w:hint="default"/>
+        <w:sz w:val="20"/>
+      </w:rPr>
+    </w:lvl>
+    <w:lvl w:ilvl="7" w:tentative="1">
+      <w:start w:val="1"/>
+      <w:numFmt w:val="bullet"/>
+      <w:lvlText w:val=""/>
+      <w:lvlJc w:val="left"/>
+      <w:pPr>
+        <w:tabs>
+          <w:tab w:val="num" w:pos="6468"/>
+        </w:tabs>
+        <w:ind w:left="6468" w:hanging="360"/>
+      </w:pPr>
+      <w:rPr>
+        <w:rFonts w:ascii="Symbol" w:hAnsi="Symbol" w:hint="default"/>
+        <w:sz w:val="20"/>
+      </w:rPr>
+    </w:lvl>
+    <w:lvl w:ilvl="8" w:tentative="1">
+      <w:start w:val="1"/>
+      <w:numFmt w:val="bullet"/>
+      <w:lvlText w:val=""/>
+      <w:lvlJc w:val="left"/>
+      <w:pPr>
+        <w:tabs>
+          <w:tab w:val="num" w:pos="7188"/>
+        </w:tabs>
+        <w:ind w:left="7188" w:hanging="360"/>
+      </w:pPr>
+      <w:rPr>
+        <w:rFonts w:ascii="Symbol" w:hAnsi="Symbol" w:hint="default"/>
+        <w:sz w:val="20"/>
+      </w:rPr>
+    </w:lvl>
+  </w:abstractNum>
+  <w:abstractNum w:abstractNumId="38" w15:restartNumberingAfterBreak="0">
     <w:nsid w:val="5F3242AE"/>
     <w:multiLevelType w:val="hybridMultilevel"/>
     <w:tmpl w:val="ABE4EDC0"/>
@@ -25418,7 +28713,7 @@
       </w:rPr>
     </w:lvl>
   </w:abstractNum>
-  <w:abstractNum w:abstractNumId="33" w15:restartNumberingAfterBreak="0">
+  <w:abstractNum w:abstractNumId="39" w15:restartNumberingAfterBreak="0">
     <w:nsid w:val="6174610B"/>
     <w:multiLevelType w:val="hybridMultilevel"/>
     <w:tmpl w:val="BF8AB1C8"/>
@@ -25530,7 +28825,7 @@
       </w:rPr>
     </w:lvl>
   </w:abstractNum>
-  <w:abstractNum w:abstractNumId="34" w15:restartNumberingAfterBreak="0">
+  <w:abstractNum w:abstractNumId="40" w15:restartNumberingAfterBreak="0">
     <w:nsid w:val="64F8535B"/>
     <w:multiLevelType w:val="multilevel"/>
     <w:tmpl w:val="29CCE16A"/>
@@ -25643,7 +28938,156 @@
       </w:pPr>
     </w:lvl>
   </w:abstractNum>
-  <w:abstractNum w:abstractNumId="35" w15:restartNumberingAfterBreak="0">
+  <w:abstractNum w:abstractNumId="41" w15:restartNumberingAfterBreak="0">
+    <w:nsid w:val="66EF2098"/>
+    <w:multiLevelType w:val="multilevel"/>
+    <w:tmpl w:val="191A83C2"/>
+    <w:lvl w:ilvl="0">
+      <w:start w:val="1"/>
+      <w:numFmt w:val="bullet"/>
+      <w:lvlText w:val=""/>
+      <w:lvlJc w:val="left"/>
+      <w:pPr>
+        <w:tabs>
+          <w:tab w:val="num" w:pos="720"/>
+        </w:tabs>
+        <w:ind w:left="720" w:hanging="360"/>
+      </w:pPr>
+      <w:rPr>
+        <w:rFonts w:ascii="Symbol" w:hAnsi="Symbol" w:hint="default"/>
+        <w:sz w:val="20"/>
+      </w:rPr>
+    </w:lvl>
+    <w:lvl w:ilvl="1" w:tentative="1">
+      <w:start w:val="1"/>
+      <w:numFmt w:val="bullet"/>
+      <w:lvlText w:val=""/>
+      <w:lvlJc w:val="left"/>
+      <w:pPr>
+        <w:tabs>
+          <w:tab w:val="num" w:pos="1440"/>
+        </w:tabs>
+        <w:ind w:left="1440" w:hanging="360"/>
+      </w:pPr>
+      <w:rPr>
+        <w:rFonts w:ascii="Symbol" w:hAnsi="Symbol" w:hint="default"/>
+        <w:sz w:val="20"/>
+      </w:rPr>
+    </w:lvl>
+    <w:lvl w:ilvl="2" w:tentative="1">
+      <w:start w:val="1"/>
+      <w:numFmt w:val="bullet"/>
+      <w:lvlText w:val=""/>
+      <w:lvlJc w:val="left"/>
+      <w:pPr>
+        <w:tabs>
+          <w:tab w:val="num" w:pos="2160"/>
+        </w:tabs>
+        <w:ind w:left="2160" w:hanging="360"/>
+      </w:pPr>
+      <w:rPr>
+        <w:rFonts w:ascii="Symbol" w:hAnsi="Symbol" w:hint="default"/>
+        <w:sz w:val="20"/>
+      </w:rPr>
+    </w:lvl>
+    <w:lvl w:ilvl="3" w:tentative="1">
+      <w:start w:val="1"/>
+      <w:numFmt w:val="bullet"/>
+      <w:lvlText w:val=""/>
+      <w:lvlJc w:val="left"/>
+      <w:pPr>
+        <w:tabs>
+          <w:tab w:val="num" w:pos="2880"/>
+        </w:tabs>
+        <w:ind w:left="2880" w:hanging="360"/>
+      </w:pPr>
+      <w:rPr>
+        <w:rFonts w:ascii="Symbol" w:hAnsi="Symbol" w:hint="default"/>
+        <w:sz w:val="20"/>
+      </w:rPr>
+    </w:lvl>
+    <w:lvl w:ilvl="4" w:tentative="1">
+      <w:start w:val="1"/>
+      <w:numFmt w:val="bullet"/>
+      <w:lvlText w:val=""/>
+      <w:lvlJc w:val="left"/>
+      <w:pPr>
+        <w:tabs>
+          <w:tab w:val="num" w:pos="3600"/>
+        </w:tabs>
+        <w:ind w:left="3600" w:hanging="360"/>
+      </w:pPr>
+      <w:rPr>
+        <w:rFonts w:ascii="Symbol" w:hAnsi="Symbol" w:hint="default"/>
+        <w:sz w:val="20"/>
+      </w:rPr>
+    </w:lvl>
+    <w:lvl w:ilvl="5" w:tentative="1">
+      <w:start w:val="1"/>
+      <w:numFmt w:val="bullet"/>
+      <w:lvlText w:val=""/>
+      <w:lvlJc w:val="left"/>
+      <w:pPr>
+        <w:tabs>
+          <w:tab w:val="num" w:pos="4320"/>
+        </w:tabs>
+        <w:ind w:left="4320" w:hanging="360"/>
+      </w:pPr>
+      <w:rPr>
+        <w:rFonts w:ascii="Symbol" w:hAnsi="Symbol" w:hint="default"/>
+        <w:sz w:val="20"/>
+      </w:rPr>
+    </w:lvl>
+    <w:lvl w:ilvl="6" w:tentative="1">
+      <w:start w:val="1"/>
+      <w:numFmt w:val="bullet"/>
+      <w:lvlText w:val=""/>
+      <w:lvlJc w:val="left"/>
+      <w:pPr>
+        <w:tabs>
+          <w:tab w:val="num" w:pos="5040"/>
+        </w:tabs>
+        <w:ind w:left="5040" w:hanging="360"/>
+      </w:pPr>
+      <w:rPr>
+        <w:rFonts w:ascii="Symbol" w:hAnsi="Symbol" w:hint="default"/>
+        <w:sz w:val="20"/>
+      </w:rPr>
+    </w:lvl>
+    <w:lvl w:ilvl="7" w:tentative="1">
+      <w:start w:val="1"/>
+      <w:numFmt w:val="bullet"/>
+      <w:lvlText w:val=""/>
+      <w:lvlJc w:val="left"/>
+      <w:pPr>
+        <w:tabs>
+          <w:tab w:val="num" w:pos="5760"/>
+        </w:tabs>
+        <w:ind w:left="5760" w:hanging="360"/>
+      </w:pPr>
+      <w:rPr>
+        <w:rFonts w:ascii="Symbol" w:hAnsi="Symbol" w:hint="default"/>
+        <w:sz w:val="20"/>
+      </w:rPr>
+    </w:lvl>
+    <w:lvl w:ilvl="8" w:tentative="1">
+      <w:start w:val="1"/>
+      <w:numFmt w:val="bullet"/>
+      <w:lvlText w:val=""/>
+      <w:lvlJc w:val="left"/>
+      <w:pPr>
+        <w:tabs>
+          <w:tab w:val="num" w:pos="6480"/>
+        </w:tabs>
+        <w:ind w:left="6480" w:hanging="360"/>
+      </w:pPr>
+      <w:rPr>
+        <w:rFonts w:ascii="Symbol" w:hAnsi="Symbol" w:hint="default"/>
+        <w:sz w:val="20"/>
+      </w:rPr>
+    </w:lvl>
+  </w:abstractNum>
+  <w:abstractNum w:abstractNumId="42" w15:restartNumberingAfterBreak="0">
     <w:nsid w:val="678E0F46"/>
     <w:multiLevelType w:val="multilevel"/>
     <w:tmpl w:val="45FC202E"/>
@@ -25756,7 +29200,7 @@
       </w:pPr>
     </w:lvl>
   </w:abstractNum>
-  <w:abstractNum w:abstractNumId="36" w15:restartNumberingAfterBreak="0">
+  <w:abstractNum w:abstractNumId="43" w15:restartNumberingAfterBreak="0">
     <w:nsid w:val="6B9754E0"/>
     <w:multiLevelType w:val="multilevel"/>
     <w:tmpl w:val="E2081078"/>
@@ -25901,7 +29345,7 @@
       </w:rPr>
     </w:lvl>
   </w:abstractNum>
-  <w:abstractNum w:abstractNumId="37" w15:restartNumberingAfterBreak="0">
+  <w:abstractNum w:abstractNumId="44" w15:restartNumberingAfterBreak="0">
     <w:nsid w:val="707D284E"/>
     <w:multiLevelType w:val="multilevel"/>
     <w:tmpl w:val="DF4ADB78"/>
@@ -26050,7 +29494,7 @@
       </w:rPr>
     </w:lvl>
   </w:abstractNum>
-  <w:abstractNum w:abstractNumId="38" w15:restartNumberingAfterBreak="0">
+  <w:abstractNum w:abstractNumId="45" w15:restartNumberingAfterBreak="0">
     <w:nsid w:val="71122018"/>
     <w:multiLevelType w:val="multilevel"/>
     <w:tmpl w:val="FE2EE950"/>
@@ -26199,7 +29643,7 @@
       </w:rPr>
     </w:lvl>
   </w:abstractNum>
-  <w:abstractNum w:abstractNumId="39" w15:restartNumberingAfterBreak="0">
+  <w:abstractNum w:abstractNumId="46" w15:restartNumberingAfterBreak="0">
     <w:nsid w:val="757A18E0"/>
     <w:multiLevelType w:val="multilevel"/>
     <w:tmpl w:val="00368862"/>
@@ -26316,7 +29760,156 @@
       </w:pPr>
     </w:lvl>
   </w:abstractNum>
-  <w:abstractNum w:abstractNumId="40" w15:restartNumberingAfterBreak="0">
+  <w:abstractNum w:abstractNumId="47" w15:restartNumberingAfterBreak="0">
+    <w:nsid w:val="777F0D45"/>
+    <w:multiLevelType w:val="multilevel"/>
+    <w:tmpl w:val="723A7C46"/>
+    <w:lvl w:ilvl="0">
+      <w:start w:val="1"/>
+      <w:numFmt w:val="bullet"/>
+      <w:lvlText w:val=""/>
+      <w:lvlJc w:val="left"/>
+      <w:pPr>
+        <w:tabs>
+          <w:tab w:val="num" w:pos="720"/>
+        </w:tabs>
+        <w:ind w:left="720" w:hanging="360"/>
+      </w:pPr>
+      <w:rPr>
+        <w:rFonts w:ascii="Symbol" w:hAnsi="Symbol" w:hint="default"/>
+        <w:sz w:val="20"/>
+      </w:rPr>
+    </w:lvl>
+    <w:lvl w:ilvl="1" w:tentative="1">
+      <w:start w:val="1"/>
+      <w:numFmt w:val="bullet"/>
+      <w:lvlText w:val=""/>
+      <w:lvlJc w:val="left"/>
+      <w:pPr>
+        <w:tabs>
+          <w:tab w:val="num" w:pos="1440"/>
+        </w:tabs>
+        <w:ind w:left="1440" w:hanging="360"/>
+      </w:pPr>
+      <w:rPr>
+        <w:rFonts w:ascii="Symbol" w:hAnsi="Symbol" w:hint="default"/>
+        <w:sz w:val="20"/>
+      </w:rPr>
+    </w:lvl>
+    <w:lvl w:ilvl="2" w:tentative="1">
+      <w:start w:val="1"/>
+      <w:numFmt w:val="bullet"/>
+      <w:lvlText w:val=""/>
+      <w:lvlJc w:val="left"/>
+      <w:pPr>
+        <w:tabs>
+          <w:tab w:val="num" w:pos="2160"/>
+        </w:tabs>
+        <w:ind w:left="2160" w:hanging="360"/>
+      </w:pPr>
+      <w:rPr>
+        <w:rFonts w:ascii="Symbol" w:hAnsi="Symbol" w:hint="default"/>
+        <w:sz w:val="20"/>
+      </w:rPr>
+    </w:lvl>
+    <w:lvl w:ilvl="3" w:tentative="1">
+      <w:start w:val="1"/>
+      <w:numFmt w:val="bullet"/>
+      <w:lvlText w:val=""/>
+      <w:lvlJc w:val="left"/>
+      <w:pPr>
+        <w:tabs>
+          <w:tab w:val="num" w:pos="2880"/>
+        </w:tabs>
+        <w:ind w:left="2880" w:hanging="360"/>
+      </w:pPr>
+      <w:rPr>
+        <w:rFonts w:ascii="Symbol" w:hAnsi="Symbol" w:hint="default"/>
+        <w:sz w:val="20"/>
+      </w:rPr>
+    </w:lvl>
+    <w:lvl w:ilvl="4" w:tentative="1">
+      <w:start w:val="1"/>
+      <w:numFmt w:val="bullet"/>
+      <w:lvlText w:val=""/>
+      <w:lvlJc w:val="left"/>
+      <w:pPr>
+        <w:tabs>
+          <w:tab w:val="num" w:pos="3600"/>
+        </w:tabs>
+        <w:ind w:left="3600" w:hanging="360"/>
+      </w:pPr>
+      <w:rPr>
+        <w:rFonts w:ascii="Symbol" w:hAnsi="Symbol" w:hint="default"/>
+        <w:sz w:val="20"/>
+      </w:rPr>
+    </w:lvl>
+    <w:lvl w:ilvl="5" w:tentative="1">
+      <w:start w:val="1"/>
+      <w:numFmt w:val="bullet"/>
+      <w:lvlText w:val=""/>
+      <w:lvlJc w:val="left"/>
+      <w:pPr>
+        <w:tabs>
+          <w:tab w:val="num" w:pos="4320"/>
+        </w:tabs>
+        <w:ind w:left="4320" w:hanging="360"/>
+      </w:pPr>
+      <w:rPr>
+        <w:rFonts w:ascii="Symbol" w:hAnsi="Symbol" w:hint="default"/>
+        <w:sz w:val="20"/>
+      </w:rPr>
+    </w:lvl>
+    <w:lvl w:ilvl="6" w:tentative="1">
+      <w:start w:val="1"/>
+      <w:numFmt w:val="bullet"/>
+      <w:lvlText w:val=""/>
+      <w:lvlJc w:val="left"/>
+      <w:pPr>
+        <w:tabs>
+          <w:tab w:val="num" w:pos="5040"/>
+        </w:tabs>
+        <w:ind w:left="5040" w:hanging="360"/>
+      </w:pPr>
+      <w:rPr>
+        <w:rFonts w:ascii="Symbol" w:hAnsi="Symbol" w:hint="default"/>
+        <w:sz w:val="20"/>
+      </w:rPr>
+    </w:lvl>
+    <w:lvl w:ilvl="7" w:tentative="1">
+      <w:start w:val="1"/>
+      <w:numFmt w:val="bullet"/>
+      <w:lvlText w:val=""/>
+      <w:lvlJc w:val="left"/>
+      <w:pPr>
+        <w:tabs>
+          <w:tab w:val="num" w:pos="5760"/>
+        </w:tabs>
+        <w:ind w:left="5760" w:hanging="360"/>
+      </w:pPr>
+      <w:rPr>
+        <w:rFonts w:ascii="Symbol" w:hAnsi="Symbol" w:hint="default"/>
+        <w:sz w:val="20"/>
+      </w:rPr>
+    </w:lvl>
+    <w:lvl w:ilvl="8" w:tentative="1">
+      <w:start w:val="1"/>
+      <w:numFmt w:val="bullet"/>
+      <w:lvlText w:val=""/>
+      <w:lvlJc w:val="left"/>
+      <w:pPr>
+        <w:tabs>
+          <w:tab w:val="num" w:pos="6480"/>
+        </w:tabs>
+        <w:ind w:left="6480" w:hanging="360"/>
+      </w:pPr>
+      <w:rPr>
+        <w:rFonts w:ascii="Symbol" w:hAnsi="Symbol" w:hint="default"/>
+        <w:sz w:val="20"/>
+      </w:rPr>
+    </w:lvl>
+  </w:abstractNum>
+  <w:abstractNum w:abstractNumId="48" w15:restartNumberingAfterBreak="0">
     <w:nsid w:val="7AA674A5"/>
     <w:multiLevelType w:val="hybridMultilevel"/>
     <w:tmpl w:val="39FCE302"/>
@@ -26402,7 +29995,7 @@
       </w:pPr>
     </w:lvl>
   </w:abstractNum>
-  <w:abstractNum w:abstractNumId="41" w15:restartNumberingAfterBreak="0">
+  <w:abstractNum w:abstractNumId="49" w15:restartNumberingAfterBreak="0">
     <w:nsid w:val="7D981271"/>
     <w:multiLevelType w:val="hybridMultilevel"/>
     <w:tmpl w:val="07F8F38C"/>
@@ -26491,7 +30084,7 @@
       </w:pPr>
     </w:lvl>
   </w:abstractNum>
-  <w:abstractNum w:abstractNumId="42" w15:restartNumberingAfterBreak="0">
+  <w:abstractNum w:abstractNumId="50" w15:restartNumberingAfterBreak="0">
     <w:nsid w:val="7F8A344B"/>
     <w:multiLevelType w:val="hybridMultilevel"/>
     <w:tmpl w:val="BB94BB0A"/>
@@ -26578,127 +30171,127 @@
     </w:lvl>
   </w:abstractNum>
   <w:num w:numId="1" w16cid:durableId="1975720858">
-    <w:abstractNumId w:val="25"/>
+    <w:abstractNumId w:val="30"/>
   </w:num>
   <w:num w:numId="2" w16cid:durableId="1327435672">
+    <w:abstractNumId w:val="50"/>
+  </w:num>
+  <w:num w:numId="3" w16cid:durableId="318655723">
+    <w:abstractNumId w:val="39"/>
+  </w:num>
+  <w:num w:numId="4" w16cid:durableId="1387531433">
+    <w:abstractNumId w:val="33"/>
+  </w:num>
+  <w:num w:numId="5" w16cid:durableId="1357460751">
+    <w:abstractNumId w:val="27"/>
+  </w:num>
+  <w:num w:numId="6" w16cid:durableId="1876189052">
+    <w:abstractNumId w:val="29"/>
+  </w:num>
+  <w:num w:numId="7" w16cid:durableId="135681959">
     <w:abstractNumId w:val="42"/>
   </w:num>
-  <w:num w:numId="3" w16cid:durableId="318655723">
-    <w:abstractNumId w:val="33"/>
-  </w:num>
-  <w:num w:numId="4" w16cid:durableId="1387531433">
-    <w:abstractNumId w:val="28"/>
-  </w:num>
-  <w:num w:numId="5" w16cid:durableId="1357460751">
-    <w:abstractNumId w:val="22"/>
-  </w:num>
-  <w:num w:numId="6" w16cid:durableId="1876189052">
-    <w:abstractNumId w:val="24"/>
-  </w:num>
-  <w:num w:numId="7" w16cid:durableId="135681959">
-    <w:abstractNumId w:val="35"/>
-  </w:num>
   <w:num w:numId="8" w16cid:durableId="707490182">
-    <w:abstractNumId w:val="29"/>
+    <w:abstractNumId w:val="34"/>
   </w:num>
   <w:num w:numId="9" w16cid:durableId="1532646141">
-    <w:abstractNumId w:val="40"/>
+    <w:abstractNumId w:val="48"/>
   </w:num>
   <w:num w:numId="10" w16cid:durableId="1065294671">
+    <w:abstractNumId w:val="31"/>
+  </w:num>
+  <w:num w:numId="11" w16cid:durableId="597982598">
     <w:abstractNumId w:val="26"/>
   </w:num>
-  <w:num w:numId="11" w16cid:durableId="597982598">
-    <w:abstractNumId w:val="21"/>
-  </w:num>
   <w:num w:numId="12" w16cid:durableId="1467701660">
-    <w:abstractNumId w:val="41"/>
+    <w:abstractNumId w:val="49"/>
   </w:num>
   <w:num w:numId="13" w16cid:durableId="1852069043">
-    <w:abstractNumId w:val="14"/>
+    <w:abstractNumId w:val="19"/>
   </w:num>
   <w:num w:numId="14" w16cid:durableId="289552564">
     <w:abstractNumId w:val="1"/>
   </w:num>
   <w:num w:numId="15" w16cid:durableId="2107189947">
-    <w:abstractNumId w:val="6"/>
+    <w:abstractNumId w:val="8"/>
   </w:num>
   <w:num w:numId="16" w16cid:durableId="129833776">
     <w:abstractNumId w:val="0"/>
   </w:num>
   <w:num w:numId="17" w16cid:durableId="772479034">
-    <w:abstractNumId w:val="9"/>
+    <w:abstractNumId w:val="12"/>
   </w:num>
   <w:num w:numId="18" w16cid:durableId="1404833150">
     <w:abstractNumId w:val="3"/>
   </w:num>
   <w:num w:numId="19" w16cid:durableId="668681916">
-    <w:abstractNumId w:val="19"/>
+    <w:abstractNumId w:val="24"/>
   </w:num>
   <w:num w:numId="20" w16cid:durableId="131874364">
-    <w:abstractNumId w:val="27"/>
+    <w:abstractNumId w:val="32"/>
   </w:num>
   <w:num w:numId="21" w16cid:durableId="1374650312">
-    <w:abstractNumId w:val="32"/>
+    <w:abstractNumId w:val="38"/>
   </w:num>
   <w:num w:numId="22" w16cid:durableId="633825772">
-    <w:abstractNumId w:val="38"/>
+    <w:abstractNumId w:val="45"/>
   </w:num>
   <w:num w:numId="23" w16cid:durableId="527261119">
     <w:abstractNumId w:val="2"/>
   </w:num>
   <w:num w:numId="24" w16cid:durableId="1526864696">
-    <w:abstractNumId w:val="16"/>
+    <w:abstractNumId w:val="21"/>
   </w:num>
   <w:num w:numId="25" w16cid:durableId="586962496">
-    <w:abstractNumId w:val="8"/>
+    <w:abstractNumId w:val="10"/>
   </w:num>
   <w:num w:numId="26" w16cid:durableId="252665524">
-    <w:abstractNumId w:val="8"/>
+    <w:abstractNumId w:val="10"/>
   </w:num>
   <w:num w:numId="27" w16cid:durableId="1769885781">
-    <w:abstractNumId w:val="8"/>
+    <w:abstractNumId w:val="10"/>
   </w:num>
   <w:num w:numId="28" w16cid:durableId="581916087">
-    <w:abstractNumId w:val="8"/>
+    <w:abstractNumId w:val="10"/>
   </w:num>
   <w:num w:numId="29" w16cid:durableId="593167782">
-    <w:abstractNumId w:val="8"/>
+    <w:abstractNumId w:val="10"/>
   </w:num>
   <w:num w:numId="30" w16cid:durableId="1429161101">
-    <w:abstractNumId w:val="8"/>
+    <w:abstractNumId w:val="10"/>
   </w:num>
   <w:num w:numId="31" w16cid:durableId="363482855">
-    <w:abstractNumId w:val="8"/>
+    <w:abstractNumId w:val="10"/>
   </w:num>
   <w:num w:numId="32" w16cid:durableId="818500159">
-    <w:abstractNumId w:val="8"/>
+    <w:abstractNumId w:val="10"/>
   </w:num>
   <w:num w:numId="33" w16cid:durableId="91584739">
-    <w:abstractNumId w:val="8"/>
+    <w:abstractNumId w:val="10"/>
   </w:num>
   <w:num w:numId="34" w16cid:durableId="2096051625">
-    <w:abstractNumId w:val="8"/>
+    <w:abstractNumId w:val="10"/>
   </w:num>
   <w:num w:numId="35" w16cid:durableId="514654620">
-    <w:abstractNumId w:val="37"/>
+    <w:abstractNumId w:val="44"/>
   </w:num>
   <w:num w:numId="36" w16cid:durableId="253368158">
-    <w:abstractNumId w:val="15"/>
+    <w:abstractNumId w:val="20"/>
   </w:num>
   <w:num w:numId="37" w16cid:durableId="1662125318">
-    <w:abstractNumId w:val="30"/>
+    <w:abstractNumId w:val="35"/>
   </w:num>
   <w:num w:numId="38" w16cid:durableId="1772313189">
-    <w:abstractNumId w:val="17"/>
+    <w:abstractNumId w:val="22"/>
   </w:num>
   <w:num w:numId="39" w16cid:durableId="851650820">
-    <w:abstractNumId w:val="11"/>
+    <w:abstractNumId w:val="14"/>
   </w:num>
   <w:num w:numId="40" w16cid:durableId="1859931184">
-    <w:abstractNumId w:val="18"/>
+    <w:abstractNumId w:val="23"/>
   </w:num>
   <w:num w:numId="41" w16cid:durableId="1605071765">
-    <w:abstractNumId w:val="10"/>
+    <w:abstractNumId w:val="13"/>
   </w:num>
   <w:num w:numId="42" w16cid:durableId="426535167">
     <w:abstractNumId w:val="5"/>
@@ -26707,31 +30300,55 @@
     <w:abstractNumId w:val="4"/>
   </w:num>
   <w:num w:numId="44" w16cid:durableId="1286156747">
-    <w:abstractNumId w:val="20"/>
+    <w:abstractNumId w:val="25"/>
   </w:num>
   <w:num w:numId="45" w16cid:durableId="573514052">
-    <w:abstractNumId w:val="13"/>
+    <w:abstractNumId w:val="18"/>
   </w:num>
   <w:num w:numId="46" w16cid:durableId="639044347">
-    <w:abstractNumId w:val="31"/>
+    <w:abstractNumId w:val="36"/>
   </w:num>
   <w:num w:numId="47" w16cid:durableId="174998140">
-    <w:abstractNumId w:val="12"/>
+    <w:abstractNumId w:val="16"/>
   </w:num>
   <w:num w:numId="48" w16cid:durableId="2110465948">
-    <w:abstractNumId w:val="23"/>
+    <w:abstractNumId w:val="28"/>
   </w:num>
   <w:num w:numId="49" w16cid:durableId="440271574">
-    <w:abstractNumId w:val="34"/>
+    <w:abstractNumId w:val="40"/>
   </w:num>
   <w:num w:numId="50" w16cid:durableId="238951065">
-    <w:abstractNumId w:val="36"/>
+    <w:abstractNumId w:val="43"/>
   </w:num>
   <w:num w:numId="51" w16cid:durableId="1224756782">
-    <w:abstractNumId w:val="39"/>
+    <w:abstractNumId w:val="46"/>
   </w:num>
   <w:num w:numId="52" w16cid:durableId="1895653475">
+    <w:abstractNumId w:val="9"/>
+  </w:num>
+  <w:num w:numId="53" w16cid:durableId="1415124079">
     <w:abstractNumId w:val="7"/>
+  </w:num>
+  <w:num w:numId="54" w16cid:durableId="1314794669">
+    <w:abstractNumId w:val="37"/>
+  </w:num>
+  <w:num w:numId="55" w16cid:durableId="1022323239">
+    <w:abstractNumId w:val="17"/>
+  </w:num>
+  <w:num w:numId="56" w16cid:durableId="39675396">
+    <w:abstractNumId w:val="47"/>
+  </w:num>
+  <w:num w:numId="57" w16cid:durableId="319818739">
+    <w:abstractNumId w:val="15"/>
+  </w:num>
+  <w:num w:numId="58" w16cid:durableId="1788771564">
+    <w:abstractNumId w:val="6"/>
+  </w:num>
+  <w:num w:numId="59" w16cid:durableId="79571058">
+    <w:abstractNumId w:val="41"/>
+  </w:num>
+  <w:num w:numId="60" w16cid:durableId="797836737">
+    <w:abstractNumId w:val="11"/>
   </w:num>
 </w:numbering>
 </file>

</xml_diff>

<commit_message>
Revised notes about Paradigma
</commit_message>
<xml_diff>
--- a/Economics and management of innovation simple (for real).docx
+++ b/Economics and management of innovation simple (for real).docx
@@ -4288,7 +4288,7 @@
           <w:r>
             <w:fldChar w:fldCharType="separate"/>
           </w:r>
-          <w:hyperlink w:anchor="_Toc149938234" w:history="1">
+          <w:hyperlink w:anchor="_Toc150450720" w:history="1">
             <w:r>
               <w:rPr>
                 <w:rStyle w:val="Collegamentoipertestuale"/>
@@ -4333,7 +4333,7 @@
                 <w:noProof/>
                 <w:webHidden/>
               </w:rPr>
-              <w:instrText xml:space="preserve"> PAGEREF _Toc149938234 \h </w:instrText>
+              <w:instrText xml:space="preserve"> PAGEREF _Toc150450720 \h </w:instrText>
             </w:r>
             <w:r>
               <w:rPr>
@@ -4378,7 +4378,7 @@
               <w14:ligatures w14:val="standardContextual"/>
             </w:rPr>
           </w:pPr>
-          <w:hyperlink w:anchor="_Toc149938235" w:history="1">
+          <w:hyperlink w:anchor="_Toc150450721" w:history="1">
             <w:r>
               <w:rPr>
                 <w:rStyle w:val="Collegamentoipertestuale"/>
@@ -4423,7 +4423,7 @@
                 <w:noProof/>
                 <w:webHidden/>
               </w:rPr>
-              <w:instrText xml:space="preserve"> PAGEREF _Toc149938235 \h </w:instrText>
+              <w:instrText xml:space="preserve"> PAGEREF _Toc150450721 \h </w:instrText>
             </w:r>
             <w:r>
               <w:rPr>
@@ -4468,7 +4468,7 @@
               <w14:ligatures w14:val="standardContextual"/>
             </w:rPr>
           </w:pPr>
-          <w:hyperlink w:anchor="_Toc149938236" w:history="1">
+          <w:hyperlink w:anchor="_Toc150450722" w:history="1">
             <w:r>
               <w:rPr>
                 <w:rStyle w:val="Collegamentoipertestuale"/>
@@ -4513,7 +4513,7 @@
                 <w:noProof/>
                 <w:webHidden/>
               </w:rPr>
-              <w:instrText xml:space="preserve"> PAGEREF _Toc149938236 \h </w:instrText>
+              <w:instrText xml:space="preserve"> PAGEREF _Toc150450722 \h </w:instrText>
             </w:r>
             <w:r>
               <w:rPr>
@@ -4558,7 +4558,7 @@
               <w14:ligatures w14:val="standardContextual"/>
             </w:rPr>
           </w:pPr>
-          <w:hyperlink w:anchor="_Toc149938237" w:history="1">
+          <w:hyperlink w:anchor="_Toc150450723" w:history="1">
             <w:r>
               <w:rPr>
                 <w:rStyle w:val="Collegamentoipertestuale"/>
@@ -4603,7 +4603,7 @@
                 <w:noProof/>
                 <w:webHidden/>
               </w:rPr>
-              <w:instrText xml:space="preserve"> PAGEREF _Toc149938237 \h </w:instrText>
+              <w:instrText xml:space="preserve"> PAGEREF _Toc150450723 \h </w:instrText>
             </w:r>
             <w:r>
               <w:rPr>
@@ -4648,7 +4648,7 @@
               <w14:ligatures w14:val="standardContextual"/>
             </w:rPr>
           </w:pPr>
-          <w:hyperlink w:anchor="_Toc149938238" w:history="1">
+          <w:hyperlink w:anchor="_Toc150450724" w:history="1">
             <w:r>
               <w:rPr>
                 <w:rStyle w:val="Collegamentoipertestuale"/>
@@ -4693,7 +4693,7 @@
                 <w:noProof/>
                 <w:webHidden/>
               </w:rPr>
-              <w:instrText xml:space="preserve"> PAGEREF _Toc149938238 \h </w:instrText>
+              <w:instrText xml:space="preserve"> PAGEREF _Toc150450724 \h </w:instrText>
             </w:r>
             <w:r>
               <w:rPr>
@@ -4738,7 +4738,7 @@
               <w14:ligatures w14:val="standardContextual"/>
             </w:rPr>
           </w:pPr>
-          <w:hyperlink w:anchor="_Toc149938239" w:history="1">
+          <w:hyperlink w:anchor="_Toc150450725" w:history="1">
             <w:r>
               <w:rPr>
                 <w:rStyle w:val="Collegamentoipertestuale"/>
@@ -4783,7 +4783,7 @@
                 <w:noProof/>
                 <w:webHidden/>
               </w:rPr>
-              <w:instrText xml:space="preserve"> PAGEREF _Toc149938239 \h </w:instrText>
+              <w:instrText xml:space="preserve"> PAGEREF _Toc150450725 \h </w:instrText>
             </w:r>
             <w:r>
               <w:rPr>
@@ -4828,7 +4828,7 @@
               <w14:ligatures w14:val="standardContextual"/>
             </w:rPr>
           </w:pPr>
-          <w:hyperlink w:anchor="_Toc149938240" w:history="1">
+          <w:hyperlink w:anchor="_Toc150450726" w:history="1">
             <w:r>
               <w:rPr>
                 <w:rStyle w:val="Collegamentoipertestuale"/>
@@ -4873,7 +4873,7 @@
                 <w:noProof/>
                 <w:webHidden/>
               </w:rPr>
-              <w:instrText xml:space="preserve"> PAGEREF _Toc149938240 \h </w:instrText>
+              <w:instrText xml:space="preserve"> PAGEREF _Toc150450726 \h </w:instrText>
             </w:r>
             <w:r>
               <w:rPr>
@@ -4918,7 +4918,7 @@
               <w14:ligatures w14:val="standardContextual"/>
             </w:rPr>
           </w:pPr>
-          <w:hyperlink w:anchor="_Toc149938241" w:history="1">
+          <w:hyperlink w:anchor="_Toc150450727" w:history="1">
             <w:r>
               <w:rPr>
                 <w:rStyle w:val="Collegamentoipertestuale"/>
@@ -4963,7 +4963,7 @@
                 <w:noProof/>
                 <w:webHidden/>
               </w:rPr>
-              <w:instrText xml:space="preserve"> PAGEREF _Toc149938241 \h </w:instrText>
+              <w:instrText xml:space="preserve"> PAGEREF _Toc150450727 \h </w:instrText>
             </w:r>
             <w:r>
               <w:rPr>
@@ -5008,7 +5008,7 @@
               <w14:ligatures w14:val="standardContextual"/>
             </w:rPr>
           </w:pPr>
-          <w:hyperlink w:anchor="_Toc149938242" w:history="1">
+          <w:hyperlink w:anchor="_Toc150450728" w:history="1">
             <w:r>
               <w:rPr>
                 <w:rStyle w:val="Collegamentoipertestuale"/>
@@ -5053,7 +5053,7 @@
                 <w:noProof/>
                 <w:webHidden/>
               </w:rPr>
-              <w:instrText xml:space="preserve"> PAGEREF _Toc149938242 \h </w:instrText>
+              <w:instrText xml:space="preserve"> PAGEREF _Toc150450728 \h </w:instrText>
             </w:r>
             <w:r>
               <w:rPr>
@@ -5098,7 +5098,7 @@
               <w14:ligatures w14:val="standardContextual"/>
             </w:rPr>
           </w:pPr>
-          <w:hyperlink w:anchor="_Toc149938243" w:history="1">
+          <w:hyperlink w:anchor="_Toc150450729" w:history="1">
             <w:r>
               <w:rPr>
                 <w:rStyle w:val="Collegamentoipertestuale"/>
@@ -5150,7 +5150,7 @@
                 <w:noProof/>
                 <w:webHidden/>
               </w:rPr>
-              <w:instrText xml:space="preserve"> PAGEREF _Toc149938243 \h </w:instrText>
+              <w:instrText xml:space="preserve"> PAGEREF _Toc150450729 \h </w:instrText>
             </w:r>
             <w:r>
               <w:rPr>
@@ -5195,7 +5195,7 @@
               <w14:ligatures w14:val="standardContextual"/>
             </w:rPr>
           </w:pPr>
-          <w:hyperlink w:anchor="_Toc149938244" w:history="1">
+          <w:hyperlink w:anchor="_Toc150450730" w:history="1">
             <w:r>
               <w:rPr>
                 <w:rStyle w:val="Collegamentoipertestuale"/>
@@ -5240,7 +5240,7 @@
                 <w:noProof/>
                 <w:webHidden/>
               </w:rPr>
-              <w:instrText xml:space="preserve"> PAGEREF _Toc149938244 \h </w:instrText>
+              <w:instrText xml:space="preserve"> PAGEREF _Toc150450730 \h </w:instrText>
             </w:r>
             <w:r>
               <w:rPr>
@@ -5285,7 +5285,7 @@
               <w14:ligatures w14:val="standardContextual"/>
             </w:rPr>
           </w:pPr>
-          <w:hyperlink w:anchor="_Toc149938245" w:history="1">
+          <w:hyperlink w:anchor="_Toc150450731" w:history="1">
             <w:r>
               <w:rPr>
                 <w:rStyle w:val="Collegamentoipertestuale"/>
@@ -5330,7 +5330,7 @@
                 <w:noProof/>
                 <w:webHidden/>
               </w:rPr>
-              <w:instrText xml:space="preserve"> PAGEREF _Toc149938245 \h </w:instrText>
+              <w:instrText xml:space="preserve"> PAGEREF _Toc150450731 \h </w:instrText>
             </w:r>
             <w:r>
               <w:rPr>
@@ -5350,7 +5350,7 @@
                 <w:noProof/>
                 <w:webHidden/>
               </w:rPr>
-              <w:t>45</w:t>
+              <w:t>46</w:t>
             </w:r>
             <w:r>
               <w:rPr>
@@ -5385,7 +5385,7 @@
           <w:lang w:val="en-US"/>
         </w:rPr>
       </w:pPr>
-      <w:bookmarkStart w:id="0" w:name="_Toc149938234"/>
+      <w:bookmarkStart w:id="0" w:name="_Toc150450720"/>
       <w:r>
         <w:rPr>
           <w:lang w:val="en-US"/>
@@ -5907,7 +5907,7 @@
           <w:lang w:val="en-US"/>
         </w:rPr>
       </w:pPr>
-      <w:bookmarkStart w:id="1" w:name="_Toc149938235"/>
+      <w:bookmarkStart w:id="1" w:name="_Toc150450721"/>
       <w:r>
         <w:rPr>
           <w:lang w:val="en-US"/>
@@ -5992,7 +5992,7 @@
           <w:lang w:val="en-US"/>
         </w:rPr>
         <w:drawing>
-          <wp:anchor distT="0" distB="0" distL="114300" distR="114300" simplePos="0" relativeHeight="251663360" behindDoc="0" locked="0" layoutInCell="1" allowOverlap="1" wp14:anchorId="67602892" wp14:editId="1AF1AEAE">
+          <wp:anchor distT="0" distB="0" distL="114300" distR="114300" simplePos="0" relativeHeight="251663360" behindDoc="0" locked="0" layoutInCell="1" allowOverlap="1" wp14:anchorId="67602892" wp14:editId="6EE8725D">
             <wp:simplePos x="0" y="0"/>
             <wp:positionH relativeFrom="column">
               <wp:posOffset>1255395</wp:posOffset>
@@ -6641,7 +6641,7 @@
           <w:lang w:val="en-US"/>
         </w:rPr>
       </w:pPr>
-      <w:bookmarkStart w:id="2" w:name="_Toc149938236"/>
+      <w:bookmarkStart w:id="2" w:name="_Toc150450722"/>
       <w:r>
         <w:rPr>
           <w:lang w:val="en-US"/>
@@ -7400,7 +7400,7 @@
           <w:lang w:val="en-US"/>
         </w:rPr>
         <w:drawing>
-          <wp:anchor distT="0" distB="0" distL="114300" distR="114300" simplePos="0" relativeHeight="251664384" behindDoc="0" locked="0" layoutInCell="1" allowOverlap="1" wp14:anchorId="61EEE3DF" wp14:editId="5B5304F2">
+          <wp:anchor distT="0" distB="0" distL="114300" distR="114300" simplePos="0" relativeHeight="251664384" behindDoc="0" locked="0" layoutInCell="1" allowOverlap="1" wp14:anchorId="61EEE3DF" wp14:editId="2086D00E">
             <wp:simplePos x="0" y="0"/>
             <wp:positionH relativeFrom="column">
               <wp:posOffset>1108710</wp:posOffset>
@@ -8770,7 +8770,7 @@
           <w:lang w:val="en-US"/>
         </w:rPr>
       </w:pPr>
-      <w:bookmarkStart w:id="3" w:name="_Toc149938237"/>
+      <w:bookmarkStart w:id="3" w:name="_Toc150450723"/>
       <w:r>
         <w:rPr>
           <w:lang w:val="en-US"/>
@@ -12272,7 +12272,7 @@
           <w:lang w:val="en-US"/>
         </w:rPr>
       </w:pPr>
-      <w:bookmarkStart w:id="4" w:name="_Toc149938238"/>
+      <w:bookmarkStart w:id="4" w:name="_Toc150450724"/>
       <w:r>
         <w:rPr>
           <w:lang w:val="en-US"/>
@@ -13158,7 +13158,7 @@
           <w:lang w:val="en-US"/>
         </w:rPr>
       </w:pPr>
-      <w:bookmarkStart w:id="5" w:name="_Toc149938239"/>
+      <w:bookmarkStart w:id="5" w:name="_Toc150450725"/>
       <w:r>
         <w:rPr>
           <w:lang w:val="en-US"/>
@@ -14039,7 +14039,7 @@
           <w:lang w:val="en-US"/>
         </w:rPr>
       </w:pPr>
-      <w:bookmarkStart w:id="6" w:name="_Toc149938240"/>
+      <w:bookmarkStart w:id="6" w:name="_Toc150450726"/>
       <w:r>
         <w:rPr>
           <w:lang w:val="en-US"/>
@@ -17402,7 +17402,7 @@
           <w:lang w:val="en-US"/>
         </w:rPr>
       </w:pPr>
-      <w:bookmarkStart w:id="7" w:name="_Toc149938241"/>
+      <w:bookmarkStart w:id="7" w:name="_Toc150450727"/>
       <w:r>
         <w:rPr>
           <w:lang w:val="en-US"/>
@@ -21518,7 +21518,7 @@
           <w:lang w:val="en-US"/>
         </w:rPr>
       </w:pPr>
-      <w:bookmarkStart w:id="8" w:name="_Toc149938242"/>
+      <w:bookmarkStart w:id="8" w:name="_Toc150450728"/>
       <w:r>
         <w:rPr>
           <w:lang w:val="en-US"/>
@@ -24604,9 +24604,13 @@
           <w:color w:val="000000" w:themeColor="text1"/>
           <w:sz w:val="36"/>
           <w:szCs w:val="36"/>
-        </w:rPr>
-      </w:pPr>
-      <w:r>
+          <w:lang w:val="en-US"/>
+        </w:rPr>
+      </w:pPr>
+      <w:r>
+        <w:rPr>
+          <w:lang w:val="en-US"/>
+        </w:rPr>
         <w:br w:type="page"/>
       </w:r>
     </w:p>
@@ -24618,7 +24622,7 @@
           <w:lang w:val="en-US"/>
         </w:rPr>
       </w:pPr>
-      <w:bookmarkStart w:id="9" w:name="_Toc149938243"/>
+      <w:bookmarkStart w:id="9" w:name="_Toc150450729"/>
       <w:r>
         <w:lastRenderedPageBreak/>
         <w:t xml:space="preserve">Collaboration Strategies </w:t>
@@ -27818,38 +27822,50 @@
         <w:rPr>
           <w:lang w:val="en-US"/>
         </w:rPr>
+        <w:t>Some collaborative arrangements</w:t>
+      </w:r>
+      <w:r>
+        <w:rPr>
+          <w:lang w:val="en-US"/>
+        </w:rPr>
+        <w:t xml:space="preserve"> may rely instead on </w:t>
+      </w:r>
+      <w:r>
+        <w:rPr>
+          <w:u w:val="single"/>
+          <w:lang w:val="en-US"/>
+        </w:rPr>
+        <w:t>relational governance</w:t>
+      </w:r>
+      <w:r>
+        <w:rPr>
+          <w:lang w:val="en-US"/>
+        </w:rPr>
+        <w:t xml:space="preserve">, which </w:t>
+      </w:r>
+      <w:r>
+        <w:rPr>
+          <w:lang w:val="en-US"/>
+        </w:rPr>
+        <w:t>is based</w:t>
+      </w:r>
+      <w:r>
+        <w:rPr>
+          <w:lang w:val="en-US"/>
+        </w:rPr>
+        <w:t xml:space="preserve"> on self-enforcing governance based on the goodwill, trust, and reputation of partners involved. </w:t>
+      </w:r>
+      <w:r>
+        <w:rPr>
+          <w:lang w:val="en-US"/>
+        </w:rPr>
         <w:t>S</w:t>
       </w:r>
       <w:r>
         <w:rPr>
           <w:lang w:val="en-US"/>
         </w:rPr>
-        <w:t>ome collaborative arrangements</w:t>
-      </w:r>
-      <w:r>
-        <w:rPr>
-          <w:lang w:val="en-US"/>
-        </w:rPr>
-        <w:t xml:space="preserve"> may rely instead on </w:t>
-      </w:r>
-      <w:r>
-        <w:rPr>
-          <w:u w:val="single"/>
-          <w:lang w:val="en-US"/>
-        </w:rPr>
-        <w:t>relational governance</w:t>
-      </w:r>
-      <w:r>
-        <w:rPr>
-          <w:lang w:val="en-US"/>
-        </w:rPr>
-        <w:t xml:space="preserve">, which </w:t>
-      </w:r>
-      <w:r>
-        <w:rPr>
-          <w:lang w:val="en-US"/>
-        </w:rPr>
-        <w:t>relies on self-enforcing governance based on the goodwill, trust, and reputation of the partners involved. Here are some key points:</w:t>
+        <w:t>ome key points:</w:t>
       </w:r>
     </w:p>
     <w:p>
@@ -28932,7 +28948,7 @@
           <w:lang w:val="en-US"/>
         </w:rPr>
       </w:pPr>
-      <w:bookmarkStart w:id="11" w:name="_Toc149938244"/>
+      <w:bookmarkStart w:id="11" w:name="_Toc150450730"/>
       <w:r>
         <w:rPr>
           <w:lang w:val="en-US"/>
@@ -28947,13 +28963,426 @@
           <w:lang w:val="en-US"/>
         </w:rPr>
       </w:pPr>
-    </w:p>
-    <w:p>
-      <w:pPr>
-        <w:rPr>
-          <w:lang w:val="en-US"/>
-        </w:rPr>
-      </w:pPr>
+      <w:r>
+        <w:rPr>
+          <w:lang w:val="en-US"/>
+        </w:rPr>
+        <w:t>Paradigma is a dynamic company deeply involved in fostering innovation. They operate within a diverse ecosystem, working with startups, utilizing advanced technologies, and securing funding from various sources. Their reach extends from small enterprises to large corporations, both national and international, and even includes collaboration with governmental authorities and municipalities. This multifaceted approach underscores their commitment to driving innovation and making a significant impact in a wide array of domains.</w:t>
+      </w:r>
+    </w:p>
+    <w:p>
+      <w:pPr>
+        <w:rPr>
+          <w:lang w:val="en-US"/>
+        </w:rPr>
+      </w:pPr>
+      <w:r>
+        <w:rPr>
+          <w:lang w:val="en-US"/>
+        </w:rPr>
+        <w:t>Within this ecosystem, Paradigma acts as an innovation incubator for startups, facilitating the development of new projects and visionary ideas. This approach goes beyond mere investment and aims to foster connections and take calculated risks that can reshape how companies operate. The company's innovation model is rooted in a marketing funnel, which not only drives cost-effective research and development but also creates new opportunities for engaged customers.</w:t>
+      </w:r>
+    </w:p>
+    <w:p>
+      <w:pPr>
+        <w:rPr>
+          <w:lang w:val="en-US"/>
+        </w:rPr>
+      </w:pPr>
+      <w:r>
+        <w:rPr>
+          <w:lang w:val="en-US"/>
+        </w:rPr>
+        <w:t>In the context of the digital transformation of markets, Paradigma is actively contributing to the evolution of the environmental commodities market. They are championing a move toward a more open, interoperable, and modular market structure. This alignment with Paradigma's vision underscores their dedication to driving innovation and redefining the way businesses and markets operate.</w:t>
+      </w:r>
+    </w:p>
+    <w:p>
+      <w:pPr>
+        <w:rPr>
+          <w:lang w:val="en-US"/>
+        </w:rPr>
+      </w:pPr>
+      <w:r>
+        <w:rPr>
+          <w:lang w:val="en-US"/>
+        </w:rPr>
+        <w:t xml:space="preserve">Some </w:t>
+      </w:r>
+      <w:r>
+        <w:rPr>
+          <w:lang w:val="en-US"/>
+        </w:rPr>
+        <w:t>use cases about</w:t>
+      </w:r>
+      <w:r>
+        <w:rPr>
+          <w:lang w:val="en-US"/>
+        </w:rPr>
+        <w:t xml:space="preserve"> Paradigma</w:t>
+      </w:r>
+      <w:r>
+        <w:rPr>
+          <w:lang w:val="en-US"/>
+        </w:rPr>
+        <w:t>:</w:t>
+      </w:r>
+    </w:p>
+    <w:p>
+      <w:pPr>
+        <w:numPr>
+          <w:ilvl w:val="0"/>
+          <w:numId w:val="82"/>
+        </w:numPr>
+        <w:rPr>
+          <w:lang w:val="en-US"/>
+        </w:rPr>
+      </w:pPr>
+      <w:r>
+        <w:rPr>
+          <w:b/>
+          <w:bCs/>
+          <w:lang w:val="en-US"/>
+        </w:rPr>
+        <w:t>Kyoto's Impact on Carbon Offsets:</w:t>
+      </w:r>
+    </w:p>
+    <w:p>
+      <w:pPr>
+        <w:numPr>
+          <w:ilvl w:val="1"/>
+          <w:numId w:val="82"/>
+        </w:numPr>
+        <w:rPr>
+          <w:lang w:val="en-US"/>
+        </w:rPr>
+      </w:pPr>
+      <w:r>
+        <w:rPr>
+          <w:lang w:val="en-US"/>
+        </w:rPr>
+        <w:t>Kyoto played a significant role in creating a $150 billion market, emphasizing carbon offset projects that generate a positive environmental impact by reducing carbon emissions.</w:t>
+      </w:r>
+    </w:p>
+    <w:p>
+      <w:pPr>
+        <w:numPr>
+          <w:ilvl w:val="1"/>
+          <w:numId w:val="82"/>
+        </w:numPr>
+        <w:rPr>
+          <w:lang w:val="en-US"/>
+        </w:rPr>
+      </w:pPr>
+      <w:r>
+        <w:rPr>
+          <w:lang w:val="en-US"/>
+        </w:rPr>
+        <w:t>Key issues in this context include manual registration of credits, lack of continuous proof, expensive certification, poor transparency, fragmentation, and a centralized, slow approval process.</w:t>
+      </w:r>
+    </w:p>
+    <w:p>
+      <w:pPr>
+        <w:numPr>
+          <w:ilvl w:val="1"/>
+          <w:numId w:val="82"/>
+        </w:numPr>
+        <w:rPr>
+          <w:lang w:val="en-US"/>
+        </w:rPr>
+      </w:pPr>
+      <w:r>
+        <w:rPr>
+          <w:lang w:val="en-US"/>
+        </w:rPr>
+        <w:t>The subjective market value of these credits ranges from $1 to $300 USD today.</w:t>
+      </w:r>
+    </w:p>
+    <w:p>
+      <w:pPr>
+        <w:numPr>
+          <w:ilvl w:val="0"/>
+          <w:numId w:val="82"/>
+        </w:numPr>
+      </w:pPr>
+      <w:r>
+        <w:rPr>
+          <w:b/>
+          <w:bCs/>
+        </w:rPr>
+        <w:lastRenderedPageBreak/>
+        <w:t>Environmental Commodity Market Overview:</w:t>
+      </w:r>
+    </w:p>
+    <w:p>
+      <w:pPr>
+        <w:numPr>
+          <w:ilvl w:val="1"/>
+          <w:numId w:val="82"/>
+        </w:numPr>
+        <w:rPr>
+          <w:lang w:val="en-US"/>
+        </w:rPr>
+      </w:pPr>
+      <w:r>
+        <w:rPr>
+          <w:lang w:val="en-US"/>
+        </w:rPr>
+        <w:t>Various environmental commodities are on the rise, such as Low Carbon Fuel Standard (LCFS) credits, Green Bonds, Energy Attribution Certificates (EAC), Biodiversity Credits, and Voluntary Carbon Market.</w:t>
+      </w:r>
+    </w:p>
+    <w:p>
+      <w:pPr>
+        <w:numPr>
+          <w:ilvl w:val="1"/>
+          <w:numId w:val="82"/>
+        </w:numPr>
+        <w:rPr>
+          <w:lang w:val="en-US"/>
+        </w:rPr>
+      </w:pPr>
+      <w:r>
+        <w:rPr>
+          <w:lang w:val="en-US"/>
+        </w:rPr>
+        <w:t>These markets are projected to grow significantly by 2030 and 2050, indicating a shift towards sustainability and environmental responsibility.</w:t>
+      </w:r>
+    </w:p>
+    <w:p>
+      <w:pPr>
+        <w:numPr>
+          <w:ilvl w:val="0"/>
+          <w:numId w:val="82"/>
+        </w:numPr>
+        <w:rPr>
+          <w:lang w:val="en-US"/>
+        </w:rPr>
+      </w:pPr>
+      <w:r>
+        <w:rPr>
+          <w:b/>
+          <w:bCs/>
+          <w:lang w:val="en-US"/>
+        </w:rPr>
+        <w:t>Digital Transformation in Environmental Markets:</w:t>
+      </w:r>
+    </w:p>
+    <w:p>
+      <w:pPr>
+        <w:numPr>
+          <w:ilvl w:val="1"/>
+          <w:numId w:val="82"/>
+        </w:numPr>
+        <w:rPr>
+          <w:lang w:val="en-US"/>
+        </w:rPr>
+      </w:pPr>
+      <w:r>
+        <w:rPr>
+          <w:lang w:val="en-US"/>
+        </w:rPr>
+        <w:t>A transition towards a frictionless, interoperable, and modular market is underway. This transformation involves key players like standards, registries, project proponents, exchanges, marketplaces, brokers, retailers, and SaaS &amp; fintech companies.</w:t>
+      </w:r>
+    </w:p>
+    <w:p>
+      <w:pPr>
+        <w:numPr>
+          <w:ilvl w:val="1"/>
+          <w:numId w:val="82"/>
+        </w:numPr>
+        <w:rPr>
+          <w:lang w:val="en-US"/>
+        </w:rPr>
+      </w:pPr>
+      <w:r>
+        <w:rPr>
+          <w:lang w:val="en-US"/>
+        </w:rPr>
+        <w:t>The goal is to streamline environmental trading and make it more efficient and accessible.</w:t>
+      </w:r>
+    </w:p>
+    <w:p>
+      <w:pPr>
+        <w:numPr>
+          <w:ilvl w:val="0"/>
+          <w:numId w:val="82"/>
+        </w:numPr>
+        <w:rPr>
+          <w:lang w:val="en-US"/>
+        </w:rPr>
+      </w:pPr>
+      <w:r>
+        <w:rPr>
+          <w:b/>
+          <w:bCs/>
+          <w:lang w:val="en-US"/>
+        </w:rPr>
+        <w:t>Generative AI and the Paris Agreement:</w:t>
+      </w:r>
+    </w:p>
+    <w:p>
+      <w:pPr>
+        <w:numPr>
+          <w:ilvl w:val="1"/>
+          <w:numId w:val="82"/>
+        </w:numPr>
+        <w:rPr>
+          <w:lang w:val="en-US"/>
+        </w:rPr>
+      </w:pPr>
+      <w:r>
+        <w:rPr>
+          <w:lang w:val="en-US"/>
+        </w:rPr>
+        <w:t>The Paris Agreement is pivotal in driving environmental sustainability efforts.</w:t>
+      </w:r>
+    </w:p>
+    <w:p>
+      <w:pPr>
+        <w:numPr>
+          <w:ilvl w:val="1"/>
+          <w:numId w:val="82"/>
+        </w:numPr>
+        <w:rPr>
+          <w:lang w:val="en-US"/>
+        </w:rPr>
+      </w:pPr>
+      <w:r>
+        <w:rPr>
+          <w:lang w:val="en-US"/>
+        </w:rPr>
+        <w:t>Generative AI plays a crucial role in reshaping the future, guided by an ESG (Environmental, Social, and Governance) and smart city-centered strategy.</w:t>
+      </w:r>
+    </w:p>
+    <w:p>
+      <w:pPr>
+        <w:numPr>
+          <w:ilvl w:val="1"/>
+          <w:numId w:val="82"/>
+        </w:numPr>
+        <w:rPr>
+          <w:lang w:val="en-US"/>
+        </w:rPr>
+      </w:pPr>
+      <w:r>
+        <w:rPr>
+          <w:lang w:val="en-US"/>
+        </w:rPr>
+        <w:t>This strategy involves analyzing solutions for key performance indicators (KPIs), technological assets, and metrics related to city needs resolution.</w:t>
+      </w:r>
+    </w:p>
+    <w:p>
+      <w:pPr>
+        <w:numPr>
+          <w:ilvl w:val="1"/>
+          <w:numId w:val="82"/>
+        </w:numPr>
+        <w:rPr>
+          <w:lang w:val="en-US"/>
+        </w:rPr>
+      </w:pPr>
+      <w:r>
+        <w:rPr>
+          <w:lang w:val="en-US"/>
+        </w:rPr>
+        <w:t>Generative AI supports the implementation strategy, defines KPIs, and monitors real-time impact and efficiency of solutions, particularly in the context of smart cities and sustainability.</w:t>
+      </w:r>
+    </w:p>
+    <w:p>
+      <w:pPr>
+        <w:rPr>
+          <w:lang w:val="en-US"/>
+        </w:rPr>
+      </w:pPr>
+      <w:r>
+        <w:rPr>
+          <w:lang w:val="en-US"/>
+        </w:rPr>
+        <w:t xml:space="preserve">Other cases: </w:t>
+      </w:r>
+      <w:r>
+        <w:rPr>
+          <w:lang w:val="en-US"/>
+        </w:rPr>
+        <w:t>NExT</w:t>
+      </w:r>
+      <w:r>
+        <w:rPr>
+          <w:lang w:val="en-US"/>
+        </w:rPr>
+        <w:t xml:space="preserve"> (</w:t>
+      </w:r>
+      <w:r>
+        <w:rPr>
+          <w:lang w:val="en-US"/>
+        </w:rPr>
+        <w:t>Network Exchange Transport</w:t>
+      </w:r>
+      <w:r>
+        <w:rPr>
+          <w:lang w:val="en-US"/>
+        </w:rPr>
+        <w:t xml:space="preserve">), </w:t>
+      </w:r>
+      <w:r>
+        <w:rPr>
+          <w:lang w:val="en-US"/>
+        </w:rPr>
+        <w:t>Logbot</w:t>
+      </w:r>
+      <w:r>
+        <w:rPr>
+          <w:lang w:val="en-US"/>
+        </w:rPr>
+        <w:t xml:space="preserve">, </w:t>
+      </w:r>
+      <w:r>
+        <w:rPr>
+          <w:lang w:val="en-US"/>
+        </w:rPr>
+        <w:t>NICOLE</w:t>
+      </w:r>
+      <w:r>
+        <w:rPr>
+          <w:lang w:val="en-US"/>
+        </w:rPr>
+        <w:t xml:space="preserve">, </w:t>
+      </w:r>
+      <w:r>
+        <w:rPr>
+          <w:lang w:val="en-US"/>
+        </w:rPr>
+        <w:t>NORMAU</w:t>
+      </w:r>
+      <w:r>
+        <w:rPr>
+          <w:lang w:val="en-US"/>
+        </w:rPr>
+        <w:t xml:space="preserve">, </w:t>
+      </w:r>
+      <w:r>
+        <w:rPr>
+          <w:lang w:val="en-US"/>
+        </w:rPr>
+        <w:t>STARTEF</w:t>
+      </w:r>
+      <w:r>
+        <w:rPr>
+          <w:lang w:val="en-US"/>
+        </w:rPr>
+        <w:t xml:space="preserve">, </w:t>
+      </w:r>
+      <w:r>
+        <w:rPr>
+          <w:lang w:val="en-US"/>
+        </w:rPr>
+        <w:t>GREENETICA</w:t>
+      </w:r>
+      <w:r>
+        <w:rPr>
+          <w:lang w:val="en-US"/>
+        </w:rPr>
+        <w:t>.</w:t>
+      </w:r>
     </w:p>
     <w:p>
       <w:pPr>
@@ -28963,7 +29392,7 @@
           <w:lang w:val="en-US"/>
         </w:rPr>
       </w:pPr>
-      <w:bookmarkStart w:id="12" w:name="_Toc149938245"/>
+      <w:bookmarkStart w:id="12" w:name="_Toc150450731"/>
       <w:r>
         <w:rPr>
           <w:lang w:val="en-US"/>
@@ -29433,6 +29862,123 @@
     </w:lvl>
   </w:abstractNum>
   <w:abstractNum w:abstractNumId="3" w15:restartNumberingAfterBreak="0">
+    <w:nsid w:val="0521059C"/>
+    <w:multiLevelType w:val="multilevel"/>
+    <w:tmpl w:val="D8CA5B74"/>
+    <w:lvl w:ilvl="0">
+      <w:start w:val="1"/>
+      <w:numFmt w:val="decimal"/>
+      <w:lvlText w:val="%1."/>
+      <w:lvlJc w:val="left"/>
+      <w:pPr>
+        <w:tabs>
+          <w:tab w:val="num" w:pos="720"/>
+        </w:tabs>
+        <w:ind w:left="720" w:hanging="360"/>
+      </w:pPr>
+    </w:lvl>
+    <w:lvl w:ilvl="1">
+      <w:start w:val="1"/>
+      <w:numFmt w:val="bullet"/>
+      <w:lvlText w:val=""/>
+      <w:lvlJc w:val="left"/>
+      <w:pPr>
+        <w:tabs>
+          <w:tab w:val="num" w:pos="1440"/>
+        </w:tabs>
+        <w:ind w:left="1440" w:hanging="360"/>
+      </w:pPr>
+      <w:rPr>
+        <w:rFonts w:ascii="Symbol" w:hAnsi="Symbol" w:hint="default"/>
+        <w:sz w:val="20"/>
+      </w:rPr>
+    </w:lvl>
+    <w:lvl w:ilvl="2" w:tentative="1">
+      <w:start w:val="1"/>
+      <w:numFmt w:val="decimal"/>
+      <w:lvlText w:val="%3."/>
+      <w:lvlJc w:val="left"/>
+      <w:pPr>
+        <w:tabs>
+          <w:tab w:val="num" w:pos="2160"/>
+        </w:tabs>
+        <w:ind w:left="2160" w:hanging="360"/>
+      </w:pPr>
+    </w:lvl>
+    <w:lvl w:ilvl="3" w:tentative="1">
+      <w:start w:val="1"/>
+      <w:numFmt w:val="decimal"/>
+      <w:lvlText w:val="%4."/>
+      <w:lvlJc w:val="left"/>
+      <w:pPr>
+        <w:tabs>
+          <w:tab w:val="num" w:pos="2880"/>
+        </w:tabs>
+        <w:ind w:left="2880" w:hanging="360"/>
+      </w:pPr>
+    </w:lvl>
+    <w:lvl w:ilvl="4" w:tentative="1">
+      <w:start w:val="1"/>
+      <w:numFmt w:val="decimal"/>
+      <w:lvlText w:val="%5."/>
+      <w:lvlJc w:val="left"/>
+      <w:pPr>
+        <w:tabs>
+          <w:tab w:val="num" w:pos="3600"/>
+        </w:tabs>
+        <w:ind w:left="3600" w:hanging="360"/>
+      </w:pPr>
+    </w:lvl>
+    <w:lvl w:ilvl="5" w:tentative="1">
+      <w:start w:val="1"/>
+      <w:numFmt w:val="decimal"/>
+      <w:lvlText w:val="%6."/>
+      <w:lvlJc w:val="left"/>
+      <w:pPr>
+        <w:tabs>
+          <w:tab w:val="num" w:pos="4320"/>
+        </w:tabs>
+        <w:ind w:left="4320" w:hanging="360"/>
+      </w:pPr>
+    </w:lvl>
+    <w:lvl w:ilvl="6" w:tentative="1">
+      <w:start w:val="1"/>
+      <w:numFmt w:val="decimal"/>
+      <w:lvlText w:val="%7."/>
+      <w:lvlJc w:val="left"/>
+      <w:pPr>
+        <w:tabs>
+          <w:tab w:val="num" w:pos="5040"/>
+        </w:tabs>
+        <w:ind w:left="5040" w:hanging="360"/>
+      </w:pPr>
+    </w:lvl>
+    <w:lvl w:ilvl="7" w:tentative="1">
+      <w:start w:val="1"/>
+      <w:numFmt w:val="decimal"/>
+      <w:lvlText w:val="%8."/>
+      <w:lvlJc w:val="left"/>
+      <w:pPr>
+        <w:tabs>
+          <w:tab w:val="num" w:pos="5760"/>
+        </w:tabs>
+        <w:ind w:left="5760" w:hanging="360"/>
+      </w:pPr>
+    </w:lvl>
+    <w:lvl w:ilvl="8" w:tentative="1">
+      <w:start w:val="1"/>
+      <w:numFmt w:val="decimal"/>
+      <w:lvlText w:val="%9."/>
+      <w:lvlJc w:val="left"/>
+      <w:pPr>
+        <w:tabs>
+          <w:tab w:val="num" w:pos="6480"/>
+        </w:tabs>
+        <w:ind w:left="6480" w:hanging="360"/>
+      </w:pPr>
+    </w:lvl>
+  </w:abstractNum>
+  <w:abstractNum w:abstractNumId="4" w15:restartNumberingAfterBreak="0">
     <w:nsid w:val="06AA6466"/>
     <w:multiLevelType w:val="multilevel"/>
     <w:tmpl w:val="CA04755C"/>
@@ -29581,7 +30127,7 @@
       </w:rPr>
     </w:lvl>
   </w:abstractNum>
-  <w:abstractNum w:abstractNumId="4" w15:restartNumberingAfterBreak="0">
+  <w:abstractNum w:abstractNumId="5" w15:restartNumberingAfterBreak="0">
     <w:nsid w:val="071A29D8"/>
     <w:multiLevelType w:val="multilevel"/>
     <w:tmpl w:val="07DA9646"/>
@@ -29694,7 +30240,7 @@
       </w:pPr>
     </w:lvl>
   </w:abstractNum>
-  <w:abstractNum w:abstractNumId="5" w15:restartNumberingAfterBreak="0">
+  <w:abstractNum w:abstractNumId="6" w15:restartNumberingAfterBreak="0">
     <w:nsid w:val="07F914FD"/>
     <w:multiLevelType w:val="multilevel"/>
     <w:tmpl w:val="DCA687EA"/>
@@ -29843,7 +30389,7 @@
       </w:rPr>
     </w:lvl>
   </w:abstractNum>
-  <w:abstractNum w:abstractNumId="6" w15:restartNumberingAfterBreak="0">
+  <w:abstractNum w:abstractNumId="7" w15:restartNumberingAfterBreak="0">
     <w:nsid w:val="09523767"/>
     <w:multiLevelType w:val="multilevel"/>
     <w:tmpl w:val="469A172A"/>
@@ -29956,7 +30502,7 @@
       </w:pPr>
     </w:lvl>
   </w:abstractNum>
-  <w:abstractNum w:abstractNumId="7" w15:restartNumberingAfterBreak="0">
+  <w:abstractNum w:abstractNumId="8" w15:restartNumberingAfterBreak="0">
     <w:nsid w:val="0A157C42"/>
     <w:multiLevelType w:val="multilevel"/>
     <w:tmpl w:val="68586CEC"/>
@@ -30077,7 +30623,7 @@
       </w:pPr>
     </w:lvl>
   </w:abstractNum>
-  <w:abstractNum w:abstractNumId="8" w15:restartNumberingAfterBreak="0">
+  <w:abstractNum w:abstractNumId="9" w15:restartNumberingAfterBreak="0">
     <w:nsid w:val="0A906FEF"/>
     <w:multiLevelType w:val="multilevel"/>
     <w:tmpl w:val="E506D578"/>
@@ -30226,7 +30772,7 @@
       </w:rPr>
     </w:lvl>
   </w:abstractNum>
-  <w:abstractNum w:abstractNumId="9" w15:restartNumberingAfterBreak="0">
+  <w:abstractNum w:abstractNumId="10" w15:restartNumberingAfterBreak="0">
     <w:nsid w:val="0C030480"/>
     <w:multiLevelType w:val="multilevel"/>
     <w:tmpl w:val="8364226A"/>
@@ -30343,7 +30889,7 @@
       </w:pPr>
     </w:lvl>
   </w:abstractNum>
-  <w:abstractNum w:abstractNumId="10" w15:restartNumberingAfterBreak="0">
+  <w:abstractNum w:abstractNumId="11" w15:restartNumberingAfterBreak="0">
     <w:nsid w:val="0E07496F"/>
     <w:multiLevelType w:val="multilevel"/>
     <w:tmpl w:val="E9A4C32C"/>
@@ -30460,7 +31006,7 @@
       </w:pPr>
     </w:lvl>
   </w:abstractNum>
-  <w:abstractNum w:abstractNumId="11" w15:restartNumberingAfterBreak="0">
+  <w:abstractNum w:abstractNumId="12" w15:restartNumberingAfterBreak="0">
     <w:nsid w:val="0EB31822"/>
     <w:multiLevelType w:val="hybridMultilevel"/>
     <w:tmpl w:val="F16A2298"/>
@@ -30573,7 +31119,7 @@
       </w:rPr>
     </w:lvl>
   </w:abstractNum>
-  <w:abstractNum w:abstractNumId="12" w15:restartNumberingAfterBreak="0">
+  <w:abstractNum w:abstractNumId="13" w15:restartNumberingAfterBreak="0">
     <w:nsid w:val="0EC53E0B"/>
     <w:multiLevelType w:val="hybridMultilevel"/>
     <w:tmpl w:val="02B2C6DA"/>
@@ -30662,7 +31208,7 @@
       </w:pPr>
     </w:lvl>
   </w:abstractNum>
-  <w:abstractNum w:abstractNumId="13" w15:restartNumberingAfterBreak="0">
+  <w:abstractNum w:abstractNumId="14" w15:restartNumberingAfterBreak="0">
     <w:nsid w:val="1482775B"/>
     <w:multiLevelType w:val="multilevel"/>
     <w:tmpl w:val="0EBA3C40"/>
@@ -30757,7 +31303,7 @@
       </w:pPr>
     </w:lvl>
   </w:abstractNum>
-  <w:abstractNum w:abstractNumId="14" w15:restartNumberingAfterBreak="0">
+  <w:abstractNum w:abstractNumId="15" w15:restartNumberingAfterBreak="0">
     <w:nsid w:val="16700D93"/>
     <w:multiLevelType w:val="multilevel"/>
     <w:tmpl w:val="E9A054F2"/>
@@ -30906,7 +31452,7 @@
       </w:rPr>
     </w:lvl>
   </w:abstractNum>
-  <w:abstractNum w:abstractNumId="15" w15:restartNumberingAfterBreak="0">
+  <w:abstractNum w:abstractNumId="16" w15:restartNumberingAfterBreak="0">
     <w:nsid w:val="17CD4A1A"/>
     <w:multiLevelType w:val="multilevel"/>
     <w:tmpl w:val="73A4BEF0"/>
@@ -31023,7 +31569,7 @@
       </w:pPr>
     </w:lvl>
   </w:abstractNum>
-  <w:abstractNum w:abstractNumId="16" w15:restartNumberingAfterBreak="0">
+  <w:abstractNum w:abstractNumId="17" w15:restartNumberingAfterBreak="0">
     <w:nsid w:val="180A6AA9"/>
     <w:multiLevelType w:val="multilevel"/>
     <w:tmpl w:val="45C85776"/>
@@ -31144,7 +31690,7 @@
       </w:pPr>
     </w:lvl>
   </w:abstractNum>
-  <w:abstractNum w:abstractNumId="17" w15:restartNumberingAfterBreak="0">
+  <w:abstractNum w:abstractNumId="18" w15:restartNumberingAfterBreak="0">
     <w:nsid w:val="194D5847"/>
     <w:multiLevelType w:val="multilevel"/>
     <w:tmpl w:val="E3B0767E"/>
@@ -31293,7 +31839,7 @@
       </w:rPr>
     </w:lvl>
   </w:abstractNum>
-  <w:abstractNum w:abstractNumId="18" w15:restartNumberingAfterBreak="0">
+  <w:abstractNum w:abstractNumId="19" w15:restartNumberingAfterBreak="0">
     <w:nsid w:val="1A710660"/>
     <w:multiLevelType w:val="multilevel"/>
     <w:tmpl w:val="9E7C9D06"/>
@@ -31442,7 +31988,7 @@
       </w:rPr>
     </w:lvl>
   </w:abstractNum>
-  <w:abstractNum w:abstractNumId="19" w15:restartNumberingAfterBreak="0">
+  <w:abstractNum w:abstractNumId="20" w15:restartNumberingAfterBreak="0">
     <w:nsid w:val="1BBE07DF"/>
     <w:multiLevelType w:val="multilevel"/>
     <w:tmpl w:val="374262AE"/>
@@ -31591,7 +32137,7 @@
       </w:rPr>
     </w:lvl>
   </w:abstractNum>
-  <w:abstractNum w:abstractNumId="20" w15:restartNumberingAfterBreak="0">
+  <w:abstractNum w:abstractNumId="21" w15:restartNumberingAfterBreak="0">
     <w:nsid w:val="1C6A39B5"/>
     <w:multiLevelType w:val="multilevel"/>
     <w:tmpl w:val="1AC0B256"/>
@@ -31740,7 +32286,7 @@
       </w:rPr>
     </w:lvl>
   </w:abstractNum>
-  <w:abstractNum w:abstractNumId="21" w15:restartNumberingAfterBreak="0">
+  <w:abstractNum w:abstractNumId="22" w15:restartNumberingAfterBreak="0">
     <w:nsid w:val="1C825658"/>
     <w:multiLevelType w:val="multilevel"/>
     <w:tmpl w:val="8DCEAF08"/>
@@ -31889,7 +32435,7 @@
       </w:rPr>
     </w:lvl>
   </w:abstractNum>
-  <w:abstractNum w:abstractNumId="22" w15:restartNumberingAfterBreak="0">
+  <w:abstractNum w:abstractNumId="23" w15:restartNumberingAfterBreak="0">
     <w:nsid w:val="1F054475"/>
     <w:multiLevelType w:val="multilevel"/>
     <w:tmpl w:val="1EA02924"/>
@@ -32038,7 +32584,7 @@
       </w:rPr>
     </w:lvl>
   </w:abstractNum>
-  <w:abstractNum w:abstractNumId="23" w15:restartNumberingAfterBreak="0">
+  <w:abstractNum w:abstractNumId="24" w15:restartNumberingAfterBreak="0">
     <w:nsid w:val="200D4EAE"/>
     <w:multiLevelType w:val="multilevel"/>
     <w:tmpl w:val="52A85FD0"/>
@@ -32187,7 +32733,7 @@
       </w:rPr>
     </w:lvl>
   </w:abstractNum>
-  <w:abstractNum w:abstractNumId="24" w15:restartNumberingAfterBreak="0">
+  <w:abstractNum w:abstractNumId="25" w15:restartNumberingAfterBreak="0">
     <w:nsid w:val="2250109F"/>
     <w:multiLevelType w:val="multilevel"/>
     <w:tmpl w:val="CB8A09C8"/>
@@ -32336,7 +32882,7 @@
       </w:rPr>
     </w:lvl>
   </w:abstractNum>
-  <w:abstractNum w:abstractNumId="25" w15:restartNumberingAfterBreak="0">
+  <w:abstractNum w:abstractNumId="26" w15:restartNumberingAfterBreak="0">
     <w:nsid w:val="23AA637C"/>
     <w:multiLevelType w:val="multilevel"/>
     <w:tmpl w:val="C5B406D4"/>
@@ -32449,7 +32995,7 @@
       </w:pPr>
     </w:lvl>
   </w:abstractNum>
-  <w:abstractNum w:abstractNumId="26" w15:restartNumberingAfterBreak="0">
+  <w:abstractNum w:abstractNumId="27" w15:restartNumberingAfterBreak="0">
     <w:nsid w:val="249C2FCD"/>
     <w:multiLevelType w:val="multilevel"/>
     <w:tmpl w:val="286E8B44"/>
@@ -32562,7 +33108,7 @@
       </w:pPr>
     </w:lvl>
   </w:abstractNum>
-  <w:abstractNum w:abstractNumId="27" w15:restartNumberingAfterBreak="0">
+  <w:abstractNum w:abstractNumId="28" w15:restartNumberingAfterBreak="0">
     <w:nsid w:val="29096685"/>
     <w:multiLevelType w:val="multilevel"/>
     <w:tmpl w:val="709EDFA4"/>
@@ -32711,7 +33257,7 @@
       </w:rPr>
     </w:lvl>
   </w:abstractNum>
-  <w:abstractNum w:abstractNumId="28" w15:restartNumberingAfterBreak="0">
+  <w:abstractNum w:abstractNumId="29" w15:restartNumberingAfterBreak="0">
     <w:nsid w:val="2A717D07"/>
     <w:multiLevelType w:val="multilevel"/>
     <w:tmpl w:val="852A2A62"/>
@@ -32828,7 +33374,7 @@
       </w:pPr>
     </w:lvl>
   </w:abstractNum>
-  <w:abstractNum w:abstractNumId="29" w15:restartNumberingAfterBreak="0">
+  <w:abstractNum w:abstractNumId="30" w15:restartNumberingAfterBreak="0">
     <w:nsid w:val="2B6B7097"/>
     <w:multiLevelType w:val="multilevel"/>
     <w:tmpl w:val="5FA0FBD2"/>
@@ -32977,7 +33523,7 @@
       </w:rPr>
     </w:lvl>
   </w:abstractNum>
-  <w:abstractNum w:abstractNumId="30" w15:restartNumberingAfterBreak="0">
+  <w:abstractNum w:abstractNumId="31" w15:restartNumberingAfterBreak="0">
     <w:nsid w:val="300453A7"/>
     <w:multiLevelType w:val="hybridMultilevel"/>
     <w:tmpl w:val="0CF09856"/>
@@ -33090,7 +33636,7 @@
       </w:rPr>
     </w:lvl>
   </w:abstractNum>
-  <w:abstractNum w:abstractNumId="31" w15:restartNumberingAfterBreak="0">
+  <w:abstractNum w:abstractNumId="32" w15:restartNumberingAfterBreak="0">
     <w:nsid w:val="358E4227"/>
     <w:multiLevelType w:val="multilevel"/>
     <w:tmpl w:val="41DC2600"/>
@@ -33207,7 +33753,7 @@
       </w:pPr>
     </w:lvl>
   </w:abstractNum>
-  <w:abstractNum w:abstractNumId="32" w15:restartNumberingAfterBreak="0">
+  <w:abstractNum w:abstractNumId="33" w15:restartNumberingAfterBreak="0">
     <w:nsid w:val="36213F64"/>
     <w:multiLevelType w:val="multilevel"/>
     <w:tmpl w:val="5ADC2390"/>
@@ -33356,7 +33902,7 @@
       </w:rPr>
     </w:lvl>
   </w:abstractNum>
-  <w:abstractNum w:abstractNumId="33" w15:restartNumberingAfterBreak="0">
+  <w:abstractNum w:abstractNumId="34" w15:restartNumberingAfterBreak="0">
     <w:nsid w:val="38BD7077"/>
     <w:multiLevelType w:val="multilevel"/>
     <w:tmpl w:val="9E3855C4"/>
@@ -33505,7 +34051,7 @@
       </w:rPr>
     </w:lvl>
   </w:abstractNum>
-  <w:abstractNum w:abstractNumId="34" w15:restartNumberingAfterBreak="0">
+  <w:abstractNum w:abstractNumId="35" w15:restartNumberingAfterBreak="0">
     <w:nsid w:val="3D7C0944"/>
     <w:multiLevelType w:val="multilevel"/>
     <w:tmpl w:val="2F264C0C"/>
@@ -33654,7 +34200,7 @@
       </w:rPr>
     </w:lvl>
   </w:abstractNum>
-  <w:abstractNum w:abstractNumId="35" w15:restartNumberingAfterBreak="0">
+  <w:abstractNum w:abstractNumId="36" w15:restartNumberingAfterBreak="0">
     <w:nsid w:val="40A671A4"/>
     <w:multiLevelType w:val="multilevel"/>
     <w:tmpl w:val="F9FCCFB2"/>
@@ -33767,7 +34313,7 @@
       </w:pPr>
     </w:lvl>
   </w:abstractNum>
-  <w:abstractNum w:abstractNumId="36" w15:restartNumberingAfterBreak="0">
+  <w:abstractNum w:abstractNumId="37" w15:restartNumberingAfterBreak="0">
     <w:nsid w:val="41366DF7"/>
     <w:multiLevelType w:val="multilevel"/>
     <w:tmpl w:val="C68A1C00"/>
@@ -33916,7 +34462,7 @@
       </w:rPr>
     </w:lvl>
   </w:abstractNum>
-  <w:abstractNum w:abstractNumId="37" w15:restartNumberingAfterBreak="0">
+  <w:abstractNum w:abstractNumId="38" w15:restartNumberingAfterBreak="0">
     <w:nsid w:val="42B97669"/>
     <w:multiLevelType w:val="multilevel"/>
     <w:tmpl w:val="BC744E90"/>
@@ -34029,7 +34575,7 @@
       </w:pPr>
     </w:lvl>
   </w:abstractNum>
-  <w:abstractNum w:abstractNumId="38" w15:restartNumberingAfterBreak="0">
+  <w:abstractNum w:abstractNumId="39" w15:restartNumberingAfterBreak="0">
     <w:nsid w:val="44176301"/>
     <w:multiLevelType w:val="multilevel"/>
     <w:tmpl w:val="DAA23ABA"/>
@@ -34178,7 +34724,7 @@
       </w:rPr>
     </w:lvl>
   </w:abstractNum>
-  <w:abstractNum w:abstractNumId="39" w15:restartNumberingAfterBreak="0">
+  <w:abstractNum w:abstractNumId="40" w15:restartNumberingAfterBreak="0">
     <w:nsid w:val="474B4334"/>
     <w:multiLevelType w:val="multilevel"/>
     <w:tmpl w:val="E002438A"/>
@@ -34291,7 +34837,7 @@
       </w:pPr>
     </w:lvl>
   </w:abstractNum>
-  <w:abstractNum w:abstractNumId="40" w15:restartNumberingAfterBreak="0">
+  <w:abstractNum w:abstractNumId="41" w15:restartNumberingAfterBreak="0">
     <w:nsid w:val="48C57BBB"/>
     <w:multiLevelType w:val="hybridMultilevel"/>
     <w:tmpl w:val="BAA02ADC"/>
@@ -34380,7 +34926,7 @@
       </w:pPr>
     </w:lvl>
   </w:abstractNum>
-  <w:abstractNum w:abstractNumId="41" w15:restartNumberingAfterBreak="0">
+  <w:abstractNum w:abstractNumId="42" w15:restartNumberingAfterBreak="0">
     <w:nsid w:val="48D736DC"/>
     <w:multiLevelType w:val="hybridMultilevel"/>
     <w:tmpl w:val="A8D48224"/>
@@ -34492,7 +35038,7 @@
       </w:rPr>
     </w:lvl>
   </w:abstractNum>
-  <w:abstractNum w:abstractNumId="42" w15:restartNumberingAfterBreak="0">
+  <w:abstractNum w:abstractNumId="43" w15:restartNumberingAfterBreak="0">
     <w:nsid w:val="4CF355F5"/>
     <w:multiLevelType w:val="hybridMultilevel"/>
     <w:tmpl w:val="E50ED086"/>
@@ -34605,7 +35151,7 @@
       </w:rPr>
     </w:lvl>
   </w:abstractNum>
-  <w:abstractNum w:abstractNumId="43" w15:restartNumberingAfterBreak="0">
+  <w:abstractNum w:abstractNumId="44" w15:restartNumberingAfterBreak="0">
     <w:nsid w:val="4D2B2084"/>
     <w:multiLevelType w:val="multilevel"/>
     <w:tmpl w:val="9C0ABD3E"/>
@@ -34721,7 +35267,7 @@
       </w:pPr>
     </w:lvl>
   </w:abstractNum>
-  <w:abstractNum w:abstractNumId="44" w15:restartNumberingAfterBreak="0">
+  <w:abstractNum w:abstractNumId="45" w15:restartNumberingAfterBreak="0">
     <w:nsid w:val="4E3F14B4"/>
     <w:multiLevelType w:val="hybridMultilevel"/>
     <w:tmpl w:val="F6FA90A4"/>
@@ -34833,7 +35379,7 @@
       </w:rPr>
     </w:lvl>
   </w:abstractNum>
-  <w:abstractNum w:abstractNumId="45" w15:restartNumberingAfterBreak="0">
+  <w:abstractNum w:abstractNumId="46" w15:restartNumberingAfterBreak="0">
     <w:nsid w:val="50F75887"/>
     <w:multiLevelType w:val="hybridMultilevel"/>
     <w:tmpl w:val="4D726372"/>
@@ -34922,7 +35468,7 @@
       </w:pPr>
     </w:lvl>
   </w:abstractNum>
-  <w:abstractNum w:abstractNumId="46" w15:restartNumberingAfterBreak="0">
+  <w:abstractNum w:abstractNumId="47" w15:restartNumberingAfterBreak="0">
     <w:nsid w:val="51445A1E"/>
     <w:multiLevelType w:val="hybridMultilevel"/>
     <w:tmpl w:val="97BCA940"/>
@@ -35011,7 +35557,7 @@
       </w:pPr>
     </w:lvl>
   </w:abstractNum>
-  <w:abstractNum w:abstractNumId="47" w15:restartNumberingAfterBreak="0">
+  <w:abstractNum w:abstractNumId="48" w15:restartNumberingAfterBreak="0">
     <w:nsid w:val="52D7566E"/>
     <w:multiLevelType w:val="multilevel"/>
     <w:tmpl w:val="0D2217F2"/>
@@ -35128,7 +35674,7 @@
       </w:pPr>
     </w:lvl>
   </w:abstractNum>
-  <w:abstractNum w:abstractNumId="48" w15:restartNumberingAfterBreak="0">
+  <w:abstractNum w:abstractNumId="49" w15:restartNumberingAfterBreak="0">
     <w:nsid w:val="548D68CC"/>
     <w:multiLevelType w:val="hybridMultilevel"/>
     <w:tmpl w:val="681C77D4"/>
@@ -35240,7 +35786,7 @@
       </w:rPr>
     </w:lvl>
   </w:abstractNum>
-  <w:abstractNum w:abstractNumId="49" w15:restartNumberingAfterBreak="0">
+  <w:abstractNum w:abstractNumId="50" w15:restartNumberingAfterBreak="0">
     <w:nsid w:val="54AF7B9E"/>
     <w:multiLevelType w:val="hybridMultilevel"/>
     <w:tmpl w:val="C5BAE558"/>
@@ -35329,7 +35875,7 @@
       </w:pPr>
     </w:lvl>
   </w:abstractNum>
-  <w:abstractNum w:abstractNumId="50" w15:restartNumberingAfterBreak="0">
+  <w:abstractNum w:abstractNumId="51" w15:restartNumberingAfterBreak="0">
     <w:nsid w:val="56BA71E1"/>
     <w:multiLevelType w:val="hybridMultilevel"/>
     <w:tmpl w:val="05DC26B8"/>
@@ -35442,7 +35988,7 @@
       </w:rPr>
     </w:lvl>
   </w:abstractNum>
-  <w:abstractNum w:abstractNumId="51" w15:restartNumberingAfterBreak="0">
+  <w:abstractNum w:abstractNumId="52" w15:restartNumberingAfterBreak="0">
     <w:nsid w:val="59DA4406"/>
     <w:multiLevelType w:val="multilevel"/>
     <w:tmpl w:val="BA0E3060"/>
@@ -35591,7 +36137,7 @@
       </w:rPr>
     </w:lvl>
   </w:abstractNum>
-  <w:abstractNum w:abstractNumId="52" w15:restartNumberingAfterBreak="0">
+  <w:abstractNum w:abstractNumId="53" w15:restartNumberingAfterBreak="0">
     <w:nsid w:val="5AFA71D9"/>
     <w:multiLevelType w:val="multilevel"/>
     <w:tmpl w:val="B212EBBC"/>
@@ -35740,7 +36286,7 @@
       </w:rPr>
     </w:lvl>
   </w:abstractNum>
-  <w:abstractNum w:abstractNumId="53" w15:restartNumberingAfterBreak="0">
+  <w:abstractNum w:abstractNumId="54" w15:restartNumberingAfterBreak="0">
     <w:nsid w:val="5CDE754D"/>
     <w:multiLevelType w:val="multilevel"/>
     <w:tmpl w:val="C770A8AE"/>
@@ -35889,7 +36435,7 @@
       </w:rPr>
     </w:lvl>
   </w:abstractNum>
-  <w:abstractNum w:abstractNumId="54" w15:restartNumberingAfterBreak="0">
+  <w:abstractNum w:abstractNumId="55" w15:restartNumberingAfterBreak="0">
     <w:nsid w:val="5D585140"/>
     <w:multiLevelType w:val="multilevel"/>
     <w:tmpl w:val="7D8021B4"/>
@@ -36038,7 +36584,7 @@
       </w:rPr>
     </w:lvl>
   </w:abstractNum>
-  <w:abstractNum w:abstractNumId="55" w15:restartNumberingAfterBreak="0">
+  <w:abstractNum w:abstractNumId="56" w15:restartNumberingAfterBreak="0">
     <w:nsid w:val="5F3242AE"/>
     <w:multiLevelType w:val="hybridMultilevel"/>
     <w:tmpl w:val="ABE4EDC0"/>
@@ -36150,7 +36696,7 @@
       </w:rPr>
     </w:lvl>
   </w:abstractNum>
-  <w:abstractNum w:abstractNumId="56" w15:restartNumberingAfterBreak="0">
+  <w:abstractNum w:abstractNumId="57" w15:restartNumberingAfterBreak="0">
     <w:nsid w:val="60754113"/>
     <w:multiLevelType w:val="multilevel"/>
     <w:tmpl w:val="511AB6A4"/>
@@ -36271,7 +36817,7 @@
       </w:pPr>
     </w:lvl>
   </w:abstractNum>
-  <w:abstractNum w:abstractNumId="57" w15:restartNumberingAfterBreak="0">
+  <w:abstractNum w:abstractNumId="58" w15:restartNumberingAfterBreak="0">
     <w:nsid w:val="6174610B"/>
     <w:multiLevelType w:val="hybridMultilevel"/>
     <w:tmpl w:val="BF8AB1C8"/>
@@ -36383,7 +36929,7 @@
       </w:rPr>
     </w:lvl>
   </w:abstractNum>
-  <w:abstractNum w:abstractNumId="58" w15:restartNumberingAfterBreak="0">
+  <w:abstractNum w:abstractNumId="59" w15:restartNumberingAfterBreak="0">
     <w:nsid w:val="64F8535B"/>
     <w:multiLevelType w:val="multilevel"/>
     <w:tmpl w:val="29CCE16A"/>
@@ -36496,7 +37042,7 @@
       </w:pPr>
     </w:lvl>
   </w:abstractNum>
-  <w:abstractNum w:abstractNumId="59" w15:restartNumberingAfterBreak="0">
+  <w:abstractNum w:abstractNumId="60" w15:restartNumberingAfterBreak="0">
     <w:nsid w:val="66EF2098"/>
     <w:multiLevelType w:val="multilevel"/>
     <w:tmpl w:val="191A83C2"/>
@@ -36645,7 +37191,7 @@
       </w:rPr>
     </w:lvl>
   </w:abstractNum>
-  <w:abstractNum w:abstractNumId="60" w15:restartNumberingAfterBreak="0">
+  <w:abstractNum w:abstractNumId="61" w15:restartNumberingAfterBreak="0">
     <w:nsid w:val="678E0F46"/>
     <w:multiLevelType w:val="multilevel"/>
     <w:tmpl w:val="45FC202E"/>
@@ -36758,7 +37304,7 @@
       </w:pPr>
     </w:lvl>
   </w:abstractNum>
-  <w:abstractNum w:abstractNumId="61" w15:restartNumberingAfterBreak="0">
+  <w:abstractNum w:abstractNumId="62" w15:restartNumberingAfterBreak="0">
     <w:nsid w:val="67D63848"/>
     <w:multiLevelType w:val="multilevel"/>
     <w:tmpl w:val="BAA4C1BE"/>
@@ -36907,7 +37453,7 @@
       </w:rPr>
     </w:lvl>
   </w:abstractNum>
-  <w:abstractNum w:abstractNumId="62" w15:restartNumberingAfterBreak="0">
+  <w:abstractNum w:abstractNumId="63" w15:restartNumberingAfterBreak="0">
     <w:nsid w:val="6B9754E0"/>
     <w:multiLevelType w:val="multilevel"/>
     <w:tmpl w:val="E2081078"/>
@@ -37052,7 +37598,7 @@
       </w:rPr>
     </w:lvl>
   </w:abstractNum>
-  <w:abstractNum w:abstractNumId="63" w15:restartNumberingAfterBreak="0">
+  <w:abstractNum w:abstractNumId="64" w15:restartNumberingAfterBreak="0">
     <w:nsid w:val="6E063836"/>
     <w:multiLevelType w:val="multilevel"/>
     <w:tmpl w:val="64382A60"/>
@@ -37165,7 +37711,7 @@
       </w:pPr>
     </w:lvl>
   </w:abstractNum>
-  <w:abstractNum w:abstractNumId="64" w15:restartNumberingAfterBreak="0">
+  <w:abstractNum w:abstractNumId="65" w15:restartNumberingAfterBreak="0">
     <w:nsid w:val="707D284E"/>
     <w:multiLevelType w:val="multilevel"/>
     <w:tmpl w:val="DF4ADB78"/>
@@ -37314,7 +37860,7 @@
       </w:rPr>
     </w:lvl>
   </w:abstractNum>
-  <w:abstractNum w:abstractNumId="65" w15:restartNumberingAfterBreak="0">
+  <w:abstractNum w:abstractNumId="66" w15:restartNumberingAfterBreak="0">
     <w:nsid w:val="71122018"/>
     <w:multiLevelType w:val="multilevel"/>
     <w:tmpl w:val="FE2EE950"/>
@@ -37463,7 +38009,7 @@
       </w:rPr>
     </w:lvl>
   </w:abstractNum>
-  <w:abstractNum w:abstractNumId="66" w15:restartNumberingAfterBreak="0">
+  <w:abstractNum w:abstractNumId="67" w15:restartNumberingAfterBreak="0">
     <w:nsid w:val="757A18E0"/>
     <w:multiLevelType w:val="multilevel"/>
     <w:tmpl w:val="00368862"/>
@@ -37580,7 +38126,7 @@
       </w:pPr>
     </w:lvl>
   </w:abstractNum>
-  <w:abstractNum w:abstractNumId="67" w15:restartNumberingAfterBreak="0">
+  <w:abstractNum w:abstractNumId="68" w15:restartNumberingAfterBreak="0">
     <w:nsid w:val="777F0D45"/>
     <w:multiLevelType w:val="multilevel"/>
     <w:tmpl w:val="723A7C46"/>
@@ -37729,7 +38275,7 @@
       </w:rPr>
     </w:lvl>
   </w:abstractNum>
-  <w:abstractNum w:abstractNumId="68" w15:restartNumberingAfterBreak="0">
+  <w:abstractNum w:abstractNumId="69" w15:restartNumberingAfterBreak="0">
     <w:nsid w:val="7AA674A5"/>
     <w:multiLevelType w:val="hybridMultilevel"/>
     <w:tmpl w:val="39FCE302"/>
@@ -37815,7 +38361,7 @@
       </w:pPr>
     </w:lvl>
   </w:abstractNum>
-  <w:abstractNum w:abstractNumId="69" w15:restartNumberingAfterBreak="0">
+  <w:abstractNum w:abstractNumId="70" w15:restartNumberingAfterBreak="0">
     <w:nsid w:val="7D981271"/>
     <w:multiLevelType w:val="hybridMultilevel"/>
     <w:tmpl w:val="07F8F38C"/>
@@ -37904,7 +38450,7 @@
       </w:pPr>
     </w:lvl>
   </w:abstractNum>
-  <w:abstractNum w:abstractNumId="70" w15:restartNumberingAfterBreak="0">
+  <w:abstractNum w:abstractNumId="71" w15:restartNumberingAfterBreak="0">
     <w:nsid w:val="7E2F31FB"/>
     <w:multiLevelType w:val="multilevel"/>
     <w:tmpl w:val="5672ED94"/>
@@ -38053,7 +38599,7 @@
       </w:rPr>
     </w:lvl>
   </w:abstractNum>
-  <w:abstractNum w:abstractNumId="71" w15:restartNumberingAfterBreak="0">
+  <w:abstractNum w:abstractNumId="72" w15:restartNumberingAfterBreak="0">
     <w:nsid w:val="7F8A344B"/>
     <w:multiLevelType w:val="hybridMultilevel"/>
     <w:tmpl w:val="BB94BB0A"/>
@@ -38140,247 +38686,250 @@
     </w:lvl>
   </w:abstractNum>
   <w:num w:numId="1" w16cid:durableId="1975720858">
+    <w:abstractNumId w:val="46"/>
+  </w:num>
+  <w:num w:numId="2" w16cid:durableId="1327435672">
+    <w:abstractNumId w:val="72"/>
+  </w:num>
+  <w:num w:numId="3" w16cid:durableId="318655723">
+    <w:abstractNumId w:val="58"/>
+  </w:num>
+  <w:num w:numId="4" w16cid:durableId="1387531433">
+    <w:abstractNumId w:val="49"/>
+  </w:num>
+  <w:num w:numId="5" w16cid:durableId="1357460751">
+    <w:abstractNumId w:val="42"/>
+  </w:num>
+  <w:num w:numId="6" w16cid:durableId="1876189052">
     <w:abstractNumId w:val="45"/>
   </w:num>
-  <w:num w:numId="2" w16cid:durableId="1327435672">
-    <w:abstractNumId w:val="71"/>
+  <w:num w:numId="7" w16cid:durableId="135681959">
+    <w:abstractNumId w:val="61"/>
   </w:num>
-  <w:num w:numId="3" w16cid:durableId="318655723">
-    <w:abstractNumId w:val="57"/>
+  <w:num w:numId="8" w16cid:durableId="707490182">
+    <w:abstractNumId w:val="50"/>
   </w:num>
-  <w:num w:numId="4" w16cid:durableId="1387531433">
-    <w:abstractNumId w:val="48"/>
+  <w:num w:numId="9" w16cid:durableId="1532646141">
+    <w:abstractNumId w:val="69"/>
   </w:num>
-  <w:num w:numId="5" w16cid:durableId="1357460751">
+  <w:num w:numId="10" w16cid:durableId="1065294671">
+    <w:abstractNumId w:val="47"/>
+  </w:num>
+  <w:num w:numId="11" w16cid:durableId="597982598">
     <w:abstractNumId w:val="41"/>
   </w:num>
-  <w:num w:numId="6" w16cid:durableId="1876189052">
-    <w:abstractNumId w:val="44"/>
-  </w:num>
-  <w:num w:numId="7" w16cid:durableId="135681959">
-    <w:abstractNumId w:val="60"/>
-  </w:num>
-  <w:num w:numId="8" w16cid:durableId="707490182">
-    <w:abstractNumId w:val="49"/>
-  </w:num>
-  <w:num w:numId="9" w16cid:durableId="1532646141">
-    <w:abstractNumId w:val="68"/>
-  </w:num>
-  <w:num w:numId="10" w16cid:durableId="1065294671">
-    <w:abstractNumId w:val="46"/>
-  </w:num>
-  <w:num w:numId="11" w16cid:durableId="597982598">
-    <w:abstractNumId w:val="40"/>
-  </w:num>
   <w:num w:numId="12" w16cid:durableId="1467701660">
-    <w:abstractNumId w:val="69"/>
+    <w:abstractNumId w:val="70"/>
   </w:num>
   <w:num w:numId="13" w16cid:durableId="1852069043">
-    <w:abstractNumId w:val="30"/>
+    <w:abstractNumId w:val="31"/>
   </w:num>
   <w:num w:numId="14" w16cid:durableId="289552564">
     <w:abstractNumId w:val="1"/>
   </w:num>
   <w:num w:numId="15" w16cid:durableId="2107189947">
-    <w:abstractNumId w:val="11"/>
+    <w:abstractNumId w:val="12"/>
   </w:num>
   <w:num w:numId="16" w16cid:durableId="129833776">
     <w:abstractNumId w:val="0"/>
   </w:num>
   <w:num w:numId="17" w16cid:durableId="772479034">
-    <w:abstractNumId w:val="15"/>
+    <w:abstractNumId w:val="16"/>
   </w:num>
   <w:num w:numId="18" w16cid:durableId="1404833150">
-    <w:abstractNumId w:val="4"/>
+    <w:abstractNumId w:val="5"/>
   </w:num>
   <w:num w:numId="19" w16cid:durableId="668681916">
-    <w:abstractNumId w:val="37"/>
+    <w:abstractNumId w:val="38"/>
   </w:num>
   <w:num w:numId="20" w16cid:durableId="131874364">
-    <w:abstractNumId w:val="47"/>
+    <w:abstractNumId w:val="48"/>
   </w:num>
   <w:num w:numId="21" w16cid:durableId="1374650312">
-    <w:abstractNumId w:val="55"/>
+    <w:abstractNumId w:val="56"/>
   </w:num>
   <w:num w:numId="22" w16cid:durableId="633825772">
-    <w:abstractNumId w:val="65"/>
+    <w:abstractNumId w:val="66"/>
   </w:num>
   <w:num w:numId="23" w16cid:durableId="527261119">
     <w:abstractNumId w:val="2"/>
   </w:num>
   <w:num w:numId="24" w16cid:durableId="1526864696">
+    <w:abstractNumId w:val="33"/>
+  </w:num>
+  <w:num w:numId="25" w16cid:durableId="586962496">
+    <w:abstractNumId w:val="14"/>
+  </w:num>
+  <w:num w:numId="26" w16cid:durableId="252665524">
+    <w:abstractNumId w:val="14"/>
+  </w:num>
+  <w:num w:numId="27" w16cid:durableId="1769885781">
+    <w:abstractNumId w:val="14"/>
+  </w:num>
+  <w:num w:numId="28" w16cid:durableId="581916087">
+    <w:abstractNumId w:val="14"/>
+  </w:num>
+  <w:num w:numId="29" w16cid:durableId="593167782">
+    <w:abstractNumId w:val="14"/>
+  </w:num>
+  <w:num w:numId="30" w16cid:durableId="1429161101">
+    <w:abstractNumId w:val="14"/>
+  </w:num>
+  <w:num w:numId="31" w16cid:durableId="363482855">
+    <w:abstractNumId w:val="14"/>
+  </w:num>
+  <w:num w:numId="32" w16cid:durableId="818500159">
+    <w:abstractNumId w:val="14"/>
+  </w:num>
+  <w:num w:numId="33" w16cid:durableId="91584739">
+    <w:abstractNumId w:val="14"/>
+  </w:num>
+  <w:num w:numId="34" w16cid:durableId="2096051625">
+    <w:abstractNumId w:val="14"/>
+  </w:num>
+  <w:num w:numId="35" w16cid:durableId="514654620">
+    <w:abstractNumId w:val="65"/>
+  </w:num>
+  <w:num w:numId="36" w16cid:durableId="253368158">
     <w:abstractNumId w:val="32"/>
   </w:num>
-  <w:num w:numId="25" w16cid:durableId="586962496">
+  <w:num w:numId="37" w16cid:durableId="1662125318">
+    <w:abstractNumId w:val="51"/>
+  </w:num>
+  <w:num w:numId="38" w16cid:durableId="1772313189">
+    <w:abstractNumId w:val="34"/>
+  </w:num>
+  <w:num w:numId="39" w16cid:durableId="851650820">
+    <w:abstractNumId w:val="19"/>
+  </w:num>
+  <w:num w:numId="40" w16cid:durableId="1859931184">
+    <w:abstractNumId w:val="35"/>
+  </w:num>
+  <w:num w:numId="41" w16cid:durableId="1605071765">
+    <w:abstractNumId w:val="17"/>
+  </w:num>
+  <w:num w:numId="42" w16cid:durableId="426535167">
+    <w:abstractNumId w:val="8"/>
+  </w:num>
+  <w:num w:numId="43" w16cid:durableId="213855796">
+    <w:abstractNumId w:val="7"/>
+  </w:num>
+  <w:num w:numId="44" w16cid:durableId="1286156747">
+    <w:abstractNumId w:val="40"/>
+  </w:num>
+  <w:num w:numId="45" w16cid:durableId="573514052">
+    <w:abstractNumId w:val="26"/>
+  </w:num>
+  <w:num w:numId="46" w16cid:durableId="639044347">
+    <w:abstractNumId w:val="53"/>
+  </w:num>
+  <w:num w:numId="47" w16cid:durableId="174998140">
+    <w:abstractNumId w:val="24"/>
+  </w:num>
+  <w:num w:numId="48" w16cid:durableId="2110465948">
+    <w:abstractNumId w:val="43"/>
+  </w:num>
+  <w:num w:numId="49" w16cid:durableId="440271574">
+    <w:abstractNumId w:val="59"/>
+  </w:num>
+  <w:num w:numId="50" w16cid:durableId="238951065">
+    <w:abstractNumId w:val="63"/>
+  </w:num>
+  <w:num w:numId="51" w16cid:durableId="1224756782">
+    <w:abstractNumId w:val="67"/>
+  </w:num>
+  <w:num w:numId="52" w16cid:durableId="1895653475">
     <w:abstractNumId w:val="13"/>
   </w:num>
-  <w:num w:numId="26" w16cid:durableId="252665524">
-    <w:abstractNumId w:val="13"/>
+  <w:num w:numId="53" w16cid:durableId="1415124079">
+    <w:abstractNumId w:val="10"/>
   </w:num>
-  <w:num w:numId="27" w16cid:durableId="1769885781">
-    <w:abstractNumId w:val="13"/>
+  <w:num w:numId="54" w16cid:durableId="1314794669">
+    <w:abstractNumId w:val="54"/>
   </w:num>
-  <w:num w:numId="28" w16cid:durableId="581916087">
-    <w:abstractNumId w:val="13"/>
+  <w:num w:numId="55" w16cid:durableId="1022323239">
+    <w:abstractNumId w:val="25"/>
   </w:num>
-  <w:num w:numId="29" w16cid:durableId="593167782">
-    <w:abstractNumId w:val="13"/>
+  <w:num w:numId="56" w16cid:durableId="39675396">
+    <w:abstractNumId w:val="68"/>
   </w:num>
-  <w:num w:numId="30" w16cid:durableId="1429161101">
-    <w:abstractNumId w:val="13"/>
+  <w:num w:numId="57" w16cid:durableId="319818739">
+    <w:abstractNumId w:val="21"/>
   </w:num>
-  <w:num w:numId="31" w16cid:durableId="363482855">
-    <w:abstractNumId w:val="13"/>
+  <w:num w:numId="58" w16cid:durableId="1788771564">
+    <w:abstractNumId w:val="9"/>
   </w:num>
-  <w:num w:numId="32" w16cid:durableId="818500159">
-    <w:abstractNumId w:val="13"/>
+  <w:num w:numId="59" w16cid:durableId="79571058">
+    <w:abstractNumId w:val="60"/>
   </w:num>
-  <w:num w:numId="33" w16cid:durableId="91584739">
-    <w:abstractNumId w:val="13"/>
+  <w:num w:numId="60" w16cid:durableId="797836737">
+    <w:abstractNumId w:val="15"/>
   </w:num>
-  <w:num w:numId="34" w16cid:durableId="2096051625">
-    <w:abstractNumId w:val="13"/>
+  <w:num w:numId="61" w16cid:durableId="1228880976">
+    <w:abstractNumId w:val="6"/>
   </w:num>
-  <w:num w:numId="35" w16cid:durableId="514654620">
+  <w:num w:numId="62" w16cid:durableId="1022174144">
+    <w:abstractNumId w:val="29"/>
+  </w:num>
+  <w:num w:numId="63" w16cid:durableId="1207327578">
+    <w:abstractNumId w:val="23"/>
+  </w:num>
+  <w:num w:numId="64" w16cid:durableId="2082168114">
+    <w:abstractNumId w:val="11"/>
+  </w:num>
+  <w:num w:numId="65" w16cid:durableId="1171872916">
+    <w:abstractNumId w:val="44"/>
+  </w:num>
+  <w:num w:numId="66" w16cid:durableId="327026012">
+    <w:abstractNumId w:val="52"/>
+  </w:num>
+  <w:num w:numId="67" w16cid:durableId="1272012353">
+    <w:abstractNumId w:val="37"/>
+  </w:num>
+  <w:num w:numId="68" w16cid:durableId="576745659">
+    <w:abstractNumId w:val="57"/>
+  </w:num>
+  <w:num w:numId="69" w16cid:durableId="345909367">
+    <w:abstractNumId w:val="28"/>
+  </w:num>
+  <w:num w:numId="70" w16cid:durableId="354161330">
+    <w:abstractNumId w:val="18"/>
+  </w:num>
+  <w:num w:numId="71" w16cid:durableId="844706739">
+    <w:abstractNumId w:val="55"/>
+  </w:num>
+  <w:num w:numId="72" w16cid:durableId="1735421409">
+    <w:abstractNumId w:val="4"/>
+  </w:num>
+  <w:num w:numId="73" w16cid:durableId="934169355">
+    <w:abstractNumId w:val="30"/>
+  </w:num>
+  <w:num w:numId="74" w16cid:durableId="32770894">
+    <w:abstractNumId w:val="20"/>
+  </w:num>
+  <w:num w:numId="75" w16cid:durableId="310915084">
+    <w:abstractNumId w:val="62"/>
+  </w:num>
+  <w:num w:numId="76" w16cid:durableId="2049644620">
+    <w:abstractNumId w:val="71"/>
+  </w:num>
+  <w:num w:numId="77" w16cid:durableId="534853852">
+    <w:abstractNumId w:val="39"/>
+  </w:num>
+  <w:num w:numId="78" w16cid:durableId="745760045">
+    <w:abstractNumId w:val="22"/>
+  </w:num>
+  <w:num w:numId="79" w16cid:durableId="629047222">
+    <w:abstractNumId w:val="27"/>
+  </w:num>
+  <w:num w:numId="80" w16cid:durableId="1292707409">
+    <w:abstractNumId w:val="36"/>
+  </w:num>
+  <w:num w:numId="81" w16cid:durableId="262151905">
     <w:abstractNumId w:val="64"/>
   </w:num>
-  <w:num w:numId="36" w16cid:durableId="253368158">
-    <w:abstractNumId w:val="31"/>
-  </w:num>
-  <w:num w:numId="37" w16cid:durableId="1662125318">
-    <w:abstractNumId w:val="50"/>
-  </w:num>
-  <w:num w:numId="38" w16cid:durableId="1772313189">
-    <w:abstractNumId w:val="33"/>
-  </w:num>
-  <w:num w:numId="39" w16cid:durableId="851650820">
-    <w:abstractNumId w:val="18"/>
-  </w:num>
-  <w:num w:numId="40" w16cid:durableId="1859931184">
-    <w:abstractNumId w:val="34"/>
-  </w:num>
-  <w:num w:numId="41" w16cid:durableId="1605071765">
-    <w:abstractNumId w:val="16"/>
-  </w:num>
-  <w:num w:numId="42" w16cid:durableId="426535167">
-    <w:abstractNumId w:val="7"/>
-  </w:num>
-  <w:num w:numId="43" w16cid:durableId="213855796">
-    <w:abstractNumId w:val="6"/>
-  </w:num>
-  <w:num w:numId="44" w16cid:durableId="1286156747">
-    <w:abstractNumId w:val="39"/>
-  </w:num>
-  <w:num w:numId="45" w16cid:durableId="573514052">
-    <w:abstractNumId w:val="25"/>
-  </w:num>
-  <w:num w:numId="46" w16cid:durableId="639044347">
-    <w:abstractNumId w:val="52"/>
-  </w:num>
-  <w:num w:numId="47" w16cid:durableId="174998140">
-    <w:abstractNumId w:val="23"/>
-  </w:num>
-  <w:num w:numId="48" w16cid:durableId="2110465948">
-    <w:abstractNumId w:val="42"/>
-  </w:num>
-  <w:num w:numId="49" w16cid:durableId="440271574">
-    <w:abstractNumId w:val="58"/>
-  </w:num>
-  <w:num w:numId="50" w16cid:durableId="238951065">
-    <w:abstractNumId w:val="62"/>
-  </w:num>
-  <w:num w:numId="51" w16cid:durableId="1224756782">
-    <w:abstractNumId w:val="66"/>
-  </w:num>
-  <w:num w:numId="52" w16cid:durableId="1895653475">
-    <w:abstractNumId w:val="12"/>
-  </w:num>
-  <w:num w:numId="53" w16cid:durableId="1415124079">
-    <w:abstractNumId w:val="9"/>
-  </w:num>
-  <w:num w:numId="54" w16cid:durableId="1314794669">
-    <w:abstractNumId w:val="53"/>
-  </w:num>
-  <w:num w:numId="55" w16cid:durableId="1022323239">
-    <w:abstractNumId w:val="24"/>
-  </w:num>
-  <w:num w:numId="56" w16cid:durableId="39675396">
-    <w:abstractNumId w:val="67"/>
-  </w:num>
-  <w:num w:numId="57" w16cid:durableId="319818739">
-    <w:abstractNumId w:val="20"/>
-  </w:num>
-  <w:num w:numId="58" w16cid:durableId="1788771564">
-    <w:abstractNumId w:val="8"/>
-  </w:num>
-  <w:num w:numId="59" w16cid:durableId="79571058">
-    <w:abstractNumId w:val="59"/>
-  </w:num>
-  <w:num w:numId="60" w16cid:durableId="797836737">
-    <w:abstractNumId w:val="14"/>
-  </w:num>
-  <w:num w:numId="61" w16cid:durableId="1228880976">
-    <w:abstractNumId w:val="5"/>
-  </w:num>
-  <w:num w:numId="62" w16cid:durableId="1022174144">
-    <w:abstractNumId w:val="28"/>
-  </w:num>
-  <w:num w:numId="63" w16cid:durableId="1207327578">
-    <w:abstractNumId w:val="22"/>
-  </w:num>
-  <w:num w:numId="64" w16cid:durableId="2082168114">
-    <w:abstractNumId w:val="10"/>
-  </w:num>
-  <w:num w:numId="65" w16cid:durableId="1171872916">
-    <w:abstractNumId w:val="43"/>
-  </w:num>
-  <w:num w:numId="66" w16cid:durableId="327026012">
-    <w:abstractNumId w:val="51"/>
-  </w:num>
-  <w:num w:numId="67" w16cid:durableId="1272012353">
-    <w:abstractNumId w:val="36"/>
-  </w:num>
-  <w:num w:numId="68" w16cid:durableId="576745659">
-    <w:abstractNumId w:val="56"/>
-  </w:num>
-  <w:num w:numId="69" w16cid:durableId="345909367">
-    <w:abstractNumId w:val="27"/>
-  </w:num>
-  <w:num w:numId="70" w16cid:durableId="354161330">
-    <w:abstractNumId w:val="17"/>
-  </w:num>
-  <w:num w:numId="71" w16cid:durableId="844706739">
-    <w:abstractNumId w:val="54"/>
-  </w:num>
-  <w:num w:numId="72" w16cid:durableId="1735421409">
+  <w:num w:numId="82" w16cid:durableId="2065060143">
     <w:abstractNumId w:val="3"/>
-  </w:num>
-  <w:num w:numId="73" w16cid:durableId="934169355">
-    <w:abstractNumId w:val="29"/>
-  </w:num>
-  <w:num w:numId="74" w16cid:durableId="32770894">
-    <w:abstractNumId w:val="19"/>
-  </w:num>
-  <w:num w:numId="75" w16cid:durableId="310915084">
-    <w:abstractNumId w:val="61"/>
-  </w:num>
-  <w:num w:numId="76" w16cid:durableId="2049644620">
-    <w:abstractNumId w:val="70"/>
-  </w:num>
-  <w:num w:numId="77" w16cid:durableId="534853852">
-    <w:abstractNumId w:val="38"/>
-  </w:num>
-  <w:num w:numId="78" w16cid:durableId="745760045">
-    <w:abstractNumId w:val="21"/>
-  </w:num>
-  <w:num w:numId="79" w16cid:durableId="629047222">
-    <w:abstractNumId w:val="26"/>
-  </w:num>
-  <w:num w:numId="80" w16cid:durableId="1292707409">
-    <w:abstractNumId w:val="35"/>
-  </w:num>
-  <w:num w:numId="81" w16cid:durableId="262151905">
-    <w:abstractNumId w:val="63"/>
   </w:num>
 </w:numbering>
 </file>

</xml_diff>

<commit_message>
Revised today's lecture and all data
</commit_message>
<xml_diff>
--- a/Economics and management of innovation simple (for real).docx
+++ b/Economics and management of innovation simple (for real).docx
@@ -3922,8 +3922,8 @@
                                   <w:rPr>
                                     <w:rFonts w:asciiTheme="majorHAnsi" w:eastAsiaTheme="majorEastAsia" w:hAnsiTheme="majorHAnsi" w:cstheme="majorBidi"/>
                                     <w:color w:val="262626" w:themeColor="text1" w:themeTint="D9"/>
-                                    <w:sz w:val="56"/>
-                                    <w:szCs w:val="20"/>
+                                    <w:sz w:val="48"/>
+                                    <w:szCs w:val="16"/>
                                     <w:lang w:val="en-US"/>
                                   </w:rPr>
                                 </w:pPr>
@@ -3932,8 +3932,8 @@
                                     <w:rPr>
                                       <w:rFonts w:asciiTheme="majorHAnsi" w:eastAsiaTheme="majorEastAsia" w:hAnsiTheme="majorHAnsi" w:cstheme="majorBidi"/>
                                       <w:color w:val="262626" w:themeColor="text1" w:themeTint="D9"/>
-                                      <w:sz w:val="56"/>
-                                      <w:szCs w:val="56"/>
+                                      <w:sz w:val="48"/>
+                                      <w:szCs w:val="48"/>
                                       <w:lang w:val="en-US"/>
                                     </w:rPr>
                                     <w:alias w:val="Titolo"/>
@@ -3947,8 +3947,8 @@
                                       <w:rPr>
                                         <w:rFonts w:asciiTheme="majorHAnsi" w:eastAsiaTheme="majorEastAsia" w:hAnsiTheme="majorHAnsi" w:cstheme="majorBidi"/>
                                         <w:color w:val="262626" w:themeColor="text1" w:themeTint="D9"/>
-                                        <w:sz w:val="56"/>
-                                        <w:szCs w:val="56"/>
+                                        <w:sz w:val="48"/>
+                                        <w:szCs w:val="48"/>
                                         <w:lang w:val="en-US"/>
                                       </w:rPr>
                                       <w:t xml:space="preserve">Economics and </w:t>
@@ -3957,8 +3957,8 @@
                                       <w:rPr>
                                         <w:rFonts w:asciiTheme="majorHAnsi" w:eastAsiaTheme="majorEastAsia" w:hAnsiTheme="majorHAnsi" w:cstheme="majorBidi"/>
                                         <w:color w:val="262626" w:themeColor="text1" w:themeTint="D9"/>
-                                        <w:sz w:val="56"/>
-                                        <w:szCs w:val="56"/>
+                                        <w:sz w:val="48"/>
+                                        <w:szCs w:val="48"/>
                                         <w:lang w:val="en-US"/>
                                       </w:rPr>
                                       <w:t>M</w:t>
@@ -3967,8 +3967,8 @@
                                       <w:rPr>
                                         <w:rFonts w:asciiTheme="majorHAnsi" w:eastAsiaTheme="majorEastAsia" w:hAnsiTheme="majorHAnsi" w:cstheme="majorBidi"/>
                                         <w:color w:val="262626" w:themeColor="text1" w:themeTint="D9"/>
-                                        <w:sz w:val="56"/>
-                                        <w:szCs w:val="56"/>
+                                        <w:sz w:val="48"/>
+                                        <w:szCs w:val="48"/>
                                         <w:lang w:val="en-US"/>
                                       </w:rPr>
                                       <w:t xml:space="preserve">anagement of </w:t>
@@ -3977,8 +3977,8 @@
                                       <w:rPr>
                                         <w:rFonts w:asciiTheme="majorHAnsi" w:eastAsiaTheme="majorEastAsia" w:hAnsiTheme="majorHAnsi" w:cstheme="majorBidi"/>
                                         <w:color w:val="262626" w:themeColor="text1" w:themeTint="D9"/>
-                                        <w:sz w:val="56"/>
-                                        <w:szCs w:val="56"/>
+                                        <w:sz w:val="48"/>
+                                        <w:szCs w:val="48"/>
                                         <w:lang w:val="en-US"/>
                                       </w:rPr>
                                       <w:t>I</w:t>
@@ -3987,8 +3987,8 @@
                                       <w:rPr>
                                         <w:rFonts w:asciiTheme="majorHAnsi" w:eastAsiaTheme="majorEastAsia" w:hAnsiTheme="majorHAnsi" w:cstheme="majorBidi"/>
                                         <w:color w:val="262626" w:themeColor="text1" w:themeTint="D9"/>
-                                        <w:sz w:val="56"/>
-                                        <w:szCs w:val="56"/>
+                                        <w:sz w:val="48"/>
+                                        <w:szCs w:val="48"/>
                                         <w:lang w:val="en-US"/>
                                       </w:rPr>
                                       <w:t xml:space="preserve">nnovation </w:t>
@@ -3997,8 +3997,8 @@
                                       <w:rPr>
                                         <w:rFonts w:asciiTheme="majorHAnsi" w:eastAsiaTheme="majorEastAsia" w:hAnsiTheme="majorHAnsi" w:cstheme="majorBidi"/>
                                         <w:color w:val="262626" w:themeColor="text1" w:themeTint="D9"/>
-                                        <w:sz w:val="56"/>
-                                        <w:szCs w:val="56"/>
+                                        <w:sz w:val="48"/>
+                                        <w:szCs w:val="48"/>
                                         <w:lang w:val="en-US"/>
                                       </w:rPr>
                                       <w:t>S</w:t>
@@ -4007,8 +4007,8 @@
                                       <w:rPr>
                                         <w:rFonts w:asciiTheme="majorHAnsi" w:eastAsiaTheme="majorEastAsia" w:hAnsiTheme="majorHAnsi" w:cstheme="majorBidi"/>
                                         <w:color w:val="262626" w:themeColor="text1" w:themeTint="D9"/>
-                                        <w:sz w:val="56"/>
-                                        <w:szCs w:val="56"/>
+                                        <w:sz w:val="48"/>
+                                        <w:szCs w:val="48"/>
                                         <w:lang w:val="en-US"/>
                                       </w:rPr>
                                       <w:t>imple (for real)</w:t>
@@ -4022,16 +4022,16 @@
                                   <w:jc w:val="center"/>
                                   <w:rPr>
                                     <w:color w:val="404040" w:themeColor="text1" w:themeTint="BF"/>
-                                    <w:sz w:val="32"/>
-                                    <w:szCs w:val="32"/>
+                                    <w:sz w:val="24"/>
+                                    <w:szCs w:val="24"/>
                                   </w:rPr>
                                 </w:pPr>
                                 <w:sdt>
                                   <w:sdtPr>
                                     <w:rPr>
                                       <w:color w:val="404040" w:themeColor="text1" w:themeTint="BF"/>
-                                      <w:sz w:val="32"/>
-                                      <w:szCs w:val="32"/>
+                                      <w:sz w:val="24"/>
+                                      <w:szCs w:val="24"/>
                                     </w:rPr>
                                     <w:alias w:val="Sottotitolo"/>
                                     <w:tag w:val=""/>
@@ -4044,8 +4044,8 @@
                                     <w:r>
                                       <w:rPr>
                                         <w:color w:val="404040" w:themeColor="text1" w:themeTint="BF"/>
-                                        <w:sz w:val="32"/>
-                                        <w:szCs w:val="32"/>
+                                        <w:sz w:val="24"/>
+                                        <w:szCs w:val="24"/>
                                       </w:rPr>
                                       <w:t xml:space="preserve">     </w:t>
                                     </w:r>
@@ -4084,8 +4084,8 @@
                             <w:rPr>
                               <w:rFonts w:asciiTheme="majorHAnsi" w:eastAsiaTheme="majorEastAsia" w:hAnsiTheme="majorHAnsi" w:cstheme="majorBidi"/>
                               <w:color w:val="262626" w:themeColor="text1" w:themeTint="D9"/>
-                              <w:sz w:val="56"/>
-                              <w:szCs w:val="20"/>
+                              <w:sz w:val="48"/>
+                              <w:szCs w:val="16"/>
                               <w:lang w:val="en-US"/>
                             </w:rPr>
                           </w:pPr>
@@ -4094,8 +4094,8 @@
                               <w:rPr>
                                 <w:rFonts w:asciiTheme="majorHAnsi" w:eastAsiaTheme="majorEastAsia" w:hAnsiTheme="majorHAnsi" w:cstheme="majorBidi"/>
                                 <w:color w:val="262626" w:themeColor="text1" w:themeTint="D9"/>
-                                <w:sz w:val="56"/>
-                                <w:szCs w:val="56"/>
+                                <w:sz w:val="48"/>
+                                <w:szCs w:val="48"/>
                                 <w:lang w:val="en-US"/>
                               </w:rPr>
                               <w:alias w:val="Titolo"/>
@@ -4109,8 +4109,8 @@
                                 <w:rPr>
                                   <w:rFonts w:asciiTheme="majorHAnsi" w:eastAsiaTheme="majorEastAsia" w:hAnsiTheme="majorHAnsi" w:cstheme="majorBidi"/>
                                   <w:color w:val="262626" w:themeColor="text1" w:themeTint="D9"/>
-                                  <w:sz w:val="56"/>
-                                  <w:szCs w:val="56"/>
+                                  <w:sz w:val="48"/>
+                                  <w:szCs w:val="48"/>
                                   <w:lang w:val="en-US"/>
                                 </w:rPr>
                                 <w:t xml:space="preserve">Economics and </w:t>
@@ -4119,8 +4119,8 @@
                                 <w:rPr>
                                   <w:rFonts w:asciiTheme="majorHAnsi" w:eastAsiaTheme="majorEastAsia" w:hAnsiTheme="majorHAnsi" w:cstheme="majorBidi"/>
                                   <w:color w:val="262626" w:themeColor="text1" w:themeTint="D9"/>
-                                  <w:sz w:val="56"/>
-                                  <w:szCs w:val="56"/>
+                                  <w:sz w:val="48"/>
+                                  <w:szCs w:val="48"/>
                                   <w:lang w:val="en-US"/>
                                 </w:rPr>
                                 <w:t>M</w:t>
@@ -4129,8 +4129,8 @@
                                 <w:rPr>
                                   <w:rFonts w:asciiTheme="majorHAnsi" w:eastAsiaTheme="majorEastAsia" w:hAnsiTheme="majorHAnsi" w:cstheme="majorBidi"/>
                                   <w:color w:val="262626" w:themeColor="text1" w:themeTint="D9"/>
-                                  <w:sz w:val="56"/>
-                                  <w:szCs w:val="56"/>
+                                  <w:sz w:val="48"/>
+                                  <w:szCs w:val="48"/>
                                   <w:lang w:val="en-US"/>
                                 </w:rPr>
                                 <w:t xml:space="preserve">anagement of </w:t>
@@ -4139,8 +4139,8 @@
                                 <w:rPr>
                                   <w:rFonts w:asciiTheme="majorHAnsi" w:eastAsiaTheme="majorEastAsia" w:hAnsiTheme="majorHAnsi" w:cstheme="majorBidi"/>
                                   <w:color w:val="262626" w:themeColor="text1" w:themeTint="D9"/>
-                                  <w:sz w:val="56"/>
-                                  <w:szCs w:val="56"/>
+                                  <w:sz w:val="48"/>
+                                  <w:szCs w:val="48"/>
                                   <w:lang w:val="en-US"/>
                                 </w:rPr>
                                 <w:t>I</w:t>
@@ -4149,8 +4149,8 @@
                                 <w:rPr>
                                   <w:rFonts w:asciiTheme="majorHAnsi" w:eastAsiaTheme="majorEastAsia" w:hAnsiTheme="majorHAnsi" w:cstheme="majorBidi"/>
                                   <w:color w:val="262626" w:themeColor="text1" w:themeTint="D9"/>
-                                  <w:sz w:val="56"/>
-                                  <w:szCs w:val="56"/>
+                                  <w:sz w:val="48"/>
+                                  <w:szCs w:val="48"/>
                                   <w:lang w:val="en-US"/>
                                 </w:rPr>
                                 <w:t xml:space="preserve">nnovation </w:t>
@@ -4159,8 +4159,8 @@
                                 <w:rPr>
                                   <w:rFonts w:asciiTheme="majorHAnsi" w:eastAsiaTheme="majorEastAsia" w:hAnsiTheme="majorHAnsi" w:cstheme="majorBidi"/>
                                   <w:color w:val="262626" w:themeColor="text1" w:themeTint="D9"/>
-                                  <w:sz w:val="56"/>
-                                  <w:szCs w:val="56"/>
+                                  <w:sz w:val="48"/>
+                                  <w:szCs w:val="48"/>
                                   <w:lang w:val="en-US"/>
                                 </w:rPr>
                                 <w:t>S</w:t>
@@ -4169,8 +4169,8 @@
                                 <w:rPr>
                                   <w:rFonts w:asciiTheme="majorHAnsi" w:eastAsiaTheme="majorEastAsia" w:hAnsiTheme="majorHAnsi" w:cstheme="majorBidi"/>
                                   <w:color w:val="262626" w:themeColor="text1" w:themeTint="D9"/>
-                                  <w:sz w:val="56"/>
-                                  <w:szCs w:val="56"/>
+                                  <w:sz w:val="48"/>
+                                  <w:szCs w:val="48"/>
                                   <w:lang w:val="en-US"/>
                                 </w:rPr>
                                 <w:t>imple (for real)</w:t>
@@ -4184,16 +4184,16 @@
                             <w:jc w:val="center"/>
                             <w:rPr>
                               <w:color w:val="404040" w:themeColor="text1" w:themeTint="BF"/>
-                              <w:sz w:val="32"/>
-                              <w:szCs w:val="32"/>
+                              <w:sz w:val="24"/>
+                              <w:szCs w:val="24"/>
                             </w:rPr>
                           </w:pPr>
                           <w:sdt>
                             <w:sdtPr>
                               <w:rPr>
                                 <w:color w:val="404040" w:themeColor="text1" w:themeTint="BF"/>
-                                <w:sz w:val="32"/>
-                                <w:szCs w:val="32"/>
+                                <w:sz w:val="24"/>
+                                <w:szCs w:val="24"/>
                               </w:rPr>
                               <w:alias w:val="Sottotitolo"/>
                               <w:tag w:val=""/>
@@ -4206,8 +4206,8 @@
                               <w:r>
                                 <w:rPr>
                                   <w:color w:val="404040" w:themeColor="text1" w:themeTint="BF"/>
-                                  <w:sz w:val="32"/>
-                                  <w:szCs w:val="32"/>
+                                  <w:sz w:val="24"/>
+                                  <w:szCs w:val="24"/>
                                 </w:rPr>
                                 <w:t xml:space="preserve">     </w:t>
                               </w:r>
@@ -4288,7 +4288,7 @@
           <w:r>
             <w:fldChar w:fldCharType="separate"/>
           </w:r>
-          <w:hyperlink w:anchor="_Toc150450720" w:history="1">
+          <w:hyperlink w:anchor="_Toc150547100" w:history="1">
             <w:r>
               <w:rPr>
                 <w:rStyle w:val="Collegamentoipertestuale"/>
@@ -4333,7 +4333,7 @@
                 <w:noProof/>
                 <w:webHidden/>
               </w:rPr>
-              <w:instrText xml:space="preserve"> PAGEREF _Toc150450720 \h </w:instrText>
+              <w:instrText xml:space="preserve"> PAGEREF _Toc150547100 \h </w:instrText>
             </w:r>
             <w:r>
               <w:rPr>
@@ -4378,7 +4378,7 @@
               <w14:ligatures w14:val="standardContextual"/>
             </w:rPr>
           </w:pPr>
-          <w:hyperlink w:anchor="_Toc150450721" w:history="1">
+          <w:hyperlink w:anchor="_Toc150547101" w:history="1">
             <w:r>
               <w:rPr>
                 <w:rStyle w:val="Collegamentoipertestuale"/>
@@ -4423,7 +4423,7 @@
                 <w:noProof/>
                 <w:webHidden/>
               </w:rPr>
-              <w:instrText xml:space="preserve"> PAGEREF _Toc150450721 \h </w:instrText>
+              <w:instrText xml:space="preserve"> PAGEREF _Toc150547101 \h </w:instrText>
             </w:r>
             <w:r>
               <w:rPr>
@@ -4468,7 +4468,7 @@
               <w14:ligatures w14:val="standardContextual"/>
             </w:rPr>
           </w:pPr>
-          <w:hyperlink w:anchor="_Toc150450722" w:history="1">
+          <w:hyperlink w:anchor="_Toc150547102" w:history="1">
             <w:r>
               <w:rPr>
                 <w:rStyle w:val="Collegamentoipertestuale"/>
@@ -4513,7 +4513,7 @@
                 <w:noProof/>
                 <w:webHidden/>
               </w:rPr>
-              <w:instrText xml:space="preserve"> PAGEREF _Toc150450722 \h </w:instrText>
+              <w:instrText xml:space="preserve"> PAGEREF _Toc150547102 \h </w:instrText>
             </w:r>
             <w:r>
               <w:rPr>
@@ -4558,7 +4558,7 @@
               <w14:ligatures w14:val="standardContextual"/>
             </w:rPr>
           </w:pPr>
-          <w:hyperlink w:anchor="_Toc150450723" w:history="1">
+          <w:hyperlink w:anchor="_Toc150547103" w:history="1">
             <w:r>
               <w:rPr>
                 <w:rStyle w:val="Collegamentoipertestuale"/>
@@ -4603,7 +4603,7 @@
                 <w:noProof/>
                 <w:webHidden/>
               </w:rPr>
-              <w:instrText xml:space="preserve"> PAGEREF _Toc150450723 \h </w:instrText>
+              <w:instrText xml:space="preserve"> PAGEREF _Toc150547103 \h </w:instrText>
             </w:r>
             <w:r>
               <w:rPr>
@@ -4648,7 +4648,7 @@
               <w14:ligatures w14:val="standardContextual"/>
             </w:rPr>
           </w:pPr>
-          <w:hyperlink w:anchor="_Toc150450724" w:history="1">
+          <w:hyperlink w:anchor="_Toc150547104" w:history="1">
             <w:r>
               <w:rPr>
                 <w:rStyle w:val="Collegamentoipertestuale"/>
@@ -4672,7 +4672,7 @@
                 <w:noProof/>
                 <w:lang w:val="en-US"/>
               </w:rPr>
-              <w:t>Invited speakers: Mobisec</w:t>
+              <w:t>Invited speakers: Mobisec (Attendant Students Project Subject)</w:t>
             </w:r>
             <w:r>
               <w:rPr>
@@ -4693,7 +4693,7 @@
                 <w:noProof/>
                 <w:webHidden/>
               </w:rPr>
-              <w:instrText xml:space="preserve"> PAGEREF _Toc150450724 \h </w:instrText>
+              <w:instrText xml:space="preserve"> PAGEREF _Toc150547104 \h </w:instrText>
             </w:r>
             <w:r>
               <w:rPr>
@@ -4738,7 +4738,7 @@
               <w14:ligatures w14:val="standardContextual"/>
             </w:rPr>
           </w:pPr>
-          <w:hyperlink w:anchor="_Toc150450725" w:history="1">
+          <w:hyperlink w:anchor="_Toc150547105" w:history="1">
             <w:r>
               <w:rPr>
                 <w:rStyle w:val="Collegamentoipertestuale"/>
@@ -4783,7 +4783,7 @@
                 <w:noProof/>
                 <w:webHidden/>
               </w:rPr>
-              <w:instrText xml:space="preserve"> PAGEREF _Toc150450725 \h </w:instrText>
+              <w:instrText xml:space="preserve"> PAGEREF _Toc150547105 \h </w:instrText>
             </w:r>
             <w:r>
               <w:rPr>
@@ -4828,7 +4828,7 @@
               <w14:ligatures w14:val="standardContextual"/>
             </w:rPr>
           </w:pPr>
-          <w:hyperlink w:anchor="_Toc150450726" w:history="1">
+          <w:hyperlink w:anchor="_Toc150547106" w:history="1">
             <w:r>
               <w:rPr>
                 <w:rStyle w:val="Collegamentoipertestuale"/>
@@ -4873,7 +4873,7 @@
                 <w:noProof/>
                 <w:webHidden/>
               </w:rPr>
-              <w:instrText xml:space="preserve"> PAGEREF _Toc150450726 \h </w:instrText>
+              <w:instrText xml:space="preserve"> PAGEREF _Toc150547106 \h </w:instrText>
             </w:r>
             <w:r>
               <w:rPr>
@@ -4918,7 +4918,7 @@
               <w14:ligatures w14:val="standardContextual"/>
             </w:rPr>
           </w:pPr>
-          <w:hyperlink w:anchor="_Toc150450727" w:history="1">
+          <w:hyperlink w:anchor="_Toc150547107" w:history="1">
             <w:r>
               <w:rPr>
                 <w:rStyle w:val="Collegamentoipertestuale"/>
@@ -4963,7 +4963,7 @@
                 <w:noProof/>
                 <w:webHidden/>
               </w:rPr>
-              <w:instrText xml:space="preserve"> PAGEREF _Toc150450727 \h </w:instrText>
+              <w:instrText xml:space="preserve"> PAGEREF _Toc150547107 \h </w:instrText>
             </w:r>
             <w:r>
               <w:rPr>
@@ -5008,7 +5008,7 @@
               <w14:ligatures w14:val="standardContextual"/>
             </w:rPr>
           </w:pPr>
-          <w:hyperlink w:anchor="_Toc150450728" w:history="1">
+          <w:hyperlink w:anchor="_Toc150547108" w:history="1">
             <w:r>
               <w:rPr>
                 <w:rStyle w:val="Collegamentoipertestuale"/>
@@ -5053,7 +5053,7 @@
                 <w:noProof/>
                 <w:webHidden/>
               </w:rPr>
-              <w:instrText xml:space="preserve"> PAGEREF _Toc150450728 \h </w:instrText>
+              <w:instrText xml:space="preserve"> PAGEREF _Toc150547108 \h </w:instrText>
             </w:r>
             <w:r>
               <w:rPr>
@@ -5098,7 +5098,7 @@
               <w14:ligatures w14:val="standardContextual"/>
             </w:rPr>
           </w:pPr>
-          <w:hyperlink w:anchor="_Toc150450729" w:history="1">
+          <w:hyperlink w:anchor="_Toc150547109" w:history="1">
             <w:r>
               <w:rPr>
                 <w:rStyle w:val="Collegamentoipertestuale"/>
@@ -5150,7 +5150,7 @@
                 <w:noProof/>
                 <w:webHidden/>
               </w:rPr>
-              <w:instrText xml:space="preserve"> PAGEREF _Toc150450729 \h </w:instrText>
+              <w:instrText xml:space="preserve"> PAGEREF _Toc150547109 \h </w:instrText>
             </w:r>
             <w:r>
               <w:rPr>
@@ -5195,7 +5195,7 @@
               <w14:ligatures w14:val="standardContextual"/>
             </w:rPr>
           </w:pPr>
-          <w:hyperlink w:anchor="_Toc150450730" w:history="1">
+          <w:hyperlink w:anchor="_Toc150547110" w:history="1">
             <w:r>
               <w:rPr>
                 <w:rStyle w:val="Collegamentoipertestuale"/>
@@ -5240,7 +5240,7 @@
                 <w:noProof/>
                 <w:webHidden/>
               </w:rPr>
-              <w:instrText xml:space="preserve"> PAGEREF _Toc150450730 \h </w:instrText>
+              <w:instrText xml:space="preserve"> PAGEREF _Toc150547110 \h </w:instrText>
             </w:r>
             <w:r>
               <w:rPr>
@@ -5285,7 +5285,7 @@
               <w14:ligatures w14:val="standardContextual"/>
             </w:rPr>
           </w:pPr>
-          <w:hyperlink w:anchor="_Toc150450731" w:history="1">
+          <w:hyperlink w:anchor="_Toc150547111" w:history="1">
             <w:r>
               <w:rPr>
                 <w:rStyle w:val="Collegamentoipertestuale"/>
@@ -5330,7 +5330,7 @@
                 <w:noProof/>
                 <w:webHidden/>
               </w:rPr>
-              <w:instrText xml:space="preserve"> PAGEREF _Toc150450731 \h </w:instrText>
+              <w:instrText xml:space="preserve"> PAGEREF _Toc150547111 \h </w:instrText>
             </w:r>
             <w:r>
               <w:rPr>
@@ -5385,7 +5385,7 @@
           <w:lang w:val="en-US"/>
         </w:rPr>
       </w:pPr>
-      <w:bookmarkStart w:id="0" w:name="_Toc150450720"/>
+      <w:bookmarkStart w:id="0" w:name="_Toc150547100"/>
       <w:r>
         <w:rPr>
           <w:lang w:val="en-US"/>
@@ -5907,7 +5907,7 @@
           <w:lang w:val="en-US"/>
         </w:rPr>
       </w:pPr>
-      <w:bookmarkStart w:id="1" w:name="_Toc150450721"/>
+      <w:bookmarkStart w:id="1" w:name="_Toc150547101"/>
       <w:r>
         <w:rPr>
           <w:lang w:val="en-US"/>
@@ -5992,7 +5992,7 @@
           <w:lang w:val="en-US"/>
         </w:rPr>
         <w:drawing>
-          <wp:anchor distT="0" distB="0" distL="114300" distR="114300" simplePos="0" relativeHeight="251663360" behindDoc="0" locked="0" layoutInCell="1" allowOverlap="1" wp14:anchorId="67602892" wp14:editId="6EE8725D">
+          <wp:anchor distT="0" distB="0" distL="114300" distR="114300" simplePos="0" relativeHeight="251663360" behindDoc="0" locked="0" layoutInCell="1" allowOverlap="1" wp14:anchorId="67602892" wp14:editId="1D5B265D">
             <wp:simplePos x="0" y="0"/>
             <wp:positionH relativeFrom="column">
               <wp:posOffset>1255395</wp:posOffset>
@@ -6641,7 +6641,7 @@
           <w:lang w:val="en-US"/>
         </w:rPr>
       </w:pPr>
-      <w:bookmarkStart w:id="2" w:name="_Toc150450722"/>
+      <w:bookmarkStart w:id="2" w:name="_Toc150547102"/>
       <w:r>
         <w:rPr>
           <w:lang w:val="en-US"/>
@@ -7400,7 +7400,7 @@
           <w:lang w:val="en-US"/>
         </w:rPr>
         <w:drawing>
-          <wp:anchor distT="0" distB="0" distL="114300" distR="114300" simplePos="0" relativeHeight="251664384" behindDoc="0" locked="0" layoutInCell="1" allowOverlap="1" wp14:anchorId="61EEE3DF" wp14:editId="2086D00E">
+          <wp:anchor distT="0" distB="0" distL="114300" distR="114300" simplePos="0" relativeHeight="251664384" behindDoc="0" locked="0" layoutInCell="1" allowOverlap="1" wp14:anchorId="61EEE3DF" wp14:editId="1D56933C">
             <wp:simplePos x="0" y="0"/>
             <wp:positionH relativeFrom="column">
               <wp:posOffset>1108710</wp:posOffset>
@@ -8770,7 +8770,7 @@
           <w:lang w:val="en-US"/>
         </w:rPr>
       </w:pPr>
-      <w:bookmarkStart w:id="3" w:name="_Toc150450723"/>
+      <w:bookmarkStart w:id="3" w:name="_Toc150547103"/>
       <w:r>
         <w:rPr>
           <w:lang w:val="en-US"/>
@@ -12272,7 +12272,7 @@
           <w:lang w:val="en-US"/>
         </w:rPr>
       </w:pPr>
-      <w:bookmarkStart w:id="4" w:name="_Toc150450724"/>
+      <w:bookmarkStart w:id="4" w:name="_Toc150547104"/>
       <w:r>
         <w:rPr>
           <w:lang w:val="en-US"/>
@@ -12280,6 +12280,12 @@
         <w:lastRenderedPageBreak/>
         <w:t>Invited speakers: Mobisec</w:t>
       </w:r>
+      <w:r>
+        <w:rPr>
+          <w:lang w:val="en-US"/>
+        </w:rPr>
+        <w:t xml:space="preserve"> (Attendant Students Project Subject)</w:t>
+      </w:r>
       <w:bookmarkEnd w:id="4"/>
     </w:p>
     <w:p>
@@ -13158,7 +13164,7 @@
           <w:lang w:val="en-US"/>
         </w:rPr>
       </w:pPr>
-      <w:bookmarkStart w:id="5" w:name="_Toc150450725"/>
+      <w:bookmarkStart w:id="5" w:name="_Toc150547105"/>
       <w:r>
         <w:rPr>
           <w:lang w:val="en-US"/>
@@ -14039,7 +14045,7 @@
           <w:lang w:val="en-US"/>
         </w:rPr>
       </w:pPr>
-      <w:bookmarkStart w:id="6" w:name="_Toc150450726"/>
+      <w:bookmarkStart w:id="6" w:name="_Toc150547106"/>
       <w:r>
         <w:rPr>
           <w:lang w:val="en-US"/>
@@ -17402,7 +17408,7 @@
           <w:lang w:val="en-US"/>
         </w:rPr>
       </w:pPr>
-      <w:bookmarkStart w:id="7" w:name="_Toc150450727"/>
+      <w:bookmarkStart w:id="7" w:name="_Toc150547107"/>
       <w:r>
         <w:rPr>
           <w:lang w:val="en-US"/>
@@ -21518,7 +21524,7 @@
           <w:lang w:val="en-US"/>
         </w:rPr>
       </w:pPr>
-      <w:bookmarkStart w:id="8" w:name="_Toc150450728"/>
+      <w:bookmarkStart w:id="8" w:name="_Toc150547108"/>
       <w:r>
         <w:rPr>
           <w:lang w:val="en-US"/>
@@ -24622,7 +24628,7 @@
           <w:lang w:val="en-US"/>
         </w:rPr>
       </w:pPr>
-      <w:bookmarkStart w:id="9" w:name="_Toc150450729"/>
+      <w:bookmarkStart w:id="9" w:name="_Toc150547109"/>
       <w:r>
         <w:lastRenderedPageBreak/>
         <w:t xml:space="preserve">Collaboration Strategies </w:t>
@@ -28948,7 +28954,7 @@
           <w:lang w:val="en-US"/>
         </w:rPr>
       </w:pPr>
-      <w:bookmarkStart w:id="11" w:name="_Toc150450730"/>
+      <w:bookmarkStart w:id="11" w:name="_Toc150547110"/>
       <w:r>
         <w:rPr>
           <w:lang w:val="en-US"/>
@@ -29392,7 +29398,7 @@
           <w:lang w:val="en-US"/>
         </w:rPr>
       </w:pPr>
-      <w:bookmarkStart w:id="12" w:name="_Toc150450731"/>
+      <w:bookmarkStart w:id="12" w:name="_Toc150547111"/>
       <w:r>
         <w:rPr>
           <w:lang w:val="en-US"/>
@@ -29401,9 +29407,1134 @@
       </w:r>
       <w:bookmarkEnd w:id="12"/>
     </w:p>
+    <w:p>
+      <w:pPr>
+        <w:rPr>
+          <w:lang w:val="en-US"/>
+        </w:rPr>
+      </w:pPr>
+      <w:r>
+        <w:rPr>
+          <w:lang w:val="en-US"/>
+        </w:rPr>
+        <w:t>We conceptualize open innovation as a meticulously orchestrated process that facilitates the purposeful exchange of knowledge across organizational borders. This intricate flow of knowledge incorporates both monetary and non-monetary mechanisms, actively encouraging collaborative endeavors across diverse sectors.</w:t>
+      </w:r>
+    </w:p>
+    <w:p>
+      <w:pPr>
+        <w:rPr>
+          <w:lang w:val="en-US"/>
+        </w:rPr>
+      </w:pPr>
+      <w:r>
+        <w:rPr>
+          <w:lang w:val="en-US"/>
+        </w:rPr>
+        <w:t>Our examination centers around the expansive domain of L'Oréal, encompassing a thorough analysis of its products, subsidiaries, and financial reports</w:t>
+      </w:r>
+      <w:r>
+        <w:rPr>
+          <w:lang w:val="en-US"/>
+        </w:rPr>
+        <w:t>, understanding companies over the umbrella and the M&amp;A tactics (Merge</w:t>
+      </w:r>
+      <w:r>
+        <w:rPr>
+          <w:lang w:val="en-US"/>
+        </w:rPr>
+        <w:t>r</w:t>
+      </w:r>
+      <w:r>
+        <w:rPr>
+          <w:lang w:val="en-US"/>
+        </w:rPr>
+        <w:t>s and Acquisitions).</w:t>
+      </w:r>
+      <w:r>
+        <w:rPr>
+          <w:lang w:val="en-US"/>
+        </w:rPr>
+        <w:t xml:space="preserve"> </w:t>
+      </w:r>
+      <w:r>
+        <w:rPr>
+          <w:lang w:val="en-US"/>
+        </w:rPr>
+        <w:t>In th</w:t>
+      </w:r>
+      <w:r>
+        <w:rPr>
+          <w:lang w:val="en-US"/>
+        </w:rPr>
+        <w:t xml:space="preserve">is </w:t>
+      </w:r>
+      <w:r>
+        <w:rPr>
+          <w:lang w:val="en-US"/>
+        </w:rPr>
+        <w:t>context, two primary approaches exist: Inbound and Outbound.</w:t>
+      </w:r>
+    </w:p>
+    <w:p>
+      <w:pPr>
+        <w:numPr>
+          <w:ilvl w:val="0"/>
+          <w:numId w:val="83"/>
+        </w:numPr>
+      </w:pPr>
+      <w:r>
+        <w:rPr>
+          <w:b/>
+          <w:bCs/>
+        </w:rPr>
+        <w:t>Inbound Open Innovation:</w:t>
+      </w:r>
+    </w:p>
+    <w:p>
+      <w:pPr>
+        <w:rPr>
+          <w:lang w:val="en-US"/>
+        </w:rPr>
+      </w:pPr>
+      <w:r>
+        <w:rPr>
+          <w:lang w:val="en-US"/>
+        </w:rPr>
+        <w:t>Inbound open innovation involves the inflow of external knowledge and ideas into an organization's innovation processes. This approach recognizes that valuable insights and technologies may exist beyond the organization's boundaries. In the case of L'Oréal, this could mean actively seeking external contributions, such as collaborations with research institutions, startups, or other entities, to enhance their product development or technological capabilities.</w:t>
+      </w:r>
+    </w:p>
+    <w:p>
+      <w:pPr>
+        <w:rPr>
+          <w:b/>
+          <w:bCs/>
+        </w:rPr>
+      </w:pPr>
+      <w:r>
+        <w:rPr>
+          <w:b/>
+          <w:bCs/>
+        </w:rPr>
+        <w:br w:type="page"/>
+      </w:r>
+    </w:p>
+    <w:p>
+      <w:pPr>
+        <w:numPr>
+          <w:ilvl w:val="0"/>
+          <w:numId w:val="83"/>
+        </w:numPr>
+      </w:pPr>
+      <w:r>
+        <w:rPr>
+          <w:b/>
+          <w:bCs/>
+        </w:rPr>
+        <w:lastRenderedPageBreak/>
+        <w:t>Outbound Open Innovation:</w:t>
+      </w:r>
+    </w:p>
+    <w:p>
+      <w:pPr>
+        <w:rPr>
+          <w:lang w:val="en-US"/>
+        </w:rPr>
+      </w:pPr>
+      <w:r>
+        <w:rPr>
+          <w:lang w:val="en-US"/>
+        </w:rPr>
+        <w:t>On the other hand, outbound open innovation focuses on the external utilization of an organization's intellectual property and assets. This involves licensing, selling, or otherwise leveraging the organization's innovations to external partners. In the context of L'Oréal, outbound open innovation might entail strategic partnerships, licensing agreements, or spin-offs, where the company shares or sells its innovations to other entities, fostering a broader impact in the beauty industry.</w:t>
+      </w:r>
+    </w:p>
+    <w:p>
+      <w:pPr>
+        <w:rPr>
+          <w:lang w:val="en-US"/>
+        </w:rPr>
+      </w:pPr>
+      <w:r>
+        <w:rPr>
+          <w:noProof/>
+          <w:lang w:val="en-US"/>
+        </w:rPr>
+        <w:drawing>
+          <wp:anchor distT="0" distB="0" distL="114300" distR="114300" simplePos="0" relativeHeight="251721728" behindDoc="0" locked="0" layoutInCell="1" allowOverlap="1" wp14:anchorId="733BF20C" wp14:editId="397F11CC">
+            <wp:simplePos x="0" y="0"/>
+            <wp:positionH relativeFrom="column">
+              <wp:posOffset>3320203</wp:posOffset>
+            </wp:positionH>
+            <wp:positionV relativeFrom="paragraph">
+              <wp:posOffset>243417</wp:posOffset>
+            </wp:positionV>
+            <wp:extent cx="3150235" cy="1071245"/>
+            <wp:effectExtent l="0" t="0" r="0" b="0"/>
+            <wp:wrapSquare wrapText="bothSides"/>
+            <wp:docPr id="1039210488" name="Immagine 1" descr="Immagine che contiene Carattere, Elementi grafici, testo, simbolo&#10;&#10;Descrizione generata automaticamente"/>
+            <wp:cNvGraphicFramePr>
+              <a:graphicFrameLocks xmlns:a="http://schemas.openxmlformats.org/drawingml/2006/main" noChangeAspect="1"/>
+            </wp:cNvGraphicFramePr>
+            <a:graphic xmlns:a="http://schemas.openxmlformats.org/drawingml/2006/main">
+              <a:graphicData uri="http://schemas.openxmlformats.org/drawingml/2006/picture">
+                <pic:pic xmlns:pic="http://schemas.openxmlformats.org/drawingml/2006/picture">
+                  <pic:nvPicPr>
+                    <pic:cNvPr id="1039210488" name="Immagine 1" descr="Immagine che contiene Carattere, Elementi grafici, testo, simbolo&#10;&#10;Descrizione generata automaticamente"/>
+                    <pic:cNvPicPr/>
+                  </pic:nvPicPr>
+                  <pic:blipFill>
+                    <a:blip r:embed="rId44"/>
+                    <a:stretch>
+                      <a:fillRect/>
+                    </a:stretch>
+                  </pic:blipFill>
+                  <pic:spPr>
+                    <a:xfrm>
+                      <a:off x="0" y="0"/>
+                      <a:ext cx="3150235" cy="1071245"/>
+                    </a:xfrm>
+                    <a:prstGeom prst="rect">
+                      <a:avLst/>
+                    </a:prstGeom>
+                  </pic:spPr>
+                </pic:pic>
+              </a:graphicData>
+            </a:graphic>
+            <wp14:sizeRelH relativeFrom="margin">
+              <wp14:pctWidth>0</wp14:pctWidth>
+            </wp14:sizeRelH>
+            <wp14:sizeRelV relativeFrom="margin">
+              <wp14:pctHeight>0</wp14:pctHeight>
+            </wp14:sizeRelV>
+          </wp:anchor>
+        </w:drawing>
+      </w:r>
+      <w:r>
+        <w:rPr>
+          <w:lang w:val="en-US"/>
+        </w:rPr>
+        <w:t>Each type of innovation is useful in different context</w:t>
+      </w:r>
+      <w:r>
+        <w:rPr>
+          <w:lang w:val="en-US"/>
+        </w:rPr>
+        <w:t>.</w:t>
+      </w:r>
+    </w:p>
+    <w:p>
+      <w:pPr>
+        <w:rPr>
+          <w:lang w:val="en-US"/>
+        </w:rPr>
+      </w:pPr>
+      <w:r>
+        <w:rPr>
+          <w:lang w:val="en-US"/>
+        </w:rPr>
+        <w:t xml:space="preserve">In a strategic move that transcends conventional industry boundaries, L'Oréal and Nestlé have embarked on a joint venture, echoing the principles of the Blue Ocean Strategy. </w:t>
+      </w:r>
+    </w:p>
+    <w:p>
+      <w:pPr>
+        <w:rPr>
+          <w:lang w:val="en-US"/>
+        </w:rPr>
+      </w:pPr>
+      <w:r>
+        <w:rPr>
+          <w:lang w:val="en-US"/>
+        </w:rPr>
+        <w:t>This approach, pioneered by W. Chan Kim and Renée Mauborgne, challenges companies to break free from competitive red oceans and explore untapped, blue ocean market spaces.</w:t>
+      </w:r>
+    </w:p>
+    <w:p>
+      <w:pPr>
+        <w:rPr>
+          <w:lang w:val="en-US"/>
+        </w:rPr>
+      </w:pPr>
+      <w:r>
+        <w:rPr>
+          <w:lang w:val="en-US"/>
+        </w:rPr>
+        <w:t>In this collaboration, the synergy between L'Oréal's expertise in cosmetics and beauty and Nestlé's stronghold in nutrition and wellness becomes a pivotal point of innovation. Rather than competing in saturated markets, the joint venture seeks to carve a unique niche where beauty and wellness converge seamlessly.</w:t>
+      </w:r>
+    </w:p>
+    <w:p>
+      <w:pPr>
+        <w:rPr>
+          <w:lang w:val="en-US"/>
+        </w:rPr>
+      </w:pPr>
+      <w:r>
+        <w:rPr>
+          <w:lang w:val="en-US"/>
+        </w:rPr>
+        <w:t>There may be innovative product synergies:</w:t>
+      </w:r>
+    </w:p>
+    <w:p>
+      <w:pPr>
+        <w:pStyle w:val="Paragrafoelenco"/>
+        <w:numPr>
+          <w:ilvl w:val="0"/>
+          <w:numId w:val="84"/>
+        </w:numPr>
+        <w:rPr>
+          <w:lang w:val="en-US"/>
+        </w:rPr>
+      </w:pPr>
+      <w:r>
+        <w:rPr>
+          <w:lang w:val="en-US"/>
+        </w:rPr>
+        <w:t>The essence lies in creating products that transcend traditional categorizations. Imagine cosmetic formulations enriched with nutritional elements, catering not just to aesthetic preferences but also aligning with the growing trend of holistic well-being. This innovative fusion positions the venture in a space that is yet to be fully explored—a blue ocean of beauty and wellness.</w:t>
+      </w:r>
+    </w:p>
+    <w:p>
+      <w:pPr>
+        <w:pStyle w:val="Paragrafoelenco"/>
+        <w:rPr>
+          <w:lang w:val="en-US"/>
+        </w:rPr>
+      </w:pPr>
+    </w:p>
+    <w:p>
+      <w:pPr>
+        <w:pStyle w:val="Paragrafoelenco"/>
+        <w:numPr>
+          <w:ilvl w:val="0"/>
+          <w:numId w:val="84"/>
+        </w:numPr>
+        <w:rPr>
+          <w:lang w:val="en-US"/>
+        </w:rPr>
+      </w:pPr>
+      <w:r>
+        <w:rPr>
+          <w:lang w:val="en-US"/>
+        </w:rPr>
+        <w:t>This strategic alliance isn't solely about market expansion; it's a journey into uncharted territories. The global presence of L'Oréal and Nestlé provides a canvas for the joint venture to paint a narrative of cultural diversity, addressing nuanced consumer needs in different corners of the world.</w:t>
+      </w:r>
+    </w:p>
+    <w:p>
+      <w:pPr>
+        <w:pStyle w:val="Paragrafoelenco"/>
+        <w:rPr>
+          <w:lang w:val="en-US"/>
+        </w:rPr>
+      </w:pPr>
+    </w:p>
+    <w:p>
+      <w:pPr>
+        <w:pStyle w:val="Paragrafoelenco"/>
+        <w:numPr>
+          <w:ilvl w:val="0"/>
+          <w:numId w:val="84"/>
+        </w:numPr>
+        <w:rPr>
+          <w:lang w:val="en-US"/>
+        </w:rPr>
+      </w:pPr>
+      <w:r>
+        <w:rPr>
+          <w:lang w:val="en-US"/>
+        </w:rPr>
+        <w:t>Beyond the tangible products, this collaboration reinforces the brands involved. It communicates a commitment to adaptability, innovation, and a forward-thinking approach. In a world where consumer trust is earned through more than just quality, the joint venture signifies a dedication to anticipating and meeting evolving lifestyle needs.</w:t>
+      </w:r>
+    </w:p>
+    <w:p>
+      <w:pPr>
+        <w:rPr>
+          <w:lang w:val="en-US"/>
+        </w:rPr>
+      </w:pPr>
+      <w:r>
+        <w:rPr>
+          <w:lang w:val="en-US"/>
+        </w:rPr>
+        <w:t>A few concrete examples on this:</w:t>
+      </w:r>
+    </w:p>
+    <w:p>
+      <w:pPr>
+        <w:pStyle w:val="Paragrafoelenco"/>
+        <w:numPr>
+          <w:ilvl w:val="0"/>
+          <w:numId w:val="86"/>
+        </w:numPr>
+        <w:rPr>
+          <w:lang w:val="en-US"/>
+        </w:rPr>
+      </w:pPr>
+      <w:r>
+        <w:rPr>
+          <w:lang w:val="en-US"/>
+        </w:rPr>
+        <w:t xml:space="preserve">Inneov combines the expertise in nutrition and food security of Nestlé R&amp;D and dermatological knowledge of L’Oréal R&amp;D. </w:t>
+      </w:r>
+    </w:p>
+    <w:p>
+      <w:pPr>
+        <w:pStyle w:val="Paragrafoelenco"/>
+        <w:ind w:left="1440"/>
+        <w:rPr>
+          <w:lang w:val="en-US"/>
+        </w:rPr>
+      </w:pPr>
+    </w:p>
+    <w:p>
+      <w:pPr>
+        <w:pStyle w:val="Paragrafoelenco"/>
+        <w:numPr>
+          <w:ilvl w:val="0"/>
+          <w:numId w:val="86"/>
+        </w:numPr>
+        <w:rPr>
+          <w:lang w:val="en-US"/>
+        </w:rPr>
+      </w:pPr>
+      <w:r>
+        <w:rPr>
+          <w:lang w:val="en-US"/>
+        </w:rPr>
+        <w:t xml:space="preserve">Nestlé &amp; Inneov: Nestlé R&amp;D provides to Inneov Laboratories its unique expertise to select components, to optimize their absorption and verify the quality of safety and conservation. </w:t>
+      </w:r>
+    </w:p>
+    <w:p>
+      <w:pPr>
+        <w:pStyle w:val="Paragrafoelenco"/>
+        <w:rPr>
+          <w:lang w:val="en-US"/>
+        </w:rPr>
+      </w:pPr>
+    </w:p>
+    <w:p>
+      <w:pPr>
+        <w:pStyle w:val="Paragrafoelenco"/>
+        <w:numPr>
+          <w:ilvl w:val="0"/>
+          <w:numId w:val="86"/>
+        </w:numPr>
+        <w:rPr>
+          <w:lang w:val="en-US"/>
+        </w:rPr>
+      </w:pPr>
+      <w:r>
+        <w:rPr>
+          <w:lang w:val="en-US"/>
+        </w:rPr>
+        <w:t xml:space="preserve">L’Oréal &amp; Inneov: L’Oréal R&amp;D provides to Inneov labs its knowledge of the physiology of cutis and its experience in monitoring the effects of the components on the skin. </w:t>
+      </w:r>
+      <w:r>
+        <w:rPr>
+          <w:lang w:val="en-US"/>
+        </w:rPr>
+        <w:br w:type="page"/>
+      </w:r>
+    </w:p>
+    <w:p>
+      <w:pPr>
+        <w:rPr>
+          <w:lang w:val="en-US"/>
+        </w:rPr>
+      </w:pPr>
+      <w:r>
+        <w:rPr>
+          <w:lang w:val="en-US"/>
+        </w:rPr>
+        <w:lastRenderedPageBreak/>
+        <w:t>The brand reinforces globally and gains consumer trust:</w:t>
+      </w:r>
+    </w:p>
+    <w:p>
+      <w:pPr>
+        <w:pStyle w:val="Paragrafoelenco"/>
+        <w:numPr>
+          <w:ilvl w:val="0"/>
+          <w:numId w:val="84"/>
+        </w:numPr>
+        <w:rPr>
+          <w:lang w:val="en-US"/>
+        </w:rPr>
+      </w:pPr>
+      <w:r>
+        <w:rPr>
+          <w:lang w:val="en-US"/>
+        </w:rPr>
+        <w:t>The long-term vision goes beyond immediate market gains. By embracing the Blue Ocean Strategy, L'Oréal and Nestlé position themselves for sustained relevance and growth. The dynamic nature of uncontested markets allows for continuous evolution, preventing the risk of becoming commoditized in crowded spaces.</w:t>
+      </w:r>
+    </w:p>
+    <w:p>
+      <w:pPr>
+        <w:pStyle w:val="Paragrafoelenco"/>
+        <w:rPr>
+          <w:lang w:val="en-US"/>
+        </w:rPr>
+      </w:pPr>
+    </w:p>
+    <w:p>
+      <w:pPr>
+        <w:pStyle w:val="Paragrafoelenco"/>
+        <w:numPr>
+          <w:ilvl w:val="0"/>
+          <w:numId w:val="84"/>
+        </w:numPr>
+        <w:rPr>
+          <w:lang w:val="en-US"/>
+        </w:rPr>
+      </w:pPr>
+      <w:r>
+        <w:rPr>
+          <w:lang w:val="en-US"/>
+        </w:rPr>
+        <w:t>In essence, this joint venture isn't just a business collaboration; it's a strategic navigation into unexplored waters. It's an acknowledgment that value creation doesn't always reside in traditional market segments. The Blue Ocean Strategy becomes the guiding philosophy, encouraging these industry giants to redefine the beauty and wellness landscape and create a narrative that goes beyond the expected, forging a path into a promising and untapped blue ocean.</w:t>
+      </w:r>
+    </w:p>
+    <w:p>
+      <w:pPr>
+        <w:rPr>
+          <w:lang w:val="en-US"/>
+        </w:rPr>
+      </w:pPr>
+      <w:r>
+        <w:rPr>
+          <w:lang w:val="en-US"/>
+        </w:rPr>
+        <w:t>In the context of L'Oréal, Mergers and Acquisitions (M&amp;A) play a significant role in shaping the company's strategic landscape and market presence. Here are some key relationships between M&amp;A activities and L'Oréa</w:t>
+      </w:r>
+      <w:r>
+        <w:rPr>
+          <w:lang w:val="en-US"/>
+        </w:rPr>
+        <w:t>l, contributing with many factors</w:t>
+      </w:r>
+      <w:r>
+        <w:rPr>
+          <w:lang w:val="en-US"/>
+        </w:rPr>
+        <w:t>:</w:t>
+      </w:r>
+    </w:p>
+    <w:p>
+      <w:pPr>
+        <w:rPr>
+          <w:i/>
+          <w:iCs/>
+          <w:lang w:val="en-US"/>
+        </w:rPr>
+      </w:pPr>
+      <w:r>
+        <w:rPr>
+          <w:i/>
+          <w:iCs/>
+          <w:lang w:val="en-US"/>
+        </w:rPr>
+        <w:t>1. Market Expansion</w:t>
+      </w:r>
+    </w:p>
+    <w:p>
+      <w:pPr>
+        <w:pStyle w:val="Paragrafoelenco"/>
+        <w:numPr>
+          <w:ilvl w:val="0"/>
+          <w:numId w:val="85"/>
+        </w:numPr>
+        <w:rPr>
+          <w:lang w:val="en-US"/>
+        </w:rPr>
+      </w:pPr>
+      <w:r>
+        <w:rPr>
+          <w:lang w:val="en-US"/>
+        </w:rPr>
+        <w:t>M&amp;A activities allow L'Oréal to expand its market presence globally. Acquiring or merging with companies in different regions enhances the brand's reach and penetration into diverse consumer markets.</w:t>
+      </w:r>
+      <w:r>
+        <w:rPr>
+          <w:lang w:val="en-US"/>
+        </w:rPr>
+        <w:t xml:space="preserve"> This varies between 1500 and 4500 transactions on average since 1985 up to now.</w:t>
+      </w:r>
+      <w:r>
+        <w:rPr>
+          <w:lang w:val="en-US"/>
+        </w:rPr>
+        <w:tab/>
+      </w:r>
+    </w:p>
+    <w:p>
+      <w:pPr>
+        <w:rPr>
+          <w:i/>
+          <w:iCs/>
+          <w:lang w:val="en-US"/>
+        </w:rPr>
+      </w:pPr>
+      <w:r>
+        <w:rPr>
+          <w:i/>
+          <w:iCs/>
+          <w:lang w:val="en-US"/>
+        </w:rPr>
+        <w:t>2. Portfolio Diversification</w:t>
+      </w:r>
+    </w:p>
+    <w:p>
+      <w:pPr>
+        <w:pStyle w:val="Paragrafoelenco"/>
+        <w:numPr>
+          <w:ilvl w:val="0"/>
+          <w:numId w:val="85"/>
+        </w:numPr>
+        <w:rPr>
+          <w:lang w:val="en-US"/>
+        </w:rPr>
+      </w:pPr>
+      <w:r>
+        <w:rPr>
+          <w:lang w:val="en-US"/>
+        </w:rPr>
+        <w:t>T</w:t>
+      </w:r>
+      <w:r>
+        <w:rPr>
+          <w:lang w:val="en-US"/>
+        </w:rPr>
+        <w:t>hrough acquisitions, L'Oréal can diversify its product portfolio. This diversification may involve entering new beauty and cosmetic segments or acquiring brands with different target demographics, allowing the company to cater to a broader consumer base.</w:t>
+      </w:r>
+    </w:p>
+    <w:p>
+      <w:pPr>
+        <w:rPr>
+          <w:i/>
+          <w:iCs/>
+          <w:lang w:val="en-US"/>
+        </w:rPr>
+      </w:pPr>
+      <w:r>
+        <w:rPr>
+          <w:i/>
+          <w:iCs/>
+          <w:lang w:val="en-US"/>
+        </w:rPr>
+        <w:t>3. Innovation and Technology Integration</w:t>
+      </w:r>
+    </w:p>
+    <w:p>
+      <w:pPr>
+        <w:pStyle w:val="Paragrafoelenco"/>
+        <w:numPr>
+          <w:ilvl w:val="0"/>
+          <w:numId w:val="85"/>
+        </w:numPr>
+        <w:rPr>
+          <w:lang w:val="en-US"/>
+        </w:rPr>
+      </w:pPr>
+      <w:r>
+        <w:rPr>
+          <w:lang w:val="en-US"/>
+        </w:rPr>
+        <w:t>A</w:t>
+      </w:r>
+      <w:r>
+        <w:rPr>
+          <w:lang w:val="en-US"/>
+        </w:rPr>
+        <w:t>cquiring innovative companies or startups provides L'Oréal with access to cutting-edge technologies and beauty solutions. This helps in staying ahead of industry trends and maintaining a competitive edge in terms of product innovation.</w:t>
+      </w:r>
+    </w:p>
+    <w:p>
+      <w:pPr>
+        <w:rPr>
+          <w:i/>
+          <w:iCs/>
+          <w:lang w:val="en-US"/>
+        </w:rPr>
+      </w:pPr>
+      <w:r>
+        <w:rPr>
+          <w:i/>
+          <w:iCs/>
+          <w:lang w:val="en-US"/>
+        </w:rPr>
+        <w:t>4. Brand Strengthening</w:t>
+      </w:r>
+      <w:r>
+        <w:rPr>
+          <w:i/>
+          <w:iCs/>
+          <w:lang w:val="en-US"/>
+        </w:rPr>
+        <w:t xml:space="preserve"> and </w:t>
+      </w:r>
+      <w:r>
+        <w:rPr>
+          <w:i/>
+          <w:iCs/>
+          <w:lang w:val="en-US"/>
+        </w:rPr>
+        <w:t>Operational Synergies</w:t>
+      </w:r>
+    </w:p>
+    <w:p>
+      <w:pPr>
+        <w:pStyle w:val="Paragrafoelenco"/>
+        <w:numPr>
+          <w:ilvl w:val="0"/>
+          <w:numId w:val="85"/>
+        </w:numPr>
+        <w:rPr>
+          <w:lang w:val="en-US"/>
+        </w:rPr>
+      </w:pPr>
+      <w:r>
+        <w:rPr>
+          <w:lang w:val="en-US"/>
+        </w:rPr>
+        <w:t>M&amp;A activities can be strategic for strengthening L'Oréal's brand portfolio. Acquiring well-established and reputable brands enhances the overall image of the company and can contribute to brand loyalty and trust among consumers.</w:t>
+      </w:r>
+    </w:p>
+    <w:p>
+      <w:pPr>
+        <w:pStyle w:val="Paragrafoelenco"/>
+        <w:numPr>
+          <w:ilvl w:val="0"/>
+          <w:numId w:val="85"/>
+        </w:numPr>
+        <w:rPr>
+          <w:lang w:val="en-US"/>
+        </w:rPr>
+      </w:pPr>
+      <w:r>
+        <w:rPr>
+          <w:lang w:val="en-US"/>
+        </w:rPr>
+        <w:t>Merging with or acquiring companies in the same industry can lead to operational synergies. Shared resources, streamlined processes, and improved efficiency may result from combining forces with complementary businesses.</w:t>
+      </w:r>
+    </w:p>
+    <w:p>
+      <w:pPr>
+        <w:rPr>
+          <w:i/>
+          <w:iCs/>
+          <w:lang w:val="en-US"/>
+        </w:rPr>
+      </w:pPr>
+      <w:r>
+        <w:rPr>
+          <w:i/>
+          <w:iCs/>
+          <w:lang w:val="en-US"/>
+        </w:rPr>
+        <w:t>5</w:t>
+      </w:r>
+      <w:r>
+        <w:rPr>
+          <w:i/>
+          <w:iCs/>
+          <w:lang w:val="en-US"/>
+        </w:rPr>
+        <w:t>. Strategic Alliances and Partnerships</w:t>
+      </w:r>
+    </w:p>
+    <w:p>
+      <w:pPr>
+        <w:pStyle w:val="Paragrafoelenco"/>
+        <w:numPr>
+          <w:ilvl w:val="0"/>
+          <w:numId w:val="85"/>
+        </w:numPr>
+        <w:rPr>
+          <w:lang w:val="en-US"/>
+        </w:rPr>
+      </w:pPr>
+      <w:r>
+        <w:rPr>
+          <w:lang w:val="en-US"/>
+        </w:rPr>
+        <w:t>L'Oréal may engage in strategic alliances or partnerships through M&amp;A activities. This can involve collaborating with companies that bring unique expertise, distribution channels, or market insights, fostering mutually beneficial relationships.</w:t>
+      </w:r>
+    </w:p>
+    <w:p>
+      <w:pPr>
+        <w:pStyle w:val="Paragrafoelenco"/>
+        <w:numPr>
+          <w:ilvl w:val="0"/>
+          <w:numId w:val="85"/>
+        </w:numPr>
+        <w:rPr>
+          <w:lang w:val="en-US"/>
+        </w:rPr>
+      </w:pPr>
+      <w:r>
+        <w:rPr>
+          <w:lang w:val="en-US"/>
+        </w:rPr>
+        <w:t>Acquiring companies with a strong presence in specific geographic regions helps L'Oréal in navigating local market dynamics effectively</w:t>
+      </w:r>
+    </w:p>
+    <w:p>
+      <w:pPr>
+        <w:rPr>
+          <w:lang w:val="en-US"/>
+        </w:rPr>
+      </w:pPr>
+      <w:r>
+        <w:rPr>
+          <w:lang w:val="en-US"/>
+        </w:rPr>
+        <w:br w:type="page"/>
+      </w:r>
+    </w:p>
+    <w:p>
+      <w:pPr>
+        <w:rPr>
+          <w:lang w:val="en-US"/>
+        </w:rPr>
+      </w:pPr>
+      <w:r>
+        <w:rPr>
+          <w:lang w:val="en-US"/>
+        </w:rPr>
+        <w:lastRenderedPageBreak/>
+        <w:t xml:space="preserve">Before exploiting innovation, you need to create it too, acquiring companies which already have this knowledge. </w:t>
+      </w:r>
+      <w:r>
+        <w:rPr>
+          <w:lang w:val="en-US"/>
+        </w:rPr>
+        <w:t>We ask ourselves two questions:</w:t>
+      </w:r>
+    </w:p>
+    <w:p>
+      <w:pPr>
+        <w:pStyle w:val="Paragrafoelenco"/>
+        <w:numPr>
+          <w:ilvl w:val="0"/>
+          <w:numId w:val="85"/>
+        </w:numPr>
+        <w:rPr>
+          <w:lang w:val="en-US"/>
+        </w:rPr>
+      </w:pPr>
+      <w:r>
+        <w:rPr>
+          <w:lang w:val="en-US"/>
+        </w:rPr>
+        <w:t>From an open innovation perspective, do you expect M&amp;As to positively impact innovative output?</w:t>
+      </w:r>
+    </w:p>
+    <w:p>
+      <w:pPr>
+        <w:pStyle w:val="Paragrafoelenco"/>
+        <w:numPr>
+          <w:ilvl w:val="1"/>
+          <w:numId w:val="85"/>
+        </w:numPr>
+        <w:rPr>
+          <w:lang w:val="en-US"/>
+        </w:rPr>
+      </w:pPr>
+      <w:r>
+        <w:rPr>
+          <w:lang w:val="en-US"/>
+        </w:rPr>
+        <w:t>M&amp;As can bring together diverse talent, technologies, and R&amp;D capabilities</w:t>
+      </w:r>
+      <w:r>
+        <w:rPr>
+          <w:lang w:val="en-US"/>
+        </w:rPr>
+        <w:t>, while also combining access to new markets and customer segments to simulate new thinking. There may be cultural differences and process integration which might get difficult and time-consuming, but overall this can always be positive</w:t>
+      </w:r>
+    </w:p>
+    <w:p>
+      <w:pPr>
+        <w:pStyle w:val="Paragrafoelenco"/>
+        <w:numPr>
+          <w:ilvl w:val="1"/>
+          <w:numId w:val="85"/>
+        </w:numPr>
+        <w:rPr>
+          <w:lang w:val="en-US"/>
+        </w:rPr>
+      </w:pPr>
+      <w:r>
+        <w:rPr>
+          <w:lang w:val="en-US"/>
+        </w:rPr>
+        <w:t>In L’Oréal case, this may strengthen the company overall position, aligning with new capabilities and standards, personalizing experiences each time</w:t>
+      </w:r>
+    </w:p>
+    <w:p>
+      <w:pPr>
+        <w:pStyle w:val="Paragrafoelenco"/>
+        <w:ind w:left="1440"/>
+        <w:rPr>
+          <w:lang w:val="en-US"/>
+        </w:rPr>
+      </w:pPr>
+    </w:p>
+    <w:p>
+      <w:pPr>
+        <w:pStyle w:val="Paragrafoelenco"/>
+        <w:numPr>
+          <w:ilvl w:val="0"/>
+          <w:numId w:val="85"/>
+        </w:numPr>
+        <w:rPr>
+          <w:lang w:val="en-US"/>
+        </w:rPr>
+      </w:pPr>
+      <w:r>
+        <w:rPr>
+          <w:lang w:val="en-US"/>
+        </w:rPr>
+        <w:t>In what direction will post-M&amp;A technology efforts move? (e.g., same technological trajectory, exploration of new technological spaces...)</w:t>
+      </w:r>
+    </w:p>
+    <w:p>
+      <w:pPr>
+        <w:pStyle w:val="Paragrafoelenco"/>
+        <w:numPr>
+          <w:ilvl w:val="1"/>
+          <w:numId w:val="85"/>
+        </w:numPr>
+        <w:rPr>
+          <w:lang w:val="en-US"/>
+        </w:rPr>
+      </w:pPr>
+      <w:r>
+        <w:rPr>
+          <w:lang w:val="en-US"/>
+        </w:rPr>
+        <w:t>Companies aim to leverage new synergies, which can actually enhance entities and existing product lines, providing new opportunities in different spaces of knowledge, often acquiring expertise in new directions. This can lead to portfolio expansion, enhancing competitiveness and new capabilities</w:t>
+      </w:r>
+    </w:p>
+    <w:p>
+      <w:pPr>
+        <w:pStyle w:val="Paragrafoelenco"/>
+        <w:numPr>
+          <w:ilvl w:val="1"/>
+          <w:numId w:val="85"/>
+        </w:numPr>
+        <w:rPr>
+          <w:lang w:val="en-US"/>
+        </w:rPr>
+      </w:pPr>
+      <w:r>
+        <w:rPr>
+          <w:lang w:val="en-US"/>
+        </w:rPr>
+        <w:drawing>
+          <wp:anchor distT="0" distB="0" distL="114300" distR="114300" simplePos="0" relativeHeight="251723776" behindDoc="0" locked="0" layoutInCell="1" allowOverlap="1" wp14:anchorId="5864B451" wp14:editId="0E516F0E">
+            <wp:simplePos x="0" y="0"/>
+            <wp:positionH relativeFrom="column">
+              <wp:posOffset>3098377</wp:posOffset>
+            </wp:positionH>
+            <wp:positionV relativeFrom="paragraph">
+              <wp:posOffset>430530</wp:posOffset>
+            </wp:positionV>
+            <wp:extent cx="2897505" cy="1941830"/>
+            <wp:effectExtent l="0" t="0" r="0" b="1270"/>
+            <wp:wrapSquare wrapText="bothSides"/>
+            <wp:docPr id="182940260" name="Immagine 1" descr="Immagine che contiene testo, schermata, Carattere, diagramma&#10;&#10;Descrizione generata automaticamente"/>
+            <wp:cNvGraphicFramePr>
+              <a:graphicFrameLocks xmlns:a="http://schemas.openxmlformats.org/drawingml/2006/main" noChangeAspect="1"/>
+            </wp:cNvGraphicFramePr>
+            <a:graphic xmlns:a="http://schemas.openxmlformats.org/drawingml/2006/main">
+              <a:graphicData uri="http://schemas.openxmlformats.org/drawingml/2006/picture">
+                <pic:pic xmlns:pic="http://schemas.openxmlformats.org/drawingml/2006/picture">
+                  <pic:nvPicPr>
+                    <pic:cNvPr id="182940260" name="Immagine 1" descr="Immagine che contiene testo, schermata, Carattere, diagramma&#10;&#10;Descrizione generata automaticamente"/>
+                    <pic:cNvPicPr/>
+                  </pic:nvPicPr>
+                  <pic:blipFill>
+                    <a:blip r:embed="rId45"/>
+                    <a:stretch>
+                      <a:fillRect/>
+                    </a:stretch>
+                  </pic:blipFill>
+                  <pic:spPr>
+                    <a:xfrm>
+                      <a:off x="0" y="0"/>
+                      <a:ext cx="2897505" cy="1941830"/>
+                    </a:xfrm>
+                    <a:prstGeom prst="rect">
+                      <a:avLst/>
+                    </a:prstGeom>
+                  </pic:spPr>
+                </pic:pic>
+              </a:graphicData>
+            </a:graphic>
+            <wp14:sizeRelH relativeFrom="margin">
+              <wp14:pctWidth>0</wp14:pctWidth>
+            </wp14:sizeRelH>
+            <wp14:sizeRelV relativeFrom="margin">
+              <wp14:pctHeight>0</wp14:pctHeight>
+            </wp14:sizeRelV>
+          </wp:anchor>
+        </w:drawing>
+      </w:r>
+      <w:r>
+        <w:rPr>
+          <w:lang w:val="en-US"/>
+        </w:rPr>
+        <w:t>This smooth transition can be beneficial in the long run, managing new perception by other firms and communicating new values over innovation</w:t>
+      </w:r>
+    </w:p>
+    <w:p>
+      <w:pPr>
+        <w:rPr>
+          <w:lang w:val="en-US"/>
+        </w:rPr>
+      </w:pPr>
+      <w:r>
+        <w:rPr>
+          <w:lang w:val="en-US"/>
+        </w:rPr>
+        <w:t xml:space="preserve">The following </w:t>
+      </w:r>
+      <w:r>
+        <w:rPr>
+          <w:lang w:val="en-US"/>
+        </w:rPr>
+        <w:t>study investigates L'Oréal's technological acquisitions in the beauty industry, aiming to understand their impact on the company's technological trajectory</w:t>
+      </w:r>
+      <w:r>
+        <w:rPr>
+          <w:lang w:val="en-US"/>
+        </w:rPr>
+        <w:t xml:space="preserve">. </w:t>
+      </w:r>
+    </w:p>
+    <w:p>
+      <w:pPr>
+        <w:rPr>
+          <w:lang w:val="en-US"/>
+        </w:rPr>
+      </w:pPr>
+      <w:r>
+        <w:rPr>
+          <w:lang w:val="en-US"/>
+        </w:rPr>
+        <w:t>These are seen as enriching inside the L’Oreal portfolio</w:t>
+      </w:r>
+      <w:r>
+        <w:rPr>
+          <w:lang w:val="en-US"/>
+        </w:rPr>
+        <w:t>, acquiring knowledge both complementarily and technologically, both in patent acquisition, strategic decision-making and balance between novelty and similarities.</w:t>
+      </w:r>
+    </w:p>
+    <w:p>
+      <w:pPr>
+        <w:rPr>
+          <w:lang w:val="en-US"/>
+        </w:rPr>
+      </w:pPr>
+    </w:p>
+    <w:p>
+      <w:pPr>
+        <w:rPr>
+          <w:lang w:val="en-US"/>
+        </w:rPr>
+      </w:pPr>
+      <w:r>
+        <w:rPr>
+          <w:lang w:val="en-US"/>
+        </w:rPr>
+        <w:t>The analysis revealed L’Oréal mainly used the external knowledge it acquired from technological acquisition to intensify the specialization of its knowledge base. There are some lessons to be learned here:</w:t>
+      </w:r>
+    </w:p>
+    <w:p>
+      <w:pPr>
+        <w:pStyle w:val="Paragrafoelenco"/>
+        <w:numPr>
+          <w:ilvl w:val="0"/>
+          <w:numId w:val="87"/>
+        </w:numPr>
+        <w:rPr>
+          <w:lang w:val="en-US"/>
+        </w:rPr>
+      </w:pPr>
+      <w:r>
+        <w:rPr>
+          <w:lang w:val="en-US"/>
+        </w:rPr>
+        <w:t xml:space="preserve">Proposition 1. Technological acquisitions enable companies to increase their technological specialization through a recombination process that exploits similar or complementary knowledge from the target. </w:t>
+      </w:r>
+    </w:p>
+    <w:p>
+      <w:pPr>
+        <w:pStyle w:val="Paragrafoelenco"/>
+        <w:rPr>
+          <w:lang w:val="en-US"/>
+        </w:rPr>
+      </w:pPr>
+    </w:p>
+    <w:p>
+      <w:pPr>
+        <w:pStyle w:val="Paragrafoelenco"/>
+        <w:numPr>
+          <w:ilvl w:val="0"/>
+          <w:numId w:val="87"/>
+        </w:numPr>
+        <w:rPr>
+          <w:lang w:val="en-US"/>
+        </w:rPr>
+      </w:pPr>
+      <w:r>
+        <w:rPr>
+          <w:lang w:val="en-US"/>
+        </w:rPr>
+        <w:t xml:space="preserve">Proposition 2. Even if technological acquisitions enable companies to adopt a technological diversification trajectory through a recombination process that exploits complementary or unrelated knowledge from the target, the acquirer tends to use the acquired knowledge for reinforcing its specialization. </w:t>
+      </w:r>
+    </w:p>
+    <w:p>
+      <w:pPr>
+        <w:pStyle w:val="Paragrafoelenco"/>
+        <w:rPr>
+          <w:lang w:val="en-US"/>
+        </w:rPr>
+      </w:pPr>
+    </w:p>
+    <w:p>
+      <w:pPr>
+        <w:pStyle w:val="Paragrafoelenco"/>
+        <w:numPr>
+          <w:ilvl w:val="0"/>
+          <w:numId w:val="87"/>
+        </w:numPr>
+        <w:rPr>
+          <w:lang w:val="en-US"/>
+        </w:rPr>
+      </w:pPr>
+      <w:r>
+        <w:rPr>
+          <w:lang w:val="en-US"/>
+        </w:rPr>
+        <w:t>Proposition 3. Radical innovations can derive from the close knowledge recombination, paradox and not necessarily coming from the exploration of distant knowledge through acquisitions.</w:t>
+      </w:r>
+    </w:p>
+    <w:p>
+      <w:pPr>
+        <w:rPr>
+          <w:lang w:val="en-US"/>
+        </w:rPr>
+      </w:pPr>
+      <w:r>
+        <w:rPr>
+          <w:lang w:val="en-US"/>
+        </w:rPr>
+        <w:t>To conclude, it’s useful to constantly recombine and diversify specialization, allowing a different degree of diversification each time thanks to acquisition of both developed and acquired knowledge.</w:t>
+      </w:r>
+    </w:p>
     <w:sectPr>
-      <w:headerReference w:type="default" r:id="rId44"/>
-      <w:footerReference w:type="default" r:id="rId45"/>
+      <w:headerReference w:type="default" r:id="rId46"/>
+      <w:footerReference w:type="default" r:id="rId47"/>
       <w:pgSz w:w="11906" w:h="16838"/>
       <w:pgMar w:top="1417" w:right="1134" w:bottom="1134" w:left="1134" w:header="708" w:footer="708" w:gutter="0"/>
       <w:pgNumType w:start="0"/>
@@ -31122,7 +32253,7 @@
   <w:abstractNum w:abstractNumId="13" w15:restartNumberingAfterBreak="0">
     <w:nsid w:val="0EC53E0B"/>
     <w:multiLevelType w:val="hybridMultilevel"/>
-    <w:tmpl w:val="02B2C6DA"/>
+    <w:tmpl w:val="03D69010"/>
     <w:lvl w:ilvl="0" w:tplc="0410000F">
       <w:start w:val="1"/>
       <w:numFmt w:val="decimal"/>
@@ -33637,6 +34768,119 @@
     </w:lvl>
   </w:abstractNum>
   <w:abstractNum w:abstractNumId="32" w15:restartNumberingAfterBreak="0">
+    <w:nsid w:val="32581E8C"/>
+    <w:multiLevelType w:val="hybridMultilevel"/>
+    <w:tmpl w:val="178256A6"/>
+    <w:lvl w:ilvl="0" w:tplc="04100001">
+      <w:start w:val="1"/>
+      <w:numFmt w:val="bullet"/>
+      <w:lvlText w:val=""/>
+      <w:lvlJc w:val="left"/>
+      <w:pPr>
+        <w:ind w:left="720" w:hanging="360"/>
+      </w:pPr>
+      <w:rPr>
+        <w:rFonts w:ascii="Symbol" w:hAnsi="Symbol" w:hint="default"/>
+      </w:rPr>
+    </w:lvl>
+    <w:lvl w:ilvl="1" w:tplc="04100003" w:tentative="1">
+      <w:start w:val="1"/>
+      <w:numFmt w:val="bullet"/>
+      <w:lvlText w:val="o"/>
+      <w:lvlJc w:val="left"/>
+      <w:pPr>
+        <w:ind w:left="1440" w:hanging="360"/>
+      </w:pPr>
+      <w:rPr>
+        <w:rFonts w:ascii="Courier New" w:hAnsi="Courier New" w:cs="Courier New" w:hint="default"/>
+      </w:rPr>
+    </w:lvl>
+    <w:lvl w:ilvl="2" w:tplc="04100005" w:tentative="1">
+      <w:start w:val="1"/>
+      <w:numFmt w:val="bullet"/>
+      <w:lvlText w:val=""/>
+      <w:lvlJc w:val="left"/>
+      <w:pPr>
+        <w:ind w:left="2160" w:hanging="360"/>
+      </w:pPr>
+      <w:rPr>
+        <w:rFonts w:ascii="Wingdings" w:hAnsi="Wingdings" w:hint="default"/>
+      </w:rPr>
+    </w:lvl>
+    <w:lvl w:ilvl="3" w:tplc="04100001" w:tentative="1">
+      <w:start w:val="1"/>
+      <w:numFmt w:val="bullet"/>
+      <w:lvlText w:val=""/>
+      <w:lvlJc w:val="left"/>
+      <w:pPr>
+        <w:ind w:left="2880" w:hanging="360"/>
+      </w:pPr>
+      <w:rPr>
+        <w:rFonts w:ascii="Symbol" w:hAnsi="Symbol" w:hint="default"/>
+      </w:rPr>
+    </w:lvl>
+    <w:lvl w:ilvl="4" w:tplc="04100003" w:tentative="1">
+      <w:start w:val="1"/>
+      <w:numFmt w:val="bullet"/>
+      <w:lvlText w:val="o"/>
+      <w:lvlJc w:val="left"/>
+      <w:pPr>
+        <w:ind w:left="3600" w:hanging="360"/>
+      </w:pPr>
+      <w:rPr>
+        <w:rFonts w:ascii="Courier New" w:hAnsi="Courier New" w:cs="Courier New" w:hint="default"/>
+      </w:rPr>
+    </w:lvl>
+    <w:lvl w:ilvl="5" w:tplc="04100005" w:tentative="1">
+      <w:start w:val="1"/>
+      <w:numFmt w:val="bullet"/>
+      <w:lvlText w:val=""/>
+      <w:lvlJc w:val="left"/>
+      <w:pPr>
+        <w:ind w:left="4320" w:hanging="360"/>
+      </w:pPr>
+      <w:rPr>
+        <w:rFonts w:ascii="Wingdings" w:hAnsi="Wingdings" w:hint="default"/>
+      </w:rPr>
+    </w:lvl>
+    <w:lvl w:ilvl="6" w:tplc="04100001" w:tentative="1">
+      <w:start w:val="1"/>
+      <w:numFmt w:val="bullet"/>
+      <w:lvlText w:val=""/>
+      <w:lvlJc w:val="left"/>
+      <w:pPr>
+        <w:ind w:left="5040" w:hanging="360"/>
+      </w:pPr>
+      <w:rPr>
+        <w:rFonts w:ascii="Symbol" w:hAnsi="Symbol" w:hint="default"/>
+      </w:rPr>
+    </w:lvl>
+    <w:lvl w:ilvl="7" w:tplc="04100003" w:tentative="1">
+      <w:start w:val="1"/>
+      <w:numFmt w:val="bullet"/>
+      <w:lvlText w:val="o"/>
+      <w:lvlJc w:val="left"/>
+      <w:pPr>
+        <w:ind w:left="5760" w:hanging="360"/>
+      </w:pPr>
+      <w:rPr>
+        <w:rFonts w:ascii="Courier New" w:hAnsi="Courier New" w:cs="Courier New" w:hint="default"/>
+      </w:rPr>
+    </w:lvl>
+    <w:lvl w:ilvl="8" w:tplc="04100005" w:tentative="1">
+      <w:start w:val="1"/>
+      <w:numFmt w:val="bullet"/>
+      <w:lvlText w:val=""/>
+      <w:lvlJc w:val="left"/>
+      <w:pPr>
+        <w:ind w:left="6480" w:hanging="360"/>
+      </w:pPr>
+      <w:rPr>
+        <w:rFonts w:ascii="Wingdings" w:hAnsi="Wingdings" w:hint="default"/>
+      </w:rPr>
+    </w:lvl>
+  </w:abstractNum>
+  <w:abstractNum w:abstractNumId="33" w15:restartNumberingAfterBreak="0">
     <w:nsid w:val="358E4227"/>
     <w:multiLevelType w:val="multilevel"/>
     <w:tmpl w:val="41DC2600"/>
@@ -33753,7 +34997,7 @@
       </w:pPr>
     </w:lvl>
   </w:abstractNum>
-  <w:abstractNum w:abstractNumId="33" w15:restartNumberingAfterBreak="0">
+  <w:abstractNum w:abstractNumId="34" w15:restartNumberingAfterBreak="0">
     <w:nsid w:val="36213F64"/>
     <w:multiLevelType w:val="multilevel"/>
     <w:tmpl w:val="5ADC2390"/>
@@ -33902,7 +35146,7 @@
       </w:rPr>
     </w:lvl>
   </w:abstractNum>
-  <w:abstractNum w:abstractNumId="34" w15:restartNumberingAfterBreak="0">
+  <w:abstractNum w:abstractNumId="35" w15:restartNumberingAfterBreak="0">
     <w:nsid w:val="38BD7077"/>
     <w:multiLevelType w:val="multilevel"/>
     <w:tmpl w:val="9E3855C4"/>
@@ -34051,7 +35295,7 @@
       </w:rPr>
     </w:lvl>
   </w:abstractNum>
-  <w:abstractNum w:abstractNumId="35" w15:restartNumberingAfterBreak="0">
+  <w:abstractNum w:abstractNumId="36" w15:restartNumberingAfterBreak="0">
     <w:nsid w:val="3D7C0944"/>
     <w:multiLevelType w:val="multilevel"/>
     <w:tmpl w:val="2F264C0C"/>
@@ -34200,7 +35444,120 @@
       </w:rPr>
     </w:lvl>
   </w:abstractNum>
-  <w:abstractNum w:abstractNumId="36" w15:restartNumberingAfterBreak="0">
+  <w:abstractNum w:abstractNumId="37" w15:restartNumberingAfterBreak="0">
+    <w:nsid w:val="3F380E7A"/>
+    <w:multiLevelType w:val="multilevel"/>
+    <w:tmpl w:val="1D9A062E"/>
+    <w:lvl w:ilvl="0">
+      <w:start w:val="1"/>
+      <w:numFmt w:val="decimal"/>
+      <w:lvlText w:val="%1."/>
+      <w:lvlJc w:val="left"/>
+      <w:pPr>
+        <w:tabs>
+          <w:tab w:val="num" w:pos="720"/>
+        </w:tabs>
+        <w:ind w:left="720" w:hanging="360"/>
+      </w:pPr>
+    </w:lvl>
+    <w:lvl w:ilvl="1" w:tentative="1">
+      <w:start w:val="1"/>
+      <w:numFmt w:val="decimal"/>
+      <w:lvlText w:val="%2."/>
+      <w:lvlJc w:val="left"/>
+      <w:pPr>
+        <w:tabs>
+          <w:tab w:val="num" w:pos="1440"/>
+        </w:tabs>
+        <w:ind w:left="1440" w:hanging="360"/>
+      </w:pPr>
+    </w:lvl>
+    <w:lvl w:ilvl="2" w:tentative="1">
+      <w:start w:val="1"/>
+      <w:numFmt w:val="decimal"/>
+      <w:lvlText w:val="%3."/>
+      <w:lvlJc w:val="left"/>
+      <w:pPr>
+        <w:tabs>
+          <w:tab w:val="num" w:pos="2160"/>
+        </w:tabs>
+        <w:ind w:left="2160" w:hanging="360"/>
+      </w:pPr>
+    </w:lvl>
+    <w:lvl w:ilvl="3" w:tentative="1">
+      <w:start w:val="1"/>
+      <w:numFmt w:val="decimal"/>
+      <w:lvlText w:val="%4."/>
+      <w:lvlJc w:val="left"/>
+      <w:pPr>
+        <w:tabs>
+          <w:tab w:val="num" w:pos="2880"/>
+        </w:tabs>
+        <w:ind w:left="2880" w:hanging="360"/>
+      </w:pPr>
+    </w:lvl>
+    <w:lvl w:ilvl="4" w:tentative="1">
+      <w:start w:val="1"/>
+      <w:numFmt w:val="decimal"/>
+      <w:lvlText w:val="%5."/>
+      <w:lvlJc w:val="left"/>
+      <w:pPr>
+        <w:tabs>
+          <w:tab w:val="num" w:pos="3600"/>
+        </w:tabs>
+        <w:ind w:left="3600" w:hanging="360"/>
+      </w:pPr>
+    </w:lvl>
+    <w:lvl w:ilvl="5" w:tentative="1">
+      <w:start w:val="1"/>
+      <w:numFmt w:val="decimal"/>
+      <w:lvlText w:val="%6."/>
+      <w:lvlJc w:val="left"/>
+      <w:pPr>
+        <w:tabs>
+          <w:tab w:val="num" w:pos="4320"/>
+        </w:tabs>
+        <w:ind w:left="4320" w:hanging="360"/>
+      </w:pPr>
+    </w:lvl>
+    <w:lvl w:ilvl="6" w:tentative="1">
+      <w:start w:val="1"/>
+      <w:numFmt w:val="decimal"/>
+      <w:lvlText w:val="%7."/>
+      <w:lvlJc w:val="left"/>
+      <w:pPr>
+        <w:tabs>
+          <w:tab w:val="num" w:pos="5040"/>
+        </w:tabs>
+        <w:ind w:left="5040" w:hanging="360"/>
+      </w:pPr>
+    </w:lvl>
+    <w:lvl w:ilvl="7" w:tentative="1">
+      <w:start w:val="1"/>
+      <w:numFmt w:val="decimal"/>
+      <w:lvlText w:val="%8."/>
+      <w:lvlJc w:val="left"/>
+      <w:pPr>
+        <w:tabs>
+          <w:tab w:val="num" w:pos="5760"/>
+        </w:tabs>
+        <w:ind w:left="5760" w:hanging="360"/>
+      </w:pPr>
+    </w:lvl>
+    <w:lvl w:ilvl="8" w:tentative="1">
+      <w:start w:val="1"/>
+      <w:numFmt w:val="decimal"/>
+      <w:lvlText w:val="%9."/>
+      <w:lvlJc w:val="left"/>
+      <w:pPr>
+        <w:tabs>
+          <w:tab w:val="num" w:pos="6480"/>
+        </w:tabs>
+        <w:ind w:left="6480" w:hanging="360"/>
+      </w:pPr>
+    </w:lvl>
+  </w:abstractNum>
+  <w:abstractNum w:abstractNumId="38" w15:restartNumberingAfterBreak="0">
     <w:nsid w:val="40A671A4"/>
     <w:multiLevelType w:val="multilevel"/>
     <w:tmpl w:val="F9FCCFB2"/>
@@ -34313,7 +35670,7 @@
       </w:pPr>
     </w:lvl>
   </w:abstractNum>
-  <w:abstractNum w:abstractNumId="37" w15:restartNumberingAfterBreak="0">
+  <w:abstractNum w:abstractNumId="39" w15:restartNumberingAfterBreak="0">
     <w:nsid w:val="41366DF7"/>
     <w:multiLevelType w:val="multilevel"/>
     <w:tmpl w:val="C68A1C00"/>
@@ -34462,7 +35819,7 @@
       </w:rPr>
     </w:lvl>
   </w:abstractNum>
-  <w:abstractNum w:abstractNumId="38" w15:restartNumberingAfterBreak="0">
+  <w:abstractNum w:abstractNumId="40" w15:restartNumberingAfterBreak="0">
     <w:nsid w:val="42B97669"/>
     <w:multiLevelType w:val="multilevel"/>
     <w:tmpl w:val="BC744E90"/>
@@ -34575,7 +35932,7 @@
       </w:pPr>
     </w:lvl>
   </w:abstractNum>
-  <w:abstractNum w:abstractNumId="39" w15:restartNumberingAfterBreak="0">
+  <w:abstractNum w:abstractNumId="41" w15:restartNumberingAfterBreak="0">
     <w:nsid w:val="44176301"/>
     <w:multiLevelType w:val="multilevel"/>
     <w:tmpl w:val="DAA23ABA"/>
@@ -34724,7 +36081,120 @@
       </w:rPr>
     </w:lvl>
   </w:abstractNum>
-  <w:abstractNum w:abstractNumId="40" w15:restartNumberingAfterBreak="0">
+  <w:abstractNum w:abstractNumId="42" w15:restartNumberingAfterBreak="0">
+    <w:nsid w:val="466A224C"/>
+    <w:multiLevelType w:val="hybridMultilevel"/>
+    <w:tmpl w:val="DE7E2EFA"/>
+    <w:lvl w:ilvl="0" w:tplc="04100001">
+      <w:start w:val="1"/>
+      <w:numFmt w:val="bullet"/>
+      <w:lvlText w:val=""/>
+      <w:lvlJc w:val="left"/>
+      <w:pPr>
+        <w:ind w:left="720" w:hanging="360"/>
+      </w:pPr>
+      <w:rPr>
+        <w:rFonts w:ascii="Symbol" w:hAnsi="Symbol" w:hint="default"/>
+      </w:rPr>
+    </w:lvl>
+    <w:lvl w:ilvl="1" w:tplc="04100003" w:tentative="1">
+      <w:start w:val="1"/>
+      <w:numFmt w:val="bullet"/>
+      <w:lvlText w:val="o"/>
+      <w:lvlJc w:val="left"/>
+      <w:pPr>
+        <w:ind w:left="1440" w:hanging="360"/>
+      </w:pPr>
+      <w:rPr>
+        <w:rFonts w:ascii="Courier New" w:hAnsi="Courier New" w:cs="Courier New" w:hint="default"/>
+      </w:rPr>
+    </w:lvl>
+    <w:lvl w:ilvl="2" w:tplc="04100005" w:tentative="1">
+      <w:start w:val="1"/>
+      <w:numFmt w:val="bullet"/>
+      <w:lvlText w:val=""/>
+      <w:lvlJc w:val="left"/>
+      <w:pPr>
+        <w:ind w:left="2160" w:hanging="360"/>
+      </w:pPr>
+      <w:rPr>
+        <w:rFonts w:ascii="Wingdings" w:hAnsi="Wingdings" w:hint="default"/>
+      </w:rPr>
+    </w:lvl>
+    <w:lvl w:ilvl="3" w:tplc="04100001" w:tentative="1">
+      <w:start w:val="1"/>
+      <w:numFmt w:val="bullet"/>
+      <w:lvlText w:val=""/>
+      <w:lvlJc w:val="left"/>
+      <w:pPr>
+        <w:ind w:left="2880" w:hanging="360"/>
+      </w:pPr>
+      <w:rPr>
+        <w:rFonts w:ascii="Symbol" w:hAnsi="Symbol" w:hint="default"/>
+      </w:rPr>
+    </w:lvl>
+    <w:lvl w:ilvl="4" w:tplc="04100003" w:tentative="1">
+      <w:start w:val="1"/>
+      <w:numFmt w:val="bullet"/>
+      <w:lvlText w:val="o"/>
+      <w:lvlJc w:val="left"/>
+      <w:pPr>
+        <w:ind w:left="3600" w:hanging="360"/>
+      </w:pPr>
+      <w:rPr>
+        <w:rFonts w:ascii="Courier New" w:hAnsi="Courier New" w:cs="Courier New" w:hint="default"/>
+      </w:rPr>
+    </w:lvl>
+    <w:lvl w:ilvl="5" w:tplc="04100005" w:tentative="1">
+      <w:start w:val="1"/>
+      <w:numFmt w:val="bullet"/>
+      <w:lvlText w:val=""/>
+      <w:lvlJc w:val="left"/>
+      <w:pPr>
+        <w:ind w:left="4320" w:hanging="360"/>
+      </w:pPr>
+      <w:rPr>
+        <w:rFonts w:ascii="Wingdings" w:hAnsi="Wingdings" w:hint="default"/>
+      </w:rPr>
+    </w:lvl>
+    <w:lvl w:ilvl="6" w:tplc="04100001" w:tentative="1">
+      <w:start w:val="1"/>
+      <w:numFmt w:val="bullet"/>
+      <w:lvlText w:val=""/>
+      <w:lvlJc w:val="left"/>
+      <w:pPr>
+        <w:ind w:left="5040" w:hanging="360"/>
+      </w:pPr>
+      <w:rPr>
+        <w:rFonts w:ascii="Symbol" w:hAnsi="Symbol" w:hint="default"/>
+      </w:rPr>
+    </w:lvl>
+    <w:lvl w:ilvl="7" w:tplc="04100003" w:tentative="1">
+      <w:start w:val="1"/>
+      <w:numFmt w:val="bullet"/>
+      <w:lvlText w:val="o"/>
+      <w:lvlJc w:val="left"/>
+      <w:pPr>
+        <w:ind w:left="5760" w:hanging="360"/>
+      </w:pPr>
+      <w:rPr>
+        <w:rFonts w:ascii="Courier New" w:hAnsi="Courier New" w:cs="Courier New" w:hint="default"/>
+      </w:rPr>
+    </w:lvl>
+    <w:lvl w:ilvl="8" w:tplc="04100005" w:tentative="1">
+      <w:start w:val="1"/>
+      <w:numFmt w:val="bullet"/>
+      <w:lvlText w:val=""/>
+      <w:lvlJc w:val="left"/>
+      <w:pPr>
+        <w:ind w:left="6480" w:hanging="360"/>
+      </w:pPr>
+      <w:rPr>
+        <w:rFonts w:ascii="Wingdings" w:hAnsi="Wingdings" w:hint="default"/>
+      </w:rPr>
+    </w:lvl>
+  </w:abstractNum>
+  <w:abstractNum w:abstractNumId="43" w15:restartNumberingAfterBreak="0">
     <w:nsid w:val="474B4334"/>
     <w:multiLevelType w:val="multilevel"/>
     <w:tmpl w:val="E002438A"/>
@@ -34837,7 +36307,7 @@
       </w:pPr>
     </w:lvl>
   </w:abstractNum>
-  <w:abstractNum w:abstractNumId="41" w15:restartNumberingAfterBreak="0">
+  <w:abstractNum w:abstractNumId="44" w15:restartNumberingAfterBreak="0">
     <w:nsid w:val="48C57BBB"/>
     <w:multiLevelType w:val="hybridMultilevel"/>
     <w:tmpl w:val="BAA02ADC"/>
@@ -34926,7 +36396,7 @@
       </w:pPr>
     </w:lvl>
   </w:abstractNum>
-  <w:abstractNum w:abstractNumId="42" w15:restartNumberingAfterBreak="0">
+  <w:abstractNum w:abstractNumId="45" w15:restartNumberingAfterBreak="0">
     <w:nsid w:val="48D736DC"/>
     <w:multiLevelType w:val="hybridMultilevel"/>
     <w:tmpl w:val="A8D48224"/>
@@ -35038,7 +36508,7 @@
       </w:rPr>
     </w:lvl>
   </w:abstractNum>
-  <w:abstractNum w:abstractNumId="43" w15:restartNumberingAfterBreak="0">
+  <w:abstractNum w:abstractNumId="46" w15:restartNumberingAfterBreak="0">
     <w:nsid w:val="4CF355F5"/>
     <w:multiLevelType w:val="hybridMultilevel"/>
     <w:tmpl w:val="E50ED086"/>
@@ -35151,7 +36621,7 @@
       </w:rPr>
     </w:lvl>
   </w:abstractNum>
-  <w:abstractNum w:abstractNumId="44" w15:restartNumberingAfterBreak="0">
+  <w:abstractNum w:abstractNumId="47" w15:restartNumberingAfterBreak="0">
     <w:nsid w:val="4D2B2084"/>
     <w:multiLevelType w:val="multilevel"/>
     <w:tmpl w:val="9C0ABD3E"/>
@@ -35267,7 +36737,7 @@
       </w:pPr>
     </w:lvl>
   </w:abstractNum>
-  <w:abstractNum w:abstractNumId="45" w15:restartNumberingAfterBreak="0">
+  <w:abstractNum w:abstractNumId="48" w15:restartNumberingAfterBreak="0">
     <w:nsid w:val="4E3F14B4"/>
     <w:multiLevelType w:val="hybridMultilevel"/>
     <w:tmpl w:val="F6FA90A4"/>
@@ -35379,7 +36849,7 @@
       </w:rPr>
     </w:lvl>
   </w:abstractNum>
-  <w:abstractNum w:abstractNumId="46" w15:restartNumberingAfterBreak="0">
+  <w:abstractNum w:abstractNumId="49" w15:restartNumberingAfterBreak="0">
     <w:nsid w:val="50F75887"/>
     <w:multiLevelType w:val="hybridMultilevel"/>
     <w:tmpl w:val="4D726372"/>
@@ -35468,7 +36938,7 @@
       </w:pPr>
     </w:lvl>
   </w:abstractNum>
-  <w:abstractNum w:abstractNumId="47" w15:restartNumberingAfterBreak="0">
+  <w:abstractNum w:abstractNumId="50" w15:restartNumberingAfterBreak="0">
     <w:nsid w:val="51445A1E"/>
     <w:multiLevelType w:val="hybridMultilevel"/>
     <w:tmpl w:val="97BCA940"/>
@@ -35557,7 +37027,7 @@
       </w:pPr>
     </w:lvl>
   </w:abstractNum>
-  <w:abstractNum w:abstractNumId="48" w15:restartNumberingAfterBreak="0">
+  <w:abstractNum w:abstractNumId="51" w15:restartNumberingAfterBreak="0">
     <w:nsid w:val="52D7566E"/>
     <w:multiLevelType w:val="multilevel"/>
     <w:tmpl w:val="0D2217F2"/>
@@ -35674,7 +37144,7 @@
       </w:pPr>
     </w:lvl>
   </w:abstractNum>
-  <w:abstractNum w:abstractNumId="49" w15:restartNumberingAfterBreak="0">
+  <w:abstractNum w:abstractNumId="52" w15:restartNumberingAfterBreak="0">
     <w:nsid w:val="548D68CC"/>
     <w:multiLevelType w:val="hybridMultilevel"/>
     <w:tmpl w:val="681C77D4"/>
@@ -35786,7 +37256,7 @@
       </w:rPr>
     </w:lvl>
   </w:abstractNum>
-  <w:abstractNum w:abstractNumId="50" w15:restartNumberingAfterBreak="0">
+  <w:abstractNum w:abstractNumId="53" w15:restartNumberingAfterBreak="0">
     <w:nsid w:val="54AF7B9E"/>
     <w:multiLevelType w:val="hybridMultilevel"/>
     <w:tmpl w:val="C5BAE558"/>
@@ -35875,7 +37345,7 @@
       </w:pPr>
     </w:lvl>
   </w:abstractNum>
-  <w:abstractNum w:abstractNumId="51" w15:restartNumberingAfterBreak="0">
+  <w:abstractNum w:abstractNumId="54" w15:restartNumberingAfterBreak="0">
     <w:nsid w:val="56BA71E1"/>
     <w:multiLevelType w:val="hybridMultilevel"/>
     <w:tmpl w:val="05DC26B8"/>
@@ -35988,7 +37458,7 @@
       </w:rPr>
     </w:lvl>
   </w:abstractNum>
-  <w:abstractNum w:abstractNumId="52" w15:restartNumberingAfterBreak="0">
+  <w:abstractNum w:abstractNumId="55" w15:restartNumberingAfterBreak="0">
     <w:nsid w:val="59DA4406"/>
     <w:multiLevelType w:val="multilevel"/>
     <w:tmpl w:val="BA0E3060"/>
@@ -36137,7 +37607,7 @@
       </w:rPr>
     </w:lvl>
   </w:abstractNum>
-  <w:abstractNum w:abstractNumId="53" w15:restartNumberingAfterBreak="0">
+  <w:abstractNum w:abstractNumId="56" w15:restartNumberingAfterBreak="0">
     <w:nsid w:val="5AFA71D9"/>
     <w:multiLevelType w:val="multilevel"/>
     <w:tmpl w:val="B212EBBC"/>
@@ -36286,7 +37756,7 @@
       </w:rPr>
     </w:lvl>
   </w:abstractNum>
-  <w:abstractNum w:abstractNumId="54" w15:restartNumberingAfterBreak="0">
+  <w:abstractNum w:abstractNumId="57" w15:restartNumberingAfterBreak="0">
     <w:nsid w:val="5CDE754D"/>
     <w:multiLevelType w:val="multilevel"/>
     <w:tmpl w:val="C770A8AE"/>
@@ -36435,7 +37905,7 @@
       </w:rPr>
     </w:lvl>
   </w:abstractNum>
-  <w:abstractNum w:abstractNumId="55" w15:restartNumberingAfterBreak="0">
+  <w:abstractNum w:abstractNumId="58" w15:restartNumberingAfterBreak="0">
     <w:nsid w:val="5D585140"/>
     <w:multiLevelType w:val="multilevel"/>
     <w:tmpl w:val="7D8021B4"/>
@@ -36584,7 +38054,120 @@
       </w:rPr>
     </w:lvl>
   </w:abstractNum>
-  <w:abstractNum w:abstractNumId="56" w15:restartNumberingAfterBreak="0">
+  <w:abstractNum w:abstractNumId="59" w15:restartNumberingAfterBreak="0">
+    <w:nsid w:val="5D6F3AEC"/>
+    <w:multiLevelType w:val="hybridMultilevel"/>
+    <w:tmpl w:val="35521074"/>
+    <w:lvl w:ilvl="0" w:tplc="04100001">
+      <w:start w:val="1"/>
+      <w:numFmt w:val="bullet"/>
+      <w:lvlText w:val=""/>
+      <w:lvlJc w:val="left"/>
+      <w:pPr>
+        <w:ind w:left="720" w:hanging="360"/>
+      </w:pPr>
+      <w:rPr>
+        <w:rFonts w:ascii="Symbol" w:hAnsi="Symbol" w:hint="default"/>
+      </w:rPr>
+    </w:lvl>
+    <w:lvl w:ilvl="1" w:tplc="04100003">
+      <w:start w:val="1"/>
+      <w:numFmt w:val="bullet"/>
+      <w:lvlText w:val="o"/>
+      <w:lvlJc w:val="left"/>
+      <w:pPr>
+        <w:ind w:left="1440" w:hanging="360"/>
+      </w:pPr>
+      <w:rPr>
+        <w:rFonts w:ascii="Courier New" w:hAnsi="Courier New" w:cs="Courier New" w:hint="default"/>
+      </w:rPr>
+    </w:lvl>
+    <w:lvl w:ilvl="2" w:tplc="04100005" w:tentative="1">
+      <w:start w:val="1"/>
+      <w:numFmt w:val="bullet"/>
+      <w:lvlText w:val=""/>
+      <w:lvlJc w:val="left"/>
+      <w:pPr>
+        <w:ind w:left="2160" w:hanging="360"/>
+      </w:pPr>
+      <w:rPr>
+        <w:rFonts w:ascii="Wingdings" w:hAnsi="Wingdings" w:hint="default"/>
+      </w:rPr>
+    </w:lvl>
+    <w:lvl w:ilvl="3" w:tplc="04100001" w:tentative="1">
+      <w:start w:val="1"/>
+      <w:numFmt w:val="bullet"/>
+      <w:lvlText w:val=""/>
+      <w:lvlJc w:val="left"/>
+      <w:pPr>
+        <w:ind w:left="2880" w:hanging="360"/>
+      </w:pPr>
+      <w:rPr>
+        <w:rFonts w:ascii="Symbol" w:hAnsi="Symbol" w:hint="default"/>
+      </w:rPr>
+    </w:lvl>
+    <w:lvl w:ilvl="4" w:tplc="04100003" w:tentative="1">
+      <w:start w:val="1"/>
+      <w:numFmt w:val="bullet"/>
+      <w:lvlText w:val="o"/>
+      <w:lvlJc w:val="left"/>
+      <w:pPr>
+        <w:ind w:left="3600" w:hanging="360"/>
+      </w:pPr>
+      <w:rPr>
+        <w:rFonts w:ascii="Courier New" w:hAnsi="Courier New" w:cs="Courier New" w:hint="default"/>
+      </w:rPr>
+    </w:lvl>
+    <w:lvl w:ilvl="5" w:tplc="04100005" w:tentative="1">
+      <w:start w:val="1"/>
+      <w:numFmt w:val="bullet"/>
+      <w:lvlText w:val=""/>
+      <w:lvlJc w:val="left"/>
+      <w:pPr>
+        <w:ind w:left="4320" w:hanging="360"/>
+      </w:pPr>
+      <w:rPr>
+        <w:rFonts w:ascii="Wingdings" w:hAnsi="Wingdings" w:hint="default"/>
+      </w:rPr>
+    </w:lvl>
+    <w:lvl w:ilvl="6" w:tplc="04100001" w:tentative="1">
+      <w:start w:val="1"/>
+      <w:numFmt w:val="bullet"/>
+      <w:lvlText w:val=""/>
+      <w:lvlJc w:val="left"/>
+      <w:pPr>
+        <w:ind w:left="5040" w:hanging="360"/>
+      </w:pPr>
+      <w:rPr>
+        <w:rFonts w:ascii="Symbol" w:hAnsi="Symbol" w:hint="default"/>
+      </w:rPr>
+    </w:lvl>
+    <w:lvl w:ilvl="7" w:tplc="04100003" w:tentative="1">
+      <w:start w:val="1"/>
+      <w:numFmt w:val="bullet"/>
+      <w:lvlText w:val="o"/>
+      <w:lvlJc w:val="left"/>
+      <w:pPr>
+        <w:ind w:left="5760" w:hanging="360"/>
+      </w:pPr>
+      <w:rPr>
+        <w:rFonts w:ascii="Courier New" w:hAnsi="Courier New" w:cs="Courier New" w:hint="default"/>
+      </w:rPr>
+    </w:lvl>
+    <w:lvl w:ilvl="8" w:tplc="04100005" w:tentative="1">
+      <w:start w:val="1"/>
+      <w:numFmt w:val="bullet"/>
+      <w:lvlText w:val=""/>
+      <w:lvlJc w:val="left"/>
+      <w:pPr>
+        <w:ind w:left="6480" w:hanging="360"/>
+      </w:pPr>
+      <w:rPr>
+        <w:rFonts w:ascii="Wingdings" w:hAnsi="Wingdings" w:hint="default"/>
+      </w:rPr>
+    </w:lvl>
+  </w:abstractNum>
+  <w:abstractNum w:abstractNumId="60" w15:restartNumberingAfterBreak="0">
     <w:nsid w:val="5F3242AE"/>
     <w:multiLevelType w:val="hybridMultilevel"/>
     <w:tmpl w:val="ABE4EDC0"/>
@@ -36696,7 +38279,7 @@
       </w:rPr>
     </w:lvl>
   </w:abstractNum>
-  <w:abstractNum w:abstractNumId="57" w15:restartNumberingAfterBreak="0">
+  <w:abstractNum w:abstractNumId="61" w15:restartNumberingAfterBreak="0">
     <w:nsid w:val="60754113"/>
     <w:multiLevelType w:val="multilevel"/>
     <w:tmpl w:val="511AB6A4"/>
@@ -36817,7 +38400,7 @@
       </w:pPr>
     </w:lvl>
   </w:abstractNum>
-  <w:abstractNum w:abstractNumId="58" w15:restartNumberingAfterBreak="0">
+  <w:abstractNum w:abstractNumId="62" w15:restartNumberingAfterBreak="0">
     <w:nsid w:val="6174610B"/>
     <w:multiLevelType w:val="hybridMultilevel"/>
     <w:tmpl w:val="BF8AB1C8"/>
@@ -36929,7 +38512,7 @@
       </w:rPr>
     </w:lvl>
   </w:abstractNum>
-  <w:abstractNum w:abstractNumId="59" w15:restartNumberingAfterBreak="0">
+  <w:abstractNum w:abstractNumId="63" w15:restartNumberingAfterBreak="0">
     <w:nsid w:val="64F8535B"/>
     <w:multiLevelType w:val="multilevel"/>
     <w:tmpl w:val="29CCE16A"/>
@@ -37042,7 +38625,7 @@
       </w:pPr>
     </w:lvl>
   </w:abstractNum>
-  <w:abstractNum w:abstractNumId="60" w15:restartNumberingAfterBreak="0">
+  <w:abstractNum w:abstractNumId="64" w15:restartNumberingAfterBreak="0">
     <w:nsid w:val="66EF2098"/>
     <w:multiLevelType w:val="multilevel"/>
     <w:tmpl w:val="191A83C2"/>
@@ -37191,7 +38774,7 @@
       </w:rPr>
     </w:lvl>
   </w:abstractNum>
-  <w:abstractNum w:abstractNumId="61" w15:restartNumberingAfterBreak="0">
+  <w:abstractNum w:abstractNumId="65" w15:restartNumberingAfterBreak="0">
     <w:nsid w:val="678E0F46"/>
     <w:multiLevelType w:val="multilevel"/>
     <w:tmpl w:val="45FC202E"/>
@@ -37304,7 +38887,7 @@
       </w:pPr>
     </w:lvl>
   </w:abstractNum>
-  <w:abstractNum w:abstractNumId="62" w15:restartNumberingAfterBreak="0">
+  <w:abstractNum w:abstractNumId="66" w15:restartNumberingAfterBreak="0">
     <w:nsid w:val="67D63848"/>
     <w:multiLevelType w:val="multilevel"/>
     <w:tmpl w:val="BAA4C1BE"/>
@@ -37453,7 +39036,7 @@
       </w:rPr>
     </w:lvl>
   </w:abstractNum>
-  <w:abstractNum w:abstractNumId="63" w15:restartNumberingAfterBreak="0">
+  <w:abstractNum w:abstractNumId="67" w15:restartNumberingAfterBreak="0">
     <w:nsid w:val="6B9754E0"/>
     <w:multiLevelType w:val="multilevel"/>
     <w:tmpl w:val="E2081078"/>
@@ -37598,7 +39181,7 @@
       </w:rPr>
     </w:lvl>
   </w:abstractNum>
-  <w:abstractNum w:abstractNumId="64" w15:restartNumberingAfterBreak="0">
+  <w:abstractNum w:abstractNumId="68" w15:restartNumberingAfterBreak="0">
     <w:nsid w:val="6E063836"/>
     <w:multiLevelType w:val="multilevel"/>
     <w:tmpl w:val="64382A60"/>
@@ -37711,7 +39294,7 @@
       </w:pPr>
     </w:lvl>
   </w:abstractNum>
-  <w:abstractNum w:abstractNumId="65" w15:restartNumberingAfterBreak="0">
+  <w:abstractNum w:abstractNumId="69" w15:restartNumberingAfterBreak="0">
     <w:nsid w:val="707D284E"/>
     <w:multiLevelType w:val="multilevel"/>
     <w:tmpl w:val="DF4ADB78"/>
@@ -37860,7 +39443,7 @@
       </w:rPr>
     </w:lvl>
   </w:abstractNum>
-  <w:abstractNum w:abstractNumId="66" w15:restartNumberingAfterBreak="0">
+  <w:abstractNum w:abstractNumId="70" w15:restartNumberingAfterBreak="0">
     <w:nsid w:val="71122018"/>
     <w:multiLevelType w:val="multilevel"/>
     <w:tmpl w:val="FE2EE950"/>
@@ -38009,7 +39592,7 @@
       </w:rPr>
     </w:lvl>
   </w:abstractNum>
-  <w:abstractNum w:abstractNumId="67" w15:restartNumberingAfterBreak="0">
+  <w:abstractNum w:abstractNumId="71" w15:restartNumberingAfterBreak="0">
     <w:nsid w:val="757A18E0"/>
     <w:multiLevelType w:val="multilevel"/>
     <w:tmpl w:val="00368862"/>
@@ -38126,7 +39709,7 @@
       </w:pPr>
     </w:lvl>
   </w:abstractNum>
-  <w:abstractNum w:abstractNumId="68" w15:restartNumberingAfterBreak="0">
+  <w:abstractNum w:abstractNumId="72" w15:restartNumberingAfterBreak="0">
     <w:nsid w:val="777F0D45"/>
     <w:multiLevelType w:val="multilevel"/>
     <w:tmpl w:val="723A7C46"/>
@@ -38275,7 +39858,7 @@
       </w:rPr>
     </w:lvl>
   </w:abstractNum>
-  <w:abstractNum w:abstractNumId="69" w15:restartNumberingAfterBreak="0">
+  <w:abstractNum w:abstractNumId="73" w15:restartNumberingAfterBreak="0">
     <w:nsid w:val="7AA674A5"/>
     <w:multiLevelType w:val="hybridMultilevel"/>
     <w:tmpl w:val="39FCE302"/>
@@ -38361,7 +39944,7 @@
       </w:pPr>
     </w:lvl>
   </w:abstractNum>
-  <w:abstractNum w:abstractNumId="70" w15:restartNumberingAfterBreak="0">
+  <w:abstractNum w:abstractNumId="74" w15:restartNumberingAfterBreak="0">
     <w:nsid w:val="7D981271"/>
     <w:multiLevelType w:val="hybridMultilevel"/>
     <w:tmpl w:val="07F8F38C"/>
@@ -38450,7 +40033,7 @@
       </w:pPr>
     </w:lvl>
   </w:abstractNum>
-  <w:abstractNum w:abstractNumId="71" w15:restartNumberingAfterBreak="0">
+  <w:abstractNum w:abstractNumId="75" w15:restartNumberingAfterBreak="0">
     <w:nsid w:val="7E2F31FB"/>
     <w:multiLevelType w:val="multilevel"/>
     <w:tmpl w:val="5672ED94"/>
@@ -38599,7 +40182,120 @@
       </w:rPr>
     </w:lvl>
   </w:abstractNum>
-  <w:abstractNum w:abstractNumId="72" w15:restartNumberingAfterBreak="0">
+  <w:abstractNum w:abstractNumId="76" w15:restartNumberingAfterBreak="0">
+    <w:nsid w:val="7E694599"/>
+    <w:multiLevelType w:val="hybridMultilevel"/>
+    <w:tmpl w:val="74DCAB9E"/>
+    <w:lvl w:ilvl="0" w:tplc="04100001">
+      <w:start w:val="1"/>
+      <w:numFmt w:val="bullet"/>
+      <w:lvlText w:val=""/>
+      <w:lvlJc w:val="left"/>
+      <w:pPr>
+        <w:ind w:left="720" w:hanging="360"/>
+      </w:pPr>
+      <w:rPr>
+        <w:rFonts w:ascii="Symbol" w:hAnsi="Symbol" w:hint="default"/>
+      </w:rPr>
+    </w:lvl>
+    <w:lvl w:ilvl="1" w:tplc="04100003" w:tentative="1">
+      <w:start w:val="1"/>
+      <w:numFmt w:val="bullet"/>
+      <w:lvlText w:val="o"/>
+      <w:lvlJc w:val="left"/>
+      <w:pPr>
+        <w:ind w:left="1440" w:hanging="360"/>
+      </w:pPr>
+      <w:rPr>
+        <w:rFonts w:ascii="Courier New" w:hAnsi="Courier New" w:cs="Courier New" w:hint="default"/>
+      </w:rPr>
+    </w:lvl>
+    <w:lvl w:ilvl="2" w:tplc="04100005" w:tentative="1">
+      <w:start w:val="1"/>
+      <w:numFmt w:val="bullet"/>
+      <w:lvlText w:val=""/>
+      <w:lvlJc w:val="left"/>
+      <w:pPr>
+        <w:ind w:left="2160" w:hanging="360"/>
+      </w:pPr>
+      <w:rPr>
+        <w:rFonts w:ascii="Wingdings" w:hAnsi="Wingdings" w:hint="default"/>
+      </w:rPr>
+    </w:lvl>
+    <w:lvl w:ilvl="3" w:tplc="04100001" w:tentative="1">
+      <w:start w:val="1"/>
+      <w:numFmt w:val="bullet"/>
+      <w:lvlText w:val=""/>
+      <w:lvlJc w:val="left"/>
+      <w:pPr>
+        <w:ind w:left="2880" w:hanging="360"/>
+      </w:pPr>
+      <w:rPr>
+        <w:rFonts w:ascii="Symbol" w:hAnsi="Symbol" w:hint="default"/>
+      </w:rPr>
+    </w:lvl>
+    <w:lvl w:ilvl="4" w:tplc="04100003" w:tentative="1">
+      <w:start w:val="1"/>
+      <w:numFmt w:val="bullet"/>
+      <w:lvlText w:val="o"/>
+      <w:lvlJc w:val="left"/>
+      <w:pPr>
+        <w:ind w:left="3600" w:hanging="360"/>
+      </w:pPr>
+      <w:rPr>
+        <w:rFonts w:ascii="Courier New" w:hAnsi="Courier New" w:cs="Courier New" w:hint="default"/>
+      </w:rPr>
+    </w:lvl>
+    <w:lvl w:ilvl="5" w:tplc="04100005" w:tentative="1">
+      <w:start w:val="1"/>
+      <w:numFmt w:val="bullet"/>
+      <w:lvlText w:val=""/>
+      <w:lvlJc w:val="left"/>
+      <w:pPr>
+        <w:ind w:left="4320" w:hanging="360"/>
+      </w:pPr>
+      <w:rPr>
+        <w:rFonts w:ascii="Wingdings" w:hAnsi="Wingdings" w:hint="default"/>
+      </w:rPr>
+    </w:lvl>
+    <w:lvl w:ilvl="6" w:tplc="04100001" w:tentative="1">
+      <w:start w:val="1"/>
+      <w:numFmt w:val="bullet"/>
+      <w:lvlText w:val=""/>
+      <w:lvlJc w:val="left"/>
+      <w:pPr>
+        <w:ind w:left="5040" w:hanging="360"/>
+      </w:pPr>
+      <w:rPr>
+        <w:rFonts w:ascii="Symbol" w:hAnsi="Symbol" w:hint="default"/>
+      </w:rPr>
+    </w:lvl>
+    <w:lvl w:ilvl="7" w:tplc="04100003" w:tentative="1">
+      <w:start w:val="1"/>
+      <w:numFmt w:val="bullet"/>
+      <w:lvlText w:val="o"/>
+      <w:lvlJc w:val="left"/>
+      <w:pPr>
+        <w:ind w:left="5760" w:hanging="360"/>
+      </w:pPr>
+      <w:rPr>
+        <w:rFonts w:ascii="Courier New" w:hAnsi="Courier New" w:cs="Courier New" w:hint="default"/>
+      </w:rPr>
+    </w:lvl>
+    <w:lvl w:ilvl="8" w:tplc="04100005" w:tentative="1">
+      <w:start w:val="1"/>
+      <w:numFmt w:val="bullet"/>
+      <w:lvlText w:val=""/>
+      <w:lvlJc w:val="left"/>
+      <w:pPr>
+        <w:ind w:left="6480" w:hanging="360"/>
+      </w:pPr>
+      <w:rPr>
+        <w:rFonts w:ascii="Wingdings" w:hAnsi="Wingdings" w:hint="default"/>
+      </w:rPr>
+    </w:lvl>
+  </w:abstractNum>
+  <w:abstractNum w:abstractNumId="77" w15:restartNumberingAfterBreak="0">
     <w:nsid w:val="7F8A344B"/>
     <w:multiLevelType w:val="hybridMultilevel"/>
     <w:tmpl w:val="BB94BB0A"/>
@@ -38686,40 +40382,40 @@
     </w:lvl>
   </w:abstractNum>
   <w:num w:numId="1" w16cid:durableId="1975720858">
-    <w:abstractNumId w:val="46"/>
+    <w:abstractNumId w:val="49"/>
   </w:num>
   <w:num w:numId="2" w16cid:durableId="1327435672">
-    <w:abstractNumId w:val="72"/>
+    <w:abstractNumId w:val="77"/>
   </w:num>
   <w:num w:numId="3" w16cid:durableId="318655723">
-    <w:abstractNumId w:val="58"/>
+    <w:abstractNumId w:val="62"/>
   </w:num>
   <w:num w:numId="4" w16cid:durableId="1387531433">
-    <w:abstractNumId w:val="49"/>
+    <w:abstractNumId w:val="52"/>
   </w:num>
   <w:num w:numId="5" w16cid:durableId="1357460751">
-    <w:abstractNumId w:val="42"/>
+    <w:abstractNumId w:val="45"/>
   </w:num>
   <w:num w:numId="6" w16cid:durableId="1876189052">
-    <w:abstractNumId w:val="45"/>
+    <w:abstractNumId w:val="48"/>
   </w:num>
   <w:num w:numId="7" w16cid:durableId="135681959">
-    <w:abstractNumId w:val="61"/>
+    <w:abstractNumId w:val="65"/>
   </w:num>
   <w:num w:numId="8" w16cid:durableId="707490182">
+    <w:abstractNumId w:val="53"/>
+  </w:num>
+  <w:num w:numId="9" w16cid:durableId="1532646141">
+    <w:abstractNumId w:val="73"/>
+  </w:num>
+  <w:num w:numId="10" w16cid:durableId="1065294671">
     <w:abstractNumId w:val="50"/>
   </w:num>
-  <w:num w:numId="9" w16cid:durableId="1532646141">
-    <w:abstractNumId w:val="69"/>
-  </w:num>
-  <w:num w:numId="10" w16cid:durableId="1065294671">
-    <w:abstractNumId w:val="47"/>
-  </w:num>
   <w:num w:numId="11" w16cid:durableId="597982598">
-    <w:abstractNumId w:val="41"/>
+    <w:abstractNumId w:val="44"/>
   </w:num>
   <w:num w:numId="12" w16cid:durableId="1467701660">
-    <w:abstractNumId w:val="70"/>
+    <w:abstractNumId w:val="74"/>
   </w:num>
   <w:num w:numId="13" w16cid:durableId="1852069043">
     <w:abstractNumId w:val="31"/>
@@ -38740,22 +40436,22 @@
     <w:abstractNumId w:val="5"/>
   </w:num>
   <w:num w:numId="19" w16cid:durableId="668681916">
-    <w:abstractNumId w:val="38"/>
+    <w:abstractNumId w:val="40"/>
   </w:num>
   <w:num w:numId="20" w16cid:durableId="131874364">
-    <w:abstractNumId w:val="48"/>
+    <w:abstractNumId w:val="51"/>
   </w:num>
   <w:num w:numId="21" w16cid:durableId="1374650312">
-    <w:abstractNumId w:val="56"/>
+    <w:abstractNumId w:val="60"/>
   </w:num>
   <w:num w:numId="22" w16cid:durableId="633825772">
-    <w:abstractNumId w:val="66"/>
+    <w:abstractNumId w:val="70"/>
   </w:num>
   <w:num w:numId="23" w16cid:durableId="527261119">
     <w:abstractNumId w:val="2"/>
   </w:num>
   <w:num w:numId="24" w16cid:durableId="1526864696">
-    <w:abstractNumId w:val="33"/>
+    <w:abstractNumId w:val="34"/>
   </w:num>
   <w:num w:numId="25" w16cid:durableId="586962496">
     <w:abstractNumId w:val="14"/>
@@ -38788,22 +40484,22 @@
     <w:abstractNumId w:val="14"/>
   </w:num>
   <w:num w:numId="35" w16cid:durableId="514654620">
-    <w:abstractNumId w:val="65"/>
+    <w:abstractNumId w:val="69"/>
   </w:num>
   <w:num w:numId="36" w16cid:durableId="253368158">
-    <w:abstractNumId w:val="32"/>
+    <w:abstractNumId w:val="33"/>
   </w:num>
   <w:num w:numId="37" w16cid:durableId="1662125318">
-    <w:abstractNumId w:val="51"/>
+    <w:abstractNumId w:val="54"/>
   </w:num>
   <w:num w:numId="38" w16cid:durableId="1772313189">
-    <w:abstractNumId w:val="34"/>
+    <w:abstractNumId w:val="35"/>
   </w:num>
   <w:num w:numId="39" w16cid:durableId="851650820">
     <w:abstractNumId w:val="19"/>
   </w:num>
   <w:num w:numId="40" w16cid:durableId="1859931184">
-    <w:abstractNumId w:val="35"/>
+    <w:abstractNumId w:val="36"/>
   </w:num>
   <w:num w:numId="41" w16cid:durableId="1605071765">
     <w:abstractNumId w:val="17"/>
@@ -38815,28 +40511,28 @@
     <w:abstractNumId w:val="7"/>
   </w:num>
   <w:num w:numId="44" w16cid:durableId="1286156747">
-    <w:abstractNumId w:val="40"/>
+    <w:abstractNumId w:val="43"/>
   </w:num>
   <w:num w:numId="45" w16cid:durableId="573514052">
     <w:abstractNumId w:val="26"/>
   </w:num>
   <w:num w:numId="46" w16cid:durableId="639044347">
-    <w:abstractNumId w:val="53"/>
+    <w:abstractNumId w:val="56"/>
   </w:num>
   <w:num w:numId="47" w16cid:durableId="174998140">
     <w:abstractNumId w:val="24"/>
   </w:num>
   <w:num w:numId="48" w16cid:durableId="2110465948">
-    <w:abstractNumId w:val="43"/>
+    <w:abstractNumId w:val="46"/>
   </w:num>
   <w:num w:numId="49" w16cid:durableId="440271574">
-    <w:abstractNumId w:val="59"/>
+    <w:abstractNumId w:val="63"/>
   </w:num>
   <w:num w:numId="50" w16cid:durableId="238951065">
-    <w:abstractNumId w:val="63"/>
+    <w:abstractNumId w:val="67"/>
   </w:num>
   <w:num w:numId="51" w16cid:durableId="1224756782">
-    <w:abstractNumId w:val="67"/>
+    <w:abstractNumId w:val="71"/>
   </w:num>
   <w:num w:numId="52" w16cid:durableId="1895653475">
     <w:abstractNumId w:val="13"/>
@@ -38845,13 +40541,13 @@
     <w:abstractNumId w:val="10"/>
   </w:num>
   <w:num w:numId="54" w16cid:durableId="1314794669">
-    <w:abstractNumId w:val="54"/>
+    <w:abstractNumId w:val="57"/>
   </w:num>
   <w:num w:numId="55" w16cid:durableId="1022323239">
     <w:abstractNumId w:val="25"/>
   </w:num>
   <w:num w:numId="56" w16cid:durableId="39675396">
-    <w:abstractNumId w:val="68"/>
+    <w:abstractNumId w:val="72"/>
   </w:num>
   <w:num w:numId="57" w16cid:durableId="319818739">
     <w:abstractNumId w:val="21"/>
@@ -38860,7 +40556,7 @@
     <w:abstractNumId w:val="9"/>
   </w:num>
   <w:num w:numId="59" w16cid:durableId="79571058">
-    <w:abstractNumId w:val="60"/>
+    <w:abstractNumId w:val="64"/>
   </w:num>
   <w:num w:numId="60" w16cid:durableId="797836737">
     <w:abstractNumId w:val="15"/>
@@ -38878,16 +40574,16 @@
     <w:abstractNumId w:val="11"/>
   </w:num>
   <w:num w:numId="65" w16cid:durableId="1171872916">
-    <w:abstractNumId w:val="44"/>
+    <w:abstractNumId w:val="47"/>
   </w:num>
   <w:num w:numId="66" w16cid:durableId="327026012">
-    <w:abstractNumId w:val="52"/>
+    <w:abstractNumId w:val="55"/>
   </w:num>
   <w:num w:numId="67" w16cid:durableId="1272012353">
-    <w:abstractNumId w:val="37"/>
+    <w:abstractNumId w:val="39"/>
   </w:num>
   <w:num w:numId="68" w16cid:durableId="576745659">
-    <w:abstractNumId w:val="57"/>
+    <w:abstractNumId w:val="61"/>
   </w:num>
   <w:num w:numId="69" w16cid:durableId="345909367">
     <w:abstractNumId w:val="28"/>
@@ -38896,7 +40592,7 @@
     <w:abstractNumId w:val="18"/>
   </w:num>
   <w:num w:numId="71" w16cid:durableId="844706739">
-    <w:abstractNumId w:val="55"/>
+    <w:abstractNumId w:val="58"/>
   </w:num>
   <w:num w:numId="72" w16cid:durableId="1735421409">
     <w:abstractNumId w:val="4"/>
@@ -38908,13 +40604,13 @@
     <w:abstractNumId w:val="20"/>
   </w:num>
   <w:num w:numId="75" w16cid:durableId="310915084">
-    <w:abstractNumId w:val="62"/>
+    <w:abstractNumId w:val="66"/>
   </w:num>
   <w:num w:numId="76" w16cid:durableId="2049644620">
-    <w:abstractNumId w:val="71"/>
+    <w:abstractNumId w:val="75"/>
   </w:num>
   <w:num w:numId="77" w16cid:durableId="534853852">
-    <w:abstractNumId w:val="39"/>
+    <w:abstractNumId w:val="41"/>
   </w:num>
   <w:num w:numId="78" w16cid:durableId="745760045">
     <w:abstractNumId w:val="22"/>
@@ -38923,13 +40619,28 @@
     <w:abstractNumId w:val="27"/>
   </w:num>
   <w:num w:numId="80" w16cid:durableId="1292707409">
-    <w:abstractNumId w:val="36"/>
+    <w:abstractNumId w:val="38"/>
   </w:num>
   <w:num w:numId="81" w16cid:durableId="262151905">
-    <w:abstractNumId w:val="64"/>
+    <w:abstractNumId w:val="68"/>
   </w:num>
   <w:num w:numId="82" w16cid:durableId="2065060143">
     <w:abstractNumId w:val="3"/>
+  </w:num>
+  <w:num w:numId="83" w16cid:durableId="1030499273">
+    <w:abstractNumId w:val="37"/>
+  </w:num>
+  <w:num w:numId="84" w16cid:durableId="355232931">
+    <w:abstractNumId w:val="76"/>
+  </w:num>
+  <w:num w:numId="85" w16cid:durableId="1869638044">
+    <w:abstractNumId w:val="59"/>
+  </w:num>
+  <w:num w:numId="86" w16cid:durableId="1457874748">
+    <w:abstractNumId w:val="42"/>
+  </w:num>
+  <w:num w:numId="87" w16cid:durableId="2130971729">
+    <w:abstractNumId w:val="32"/>
   </w:num>
 </w:numbering>
 </file>

</xml_diff>

<commit_message>
Revised a few old notes
</commit_message>
<xml_diff>
--- a/Economics and management of innovation simple (for real).docx
+++ b/Economics and management of innovation simple (for real).docx
@@ -4288,7 +4288,7 @@
           <w:r>
             <w:fldChar w:fldCharType="separate"/>
           </w:r>
-          <w:hyperlink w:anchor="_Toc150547100" w:history="1">
+          <w:hyperlink w:anchor="_Toc150964708" w:history="1">
             <w:r>
               <w:rPr>
                 <w:rStyle w:val="Collegamentoipertestuale"/>
@@ -4333,7 +4333,7 @@
                 <w:noProof/>
                 <w:webHidden/>
               </w:rPr>
-              <w:instrText xml:space="preserve"> PAGEREF _Toc150547100 \h </w:instrText>
+              <w:instrText xml:space="preserve"> PAGEREF _Toc150964708 \h </w:instrText>
             </w:r>
             <w:r>
               <w:rPr>
@@ -4378,7 +4378,7 @@
               <w14:ligatures w14:val="standardContextual"/>
             </w:rPr>
           </w:pPr>
-          <w:hyperlink w:anchor="_Toc150547101" w:history="1">
+          <w:hyperlink w:anchor="_Toc150964709" w:history="1">
             <w:r>
               <w:rPr>
                 <w:rStyle w:val="Collegamentoipertestuale"/>
@@ -4423,7 +4423,7 @@
                 <w:noProof/>
                 <w:webHidden/>
               </w:rPr>
-              <w:instrText xml:space="preserve"> PAGEREF _Toc150547101 \h </w:instrText>
+              <w:instrText xml:space="preserve"> PAGEREF _Toc150964709 \h </w:instrText>
             </w:r>
             <w:r>
               <w:rPr>
@@ -4468,7 +4468,7 @@
               <w14:ligatures w14:val="standardContextual"/>
             </w:rPr>
           </w:pPr>
-          <w:hyperlink w:anchor="_Toc150547102" w:history="1">
+          <w:hyperlink w:anchor="_Toc150964710" w:history="1">
             <w:r>
               <w:rPr>
                 <w:rStyle w:val="Collegamentoipertestuale"/>
@@ -4513,7 +4513,7 @@
                 <w:noProof/>
                 <w:webHidden/>
               </w:rPr>
-              <w:instrText xml:space="preserve"> PAGEREF _Toc150547102 \h </w:instrText>
+              <w:instrText xml:space="preserve"> PAGEREF _Toc150964710 \h </w:instrText>
             </w:r>
             <w:r>
               <w:rPr>
@@ -4558,7 +4558,7 @@
               <w14:ligatures w14:val="standardContextual"/>
             </w:rPr>
           </w:pPr>
-          <w:hyperlink w:anchor="_Toc150547103" w:history="1">
+          <w:hyperlink w:anchor="_Toc150964711" w:history="1">
             <w:r>
               <w:rPr>
                 <w:rStyle w:val="Collegamentoipertestuale"/>
@@ -4603,7 +4603,7 @@
                 <w:noProof/>
                 <w:webHidden/>
               </w:rPr>
-              <w:instrText xml:space="preserve"> PAGEREF _Toc150547103 \h </w:instrText>
+              <w:instrText xml:space="preserve"> PAGEREF _Toc150964711 \h </w:instrText>
             </w:r>
             <w:r>
               <w:rPr>
@@ -4648,7 +4648,7 @@
               <w14:ligatures w14:val="standardContextual"/>
             </w:rPr>
           </w:pPr>
-          <w:hyperlink w:anchor="_Toc150547104" w:history="1">
+          <w:hyperlink w:anchor="_Toc150964712" w:history="1">
             <w:r>
               <w:rPr>
                 <w:rStyle w:val="Collegamentoipertestuale"/>
@@ -4693,7 +4693,7 @@
                 <w:noProof/>
                 <w:webHidden/>
               </w:rPr>
-              <w:instrText xml:space="preserve"> PAGEREF _Toc150547104 \h </w:instrText>
+              <w:instrText xml:space="preserve"> PAGEREF _Toc150964712 \h </w:instrText>
             </w:r>
             <w:r>
               <w:rPr>
@@ -4738,7 +4738,7 @@
               <w14:ligatures w14:val="standardContextual"/>
             </w:rPr>
           </w:pPr>
-          <w:hyperlink w:anchor="_Toc150547105" w:history="1">
+          <w:hyperlink w:anchor="_Toc150964713" w:history="1">
             <w:r>
               <w:rPr>
                 <w:rStyle w:val="Collegamentoipertestuale"/>
@@ -4783,7 +4783,7 @@
                 <w:noProof/>
                 <w:webHidden/>
               </w:rPr>
-              <w:instrText xml:space="preserve"> PAGEREF _Toc150547105 \h </w:instrText>
+              <w:instrText xml:space="preserve"> PAGEREF _Toc150964713 \h </w:instrText>
             </w:r>
             <w:r>
               <w:rPr>
@@ -4828,7 +4828,7 @@
               <w14:ligatures w14:val="standardContextual"/>
             </w:rPr>
           </w:pPr>
-          <w:hyperlink w:anchor="_Toc150547106" w:history="1">
+          <w:hyperlink w:anchor="_Toc150964714" w:history="1">
             <w:r>
               <w:rPr>
                 <w:rStyle w:val="Collegamentoipertestuale"/>
@@ -4873,7 +4873,7 @@
                 <w:noProof/>
                 <w:webHidden/>
               </w:rPr>
-              <w:instrText xml:space="preserve"> PAGEREF _Toc150547106 \h </w:instrText>
+              <w:instrText xml:space="preserve"> PAGEREF _Toc150964714 \h </w:instrText>
             </w:r>
             <w:r>
               <w:rPr>
@@ -4918,7 +4918,7 @@
               <w14:ligatures w14:val="standardContextual"/>
             </w:rPr>
           </w:pPr>
-          <w:hyperlink w:anchor="_Toc150547107" w:history="1">
+          <w:hyperlink w:anchor="_Toc150964715" w:history="1">
             <w:r>
               <w:rPr>
                 <w:rStyle w:val="Collegamentoipertestuale"/>
@@ -4963,7 +4963,7 @@
                 <w:noProof/>
                 <w:webHidden/>
               </w:rPr>
-              <w:instrText xml:space="preserve"> PAGEREF _Toc150547107 \h </w:instrText>
+              <w:instrText xml:space="preserve"> PAGEREF _Toc150964715 \h </w:instrText>
             </w:r>
             <w:r>
               <w:rPr>
@@ -5008,7 +5008,7 @@
               <w14:ligatures w14:val="standardContextual"/>
             </w:rPr>
           </w:pPr>
-          <w:hyperlink w:anchor="_Toc150547108" w:history="1">
+          <w:hyperlink w:anchor="_Toc150964716" w:history="1">
             <w:r>
               <w:rPr>
                 <w:rStyle w:val="Collegamentoipertestuale"/>
@@ -5053,7 +5053,7 @@
                 <w:noProof/>
                 <w:webHidden/>
               </w:rPr>
-              <w:instrText xml:space="preserve"> PAGEREF _Toc150547108 \h </w:instrText>
+              <w:instrText xml:space="preserve"> PAGEREF _Toc150964716 \h </w:instrText>
             </w:r>
             <w:r>
               <w:rPr>
@@ -5098,7 +5098,7 @@
               <w14:ligatures w14:val="standardContextual"/>
             </w:rPr>
           </w:pPr>
-          <w:hyperlink w:anchor="_Toc150547109" w:history="1">
+          <w:hyperlink w:anchor="_Toc150964717" w:history="1">
             <w:r>
               <w:rPr>
                 <w:rStyle w:val="Collegamentoipertestuale"/>
@@ -5150,7 +5150,7 @@
                 <w:noProof/>
                 <w:webHidden/>
               </w:rPr>
-              <w:instrText xml:space="preserve"> PAGEREF _Toc150547109 \h </w:instrText>
+              <w:instrText xml:space="preserve"> PAGEREF _Toc150964717 \h </w:instrText>
             </w:r>
             <w:r>
               <w:rPr>
@@ -5195,7 +5195,7 @@
               <w14:ligatures w14:val="standardContextual"/>
             </w:rPr>
           </w:pPr>
-          <w:hyperlink w:anchor="_Toc150547110" w:history="1">
+          <w:hyperlink w:anchor="_Toc150964718" w:history="1">
             <w:r>
               <w:rPr>
                 <w:rStyle w:val="Collegamentoipertestuale"/>
@@ -5240,7 +5240,7 @@
                 <w:noProof/>
                 <w:webHidden/>
               </w:rPr>
-              <w:instrText xml:space="preserve"> PAGEREF _Toc150547110 \h </w:instrText>
+              <w:instrText xml:space="preserve"> PAGEREF _Toc150964718 \h </w:instrText>
             </w:r>
             <w:r>
               <w:rPr>
@@ -5285,7 +5285,7 @@
               <w14:ligatures w14:val="standardContextual"/>
             </w:rPr>
           </w:pPr>
-          <w:hyperlink w:anchor="_Toc150547111" w:history="1">
+          <w:hyperlink w:anchor="_Toc150964719" w:history="1">
             <w:r>
               <w:rPr>
                 <w:rStyle w:val="Collegamentoipertestuale"/>
@@ -5330,7 +5330,7 @@
                 <w:noProof/>
                 <w:webHidden/>
               </w:rPr>
-              <w:instrText xml:space="preserve"> PAGEREF _Toc150547111 \h </w:instrText>
+              <w:instrText xml:space="preserve"> PAGEREF _Toc150964719 \h </w:instrText>
             </w:r>
             <w:r>
               <w:rPr>
@@ -5362,6 +5362,96 @@
           </w:hyperlink>
         </w:p>
         <w:p>
+          <w:pPr>
+            <w:pStyle w:val="Sommario1"/>
+            <w:tabs>
+              <w:tab w:val="left" w:pos="660"/>
+              <w:tab w:val="right" w:leader="dot" w:pos="9628"/>
+            </w:tabs>
+            <w:rPr>
+              <w:noProof/>
+              <w:kern w:val="2"/>
+              <w:lang w:eastAsia="it-IT"/>
+              <w14:ligatures w14:val="standardContextual"/>
+            </w:rPr>
+          </w:pPr>
+          <w:hyperlink w:anchor="_Toc150964720" w:history="1">
+            <w:r>
+              <w:rPr>
+                <w:rStyle w:val="Collegamentoipertestuale"/>
+                <w:noProof/>
+                <w:lang w:val="en-US"/>
+              </w:rPr>
+              <w:t>14</w:t>
+            </w:r>
+            <w:r>
+              <w:rPr>
+                <w:noProof/>
+                <w:kern w:val="2"/>
+                <w:lang w:eastAsia="it-IT"/>
+                <w14:ligatures w14:val="standardContextual"/>
+              </w:rPr>
+              <w:tab/>
+            </w:r>
+            <w:r>
+              <w:rPr>
+                <w:rStyle w:val="Collegamentoipertestuale"/>
+                <w:noProof/>
+                <w:lang w:val="en-US"/>
+              </w:rPr>
+              <w:t>Protecting Innovation (Chapter 9)</w:t>
+            </w:r>
+            <w:r>
+              <w:rPr>
+                <w:noProof/>
+                <w:webHidden/>
+              </w:rPr>
+              <w:tab/>
+            </w:r>
+            <w:r>
+              <w:rPr>
+                <w:noProof/>
+                <w:webHidden/>
+              </w:rPr>
+              <w:fldChar w:fldCharType="begin"/>
+            </w:r>
+            <w:r>
+              <w:rPr>
+                <w:noProof/>
+                <w:webHidden/>
+              </w:rPr>
+              <w:instrText xml:space="preserve"> PAGEREF _Toc150964720 \h </w:instrText>
+            </w:r>
+            <w:r>
+              <w:rPr>
+                <w:noProof/>
+                <w:webHidden/>
+              </w:rPr>
+            </w:r>
+            <w:r>
+              <w:rPr>
+                <w:noProof/>
+                <w:webHidden/>
+              </w:rPr>
+              <w:fldChar w:fldCharType="separate"/>
+            </w:r>
+            <w:r>
+              <w:rPr>
+                <w:noProof/>
+                <w:webHidden/>
+              </w:rPr>
+              <w:t>50</w:t>
+            </w:r>
+            <w:r>
+              <w:rPr>
+                <w:noProof/>
+                <w:webHidden/>
+              </w:rPr>
+              <w:fldChar w:fldCharType="end"/>
+            </w:r>
+          </w:hyperlink>
+        </w:p>
+        <w:p>
           <w:r>
             <w:rPr>
               <w:b/>
@@ -5385,7 +5475,7 @@
           <w:lang w:val="en-US"/>
         </w:rPr>
       </w:pPr>
-      <w:bookmarkStart w:id="0" w:name="_Toc150547100"/>
+      <w:bookmarkStart w:id="0" w:name="_Toc150964708"/>
       <w:r>
         <w:rPr>
           <w:lang w:val="en-US"/>
@@ -5907,7 +5997,7 @@
           <w:lang w:val="en-US"/>
         </w:rPr>
       </w:pPr>
-      <w:bookmarkStart w:id="1" w:name="_Toc150547101"/>
+      <w:bookmarkStart w:id="1" w:name="_Toc150964709"/>
       <w:r>
         <w:rPr>
           <w:lang w:val="en-US"/>
@@ -5992,7 +6082,7 @@
           <w:lang w:val="en-US"/>
         </w:rPr>
         <w:drawing>
-          <wp:anchor distT="0" distB="0" distL="114300" distR="114300" simplePos="0" relativeHeight="251663360" behindDoc="0" locked="0" layoutInCell="1" allowOverlap="1" wp14:anchorId="67602892" wp14:editId="1D5B265D">
+          <wp:anchor distT="0" distB="0" distL="114300" distR="114300" simplePos="0" relativeHeight="251663360" behindDoc="0" locked="0" layoutInCell="1" allowOverlap="1" wp14:anchorId="67602892" wp14:editId="6616B1DB">
             <wp:simplePos x="0" y="0"/>
             <wp:positionH relativeFrom="column">
               <wp:posOffset>1255395</wp:posOffset>
@@ -6641,7 +6731,7 @@
           <w:lang w:val="en-US"/>
         </w:rPr>
       </w:pPr>
-      <w:bookmarkStart w:id="2" w:name="_Toc150547102"/>
+      <w:bookmarkStart w:id="2" w:name="_Toc150964710"/>
       <w:r>
         <w:rPr>
           <w:lang w:val="en-US"/>
@@ -7400,7 +7490,7 @@
           <w:lang w:val="en-US"/>
         </w:rPr>
         <w:drawing>
-          <wp:anchor distT="0" distB="0" distL="114300" distR="114300" simplePos="0" relativeHeight="251664384" behindDoc="0" locked="0" layoutInCell="1" allowOverlap="1" wp14:anchorId="61EEE3DF" wp14:editId="1D56933C">
+          <wp:anchor distT="0" distB="0" distL="114300" distR="114300" simplePos="0" relativeHeight="251664384" behindDoc="0" locked="0" layoutInCell="1" allowOverlap="1" wp14:anchorId="61EEE3DF" wp14:editId="335885ED">
             <wp:simplePos x="0" y="0"/>
             <wp:positionH relativeFrom="column">
               <wp:posOffset>1108710</wp:posOffset>
@@ -8770,7 +8860,7 @@
           <w:lang w:val="en-US"/>
         </w:rPr>
       </w:pPr>
-      <w:bookmarkStart w:id="3" w:name="_Toc150547103"/>
+      <w:bookmarkStart w:id="3" w:name="_Toc150964711"/>
       <w:r>
         <w:rPr>
           <w:lang w:val="en-US"/>
@@ -12272,7 +12362,7 @@
           <w:lang w:val="en-US"/>
         </w:rPr>
       </w:pPr>
-      <w:bookmarkStart w:id="4" w:name="_Toc150547104"/>
+      <w:bookmarkStart w:id="4" w:name="_Toc150964712"/>
       <w:r>
         <w:rPr>
           <w:lang w:val="en-US"/>
@@ -13164,7 +13254,7 @@
           <w:lang w:val="en-US"/>
         </w:rPr>
       </w:pPr>
-      <w:bookmarkStart w:id="5" w:name="_Toc150547105"/>
+      <w:bookmarkStart w:id="5" w:name="_Toc150964713"/>
       <w:r>
         <w:rPr>
           <w:lang w:val="en-US"/>
@@ -14045,7 +14135,7 @@
           <w:lang w:val="en-US"/>
         </w:rPr>
       </w:pPr>
-      <w:bookmarkStart w:id="6" w:name="_Toc150547106"/>
+      <w:bookmarkStart w:id="6" w:name="_Toc150964714"/>
       <w:r>
         <w:rPr>
           <w:lang w:val="en-US"/>
@@ -17408,7 +17498,7 @@
           <w:lang w:val="en-US"/>
         </w:rPr>
       </w:pPr>
-      <w:bookmarkStart w:id="7" w:name="_Toc150547107"/>
+      <w:bookmarkStart w:id="7" w:name="_Toc150964715"/>
       <w:r>
         <w:rPr>
           <w:lang w:val="en-US"/>
@@ -21524,7 +21614,7 @@
           <w:lang w:val="en-US"/>
         </w:rPr>
       </w:pPr>
-      <w:bookmarkStart w:id="8" w:name="_Toc150547108"/>
+      <w:bookmarkStart w:id="8" w:name="_Toc150964716"/>
       <w:r>
         <w:rPr>
           <w:lang w:val="en-US"/>
@@ -21660,13 +21750,13 @@
         </w:rPr>
         <w:lastRenderedPageBreak/>
         <w:drawing>
-          <wp:anchor distT="0" distB="0" distL="114300" distR="114300" simplePos="0" relativeHeight="251695104" behindDoc="0" locked="0" layoutInCell="1" allowOverlap="1" wp14:anchorId="65727419" wp14:editId="66943256">
+          <wp:anchor distT="0" distB="0" distL="114300" distR="114300" simplePos="0" relativeHeight="251695104" behindDoc="0" locked="0" layoutInCell="1" allowOverlap="1" wp14:anchorId="65727419" wp14:editId="315FAA33">
             <wp:simplePos x="0" y="0"/>
             <wp:positionH relativeFrom="column">
-              <wp:posOffset>3850250</wp:posOffset>
+              <wp:posOffset>3769323</wp:posOffset>
             </wp:positionH>
             <wp:positionV relativeFrom="paragraph">
-              <wp:posOffset>216040</wp:posOffset>
+              <wp:posOffset>265205</wp:posOffset>
             </wp:positionV>
             <wp:extent cx="2667635" cy="1333500"/>
             <wp:effectExtent l="0" t="0" r="0" b="0"/>
@@ -22605,16 +22695,16 @@
           <w:lang w:val="en-US"/>
         </w:rPr>
         <w:drawing>
-          <wp:anchor distT="0" distB="0" distL="114300" distR="114300" simplePos="0" relativeHeight="251699200" behindDoc="0" locked="0" layoutInCell="1" allowOverlap="1" wp14:anchorId="1615D7D7" wp14:editId="5CE9F59A">
+          <wp:anchor distT="0" distB="0" distL="114300" distR="114300" simplePos="0" relativeHeight="251699200" behindDoc="0" locked="0" layoutInCell="1" allowOverlap="1" wp14:anchorId="1615D7D7" wp14:editId="19141DC1">
             <wp:simplePos x="0" y="0"/>
             <wp:positionH relativeFrom="column">
-              <wp:posOffset>907471</wp:posOffset>
+              <wp:posOffset>1125855</wp:posOffset>
             </wp:positionH>
             <wp:positionV relativeFrom="paragraph">
-              <wp:posOffset>603815</wp:posOffset>
+              <wp:posOffset>580524</wp:posOffset>
             </wp:positionV>
-            <wp:extent cx="4134485" cy="1823720"/>
-            <wp:effectExtent l="0" t="0" r="0" b="5080"/>
+            <wp:extent cx="3874135" cy="1708785"/>
+            <wp:effectExtent l="0" t="0" r="0" b="5715"/>
             <wp:wrapSquare wrapText="bothSides"/>
             <wp:docPr id="1409198300" name="Immagine 1" descr="Immagine che contiene testo, schermata, Carattere, numero&#10;&#10;Descrizione generata automaticamente"/>
             <wp:cNvGraphicFramePr>
@@ -22636,7 +22726,7 @@
                   <pic:spPr>
                     <a:xfrm>
                       <a:off x="0" y="0"/>
-                      <a:ext cx="4134485" cy="1823720"/>
+                      <a:ext cx="3874135" cy="1708785"/>
                     </a:xfrm>
                     <a:prstGeom prst="rect">
                       <a:avLst/>
@@ -22664,7 +22754,19 @@
         <w:rPr>
           <w:lang w:val="en-US"/>
         </w:rPr>
-        <w:t xml:space="preserve"> The following is an example:</w:t>
+        <w:t xml:space="preserve"> The following is an example</w:t>
+      </w:r>
+      <w:r>
+        <w:rPr>
+          <w:lang w:val="en-US"/>
+        </w:rPr>
+        <w:t xml:space="preserve"> of it</w:t>
+      </w:r>
+      <w:r>
+        <w:rPr>
+          <w:lang w:val="en-US"/>
+        </w:rPr>
+        <w:t>:</w:t>
       </w:r>
     </w:p>
     <w:p>
@@ -22672,13 +22774,6 @@
         <w:tabs>
           <w:tab w:val="num" w:pos="720"/>
         </w:tabs>
-        <w:rPr>
-          <w:lang w:val="en-US"/>
-        </w:rPr>
-      </w:pPr>
-    </w:p>
-    <w:p>
-      <w:pPr>
         <w:rPr>
           <w:lang w:val="en-US"/>
         </w:rPr>
@@ -23165,45 +23260,18 @@
       </w:pPr>
       <w:r>
         <w:rPr>
+          <w:noProof/>
           <w:lang w:val="en-US"/>
         </w:rPr>
         <w:lastRenderedPageBreak/>
-        <w:t>We can compare the graphs of two competing technologies and identify cumulative market share levels (</w:t>
-      </w:r>
-      <w:r>
-        <w:rPr>
-          <w:i/>
-          <w:iCs/>
-          <w:lang w:val="en-US"/>
-        </w:rPr>
-        <w:t>installed base</w:t>
-      </w:r>
-      <w:r>
-        <w:rPr>
-          <w:lang w:val="en-US"/>
-        </w:rPr>
-        <w:t>) that determine which technology yields more value.</w:t>
-      </w:r>
-    </w:p>
-    <w:p>
-      <w:pPr>
-        <w:rPr>
-          <w:lang w:val="en-US"/>
-        </w:rPr>
-      </w:pPr>
-      <w:r>
-        <w:rPr>
-          <w:noProof/>
-          <w:lang w:val="en-US"/>
-        </w:rPr>
         <w:drawing>
-          <wp:anchor distT="0" distB="0" distL="114300" distR="114300" simplePos="0" relativeHeight="251709440" behindDoc="0" locked="0" layoutInCell="1" allowOverlap="1" wp14:anchorId="492A17C8" wp14:editId="3167C402">
+          <wp:anchor distT="0" distB="0" distL="114300" distR="114300" simplePos="0" relativeHeight="251709440" behindDoc="0" locked="0" layoutInCell="1" allowOverlap="1" wp14:anchorId="492A17C8" wp14:editId="614904C2">
             <wp:simplePos x="0" y="0"/>
             <wp:positionH relativeFrom="column">
-              <wp:posOffset>4002126</wp:posOffset>
+              <wp:posOffset>3839845</wp:posOffset>
             </wp:positionH>
             <wp:positionV relativeFrom="paragraph">
-              <wp:posOffset>6350</wp:posOffset>
+              <wp:posOffset>444500</wp:posOffset>
             </wp:positionV>
             <wp:extent cx="1877695" cy="1631950"/>
             <wp:effectExtent l="0" t="0" r="8255" b="6350"/>
@@ -23248,17 +23316,44 @@
       </w:r>
       <w:r>
         <w:rPr>
+          <w:lang w:val="en-US"/>
+        </w:rPr>
+        <w:t>We can compare the graphs of two competing technologies and identify cumulative market share levels (</w:t>
+      </w:r>
+      <w:r>
+        <w:rPr>
+          <w:i/>
+          <w:iCs/>
+          <w:lang w:val="en-US"/>
+        </w:rPr>
+        <w:t>installed base</w:t>
+      </w:r>
+      <w:r>
+        <w:rPr>
+          <w:lang w:val="en-US"/>
+        </w:rPr>
+        <w:t>) that determine which technology yields more value.</w:t>
+      </w:r>
+    </w:p>
+    <w:p>
+      <w:pPr>
+        <w:rPr>
+          <w:lang w:val="en-US"/>
+        </w:rPr>
+      </w:pPr>
+      <w:r>
+        <w:rPr>
           <w:noProof/>
           <w:lang w:val="en-US"/>
         </w:rPr>
         <w:drawing>
-          <wp:anchor distT="0" distB="0" distL="114300" distR="114300" simplePos="0" relativeHeight="251707392" behindDoc="0" locked="0" layoutInCell="1" allowOverlap="1" wp14:anchorId="61D4DFFC" wp14:editId="5455A92A">
+          <wp:anchor distT="0" distB="0" distL="114300" distR="114300" simplePos="0" relativeHeight="251707392" behindDoc="0" locked="0" layoutInCell="1" allowOverlap="1" wp14:anchorId="61D4DFFC" wp14:editId="26109791">
             <wp:simplePos x="0" y="0"/>
             <wp:positionH relativeFrom="column">
-              <wp:posOffset>-158115</wp:posOffset>
+              <wp:posOffset>-23644</wp:posOffset>
             </wp:positionH>
             <wp:positionV relativeFrom="paragraph">
-              <wp:posOffset>8890</wp:posOffset>
+              <wp:posOffset>4407</wp:posOffset>
             </wp:positionV>
             <wp:extent cx="3551555" cy="1630680"/>
             <wp:effectExtent l="0" t="0" r="0" b="7620"/>
@@ -23481,13 +23576,13 @@
           <w:lang w:val="en-US"/>
         </w:rPr>
         <w:drawing>
-          <wp:anchor distT="0" distB="0" distL="114300" distR="114300" simplePos="0" relativeHeight="251711488" behindDoc="0" locked="0" layoutInCell="1" allowOverlap="1" wp14:anchorId="36DCCF9F" wp14:editId="50EE2235">
+          <wp:anchor distT="0" distB="0" distL="114300" distR="114300" simplePos="0" relativeHeight="251711488" behindDoc="0" locked="0" layoutInCell="1" allowOverlap="1" wp14:anchorId="36DCCF9F" wp14:editId="3F6A805B">
             <wp:simplePos x="0" y="0"/>
             <wp:positionH relativeFrom="column">
-              <wp:posOffset>4454399</wp:posOffset>
+              <wp:posOffset>4207361</wp:posOffset>
             </wp:positionH>
             <wp:positionV relativeFrom="paragraph">
-              <wp:posOffset>321310</wp:posOffset>
+              <wp:posOffset>442333</wp:posOffset>
             </wp:positionV>
             <wp:extent cx="2113915" cy="1558925"/>
             <wp:effectExtent l="0" t="0" r="635" b="3175"/>
@@ -24628,7 +24723,7 @@
           <w:lang w:val="en-US"/>
         </w:rPr>
       </w:pPr>
-      <w:bookmarkStart w:id="9" w:name="_Toc150547109"/>
+      <w:bookmarkStart w:id="9" w:name="_Toc150964717"/>
       <w:r>
         <w:lastRenderedPageBreak/>
         <w:t xml:space="preserve">Collaboration Strategies </w:t>
@@ -24675,6 +24770,14 @@
     <w:p>
       <w:pPr>
         <w:pStyle w:val="Paragrafoelenco"/>
+        <w:rPr>
+          <w:lang w:val="en-US"/>
+        </w:rPr>
+      </w:pPr>
+    </w:p>
+    <w:p>
+      <w:pPr>
+        <w:pStyle w:val="Paragrafoelenco"/>
         <w:numPr>
           <w:ilvl w:val="0"/>
           <w:numId w:val="4"/>
@@ -24693,6 +24796,14 @@
     <w:p>
       <w:pPr>
         <w:pStyle w:val="Paragrafoelenco"/>
+        <w:rPr>
+          <w:lang w:val="en-US"/>
+        </w:rPr>
+      </w:pPr>
+    </w:p>
+    <w:p>
+      <w:pPr>
+        <w:pStyle w:val="Paragrafoelenco"/>
         <w:numPr>
           <w:ilvl w:val="0"/>
           <w:numId w:val="4"/>
@@ -24840,7 +24951,19 @@
         <w:rPr>
           <w:lang w:val="en-US"/>
         </w:rPr>
-        <w:t>Additionally, various forms of collaboration exist, each with its advantages and disadvantages</w:t>
+        <w:t>Additionally, various forms of collaboration</w:t>
+      </w:r>
+      <w:r>
+        <w:rPr>
+          <w:lang w:val="en-US"/>
+        </w:rPr>
+        <w:t>s</w:t>
+      </w:r>
+      <w:r>
+        <w:rPr>
+          <w:lang w:val="en-US"/>
+        </w:rPr>
+        <w:t xml:space="preserve"> exist, each with its advantages and disadvantages</w:t>
       </w:r>
     </w:p>
     <w:p>
@@ -24879,7 +25002,19 @@
         <w:rPr>
           <w:lang w:val="en-US"/>
         </w:rPr>
-        <w:t xml:space="preserve">Collaboration enables firms to gather diverse expertise and resources, this way creating a more cost-effective and faster. </w:t>
+        <w:t>Collaboration enables firms to gather diverse expertise and resources, this way creating a more cost-effective and faster</w:t>
+      </w:r>
+      <w:r>
+        <w:rPr>
+          <w:lang w:val="en-US"/>
+        </w:rPr>
+        <w:t xml:space="preserve"> innovation</w:t>
+      </w:r>
+      <w:r>
+        <w:rPr>
+          <w:lang w:val="en-US"/>
+        </w:rPr>
+        <w:t xml:space="preserve">. </w:t>
       </w:r>
       <w:r>
         <w:rPr>
@@ -25026,23 +25161,6 @@
           <w:lang w:val="en-US"/>
         </w:rPr>
         <w:t>This approach allows the firm to retain exclusive control of the technology and safeguard its intellectual property from potential competitors or collaborators.</w:t>
-      </w:r>
-    </w:p>
-    <w:p>
-      <w:pPr>
-        <w:rPr>
-          <w:b/>
-          <w:bCs/>
-          <w:lang w:val="en-US"/>
-        </w:rPr>
-      </w:pPr>
-      <w:r>
-        <w:rPr>
-          <w:b/>
-          <w:bCs/>
-          <w:lang w:val="en-US"/>
-        </w:rPr>
-        <w:br w:type="page"/>
       </w:r>
     </w:p>
     <w:p>
@@ -26564,13 +26682,13 @@
         <w:rPr>
           <w:lang w:val="en-US"/>
         </w:rPr>
-        <w:t xml:space="preserve"> includes asking questions </w:t>
-      </w:r>
-      <w:r>
-        <w:rPr>
-          <w:lang w:val="en-US"/>
-        </w:rPr>
-        <w:t>and answering on:</w:t>
+        <w:t xml:space="preserve"> includes asking questions</w:t>
+      </w:r>
+      <w:r>
+        <w:rPr>
+          <w:lang w:val="en-US"/>
+        </w:rPr>
+        <w:t xml:space="preserve"> on:</w:t>
       </w:r>
     </w:p>
     <w:p>
@@ -27033,6 +27151,23 @@
     </w:p>
     <w:p>
       <w:pPr>
+        <w:rPr>
+          <w:b/>
+          <w:bCs/>
+          <w:lang w:val="en-US"/>
+        </w:rPr>
+      </w:pPr>
+      <w:r>
+        <w:rPr>
+          <w:b/>
+          <w:bCs/>
+          <w:lang w:val="en-US"/>
+        </w:rPr>
+        <w:br w:type="page"/>
+      </w:r>
+    </w:p>
+    <w:p>
+      <w:pPr>
         <w:numPr>
           <w:ilvl w:val="0"/>
           <w:numId w:val="80"/>
@@ -27048,25 +27183,8 @@
           <w:bCs/>
           <w:lang w:val="en-US"/>
         </w:rPr>
-        <w:t>Competitive Advantage and Imitation:</w:t>
-      </w:r>
-      <w:r>
-        <w:rPr>
-          <w:lang w:val="en-US"/>
-        </w:rPr>
-        <w:t xml:space="preserve"> </w:t>
-      </w:r>
-      <w:r>
-        <w:rPr>
-          <w:lang w:val="en-US"/>
-        </w:rPr>
-        <w:t>Understand</w:t>
-      </w:r>
-      <w:r>
-        <w:rPr>
-          <w:lang w:val="en-US"/>
-        </w:rPr>
-        <w:t xml:space="preserve"> whether the collaboration is likely to result in a sustainable competitive advantage that competitors will find challenging to imitate. </w:t>
+        <w:lastRenderedPageBreak/>
+        <w:t>Competitive Advantage and Imitation</w:t>
       </w:r>
     </w:p>
     <w:p>
@@ -27084,8 +27202,41 @@
         <w:rPr>
           <w:lang w:val="en-US"/>
         </w:rPr>
+        <w:t>Understand</w:t>
+      </w:r>
+      <w:r>
+        <w:rPr>
+          <w:lang w:val="en-US"/>
+        </w:rPr>
+        <w:t xml:space="preserve"> whether the collaboration is likely to result in a sustainable competitive advantage that competitors will find challenging to imitate. </w:t>
+      </w:r>
+    </w:p>
+    <w:p>
+      <w:pPr>
+        <w:numPr>
+          <w:ilvl w:val="1"/>
+          <w:numId w:val="80"/>
+        </w:numPr>
+        <w:spacing w:after="0"/>
+        <w:rPr>
+          <w:lang w:val="en-US"/>
+        </w:rPr>
+      </w:pPr>
+      <w:r>
+        <w:rPr>
+          <w:lang w:val="en-US"/>
+        </w:rPr>
         <w:t xml:space="preserve">Additionally, it's essential to assess whether such a competitive advantage could be achieved without collaborating. </w:t>
       </w:r>
+    </w:p>
+    <w:p>
+      <w:pPr>
+        <w:spacing w:after="0"/>
+        <w:ind w:left="1440"/>
+        <w:rPr>
+          <w:lang w:val="en-US"/>
+        </w:rPr>
+      </w:pPr>
     </w:p>
     <w:p>
       <w:pPr>
@@ -27104,14 +27255,25 @@
           <w:bCs/>
           <w:lang w:val="en-US"/>
         </w:rPr>
-        <w:lastRenderedPageBreak/>
-        <w:t>Leveraging Core Capabilities:</w:t>
-      </w:r>
-      <w:r>
-        <w:rPr>
-          <w:lang w:val="en-US"/>
-        </w:rPr>
-        <w:t xml:space="preserve"> Collaborations should ideally enhance the firm's core capabilities. This means that the partnership should strengthen the areas in which the firm excels, making it more competitive and innovative.</w:t>
+        <w:t>Leveraging Core Capabilities</w:t>
+      </w:r>
+    </w:p>
+    <w:p>
+      <w:pPr>
+        <w:numPr>
+          <w:ilvl w:val="1"/>
+          <w:numId w:val="80"/>
+        </w:numPr>
+        <w:spacing w:after="0"/>
+        <w:rPr>
+          <w:lang w:val="en-US"/>
+        </w:rPr>
+      </w:pPr>
+      <w:r>
+        <w:rPr>
+          <w:lang w:val="en-US"/>
+        </w:rPr>
+        <w:t>Collaborations should ideally enhance the firm's core capabilities. This means that the partnership should strengthen the areas in which the firm excels, making it more competitive and innovative.</w:t>
       </w:r>
     </w:p>
     <w:p>
@@ -27349,7 +27511,24 @@
         <w:rPr>
           <w:lang w:val="en-US"/>
         </w:rPr>
-        <w:t>. These contracts serve as the foundation for the partnership and detail the rights and obligations of each party involved. They also provide a legal framework to address disputes, violations, and remedies if issues arise.</w:t>
+        <w:t xml:space="preserve">. </w:t>
+      </w:r>
+    </w:p>
+    <w:p>
+      <w:pPr>
+        <w:numPr>
+          <w:ilvl w:val="1"/>
+          <w:numId w:val="65"/>
+        </w:numPr>
+        <w:rPr>
+          <w:lang w:val="en-US"/>
+        </w:rPr>
+      </w:pPr>
+      <w:r>
+        <w:rPr>
+          <w:lang w:val="en-US"/>
+        </w:rPr>
+        <w:t>These contracts serve as the foundation for the partnership and detail the rights and obligations of each party involved. They also provide a legal framework to address disputes, violations, and remedies if issues arise.</w:t>
       </w:r>
     </w:p>
     <w:p>
@@ -27497,6 +27676,19 @@
     </w:p>
     <w:p>
       <w:pPr>
+        <w:rPr>
+          <w:lang w:val="en-US"/>
+        </w:rPr>
+      </w:pPr>
+      <w:r>
+        <w:rPr>
+          <w:lang w:val="en-US"/>
+        </w:rPr>
+        <w:br w:type="page"/>
+      </w:r>
+    </w:p>
+    <w:p>
+      <w:pPr>
         <w:numPr>
           <w:ilvl w:val="1"/>
           <w:numId w:val="65"/>
@@ -27510,6 +27702,7 @@
         <w:rPr>
           <w:lang w:val="en-US"/>
         </w:rPr>
+        <w:lastRenderedPageBreak/>
         <w:t xml:space="preserve">When and how proceeds of the collaboration will be </w:t>
       </w:r>
       <w:r>
@@ -27623,19 +27816,6 @@
     </w:p>
     <w:p>
       <w:pPr>
-        <w:rPr>
-          <w:lang w:val="en-US"/>
-        </w:rPr>
-      </w:pPr>
-      <w:r>
-        <w:rPr>
-          <w:lang w:val="en-US"/>
-        </w:rPr>
-        <w:br w:type="page"/>
-      </w:r>
-    </w:p>
-    <w:p>
-      <w:pPr>
         <w:numPr>
           <w:ilvl w:val="1"/>
           <w:numId w:val="65"/>
@@ -27651,7 +27831,6 @@
           <w:iCs/>
           <w:lang w:val="en-US"/>
         </w:rPr>
-        <w:lastRenderedPageBreak/>
         <w:t>Provisions for terminating</w:t>
       </w:r>
       <w:r>
@@ -27917,17 +28096,112 @@
       </w:pPr>
       <w:r>
         <w:rPr>
+          <w:b/>
+          <w:bCs/>
+          <w:lang w:val="en-US"/>
+        </w:rPr>
+        <w:t>Facilitating Extensive Cooperation:</w:t>
+      </w:r>
+      <w:r>
+        <w:rPr>
+          <w:lang w:val="en-US"/>
+        </w:rPr>
+        <w:t xml:space="preserve"> Relational governance can foster more extensive cooperation, sharing of knowledge, and mutual learning among partners. It encourages partners to go beyond contractual obligations, as they rely on their positive working relationships to achieve common goals.</w:t>
+      </w:r>
+    </w:p>
+    <w:p>
+      <w:pPr>
+        <w:tabs>
+          <w:tab w:val="left" w:pos="3993"/>
+        </w:tabs>
+        <w:rPr>
+          <w:lang w:val="en-US"/>
+        </w:rPr>
+      </w:pPr>
+      <w:r>
+        <w:rPr>
+          <w:i/>
+          <w:iCs/>
+          <w:lang w:val="en-US"/>
+        </w:rPr>
+        <w:t>A firm's position</w:t>
+      </w:r>
+      <w:r>
+        <w:rPr>
+          <w:lang w:val="en-US"/>
+        </w:rPr>
+        <w:t xml:space="preserve"> within a collaborative network </w:t>
+      </w:r>
+      <w:r>
+        <w:rPr>
+          <w:i/>
+          <w:iCs/>
+          <w:lang w:val="en-US"/>
+        </w:rPr>
+        <w:t xml:space="preserve">can significantly impact </w:t>
+      </w:r>
+      <w:r>
+        <w:rPr>
+          <w:lang w:val="en-US"/>
+        </w:rPr>
+        <w:t>its access to information</w:t>
+      </w:r>
+      <w:r>
+        <w:rPr>
+          <w:lang w:val="en-US"/>
+        </w:rPr>
+        <w:t xml:space="preserve">, resources, </w:t>
+      </w:r>
+      <w:r>
+        <w:rPr>
+          <w:lang w:val="en-US"/>
+        </w:rPr>
+        <w:t>and</w:t>
+      </w:r>
+      <w:r>
+        <w:rPr>
+          <w:i/>
+          <w:iCs/>
+          <w:lang w:val="en-US"/>
+        </w:rPr>
+        <w:t xml:space="preserve"> its ability to influence desired outcomes</w:t>
+      </w:r>
+      <w:r>
+        <w:rPr>
+          <w:lang w:val="en-US"/>
+        </w:rPr>
+        <w:t xml:space="preserve">. Two key aspects that define a firm's position </w:t>
+      </w:r>
+      <w:r>
+        <w:rPr>
+          <w:lang w:val="en-US"/>
+        </w:rPr>
+        <w:t>are:</w:t>
+      </w:r>
+    </w:p>
+    <w:p>
+      <w:pPr>
+        <w:numPr>
+          <w:ilvl w:val="0"/>
+          <w:numId w:val="68"/>
+        </w:numPr>
+        <w:tabs>
+          <w:tab w:val="left" w:pos="3993"/>
+        </w:tabs>
+      </w:pPr>
+      <w:r>
+        <w:rPr>
           <w:noProof/>
           <w:lang w:val="en-US"/>
         </w:rPr>
         <w:drawing>
-          <wp:anchor distT="0" distB="0" distL="114300" distR="114300" simplePos="0" relativeHeight="251719680" behindDoc="0" locked="0" layoutInCell="1" allowOverlap="1" wp14:anchorId="7D9E33C6" wp14:editId="18B3D8DF">
+          <wp:anchor distT="0" distB="0" distL="114300" distR="114300" simplePos="0" relativeHeight="251719680" behindDoc="0" locked="0" layoutInCell="1" allowOverlap="1" wp14:anchorId="7D9E33C6" wp14:editId="19A323CE">
             <wp:simplePos x="0" y="0"/>
             <wp:positionH relativeFrom="column">
-              <wp:posOffset>3832225</wp:posOffset>
+              <wp:posOffset>4149090</wp:posOffset>
             </wp:positionH>
             <wp:positionV relativeFrom="paragraph">
-              <wp:posOffset>636905</wp:posOffset>
+              <wp:posOffset>-64172</wp:posOffset>
             </wp:positionV>
             <wp:extent cx="2431415" cy="2242820"/>
             <wp:effectExtent l="0" t="0" r="6985" b="5080"/>
@@ -27974,19 +28248,16 @@
         <w:rPr>
           <w:b/>
           <w:bCs/>
-          <w:lang w:val="en-US"/>
-        </w:rPr>
-        <w:t>Facilitating Extensive Cooperation:</w:t>
-      </w:r>
-      <w:r>
-        <w:rPr>
-          <w:lang w:val="en-US"/>
-        </w:rPr>
-        <w:t xml:space="preserve"> Relational governance can foster more extensive cooperation, sharing of knowledge, and mutual learning among partners. It encourages partners to go beyond contractual obligations, as they rely on their positive working relationships to achieve common goals.</w:t>
-      </w:r>
-    </w:p>
-    <w:p>
-      <w:pPr>
+        </w:rPr>
+        <w:t>Centrality:</w:t>
+      </w:r>
+    </w:p>
+    <w:p>
+      <w:pPr>
+        <w:numPr>
+          <w:ilvl w:val="1"/>
+          <w:numId w:val="68"/>
+        </w:numPr>
         <w:tabs>
           <w:tab w:val="left" w:pos="3993"/>
         </w:tabs>
@@ -27998,13 +28269,122 @@
         <w:rPr>
           <w:lang w:val="en-US"/>
         </w:rPr>
-        <w:t xml:space="preserve">A firm's position within a collaborative network can significantly impact its access to information, resources, and its ability to influence desired outcomes. Two key aspects that define a firm's position </w:t>
-      </w:r>
-      <w:r>
-        <w:rPr>
-          <w:lang w:val="en-US"/>
-        </w:rPr>
-        <w:t>are:</w:t>
+        <w:t>It</w:t>
+      </w:r>
+      <w:r>
+        <w:rPr>
+          <w:lang w:val="en-US"/>
+        </w:rPr>
+        <w:t xml:space="preserve"> refers to a firm's location or prominence within the </w:t>
+      </w:r>
+      <w:r>
+        <w:rPr>
+          <w:lang w:val="en-US"/>
+        </w:rPr>
+        <w:t xml:space="preserve">network, making it </w:t>
+      </w:r>
+      <w:r>
+        <w:rPr>
+          <w:lang w:val="en-US"/>
+        </w:rPr>
+        <w:t xml:space="preserve">well-connected to other network members, </w:t>
+      </w:r>
+      <w:r>
+        <w:rPr>
+          <w:lang w:val="en-US"/>
+        </w:rPr>
+        <w:t xml:space="preserve">creating a </w:t>
+      </w:r>
+      <w:r>
+        <w:rPr>
+          <w:lang w:val="en-US"/>
+        </w:rPr>
+        <w:t>significant impact</w:t>
+      </w:r>
+      <w:r>
+        <w:rPr>
+          <w:lang w:val="en-US"/>
+        </w:rPr>
+        <w:t xml:space="preserve"> with actions and decisions</w:t>
+      </w:r>
+      <w:r>
+        <w:rPr>
+          <w:lang w:val="en-US"/>
+        </w:rPr>
+        <w:t xml:space="preserve">. </w:t>
+      </w:r>
+      <w:r>
+        <w:rPr>
+          <w:lang w:val="en-US"/>
+        </w:rPr>
+        <w:t>It</w:t>
+      </w:r>
+      <w:r>
+        <w:rPr>
+          <w:lang w:val="en-US"/>
+        </w:rPr>
+        <w:t xml:space="preserve"> provides advantages such as:</w:t>
+      </w:r>
+    </w:p>
+    <w:p>
+      <w:pPr>
+        <w:numPr>
+          <w:ilvl w:val="2"/>
+          <w:numId w:val="68"/>
+        </w:numPr>
+        <w:tabs>
+          <w:tab w:val="left" w:pos="3993"/>
+        </w:tabs>
+        <w:rPr>
+          <w:lang w:val="en-US"/>
+        </w:rPr>
+      </w:pPr>
+      <w:r>
+        <w:rPr>
+          <w:lang w:val="en-US"/>
+        </w:rPr>
+        <w:t>Access to a wide range of information and knowledge from various network connections.</w:t>
+      </w:r>
+    </w:p>
+    <w:p>
+      <w:pPr>
+        <w:numPr>
+          <w:ilvl w:val="2"/>
+          <w:numId w:val="68"/>
+        </w:numPr>
+        <w:tabs>
+          <w:tab w:val="left" w:pos="3993"/>
+        </w:tabs>
+        <w:rPr>
+          <w:lang w:val="en-US"/>
+        </w:rPr>
+      </w:pPr>
+      <w:r>
+        <w:rPr>
+          <w:lang w:val="en-US"/>
+        </w:rPr>
+        <w:t>Increased visibility and recognition within the network, making the firm a focal point for interactions.</w:t>
+      </w:r>
+    </w:p>
+    <w:p>
+      <w:pPr>
+        <w:numPr>
+          <w:ilvl w:val="2"/>
+          <w:numId w:val="68"/>
+        </w:numPr>
+        <w:tabs>
+          <w:tab w:val="left" w:pos="3993"/>
+        </w:tabs>
+        <w:rPr>
+          <w:lang w:val="en-US"/>
+        </w:rPr>
+      </w:pPr>
+      <w:r>
+        <w:rPr>
+          <w:lang w:val="en-US"/>
+        </w:rPr>
+        <w:lastRenderedPageBreak/>
+        <w:t>Enhanced ability to influence network activities and outcomes due to its strategic position.</w:t>
       </w:r>
     </w:p>
     <w:p>
@@ -28022,7 +28402,7 @@
           <w:b/>
           <w:bCs/>
         </w:rPr>
-        <w:t>Centrality:</w:t>
+        <w:t>Opportunities for Brokerage:</w:t>
       </w:r>
     </w:p>
     <w:p>
@@ -28042,25 +28422,19 @@
         <w:rPr>
           <w:lang w:val="en-US"/>
         </w:rPr>
-        <w:t>It</w:t>
-      </w:r>
-      <w:r>
-        <w:rPr>
-          <w:lang w:val="en-US"/>
-        </w:rPr>
-        <w:t xml:space="preserve"> refers to a firm's location or prominence within the network. </w:t>
-      </w:r>
-      <w:r>
-        <w:rPr>
-          <w:lang w:val="en-US"/>
-        </w:rPr>
-        <w:t>This makes it</w:t>
-      </w:r>
-      <w:r>
-        <w:rPr>
-          <w:lang w:val="en-US"/>
-        </w:rPr>
-        <w:t xml:space="preserve"> well-connected to other network members, and its actions or decisions can have a significant impact</w:t>
+        <w:t>These</w:t>
+      </w:r>
+      <w:r>
+        <w:rPr>
+          <w:lang w:val="en-US"/>
+        </w:rPr>
+        <w:t xml:space="preserve"> arise when a firm serves as a bridge or intermediary between different segments or groups within the network. These firms can act as intermediaries, facilitating the exchange of information, resources, or collaboration between otherwise disconnected entities</w:t>
+      </w:r>
+      <w:r>
+        <w:rPr>
+          <w:lang w:val="en-US"/>
+        </w:rPr>
+        <w:t xml:space="preserve"> (just like a broker would do, hence the name)</w:t>
       </w:r>
       <w:r>
         <w:rPr>
@@ -28072,13 +28446,21 @@
         <w:rPr>
           <w:lang w:val="en-US"/>
         </w:rPr>
-        <w:t>It</w:t>
-      </w:r>
-      <w:r>
-        <w:rPr>
-          <w:lang w:val="en-US"/>
-        </w:rPr>
-        <w:t xml:space="preserve"> provides advantages such as:</w:t>
+        <w:t>It’s the case of the graph above.</w:t>
+      </w:r>
+    </w:p>
+    <w:p>
+      <w:pPr>
+        <w:numPr>
+          <w:ilvl w:val="1"/>
+          <w:numId w:val="68"/>
+        </w:numPr>
+        <w:tabs>
+          <w:tab w:val="left" w:pos="3993"/>
+        </w:tabs>
+      </w:pPr>
+      <w:r>
+        <w:t>Brokerage provides several benefits:</w:t>
       </w:r>
     </w:p>
     <w:p>
@@ -28098,7 +28480,7 @@
         <w:rPr>
           <w:lang w:val="en-US"/>
         </w:rPr>
-        <w:t>Access to a wide range of information and knowledge from various network connections.</w:t>
+        <w:t>It allows the firm to control or mediate interactions between different parts of the network, giving it a position of influence.</w:t>
       </w:r>
     </w:p>
     <w:p>
@@ -28118,7 +28500,7 @@
         <w:rPr>
           <w:lang w:val="en-US"/>
         </w:rPr>
-        <w:t>Increased visibility and recognition within the network, making the firm a focal point for interactions.</w:t>
+        <w:t>Firms with opportunities for brokerage often have a unique vantage point, as they have insights into and can capitalize on information flow between different network segments.</w:t>
       </w:r>
     </w:p>
     <w:p>
@@ -28138,16 +28520,325 @@
         <w:rPr>
           <w:lang w:val="en-US"/>
         </w:rPr>
-        <w:t>Enhanced ability to influence network activities and outcomes due to its strategic position.</w:t>
-      </w:r>
-    </w:p>
-    <w:p>
-      <w:pPr>
+        <w:t>They may enjoy increased negotiation power and the ability to leverage their position to create value for themselves and other network members.</w:t>
+      </w:r>
+    </w:p>
+    <w:p>
+      <w:pPr>
+        <w:tabs>
+          <w:tab w:val="left" w:pos="3993"/>
+        </w:tabs>
+        <w:rPr>
+          <w:lang w:val="en-US"/>
+        </w:rPr>
+      </w:pPr>
+      <w:r>
+        <w:rPr>
+          <w:lang w:val="en-US"/>
+        </w:rPr>
+        <w:t xml:space="preserve">Let's explore each </w:t>
+      </w:r>
+      <w:r>
+        <w:rPr>
+          <w:lang w:val="en-US"/>
+        </w:rPr>
+        <w:t xml:space="preserve">discussion </w:t>
+      </w:r>
+      <w:r>
+        <w:rPr>
+          <w:lang w:val="en-US"/>
+        </w:rPr>
+        <w:t>question in more detail:</w:t>
+      </w:r>
+    </w:p>
+    <w:p>
+      <w:pPr>
+        <w:tabs>
+          <w:tab w:val="left" w:pos="3993"/>
+        </w:tabs>
+        <w:rPr>
+          <w:lang w:val="en-US"/>
+        </w:rPr>
+      </w:pPr>
+      <w:r>
         <w:rPr>
           <w:b/>
           <w:bCs/>
           <w:lang w:val="en-US"/>
         </w:rPr>
+        <w:t>Question 1: Advantages and Disadvantages of Collaborating on a Development Project</w:t>
+      </w:r>
+    </w:p>
+    <w:p>
+      <w:pPr>
+        <w:tabs>
+          <w:tab w:val="left" w:pos="3993"/>
+        </w:tabs>
+      </w:pPr>
+      <w:r>
+        <w:rPr>
+          <w:i/>
+          <w:iCs/>
+        </w:rPr>
+        <w:t>Advantages:</w:t>
+      </w:r>
+    </w:p>
+    <w:p>
+      <w:pPr>
+        <w:numPr>
+          <w:ilvl w:val="0"/>
+          <w:numId w:val="69"/>
+        </w:numPr>
+        <w:tabs>
+          <w:tab w:val="left" w:pos="3993"/>
+        </w:tabs>
+        <w:spacing w:after="0"/>
+        <w:rPr>
+          <w:lang w:val="en-US"/>
+        </w:rPr>
+      </w:pPr>
+      <w:r>
+        <w:rPr>
+          <w:lang w:val="en-US"/>
+        </w:rPr>
+        <w:t>Access to diverse expertise and resources.</w:t>
+      </w:r>
+    </w:p>
+    <w:p>
+      <w:pPr>
+        <w:numPr>
+          <w:ilvl w:val="0"/>
+          <w:numId w:val="69"/>
+        </w:numPr>
+        <w:tabs>
+          <w:tab w:val="left" w:pos="3993"/>
+        </w:tabs>
+        <w:spacing w:after="0"/>
+        <w:rPr>
+          <w:lang w:val="en-US"/>
+        </w:rPr>
+      </w:pPr>
+      <w:r>
+        <w:rPr>
+          <w:lang w:val="en-US"/>
+        </w:rPr>
+        <w:t>Faster development and time-to-market.</w:t>
+      </w:r>
+    </w:p>
+    <w:p>
+      <w:pPr>
+        <w:numPr>
+          <w:ilvl w:val="0"/>
+          <w:numId w:val="69"/>
+        </w:numPr>
+        <w:tabs>
+          <w:tab w:val="left" w:pos="3993"/>
+        </w:tabs>
+        <w:spacing w:after="0"/>
+        <w:rPr>
+          <w:lang w:val="en-US"/>
+        </w:rPr>
+      </w:pPr>
+      <w:r>
+        <w:rPr>
+          <w:lang w:val="en-US"/>
+        </w:rPr>
+        <w:t>Risk sharing and cost reduction.</w:t>
+      </w:r>
+    </w:p>
+    <w:p>
+      <w:pPr>
+        <w:numPr>
+          <w:ilvl w:val="0"/>
+          <w:numId w:val="69"/>
+        </w:numPr>
+        <w:tabs>
+          <w:tab w:val="left" w:pos="3993"/>
+        </w:tabs>
+        <w:spacing w:after="0"/>
+        <w:rPr>
+          <w:lang w:val="en-US"/>
+        </w:rPr>
+      </w:pPr>
+      <w:r>
+        <w:rPr>
+          <w:lang w:val="en-US"/>
+        </w:rPr>
+        <w:t>Synergy and innovation through collective effort.</w:t>
+      </w:r>
+    </w:p>
+    <w:p>
+      <w:pPr>
+        <w:numPr>
+          <w:ilvl w:val="0"/>
+          <w:numId w:val="69"/>
+        </w:numPr>
+        <w:tabs>
+          <w:tab w:val="left" w:pos="3993"/>
+        </w:tabs>
+        <w:spacing w:after="0"/>
+        <w:rPr>
+          <w:lang w:val="en-US"/>
+        </w:rPr>
+      </w:pPr>
+      <w:r>
+        <w:rPr>
+          <w:lang w:val="en-US"/>
+        </w:rPr>
+        <w:t>Enhanced market reach and access to new customer bases.</w:t>
+      </w:r>
+    </w:p>
+    <w:p>
+      <w:pPr>
+        <w:tabs>
+          <w:tab w:val="left" w:pos="3993"/>
+        </w:tabs>
+        <w:spacing w:after="0"/>
+        <w:ind w:left="720"/>
+        <w:rPr>
+          <w:lang w:val="en-US"/>
+        </w:rPr>
+      </w:pPr>
+    </w:p>
+    <w:p>
+      <w:pPr>
+        <w:tabs>
+          <w:tab w:val="left" w:pos="3993"/>
+        </w:tabs>
+      </w:pPr>
+      <w:r>
+        <w:rPr>
+          <w:i/>
+          <w:iCs/>
+        </w:rPr>
+        <w:t>Disadvantages:</w:t>
+      </w:r>
+    </w:p>
+    <w:p>
+      <w:pPr>
+        <w:numPr>
+          <w:ilvl w:val="0"/>
+          <w:numId w:val="69"/>
+        </w:numPr>
+        <w:tabs>
+          <w:tab w:val="left" w:pos="3993"/>
+        </w:tabs>
+        <w:spacing w:after="0"/>
+        <w:rPr>
+          <w:lang w:val="en-US"/>
+        </w:rPr>
+      </w:pPr>
+      <w:r>
+        <w:rPr>
+          <w:lang w:val="en-US"/>
+        </w:rPr>
+        <w:t>Shared control and decision-making, potentially leading to conflicts.</w:t>
+      </w:r>
+    </w:p>
+    <w:p>
+      <w:pPr>
+        <w:numPr>
+          <w:ilvl w:val="0"/>
+          <w:numId w:val="69"/>
+        </w:numPr>
+        <w:tabs>
+          <w:tab w:val="left" w:pos="3993"/>
+        </w:tabs>
+        <w:spacing w:after="0"/>
+        <w:rPr>
+          <w:lang w:val="en-US"/>
+        </w:rPr>
+      </w:pPr>
+      <w:r>
+        <w:rPr>
+          <w:lang w:val="en-US"/>
+        </w:rPr>
+        <w:t>The need for effective communication and coordination.</w:t>
+      </w:r>
+    </w:p>
+    <w:p>
+      <w:pPr>
+        <w:numPr>
+          <w:ilvl w:val="0"/>
+          <w:numId w:val="69"/>
+        </w:numPr>
+        <w:tabs>
+          <w:tab w:val="left" w:pos="3993"/>
+        </w:tabs>
+        <w:spacing w:after="0"/>
+        <w:rPr>
+          <w:lang w:val="en-US"/>
+        </w:rPr>
+      </w:pPr>
+      <w:r>
+        <w:rPr>
+          <w:lang w:val="en-US"/>
+        </w:rPr>
+        <w:t>Sharing of rewards and profits, which may require negotiation.</w:t>
+      </w:r>
+    </w:p>
+    <w:p>
+      <w:pPr>
+        <w:numPr>
+          <w:ilvl w:val="0"/>
+          <w:numId w:val="69"/>
+        </w:numPr>
+        <w:tabs>
+          <w:tab w:val="left" w:pos="3993"/>
+        </w:tabs>
+        <w:spacing w:after="0"/>
+        <w:rPr>
+          <w:lang w:val="en-US"/>
+        </w:rPr>
+      </w:pPr>
+      <w:r>
+        <w:rPr>
+          <w:lang w:val="en-US"/>
+        </w:rPr>
+        <w:t>Dependence on the partner's performance and commitment.</w:t>
+      </w:r>
+    </w:p>
+    <w:p>
+      <w:pPr>
+        <w:numPr>
+          <w:ilvl w:val="0"/>
+          <w:numId w:val="69"/>
+        </w:numPr>
+        <w:tabs>
+          <w:tab w:val="left" w:pos="3993"/>
+        </w:tabs>
+        <w:spacing w:after="0"/>
+        <w:rPr>
+          <w:lang w:val="en-US"/>
+        </w:rPr>
+      </w:pPr>
+      <w:r>
+        <w:rPr>
+          <w:lang w:val="en-US"/>
+        </w:rPr>
+        <w:t>Potential for partner misconduct or IP conflicts.</w:t>
+      </w:r>
+    </w:p>
+    <w:p>
+      <w:pPr>
+        <w:tabs>
+          <w:tab w:val="left" w:pos="3993"/>
+        </w:tabs>
+        <w:spacing w:after="0"/>
+        <w:ind w:left="720"/>
+        <w:rPr>
+          <w:lang w:val="en-US"/>
+        </w:rPr>
+      </w:pPr>
+    </w:p>
+    <w:p>
+      <w:pPr>
+        <w:tabs>
+          <w:tab w:val="left" w:pos="3993"/>
+        </w:tabs>
+        <w:rPr>
+          <w:lang w:val="en-US"/>
+        </w:rPr>
       </w:pPr>
       <w:r>
         <w:rPr>
@@ -28155,34 +28846,179 @@
           <w:bCs/>
           <w:lang w:val="en-US"/>
         </w:rPr>
-        <w:br w:type="page"/>
+        <w:t>Question 2: Influence of Collaboration Mode on Success</w:t>
+      </w:r>
+    </w:p>
+    <w:p>
+      <w:pPr>
+        <w:tabs>
+          <w:tab w:val="left" w:pos="3993"/>
+        </w:tabs>
+        <w:rPr>
+          <w:lang w:val="en-US"/>
+        </w:rPr>
+      </w:pPr>
+      <w:r>
+        <w:rPr>
+          <w:lang w:val="en-US"/>
+        </w:rPr>
+        <w:t>The mode of collaboration can significantly influence the success of a collaboration:</w:t>
       </w:r>
     </w:p>
     <w:p>
       <w:pPr>
         <w:numPr>
           <w:ilvl w:val="0"/>
-          <w:numId w:val="68"/>
+          <w:numId w:val="69"/>
         </w:numPr>
         <w:tabs>
           <w:tab w:val="left" w:pos="3993"/>
         </w:tabs>
+        <w:spacing w:after="0"/>
+        <w:rPr>
+          <w:lang w:val="en-US"/>
+        </w:rPr>
+      </w:pPr>
+      <w:r>
+        <w:rPr>
+          <w:lang w:val="en-US"/>
+        </w:rPr>
+        <w:t>Strategic Alliances are flexible and can leverage complementary capabilities, making them suitable for shared R&amp;D and market expansion.</w:t>
+      </w:r>
+    </w:p>
+    <w:p>
+      <w:pPr>
+        <w:numPr>
+          <w:ilvl w:val="0"/>
+          <w:numId w:val="69"/>
+        </w:numPr>
+        <w:tabs>
+          <w:tab w:val="left" w:pos="3993"/>
+        </w:tabs>
+        <w:spacing w:after="0"/>
+        <w:rPr>
+          <w:lang w:val="en-US"/>
+        </w:rPr>
+      </w:pPr>
+      <w:r>
+        <w:rPr>
+          <w:lang w:val="en-US"/>
+        </w:rPr>
+        <w:t>Joint Ventures involve significant equity investment and are suitable for large-scale, long-term projects.</w:t>
+      </w:r>
+    </w:p>
+    <w:p>
+      <w:pPr>
+        <w:numPr>
+          <w:ilvl w:val="0"/>
+          <w:numId w:val="69"/>
+        </w:numPr>
+        <w:tabs>
+          <w:tab w:val="left" w:pos="3993"/>
+        </w:tabs>
+        <w:spacing w:after="0"/>
+        <w:rPr>
+          <w:lang w:val="en-US"/>
+        </w:rPr>
+      </w:pPr>
+      <w:r>
+        <w:rPr>
+          <w:lang w:val="en-US"/>
+        </w:rPr>
+        <w:t>Licensing is beneficial for technology transfer but may limit control.</w:t>
+      </w:r>
+    </w:p>
+    <w:p>
+      <w:pPr>
+        <w:numPr>
+          <w:ilvl w:val="0"/>
+          <w:numId w:val="69"/>
+        </w:numPr>
+        <w:tabs>
+          <w:tab w:val="left" w:pos="3993"/>
+        </w:tabs>
+        <w:spacing w:after="0"/>
+        <w:rPr>
+          <w:lang w:val="en-US"/>
+        </w:rPr>
+      </w:pPr>
+      <w:r>
+        <w:rPr>
+          <w:lang w:val="en-US"/>
+        </w:rPr>
+        <w:t>Outsourcing can save costs and allow a focus on core competencies.</w:t>
+      </w:r>
+    </w:p>
+    <w:p>
+      <w:pPr>
+        <w:numPr>
+          <w:ilvl w:val="0"/>
+          <w:numId w:val="69"/>
+        </w:numPr>
+        <w:tabs>
+          <w:tab w:val="left" w:pos="3993"/>
+        </w:tabs>
+        <w:spacing w:after="0"/>
+        <w:rPr>
+          <w:lang w:val="en-US"/>
+        </w:rPr>
+      </w:pPr>
+      <w:r>
+        <w:rPr>
+          <w:lang w:val="en-US"/>
+        </w:rPr>
+        <w:t>Collective Research Organizations facilitate pre-competitive research sharing.</w:t>
+      </w:r>
+    </w:p>
+    <w:p>
+      <w:pPr>
+        <w:tabs>
+          <w:tab w:val="left" w:pos="3993"/>
+        </w:tabs>
+        <w:spacing w:after="0"/>
+        <w:ind w:left="720"/>
+        <w:rPr>
+          <w:lang w:val="en-US"/>
+        </w:rPr>
+      </w:pPr>
+    </w:p>
+    <w:p>
+      <w:pPr>
+        <w:tabs>
+          <w:tab w:val="left" w:pos="3993"/>
+        </w:tabs>
+        <w:rPr>
+          <w:lang w:val="en-US"/>
+        </w:rPr>
+      </w:pPr>
+      <w:r>
+        <w:rPr>
+          <w:lang w:val="en-US"/>
+        </w:rPr>
+        <w:t>The choice of mode should align with project goals, available resources, and risk tolerance.</w:t>
+      </w:r>
+    </w:p>
+    <w:p>
+      <w:pPr>
+        <w:tabs>
+          <w:tab w:val="left" w:pos="3993"/>
+        </w:tabs>
+        <w:rPr>
+          <w:lang w:val="en-US"/>
+        </w:rPr>
       </w:pPr>
       <w:r>
         <w:rPr>
           <w:b/>
           <w:bCs/>
+          <w:lang w:val="en-US"/>
         </w:rPr>
         <w:lastRenderedPageBreak/>
-        <w:t>Opportunities for Brokerage:</w:t>
-      </w:r>
-    </w:p>
-    <w:p>
-      <w:pPr>
-        <w:numPr>
-          <w:ilvl w:val="1"/>
-          <w:numId w:val="68"/>
-        </w:numPr>
+        <w:t>Question 3: Example of Collaboration and Its Advantages/Disadvantages</w:t>
+      </w:r>
+    </w:p>
+    <w:p>
+      <w:pPr>
         <w:tabs>
           <w:tab w:val="left" w:pos="3993"/>
         </w:tabs>
@@ -28194,414 +29030,38 @@
         <w:rPr>
           <w:lang w:val="en-US"/>
         </w:rPr>
-        <w:t>These</w:t>
-      </w:r>
-      <w:r>
-        <w:rPr>
-          <w:lang w:val="en-US"/>
-        </w:rPr>
-        <w:t xml:space="preserve"> arise when a firm serves as a bridge or intermediary between different segments or groups within the network. These firms can act as intermediaries, facilitating the exchange of information, resources, or collaboration between otherwise disconnected entities</w:t>
-      </w:r>
-      <w:r>
-        <w:rPr>
-          <w:lang w:val="en-US"/>
-        </w:rPr>
-        <w:t xml:space="preserve"> (just like a broker would do, hence the name)</w:t>
-      </w:r>
-      <w:r>
-        <w:rPr>
-          <w:lang w:val="en-US"/>
-        </w:rPr>
-        <w:t xml:space="preserve">. </w:t>
-      </w:r>
-      <w:r>
-        <w:rPr>
-          <w:lang w:val="en-US"/>
-        </w:rPr>
-        <w:t>It’s the case of the graph above.</w:t>
-      </w:r>
-    </w:p>
-    <w:p>
-      <w:pPr>
-        <w:numPr>
-          <w:ilvl w:val="1"/>
-          <w:numId w:val="68"/>
-        </w:numPr>
+        <w:t>An example of collaboration is between Company A and Company B in developing a new software product. Advantages of collaboration: combined technical expertise, shared development costs, faster time-to-market. Disadvantages: the need for detailed contractual agreements, sharing of intellectual property.</w:t>
+      </w:r>
+    </w:p>
+    <w:p>
+      <w:pPr>
         <w:tabs>
           <w:tab w:val="left" w:pos="3993"/>
         </w:tabs>
-      </w:pPr>
-      <w:r>
-        <w:t>Brokerage provides several benefits:</w:t>
-      </w:r>
-    </w:p>
-    <w:p>
-      <w:pPr>
-        <w:numPr>
-          <w:ilvl w:val="2"/>
-          <w:numId w:val="68"/>
-        </w:numPr>
-        <w:tabs>
-          <w:tab w:val="left" w:pos="3993"/>
-        </w:tabs>
-        <w:rPr>
-          <w:lang w:val="en-US"/>
-        </w:rPr>
-      </w:pPr>
-      <w:r>
-        <w:rPr>
-          <w:lang w:val="en-US"/>
-        </w:rPr>
-        <w:t>It allows the firm to control or mediate interactions between different parts of the network, giving it a position of influence.</w:t>
-      </w:r>
-    </w:p>
-    <w:p>
-      <w:pPr>
-        <w:numPr>
-          <w:ilvl w:val="2"/>
-          <w:numId w:val="68"/>
-        </w:numPr>
-        <w:tabs>
-          <w:tab w:val="left" w:pos="3993"/>
-        </w:tabs>
-        <w:rPr>
-          <w:lang w:val="en-US"/>
-        </w:rPr>
-      </w:pPr>
-      <w:r>
-        <w:rPr>
-          <w:lang w:val="en-US"/>
-        </w:rPr>
-        <w:t>Firms with opportunities for brokerage often have a unique vantage point, as they have insights into and can capitalize on information flow between different network segments.</w:t>
-      </w:r>
-    </w:p>
-    <w:p>
-      <w:pPr>
-        <w:numPr>
-          <w:ilvl w:val="2"/>
-          <w:numId w:val="68"/>
-        </w:numPr>
-        <w:tabs>
-          <w:tab w:val="left" w:pos="3993"/>
-        </w:tabs>
-        <w:rPr>
-          <w:lang w:val="en-US"/>
-        </w:rPr>
-      </w:pPr>
-      <w:r>
-        <w:rPr>
-          <w:lang w:val="en-US"/>
-        </w:rPr>
-        <w:t>They may enjoy increased negotiation power and the ability to leverage their position to create value for themselves and other network members.</w:t>
-      </w:r>
-    </w:p>
-    <w:p>
-      <w:pPr>
-        <w:tabs>
-          <w:tab w:val="left" w:pos="3993"/>
-        </w:tabs>
-        <w:rPr>
-          <w:lang w:val="en-US"/>
-        </w:rPr>
-      </w:pPr>
-      <w:r>
-        <w:rPr>
-          <w:lang w:val="en-US"/>
-        </w:rPr>
-        <w:t xml:space="preserve">Let's explore each </w:t>
-      </w:r>
-      <w:r>
-        <w:rPr>
-          <w:lang w:val="en-US"/>
-        </w:rPr>
-        <w:t xml:space="preserve">discussion </w:t>
-      </w:r>
-      <w:r>
-        <w:rPr>
-          <w:lang w:val="en-US"/>
-        </w:rPr>
-        <w:t>question in more detail:</w:t>
-      </w:r>
-    </w:p>
-    <w:p>
-      <w:pPr>
-        <w:tabs>
-          <w:tab w:val="left" w:pos="3993"/>
-        </w:tabs>
-        <w:rPr>
-          <w:lang w:val="en-US"/>
-        </w:rPr>
-      </w:pPr>
+        <w:rPr>
+          <w:lang w:val="en-US"/>
+        </w:rPr>
+      </w:pPr>
+      <w:r>
+        <w:rPr>
+          <w:lang w:val="en-US"/>
+        </w:rPr>
+        <w:t xml:space="preserve">Mode of Collaboration: They chose a </w:t>
+      </w:r>
       <w:r>
         <w:rPr>
           <w:b/>
           <w:bCs/>
           <w:lang w:val="en-US"/>
         </w:rPr>
-        <w:t>Question 1: Advantages and Disadvantages of Collaborating on a Development Project</w:t>
-      </w:r>
-    </w:p>
-    <w:p>
-      <w:pPr>
-        <w:tabs>
-          <w:tab w:val="left" w:pos="3993"/>
-        </w:tabs>
-      </w:pPr>
-      <w:r>
-        <w:rPr>
-          <w:i/>
-          <w:iCs/>
-        </w:rPr>
-        <w:t>Advantages:</w:t>
-      </w:r>
-    </w:p>
-    <w:p>
-      <w:pPr>
-        <w:numPr>
-          <w:ilvl w:val="0"/>
-          <w:numId w:val="69"/>
-        </w:numPr>
-        <w:tabs>
-          <w:tab w:val="left" w:pos="3993"/>
-        </w:tabs>
-        <w:spacing w:after="0"/>
-        <w:rPr>
-          <w:lang w:val="en-US"/>
-        </w:rPr>
-      </w:pPr>
-      <w:r>
-        <w:rPr>
-          <w:lang w:val="en-US"/>
-        </w:rPr>
-        <w:t>Access to diverse expertise and resources.</w:t>
-      </w:r>
-    </w:p>
-    <w:p>
-      <w:pPr>
-        <w:numPr>
-          <w:ilvl w:val="0"/>
-          <w:numId w:val="69"/>
-        </w:numPr>
-        <w:tabs>
-          <w:tab w:val="left" w:pos="3993"/>
-        </w:tabs>
-        <w:spacing w:after="0"/>
-        <w:rPr>
-          <w:lang w:val="en-US"/>
-        </w:rPr>
-      </w:pPr>
-      <w:r>
-        <w:rPr>
-          <w:lang w:val="en-US"/>
-        </w:rPr>
-        <w:t>Faster development and time-to-market.</w:t>
-      </w:r>
-    </w:p>
-    <w:p>
-      <w:pPr>
-        <w:numPr>
-          <w:ilvl w:val="0"/>
-          <w:numId w:val="69"/>
-        </w:numPr>
-        <w:tabs>
-          <w:tab w:val="left" w:pos="3993"/>
-        </w:tabs>
-        <w:spacing w:after="0"/>
-        <w:rPr>
-          <w:lang w:val="en-US"/>
-        </w:rPr>
-      </w:pPr>
-      <w:r>
-        <w:rPr>
-          <w:lang w:val="en-US"/>
-        </w:rPr>
-        <w:t>Risk sharing and cost reduction.</w:t>
-      </w:r>
-    </w:p>
-    <w:p>
-      <w:pPr>
-        <w:numPr>
-          <w:ilvl w:val="0"/>
-          <w:numId w:val="69"/>
-        </w:numPr>
-        <w:tabs>
-          <w:tab w:val="left" w:pos="3993"/>
-        </w:tabs>
-        <w:spacing w:after="0"/>
-        <w:rPr>
-          <w:lang w:val="en-US"/>
-        </w:rPr>
-      </w:pPr>
-      <w:r>
-        <w:rPr>
-          <w:lang w:val="en-US"/>
-        </w:rPr>
-        <w:t>Synergy and innovation through collective effort.</w:t>
-      </w:r>
-    </w:p>
-    <w:p>
-      <w:pPr>
-        <w:numPr>
-          <w:ilvl w:val="0"/>
-          <w:numId w:val="69"/>
-        </w:numPr>
-        <w:tabs>
-          <w:tab w:val="left" w:pos="3993"/>
-        </w:tabs>
-        <w:spacing w:after="0"/>
-        <w:rPr>
-          <w:lang w:val="en-US"/>
-        </w:rPr>
-      </w:pPr>
-      <w:r>
-        <w:rPr>
-          <w:lang w:val="en-US"/>
-        </w:rPr>
-        <w:t>Enhanced market reach and access to new customer bases.</w:t>
-      </w:r>
-    </w:p>
-    <w:p>
-      <w:pPr>
-        <w:tabs>
-          <w:tab w:val="left" w:pos="3993"/>
-        </w:tabs>
-        <w:spacing w:after="0"/>
-        <w:ind w:left="720"/>
-        <w:rPr>
-          <w:lang w:val="en-US"/>
-        </w:rPr>
-      </w:pPr>
-    </w:p>
-    <w:p>
-      <w:pPr>
-        <w:tabs>
-          <w:tab w:val="left" w:pos="3993"/>
-        </w:tabs>
-      </w:pPr>
-      <w:r>
-        <w:rPr>
-          <w:i/>
-          <w:iCs/>
-        </w:rPr>
-        <w:t>Disadvantages:</w:t>
-      </w:r>
-    </w:p>
-    <w:p>
-      <w:pPr>
-        <w:numPr>
-          <w:ilvl w:val="0"/>
-          <w:numId w:val="69"/>
-        </w:numPr>
-        <w:tabs>
-          <w:tab w:val="left" w:pos="3993"/>
-        </w:tabs>
-        <w:spacing w:after="0"/>
-        <w:rPr>
-          <w:lang w:val="en-US"/>
-        </w:rPr>
-      </w:pPr>
-      <w:r>
-        <w:rPr>
-          <w:lang w:val="en-US"/>
-        </w:rPr>
-        <w:t>Shared control and decision-making, potentially leading to conflicts.</w:t>
-      </w:r>
-    </w:p>
-    <w:p>
-      <w:pPr>
-        <w:numPr>
-          <w:ilvl w:val="0"/>
-          <w:numId w:val="69"/>
-        </w:numPr>
-        <w:tabs>
-          <w:tab w:val="left" w:pos="3993"/>
-        </w:tabs>
-        <w:spacing w:after="0"/>
-        <w:rPr>
-          <w:lang w:val="en-US"/>
-        </w:rPr>
-      </w:pPr>
-      <w:r>
-        <w:rPr>
-          <w:lang w:val="en-US"/>
-        </w:rPr>
-        <w:t>The need for effective communication and coordination.</w:t>
-      </w:r>
-    </w:p>
-    <w:p>
-      <w:pPr>
-        <w:numPr>
-          <w:ilvl w:val="0"/>
-          <w:numId w:val="69"/>
-        </w:numPr>
-        <w:tabs>
-          <w:tab w:val="left" w:pos="3993"/>
-        </w:tabs>
-        <w:spacing w:after="0"/>
-        <w:rPr>
-          <w:lang w:val="en-US"/>
-        </w:rPr>
-      </w:pPr>
-      <w:r>
-        <w:rPr>
-          <w:lang w:val="en-US"/>
-        </w:rPr>
-        <w:t>Sharing of rewards and profits, which may require negotiation.</w:t>
-      </w:r>
-    </w:p>
-    <w:p>
-      <w:pPr>
-        <w:numPr>
-          <w:ilvl w:val="0"/>
-          <w:numId w:val="69"/>
-        </w:numPr>
-        <w:tabs>
-          <w:tab w:val="left" w:pos="3993"/>
-        </w:tabs>
-        <w:spacing w:after="0"/>
-        <w:rPr>
-          <w:lang w:val="en-US"/>
-        </w:rPr>
-      </w:pPr>
-      <w:r>
-        <w:rPr>
-          <w:lang w:val="en-US"/>
-        </w:rPr>
-        <w:t>Dependence on the partner's performance and commitment.</w:t>
-      </w:r>
-    </w:p>
-    <w:p>
-      <w:pPr>
-        <w:numPr>
-          <w:ilvl w:val="0"/>
-          <w:numId w:val="69"/>
-        </w:numPr>
-        <w:tabs>
-          <w:tab w:val="left" w:pos="3993"/>
-        </w:tabs>
-        <w:spacing w:after="0"/>
-        <w:rPr>
-          <w:lang w:val="en-US"/>
-        </w:rPr>
-      </w:pPr>
-      <w:r>
-        <w:rPr>
-          <w:lang w:val="en-US"/>
-        </w:rPr>
-        <w:t>Potential for partner misconduct or IP conflicts.</w:t>
-      </w:r>
-    </w:p>
-    <w:p>
-      <w:pPr>
-        <w:tabs>
-          <w:tab w:val="left" w:pos="3993"/>
-        </w:tabs>
-        <w:spacing w:after="0"/>
-        <w:ind w:left="720"/>
-        <w:rPr>
-          <w:lang w:val="en-US"/>
-        </w:rPr>
-      </w:pPr>
+        <w:t>Strategic Alliance</w:t>
+      </w:r>
+      <w:r>
+        <w:rPr>
+          <w:lang w:val="en-US"/>
+        </w:rPr>
+        <w:t xml:space="preserve"> to share resources and expertise, and the advantages included quicker product development. Disadvantages involved sharing control and profits.</w:t>
+      </w:r>
     </w:p>
     <w:p>
       <w:pPr>
@@ -28618,11 +29078,15 @@
           <w:bCs/>
           <w:lang w:val="en-US"/>
         </w:rPr>
-        <w:t>Question 2: Influence of Collaboration Mode on Success</w:t>
-      </w:r>
-    </w:p>
-    <w:p>
-      <w:pPr>
+        <w:t>Question 4: Recommending Partner, Mode, and Governance</w:t>
+      </w:r>
+    </w:p>
+    <w:p>
+      <w:pPr>
+        <w:numPr>
+          <w:ilvl w:val="0"/>
+          <w:numId w:val="72"/>
+        </w:numPr>
         <w:tabs>
           <w:tab w:val="left" w:pos="3993"/>
         </w:tabs>
@@ -28634,164 +29098,278 @@
         <w:rPr>
           <w:lang w:val="en-US"/>
         </w:rPr>
-        <w:t>The mode of collaboration can significantly influence the success of a collaboration:</w:t>
+        <w:t>Partner Selection: Consider resource fit, strategic fit, impact on opportunities and threats, impact on internal strengths and weaknesses, and alignment with strategic direction.</w:t>
       </w:r>
     </w:p>
     <w:p>
       <w:pPr>
         <w:numPr>
           <w:ilvl w:val="0"/>
-          <w:numId w:val="69"/>
+          <w:numId w:val="72"/>
         </w:numPr>
         <w:tabs>
           <w:tab w:val="left" w:pos="3993"/>
         </w:tabs>
-        <w:spacing w:after="0"/>
-        <w:rPr>
-          <w:lang w:val="en-US"/>
-        </w:rPr>
-      </w:pPr>
-      <w:r>
-        <w:rPr>
-          <w:lang w:val="en-US"/>
-        </w:rPr>
-        <w:t>Strategic Alliances are flexible and can leverage complementary capabilities, making them suitable for shared R&amp;D and market expansion.</w:t>
+        <w:rPr>
+          <w:lang w:val="en-US"/>
+        </w:rPr>
+      </w:pPr>
+      <w:r>
+        <w:rPr>
+          <w:lang w:val="en-US"/>
+        </w:rPr>
+        <w:t>Collaboration Mode: Choose the mode that aligns best with the project's goals and available resources.</w:t>
       </w:r>
     </w:p>
     <w:p>
       <w:pPr>
         <w:numPr>
           <w:ilvl w:val="0"/>
-          <w:numId w:val="69"/>
+          <w:numId w:val="72"/>
         </w:numPr>
         <w:tabs>
           <w:tab w:val="left" w:pos="3993"/>
         </w:tabs>
-        <w:spacing w:after="0"/>
-        <w:rPr>
-          <w:lang w:val="en-US"/>
-        </w:rPr>
-      </w:pPr>
-      <w:r>
-        <w:rPr>
-          <w:lang w:val="en-US"/>
-        </w:rPr>
-        <w:t>Joint Ventures involve significant equity investment and are suitable for large-scale, long-term projects.</w:t>
+        <w:rPr>
+          <w:lang w:val="en-US"/>
+        </w:rPr>
+      </w:pPr>
+      <w:r>
+        <w:rPr>
+          <w:lang w:val="en-US"/>
+        </w:rPr>
+        <w:t>Governance Structure: Determine whether legally binding contracts or relational governance is suitable, based on trust and history. Contracts should cover contributions, control, profit distribution, review/reporting, and termination provisions.</w:t>
+      </w:r>
+    </w:p>
+    <w:p>
+      <w:pPr>
+        <w:tabs>
+          <w:tab w:val="left" w:pos="3993"/>
+        </w:tabs>
+        <w:rPr>
+          <w:lang w:val="en-US"/>
+        </w:rPr>
+      </w:pPr>
+      <w:r>
+        <w:rPr>
+          <w:lang w:val="en-US"/>
+        </w:rPr>
+        <w:t>The recommendations should be tailored to the firm's specific circumstances and objectives.</w:t>
+      </w:r>
+    </w:p>
+    <w:p>
+      <w:pPr>
+        <w:pStyle w:val="Titolo1"/>
+        <w:jc w:val="center"/>
+        <w:rPr>
+          <w:lang w:val="en-US"/>
+        </w:rPr>
+      </w:pPr>
+      <w:bookmarkStart w:id="11" w:name="_Toc150964718"/>
+      <w:r>
+        <w:rPr>
+          <w:lang w:val="en-US"/>
+        </w:rPr>
+        <w:t>Invited Speakers: Paradigma</w:t>
+      </w:r>
+      <w:bookmarkEnd w:id="11"/>
+    </w:p>
+    <w:p>
+      <w:pPr>
+        <w:rPr>
+          <w:lang w:val="en-US"/>
+        </w:rPr>
+      </w:pPr>
+      <w:r>
+        <w:rPr>
+          <w:lang w:val="en-US"/>
+        </w:rPr>
+        <w:t>Paradigma is a dynamic company deeply involved in fostering innovation. They operate within a diverse ecosystem, working with startups, utilizing advanced technologies, and securing funding from various sources. Their reach extends from small enterprises to large corporations, both national and international, and even includes collaboration with governmental authorities and municipalities. This multifaceted approach underscores their commitment to driving innovation and making a significant impact in a wide array of domains.</w:t>
+      </w:r>
+    </w:p>
+    <w:p>
+      <w:pPr>
+        <w:rPr>
+          <w:lang w:val="en-US"/>
+        </w:rPr>
+      </w:pPr>
+      <w:r>
+        <w:rPr>
+          <w:lang w:val="en-US"/>
+        </w:rPr>
+        <w:t>Within this ecosystem, Paradigma acts as an innovation incubator for startups, facilitating the development of new projects and visionary ideas. This approach goes beyond mere investment and aims to foster connections and take calculated risks that can reshape how companies operate. The company's innovation model is rooted in a marketing funnel, which not only drives cost-effective research and development but also creates new opportunities for engaged customers.</w:t>
+      </w:r>
+    </w:p>
+    <w:p>
+      <w:pPr>
+        <w:rPr>
+          <w:lang w:val="en-US"/>
+        </w:rPr>
+      </w:pPr>
+      <w:r>
+        <w:rPr>
+          <w:lang w:val="en-US"/>
+        </w:rPr>
+        <w:t>In the context of the digital transformation of markets, Paradigma is actively contributing to the evolution of the environmental commodities market. They are championing a move toward a more open, interoperable, and modular market structure. This alignment with Paradigma's vision underscores their dedication to driving innovation and redefining the way businesses and markets operate.</w:t>
+      </w:r>
+    </w:p>
+    <w:p>
+      <w:pPr>
+        <w:rPr>
+          <w:lang w:val="en-US"/>
+        </w:rPr>
+      </w:pPr>
+      <w:r>
+        <w:rPr>
+          <w:lang w:val="en-US"/>
+        </w:rPr>
+        <w:t xml:space="preserve">Some </w:t>
+      </w:r>
+      <w:r>
+        <w:rPr>
+          <w:lang w:val="en-US"/>
+        </w:rPr>
+        <w:t>use cases about</w:t>
+      </w:r>
+      <w:r>
+        <w:rPr>
+          <w:lang w:val="en-US"/>
+        </w:rPr>
+        <w:t xml:space="preserve"> Paradigma</w:t>
+      </w:r>
+      <w:r>
+        <w:rPr>
+          <w:lang w:val="en-US"/>
+        </w:rPr>
+        <w:t>:</w:t>
       </w:r>
     </w:p>
     <w:p>
       <w:pPr>
         <w:numPr>
           <w:ilvl w:val="0"/>
-          <w:numId w:val="69"/>
-        </w:numPr>
-        <w:tabs>
-          <w:tab w:val="left" w:pos="3993"/>
-        </w:tabs>
-        <w:spacing w:after="0"/>
-        <w:rPr>
-          <w:lang w:val="en-US"/>
-        </w:rPr>
-      </w:pPr>
-      <w:r>
-        <w:rPr>
-          <w:lang w:val="en-US"/>
-        </w:rPr>
-        <w:t>Licensing is beneficial for technology transfer but may limit control.</w:t>
-      </w:r>
-    </w:p>
-    <w:p>
-      <w:pPr>
-        <w:numPr>
-          <w:ilvl w:val="0"/>
-          <w:numId w:val="69"/>
-        </w:numPr>
-        <w:tabs>
-          <w:tab w:val="left" w:pos="3993"/>
-        </w:tabs>
-        <w:spacing w:after="0"/>
-        <w:rPr>
-          <w:lang w:val="en-US"/>
-        </w:rPr>
-      </w:pPr>
-      <w:r>
-        <w:rPr>
-          <w:lang w:val="en-US"/>
-        </w:rPr>
-        <w:t>Outsourcing can save costs and allow a focus on core competencies.</w:t>
-      </w:r>
-    </w:p>
-    <w:p>
-      <w:pPr>
-        <w:numPr>
-          <w:ilvl w:val="0"/>
-          <w:numId w:val="69"/>
-        </w:numPr>
-        <w:tabs>
-          <w:tab w:val="left" w:pos="3993"/>
-        </w:tabs>
-        <w:spacing w:after="0"/>
-        <w:rPr>
-          <w:lang w:val="en-US"/>
-        </w:rPr>
-      </w:pPr>
-      <w:r>
-        <w:rPr>
-          <w:lang w:val="en-US"/>
-        </w:rPr>
-        <w:t>Collective Research Organizations facilitate pre-competitive research sharing.</w:t>
-      </w:r>
-    </w:p>
-    <w:p>
-      <w:pPr>
-        <w:tabs>
-          <w:tab w:val="left" w:pos="3993"/>
-        </w:tabs>
-        <w:spacing w:after="0"/>
-        <w:ind w:left="720"/>
-        <w:rPr>
-          <w:lang w:val="en-US"/>
-        </w:rPr>
-      </w:pPr>
-    </w:p>
-    <w:p>
-      <w:pPr>
-        <w:tabs>
-          <w:tab w:val="left" w:pos="3993"/>
-        </w:tabs>
-        <w:rPr>
-          <w:lang w:val="en-US"/>
-        </w:rPr>
-      </w:pPr>
-      <w:r>
-        <w:rPr>
-          <w:lang w:val="en-US"/>
-        </w:rPr>
-        <w:t>The choice of mode should align with project goals, available resources, and risk tolerance.</w:t>
-      </w:r>
-    </w:p>
-    <w:p>
-      <w:pPr>
+          <w:numId w:val="82"/>
+        </w:numPr>
+        <w:rPr>
+          <w:lang w:val="en-US"/>
+        </w:rPr>
+      </w:pPr>
+      <w:r>
         <w:rPr>
           <w:b/>
           <w:bCs/>
           <w:lang w:val="en-US"/>
         </w:rPr>
+        <w:t>Kyoto's Impact on Carbon Offsets:</w:t>
+      </w:r>
+    </w:p>
+    <w:p>
+      <w:pPr>
+        <w:numPr>
+          <w:ilvl w:val="1"/>
+          <w:numId w:val="82"/>
+        </w:numPr>
+        <w:rPr>
+          <w:lang w:val="en-US"/>
+        </w:rPr>
+      </w:pPr>
+      <w:r>
+        <w:rPr>
+          <w:lang w:val="en-US"/>
+        </w:rPr>
+        <w:t>Kyoto played a significant role in creating a $150 billion market, emphasizing carbon offset projects that generate a positive environmental impact by reducing carbon emissions.</w:t>
+      </w:r>
+    </w:p>
+    <w:p>
+      <w:pPr>
+        <w:numPr>
+          <w:ilvl w:val="1"/>
+          <w:numId w:val="82"/>
+        </w:numPr>
+        <w:rPr>
+          <w:lang w:val="en-US"/>
+        </w:rPr>
+      </w:pPr>
+      <w:r>
+        <w:rPr>
+          <w:lang w:val="en-US"/>
+        </w:rPr>
+        <w:t>Key issues in this context include manual registration of credits, lack of continuous proof, expensive certification, poor transparency, fragmentation, and a centralized, slow approval process.</w:t>
+      </w:r>
+    </w:p>
+    <w:p>
+      <w:pPr>
+        <w:numPr>
+          <w:ilvl w:val="1"/>
+          <w:numId w:val="82"/>
+        </w:numPr>
+        <w:rPr>
+          <w:lang w:val="en-US"/>
+        </w:rPr>
+      </w:pPr>
+      <w:r>
+        <w:rPr>
+          <w:lang w:val="en-US"/>
+        </w:rPr>
+        <w:t>The subjective market value of these credits ranges from $1 to $300 USD today.</w:t>
+      </w:r>
+    </w:p>
+    <w:p>
+      <w:pPr>
+        <w:numPr>
+          <w:ilvl w:val="0"/>
+          <w:numId w:val="82"/>
+        </w:numPr>
       </w:pPr>
       <w:r>
         <w:rPr>
           <w:b/>
           <w:bCs/>
-          <w:lang w:val="en-US"/>
-        </w:rPr>
-        <w:br w:type="page"/>
-      </w:r>
-    </w:p>
-    <w:p>
-      <w:pPr>
-        <w:tabs>
-          <w:tab w:val="left" w:pos="3993"/>
-        </w:tabs>
+        </w:rPr>
+        <w:lastRenderedPageBreak/>
+        <w:t>Environmental Commodity Market Overview:</w:t>
+      </w:r>
+    </w:p>
+    <w:p>
+      <w:pPr>
+        <w:numPr>
+          <w:ilvl w:val="1"/>
+          <w:numId w:val="82"/>
+        </w:numPr>
+        <w:rPr>
+          <w:lang w:val="en-US"/>
+        </w:rPr>
+      </w:pPr>
+      <w:r>
+        <w:rPr>
+          <w:lang w:val="en-US"/>
+        </w:rPr>
+        <w:t>Various environmental commodities are on the rise, such as Low Carbon Fuel Standard (LCFS) credits, Green Bonds, Energy Attribution Certificates (EAC), Biodiversity Credits, and Voluntary Carbon Market.</w:t>
+      </w:r>
+    </w:p>
+    <w:p>
+      <w:pPr>
+        <w:numPr>
+          <w:ilvl w:val="1"/>
+          <w:numId w:val="82"/>
+        </w:numPr>
+        <w:rPr>
+          <w:lang w:val="en-US"/>
+        </w:rPr>
+      </w:pPr>
+      <w:r>
+        <w:rPr>
+          <w:lang w:val="en-US"/>
+        </w:rPr>
+        <w:t>These markets are projected to grow significantly by 2030 and 2050, indicating a shift towards sustainability and environmental responsibility.</w:t>
+      </w:r>
+    </w:p>
+    <w:p>
+      <w:pPr>
+        <w:numPr>
+          <w:ilvl w:val="0"/>
+          <w:numId w:val="82"/>
+        </w:numPr>
         <w:rPr>
           <w:lang w:val="en-US"/>
         </w:rPr>
@@ -28802,733 +29380,387 @@
           <w:bCs/>
           <w:lang w:val="en-US"/>
         </w:rPr>
-        <w:lastRenderedPageBreak/>
-        <w:t>Question 3: Example of Collaboration and Its Advantages/Disadvantages</w:t>
-      </w:r>
-    </w:p>
-    <w:p>
-      <w:pPr>
-        <w:tabs>
-          <w:tab w:val="left" w:pos="3993"/>
-        </w:tabs>
-        <w:rPr>
-          <w:lang w:val="en-US"/>
-        </w:rPr>
-      </w:pPr>
-      <w:r>
-        <w:rPr>
-          <w:lang w:val="en-US"/>
-        </w:rPr>
-        <w:t>An example of collaboration is between Company A and Company B in developing a new software product. Advantages of collaboration: combined technical expertise, shared development costs, faster time-to-market. Disadvantages: the need for detailed contractual agreements, sharing of intellectual property.</w:t>
-      </w:r>
-    </w:p>
-    <w:p>
-      <w:pPr>
-        <w:tabs>
-          <w:tab w:val="left" w:pos="3993"/>
-        </w:tabs>
-        <w:rPr>
-          <w:lang w:val="en-US"/>
-        </w:rPr>
-      </w:pPr>
-      <w:r>
-        <w:rPr>
-          <w:lang w:val="en-US"/>
-        </w:rPr>
-        <w:t xml:space="preserve">Mode of Collaboration: They chose a </w:t>
-      </w:r>
+        <w:t>Digital Transformation in Environmental Markets:</w:t>
+      </w:r>
+    </w:p>
+    <w:p>
+      <w:pPr>
+        <w:numPr>
+          <w:ilvl w:val="1"/>
+          <w:numId w:val="82"/>
+        </w:numPr>
+        <w:rPr>
+          <w:lang w:val="en-US"/>
+        </w:rPr>
+      </w:pPr>
+      <w:r>
+        <w:rPr>
+          <w:lang w:val="en-US"/>
+        </w:rPr>
+        <w:t>A transition towards a frictionless, interoperable, and modular market is underway. This transformation involves key players like standards, registries, project proponents, exchanges, marketplaces, brokers, retailers, and SaaS &amp; fintech companies.</w:t>
+      </w:r>
+    </w:p>
+    <w:p>
+      <w:pPr>
+        <w:numPr>
+          <w:ilvl w:val="1"/>
+          <w:numId w:val="82"/>
+        </w:numPr>
+        <w:rPr>
+          <w:lang w:val="en-US"/>
+        </w:rPr>
+      </w:pPr>
+      <w:r>
+        <w:rPr>
+          <w:lang w:val="en-US"/>
+        </w:rPr>
+        <w:t>The goal is to streamline environmental trading and make it more efficient and accessible.</w:t>
+      </w:r>
+    </w:p>
+    <w:p>
+      <w:pPr>
+        <w:numPr>
+          <w:ilvl w:val="0"/>
+          <w:numId w:val="82"/>
+        </w:numPr>
+        <w:rPr>
+          <w:lang w:val="en-US"/>
+        </w:rPr>
+      </w:pPr>
       <w:r>
         <w:rPr>
           <w:b/>
           <w:bCs/>
           <w:lang w:val="en-US"/>
         </w:rPr>
-        <w:t>Strategic Alliance</w:t>
-      </w:r>
-      <w:r>
-        <w:rPr>
-          <w:lang w:val="en-US"/>
-        </w:rPr>
-        <w:t xml:space="preserve"> to share resources and expertise, and the advantages included quicker product development. Disadvantages involved sharing control and profits.</w:t>
-      </w:r>
-    </w:p>
-    <w:p>
-      <w:pPr>
-        <w:tabs>
-          <w:tab w:val="left" w:pos="3993"/>
-        </w:tabs>
-        <w:rPr>
-          <w:lang w:val="en-US"/>
-        </w:rPr>
+        <w:t>Generative AI and the Paris Agreement:</w:t>
+      </w:r>
+    </w:p>
+    <w:p>
+      <w:pPr>
+        <w:numPr>
+          <w:ilvl w:val="1"/>
+          <w:numId w:val="82"/>
+        </w:numPr>
+        <w:rPr>
+          <w:lang w:val="en-US"/>
+        </w:rPr>
+      </w:pPr>
+      <w:r>
+        <w:rPr>
+          <w:lang w:val="en-US"/>
+        </w:rPr>
+        <w:t>The Paris Agreement is pivotal in driving environmental sustainability efforts.</w:t>
+      </w:r>
+    </w:p>
+    <w:p>
+      <w:pPr>
+        <w:numPr>
+          <w:ilvl w:val="1"/>
+          <w:numId w:val="82"/>
+        </w:numPr>
+        <w:rPr>
+          <w:lang w:val="en-US"/>
+        </w:rPr>
+      </w:pPr>
+      <w:r>
+        <w:rPr>
+          <w:lang w:val="en-US"/>
+        </w:rPr>
+        <w:t>Generative AI plays a crucial role in reshaping the future, guided by an ESG (Environmental, Social, and Governance) and smart city-centered strategy.</w:t>
+      </w:r>
+    </w:p>
+    <w:p>
+      <w:pPr>
+        <w:numPr>
+          <w:ilvl w:val="1"/>
+          <w:numId w:val="82"/>
+        </w:numPr>
+        <w:rPr>
+          <w:lang w:val="en-US"/>
+        </w:rPr>
+      </w:pPr>
+      <w:r>
+        <w:rPr>
+          <w:lang w:val="en-US"/>
+        </w:rPr>
+        <w:t>This strategy involves analyzing solutions for key performance indicators (KPIs), technological assets, and metrics related to city needs resolution.</w:t>
+      </w:r>
+    </w:p>
+    <w:p>
+      <w:pPr>
+        <w:numPr>
+          <w:ilvl w:val="1"/>
+          <w:numId w:val="82"/>
+        </w:numPr>
+        <w:rPr>
+          <w:lang w:val="en-US"/>
+        </w:rPr>
+      </w:pPr>
+      <w:r>
+        <w:rPr>
+          <w:lang w:val="en-US"/>
+        </w:rPr>
+        <w:t>Generative AI supports the implementation strategy, defines KPIs, and monitors real-time impact and efficiency of solutions, particularly in the context of smart cities and sustainability.</w:t>
+      </w:r>
+    </w:p>
+    <w:p>
+      <w:pPr>
+        <w:rPr>
+          <w:lang w:val="en-US"/>
+        </w:rPr>
+      </w:pPr>
+      <w:r>
+        <w:rPr>
+          <w:lang w:val="en-US"/>
+        </w:rPr>
+        <w:t xml:space="preserve">Other cases: </w:t>
+      </w:r>
+      <w:r>
+        <w:rPr>
+          <w:lang w:val="en-US"/>
+        </w:rPr>
+        <w:t>NExT</w:t>
+      </w:r>
+      <w:r>
+        <w:rPr>
+          <w:lang w:val="en-US"/>
+        </w:rPr>
+        <w:t xml:space="preserve"> (</w:t>
+      </w:r>
+      <w:r>
+        <w:rPr>
+          <w:lang w:val="en-US"/>
+        </w:rPr>
+        <w:t>Network Exchange Transport</w:t>
+      </w:r>
+      <w:r>
+        <w:rPr>
+          <w:lang w:val="en-US"/>
+        </w:rPr>
+        <w:t xml:space="preserve">), </w:t>
+      </w:r>
+      <w:r>
+        <w:rPr>
+          <w:lang w:val="en-US"/>
+        </w:rPr>
+        <w:t>Logbot</w:t>
+      </w:r>
+      <w:r>
+        <w:rPr>
+          <w:lang w:val="en-US"/>
+        </w:rPr>
+        <w:t xml:space="preserve">, </w:t>
+      </w:r>
+      <w:r>
+        <w:rPr>
+          <w:lang w:val="en-US"/>
+        </w:rPr>
+        <w:t>NICOLE</w:t>
+      </w:r>
+      <w:r>
+        <w:rPr>
+          <w:lang w:val="en-US"/>
+        </w:rPr>
+        <w:t xml:space="preserve">, </w:t>
+      </w:r>
+      <w:r>
+        <w:rPr>
+          <w:lang w:val="en-US"/>
+        </w:rPr>
+        <w:t>NORMAU</w:t>
+      </w:r>
+      <w:r>
+        <w:rPr>
+          <w:lang w:val="en-US"/>
+        </w:rPr>
+        <w:t xml:space="preserve">, </w:t>
+      </w:r>
+      <w:r>
+        <w:rPr>
+          <w:lang w:val="en-US"/>
+        </w:rPr>
+        <w:t>STARTEF</w:t>
+      </w:r>
+      <w:r>
+        <w:rPr>
+          <w:lang w:val="en-US"/>
+        </w:rPr>
+        <w:t xml:space="preserve">, </w:t>
+      </w:r>
+      <w:r>
+        <w:rPr>
+          <w:lang w:val="en-US"/>
+        </w:rPr>
+        <w:t>GREENETICA</w:t>
+      </w:r>
+      <w:r>
+        <w:rPr>
+          <w:lang w:val="en-US"/>
+        </w:rPr>
+        <w:t>.</w:t>
+      </w:r>
+    </w:p>
+    <w:p>
+      <w:pPr>
+        <w:pStyle w:val="Titolo1"/>
+        <w:jc w:val="center"/>
+        <w:rPr>
+          <w:lang w:val="en-US"/>
+        </w:rPr>
+      </w:pPr>
+      <w:bookmarkStart w:id="12" w:name="_Toc150964719"/>
+      <w:r>
+        <w:rPr>
+          <w:lang w:val="en-US"/>
+        </w:rPr>
+        <w:t>The technological acquisition paradox in the beauty industry: the case of L'Oréal</w:t>
+      </w:r>
+      <w:bookmarkEnd w:id="12"/>
+    </w:p>
+    <w:p>
+      <w:pPr>
+        <w:rPr>
+          <w:lang w:val="en-US"/>
+        </w:rPr>
+      </w:pPr>
+      <w:r>
+        <w:rPr>
+          <w:lang w:val="en-US"/>
+        </w:rPr>
+        <w:t>We conceptualize open innovation as a meticulously orchestrated process that facilitates the purposeful exchange of knowledge across organizational borders. This intricate flow of knowledge incorporates both monetary and non-monetary mechanisms, actively encouraging collaborative endeavors across sectors.</w:t>
+      </w:r>
+    </w:p>
+    <w:p>
+      <w:pPr>
+        <w:rPr>
+          <w:lang w:val="en-US"/>
+        </w:rPr>
+      </w:pPr>
+      <w:r>
+        <w:rPr>
+          <w:lang w:val="en-US"/>
+        </w:rPr>
+        <w:t>Our examination centers around the expansive domain of L'Oréal, encompassing a thorough analysis of its products, subsidiaries, and financial reports</w:t>
+      </w:r>
+      <w:r>
+        <w:rPr>
+          <w:lang w:val="en-US"/>
+        </w:rPr>
+        <w:t>, understanding companies over the umbrella and the M&amp;A tactics (Merge</w:t>
+      </w:r>
+      <w:r>
+        <w:rPr>
+          <w:lang w:val="en-US"/>
+        </w:rPr>
+        <w:t>r</w:t>
+      </w:r>
+      <w:r>
+        <w:rPr>
+          <w:lang w:val="en-US"/>
+        </w:rPr>
+        <w:t>s and Acquisitions).</w:t>
+      </w:r>
+      <w:r>
+        <w:rPr>
+          <w:lang w:val="en-US"/>
+        </w:rPr>
+        <w:t xml:space="preserve"> </w:t>
+      </w:r>
+      <w:r>
+        <w:rPr>
+          <w:lang w:val="en-US"/>
+        </w:rPr>
+        <w:t>In th</w:t>
+      </w:r>
+      <w:r>
+        <w:rPr>
+          <w:lang w:val="en-US"/>
+        </w:rPr>
+        <w:t xml:space="preserve">is </w:t>
+      </w:r>
+      <w:r>
+        <w:rPr>
+          <w:lang w:val="en-US"/>
+        </w:rPr>
+        <w:t>context, two primary approaches exist: Inbound and Outbound.</w:t>
+      </w:r>
+    </w:p>
+    <w:p>
+      <w:pPr>
+        <w:numPr>
+          <w:ilvl w:val="0"/>
+          <w:numId w:val="83"/>
+        </w:numPr>
       </w:pPr>
       <w:r>
         <w:rPr>
           <w:b/>
           <w:bCs/>
-          <w:lang w:val="en-US"/>
-        </w:rPr>
-        <w:t>Question 4: Recommending Partner, Mode, and Governance</w:t>
+        </w:rPr>
+        <w:t>Inbound Open Innovation:</w:t>
+      </w:r>
+    </w:p>
+    <w:p>
+      <w:pPr>
+        <w:rPr>
+          <w:lang w:val="en-US"/>
+        </w:rPr>
+      </w:pPr>
+      <w:r>
+        <w:rPr>
+          <w:lang w:val="en-US"/>
+        </w:rPr>
+        <w:t xml:space="preserve">Inbound open innovation involves the inflow of external knowledge and ideas into an organization's innovation processes. </w:t>
+      </w:r>
+    </w:p>
+    <w:p>
+      <w:pPr>
+        <w:pStyle w:val="Paragrafoelenco"/>
+        <w:numPr>
+          <w:ilvl w:val="1"/>
+          <w:numId w:val="65"/>
+        </w:numPr>
+        <w:rPr>
+          <w:lang w:val="en-US"/>
+        </w:rPr>
+      </w:pPr>
+      <w:r>
+        <w:rPr>
+          <w:lang w:val="en-US"/>
+        </w:rPr>
+        <w:t xml:space="preserve">This approach recognizes that valuable insights and technologies may exist beyond the organization's boundaries. </w:t>
+      </w:r>
+    </w:p>
+    <w:p>
+      <w:pPr>
+        <w:pStyle w:val="Paragrafoelenco"/>
+        <w:numPr>
+          <w:ilvl w:val="1"/>
+          <w:numId w:val="65"/>
+        </w:numPr>
+        <w:rPr>
+          <w:lang w:val="en-US"/>
+        </w:rPr>
+      </w:pPr>
+      <w:r>
+        <w:rPr>
+          <w:lang w:val="en-US"/>
+        </w:rPr>
+        <w:t>In the case of L'Oréal, this could mean actively seeking external contributions, such as collaborations with research institutions, startups, or other entities, to enhance their product development or technological capabilities.</w:t>
       </w:r>
     </w:p>
     <w:p>
       <w:pPr>
         <w:numPr>
           <w:ilvl w:val="0"/>
-          <w:numId w:val="72"/>
-        </w:numPr>
-        <w:tabs>
-          <w:tab w:val="left" w:pos="3993"/>
-        </w:tabs>
-        <w:rPr>
-          <w:lang w:val="en-US"/>
-        </w:rPr>
-      </w:pPr>
-      <w:r>
-        <w:rPr>
-          <w:lang w:val="en-US"/>
-        </w:rPr>
-        <w:t>Partner Selection: Consider resource fit, strategic fit, impact on opportunities and threats, impact on internal strengths and weaknesses, and alignment with strategic direction.</w:t>
-      </w:r>
-    </w:p>
-    <w:p>
-      <w:pPr>
-        <w:numPr>
-          <w:ilvl w:val="0"/>
-          <w:numId w:val="72"/>
-        </w:numPr>
-        <w:tabs>
-          <w:tab w:val="left" w:pos="3993"/>
-        </w:tabs>
-        <w:rPr>
-          <w:lang w:val="en-US"/>
-        </w:rPr>
-      </w:pPr>
-      <w:r>
-        <w:rPr>
-          <w:lang w:val="en-US"/>
-        </w:rPr>
-        <w:t>Collaboration Mode: Choose the mode that aligns best with the project's goals and available resources.</w:t>
-      </w:r>
-    </w:p>
-    <w:p>
-      <w:pPr>
-        <w:numPr>
-          <w:ilvl w:val="0"/>
-          <w:numId w:val="72"/>
-        </w:numPr>
-        <w:tabs>
-          <w:tab w:val="left" w:pos="3993"/>
-        </w:tabs>
-        <w:rPr>
-          <w:lang w:val="en-US"/>
-        </w:rPr>
-      </w:pPr>
-      <w:r>
-        <w:rPr>
-          <w:lang w:val="en-US"/>
-        </w:rPr>
-        <w:t>Governance Structure: Determine whether legally binding contracts or relational governance is suitable, based on trust and history. Contracts should cover contributions, control, profit distribution, review/reporting, and termination provisions.</w:t>
-      </w:r>
-    </w:p>
-    <w:p>
-      <w:pPr>
-        <w:tabs>
-          <w:tab w:val="left" w:pos="3993"/>
-        </w:tabs>
-        <w:rPr>
-          <w:lang w:val="en-US"/>
-        </w:rPr>
-      </w:pPr>
-      <w:r>
-        <w:rPr>
-          <w:lang w:val="en-US"/>
-        </w:rPr>
-        <w:t>The recommendations should be tailored to the firm's specific circumstances and objectives.</w:t>
-      </w:r>
-    </w:p>
-    <w:p>
-      <w:pPr>
-        <w:pStyle w:val="Titolo1"/>
-        <w:jc w:val="center"/>
-        <w:rPr>
-          <w:lang w:val="en-US"/>
-        </w:rPr>
-      </w:pPr>
-      <w:bookmarkStart w:id="11" w:name="_Toc150547110"/>
-      <w:r>
-        <w:rPr>
-          <w:lang w:val="en-US"/>
-        </w:rPr>
-        <w:t>Invited Speakers: Paradigma</w:t>
-      </w:r>
-      <w:bookmarkEnd w:id="11"/>
-    </w:p>
-    <w:p>
-      <w:pPr>
-        <w:rPr>
-          <w:lang w:val="en-US"/>
-        </w:rPr>
-      </w:pPr>
-      <w:r>
-        <w:rPr>
-          <w:lang w:val="en-US"/>
-        </w:rPr>
-        <w:t>Paradigma is a dynamic company deeply involved in fostering innovation. They operate within a diverse ecosystem, working with startups, utilizing advanced technologies, and securing funding from various sources. Their reach extends from small enterprises to large corporations, both national and international, and even includes collaboration with governmental authorities and municipalities. This multifaceted approach underscores their commitment to driving innovation and making a significant impact in a wide array of domains.</w:t>
-      </w:r>
-    </w:p>
-    <w:p>
-      <w:pPr>
-        <w:rPr>
-          <w:lang w:val="en-US"/>
-        </w:rPr>
-      </w:pPr>
-      <w:r>
-        <w:rPr>
-          <w:lang w:val="en-US"/>
-        </w:rPr>
-        <w:t>Within this ecosystem, Paradigma acts as an innovation incubator for startups, facilitating the development of new projects and visionary ideas. This approach goes beyond mere investment and aims to foster connections and take calculated risks that can reshape how companies operate. The company's innovation model is rooted in a marketing funnel, which not only drives cost-effective research and development but also creates new opportunities for engaged customers.</w:t>
-      </w:r>
-    </w:p>
-    <w:p>
-      <w:pPr>
-        <w:rPr>
-          <w:lang w:val="en-US"/>
-        </w:rPr>
-      </w:pPr>
-      <w:r>
-        <w:rPr>
-          <w:lang w:val="en-US"/>
-        </w:rPr>
-        <w:t>In the context of the digital transformation of markets, Paradigma is actively contributing to the evolution of the environmental commodities market. They are championing a move toward a more open, interoperable, and modular market structure. This alignment with Paradigma's vision underscores their dedication to driving innovation and redefining the way businesses and markets operate.</w:t>
-      </w:r>
-    </w:p>
-    <w:p>
-      <w:pPr>
-        <w:rPr>
-          <w:lang w:val="en-US"/>
-        </w:rPr>
-      </w:pPr>
-      <w:r>
-        <w:rPr>
-          <w:lang w:val="en-US"/>
-        </w:rPr>
-        <w:t xml:space="preserve">Some </w:t>
-      </w:r>
-      <w:r>
-        <w:rPr>
-          <w:lang w:val="en-US"/>
-        </w:rPr>
-        <w:t>use cases about</w:t>
-      </w:r>
-      <w:r>
-        <w:rPr>
-          <w:lang w:val="en-US"/>
-        </w:rPr>
-        <w:t xml:space="preserve"> Paradigma</w:t>
-      </w:r>
-      <w:r>
-        <w:rPr>
-          <w:lang w:val="en-US"/>
-        </w:rPr>
-        <w:t>:</w:t>
-      </w:r>
-    </w:p>
-    <w:p>
-      <w:pPr>
-        <w:numPr>
-          <w:ilvl w:val="0"/>
-          <w:numId w:val="82"/>
-        </w:numPr>
-        <w:rPr>
-          <w:lang w:val="en-US"/>
-        </w:rPr>
+          <w:numId w:val="83"/>
+        </w:numPr>
       </w:pPr>
       <w:r>
         <w:rPr>
           <w:b/>
           <w:bCs/>
-          <w:lang w:val="en-US"/>
-        </w:rPr>
-        <w:t>Kyoto's Impact on Carbon Offsets:</w:t>
-      </w:r>
-    </w:p>
-    <w:p>
-      <w:pPr>
-        <w:numPr>
-          <w:ilvl w:val="1"/>
-          <w:numId w:val="82"/>
-        </w:numPr>
-        <w:rPr>
-          <w:lang w:val="en-US"/>
-        </w:rPr>
-      </w:pPr>
-      <w:r>
-        <w:rPr>
-          <w:lang w:val="en-US"/>
-        </w:rPr>
-        <w:t>Kyoto played a significant role in creating a $150 billion market, emphasizing carbon offset projects that generate a positive environmental impact by reducing carbon emissions.</w:t>
-      </w:r>
-    </w:p>
-    <w:p>
-      <w:pPr>
-        <w:numPr>
-          <w:ilvl w:val="1"/>
-          <w:numId w:val="82"/>
-        </w:numPr>
-        <w:rPr>
-          <w:lang w:val="en-US"/>
-        </w:rPr>
-      </w:pPr>
-      <w:r>
-        <w:rPr>
-          <w:lang w:val="en-US"/>
-        </w:rPr>
-        <w:t>Key issues in this context include manual registration of credits, lack of continuous proof, expensive certification, poor transparency, fragmentation, and a centralized, slow approval process.</w:t>
-      </w:r>
-    </w:p>
-    <w:p>
-      <w:pPr>
-        <w:numPr>
-          <w:ilvl w:val="1"/>
-          <w:numId w:val="82"/>
-        </w:numPr>
-        <w:rPr>
-          <w:lang w:val="en-US"/>
-        </w:rPr>
-      </w:pPr>
-      <w:r>
-        <w:rPr>
-          <w:lang w:val="en-US"/>
-        </w:rPr>
-        <w:t>The subjective market value of these credits ranges from $1 to $300 USD today.</w:t>
-      </w:r>
-    </w:p>
-    <w:p>
-      <w:pPr>
-        <w:numPr>
-          <w:ilvl w:val="0"/>
-          <w:numId w:val="82"/>
-        </w:numPr>
-      </w:pPr>
-      <w:r>
-        <w:rPr>
-          <w:b/>
-          <w:bCs/>
-        </w:rPr>
-        <w:lastRenderedPageBreak/>
-        <w:t>Environmental Commodity Market Overview:</w:t>
-      </w:r>
-    </w:p>
-    <w:p>
-      <w:pPr>
-        <w:numPr>
-          <w:ilvl w:val="1"/>
-          <w:numId w:val="82"/>
-        </w:numPr>
-        <w:rPr>
-          <w:lang w:val="en-US"/>
-        </w:rPr>
-      </w:pPr>
-      <w:r>
-        <w:rPr>
-          <w:lang w:val="en-US"/>
-        </w:rPr>
-        <w:t>Various environmental commodities are on the rise, such as Low Carbon Fuel Standard (LCFS) credits, Green Bonds, Energy Attribution Certificates (EAC), Biodiversity Credits, and Voluntary Carbon Market.</w:t>
-      </w:r>
-    </w:p>
-    <w:p>
-      <w:pPr>
-        <w:numPr>
-          <w:ilvl w:val="1"/>
-          <w:numId w:val="82"/>
-        </w:numPr>
-        <w:rPr>
-          <w:lang w:val="en-US"/>
-        </w:rPr>
-      </w:pPr>
-      <w:r>
-        <w:rPr>
-          <w:lang w:val="en-US"/>
-        </w:rPr>
-        <w:t>These markets are projected to grow significantly by 2030 and 2050, indicating a shift towards sustainability and environmental responsibility.</w:t>
-      </w:r>
-    </w:p>
-    <w:p>
-      <w:pPr>
-        <w:numPr>
-          <w:ilvl w:val="0"/>
-          <w:numId w:val="82"/>
-        </w:numPr>
-        <w:rPr>
-          <w:lang w:val="en-US"/>
-        </w:rPr>
-      </w:pPr>
-      <w:r>
-        <w:rPr>
-          <w:b/>
-          <w:bCs/>
-          <w:lang w:val="en-US"/>
-        </w:rPr>
-        <w:t>Digital Transformation in Environmental Markets:</w:t>
-      </w:r>
-    </w:p>
-    <w:p>
-      <w:pPr>
-        <w:numPr>
-          <w:ilvl w:val="1"/>
-          <w:numId w:val="82"/>
-        </w:numPr>
-        <w:rPr>
-          <w:lang w:val="en-US"/>
-        </w:rPr>
-      </w:pPr>
-      <w:r>
-        <w:rPr>
-          <w:lang w:val="en-US"/>
-        </w:rPr>
-        <w:t>A transition towards a frictionless, interoperable, and modular market is underway. This transformation involves key players like standards, registries, project proponents, exchanges, marketplaces, brokers, retailers, and SaaS &amp; fintech companies.</w:t>
-      </w:r>
-    </w:p>
-    <w:p>
-      <w:pPr>
-        <w:numPr>
-          <w:ilvl w:val="1"/>
-          <w:numId w:val="82"/>
-        </w:numPr>
-        <w:rPr>
-          <w:lang w:val="en-US"/>
-        </w:rPr>
-      </w:pPr>
-      <w:r>
-        <w:rPr>
-          <w:lang w:val="en-US"/>
-        </w:rPr>
-        <w:t>The goal is to streamline environmental trading and make it more efficient and accessible.</w:t>
-      </w:r>
-    </w:p>
-    <w:p>
-      <w:pPr>
-        <w:numPr>
-          <w:ilvl w:val="0"/>
-          <w:numId w:val="82"/>
-        </w:numPr>
-        <w:rPr>
-          <w:lang w:val="en-US"/>
-        </w:rPr>
-      </w:pPr>
-      <w:r>
-        <w:rPr>
-          <w:b/>
-          <w:bCs/>
-          <w:lang w:val="en-US"/>
-        </w:rPr>
-        <w:t>Generative AI and the Paris Agreement:</w:t>
-      </w:r>
-    </w:p>
-    <w:p>
-      <w:pPr>
-        <w:numPr>
-          <w:ilvl w:val="1"/>
-          <w:numId w:val="82"/>
-        </w:numPr>
-        <w:rPr>
-          <w:lang w:val="en-US"/>
-        </w:rPr>
-      </w:pPr>
-      <w:r>
-        <w:rPr>
-          <w:lang w:val="en-US"/>
-        </w:rPr>
-        <w:t>The Paris Agreement is pivotal in driving environmental sustainability efforts.</w:t>
-      </w:r>
-    </w:p>
-    <w:p>
-      <w:pPr>
-        <w:numPr>
-          <w:ilvl w:val="1"/>
-          <w:numId w:val="82"/>
-        </w:numPr>
-        <w:rPr>
-          <w:lang w:val="en-US"/>
-        </w:rPr>
-      </w:pPr>
-      <w:r>
-        <w:rPr>
-          <w:lang w:val="en-US"/>
-        </w:rPr>
-        <w:t>Generative AI plays a crucial role in reshaping the future, guided by an ESG (Environmental, Social, and Governance) and smart city-centered strategy.</w:t>
-      </w:r>
-    </w:p>
-    <w:p>
-      <w:pPr>
-        <w:numPr>
-          <w:ilvl w:val="1"/>
-          <w:numId w:val="82"/>
-        </w:numPr>
-        <w:rPr>
-          <w:lang w:val="en-US"/>
-        </w:rPr>
-      </w:pPr>
-      <w:r>
-        <w:rPr>
-          <w:lang w:val="en-US"/>
-        </w:rPr>
-        <w:t>This strategy involves analyzing solutions for key performance indicators (KPIs), technological assets, and metrics related to city needs resolution.</w:t>
-      </w:r>
-    </w:p>
-    <w:p>
-      <w:pPr>
-        <w:numPr>
-          <w:ilvl w:val="1"/>
-          <w:numId w:val="82"/>
-        </w:numPr>
-        <w:rPr>
-          <w:lang w:val="en-US"/>
-        </w:rPr>
-      </w:pPr>
-      <w:r>
-        <w:rPr>
-          <w:lang w:val="en-US"/>
-        </w:rPr>
-        <w:t>Generative AI supports the implementation strategy, defines KPIs, and monitors real-time impact and efficiency of solutions, particularly in the context of smart cities and sustainability.</w:t>
-      </w:r>
-    </w:p>
-    <w:p>
-      <w:pPr>
-        <w:rPr>
-          <w:lang w:val="en-US"/>
-        </w:rPr>
-      </w:pPr>
-      <w:r>
-        <w:rPr>
-          <w:lang w:val="en-US"/>
-        </w:rPr>
-        <w:t xml:space="preserve">Other cases: </w:t>
-      </w:r>
-      <w:r>
-        <w:rPr>
-          <w:lang w:val="en-US"/>
-        </w:rPr>
-        <w:t>NExT</w:t>
-      </w:r>
-      <w:r>
-        <w:rPr>
-          <w:lang w:val="en-US"/>
-        </w:rPr>
-        <w:t xml:space="preserve"> (</w:t>
-      </w:r>
-      <w:r>
-        <w:rPr>
-          <w:lang w:val="en-US"/>
-        </w:rPr>
-        <w:t>Network Exchange Transport</w:t>
-      </w:r>
-      <w:r>
-        <w:rPr>
-          <w:lang w:val="en-US"/>
-        </w:rPr>
-        <w:t xml:space="preserve">), </w:t>
-      </w:r>
-      <w:r>
-        <w:rPr>
-          <w:lang w:val="en-US"/>
-        </w:rPr>
-        <w:t>Logbot</w:t>
-      </w:r>
-      <w:r>
-        <w:rPr>
-          <w:lang w:val="en-US"/>
-        </w:rPr>
-        <w:t xml:space="preserve">, </w:t>
-      </w:r>
-      <w:r>
-        <w:rPr>
-          <w:lang w:val="en-US"/>
-        </w:rPr>
-        <w:t>NICOLE</w:t>
-      </w:r>
-      <w:r>
-        <w:rPr>
-          <w:lang w:val="en-US"/>
-        </w:rPr>
-        <w:t xml:space="preserve">, </w:t>
-      </w:r>
-      <w:r>
-        <w:rPr>
-          <w:lang w:val="en-US"/>
-        </w:rPr>
-        <w:t>NORMAU</w:t>
-      </w:r>
-      <w:r>
-        <w:rPr>
-          <w:lang w:val="en-US"/>
-        </w:rPr>
-        <w:t xml:space="preserve">, </w:t>
-      </w:r>
-      <w:r>
-        <w:rPr>
-          <w:lang w:val="en-US"/>
-        </w:rPr>
-        <w:t>STARTEF</w:t>
-      </w:r>
-      <w:r>
-        <w:rPr>
-          <w:lang w:val="en-US"/>
-        </w:rPr>
-        <w:t xml:space="preserve">, </w:t>
-      </w:r>
-      <w:r>
-        <w:rPr>
-          <w:lang w:val="en-US"/>
-        </w:rPr>
-        <w:t>GREENETICA</w:t>
-      </w:r>
-      <w:r>
-        <w:rPr>
-          <w:lang w:val="en-US"/>
-        </w:rPr>
-        <w:t>.</w:t>
-      </w:r>
-    </w:p>
-    <w:p>
-      <w:pPr>
-        <w:pStyle w:val="Titolo1"/>
-        <w:jc w:val="center"/>
-        <w:rPr>
-          <w:lang w:val="en-US"/>
-        </w:rPr>
-      </w:pPr>
-      <w:bookmarkStart w:id="12" w:name="_Toc150547111"/>
-      <w:r>
-        <w:rPr>
-          <w:lang w:val="en-US"/>
-        </w:rPr>
-        <w:t>The technological acquisition paradox in the beauty industry: the case of L'Oréal</w:t>
-      </w:r>
-      <w:bookmarkEnd w:id="12"/>
-    </w:p>
-    <w:p>
-      <w:pPr>
-        <w:rPr>
-          <w:lang w:val="en-US"/>
-        </w:rPr>
-      </w:pPr>
-      <w:r>
-        <w:rPr>
-          <w:lang w:val="en-US"/>
-        </w:rPr>
-        <w:t>We conceptualize open innovation as a meticulously orchestrated process that facilitates the purposeful exchange of knowledge across organizational borders. This intricate flow of knowledge incorporates both monetary and non-monetary mechanisms, actively encouraging collaborative endeavors across diverse sectors.</w:t>
-      </w:r>
-    </w:p>
-    <w:p>
-      <w:pPr>
-        <w:rPr>
-          <w:lang w:val="en-US"/>
-        </w:rPr>
-      </w:pPr>
-      <w:r>
-        <w:rPr>
-          <w:lang w:val="en-US"/>
-        </w:rPr>
-        <w:t>Our examination centers around the expansive domain of L'Oréal, encompassing a thorough analysis of its products, subsidiaries, and financial reports</w:t>
-      </w:r>
-      <w:r>
-        <w:rPr>
-          <w:lang w:val="en-US"/>
-        </w:rPr>
-        <w:t>, understanding companies over the umbrella and the M&amp;A tactics (Merge</w:t>
-      </w:r>
-      <w:r>
-        <w:rPr>
-          <w:lang w:val="en-US"/>
-        </w:rPr>
-        <w:t>r</w:t>
-      </w:r>
-      <w:r>
-        <w:rPr>
-          <w:lang w:val="en-US"/>
-        </w:rPr>
-        <w:t>s and Acquisitions).</w:t>
-      </w:r>
-      <w:r>
-        <w:rPr>
-          <w:lang w:val="en-US"/>
-        </w:rPr>
-        <w:t xml:space="preserve"> </w:t>
-      </w:r>
-      <w:r>
-        <w:rPr>
-          <w:lang w:val="en-US"/>
-        </w:rPr>
-        <w:t>In th</w:t>
-      </w:r>
-      <w:r>
-        <w:rPr>
-          <w:lang w:val="en-US"/>
-        </w:rPr>
-        <w:t xml:space="preserve">is </w:t>
-      </w:r>
-      <w:r>
-        <w:rPr>
-          <w:lang w:val="en-US"/>
-        </w:rPr>
-        <w:t>context, two primary approaches exist: Inbound and Outbound.</w:t>
-      </w:r>
-    </w:p>
-    <w:p>
-      <w:pPr>
-        <w:numPr>
-          <w:ilvl w:val="0"/>
-          <w:numId w:val="83"/>
-        </w:numPr>
-      </w:pPr>
-      <w:r>
-        <w:rPr>
-          <w:b/>
-          <w:bCs/>
-        </w:rPr>
-        <w:t>Inbound Open Innovation:</w:t>
-      </w:r>
-    </w:p>
-    <w:p>
-      <w:pPr>
-        <w:rPr>
-          <w:lang w:val="en-US"/>
-        </w:rPr>
-      </w:pPr>
-      <w:r>
-        <w:rPr>
-          <w:lang w:val="en-US"/>
-        </w:rPr>
-        <w:t>Inbound open innovation involves the inflow of external knowledge and ideas into an organization's innovation processes. This approach recognizes that valuable insights and technologies may exist beyond the organization's boundaries. In the case of L'Oréal, this could mean actively seeking external contributions, such as collaborations with research institutions, startups, or other entities, to enhance their product development or technological capabilities.</w:t>
-      </w:r>
-    </w:p>
-    <w:p>
-      <w:pPr>
-        <w:rPr>
-          <w:b/>
-          <w:bCs/>
-        </w:rPr>
-      </w:pPr>
-      <w:r>
-        <w:rPr>
-          <w:b/>
-          <w:bCs/>
-        </w:rPr>
-        <w:br w:type="page"/>
-      </w:r>
-    </w:p>
-    <w:p>
-      <w:pPr>
-        <w:numPr>
-          <w:ilvl w:val="0"/>
-          <w:numId w:val="83"/>
-        </w:numPr>
-      </w:pPr>
-      <w:r>
-        <w:rPr>
-          <w:b/>
-          <w:bCs/>
         </w:rPr>
         <w:lastRenderedPageBreak/>
         <w:t>Outbound Open Innovation:</w:t>
@@ -29544,7 +29776,43 @@
         <w:rPr>
           <w:lang w:val="en-US"/>
         </w:rPr>
-        <w:t>On the other hand, outbound open innovation focuses on the external utilization of an organization's intellectual property and assets. This involves licensing, selling, or otherwise leveraging the organization's innovations to external partners. In the context of L'Oréal, outbound open innovation might entail strategic partnerships, licensing agreements, or spin-offs, where the company shares or sells its innovations to other entities, fostering a broader impact in the beauty industry.</w:t>
+        <w:t xml:space="preserve">On the other hand, outbound open innovation focuses on the external utilization of an organization's intellectual property and assets. </w:t>
+      </w:r>
+    </w:p>
+    <w:p>
+      <w:pPr>
+        <w:pStyle w:val="Paragrafoelenco"/>
+        <w:numPr>
+          <w:ilvl w:val="1"/>
+          <w:numId w:val="65"/>
+        </w:numPr>
+        <w:rPr>
+          <w:lang w:val="en-US"/>
+        </w:rPr>
+      </w:pPr>
+      <w:r>
+        <w:rPr>
+          <w:lang w:val="en-US"/>
+        </w:rPr>
+        <w:t xml:space="preserve">This involves licensing, selling, or otherwise leveraging the organization's innovations to external partners. </w:t>
+      </w:r>
+    </w:p>
+    <w:p>
+      <w:pPr>
+        <w:pStyle w:val="Paragrafoelenco"/>
+        <w:numPr>
+          <w:ilvl w:val="1"/>
+          <w:numId w:val="65"/>
+        </w:numPr>
+        <w:rPr>
+          <w:lang w:val="en-US"/>
+        </w:rPr>
+      </w:pPr>
+      <w:r>
+        <w:rPr>
+          <w:lang w:val="en-US"/>
+        </w:rPr>
+        <w:t>In the context of L'Oréal, outbound open innovation might entail strategic partnerships, licensing agreements, or spin-offs, where the company shares or sells its innovations to other entities, fostering a broader impact in the beauty industry.</w:t>
       </w:r>
     </w:p>
     <w:p>
@@ -29714,7 +29982,7 @@
         <w:rPr>
           <w:lang w:val="en-US"/>
         </w:rPr>
-        <w:t>This strategic alliance isn't solely about market expansion; it's a journey into uncharted territories. The global presence of L'Oréal and Nestlé provides a canvas for the joint venture to paint a narrative of cultural diversity, addressing nuanced consumer needs in different corners of the world.</w:t>
+        <w:t>This strategic alliance isn't solely about market expansion; it's a journey into uncharted territories. The global presence of L'Oréal and Nestlé provides a canvas for the joint venture to paint a narrative of cultural diversity, addressing consumer needs in different corners of the world.</w:t>
       </w:r>
     </w:p>
     <w:p>
@@ -29824,7 +30092,19 @@
         <w:rPr>
           <w:lang w:val="en-US"/>
         </w:rPr>
-        <w:t xml:space="preserve">L’Oréal &amp; Inneov: L’Oréal R&amp;D provides to Inneov labs its knowledge of the physiology of cutis and its experience in monitoring the effects of the components on the skin. </w:t>
+        <w:t>L’Oréal &amp; Inneov: L’Oréal R&amp;D provides to Inneov labs its knowledge of the physiology of cutis</w:t>
+      </w:r>
+      <w:r>
+        <w:rPr>
+          <w:lang w:val="en-US"/>
+        </w:rPr>
+        <w:t xml:space="preserve"> (skin)</w:t>
+      </w:r>
+      <w:r>
+        <w:rPr>
+          <w:lang w:val="en-US"/>
+        </w:rPr>
+        <w:t xml:space="preserve"> and its experience in monitoring the effects of the components on the skin. </w:t>
       </w:r>
       <w:r>
         <w:rPr>
@@ -29901,13 +30181,13 @@
         <w:rPr>
           <w:lang w:val="en-US"/>
         </w:rPr>
-        <w:t>In the context of L'Oréal, Mergers and Acquisitions (M&amp;A) play a significant role in shaping the company's strategic landscape and market presence. Here are some key relationships between M&amp;A activities and L'Oréa</w:t>
-      </w:r>
-      <w:r>
-        <w:rPr>
-          <w:lang w:val="en-US"/>
-        </w:rPr>
-        <w:t>l, contributing with many factors</w:t>
+        <w:t>In the context of L'Oréal, M&amp;A play a significant role in shaping the company's strategic landscape and market presence. Here are some key relationships between M&amp;A activities and L'Oréa</w:t>
+      </w:r>
+      <w:r>
+        <w:rPr>
+          <w:lang w:val="en-US"/>
+        </w:rPr>
+        <w:t>l</w:t>
       </w:r>
       <w:r>
         <w:rPr>
@@ -30067,15 +30347,68 @@
           <w:iCs/>
           <w:lang w:val="en-US"/>
         </w:rPr>
-        <w:t xml:space="preserve"> and </w:t>
-      </w:r>
-      <w:r>
+        <w:t xml:space="preserve"> and Operational Synergies</w:t>
+      </w:r>
+    </w:p>
+    <w:p>
+      <w:pPr>
+        <w:pStyle w:val="Paragrafoelenco"/>
+        <w:numPr>
+          <w:ilvl w:val="0"/>
+          <w:numId w:val="85"/>
+        </w:numPr>
+        <w:rPr>
+          <w:lang w:val="en-US"/>
+        </w:rPr>
+      </w:pPr>
+      <w:r>
+        <w:rPr>
+          <w:lang w:val="en-US"/>
+        </w:rPr>
+        <w:t>M&amp;A activities can be strategic for strengthening L'Oréal's brand portfolio. Acquiring well-established and reputable brands enhances the overall image of the company and can contribute to brand loyalty and trust among consumers.</w:t>
+      </w:r>
+    </w:p>
+    <w:p>
+      <w:pPr>
+        <w:pStyle w:val="Paragrafoelenco"/>
+        <w:numPr>
+          <w:ilvl w:val="0"/>
+          <w:numId w:val="85"/>
+        </w:numPr>
+        <w:rPr>
+          <w:lang w:val="en-US"/>
+        </w:rPr>
+      </w:pPr>
+      <w:r>
+        <w:rPr>
+          <w:lang w:val="en-US"/>
+        </w:rPr>
+        <w:t>Merging with or acquiring companies in the same industry can lead to operational synergies. Shared resources, streamlined processes, and improved efficiency may result from combining forces with complementary businesses.</w:t>
+      </w:r>
+    </w:p>
+    <w:p>
+      <w:pPr>
         <w:rPr>
           <w:i/>
           <w:iCs/>
           <w:lang w:val="en-US"/>
         </w:rPr>
-        <w:t>Operational Synergies</w:t>
+      </w:pPr>
+      <w:r>
+        <w:rPr>
+          <w:i/>
+          <w:iCs/>
+          <w:lang w:val="en-US"/>
+        </w:rPr>
+        <w:t>5</w:t>
+      </w:r>
+      <w:r>
+        <w:rPr>
+          <w:i/>
+          <w:iCs/>
+          <w:lang w:val="en-US"/>
+        </w:rPr>
+        <w:t>. Strategic Alliances and Partnerships</w:t>
       </w:r>
     </w:p>
     <w:p>
@@ -30093,7 +30426,7 @@
         <w:rPr>
           <w:lang w:val="en-US"/>
         </w:rPr>
-        <w:t>M&amp;A activities can be strategic for strengthening L'Oréal's brand portfolio. Acquiring well-established and reputable brands enhances the overall image of the company and can contribute to brand loyalty and trust among consumers.</w:t>
+        <w:t>L'Oréal may engage in strategic alliances or partnerships through M&amp;A activities. This can involve collaborating with companies that bring unique expertise, distribution channels, or market insights, fostering mutually beneficial relationships.</w:t>
       </w:r>
     </w:p>
     <w:p>
@@ -30111,32 +30444,40 @@
         <w:rPr>
           <w:lang w:val="en-US"/>
         </w:rPr>
-        <w:t>Merging with or acquiring companies in the same industry can lead to operational synergies. Shared resources, streamlined processes, and improved efficiency may result from combining forces with complementary businesses.</w:t>
-      </w:r>
-    </w:p>
-    <w:p>
-      <w:pPr>
-        <w:rPr>
-          <w:i/>
-          <w:iCs/>
-          <w:lang w:val="en-US"/>
-        </w:rPr>
-      </w:pPr>
-      <w:r>
-        <w:rPr>
-          <w:i/>
-          <w:iCs/>
-          <w:lang w:val="en-US"/>
-        </w:rPr>
-        <w:t>5</w:t>
-      </w:r>
-      <w:r>
-        <w:rPr>
-          <w:i/>
-          <w:iCs/>
-          <w:lang w:val="en-US"/>
-        </w:rPr>
-        <w:t>. Strategic Alliances and Partnerships</w:t>
+        <w:t>Acquiring companies with a strong presence in specific geographic regions helps L'Oréal in navigating local market dynamics effectively</w:t>
+      </w:r>
+    </w:p>
+    <w:p>
+      <w:pPr>
+        <w:rPr>
+          <w:lang w:val="en-US"/>
+        </w:rPr>
+      </w:pPr>
+      <w:r>
+        <w:rPr>
+          <w:lang w:val="en-US"/>
+        </w:rPr>
+        <w:br w:type="page"/>
+      </w:r>
+    </w:p>
+    <w:p>
+      <w:pPr>
+        <w:rPr>
+          <w:lang w:val="en-US"/>
+        </w:rPr>
+      </w:pPr>
+      <w:r>
+        <w:rPr>
+          <w:lang w:val="en-US"/>
+        </w:rPr>
+        <w:lastRenderedPageBreak/>
+        <w:t xml:space="preserve">Before exploiting innovation, you need to create it too, acquiring companies which already have this knowledge. </w:t>
+      </w:r>
+      <w:r>
+        <w:rPr>
+          <w:lang w:val="en-US"/>
+        </w:rPr>
+        <w:t>We ask ourselves two questions:</w:t>
       </w:r>
     </w:p>
     <w:p>
@@ -30154,8 +30495,59 @@
         <w:rPr>
           <w:lang w:val="en-US"/>
         </w:rPr>
-        <w:t>L'Oréal may engage in strategic alliances or partnerships through M&amp;A activities. This can involve collaborating with companies that bring unique expertise, distribution channels, or market insights, fostering mutually beneficial relationships.</w:t>
-      </w:r>
+        <w:t>From an open innovation perspective, do you expect M&amp;As to positively impact innovative output?</w:t>
+      </w:r>
+    </w:p>
+    <w:p>
+      <w:pPr>
+        <w:pStyle w:val="Paragrafoelenco"/>
+        <w:numPr>
+          <w:ilvl w:val="1"/>
+          <w:numId w:val="85"/>
+        </w:numPr>
+        <w:rPr>
+          <w:lang w:val="en-US"/>
+        </w:rPr>
+      </w:pPr>
+      <w:r>
+        <w:rPr>
+          <w:lang w:val="en-US"/>
+        </w:rPr>
+        <w:t>M&amp;As can bring together diverse talent, technologies, and R&amp;D capabilities</w:t>
+      </w:r>
+      <w:r>
+        <w:rPr>
+          <w:lang w:val="en-US"/>
+        </w:rPr>
+        <w:t>, while also combining access to new markets and customer segments to simulate new thinking. There may be cultural differences and process integration which might get difficult and time-consuming, but overall this can always be positive</w:t>
+      </w:r>
+    </w:p>
+    <w:p>
+      <w:pPr>
+        <w:pStyle w:val="Paragrafoelenco"/>
+        <w:numPr>
+          <w:ilvl w:val="1"/>
+          <w:numId w:val="85"/>
+        </w:numPr>
+        <w:rPr>
+          <w:lang w:val="en-US"/>
+        </w:rPr>
+      </w:pPr>
+      <w:r>
+        <w:rPr>
+          <w:lang w:val="en-US"/>
+        </w:rPr>
+        <w:t>In L’Oréal case, this may strengthen the company overall position, aligning with new capabilities and standards, personalizing experiences each time</w:t>
+      </w:r>
+    </w:p>
+    <w:p>
+      <w:pPr>
+        <w:pStyle w:val="Paragrafoelenco"/>
+        <w:ind w:left="1440"/>
+        <w:rPr>
+          <w:lang w:val="en-US"/>
+        </w:rPr>
+      </w:pPr>
     </w:p>
     <w:p>
       <w:pPr>
@@ -30172,58 +30564,7 @@
         <w:rPr>
           <w:lang w:val="en-US"/>
         </w:rPr>
-        <w:t>Acquiring companies with a strong presence in specific geographic regions helps L'Oréal in navigating local market dynamics effectively</w:t>
-      </w:r>
-    </w:p>
-    <w:p>
-      <w:pPr>
-        <w:rPr>
-          <w:lang w:val="en-US"/>
-        </w:rPr>
-      </w:pPr>
-      <w:r>
-        <w:rPr>
-          <w:lang w:val="en-US"/>
-        </w:rPr>
-        <w:br w:type="page"/>
-      </w:r>
-    </w:p>
-    <w:p>
-      <w:pPr>
-        <w:rPr>
-          <w:lang w:val="en-US"/>
-        </w:rPr>
-      </w:pPr>
-      <w:r>
-        <w:rPr>
-          <w:lang w:val="en-US"/>
-        </w:rPr>
-        <w:lastRenderedPageBreak/>
-        <w:t xml:space="preserve">Before exploiting innovation, you need to create it too, acquiring companies which already have this knowledge. </w:t>
-      </w:r>
-      <w:r>
-        <w:rPr>
-          <w:lang w:val="en-US"/>
-        </w:rPr>
-        <w:t>We ask ourselves two questions:</w:t>
-      </w:r>
-    </w:p>
-    <w:p>
-      <w:pPr>
-        <w:pStyle w:val="Paragrafoelenco"/>
-        <w:numPr>
-          <w:ilvl w:val="0"/>
-          <w:numId w:val="85"/>
-        </w:numPr>
-        <w:rPr>
-          <w:lang w:val="en-US"/>
-        </w:rPr>
-      </w:pPr>
-      <w:r>
-        <w:rPr>
-          <w:lang w:val="en-US"/>
-        </w:rPr>
-        <w:t>From an open innovation perspective, do you expect M&amp;As to positively impact innovative output?</w:t>
+        <w:t>In what direction will post-M&amp;A technology efforts move? (e.g., same technological trajectory, exploration of new technological spaces...)</w:t>
       </w:r>
     </w:p>
     <w:p>
@@ -30241,13 +30582,7 @@
         <w:rPr>
           <w:lang w:val="en-US"/>
         </w:rPr>
-        <w:t>M&amp;As can bring together diverse talent, technologies, and R&amp;D capabilities</w:t>
-      </w:r>
-      <w:r>
-        <w:rPr>
-          <w:lang w:val="en-US"/>
-        </w:rPr>
-        <w:t>, while also combining access to new markets and customer segments to simulate new thinking. There may be cultural differences and process integration which might get difficult and time-consuming, but overall this can always be positive</w:t>
+        <w:t>Companies aim to leverage new synergies, which can actually enhance entities and existing product lines, providing new opportunities in different spaces of knowledge, often acquiring expertise in new directions. This can lead to portfolio expansion, enhancing competitiveness and new capabilities</w:t>
       </w:r>
     </w:p>
     <w:p>
@@ -30263,69 +30598,7 @@
       </w:pPr>
       <w:r>
         <w:rPr>
-          <w:lang w:val="en-US"/>
-        </w:rPr>
-        <w:t>In L’Oréal case, this may strengthen the company overall position, aligning with new capabilities and standards, personalizing experiences each time</w:t>
-      </w:r>
-    </w:p>
-    <w:p>
-      <w:pPr>
-        <w:pStyle w:val="Paragrafoelenco"/>
-        <w:ind w:left="1440"/>
-        <w:rPr>
-          <w:lang w:val="en-US"/>
-        </w:rPr>
-      </w:pPr>
-    </w:p>
-    <w:p>
-      <w:pPr>
-        <w:pStyle w:val="Paragrafoelenco"/>
-        <w:numPr>
-          <w:ilvl w:val="0"/>
-          <w:numId w:val="85"/>
-        </w:numPr>
-        <w:rPr>
-          <w:lang w:val="en-US"/>
-        </w:rPr>
-      </w:pPr>
-      <w:r>
-        <w:rPr>
-          <w:lang w:val="en-US"/>
-        </w:rPr>
-        <w:t>In what direction will post-M&amp;A technology efforts move? (e.g., same technological trajectory, exploration of new technological spaces...)</w:t>
-      </w:r>
-    </w:p>
-    <w:p>
-      <w:pPr>
-        <w:pStyle w:val="Paragrafoelenco"/>
-        <w:numPr>
-          <w:ilvl w:val="1"/>
-          <w:numId w:val="85"/>
-        </w:numPr>
-        <w:rPr>
-          <w:lang w:val="en-US"/>
-        </w:rPr>
-      </w:pPr>
-      <w:r>
-        <w:rPr>
-          <w:lang w:val="en-US"/>
-        </w:rPr>
-        <w:t>Companies aim to leverage new synergies, which can actually enhance entities and existing product lines, providing new opportunities in different spaces of knowledge, often acquiring expertise in new directions. This can lead to portfolio expansion, enhancing competitiveness and new capabilities</w:t>
-      </w:r>
-    </w:p>
-    <w:p>
-      <w:pPr>
-        <w:pStyle w:val="Paragrafoelenco"/>
-        <w:numPr>
-          <w:ilvl w:val="1"/>
-          <w:numId w:val="85"/>
-        </w:numPr>
-        <w:rPr>
-          <w:lang w:val="en-US"/>
-        </w:rPr>
-      </w:pPr>
-      <w:r>
-        <w:rPr>
+          <w:noProof/>
           <w:lang w:val="en-US"/>
         </w:rPr>
         <w:drawing>
@@ -30395,13 +30668,7 @@
         <w:rPr>
           <w:lang w:val="en-US"/>
         </w:rPr>
-        <w:t xml:space="preserve">The following </w:t>
-      </w:r>
-      <w:r>
-        <w:rPr>
-          <w:lang w:val="en-US"/>
-        </w:rPr>
-        <w:t>study investigates L'Oréal's technological acquisitions in the beauty industry, aiming to understand their impact on the company's technological trajectory</w:t>
+        <w:t>The following study investigates L'Oréal's technological acquisitions in the beauty industry, aiming to understand their impact on the company's technological trajectory</w:t>
       </w:r>
       <w:r>
         <w:rPr>
@@ -30464,7 +30731,7 @@
         <w:rPr>
           <w:lang w:val="en-US"/>
         </w:rPr>
-        <w:t xml:space="preserve">Proposition 1. Technological acquisitions enable companies to increase their technological specialization through a recombination process that exploits similar or complementary knowledge from the target. </w:t>
+        <w:t xml:space="preserve">Proposition 1. Technological acquisitions enable companies to increase their technological specialization through a recombination process that exploits similar knowledge from the target. </w:t>
       </w:r>
     </w:p>
     <w:p>
@@ -30531,6 +30798,37 @@
         </w:rPr>
         <w:t>To conclude, it’s useful to constantly recombine and diversify specialization, allowing a different degree of diversification each time thanks to acquisition of both developed and acquired knowledge.</w:t>
       </w:r>
+    </w:p>
+    <w:p>
+      <w:pPr>
+        <w:rPr>
+          <w:lang w:val="en-US"/>
+        </w:rPr>
+      </w:pPr>
+      <w:r>
+        <w:rPr>
+          <w:lang w:val="en-US"/>
+        </w:rPr>
+        <w:br w:type="page"/>
+      </w:r>
+    </w:p>
+    <w:p>
+      <w:pPr>
+        <w:pStyle w:val="Titolo1"/>
+        <w:jc w:val="center"/>
+        <w:rPr>
+          <w:lang w:val="en-US"/>
+        </w:rPr>
+      </w:pPr>
+      <w:bookmarkStart w:id="13" w:name="_Toc150964720"/>
+      <w:r>
+        <w:rPr>
+          <w:lang w:val="en-US"/>
+        </w:rPr>
+        <w:lastRenderedPageBreak/>
+        <w:t>Protecting Innovation (Chapter 9)</w:t>
+      </w:r>
+      <w:bookmarkEnd w:id="13"/>
     </w:p>
     <w:sectPr>
       <w:headerReference w:type="default" r:id="rId46"/>
@@ -41299,6 +41597,7 @@
   <w:style w:type="character" w:default="1" w:styleId="Carpredefinitoparagrafo">
     <w:name w:val="Default Paragraph Font"/>
     <w:uiPriority w:val="1"/>
+    <w:semiHidden/>
     <w:unhideWhenUsed/>
   </w:style>
   <w:style w:type="table" w:default="1" w:styleId="Tabellanormale">

</xml_diff>